<commit_message>
forgot to add spacebg.jpg AlienManager.as base BulletManager.as semi-done Bullet.as semi-done Hero.as fire and firerate GameState.as hero movement, bounds, destroy, managers added MenuState.as moved the destruction of Starling objects outside the destroy of StarlingState because that gave problems
</commit_message>
<xml_diff>
--- a/Galaga/assets/Galaga Design Document.docx
+++ b/Galaga/assets/Galaga Design Document.docx
@@ -871,21 +871,264 @@
         </w:rPr>
         <w:t xml:space="preserve">space bar </w:t>
       </w:r>
+      <w:r>
+        <w:rPr>
+          <w:rFonts w:ascii="Segoe UI" w:hAnsi="Segoe UI" w:cs="Segoe UI"/>
+        </w:rPr>
+        <w:t>is used to fire the gun.</w:t>
+      </w:r>
+    </w:p>
+    <w:p>
+      <w:pPr>
+        <w:rPr>
+          <w:rFonts w:ascii="Segoe UI" w:hAnsi="Segoe UI" w:cs="Segoe UI"/>
+        </w:rPr>
+      </w:pPr>
+    </w:p>
+    <w:p>
+      <w:pPr>
+        <w:rPr>
+          <w:rFonts w:ascii="Segoe UI" w:hAnsi="Segoe UI" w:cs="Segoe UI"/>
+        </w:rPr>
+      </w:pPr>
+    </w:p>
+    <w:p>
+      <w:pPr>
+        <w:rPr>
+          <w:rFonts w:ascii="Segoe UI" w:hAnsi="Segoe UI" w:cs="Segoe UI"/>
+        </w:rPr>
+      </w:pPr>
+      <w:r>
+        <w:rPr>
+          <w:rFonts w:ascii="Segoe UI" w:hAnsi="Segoe UI" w:cs="Segoe UI"/>
+        </w:rPr>
+        <w:lastRenderedPageBreak/>
+        <w:t>Next GDD</w:t>
+      </w:r>
+    </w:p>
+    <w:p>
+      <w:pPr>
+        <w:pStyle w:val="ListParagraph"/>
+        <w:numPr>
+          <w:ilvl w:val="0"/>
+          <w:numId w:val="10"/>
+        </w:numPr>
+        <w:rPr>
+          <w:rFonts w:ascii="Segoe UI" w:hAnsi="Segoe UI" w:cs="Segoe UI"/>
+        </w:rPr>
+      </w:pPr>
+      <w:r>
+        <w:rPr>
+          <w:rFonts w:ascii="Segoe UI" w:hAnsi="Segoe UI" w:cs="Segoe UI"/>
+        </w:rPr>
+        <w:t>Introduction</w:t>
+      </w:r>
+    </w:p>
+    <w:p>
+      <w:pPr>
+        <w:pStyle w:val="ListParagraph"/>
+        <w:numPr>
+          <w:ilvl w:val="0"/>
+          <w:numId w:val="10"/>
+        </w:numPr>
+        <w:rPr>
+          <w:rFonts w:ascii="Segoe UI" w:hAnsi="Segoe UI" w:cs="Segoe UI"/>
+        </w:rPr>
+      </w:pPr>
+      <w:r>
+        <w:rPr>
+          <w:rFonts w:ascii="Segoe UI" w:hAnsi="Segoe UI" w:cs="Segoe UI"/>
+        </w:rPr>
+        <w:t>Game Mechanics</w:t>
+      </w:r>
+    </w:p>
+    <w:p>
+      <w:pPr>
+        <w:pStyle w:val="ListParagraph"/>
+        <w:numPr>
+          <w:ilvl w:val="1"/>
+          <w:numId w:val="10"/>
+        </w:numPr>
+        <w:rPr>
+          <w:rFonts w:ascii="Segoe UI" w:hAnsi="Segoe UI" w:cs="Segoe UI"/>
+        </w:rPr>
+      </w:pPr>
+      <w:r>
+        <w:rPr>
+          <w:rFonts w:ascii="Segoe UI" w:hAnsi="Segoe UI" w:cs="Segoe UI"/>
+        </w:rPr>
+        <w:t>Breakdown each element here and describe mechanics</w:t>
+      </w:r>
+    </w:p>
+    <w:p>
+      <w:pPr>
+        <w:pStyle w:val="ListParagraph"/>
+        <w:numPr>
+          <w:ilvl w:val="1"/>
+          <w:numId w:val="10"/>
+        </w:numPr>
+        <w:rPr>
+          <w:rFonts w:ascii="Segoe UI" w:hAnsi="Segoe UI" w:cs="Segoe UI"/>
+        </w:rPr>
+      </w:pPr>
+      <w:r>
+        <w:rPr>
+          <w:rFonts w:ascii="Segoe UI" w:hAnsi="Segoe UI" w:cs="Segoe UI"/>
+        </w:rPr>
+        <w:t>Player</w:t>
+      </w:r>
+    </w:p>
+    <w:p>
+      <w:pPr>
+        <w:pStyle w:val="ListParagraph"/>
+        <w:numPr>
+          <w:ilvl w:val="2"/>
+          <w:numId w:val="10"/>
+        </w:numPr>
+        <w:rPr>
+          <w:rFonts w:ascii="Segoe UI" w:hAnsi="Segoe UI" w:cs="Segoe UI"/>
+        </w:rPr>
+      </w:pPr>
+      <w:r>
+        <w:rPr>
+          <w:rFonts w:ascii="Segoe UI" w:hAnsi="Segoe UI" w:cs="Segoe UI"/>
+        </w:rPr>
+        <w:t>Movement</w:t>
+      </w:r>
+    </w:p>
+    <w:p>
+      <w:pPr>
+        <w:pStyle w:val="ListParagraph"/>
+        <w:numPr>
+          <w:ilvl w:val="1"/>
+          <w:numId w:val="10"/>
+        </w:numPr>
+        <w:rPr>
+          <w:rFonts w:ascii="Segoe UI" w:hAnsi="Segoe UI" w:cs="Segoe UI"/>
+        </w:rPr>
+      </w:pPr>
+      <w:r>
+        <w:rPr>
+          <w:rFonts w:ascii="Segoe UI" w:hAnsi="Segoe UI" w:cs="Segoe UI"/>
+        </w:rPr>
+        <w:t>Enemies</w:t>
+      </w:r>
+    </w:p>
+    <w:p>
+      <w:pPr>
+        <w:pStyle w:val="ListParagraph"/>
+        <w:numPr>
+          <w:ilvl w:val="1"/>
+          <w:numId w:val="10"/>
+        </w:numPr>
+        <w:rPr>
+          <w:rFonts w:ascii="Segoe UI" w:hAnsi="Segoe UI" w:cs="Segoe UI"/>
+        </w:rPr>
+      </w:pPr>
+      <w:r>
+        <w:rPr>
+          <w:rFonts w:ascii="Segoe UI" w:hAnsi="Segoe UI" w:cs="Segoe UI"/>
+        </w:rPr>
+        <w:t>Enemies AI</w:t>
+      </w:r>
+    </w:p>
+    <w:p>
+      <w:pPr>
+        <w:pStyle w:val="ListParagraph"/>
+        <w:numPr>
+          <w:ilvl w:val="0"/>
+          <w:numId w:val="10"/>
+        </w:numPr>
+        <w:rPr>
+          <w:rFonts w:ascii="Segoe UI" w:hAnsi="Segoe UI" w:cs="Segoe UI"/>
+        </w:rPr>
+      </w:pPr>
+      <w:r>
+        <w:rPr>
+          <w:rFonts w:ascii="Segoe UI" w:hAnsi="Segoe UI" w:cs="Segoe UI"/>
+        </w:rPr>
+        <w:t>NPC’s</w:t>
+      </w:r>
+      <w:r>
+        <w:rPr>
+          <w:rFonts w:ascii="Segoe UI" w:hAnsi="Segoe UI" w:cs="Segoe UI"/>
+        </w:rPr>
+        <w:t xml:space="preserve"> (may not be needed if its under mechanics)</w:t>
+      </w:r>
       <w:bookmarkStart w:id="0" w:name="_GoBack"/>
       <w:bookmarkEnd w:id="0"/>
-      <w:r>
-        <w:rPr>
-          <w:rFonts w:ascii="Segoe UI" w:hAnsi="Segoe UI" w:cs="Segoe UI"/>
-        </w:rPr>
-        <w:t>is used to fire the gun.</w:t>
-      </w:r>
-    </w:p>
-    <w:p>
-      <w:pPr>
-        <w:rPr>
-          <w:rFonts w:ascii="Segoe UI" w:hAnsi="Segoe UI" w:cs="Segoe UI"/>
-        </w:rPr>
-      </w:pPr>
+    </w:p>
+    <w:p>
+      <w:pPr>
+        <w:pStyle w:val="ListParagraph"/>
+        <w:numPr>
+          <w:ilvl w:val="0"/>
+          <w:numId w:val="10"/>
+        </w:numPr>
+        <w:rPr>
+          <w:rFonts w:ascii="Segoe UI" w:hAnsi="Segoe UI" w:cs="Segoe UI"/>
+        </w:rPr>
+      </w:pPr>
+      <w:r>
+        <w:rPr>
+          <w:rFonts w:ascii="Segoe UI" w:hAnsi="Segoe UI" w:cs="Segoe UI"/>
+        </w:rPr>
+        <w:t>Story</w:t>
+      </w:r>
+    </w:p>
+    <w:p>
+      <w:pPr>
+        <w:pStyle w:val="ListParagraph"/>
+        <w:numPr>
+          <w:ilvl w:val="0"/>
+          <w:numId w:val="10"/>
+        </w:numPr>
+        <w:rPr>
+          <w:rFonts w:ascii="Segoe UI" w:hAnsi="Segoe UI" w:cs="Segoe UI"/>
+        </w:rPr>
+      </w:pPr>
+      <w:r>
+        <w:rPr>
+          <w:rFonts w:ascii="Segoe UI" w:hAnsi="Segoe UI" w:cs="Segoe UI"/>
+        </w:rPr>
+        <w:t>Gameflow / Game progression</w:t>
+      </w:r>
+    </w:p>
+    <w:p>
+      <w:pPr>
+        <w:pStyle w:val="ListParagraph"/>
+        <w:numPr>
+          <w:ilvl w:val="0"/>
+          <w:numId w:val="10"/>
+        </w:numPr>
+        <w:rPr>
+          <w:rFonts w:ascii="Segoe UI" w:hAnsi="Segoe UI" w:cs="Segoe UI"/>
+        </w:rPr>
+      </w:pPr>
+      <w:r>
+        <w:rPr>
+          <w:rFonts w:ascii="Segoe UI" w:hAnsi="Segoe UI" w:cs="Segoe UI"/>
+        </w:rPr>
+        <w:t>Maps</w:t>
+      </w:r>
+    </w:p>
+    <w:p>
+      <w:pPr>
+        <w:pStyle w:val="ListParagraph"/>
+        <w:numPr>
+          <w:ilvl w:val="0"/>
+          <w:numId w:val="10"/>
+        </w:numPr>
+        <w:rPr>
+          <w:rFonts w:ascii="Segoe UI" w:hAnsi="Segoe UI" w:cs="Segoe UI"/>
+        </w:rPr>
+      </w:pPr>
+      <w:r>
+        <w:rPr>
+          <w:rFonts w:ascii="Segoe UI" w:hAnsi="Segoe UI" w:cs="Segoe UI"/>
+        </w:rPr>
+        <w:t>Menus</w:t>
+      </w:r>
     </w:p>
     <w:p>
       <w:pPr>
@@ -923,7 +1166,6 @@
           <w:rFonts w:ascii="Segoe UI" w:hAnsi="Segoe UI" w:cs="Segoe UI"/>
           <w:b/>
         </w:rPr>
-        <w:lastRenderedPageBreak/>
         <w:t>Screen</w:t>
       </w:r>
       <w:r>
@@ -1345,6 +1587,7 @@
         <w:rPr>
           <w:rFonts w:ascii="Segoe UI" w:hAnsi="Segoe UI" w:cs="Segoe UI"/>
         </w:rPr>
+        <w:lastRenderedPageBreak/>
         <w:t>D – right</w:t>
       </w:r>
     </w:p>
@@ -1625,7 +1868,6 @@
         <w:rPr>
           <w:rFonts w:ascii="Segoe UI" w:hAnsi="Segoe UI" w:cs="Segoe UI"/>
         </w:rPr>
-        <w:lastRenderedPageBreak/>
         <w:t>Enemies travel down the screen slowly and then as the game progresses they get faster.  Enemies spawn with a certain speed so they don’t get faster themselves but are spawned with their downward speed.</w:t>
       </w:r>
     </w:p>
@@ -1986,6 +2228,7 @@
         <w:rPr>
           <w:rFonts w:ascii="Segoe UI" w:hAnsi="Segoe UI" w:cs="Segoe UI"/>
         </w:rPr>
+        <w:lastRenderedPageBreak/>
         <w:t>Enemies will stop firing after crossing a certain boundary to prevent problems.</w:t>
       </w:r>
     </w:p>
@@ -2277,7 +2520,6 @@
         <w:rPr>
           <w:rFonts w:ascii="Segoe UI" w:hAnsi="Segoe UI" w:cs="Segoe UI"/>
         </w:rPr>
-        <w:lastRenderedPageBreak/>
         <w:t>Projectiles</w:t>
       </w:r>
     </w:p>
@@ -2697,6 +2939,7 @@
           <w:sz w:val="24"/>
           <w:szCs w:val="40"/>
         </w:rPr>
+        <w:lastRenderedPageBreak/>
         <w:t>Player Projectile</w:t>
       </w:r>
     </w:p>
@@ -2959,7 +3202,6 @@
           <w:sz w:val="24"/>
           <w:szCs w:val="40"/>
         </w:rPr>
-        <w:lastRenderedPageBreak/>
         <w:t>This is a compilation of noteworthy things I discovered and may want to remember.</w:t>
       </w:r>
     </w:p>
@@ -3292,6 +3534,7 @@
           <w:sz w:val="24"/>
           <w:szCs w:val="40"/>
         </w:rPr>
+        <w:lastRenderedPageBreak/>
         <w:t>Secret areas that are accessed while playing the game.  For example in star fox there were secret levels if you flew into a specific ring or flew through rings in a certain order or shot a meteor with a face on it and destroyed it and slammed into it.</w:t>
       </w:r>
     </w:p>
@@ -3466,104 +3709,448 @@
           <w:sz w:val="24"/>
           <w:szCs w:val="40"/>
         </w:rPr>
+        <w:t>Upgrades</w:t>
+      </w:r>
+    </w:p>
+    <w:p>
+      <w:pPr>
+        <w:pStyle w:val="ListParagraph"/>
+        <w:numPr>
+          <w:ilvl w:val="1"/>
+          <w:numId w:val="6"/>
+        </w:numPr>
+        <w:rPr>
+          <w:rFonts w:ascii="Segoe UI" w:hAnsi="Segoe UI" w:cs="Segoe UI"/>
+          <w:sz w:val="24"/>
+          <w:szCs w:val="40"/>
+        </w:rPr>
+      </w:pPr>
+      <w:r>
+        <w:rPr>
+          <w:rFonts w:ascii="Segoe UI" w:hAnsi="Segoe UI" w:cs="Segoe UI"/>
+          <w:sz w:val="24"/>
+          <w:szCs w:val="40"/>
+        </w:rPr>
+        <w:t>The ability to upgrade your ship.</w:t>
+      </w:r>
+    </w:p>
+    <w:p>
+      <w:pPr>
+        <w:pStyle w:val="ListParagraph"/>
+        <w:numPr>
+          <w:ilvl w:val="1"/>
+          <w:numId w:val="6"/>
+        </w:numPr>
+        <w:rPr>
+          <w:rFonts w:ascii="Segoe UI" w:hAnsi="Segoe UI" w:cs="Segoe UI"/>
+          <w:sz w:val="24"/>
+          <w:szCs w:val="40"/>
+        </w:rPr>
+      </w:pPr>
+      <w:r>
+        <w:rPr>
+          <w:rFonts w:ascii="Segoe UI" w:hAnsi="Segoe UI" w:cs="Segoe UI"/>
+          <w:sz w:val="24"/>
+          <w:szCs w:val="40"/>
+        </w:rPr>
+        <w:t>Upgrades can be similar to the old SNES side-shooter plane game that had those “options” around the plane that are like AI.</w:t>
+      </w:r>
+      <w:r>
+        <w:rPr>
+          <w:rFonts w:ascii="Segoe UI" w:hAnsi="Segoe UI" w:cs="Segoe UI"/>
+          <w:sz w:val="24"/>
+          <w:szCs w:val="40"/>
+        </w:rPr>
+        <w:t xml:space="preserve"> (Gradius)</w:t>
+      </w:r>
+    </w:p>
+    <w:p>
+      <w:pPr>
+        <w:pStyle w:val="ListParagraph"/>
+        <w:numPr>
+          <w:ilvl w:val="1"/>
+          <w:numId w:val="6"/>
+        </w:numPr>
+        <w:rPr>
+          <w:rFonts w:ascii="Segoe UI" w:hAnsi="Segoe UI" w:cs="Segoe UI"/>
+          <w:sz w:val="24"/>
+          <w:szCs w:val="40"/>
+        </w:rPr>
+      </w:pPr>
+      <w:r>
+        <w:rPr>
+          <w:rFonts w:ascii="Segoe UI" w:hAnsi="Segoe UI" w:cs="Segoe UI"/>
+          <w:sz w:val="24"/>
+          <w:szCs w:val="40"/>
+        </w:rPr>
+        <w:t>Upgrades can be visual upgrades.  The exchanging of parts of the ship.  Upgrading a gun to a missile shooter.</w:t>
+      </w:r>
+    </w:p>
+    <w:p>
+      <w:pPr>
+        <w:pStyle w:val="ListParagraph"/>
+        <w:numPr>
+          <w:ilvl w:val="1"/>
+          <w:numId w:val="6"/>
+        </w:numPr>
+        <w:rPr>
+          <w:rFonts w:ascii="Segoe UI" w:hAnsi="Segoe UI" w:cs="Segoe UI"/>
+          <w:sz w:val="24"/>
+          <w:szCs w:val="40"/>
+        </w:rPr>
+      </w:pPr>
+      <w:r>
+        <w:rPr>
+          <w:rFonts w:ascii="Segoe UI" w:hAnsi="Segoe UI" w:cs="Segoe UI"/>
+          <w:sz w:val="24"/>
+          <w:szCs w:val="40"/>
+        </w:rPr>
+        <w:t>Upgrades can be similar to the game Armored Core.  The user can build their ship from various parts.</w:t>
+      </w:r>
+    </w:p>
+    <w:p>
+      <w:pPr>
+        <w:pStyle w:val="ListParagraph"/>
+        <w:numPr>
+          <w:ilvl w:val="2"/>
+          <w:numId w:val="6"/>
+        </w:numPr>
+        <w:rPr>
+          <w:rFonts w:ascii="Segoe UI" w:hAnsi="Segoe UI" w:cs="Segoe UI"/>
+          <w:sz w:val="24"/>
+          <w:szCs w:val="40"/>
+        </w:rPr>
+      </w:pPr>
+      <w:r>
+        <w:rPr>
+          <w:rFonts w:ascii="Segoe UI" w:hAnsi="Segoe UI" w:cs="Segoe UI"/>
+          <w:sz w:val="24"/>
+          <w:szCs w:val="40"/>
+        </w:rPr>
+        <w:t>Body</w:t>
+      </w:r>
+    </w:p>
+    <w:p>
+      <w:pPr>
+        <w:pStyle w:val="ListParagraph"/>
+        <w:numPr>
+          <w:ilvl w:val="2"/>
+          <w:numId w:val="6"/>
+        </w:numPr>
+        <w:rPr>
+          <w:rFonts w:ascii="Segoe UI" w:hAnsi="Segoe UI" w:cs="Segoe UI"/>
+          <w:sz w:val="24"/>
+          <w:szCs w:val="40"/>
+        </w:rPr>
+      </w:pPr>
+      <w:r>
+        <w:rPr>
+          <w:rFonts w:ascii="Segoe UI" w:hAnsi="Segoe UI" w:cs="Segoe UI"/>
+          <w:sz w:val="24"/>
+          <w:szCs w:val="40"/>
+        </w:rPr>
+        <w:t>Weapons</w:t>
+      </w:r>
+    </w:p>
+    <w:p>
+      <w:pPr>
+        <w:pStyle w:val="ListParagraph"/>
+        <w:numPr>
+          <w:ilvl w:val="2"/>
+          <w:numId w:val="6"/>
+        </w:numPr>
+        <w:rPr>
+          <w:rFonts w:ascii="Segoe UI" w:hAnsi="Segoe UI" w:cs="Segoe UI"/>
+          <w:sz w:val="24"/>
+          <w:szCs w:val="40"/>
+        </w:rPr>
+      </w:pPr>
+      <w:r>
+        <w:rPr>
+          <w:rFonts w:ascii="Segoe UI" w:hAnsi="Segoe UI" w:cs="Segoe UI"/>
+          <w:sz w:val="24"/>
+          <w:szCs w:val="40"/>
+        </w:rPr>
+        <w:t>Boosters</w:t>
+      </w:r>
+    </w:p>
+    <w:p>
+      <w:pPr>
+        <w:pStyle w:val="ListParagraph"/>
+        <w:numPr>
+          <w:ilvl w:val="2"/>
+          <w:numId w:val="6"/>
+        </w:numPr>
+        <w:rPr>
+          <w:rFonts w:ascii="Segoe UI" w:hAnsi="Segoe UI" w:cs="Segoe UI"/>
+          <w:sz w:val="24"/>
+          <w:szCs w:val="40"/>
+        </w:rPr>
+      </w:pPr>
+      <w:r>
+        <w:rPr>
+          <w:rFonts w:ascii="Segoe UI" w:hAnsi="Segoe UI" w:cs="Segoe UI"/>
+          <w:sz w:val="24"/>
+          <w:szCs w:val="40"/>
+        </w:rPr>
+        <w:t>Wings</w:t>
+      </w:r>
+    </w:p>
+    <w:p>
+      <w:pPr>
+        <w:pStyle w:val="ListParagraph"/>
+        <w:numPr>
+          <w:ilvl w:val="2"/>
+          <w:numId w:val="6"/>
+        </w:numPr>
+        <w:rPr>
+          <w:rFonts w:ascii="Segoe UI" w:hAnsi="Segoe UI" w:cs="Segoe UI"/>
+          <w:sz w:val="24"/>
+          <w:szCs w:val="40"/>
+        </w:rPr>
+      </w:pPr>
+      <w:r>
+        <w:rPr>
+          <w:rFonts w:ascii="Segoe UI" w:hAnsi="Segoe UI" w:cs="Segoe UI"/>
+          <w:sz w:val="24"/>
+          <w:szCs w:val="40"/>
+        </w:rPr>
+        <w:t>Fuel</w:t>
+      </w:r>
+    </w:p>
+    <w:p>
+      <w:pPr>
+        <w:pStyle w:val="ListParagraph"/>
+        <w:numPr>
+          <w:ilvl w:val="1"/>
+          <w:numId w:val="6"/>
+        </w:numPr>
+        <w:rPr>
+          <w:rFonts w:ascii="Segoe UI" w:hAnsi="Segoe UI" w:cs="Segoe UI"/>
+          <w:sz w:val="24"/>
+          <w:szCs w:val="40"/>
+        </w:rPr>
+      </w:pPr>
+      <w:r>
+        <w:rPr>
+          <w:rFonts w:ascii="Segoe UI" w:hAnsi="Segoe UI" w:cs="Segoe UI"/>
+          <w:sz w:val="24"/>
+          <w:szCs w:val="40"/>
+        </w:rPr>
+        <w:t>There can be various different parts to mix and choose that boost overall stats.</w:t>
+      </w:r>
+    </w:p>
+    <w:p>
+      <w:pPr>
+        <w:pStyle w:val="ListParagraph"/>
+        <w:numPr>
+          <w:ilvl w:val="0"/>
+          <w:numId w:val="6"/>
+        </w:numPr>
+        <w:rPr>
+          <w:rFonts w:ascii="Segoe UI" w:hAnsi="Segoe UI" w:cs="Segoe UI"/>
+          <w:b/>
+          <w:sz w:val="24"/>
+          <w:szCs w:val="40"/>
+        </w:rPr>
+      </w:pPr>
+      <w:r>
+        <w:rPr>
+          <w:rFonts w:ascii="Segoe UI" w:hAnsi="Segoe UI" w:cs="Segoe UI"/>
+          <w:b/>
+          <w:sz w:val="24"/>
+          <w:szCs w:val="40"/>
+        </w:rPr>
+        <w:t>In-Game Store</w:t>
+      </w:r>
+    </w:p>
+    <w:p>
+      <w:pPr>
+        <w:pStyle w:val="ListParagraph"/>
+        <w:numPr>
+          <w:ilvl w:val="1"/>
+          <w:numId w:val="6"/>
+        </w:numPr>
+        <w:rPr>
+          <w:rFonts w:ascii="Segoe UI" w:hAnsi="Segoe UI" w:cs="Segoe UI"/>
+          <w:b/>
+          <w:sz w:val="24"/>
+          <w:szCs w:val="40"/>
+        </w:rPr>
+      </w:pPr>
+      <w:r>
+        <w:rPr>
+          <w:rFonts w:ascii="Segoe UI" w:hAnsi="Segoe UI" w:cs="Segoe UI"/>
+          <w:sz w:val="24"/>
+          <w:szCs w:val="40"/>
+        </w:rPr>
+        <w:t>An in-game store to buy power-ups.</w:t>
+      </w:r>
+    </w:p>
+    <w:p>
+      <w:pPr>
+        <w:pStyle w:val="ListParagraph"/>
+        <w:numPr>
+          <w:ilvl w:val="2"/>
+          <w:numId w:val="6"/>
+        </w:numPr>
+        <w:rPr>
+          <w:rFonts w:ascii="Segoe UI" w:hAnsi="Segoe UI" w:cs="Segoe UI"/>
+          <w:sz w:val="24"/>
+          <w:szCs w:val="40"/>
+        </w:rPr>
+      </w:pPr>
+      <w:r>
+        <w:rPr>
+          <w:rFonts w:ascii="Segoe UI" w:hAnsi="Segoe UI" w:cs="Segoe UI"/>
+          <w:sz w:val="24"/>
+          <w:szCs w:val="40"/>
+        </w:rPr>
+        <w:t>Move speed</w:t>
+      </w:r>
+    </w:p>
+    <w:p>
+      <w:pPr>
+        <w:pStyle w:val="ListParagraph"/>
+        <w:numPr>
+          <w:ilvl w:val="2"/>
+          <w:numId w:val="6"/>
+        </w:numPr>
+        <w:rPr>
+          <w:rFonts w:ascii="Segoe UI" w:hAnsi="Segoe UI" w:cs="Segoe UI"/>
+          <w:sz w:val="24"/>
+          <w:szCs w:val="40"/>
+        </w:rPr>
+      </w:pPr>
+      <w:r>
+        <w:rPr>
+          <w:rFonts w:ascii="Segoe UI" w:hAnsi="Segoe UI" w:cs="Segoe UI"/>
+          <w:sz w:val="24"/>
+          <w:szCs w:val="40"/>
+        </w:rPr>
+        <w:t>Lives</w:t>
+      </w:r>
+    </w:p>
+    <w:p>
+      <w:pPr>
+        <w:pStyle w:val="ListParagraph"/>
+        <w:numPr>
+          <w:ilvl w:val="2"/>
+          <w:numId w:val="6"/>
+        </w:numPr>
+        <w:rPr>
+          <w:rFonts w:ascii="Segoe UI" w:hAnsi="Segoe UI" w:cs="Segoe UI"/>
+          <w:sz w:val="24"/>
+          <w:szCs w:val="40"/>
+        </w:rPr>
+      </w:pPr>
+      <w:r>
+        <w:rPr>
+          <w:rFonts w:ascii="Segoe UI" w:hAnsi="Segoe UI" w:cs="Segoe UI"/>
+          <w:sz w:val="24"/>
+          <w:szCs w:val="40"/>
+        </w:rPr>
+        <w:t>Projectile speed</w:t>
+      </w:r>
+    </w:p>
+    <w:p>
+      <w:pPr>
+        <w:pStyle w:val="ListParagraph"/>
+        <w:numPr>
+          <w:ilvl w:val="2"/>
+          <w:numId w:val="6"/>
+        </w:numPr>
+        <w:rPr>
+          <w:rFonts w:ascii="Segoe UI" w:hAnsi="Segoe UI" w:cs="Segoe UI"/>
+          <w:sz w:val="24"/>
+          <w:szCs w:val="40"/>
+        </w:rPr>
+      </w:pPr>
+      <w:r>
+        <w:rPr>
+          <w:rFonts w:ascii="Segoe UI" w:hAnsi="Segoe UI" w:cs="Segoe UI"/>
+          <w:sz w:val="24"/>
+          <w:szCs w:val="40"/>
+        </w:rPr>
+        <w:t>Projectile damage</w:t>
+      </w:r>
+    </w:p>
+    <w:p>
+      <w:pPr>
+        <w:pStyle w:val="ListParagraph"/>
+        <w:numPr>
+          <w:ilvl w:val="2"/>
+          <w:numId w:val="6"/>
+        </w:numPr>
+        <w:rPr>
+          <w:rFonts w:ascii="Segoe UI" w:hAnsi="Segoe UI" w:cs="Segoe UI"/>
+          <w:sz w:val="24"/>
+          <w:szCs w:val="40"/>
+        </w:rPr>
+      </w:pPr>
+      <w:r>
+        <w:rPr>
+          <w:rFonts w:ascii="Segoe UI" w:hAnsi="Segoe UI" w:cs="Segoe UI"/>
+          <w:sz w:val="24"/>
+          <w:szCs w:val="40"/>
+        </w:rPr>
         <w:lastRenderedPageBreak/>
-        <w:t>Upgrades</w:t>
-      </w:r>
-    </w:p>
-    <w:p>
-      <w:pPr>
-        <w:pStyle w:val="ListParagraph"/>
-        <w:numPr>
-          <w:ilvl w:val="1"/>
-          <w:numId w:val="6"/>
-        </w:numPr>
-        <w:rPr>
-          <w:rFonts w:ascii="Segoe UI" w:hAnsi="Segoe UI" w:cs="Segoe UI"/>
-          <w:sz w:val="24"/>
-          <w:szCs w:val="40"/>
-        </w:rPr>
-      </w:pPr>
-      <w:r>
-        <w:rPr>
-          <w:rFonts w:ascii="Segoe UI" w:hAnsi="Segoe UI" w:cs="Segoe UI"/>
-          <w:sz w:val="24"/>
-          <w:szCs w:val="40"/>
-        </w:rPr>
-        <w:t>The ability to upgrade your ship.</w:t>
-      </w:r>
-    </w:p>
-    <w:p>
-      <w:pPr>
-        <w:pStyle w:val="ListParagraph"/>
-        <w:numPr>
-          <w:ilvl w:val="1"/>
-          <w:numId w:val="6"/>
-        </w:numPr>
-        <w:rPr>
-          <w:rFonts w:ascii="Segoe UI" w:hAnsi="Segoe UI" w:cs="Segoe UI"/>
-          <w:sz w:val="24"/>
-          <w:szCs w:val="40"/>
-        </w:rPr>
-      </w:pPr>
-      <w:r>
-        <w:rPr>
-          <w:rFonts w:ascii="Segoe UI" w:hAnsi="Segoe UI" w:cs="Segoe UI"/>
-          <w:sz w:val="24"/>
-          <w:szCs w:val="40"/>
-        </w:rPr>
-        <w:t>Upgrades can be similar to the old SNES side-shooter plane game that had those “options” around the plane that are like AI.</w:t>
-      </w:r>
-      <w:r>
-        <w:rPr>
-          <w:rFonts w:ascii="Segoe UI" w:hAnsi="Segoe UI" w:cs="Segoe UI"/>
-          <w:sz w:val="24"/>
-          <w:szCs w:val="40"/>
-        </w:rPr>
-        <w:t xml:space="preserve"> (Gradius)</w:t>
-      </w:r>
-    </w:p>
-    <w:p>
-      <w:pPr>
-        <w:pStyle w:val="ListParagraph"/>
-        <w:numPr>
-          <w:ilvl w:val="1"/>
-          <w:numId w:val="6"/>
-        </w:numPr>
-        <w:rPr>
-          <w:rFonts w:ascii="Segoe UI" w:hAnsi="Segoe UI" w:cs="Segoe UI"/>
-          <w:sz w:val="24"/>
-          <w:szCs w:val="40"/>
-        </w:rPr>
-      </w:pPr>
-      <w:r>
-        <w:rPr>
-          <w:rFonts w:ascii="Segoe UI" w:hAnsi="Segoe UI" w:cs="Segoe UI"/>
-          <w:sz w:val="24"/>
-          <w:szCs w:val="40"/>
-        </w:rPr>
-        <w:t>Upgrades can be visual upgrades.  The exchanging of parts of the ship.  Upgrading a gun to a missile shooter.</w:t>
-      </w:r>
-    </w:p>
-    <w:p>
-      <w:pPr>
-        <w:pStyle w:val="ListParagraph"/>
-        <w:numPr>
-          <w:ilvl w:val="1"/>
-          <w:numId w:val="6"/>
-        </w:numPr>
-        <w:rPr>
-          <w:rFonts w:ascii="Segoe UI" w:hAnsi="Segoe UI" w:cs="Segoe UI"/>
-          <w:sz w:val="24"/>
-          <w:szCs w:val="40"/>
-        </w:rPr>
-      </w:pPr>
-      <w:r>
-        <w:rPr>
-          <w:rFonts w:ascii="Segoe UI" w:hAnsi="Segoe UI" w:cs="Segoe UI"/>
-          <w:sz w:val="24"/>
-          <w:szCs w:val="40"/>
-        </w:rPr>
-        <w:t>Upgrades can be similar to the game Armored Core.  The user can build their ship from various parts.</w:t>
+        <w:t>Shield packs</w:t>
+      </w:r>
+    </w:p>
+    <w:p>
+      <w:pPr>
+        <w:pStyle w:val="ListParagraph"/>
+        <w:numPr>
+          <w:ilvl w:val="0"/>
+          <w:numId w:val="6"/>
+        </w:numPr>
+        <w:rPr>
+          <w:rFonts w:ascii="Segoe UI" w:hAnsi="Segoe UI" w:cs="Segoe UI"/>
+          <w:b/>
+          <w:sz w:val="24"/>
+          <w:szCs w:val="40"/>
+        </w:rPr>
+      </w:pPr>
+      <w:r>
+        <w:rPr>
+          <w:rFonts w:ascii="Segoe UI" w:hAnsi="Segoe UI" w:cs="Segoe UI"/>
+          <w:b/>
+          <w:sz w:val="24"/>
+          <w:szCs w:val="40"/>
+        </w:rPr>
+        <w:t>Animation</w:t>
+      </w:r>
+      <w:r>
+        <w:rPr>
+          <w:rFonts w:ascii="Segoe UI" w:hAnsi="Segoe UI" w:cs="Segoe UI"/>
+          <w:b/>
+          <w:sz w:val="24"/>
+          <w:szCs w:val="40"/>
+        </w:rPr>
+        <w:t>s</w:t>
+      </w:r>
+    </w:p>
+    <w:p>
+      <w:pPr>
+        <w:pStyle w:val="ListParagraph"/>
+        <w:numPr>
+          <w:ilvl w:val="1"/>
+          <w:numId w:val="6"/>
+        </w:numPr>
+        <w:rPr>
+          <w:rFonts w:ascii="Segoe UI" w:hAnsi="Segoe UI" w:cs="Segoe UI"/>
+          <w:sz w:val="24"/>
+          <w:szCs w:val="40"/>
+        </w:rPr>
+      </w:pPr>
+      <w:r>
+        <w:rPr>
+          <w:rFonts w:ascii="Segoe UI" w:hAnsi="Segoe UI" w:cs="Segoe UI"/>
+          <w:sz w:val="24"/>
+          <w:szCs w:val="40"/>
+        </w:rPr>
+        <w:t>Enemies</w:t>
       </w:r>
     </w:p>
     <w:p>
@@ -3585,7 +4172,29 @@
           <w:sz w:val="24"/>
           <w:szCs w:val="40"/>
         </w:rPr>
-        <w:t>Body</w:t>
+        <w:t>Particle trails</w:t>
+      </w:r>
+    </w:p>
+    <w:p>
+      <w:pPr>
+        <w:pStyle w:val="ListParagraph"/>
+        <w:numPr>
+          <w:ilvl w:val="1"/>
+          <w:numId w:val="6"/>
+        </w:numPr>
+        <w:rPr>
+          <w:rFonts w:ascii="Segoe UI" w:hAnsi="Segoe UI" w:cs="Segoe UI"/>
+          <w:sz w:val="24"/>
+          <w:szCs w:val="40"/>
+        </w:rPr>
+      </w:pPr>
+      <w:r>
+        <w:rPr>
+          <w:rFonts w:ascii="Segoe UI" w:hAnsi="Segoe UI" w:cs="Segoe UI"/>
+          <w:sz w:val="24"/>
+          <w:szCs w:val="40"/>
+        </w:rPr>
+        <w:t>Player</w:t>
       </w:r>
     </w:p>
     <w:p>
@@ -3607,7 +4216,29 @@
           <w:sz w:val="24"/>
           <w:szCs w:val="40"/>
         </w:rPr>
-        <w:t>Weapons</w:t>
+        <w:t>Fire trails</w:t>
+      </w:r>
+    </w:p>
+    <w:p>
+      <w:pPr>
+        <w:pStyle w:val="ListParagraph"/>
+        <w:numPr>
+          <w:ilvl w:val="1"/>
+          <w:numId w:val="6"/>
+        </w:numPr>
+        <w:rPr>
+          <w:rFonts w:ascii="Segoe UI" w:hAnsi="Segoe UI" w:cs="Segoe UI"/>
+          <w:sz w:val="24"/>
+          <w:szCs w:val="40"/>
+        </w:rPr>
+      </w:pPr>
+      <w:r>
+        <w:rPr>
+          <w:rFonts w:ascii="Segoe UI" w:hAnsi="Segoe UI" w:cs="Segoe UI"/>
+          <w:sz w:val="24"/>
+          <w:szCs w:val="40"/>
+        </w:rPr>
+        <w:t>Background</w:t>
       </w:r>
     </w:p>
     <w:p>
@@ -3629,7 +4260,7 @@
           <w:sz w:val="24"/>
           <w:szCs w:val="40"/>
         </w:rPr>
-        <w:t>Boosters</w:t>
+        <w:t>Animated</w:t>
       </w:r>
     </w:p>
     <w:p>
@@ -3651,7 +4282,7 @@
           <w:sz w:val="24"/>
           <w:szCs w:val="40"/>
         </w:rPr>
-        <w:t>Wings</w:t>
+        <w:t>Flickering stars/lights</w:t>
       </w:r>
     </w:p>
     <w:p>
@@ -3673,29 +4304,7 @@
           <w:sz w:val="24"/>
           <w:szCs w:val="40"/>
         </w:rPr>
-        <w:t>Fuel</w:t>
-      </w:r>
-    </w:p>
-    <w:p>
-      <w:pPr>
-        <w:pStyle w:val="ListParagraph"/>
-        <w:numPr>
-          <w:ilvl w:val="1"/>
-          <w:numId w:val="6"/>
-        </w:numPr>
-        <w:rPr>
-          <w:rFonts w:ascii="Segoe UI" w:hAnsi="Segoe UI" w:cs="Segoe UI"/>
-          <w:sz w:val="24"/>
-          <w:szCs w:val="40"/>
-        </w:rPr>
-      </w:pPr>
-      <w:r>
-        <w:rPr>
-          <w:rFonts w:ascii="Segoe UI" w:hAnsi="Segoe UI" w:cs="Segoe UI"/>
-          <w:sz w:val="24"/>
-          <w:szCs w:val="40"/>
-        </w:rPr>
-        <w:t>There can be various different parts to mix and choose that boost overall stats.</w:t>
+        <w:t>Scrolling stars/asteroids</w:t>
       </w:r>
     </w:p>
     <w:p>
@@ -3719,30 +4328,68 @@
           <w:sz w:val="24"/>
           <w:szCs w:val="40"/>
         </w:rPr>
-        <w:t>In-Game Store</w:t>
-      </w:r>
-    </w:p>
-    <w:p>
-      <w:pPr>
-        <w:pStyle w:val="ListParagraph"/>
-        <w:numPr>
-          <w:ilvl w:val="1"/>
-          <w:numId w:val="6"/>
-        </w:numPr>
-        <w:rPr>
-          <w:rFonts w:ascii="Segoe UI" w:hAnsi="Segoe UI" w:cs="Segoe UI"/>
-          <w:b/>
-          <w:sz w:val="24"/>
-          <w:szCs w:val="40"/>
-        </w:rPr>
-      </w:pPr>
-      <w:r>
-        <w:rPr>
-          <w:rFonts w:ascii="Segoe UI" w:hAnsi="Segoe UI" w:cs="Segoe UI"/>
-          <w:sz w:val="24"/>
-          <w:szCs w:val="40"/>
-        </w:rPr>
-        <w:t>An in-game store to buy power-ups.</w:t>
+        <w:t>Weapon S</w:t>
+      </w:r>
+      <w:r>
+        <w:rPr>
+          <w:rFonts w:ascii="Segoe UI" w:hAnsi="Segoe UI" w:cs="Segoe UI"/>
+          <w:b/>
+          <w:sz w:val="24"/>
+          <w:szCs w:val="40"/>
+        </w:rPr>
+        <w:t xml:space="preserve">ystem </w:t>
+      </w:r>
+    </w:p>
+    <w:p>
+      <w:pPr>
+        <w:pStyle w:val="ListParagraph"/>
+        <w:numPr>
+          <w:ilvl w:val="1"/>
+          <w:numId w:val="6"/>
+        </w:numPr>
+        <w:rPr>
+          <w:rFonts w:ascii="Segoe UI" w:hAnsi="Segoe UI" w:cs="Segoe UI"/>
+          <w:sz w:val="24"/>
+          <w:szCs w:val="40"/>
+        </w:rPr>
+      </w:pPr>
+      <w:r>
+        <w:rPr>
+          <w:rFonts w:ascii="Segoe UI" w:hAnsi="Segoe UI" w:cs="Segoe UI"/>
+          <w:sz w:val="24"/>
+          <w:szCs w:val="40"/>
+        </w:rPr>
+        <w:t>S</w:t>
+      </w:r>
+      <w:r>
+        <w:rPr>
+          <w:rFonts w:ascii="Segoe UI" w:hAnsi="Segoe UI" w:cs="Segoe UI"/>
+          <w:sz w:val="24"/>
+          <w:szCs w:val="40"/>
+        </w:rPr>
+        <w:t>imilar to Gradius that only allowed choices of weapons, more can unlock as time goes on.  Weapon switching is real time but there is a cool down every time you switch weapons then the player is unable to switch.</w:t>
+      </w:r>
+    </w:p>
+    <w:p>
+      <w:pPr>
+        <w:pStyle w:val="ListParagraph"/>
+        <w:numPr>
+          <w:ilvl w:val="1"/>
+          <w:numId w:val="6"/>
+        </w:numPr>
+        <w:rPr>
+          <w:rFonts w:ascii="Segoe UI" w:hAnsi="Segoe UI" w:cs="Segoe UI"/>
+          <w:sz w:val="24"/>
+          <w:szCs w:val="40"/>
+        </w:rPr>
+      </w:pPr>
+      <w:r>
+        <w:rPr>
+          <w:rFonts w:ascii="Segoe UI" w:hAnsi="Segoe UI" w:cs="Segoe UI"/>
+          <w:sz w:val="24"/>
+          <w:szCs w:val="40"/>
+        </w:rPr>
+        <w:t>Weapon Charging</w:t>
       </w:r>
     </w:p>
     <w:p>
@@ -3764,7 +4411,29 @@
           <w:sz w:val="24"/>
           <w:szCs w:val="40"/>
         </w:rPr>
-        <w:t>Move speed</w:t>
+        <w:t>Hold down the fire button and your weapon will charge for a stronger attack.</w:t>
+      </w:r>
+    </w:p>
+    <w:p>
+      <w:pPr>
+        <w:pStyle w:val="ListParagraph"/>
+        <w:numPr>
+          <w:ilvl w:val="1"/>
+          <w:numId w:val="6"/>
+        </w:numPr>
+        <w:rPr>
+          <w:rFonts w:ascii="Segoe UI" w:hAnsi="Segoe UI" w:cs="Segoe UI"/>
+          <w:sz w:val="24"/>
+          <w:szCs w:val="40"/>
+        </w:rPr>
+      </w:pPr>
+      <w:r>
+        <w:rPr>
+          <w:rFonts w:ascii="Segoe UI" w:hAnsi="Segoe UI" w:cs="Segoe UI"/>
+          <w:sz w:val="24"/>
+          <w:szCs w:val="40"/>
+        </w:rPr>
+        <w:t>Weapon switching</w:t>
       </w:r>
     </w:p>
     <w:p>
@@ -3786,7 +4455,29 @@
           <w:sz w:val="24"/>
           <w:szCs w:val="40"/>
         </w:rPr>
-        <w:t>Lives</w:t>
+        <w:t>Switching weapons in-game (on the fly).  Cooldown between switching weapons.</w:t>
+      </w:r>
+    </w:p>
+    <w:p>
+      <w:pPr>
+        <w:pStyle w:val="ListParagraph"/>
+        <w:numPr>
+          <w:ilvl w:val="1"/>
+          <w:numId w:val="6"/>
+        </w:numPr>
+        <w:rPr>
+          <w:rFonts w:ascii="Segoe UI" w:hAnsi="Segoe UI" w:cs="Segoe UI"/>
+          <w:sz w:val="24"/>
+          <w:szCs w:val="40"/>
+        </w:rPr>
+      </w:pPr>
+      <w:r>
+        <w:rPr>
+          <w:rFonts w:ascii="Segoe UI" w:hAnsi="Segoe UI" w:cs="Segoe UI"/>
+          <w:sz w:val="24"/>
+          <w:szCs w:val="40"/>
+        </w:rPr>
+        <w:t>Weapon garage</w:t>
       </w:r>
     </w:p>
     <w:p>
@@ -3808,7 +4499,7 @@
           <w:sz w:val="24"/>
           <w:szCs w:val="40"/>
         </w:rPr>
-        <w:t>Projectile speed</w:t>
+        <w:t>You go to a special garage to equip your ship with weapons, armors, power-ups etc.</w:t>
       </w:r>
     </w:p>
     <w:p>
@@ -3830,7 +4521,76 @@
           <w:sz w:val="24"/>
           <w:szCs w:val="40"/>
         </w:rPr>
-        <w:t>Projectile damage</w:t>
+        <w:t>You can place the weapons anywhere on your ship.  The weapons will fire from the place you put them.</w:t>
+      </w:r>
+    </w:p>
+    <w:p>
+      <w:pPr>
+        <w:pStyle w:val="ListParagraph"/>
+        <w:numPr>
+          <w:ilvl w:val="1"/>
+          <w:numId w:val="6"/>
+        </w:numPr>
+        <w:rPr>
+          <w:rFonts w:ascii="Segoe UI" w:hAnsi="Segoe UI" w:cs="Segoe UI"/>
+          <w:sz w:val="24"/>
+          <w:szCs w:val="40"/>
+        </w:rPr>
+      </w:pPr>
+      <w:r>
+        <w:rPr>
+          <w:rFonts w:ascii="Segoe UI" w:hAnsi="Segoe UI" w:cs="Segoe UI"/>
+          <w:sz w:val="24"/>
+          <w:szCs w:val="40"/>
+        </w:rPr>
+        <w:t>Some weapons have automatic targeting and will rotate and fire at targets.</w:t>
+      </w:r>
+    </w:p>
+    <w:p>
+      <w:pPr>
+        <w:pStyle w:val="ListParagraph"/>
+        <w:numPr>
+          <w:ilvl w:val="0"/>
+          <w:numId w:val="6"/>
+        </w:numPr>
+        <w:rPr>
+          <w:rFonts w:ascii="Segoe UI" w:hAnsi="Segoe UI" w:cs="Segoe UI"/>
+          <w:b/>
+          <w:sz w:val="24"/>
+          <w:szCs w:val="40"/>
+        </w:rPr>
+      </w:pPr>
+      <w:r>
+        <w:rPr>
+          <w:rFonts w:ascii="Segoe UI" w:hAnsi="Segoe UI" w:cs="Segoe UI"/>
+          <w:b/>
+          <w:sz w:val="24"/>
+          <w:szCs w:val="40"/>
+        </w:rPr>
+        <w:t>Collect</w:t>
+      </w:r>
+    </w:p>
+    <w:p>
+      <w:pPr>
+        <w:pStyle w:val="ListParagraph"/>
+        <w:numPr>
+          <w:ilvl w:val="1"/>
+          <w:numId w:val="6"/>
+        </w:numPr>
+        <w:rPr>
+          <w:rFonts w:ascii="Segoe UI" w:hAnsi="Segoe UI" w:cs="Segoe UI"/>
+          <w:b/>
+          <w:sz w:val="24"/>
+          <w:szCs w:val="40"/>
+        </w:rPr>
+      </w:pPr>
+      <w:r>
+        <w:rPr>
+          <w:rFonts w:ascii="Segoe UI" w:hAnsi="Segoe UI" w:cs="Segoe UI"/>
+          <w:sz w:val="24"/>
+          <w:szCs w:val="40"/>
+        </w:rPr>
+        <w:t>When you kill enemies they will leave behind items to collect that can do various things.</w:t>
       </w:r>
     </w:p>
     <w:p>
@@ -3842,17 +4602,87 @@
         </w:numPr>
         <w:rPr>
           <w:rFonts w:ascii="Segoe UI" w:hAnsi="Segoe UI" w:cs="Segoe UI"/>
-          <w:sz w:val="24"/>
-          <w:szCs w:val="40"/>
-        </w:rPr>
-      </w:pPr>
-      <w:r>
-        <w:rPr>
-          <w:rFonts w:ascii="Segoe UI" w:hAnsi="Segoe UI" w:cs="Segoe UI"/>
-          <w:sz w:val="24"/>
-          <w:szCs w:val="40"/>
-        </w:rPr>
-        <w:t>Shield packs</w:t>
+          <w:b/>
+          <w:sz w:val="24"/>
+          <w:szCs w:val="40"/>
+        </w:rPr>
+      </w:pPr>
+      <w:r>
+        <w:rPr>
+          <w:rFonts w:ascii="Segoe UI" w:hAnsi="Segoe UI" w:cs="Segoe UI"/>
+          <w:sz w:val="24"/>
+          <w:szCs w:val="40"/>
+        </w:rPr>
+        <w:t>Increase score</w:t>
+      </w:r>
+    </w:p>
+    <w:p>
+      <w:pPr>
+        <w:pStyle w:val="ListParagraph"/>
+        <w:numPr>
+          <w:ilvl w:val="2"/>
+          <w:numId w:val="6"/>
+        </w:numPr>
+        <w:rPr>
+          <w:rFonts w:ascii="Segoe UI" w:hAnsi="Segoe UI" w:cs="Segoe UI"/>
+          <w:b/>
+          <w:sz w:val="24"/>
+          <w:szCs w:val="40"/>
+        </w:rPr>
+      </w:pPr>
+      <w:r>
+        <w:rPr>
+          <w:rFonts w:ascii="Segoe UI" w:hAnsi="Segoe UI" w:cs="Segoe UI"/>
+          <w:sz w:val="24"/>
+          <w:szCs w:val="40"/>
+        </w:rPr>
+        <w:t>Power-ups</w:t>
+      </w:r>
+    </w:p>
+    <w:p>
+      <w:pPr>
+        <w:pStyle w:val="ListParagraph"/>
+        <w:numPr>
+          <w:ilvl w:val="2"/>
+          <w:numId w:val="6"/>
+        </w:numPr>
+        <w:rPr>
+          <w:rFonts w:ascii="Segoe UI" w:hAnsi="Segoe UI" w:cs="Segoe UI"/>
+          <w:b/>
+          <w:sz w:val="24"/>
+          <w:szCs w:val="40"/>
+        </w:rPr>
+      </w:pPr>
+      <w:r>
+        <w:rPr>
+          <w:rFonts w:ascii="Segoe UI" w:hAnsi="Segoe UI" w:cs="Segoe UI"/>
+          <w:sz w:val="24"/>
+          <w:szCs w:val="40"/>
+        </w:rPr>
+        <w:t>Think of medals from those 1940’s plane games</w:t>
+      </w:r>
+    </w:p>
+    <w:p>
+      <w:pPr>
+        <w:pStyle w:val="ListParagraph"/>
+        <w:numPr>
+          <w:ilvl w:val="1"/>
+          <w:numId w:val="6"/>
+        </w:numPr>
+        <w:rPr>
+          <w:rFonts w:ascii="Segoe UI" w:hAnsi="Segoe UI" w:cs="Segoe UI"/>
+          <w:b/>
+          <w:sz w:val="24"/>
+          <w:szCs w:val="40"/>
+        </w:rPr>
+      </w:pPr>
+      <w:r>
+        <w:rPr>
+          <w:rFonts w:ascii="Segoe UI" w:hAnsi="Segoe UI" w:cs="Segoe UI"/>
+          <w:sz w:val="24"/>
+          <w:szCs w:val="40"/>
+        </w:rPr>
+        <w:t>Random (or not random but pre-set) power-ups and coins scattered about to collect.</w:t>
       </w:r>
     </w:p>
     <w:p>
@@ -3876,23 +4706,461 @@
           <w:sz w:val="24"/>
           <w:szCs w:val="40"/>
         </w:rPr>
-        <w:t>Animation</w:t>
-      </w:r>
-      <w:r>
-        <w:rPr>
-          <w:rFonts w:ascii="Segoe UI" w:hAnsi="Segoe UI" w:cs="Segoe UI"/>
-          <w:b/>
-          <w:sz w:val="24"/>
-          <w:szCs w:val="40"/>
-        </w:rPr>
-        <w:t>s</w:t>
-      </w:r>
-    </w:p>
-    <w:p>
-      <w:pPr>
-        <w:pStyle w:val="ListParagraph"/>
-        <w:numPr>
-          <w:ilvl w:val="1"/>
+        <w:t>Advanced Level Select</w:t>
+      </w:r>
+    </w:p>
+    <w:p>
+      <w:pPr>
+        <w:pStyle w:val="ListParagraph"/>
+        <w:numPr>
+          <w:ilvl w:val="1"/>
+          <w:numId w:val="6"/>
+        </w:numPr>
+        <w:rPr>
+          <w:rFonts w:ascii="Segoe UI" w:hAnsi="Segoe UI" w:cs="Segoe UI"/>
+          <w:sz w:val="24"/>
+          <w:szCs w:val="40"/>
+        </w:rPr>
+      </w:pPr>
+      <w:r>
+        <w:rPr>
+          <w:rFonts w:ascii="Segoe UI" w:hAnsi="Segoe UI" w:cs="Segoe UI"/>
+          <w:sz w:val="24"/>
+          <w:szCs w:val="40"/>
+        </w:rPr>
+        <w:lastRenderedPageBreak/>
+        <w:t xml:space="preserve">When you start the game you go to a level select.  The level select is like a galaxy screen in Star Fox.  Each level will be different.  The basic levels are like Galaga.  </w:t>
+      </w:r>
+    </w:p>
+    <w:p>
+      <w:pPr>
+        <w:pStyle w:val="ListParagraph"/>
+        <w:numPr>
+          <w:ilvl w:val="1"/>
+          <w:numId w:val="6"/>
+        </w:numPr>
+        <w:rPr>
+          <w:rFonts w:ascii="Segoe UI" w:hAnsi="Segoe UI" w:cs="Segoe UI"/>
+          <w:sz w:val="24"/>
+          <w:szCs w:val="40"/>
+        </w:rPr>
+      </w:pPr>
+      <w:r>
+        <w:rPr>
+          <w:rFonts w:ascii="Segoe UI" w:hAnsi="Segoe UI" w:cs="Segoe UI"/>
+          <w:sz w:val="24"/>
+          <w:szCs w:val="40"/>
+        </w:rPr>
+        <w:t xml:space="preserve">Some levels will be free roam type levels.  </w:t>
+      </w:r>
+    </w:p>
+    <w:p>
+      <w:pPr>
+        <w:pStyle w:val="ListParagraph"/>
+        <w:numPr>
+          <w:ilvl w:val="1"/>
+          <w:numId w:val="6"/>
+        </w:numPr>
+        <w:rPr>
+          <w:rFonts w:ascii="Segoe UI" w:hAnsi="Segoe UI" w:cs="Segoe UI"/>
+          <w:sz w:val="24"/>
+          <w:szCs w:val="40"/>
+        </w:rPr>
+      </w:pPr>
+      <w:r>
+        <w:rPr>
+          <w:rFonts w:ascii="Segoe UI" w:hAnsi="Segoe UI" w:cs="Segoe UI"/>
+          <w:sz w:val="24"/>
+          <w:szCs w:val="40"/>
+        </w:rPr>
+        <w:t>There will be secret levels.</w:t>
+      </w:r>
+    </w:p>
+    <w:p>
+      <w:pPr>
+        <w:pStyle w:val="ListParagraph"/>
+        <w:numPr>
+          <w:ilvl w:val="1"/>
+          <w:numId w:val="6"/>
+        </w:numPr>
+        <w:rPr>
+          <w:rFonts w:ascii="Segoe UI" w:hAnsi="Segoe UI" w:cs="Segoe UI"/>
+          <w:sz w:val="24"/>
+          <w:szCs w:val="40"/>
+        </w:rPr>
+      </w:pPr>
+      <w:r>
+        <w:rPr>
+          <w:rFonts w:ascii="Segoe UI" w:hAnsi="Segoe UI" w:cs="Segoe UI"/>
+          <w:sz w:val="24"/>
+          <w:szCs w:val="40"/>
+        </w:rPr>
+        <w:t>You can choose multiple paths.</w:t>
+      </w:r>
+    </w:p>
+    <w:p>
+      <w:pPr>
+        <w:pStyle w:val="ListParagraph"/>
+        <w:numPr>
+          <w:ilvl w:val="1"/>
+          <w:numId w:val="6"/>
+        </w:numPr>
+        <w:rPr>
+          <w:rFonts w:ascii="Segoe UI" w:hAnsi="Segoe UI" w:cs="Segoe UI"/>
+          <w:sz w:val="24"/>
+          <w:szCs w:val="40"/>
+        </w:rPr>
+      </w:pPr>
+      <w:r>
+        <w:rPr>
+          <w:rFonts w:ascii="Segoe UI" w:hAnsi="Segoe UI" w:cs="Segoe UI"/>
+          <w:sz w:val="24"/>
+          <w:szCs w:val="40"/>
+        </w:rPr>
+        <w:t>This will have to break the design of an endless level game.</w:t>
+      </w:r>
+    </w:p>
+    <w:p>
+      <w:pPr>
+        <w:pStyle w:val="ListParagraph"/>
+        <w:numPr>
+          <w:ilvl w:val="0"/>
+          <w:numId w:val="6"/>
+        </w:numPr>
+        <w:rPr>
+          <w:rFonts w:ascii="Segoe UI" w:hAnsi="Segoe UI" w:cs="Segoe UI"/>
+          <w:b/>
+          <w:sz w:val="24"/>
+          <w:szCs w:val="40"/>
+        </w:rPr>
+      </w:pPr>
+      <w:r>
+        <w:rPr>
+          <w:rFonts w:ascii="Segoe UI" w:hAnsi="Segoe UI" w:cs="Segoe UI"/>
+          <w:b/>
+          <w:sz w:val="24"/>
+          <w:szCs w:val="40"/>
+        </w:rPr>
+        <w:t>Game Modes</w:t>
+      </w:r>
+    </w:p>
+    <w:p>
+      <w:pPr>
+        <w:pStyle w:val="ListParagraph"/>
+        <w:numPr>
+          <w:ilvl w:val="1"/>
+          <w:numId w:val="6"/>
+        </w:numPr>
+        <w:rPr>
+          <w:rFonts w:ascii="Segoe UI" w:hAnsi="Segoe UI" w:cs="Segoe UI"/>
+          <w:sz w:val="24"/>
+          <w:szCs w:val="40"/>
+        </w:rPr>
+      </w:pPr>
+      <w:r>
+        <w:rPr>
+          <w:rFonts w:ascii="Segoe UI" w:hAnsi="Segoe UI" w:cs="Segoe UI"/>
+          <w:sz w:val="24"/>
+          <w:szCs w:val="40"/>
+        </w:rPr>
+        <w:t>Endless</w:t>
+      </w:r>
+    </w:p>
+    <w:p>
+      <w:pPr>
+        <w:pStyle w:val="ListParagraph"/>
+        <w:numPr>
+          <w:ilvl w:val="2"/>
+          <w:numId w:val="6"/>
+        </w:numPr>
+        <w:rPr>
+          <w:rFonts w:ascii="Segoe UI" w:hAnsi="Segoe UI" w:cs="Segoe UI"/>
+          <w:sz w:val="24"/>
+          <w:szCs w:val="40"/>
+        </w:rPr>
+      </w:pPr>
+      <w:r>
+        <w:rPr>
+          <w:rFonts w:ascii="Segoe UI" w:hAnsi="Segoe UI" w:cs="Segoe UI"/>
+          <w:sz w:val="24"/>
+          <w:szCs w:val="40"/>
+        </w:rPr>
+        <w:t>Features</w:t>
+      </w:r>
+      <w:r>
+        <w:rPr>
+          <w:rFonts w:ascii="Segoe UI" w:hAnsi="Segoe UI" w:cs="Segoe UI"/>
+          <w:sz w:val="24"/>
+          <w:szCs w:val="40"/>
+        </w:rPr>
+        <w:t xml:space="preserve"> top scores for endless mode which is separate from other game modes.</w:t>
+      </w:r>
+    </w:p>
+    <w:p>
+      <w:pPr>
+        <w:pStyle w:val="ListParagraph"/>
+        <w:numPr>
+          <w:ilvl w:val="1"/>
+          <w:numId w:val="6"/>
+        </w:numPr>
+        <w:rPr>
+          <w:rFonts w:ascii="Segoe UI" w:hAnsi="Segoe UI" w:cs="Segoe UI"/>
+          <w:sz w:val="24"/>
+          <w:szCs w:val="40"/>
+        </w:rPr>
+      </w:pPr>
+      <w:r>
+        <w:rPr>
+          <w:rFonts w:ascii="Segoe UI" w:hAnsi="Segoe UI" w:cs="Segoe UI"/>
+          <w:sz w:val="24"/>
+          <w:szCs w:val="40"/>
+        </w:rPr>
+        <w:t>Story mode</w:t>
+      </w:r>
+    </w:p>
+    <w:p>
+      <w:pPr>
+        <w:pStyle w:val="ListParagraph"/>
+        <w:numPr>
+          <w:ilvl w:val="1"/>
+          <w:numId w:val="6"/>
+        </w:numPr>
+        <w:rPr>
+          <w:rFonts w:ascii="Segoe UI" w:hAnsi="Segoe UI" w:cs="Segoe UI"/>
+          <w:sz w:val="24"/>
+          <w:szCs w:val="40"/>
+        </w:rPr>
+      </w:pPr>
+      <w:r>
+        <w:rPr>
+          <w:rFonts w:ascii="Segoe UI" w:hAnsi="Segoe UI" w:cs="Segoe UI"/>
+          <w:sz w:val="24"/>
+          <w:szCs w:val="40"/>
+        </w:rPr>
+        <w:t>Perma-Death (possible branch off game idea here)</w:t>
+      </w:r>
+    </w:p>
+    <w:p>
+      <w:pPr>
+        <w:pStyle w:val="ListParagraph"/>
+        <w:numPr>
+          <w:ilvl w:val="2"/>
+          <w:numId w:val="6"/>
+        </w:numPr>
+        <w:rPr>
+          <w:rFonts w:ascii="Segoe UI" w:hAnsi="Segoe UI" w:cs="Segoe UI"/>
+          <w:sz w:val="24"/>
+          <w:szCs w:val="40"/>
+        </w:rPr>
+      </w:pPr>
+      <w:r>
+        <w:rPr>
+          <w:rFonts w:ascii="Segoe UI" w:hAnsi="Segoe UI" w:cs="Segoe UI"/>
+          <w:sz w:val="24"/>
+          <w:szCs w:val="40"/>
+        </w:rPr>
+        <w:t>You have 1 life.</w:t>
+      </w:r>
+    </w:p>
+    <w:p>
+      <w:pPr>
+        <w:pStyle w:val="ListParagraph"/>
+        <w:numPr>
+          <w:ilvl w:val="2"/>
+          <w:numId w:val="6"/>
+        </w:numPr>
+        <w:rPr>
+          <w:rFonts w:ascii="Segoe UI" w:hAnsi="Segoe UI" w:cs="Segoe UI"/>
+          <w:sz w:val="24"/>
+          <w:szCs w:val="40"/>
+        </w:rPr>
+      </w:pPr>
+      <w:r>
+        <w:rPr>
+          <w:rFonts w:ascii="Segoe UI" w:hAnsi="Segoe UI" w:cs="Segoe UI"/>
+          <w:sz w:val="24"/>
+          <w:szCs w:val="40"/>
+        </w:rPr>
+        <w:t>You go through different levels. Killing enemies, waves, collecting stuff, possibly even doing quests.</w:t>
+      </w:r>
+    </w:p>
+    <w:p>
+      <w:pPr>
+        <w:pStyle w:val="ListParagraph"/>
+        <w:numPr>
+          <w:ilvl w:val="2"/>
+          <w:numId w:val="6"/>
+        </w:numPr>
+        <w:rPr>
+          <w:rFonts w:ascii="Segoe UI" w:hAnsi="Segoe UI" w:cs="Segoe UI"/>
+          <w:sz w:val="24"/>
+          <w:szCs w:val="40"/>
+        </w:rPr>
+      </w:pPr>
+      <w:r>
+        <w:rPr>
+          <w:rFonts w:ascii="Segoe UI" w:hAnsi="Segoe UI" w:cs="Segoe UI"/>
+          <w:sz w:val="24"/>
+          <w:szCs w:val="40"/>
+        </w:rPr>
+        <w:t>Each play through progresses your character some.  You can see all your stats.</w:t>
+      </w:r>
+    </w:p>
+    <w:p>
+      <w:pPr>
+        <w:pStyle w:val="ListParagraph"/>
+        <w:numPr>
+          <w:ilvl w:val="2"/>
+          <w:numId w:val="6"/>
+        </w:numPr>
+        <w:rPr>
+          <w:rFonts w:ascii="Segoe UI" w:hAnsi="Segoe UI" w:cs="Segoe UI"/>
+          <w:sz w:val="24"/>
+          <w:szCs w:val="40"/>
+        </w:rPr>
+      </w:pPr>
+      <w:r>
+        <w:rPr>
+          <w:rFonts w:ascii="Segoe UI" w:hAnsi="Segoe UI" w:cs="Segoe UI"/>
+          <w:sz w:val="24"/>
+          <w:szCs w:val="40"/>
+        </w:rPr>
+        <w:t>Can choose a character type, kind of like an rpg.</w:t>
+      </w:r>
+    </w:p>
+    <w:p>
+      <w:pPr>
+        <w:pStyle w:val="ListParagraph"/>
+        <w:numPr>
+          <w:ilvl w:val="0"/>
+          <w:numId w:val="6"/>
+        </w:numPr>
+        <w:rPr>
+          <w:rFonts w:ascii="Segoe UI" w:hAnsi="Segoe UI" w:cs="Segoe UI"/>
+          <w:b/>
+          <w:sz w:val="24"/>
+          <w:szCs w:val="40"/>
+        </w:rPr>
+      </w:pPr>
+      <w:r>
+        <w:rPr>
+          <w:rFonts w:ascii="Segoe UI" w:hAnsi="Segoe UI" w:cs="Segoe UI"/>
+          <w:b/>
+          <w:sz w:val="24"/>
+          <w:szCs w:val="40"/>
+        </w:rPr>
+        <w:t>Achievements</w:t>
+      </w:r>
+    </w:p>
+    <w:p>
+      <w:pPr>
+        <w:pStyle w:val="ListParagraph"/>
+        <w:numPr>
+          <w:ilvl w:val="1"/>
+          <w:numId w:val="6"/>
+        </w:numPr>
+        <w:rPr>
+          <w:rFonts w:ascii="Segoe UI" w:hAnsi="Segoe UI" w:cs="Segoe UI"/>
+          <w:sz w:val="24"/>
+          <w:szCs w:val="40"/>
+        </w:rPr>
+      </w:pPr>
+      <w:r>
+        <w:rPr>
+          <w:rFonts w:ascii="Segoe UI" w:hAnsi="Segoe UI" w:cs="Segoe UI"/>
+          <w:sz w:val="24"/>
+          <w:szCs w:val="40"/>
+        </w:rPr>
+        <w:t xml:space="preserve">Implement if applicable; this is going to be based on the website its uploaded to.  Each site has their own </w:t>
+      </w:r>
+      <w:r>
+        <w:rPr>
+          <w:rFonts w:ascii="Segoe UI" w:hAnsi="Segoe UI" w:cs="Segoe UI"/>
+          <w:sz w:val="24"/>
+          <w:szCs w:val="40"/>
+        </w:rPr>
+        <w:t>API</w:t>
+      </w:r>
+      <w:r>
+        <w:rPr>
+          <w:rFonts w:ascii="Segoe UI" w:hAnsi="Segoe UI" w:cs="Segoe UI"/>
+          <w:sz w:val="24"/>
+          <w:szCs w:val="40"/>
+        </w:rPr>
+        <w:t xml:space="preserve"> for achievements.</w:t>
+      </w:r>
+    </w:p>
+    <w:p>
+      <w:pPr>
+        <w:pStyle w:val="ListParagraph"/>
+        <w:numPr>
+          <w:ilvl w:val="1"/>
+          <w:numId w:val="6"/>
+        </w:numPr>
+        <w:rPr>
+          <w:rFonts w:ascii="Segoe UI" w:hAnsi="Segoe UI" w:cs="Segoe UI"/>
+          <w:sz w:val="24"/>
+          <w:szCs w:val="40"/>
+        </w:rPr>
+      </w:pPr>
+      <w:r>
+        <w:rPr>
+          <w:rFonts w:ascii="Segoe UI" w:hAnsi="Segoe UI" w:cs="Segoe UI"/>
+          <w:sz w:val="24"/>
+          <w:szCs w:val="40"/>
+        </w:rPr>
+        <w:t>Achievement types</w:t>
+      </w:r>
+    </w:p>
+    <w:p>
+      <w:pPr>
+        <w:pStyle w:val="ListParagraph"/>
+        <w:numPr>
+          <w:ilvl w:val="2"/>
+          <w:numId w:val="6"/>
+        </w:numPr>
+        <w:rPr>
+          <w:rFonts w:ascii="Segoe UI" w:hAnsi="Segoe UI" w:cs="Segoe UI"/>
+          <w:sz w:val="24"/>
+          <w:szCs w:val="40"/>
+        </w:rPr>
+      </w:pPr>
+      <w:r>
+        <w:rPr>
+          <w:rFonts w:ascii="Segoe UI" w:hAnsi="Segoe UI" w:cs="Segoe UI"/>
+          <w:sz w:val="24"/>
+          <w:szCs w:val="40"/>
+        </w:rPr>
+        <w:t>Endless mode</w:t>
+      </w:r>
+    </w:p>
+    <w:p>
+      <w:pPr>
+        <w:pStyle w:val="ListParagraph"/>
+        <w:numPr>
+          <w:ilvl w:val="2"/>
+          <w:numId w:val="6"/>
+        </w:numPr>
+        <w:rPr>
+          <w:rFonts w:ascii="Segoe UI" w:hAnsi="Segoe UI" w:cs="Segoe UI"/>
+          <w:sz w:val="24"/>
+          <w:szCs w:val="40"/>
+        </w:rPr>
+      </w:pPr>
+      <w:r>
+        <w:rPr>
+          <w:rFonts w:ascii="Segoe UI" w:hAnsi="Segoe UI" w:cs="Segoe UI"/>
+          <w:sz w:val="24"/>
+          <w:szCs w:val="40"/>
+        </w:rPr>
+        <w:t>Story mode</w:t>
+      </w:r>
+    </w:p>
+    <w:p>
+      <w:pPr>
+        <w:pStyle w:val="ListParagraph"/>
+        <w:numPr>
+          <w:ilvl w:val="2"/>
           <w:numId w:val="6"/>
         </w:numPr>
         <w:rPr>
@@ -3914,6 +5182,50 @@
       <w:pPr>
         <w:pStyle w:val="ListParagraph"/>
         <w:numPr>
+          <w:ilvl w:val="3"/>
+          <w:numId w:val="6"/>
+        </w:numPr>
+        <w:rPr>
+          <w:rFonts w:ascii="Segoe UI" w:hAnsi="Segoe UI" w:cs="Segoe UI"/>
+          <w:sz w:val="24"/>
+          <w:szCs w:val="40"/>
+        </w:rPr>
+      </w:pPr>
+      <w:r>
+        <w:rPr>
+          <w:rFonts w:ascii="Segoe UI" w:hAnsi="Segoe UI" w:cs="Segoe UI"/>
+          <w:sz w:val="24"/>
+          <w:szCs w:val="40"/>
+        </w:rPr>
+        <w:t>How many killed by type</w:t>
+      </w:r>
+    </w:p>
+    <w:p>
+      <w:pPr>
+        <w:pStyle w:val="ListParagraph"/>
+        <w:numPr>
+          <w:ilvl w:val="3"/>
+          <w:numId w:val="6"/>
+        </w:numPr>
+        <w:rPr>
+          <w:rFonts w:ascii="Segoe UI" w:hAnsi="Segoe UI" w:cs="Segoe UI"/>
+          <w:sz w:val="24"/>
+          <w:szCs w:val="40"/>
+        </w:rPr>
+      </w:pPr>
+      <w:r>
+        <w:rPr>
+          <w:rFonts w:ascii="Segoe UI" w:hAnsi="Segoe UI" w:cs="Segoe UI"/>
+          <w:sz w:val="24"/>
+          <w:szCs w:val="40"/>
+        </w:rPr>
+        <w:t>How many killed by projectile type</w:t>
+      </w:r>
+    </w:p>
+    <w:p>
+      <w:pPr>
+        <w:pStyle w:val="ListParagraph"/>
+        <w:numPr>
           <w:ilvl w:val="2"/>
           <w:numId w:val="6"/>
         </w:numPr>
@@ -3929,28 +5241,6 @@
           <w:sz w:val="24"/>
           <w:szCs w:val="40"/>
         </w:rPr>
-        <w:t>Particle trails</w:t>
-      </w:r>
-    </w:p>
-    <w:p>
-      <w:pPr>
-        <w:pStyle w:val="ListParagraph"/>
-        <w:numPr>
-          <w:ilvl w:val="1"/>
-          <w:numId w:val="6"/>
-        </w:numPr>
-        <w:rPr>
-          <w:rFonts w:ascii="Segoe UI" w:hAnsi="Segoe UI" w:cs="Segoe UI"/>
-          <w:sz w:val="24"/>
-          <w:szCs w:val="40"/>
-        </w:rPr>
-      </w:pPr>
-      <w:r>
-        <w:rPr>
-          <w:rFonts w:ascii="Segoe UI" w:hAnsi="Segoe UI" w:cs="Segoe UI"/>
-          <w:sz w:val="24"/>
-          <w:szCs w:val="40"/>
-        </w:rPr>
         <w:t>Player</w:t>
       </w:r>
     </w:p>
@@ -3958,110 +5248,88 @@
       <w:pPr>
         <w:pStyle w:val="ListParagraph"/>
         <w:numPr>
-          <w:ilvl w:val="2"/>
-          <w:numId w:val="6"/>
-        </w:numPr>
-        <w:rPr>
-          <w:rFonts w:ascii="Segoe UI" w:hAnsi="Segoe UI" w:cs="Segoe UI"/>
-          <w:sz w:val="24"/>
-          <w:szCs w:val="40"/>
-        </w:rPr>
-      </w:pPr>
-      <w:r>
-        <w:rPr>
-          <w:rFonts w:ascii="Segoe UI" w:hAnsi="Segoe UI" w:cs="Segoe UI"/>
-          <w:sz w:val="24"/>
-          <w:szCs w:val="40"/>
-        </w:rPr>
-        <w:t>Fire trails</w:t>
-      </w:r>
-    </w:p>
-    <w:p>
-      <w:pPr>
-        <w:pStyle w:val="ListParagraph"/>
-        <w:numPr>
-          <w:ilvl w:val="1"/>
-          <w:numId w:val="6"/>
-        </w:numPr>
-        <w:rPr>
-          <w:rFonts w:ascii="Segoe UI" w:hAnsi="Segoe UI" w:cs="Segoe UI"/>
-          <w:sz w:val="24"/>
-          <w:szCs w:val="40"/>
-        </w:rPr>
-      </w:pPr>
-      <w:r>
-        <w:rPr>
-          <w:rFonts w:ascii="Segoe UI" w:hAnsi="Segoe UI" w:cs="Segoe UI"/>
-          <w:sz w:val="24"/>
-          <w:szCs w:val="40"/>
-        </w:rPr>
-        <w:t>Background</w:t>
-      </w:r>
-    </w:p>
-    <w:p>
-      <w:pPr>
-        <w:pStyle w:val="ListParagraph"/>
-        <w:numPr>
-          <w:ilvl w:val="2"/>
-          <w:numId w:val="6"/>
-        </w:numPr>
-        <w:rPr>
-          <w:rFonts w:ascii="Segoe UI" w:hAnsi="Segoe UI" w:cs="Segoe UI"/>
-          <w:sz w:val="24"/>
-          <w:szCs w:val="40"/>
-        </w:rPr>
-      </w:pPr>
-      <w:r>
-        <w:rPr>
-          <w:rFonts w:ascii="Segoe UI" w:hAnsi="Segoe UI" w:cs="Segoe UI"/>
-          <w:sz w:val="24"/>
-          <w:szCs w:val="40"/>
-        </w:rPr>
-        <w:t>Animated</w:t>
-      </w:r>
-    </w:p>
-    <w:p>
-      <w:pPr>
-        <w:pStyle w:val="ListParagraph"/>
-        <w:numPr>
-          <w:ilvl w:val="2"/>
-          <w:numId w:val="6"/>
-        </w:numPr>
-        <w:rPr>
-          <w:rFonts w:ascii="Segoe UI" w:hAnsi="Segoe UI" w:cs="Segoe UI"/>
-          <w:sz w:val="24"/>
-          <w:szCs w:val="40"/>
-        </w:rPr>
-      </w:pPr>
-      <w:r>
-        <w:rPr>
-          <w:rFonts w:ascii="Segoe UI" w:hAnsi="Segoe UI" w:cs="Segoe UI"/>
-          <w:sz w:val="24"/>
-          <w:szCs w:val="40"/>
-        </w:rPr>
-        <w:t>Flickering stars/lights</w:t>
-      </w:r>
-    </w:p>
-    <w:p>
-      <w:pPr>
-        <w:pStyle w:val="ListParagraph"/>
-        <w:numPr>
-          <w:ilvl w:val="2"/>
-          <w:numId w:val="6"/>
-        </w:numPr>
-        <w:rPr>
-          <w:rFonts w:ascii="Segoe UI" w:hAnsi="Segoe UI" w:cs="Segoe UI"/>
-          <w:sz w:val="24"/>
-          <w:szCs w:val="40"/>
-        </w:rPr>
-      </w:pPr>
-      <w:r>
-        <w:rPr>
-          <w:rFonts w:ascii="Segoe UI" w:hAnsi="Segoe UI" w:cs="Segoe UI"/>
-          <w:sz w:val="24"/>
-          <w:szCs w:val="40"/>
-        </w:rPr>
-        <w:t>Scrolling stars/asteroids</w:t>
+          <w:ilvl w:val="3"/>
+          <w:numId w:val="6"/>
+        </w:numPr>
+        <w:rPr>
+          <w:rFonts w:ascii="Segoe UI" w:hAnsi="Segoe UI" w:cs="Segoe UI"/>
+          <w:sz w:val="24"/>
+          <w:szCs w:val="40"/>
+        </w:rPr>
+      </w:pPr>
+      <w:r>
+        <w:rPr>
+          <w:rFonts w:ascii="Segoe UI" w:hAnsi="Segoe UI" w:cs="Segoe UI"/>
+          <w:sz w:val="24"/>
+          <w:szCs w:val="40"/>
+        </w:rPr>
+        <w:t>Time played</w:t>
+      </w:r>
+    </w:p>
+    <w:p>
+      <w:pPr>
+        <w:pStyle w:val="ListParagraph"/>
+        <w:numPr>
+          <w:ilvl w:val="3"/>
+          <w:numId w:val="6"/>
+        </w:numPr>
+        <w:rPr>
+          <w:rFonts w:ascii="Segoe UI" w:hAnsi="Segoe UI" w:cs="Segoe UI"/>
+          <w:sz w:val="24"/>
+          <w:szCs w:val="40"/>
+        </w:rPr>
+      </w:pPr>
+      <w:r>
+        <w:rPr>
+          <w:rFonts w:ascii="Segoe UI" w:hAnsi="Segoe UI" w:cs="Segoe UI"/>
+          <w:sz w:val="24"/>
+          <w:szCs w:val="40"/>
+        </w:rPr>
+        <w:t>Deaths</w:t>
+      </w:r>
+    </w:p>
+    <w:p>
+      <w:pPr>
+        <w:pStyle w:val="ListParagraph"/>
+        <w:numPr>
+          <w:ilvl w:val="3"/>
+          <w:numId w:val="6"/>
+        </w:numPr>
+        <w:rPr>
+          <w:rFonts w:ascii="Segoe UI" w:hAnsi="Segoe UI" w:cs="Segoe UI"/>
+          <w:sz w:val="24"/>
+          <w:szCs w:val="40"/>
+        </w:rPr>
+      </w:pPr>
+      <w:r>
+        <w:rPr>
+          <w:rFonts w:ascii="Segoe UI" w:hAnsi="Segoe UI" w:cs="Segoe UI"/>
+          <w:sz w:val="24"/>
+          <w:szCs w:val="40"/>
+        </w:rPr>
+        <w:t>Pixels moved</w:t>
+      </w:r>
+    </w:p>
+    <w:p>
+      <w:pPr>
+        <w:pStyle w:val="ListParagraph"/>
+        <w:numPr>
+          <w:ilvl w:val="3"/>
+          <w:numId w:val="6"/>
+        </w:numPr>
+        <w:rPr>
+          <w:rFonts w:ascii="Segoe UI" w:hAnsi="Segoe UI" w:cs="Segoe UI"/>
+          <w:sz w:val="24"/>
+          <w:szCs w:val="40"/>
+        </w:rPr>
+      </w:pPr>
+      <w:r>
+        <w:rPr>
+          <w:rFonts w:ascii="Segoe UI" w:hAnsi="Segoe UI" w:cs="Segoe UI"/>
+          <w:sz w:val="24"/>
+          <w:szCs w:val="40"/>
+        </w:rPr>
+        <w:t>Shots fired per projectile type</w:t>
       </w:r>
     </w:p>
     <w:p>
@@ -4085,46 +5353,29 @@
           <w:sz w:val="24"/>
           <w:szCs w:val="40"/>
         </w:rPr>
-        <w:t>Weapon S</w:t>
-      </w:r>
-      <w:r>
-        <w:rPr>
-          <w:rFonts w:ascii="Segoe UI" w:hAnsi="Segoe UI" w:cs="Segoe UI"/>
-          <w:b/>
-          <w:sz w:val="24"/>
-          <w:szCs w:val="40"/>
-        </w:rPr>
-        <w:t xml:space="preserve">ystem </w:t>
-      </w:r>
-    </w:p>
-    <w:p>
-      <w:pPr>
-        <w:pStyle w:val="ListParagraph"/>
-        <w:numPr>
-          <w:ilvl w:val="1"/>
-          <w:numId w:val="6"/>
-        </w:numPr>
-        <w:rPr>
-          <w:rFonts w:ascii="Segoe UI" w:hAnsi="Segoe UI" w:cs="Segoe UI"/>
-          <w:sz w:val="24"/>
-          <w:szCs w:val="40"/>
-        </w:rPr>
-      </w:pPr>
-      <w:r>
-        <w:rPr>
-          <w:rFonts w:ascii="Segoe UI" w:hAnsi="Segoe UI" w:cs="Segoe UI"/>
-          <w:sz w:val="24"/>
-          <w:szCs w:val="40"/>
-        </w:rPr>
-        <w:t>S</w:t>
-      </w:r>
-      <w:r>
-        <w:rPr>
-          <w:rFonts w:ascii="Segoe UI" w:hAnsi="Segoe UI" w:cs="Segoe UI"/>
-          <w:sz w:val="24"/>
-          <w:szCs w:val="40"/>
-        </w:rPr>
-        <w:t>imilar to Gradius that only allowed choices of weapons, more can unlock as time goes on.  Weapon switching is real time but there is a cool down every time you switch weapons then the player is unable to switch.</w:t>
+        <w:t>Particle Effects</w:t>
+      </w:r>
+    </w:p>
+    <w:p>
+      <w:pPr>
+        <w:pStyle w:val="ListParagraph"/>
+        <w:numPr>
+          <w:ilvl w:val="1"/>
+          <w:numId w:val="6"/>
+        </w:numPr>
+        <w:rPr>
+          <w:rFonts w:ascii="Segoe UI" w:hAnsi="Segoe UI" w:cs="Segoe UI"/>
+          <w:sz w:val="24"/>
+          <w:szCs w:val="40"/>
+        </w:rPr>
+      </w:pPr>
+      <w:r>
+        <w:rPr>
+          <w:rFonts w:ascii="Segoe UI" w:hAnsi="Segoe UI" w:cs="Segoe UI"/>
+          <w:sz w:val="24"/>
+          <w:szCs w:val="40"/>
+        </w:rPr>
+        <w:t>Explosions when enemies killed</w:t>
       </w:r>
     </w:p>
     <w:p>
@@ -4147,1014 +5398,6 @@
           <w:szCs w:val="40"/>
         </w:rPr>
         <w:lastRenderedPageBreak/>
-        <w:t>Weapon Charging</w:t>
-      </w:r>
-    </w:p>
-    <w:p>
-      <w:pPr>
-        <w:pStyle w:val="ListParagraph"/>
-        <w:numPr>
-          <w:ilvl w:val="2"/>
-          <w:numId w:val="6"/>
-        </w:numPr>
-        <w:rPr>
-          <w:rFonts w:ascii="Segoe UI" w:hAnsi="Segoe UI" w:cs="Segoe UI"/>
-          <w:sz w:val="24"/>
-          <w:szCs w:val="40"/>
-        </w:rPr>
-      </w:pPr>
-      <w:r>
-        <w:rPr>
-          <w:rFonts w:ascii="Segoe UI" w:hAnsi="Segoe UI" w:cs="Segoe UI"/>
-          <w:sz w:val="24"/>
-          <w:szCs w:val="40"/>
-        </w:rPr>
-        <w:t>Hold down the fire button and your weapon will charge for a stronger attack.</w:t>
-      </w:r>
-    </w:p>
-    <w:p>
-      <w:pPr>
-        <w:pStyle w:val="ListParagraph"/>
-        <w:numPr>
-          <w:ilvl w:val="1"/>
-          <w:numId w:val="6"/>
-        </w:numPr>
-        <w:rPr>
-          <w:rFonts w:ascii="Segoe UI" w:hAnsi="Segoe UI" w:cs="Segoe UI"/>
-          <w:sz w:val="24"/>
-          <w:szCs w:val="40"/>
-        </w:rPr>
-      </w:pPr>
-      <w:r>
-        <w:rPr>
-          <w:rFonts w:ascii="Segoe UI" w:hAnsi="Segoe UI" w:cs="Segoe UI"/>
-          <w:sz w:val="24"/>
-          <w:szCs w:val="40"/>
-        </w:rPr>
-        <w:t>Weapon switching</w:t>
-      </w:r>
-    </w:p>
-    <w:p>
-      <w:pPr>
-        <w:pStyle w:val="ListParagraph"/>
-        <w:numPr>
-          <w:ilvl w:val="2"/>
-          <w:numId w:val="6"/>
-        </w:numPr>
-        <w:rPr>
-          <w:rFonts w:ascii="Segoe UI" w:hAnsi="Segoe UI" w:cs="Segoe UI"/>
-          <w:sz w:val="24"/>
-          <w:szCs w:val="40"/>
-        </w:rPr>
-      </w:pPr>
-      <w:r>
-        <w:rPr>
-          <w:rFonts w:ascii="Segoe UI" w:hAnsi="Segoe UI" w:cs="Segoe UI"/>
-          <w:sz w:val="24"/>
-          <w:szCs w:val="40"/>
-        </w:rPr>
-        <w:t>Switching weapons in-game (on the fly).  Cooldown between switching weapons.</w:t>
-      </w:r>
-    </w:p>
-    <w:p>
-      <w:pPr>
-        <w:pStyle w:val="ListParagraph"/>
-        <w:numPr>
-          <w:ilvl w:val="1"/>
-          <w:numId w:val="6"/>
-        </w:numPr>
-        <w:rPr>
-          <w:rFonts w:ascii="Segoe UI" w:hAnsi="Segoe UI" w:cs="Segoe UI"/>
-          <w:sz w:val="24"/>
-          <w:szCs w:val="40"/>
-        </w:rPr>
-      </w:pPr>
-      <w:r>
-        <w:rPr>
-          <w:rFonts w:ascii="Segoe UI" w:hAnsi="Segoe UI" w:cs="Segoe UI"/>
-          <w:sz w:val="24"/>
-          <w:szCs w:val="40"/>
-        </w:rPr>
-        <w:t>Weapon garage</w:t>
-      </w:r>
-    </w:p>
-    <w:p>
-      <w:pPr>
-        <w:pStyle w:val="ListParagraph"/>
-        <w:numPr>
-          <w:ilvl w:val="2"/>
-          <w:numId w:val="6"/>
-        </w:numPr>
-        <w:rPr>
-          <w:rFonts w:ascii="Segoe UI" w:hAnsi="Segoe UI" w:cs="Segoe UI"/>
-          <w:sz w:val="24"/>
-          <w:szCs w:val="40"/>
-        </w:rPr>
-      </w:pPr>
-      <w:r>
-        <w:rPr>
-          <w:rFonts w:ascii="Segoe UI" w:hAnsi="Segoe UI" w:cs="Segoe UI"/>
-          <w:sz w:val="24"/>
-          <w:szCs w:val="40"/>
-        </w:rPr>
-        <w:t>You go to a special garage to equip your ship with weapons, armors, power-ups etc.</w:t>
-      </w:r>
-    </w:p>
-    <w:p>
-      <w:pPr>
-        <w:pStyle w:val="ListParagraph"/>
-        <w:numPr>
-          <w:ilvl w:val="2"/>
-          <w:numId w:val="6"/>
-        </w:numPr>
-        <w:rPr>
-          <w:rFonts w:ascii="Segoe UI" w:hAnsi="Segoe UI" w:cs="Segoe UI"/>
-          <w:sz w:val="24"/>
-          <w:szCs w:val="40"/>
-        </w:rPr>
-      </w:pPr>
-      <w:r>
-        <w:rPr>
-          <w:rFonts w:ascii="Segoe UI" w:hAnsi="Segoe UI" w:cs="Segoe UI"/>
-          <w:sz w:val="24"/>
-          <w:szCs w:val="40"/>
-        </w:rPr>
-        <w:t>You can place the weapons anywhere on your ship.  The weapons will fire from the place you put them.</w:t>
-      </w:r>
-    </w:p>
-    <w:p>
-      <w:pPr>
-        <w:pStyle w:val="ListParagraph"/>
-        <w:numPr>
-          <w:ilvl w:val="1"/>
-          <w:numId w:val="6"/>
-        </w:numPr>
-        <w:rPr>
-          <w:rFonts w:ascii="Segoe UI" w:hAnsi="Segoe UI" w:cs="Segoe UI"/>
-          <w:sz w:val="24"/>
-          <w:szCs w:val="40"/>
-        </w:rPr>
-      </w:pPr>
-      <w:r>
-        <w:rPr>
-          <w:rFonts w:ascii="Segoe UI" w:hAnsi="Segoe UI" w:cs="Segoe UI"/>
-          <w:sz w:val="24"/>
-          <w:szCs w:val="40"/>
-        </w:rPr>
-        <w:t>Some weapons have automatic targeting and will rotate and fire at targets.</w:t>
-      </w:r>
-    </w:p>
-    <w:p>
-      <w:pPr>
-        <w:pStyle w:val="ListParagraph"/>
-        <w:numPr>
-          <w:ilvl w:val="0"/>
-          <w:numId w:val="6"/>
-        </w:numPr>
-        <w:rPr>
-          <w:rFonts w:ascii="Segoe UI" w:hAnsi="Segoe UI" w:cs="Segoe UI"/>
-          <w:b/>
-          <w:sz w:val="24"/>
-          <w:szCs w:val="40"/>
-        </w:rPr>
-      </w:pPr>
-      <w:r>
-        <w:rPr>
-          <w:rFonts w:ascii="Segoe UI" w:hAnsi="Segoe UI" w:cs="Segoe UI"/>
-          <w:b/>
-          <w:sz w:val="24"/>
-          <w:szCs w:val="40"/>
-        </w:rPr>
-        <w:t>Collect</w:t>
-      </w:r>
-    </w:p>
-    <w:p>
-      <w:pPr>
-        <w:pStyle w:val="ListParagraph"/>
-        <w:numPr>
-          <w:ilvl w:val="1"/>
-          <w:numId w:val="6"/>
-        </w:numPr>
-        <w:rPr>
-          <w:rFonts w:ascii="Segoe UI" w:hAnsi="Segoe UI" w:cs="Segoe UI"/>
-          <w:b/>
-          <w:sz w:val="24"/>
-          <w:szCs w:val="40"/>
-        </w:rPr>
-      </w:pPr>
-      <w:r>
-        <w:rPr>
-          <w:rFonts w:ascii="Segoe UI" w:hAnsi="Segoe UI" w:cs="Segoe UI"/>
-          <w:sz w:val="24"/>
-          <w:szCs w:val="40"/>
-        </w:rPr>
-        <w:t>When you kill enemies they will leave behind items to collect that can do various things.</w:t>
-      </w:r>
-    </w:p>
-    <w:p>
-      <w:pPr>
-        <w:pStyle w:val="ListParagraph"/>
-        <w:numPr>
-          <w:ilvl w:val="2"/>
-          <w:numId w:val="6"/>
-        </w:numPr>
-        <w:rPr>
-          <w:rFonts w:ascii="Segoe UI" w:hAnsi="Segoe UI" w:cs="Segoe UI"/>
-          <w:b/>
-          <w:sz w:val="24"/>
-          <w:szCs w:val="40"/>
-        </w:rPr>
-      </w:pPr>
-      <w:r>
-        <w:rPr>
-          <w:rFonts w:ascii="Segoe UI" w:hAnsi="Segoe UI" w:cs="Segoe UI"/>
-          <w:sz w:val="24"/>
-          <w:szCs w:val="40"/>
-        </w:rPr>
-        <w:t>Increase score</w:t>
-      </w:r>
-    </w:p>
-    <w:p>
-      <w:pPr>
-        <w:pStyle w:val="ListParagraph"/>
-        <w:numPr>
-          <w:ilvl w:val="2"/>
-          <w:numId w:val="6"/>
-        </w:numPr>
-        <w:rPr>
-          <w:rFonts w:ascii="Segoe UI" w:hAnsi="Segoe UI" w:cs="Segoe UI"/>
-          <w:b/>
-          <w:sz w:val="24"/>
-          <w:szCs w:val="40"/>
-        </w:rPr>
-      </w:pPr>
-      <w:r>
-        <w:rPr>
-          <w:rFonts w:ascii="Segoe UI" w:hAnsi="Segoe UI" w:cs="Segoe UI"/>
-          <w:sz w:val="24"/>
-          <w:szCs w:val="40"/>
-        </w:rPr>
-        <w:t>Power-ups</w:t>
-      </w:r>
-    </w:p>
-    <w:p>
-      <w:pPr>
-        <w:pStyle w:val="ListParagraph"/>
-        <w:numPr>
-          <w:ilvl w:val="2"/>
-          <w:numId w:val="6"/>
-        </w:numPr>
-        <w:rPr>
-          <w:rFonts w:ascii="Segoe UI" w:hAnsi="Segoe UI" w:cs="Segoe UI"/>
-          <w:b/>
-          <w:sz w:val="24"/>
-          <w:szCs w:val="40"/>
-        </w:rPr>
-      </w:pPr>
-      <w:r>
-        <w:rPr>
-          <w:rFonts w:ascii="Segoe UI" w:hAnsi="Segoe UI" w:cs="Segoe UI"/>
-          <w:sz w:val="24"/>
-          <w:szCs w:val="40"/>
-        </w:rPr>
-        <w:t>Think of medals from those 1940’s plane games</w:t>
-      </w:r>
-    </w:p>
-    <w:p>
-      <w:pPr>
-        <w:pStyle w:val="ListParagraph"/>
-        <w:numPr>
-          <w:ilvl w:val="1"/>
-          <w:numId w:val="6"/>
-        </w:numPr>
-        <w:rPr>
-          <w:rFonts w:ascii="Segoe UI" w:hAnsi="Segoe UI" w:cs="Segoe UI"/>
-          <w:b/>
-          <w:sz w:val="24"/>
-          <w:szCs w:val="40"/>
-        </w:rPr>
-      </w:pPr>
-      <w:r>
-        <w:rPr>
-          <w:rFonts w:ascii="Segoe UI" w:hAnsi="Segoe UI" w:cs="Segoe UI"/>
-          <w:sz w:val="24"/>
-          <w:szCs w:val="40"/>
-        </w:rPr>
-        <w:t>Random (or not random but pre-set) power-ups and coins scattered about to collect.</w:t>
-      </w:r>
-    </w:p>
-    <w:p>
-      <w:pPr>
-        <w:pStyle w:val="ListParagraph"/>
-        <w:numPr>
-          <w:ilvl w:val="0"/>
-          <w:numId w:val="6"/>
-        </w:numPr>
-        <w:rPr>
-          <w:rFonts w:ascii="Segoe UI" w:hAnsi="Segoe UI" w:cs="Segoe UI"/>
-          <w:b/>
-          <w:sz w:val="24"/>
-          <w:szCs w:val="40"/>
-        </w:rPr>
-      </w:pPr>
-      <w:r>
-        <w:rPr>
-          <w:rFonts w:ascii="Segoe UI" w:hAnsi="Segoe UI" w:cs="Segoe UI"/>
-          <w:b/>
-          <w:sz w:val="24"/>
-          <w:szCs w:val="40"/>
-        </w:rPr>
-        <w:t>Advanced Level Select</w:t>
-      </w:r>
-    </w:p>
-    <w:p>
-      <w:pPr>
-        <w:pStyle w:val="ListParagraph"/>
-        <w:numPr>
-          <w:ilvl w:val="1"/>
-          <w:numId w:val="6"/>
-        </w:numPr>
-        <w:rPr>
-          <w:rFonts w:ascii="Segoe UI" w:hAnsi="Segoe UI" w:cs="Segoe UI"/>
-          <w:sz w:val="24"/>
-          <w:szCs w:val="40"/>
-        </w:rPr>
-      </w:pPr>
-      <w:r>
-        <w:rPr>
-          <w:rFonts w:ascii="Segoe UI" w:hAnsi="Segoe UI" w:cs="Segoe UI"/>
-          <w:sz w:val="24"/>
-          <w:szCs w:val="40"/>
-        </w:rPr>
-        <w:t xml:space="preserve">When you start the game you go to a level select.  The level select is like a galaxy screen in Star Fox.  Each level will be different.  The basic levels are like Galaga.  </w:t>
-      </w:r>
-    </w:p>
-    <w:p>
-      <w:pPr>
-        <w:pStyle w:val="ListParagraph"/>
-        <w:numPr>
-          <w:ilvl w:val="1"/>
-          <w:numId w:val="6"/>
-        </w:numPr>
-        <w:rPr>
-          <w:rFonts w:ascii="Segoe UI" w:hAnsi="Segoe UI" w:cs="Segoe UI"/>
-          <w:sz w:val="24"/>
-          <w:szCs w:val="40"/>
-        </w:rPr>
-      </w:pPr>
-      <w:r>
-        <w:rPr>
-          <w:rFonts w:ascii="Segoe UI" w:hAnsi="Segoe UI" w:cs="Segoe UI"/>
-          <w:sz w:val="24"/>
-          <w:szCs w:val="40"/>
-        </w:rPr>
-        <w:t xml:space="preserve">Some levels will be free roam type levels.  </w:t>
-      </w:r>
-    </w:p>
-    <w:p>
-      <w:pPr>
-        <w:pStyle w:val="ListParagraph"/>
-        <w:numPr>
-          <w:ilvl w:val="1"/>
-          <w:numId w:val="6"/>
-        </w:numPr>
-        <w:rPr>
-          <w:rFonts w:ascii="Segoe UI" w:hAnsi="Segoe UI" w:cs="Segoe UI"/>
-          <w:sz w:val="24"/>
-          <w:szCs w:val="40"/>
-        </w:rPr>
-      </w:pPr>
-      <w:r>
-        <w:rPr>
-          <w:rFonts w:ascii="Segoe UI" w:hAnsi="Segoe UI" w:cs="Segoe UI"/>
-          <w:sz w:val="24"/>
-          <w:szCs w:val="40"/>
-        </w:rPr>
-        <w:t>There will be secret levels.</w:t>
-      </w:r>
-    </w:p>
-    <w:p>
-      <w:pPr>
-        <w:pStyle w:val="ListParagraph"/>
-        <w:numPr>
-          <w:ilvl w:val="1"/>
-          <w:numId w:val="6"/>
-        </w:numPr>
-        <w:rPr>
-          <w:rFonts w:ascii="Segoe UI" w:hAnsi="Segoe UI" w:cs="Segoe UI"/>
-          <w:sz w:val="24"/>
-          <w:szCs w:val="40"/>
-        </w:rPr>
-      </w:pPr>
-      <w:r>
-        <w:rPr>
-          <w:rFonts w:ascii="Segoe UI" w:hAnsi="Segoe UI" w:cs="Segoe UI"/>
-          <w:sz w:val="24"/>
-          <w:szCs w:val="40"/>
-        </w:rPr>
-        <w:t>You can choose multiple paths.</w:t>
-      </w:r>
-    </w:p>
-    <w:p>
-      <w:pPr>
-        <w:pStyle w:val="ListParagraph"/>
-        <w:numPr>
-          <w:ilvl w:val="1"/>
-          <w:numId w:val="6"/>
-        </w:numPr>
-        <w:rPr>
-          <w:rFonts w:ascii="Segoe UI" w:hAnsi="Segoe UI" w:cs="Segoe UI"/>
-          <w:sz w:val="24"/>
-          <w:szCs w:val="40"/>
-        </w:rPr>
-      </w:pPr>
-      <w:r>
-        <w:rPr>
-          <w:rFonts w:ascii="Segoe UI" w:hAnsi="Segoe UI" w:cs="Segoe UI"/>
-          <w:sz w:val="24"/>
-          <w:szCs w:val="40"/>
-        </w:rPr>
-        <w:t>This will have to break the design of an endless level game.</w:t>
-      </w:r>
-    </w:p>
-    <w:p>
-      <w:pPr>
-        <w:pStyle w:val="ListParagraph"/>
-        <w:numPr>
-          <w:ilvl w:val="0"/>
-          <w:numId w:val="6"/>
-        </w:numPr>
-        <w:rPr>
-          <w:rFonts w:ascii="Segoe UI" w:hAnsi="Segoe UI" w:cs="Segoe UI"/>
-          <w:b/>
-          <w:sz w:val="24"/>
-          <w:szCs w:val="40"/>
-        </w:rPr>
-      </w:pPr>
-      <w:r>
-        <w:rPr>
-          <w:rFonts w:ascii="Segoe UI" w:hAnsi="Segoe UI" w:cs="Segoe UI"/>
-          <w:b/>
-          <w:sz w:val="24"/>
-          <w:szCs w:val="40"/>
-        </w:rPr>
-        <w:t>Game Modes</w:t>
-      </w:r>
-    </w:p>
-    <w:p>
-      <w:pPr>
-        <w:pStyle w:val="ListParagraph"/>
-        <w:numPr>
-          <w:ilvl w:val="1"/>
-          <w:numId w:val="6"/>
-        </w:numPr>
-        <w:rPr>
-          <w:rFonts w:ascii="Segoe UI" w:hAnsi="Segoe UI" w:cs="Segoe UI"/>
-          <w:sz w:val="24"/>
-          <w:szCs w:val="40"/>
-        </w:rPr>
-      </w:pPr>
-      <w:r>
-        <w:rPr>
-          <w:rFonts w:ascii="Segoe UI" w:hAnsi="Segoe UI" w:cs="Segoe UI"/>
-          <w:sz w:val="24"/>
-          <w:szCs w:val="40"/>
-        </w:rPr>
-        <w:t>Endless</w:t>
-      </w:r>
-    </w:p>
-    <w:p>
-      <w:pPr>
-        <w:pStyle w:val="ListParagraph"/>
-        <w:numPr>
-          <w:ilvl w:val="2"/>
-          <w:numId w:val="6"/>
-        </w:numPr>
-        <w:rPr>
-          <w:rFonts w:ascii="Segoe UI" w:hAnsi="Segoe UI" w:cs="Segoe UI"/>
-          <w:sz w:val="24"/>
-          <w:szCs w:val="40"/>
-        </w:rPr>
-      </w:pPr>
-      <w:r>
-        <w:rPr>
-          <w:rFonts w:ascii="Segoe UI" w:hAnsi="Segoe UI" w:cs="Segoe UI"/>
-          <w:sz w:val="24"/>
-          <w:szCs w:val="40"/>
-        </w:rPr>
-        <w:t>Features</w:t>
-      </w:r>
-      <w:r>
-        <w:rPr>
-          <w:rFonts w:ascii="Segoe UI" w:hAnsi="Segoe UI" w:cs="Segoe UI"/>
-          <w:sz w:val="24"/>
-          <w:szCs w:val="40"/>
-        </w:rPr>
-        <w:t xml:space="preserve"> top scores for endless mode which is separate from other game modes.</w:t>
-      </w:r>
-    </w:p>
-    <w:p>
-      <w:pPr>
-        <w:pStyle w:val="ListParagraph"/>
-        <w:numPr>
-          <w:ilvl w:val="1"/>
-          <w:numId w:val="6"/>
-        </w:numPr>
-        <w:rPr>
-          <w:rFonts w:ascii="Segoe UI" w:hAnsi="Segoe UI" w:cs="Segoe UI"/>
-          <w:sz w:val="24"/>
-          <w:szCs w:val="40"/>
-        </w:rPr>
-      </w:pPr>
-      <w:r>
-        <w:rPr>
-          <w:rFonts w:ascii="Segoe UI" w:hAnsi="Segoe UI" w:cs="Segoe UI"/>
-          <w:sz w:val="24"/>
-          <w:szCs w:val="40"/>
-        </w:rPr>
-        <w:t>Story mode</w:t>
-      </w:r>
-    </w:p>
-    <w:p>
-      <w:pPr>
-        <w:pStyle w:val="ListParagraph"/>
-        <w:numPr>
-          <w:ilvl w:val="1"/>
-          <w:numId w:val="6"/>
-        </w:numPr>
-        <w:rPr>
-          <w:rFonts w:ascii="Segoe UI" w:hAnsi="Segoe UI" w:cs="Segoe UI"/>
-          <w:sz w:val="24"/>
-          <w:szCs w:val="40"/>
-        </w:rPr>
-      </w:pPr>
-      <w:r>
-        <w:rPr>
-          <w:rFonts w:ascii="Segoe UI" w:hAnsi="Segoe UI" w:cs="Segoe UI"/>
-          <w:sz w:val="24"/>
-          <w:szCs w:val="40"/>
-        </w:rPr>
-        <w:t>Perma-Death (possible branch off game idea here)</w:t>
-      </w:r>
-    </w:p>
-    <w:p>
-      <w:pPr>
-        <w:pStyle w:val="ListParagraph"/>
-        <w:numPr>
-          <w:ilvl w:val="2"/>
-          <w:numId w:val="6"/>
-        </w:numPr>
-        <w:rPr>
-          <w:rFonts w:ascii="Segoe UI" w:hAnsi="Segoe UI" w:cs="Segoe UI"/>
-          <w:sz w:val="24"/>
-          <w:szCs w:val="40"/>
-        </w:rPr>
-      </w:pPr>
-      <w:r>
-        <w:rPr>
-          <w:rFonts w:ascii="Segoe UI" w:hAnsi="Segoe UI" w:cs="Segoe UI"/>
-          <w:sz w:val="24"/>
-          <w:szCs w:val="40"/>
-        </w:rPr>
-        <w:t>You have 1 life.</w:t>
-      </w:r>
-    </w:p>
-    <w:p>
-      <w:pPr>
-        <w:pStyle w:val="ListParagraph"/>
-        <w:numPr>
-          <w:ilvl w:val="2"/>
-          <w:numId w:val="6"/>
-        </w:numPr>
-        <w:rPr>
-          <w:rFonts w:ascii="Segoe UI" w:hAnsi="Segoe UI" w:cs="Segoe UI"/>
-          <w:sz w:val="24"/>
-          <w:szCs w:val="40"/>
-        </w:rPr>
-      </w:pPr>
-      <w:r>
-        <w:rPr>
-          <w:rFonts w:ascii="Segoe UI" w:hAnsi="Segoe UI" w:cs="Segoe UI"/>
-          <w:sz w:val="24"/>
-          <w:szCs w:val="40"/>
-        </w:rPr>
-        <w:lastRenderedPageBreak/>
-        <w:t>You go through different levels. Killing enemies, waves, collecting stuff, possibly even doing quests.</w:t>
-      </w:r>
-    </w:p>
-    <w:p>
-      <w:pPr>
-        <w:pStyle w:val="ListParagraph"/>
-        <w:numPr>
-          <w:ilvl w:val="2"/>
-          <w:numId w:val="6"/>
-        </w:numPr>
-        <w:rPr>
-          <w:rFonts w:ascii="Segoe UI" w:hAnsi="Segoe UI" w:cs="Segoe UI"/>
-          <w:sz w:val="24"/>
-          <w:szCs w:val="40"/>
-        </w:rPr>
-      </w:pPr>
-      <w:r>
-        <w:rPr>
-          <w:rFonts w:ascii="Segoe UI" w:hAnsi="Segoe UI" w:cs="Segoe UI"/>
-          <w:sz w:val="24"/>
-          <w:szCs w:val="40"/>
-        </w:rPr>
-        <w:t>Each play through progresses your character some.  You can see all your stats.</w:t>
-      </w:r>
-    </w:p>
-    <w:p>
-      <w:pPr>
-        <w:pStyle w:val="ListParagraph"/>
-        <w:numPr>
-          <w:ilvl w:val="2"/>
-          <w:numId w:val="6"/>
-        </w:numPr>
-        <w:rPr>
-          <w:rFonts w:ascii="Segoe UI" w:hAnsi="Segoe UI" w:cs="Segoe UI"/>
-          <w:sz w:val="24"/>
-          <w:szCs w:val="40"/>
-        </w:rPr>
-      </w:pPr>
-      <w:r>
-        <w:rPr>
-          <w:rFonts w:ascii="Segoe UI" w:hAnsi="Segoe UI" w:cs="Segoe UI"/>
-          <w:sz w:val="24"/>
-          <w:szCs w:val="40"/>
-        </w:rPr>
-        <w:t>Can choose a character type, kind of like an rpg.</w:t>
-      </w:r>
-    </w:p>
-    <w:p>
-      <w:pPr>
-        <w:pStyle w:val="ListParagraph"/>
-        <w:numPr>
-          <w:ilvl w:val="0"/>
-          <w:numId w:val="6"/>
-        </w:numPr>
-        <w:rPr>
-          <w:rFonts w:ascii="Segoe UI" w:hAnsi="Segoe UI" w:cs="Segoe UI"/>
-          <w:b/>
-          <w:sz w:val="24"/>
-          <w:szCs w:val="40"/>
-        </w:rPr>
-      </w:pPr>
-      <w:r>
-        <w:rPr>
-          <w:rFonts w:ascii="Segoe UI" w:hAnsi="Segoe UI" w:cs="Segoe UI"/>
-          <w:b/>
-          <w:sz w:val="24"/>
-          <w:szCs w:val="40"/>
-        </w:rPr>
-        <w:t>Achievements</w:t>
-      </w:r>
-    </w:p>
-    <w:p>
-      <w:pPr>
-        <w:pStyle w:val="ListParagraph"/>
-        <w:numPr>
-          <w:ilvl w:val="1"/>
-          <w:numId w:val="6"/>
-        </w:numPr>
-        <w:rPr>
-          <w:rFonts w:ascii="Segoe UI" w:hAnsi="Segoe UI" w:cs="Segoe UI"/>
-          <w:sz w:val="24"/>
-          <w:szCs w:val="40"/>
-        </w:rPr>
-      </w:pPr>
-      <w:r>
-        <w:rPr>
-          <w:rFonts w:ascii="Segoe UI" w:hAnsi="Segoe UI" w:cs="Segoe UI"/>
-          <w:sz w:val="24"/>
-          <w:szCs w:val="40"/>
-        </w:rPr>
-        <w:t xml:space="preserve">Implement if applicable; this is going to be based on the website its uploaded to.  Each site has their own </w:t>
-      </w:r>
-      <w:r>
-        <w:rPr>
-          <w:rFonts w:ascii="Segoe UI" w:hAnsi="Segoe UI" w:cs="Segoe UI"/>
-          <w:sz w:val="24"/>
-          <w:szCs w:val="40"/>
-        </w:rPr>
-        <w:t>API</w:t>
-      </w:r>
-      <w:r>
-        <w:rPr>
-          <w:rFonts w:ascii="Segoe UI" w:hAnsi="Segoe UI" w:cs="Segoe UI"/>
-          <w:sz w:val="24"/>
-          <w:szCs w:val="40"/>
-        </w:rPr>
-        <w:t xml:space="preserve"> for achievements.</w:t>
-      </w:r>
-    </w:p>
-    <w:p>
-      <w:pPr>
-        <w:pStyle w:val="ListParagraph"/>
-        <w:numPr>
-          <w:ilvl w:val="1"/>
-          <w:numId w:val="6"/>
-        </w:numPr>
-        <w:rPr>
-          <w:rFonts w:ascii="Segoe UI" w:hAnsi="Segoe UI" w:cs="Segoe UI"/>
-          <w:sz w:val="24"/>
-          <w:szCs w:val="40"/>
-        </w:rPr>
-      </w:pPr>
-      <w:r>
-        <w:rPr>
-          <w:rFonts w:ascii="Segoe UI" w:hAnsi="Segoe UI" w:cs="Segoe UI"/>
-          <w:sz w:val="24"/>
-          <w:szCs w:val="40"/>
-        </w:rPr>
-        <w:t>Achievement types</w:t>
-      </w:r>
-    </w:p>
-    <w:p>
-      <w:pPr>
-        <w:pStyle w:val="ListParagraph"/>
-        <w:numPr>
-          <w:ilvl w:val="2"/>
-          <w:numId w:val="6"/>
-        </w:numPr>
-        <w:rPr>
-          <w:rFonts w:ascii="Segoe UI" w:hAnsi="Segoe UI" w:cs="Segoe UI"/>
-          <w:sz w:val="24"/>
-          <w:szCs w:val="40"/>
-        </w:rPr>
-      </w:pPr>
-      <w:r>
-        <w:rPr>
-          <w:rFonts w:ascii="Segoe UI" w:hAnsi="Segoe UI" w:cs="Segoe UI"/>
-          <w:sz w:val="24"/>
-          <w:szCs w:val="40"/>
-        </w:rPr>
-        <w:t>Endless mode</w:t>
-      </w:r>
-    </w:p>
-    <w:p>
-      <w:pPr>
-        <w:pStyle w:val="ListParagraph"/>
-        <w:numPr>
-          <w:ilvl w:val="2"/>
-          <w:numId w:val="6"/>
-        </w:numPr>
-        <w:rPr>
-          <w:rFonts w:ascii="Segoe UI" w:hAnsi="Segoe UI" w:cs="Segoe UI"/>
-          <w:sz w:val="24"/>
-          <w:szCs w:val="40"/>
-        </w:rPr>
-      </w:pPr>
-      <w:r>
-        <w:rPr>
-          <w:rFonts w:ascii="Segoe UI" w:hAnsi="Segoe UI" w:cs="Segoe UI"/>
-          <w:sz w:val="24"/>
-          <w:szCs w:val="40"/>
-        </w:rPr>
-        <w:t>Story mode</w:t>
-      </w:r>
-    </w:p>
-    <w:p>
-      <w:pPr>
-        <w:pStyle w:val="ListParagraph"/>
-        <w:numPr>
-          <w:ilvl w:val="2"/>
-          <w:numId w:val="6"/>
-        </w:numPr>
-        <w:rPr>
-          <w:rFonts w:ascii="Segoe UI" w:hAnsi="Segoe UI" w:cs="Segoe UI"/>
-          <w:sz w:val="24"/>
-          <w:szCs w:val="40"/>
-        </w:rPr>
-      </w:pPr>
-      <w:r>
-        <w:rPr>
-          <w:rFonts w:ascii="Segoe UI" w:hAnsi="Segoe UI" w:cs="Segoe UI"/>
-          <w:sz w:val="24"/>
-          <w:szCs w:val="40"/>
-        </w:rPr>
-        <w:t>Enemies</w:t>
-      </w:r>
-    </w:p>
-    <w:p>
-      <w:pPr>
-        <w:pStyle w:val="ListParagraph"/>
-        <w:numPr>
-          <w:ilvl w:val="3"/>
-          <w:numId w:val="6"/>
-        </w:numPr>
-        <w:rPr>
-          <w:rFonts w:ascii="Segoe UI" w:hAnsi="Segoe UI" w:cs="Segoe UI"/>
-          <w:sz w:val="24"/>
-          <w:szCs w:val="40"/>
-        </w:rPr>
-      </w:pPr>
-      <w:r>
-        <w:rPr>
-          <w:rFonts w:ascii="Segoe UI" w:hAnsi="Segoe UI" w:cs="Segoe UI"/>
-          <w:sz w:val="24"/>
-          <w:szCs w:val="40"/>
-        </w:rPr>
-        <w:t>How many killed by type</w:t>
-      </w:r>
-    </w:p>
-    <w:p>
-      <w:pPr>
-        <w:pStyle w:val="ListParagraph"/>
-        <w:numPr>
-          <w:ilvl w:val="3"/>
-          <w:numId w:val="6"/>
-        </w:numPr>
-        <w:rPr>
-          <w:rFonts w:ascii="Segoe UI" w:hAnsi="Segoe UI" w:cs="Segoe UI"/>
-          <w:sz w:val="24"/>
-          <w:szCs w:val="40"/>
-        </w:rPr>
-      </w:pPr>
-      <w:r>
-        <w:rPr>
-          <w:rFonts w:ascii="Segoe UI" w:hAnsi="Segoe UI" w:cs="Segoe UI"/>
-          <w:sz w:val="24"/>
-          <w:szCs w:val="40"/>
-        </w:rPr>
-        <w:t>How many killed by projectile type</w:t>
-      </w:r>
-    </w:p>
-    <w:p>
-      <w:pPr>
-        <w:pStyle w:val="ListParagraph"/>
-        <w:numPr>
-          <w:ilvl w:val="2"/>
-          <w:numId w:val="6"/>
-        </w:numPr>
-        <w:rPr>
-          <w:rFonts w:ascii="Segoe UI" w:hAnsi="Segoe UI" w:cs="Segoe UI"/>
-          <w:sz w:val="24"/>
-          <w:szCs w:val="40"/>
-        </w:rPr>
-      </w:pPr>
-      <w:r>
-        <w:rPr>
-          <w:rFonts w:ascii="Segoe UI" w:hAnsi="Segoe UI" w:cs="Segoe UI"/>
-          <w:sz w:val="24"/>
-          <w:szCs w:val="40"/>
-        </w:rPr>
-        <w:t>Player</w:t>
-      </w:r>
-    </w:p>
-    <w:p>
-      <w:pPr>
-        <w:pStyle w:val="ListParagraph"/>
-        <w:numPr>
-          <w:ilvl w:val="3"/>
-          <w:numId w:val="6"/>
-        </w:numPr>
-        <w:rPr>
-          <w:rFonts w:ascii="Segoe UI" w:hAnsi="Segoe UI" w:cs="Segoe UI"/>
-          <w:sz w:val="24"/>
-          <w:szCs w:val="40"/>
-        </w:rPr>
-      </w:pPr>
-      <w:r>
-        <w:rPr>
-          <w:rFonts w:ascii="Segoe UI" w:hAnsi="Segoe UI" w:cs="Segoe UI"/>
-          <w:sz w:val="24"/>
-          <w:szCs w:val="40"/>
-        </w:rPr>
-        <w:t>Time played</w:t>
-      </w:r>
-    </w:p>
-    <w:p>
-      <w:pPr>
-        <w:pStyle w:val="ListParagraph"/>
-        <w:numPr>
-          <w:ilvl w:val="3"/>
-          <w:numId w:val="6"/>
-        </w:numPr>
-        <w:rPr>
-          <w:rFonts w:ascii="Segoe UI" w:hAnsi="Segoe UI" w:cs="Segoe UI"/>
-          <w:sz w:val="24"/>
-          <w:szCs w:val="40"/>
-        </w:rPr>
-      </w:pPr>
-      <w:r>
-        <w:rPr>
-          <w:rFonts w:ascii="Segoe UI" w:hAnsi="Segoe UI" w:cs="Segoe UI"/>
-          <w:sz w:val="24"/>
-          <w:szCs w:val="40"/>
-        </w:rPr>
-        <w:t>Deaths</w:t>
-      </w:r>
-    </w:p>
-    <w:p>
-      <w:pPr>
-        <w:pStyle w:val="ListParagraph"/>
-        <w:numPr>
-          <w:ilvl w:val="3"/>
-          <w:numId w:val="6"/>
-        </w:numPr>
-        <w:rPr>
-          <w:rFonts w:ascii="Segoe UI" w:hAnsi="Segoe UI" w:cs="Segoe UI"/>
-          <w:sz w:val="24"/>
-          <w:szCs w:val="40"/>
-        </w:rPr>
-      </w:pPr>
-      <w:r>
-        <w:rPr>
-          <w:rFonts w:ascii="Segoe UI" w:hAnsi="Segoe UI" w:cs="Segoe UI"/>
-          <w:sz w:val="24"/>
-          <w:szCs w:val="40"/>
-        </w:rPr>
-        <w:t>Pixels moved</w:t>
-      </w:r>
-    </w:p>
-    <w:p>
-      <w:pPr>
-        <w:pStyle w:val="ListParagraph"/>
-        <w:numPr>
-          <w:ilvl w:val="3"/>
-          <w:numId w:val="6"/>
-        </w:numPr>
-        <w:rPr>
-          <w:rFonts w:ascii="Segoe UI" w:hAnsi="Segoe UI" w:cs="Segoe UI"/>
-          <w:sz w:val="24"/>
-          <w:szCs w:val="40"/>
-        </w:rPr>
-      </w:pPr>
-      <w:r>
-        <w:rPr>
-          <w:rFonts w:ascii="Segoe UI" w:hAnsi="Segoe UI" w:cs="Segoe UI"/>
-          <w:sz w:val="24"/>
-          <w:szCs w:val="40"/>
-        </w:rPr>
-        <w:t>Shots fired per projectile type</w:t>
-      </w:r>
-    </w:p>
-    <w:p>
-      <w:pPr>
-        <w:pStyle w:val="ListParagraph"/>
-        <w:numPr>
-          <w:ilvl w:val="0"/>
-          <w:numId w:val="6"/>
-        </w:numPr>
-        <w:rPr>
-          <w:rFonts w:ascii="Segoe UI" w:hAnsi="Segoe UI" w:cs="Segoe UI"/>
-          <w:b/>
-          <w:sz w:val="24"/>
-          <w:szCs w:val="40"/>
-        </w:rPr>
-      </w:pPr>
-      <w:r>
-        <w:rPr>
-          <w:rFonts w:ascii="Segoe UI" w:hAnsi="Segoe UI" w:cs="Segoe UI"/>
-          <w:b/>
-          <w:sz w:val="24"/>
-          <w:szCs w:val="40"/>
-        </w:rPr>
-        <w:t>Particle Effects</w:t>
-      </w:r>
-    </w:p>
-    <w:p>
-      <w:pPr>
-        <w:pStyle w:val="ListParagraph"/>
-        <w:numPr>
-          <w:ilvl w:val="1"/>
-          <w:numId w:val="6"/>
-        </w:numPr>
-        <w:rPr>
-          <w:rFonts w:ascii="Segoe UI" w:hAnsi="Segoe UI" w:cs="Segoe UI"/>
-          <w:sz w:val="24"/>
-          <w:szCs w:val="40"/>
-        </w:rPr>
-      </w:pPr>
-      <w:r>
-        <w:rPr>
-          <w:rFonts w:ascii="Segoe UI" w:hAnsi="Segoe UI" w:cs="Segoe UI"/>
-          <w:sz w:val="24"/>
-          <w:szCs w:val="40"/>
-        </w:rPr>
-        <w:t>Explosions when enemies killed</w:t>
-      </w:r>
-    </w:p>
-    <w:p>
-      <w:pPr>
-        <w:pStyle w:val="ListParagraph"/>
-        <w:numPr>
-          <w:ilvl w:val="1"/>
-          <w:numId w:val="6"/>
-        </w:numPr>
-        <w:rPr>
-          <w:rFonts w:ascii="Segoe UI" w:hAnsi="Segoe UI" w:cs="Segoe UI"/>
-          <w:sz w:val="24"/>
-          <w:szCs w:val="40"/>
-        </w:rPr>
-      </w:pPr>
-      <w:r>
-        <w:rPr>
-          <w:rFonts w:ascii="Segoe UI" w:hAnsi="Segoe UI" w:cs="Segoe UI"/>
-          <w:sz w:val="24"/>
-          <w:szCs w:val="40"/>
-        </w:rPr>
         <w:t>Explosions when player dies</w:t>
       </w:r>
     </w:p>
@@ -6254,6 +6497,119 @@
       </w:rPr>
     </w:lvl>
     <w:lvl w:ilvl="2" w:tplc="04090005" w:tentative="1">
+      <w:start w:val="1"/>
+      <w:numFmt w:val="bullet"/>
+      <w:lvlText w:val=""/>
+      <w:lvlJc w:val="left"/>
+      <w:pPr>
+        <w:ind w:left="2160" w:hanging="360"/>
+      </w:pPr>
+      <w:rPr>
+        <w:rFonts w:ascii="Wingdings" w:hAnsi="Wingdings" w:hint="default"/>
+      </w:rPr>
+    </w:lvl>
+    <w:lvl w:ilvl="3" w:tplc="04090001" w:tentative="1">
+      <w:start w:val="1"/>
+      <w:numFmt w:val="bullet"/>
+      <w:lvlText w:val=""/>
+      <w:lvlJc w:val="left"/>
+      <w:pPr>
+        <w:ind w:left="2880" w:hanging="360"/>
+      </w:pPr>
+      <w:rPr>
+        <w:rFonts w:ascii="Symbol" w:hAnsi="Symbol" w:hint="default"/>
+      </w:rPr>
+    </w:lvl>
+    <w:lvl w:ilvl="4" w:tplc="04090003" w:tentative="1">
+      <w:start w:val="1"/>
+      <w:numFmt w:val="bullet"/>
+      <w:lvlText w:val="o"/>
+      <w:lvlJc w:val="left"/>
+      <w:pPr>
+        <w:ind w:left="3600" w:hanging="360"/>
+      </w:pPr>
+      <w:rPr>
+        <w:rFonts w:ascii="Courier New" w:hAnsi="Courier New" w:cs="Courier New" w:hint="default"/>
+      </w:rPr>
+    </w:lvl>
+    <w:lvl w:ilvl="5" w:tplc="04090005" w:tentative="1">
+      <w:start w:val="1"/>
+      <w:numFmt w:val="bullet"/>
+      <w:lvlText w:val=""/>
+      <w:lvlJc w:val="left"/>
+      <w:pPr>
+        <w:ind w:left="4320" w:hanging="360"/>
+      </w:pPr>
+      <w:rPr>
+        <w:rFonts w:ascii="Wingdings" w:hAnsi="Wingdings" w:hint="default"/>
+      </w:rPr>
+    </w:lvl>
+    <w:lvl w:ilvl="6" w:tplc="04090001" w:tentative="1">
+      <w:start w:val="1"/>
+      <w:numFmt w:val="bullet"/>
+      <w:lvlText w:val=""/>
+      <w:lvlJc w:val="left"/>
+      <w:pPr>
+        <w:ind w:left="5040" w:hanging="360"/>
+      </w:pPr>
+      <w:rPr>
+        <w:rFonts w:ascii="Symbol" w:hAnsi="Symbol" w:hint="default"/>
+      </w:rPr>
+    </w:lvl>
+    <w:lvl w:ilvl="7" w:tplc="04090003" w:tentative="1">
+      <w:start w:val="1"/>
+      <w:numFmt w:val="bullet"/>
+      <w:lvlText w:val="o"/>
+      <w:lvlJc w:val="left"/>
+      <w:pPr>
+        <w:ind w:left="5760" w:hanging="360"/>
+      </w:pPr>
+      <w:rPr>
+        <w:rFonts w:ascii="Courier New" w:hAnsi="Courier New" w:cs="Courier New" w:hint="default"/>
+      </w:rPr>
+    </w:lvl>
+    <w:lvl w:ilvl="8" w:tplc="04090005" w:tentative="1">
+      <w:start w:val="1"/>
+      <w:numFmt w:val="bullet"/>
+      <w:lvlText w:val=""/>
+      <w:lvlJc w:val="left"/>
+      <w:pPr>
+        <w:ind w:left="6480" w:hanging="360"/>
+      </w:pPr>
+      <w:rPr>
+        <w:rFonts w:ascii="Wingdings" w:hAnsi="Wingdings" w:hint="default"/>
+      </w:rPr>
+    </w:lvl>
+  </w:abstractNum>
+  <w:abstractNum w:abstractNumId="9">
+    <w:nsid w:val="65460B37"/>
+    <w:multiLevelType w:val="hybridMultilevel"/>
+    <w:tmpl w:val="DC846202"/>
+    <w:lvl w:ilvl="0" w:tplc="04090001">
+      <w:start w:val="1"/>
+      <w:numFmt w:val="bullet"/>
+      <w:lvlText w:val=""/>
+      <w:lvlJc w:val="left"/>
+      <w:pPr>
+        <w:ind w:left="720" w:hanging="360"/>
+      </w:pPr>
+      <w:rPr>
+        <w:rFonts w:ascii="Symbol" w:hAnsi="Symbol" w:hint="default"/>
+      </w:rPr>
+    </w:lvl>
+    <w:lvl w:ilvl="1" w:tplc="04090003">
+      <w:start w:val="1"/>
+      <w:numFmt w:val="bullet"/>
+      <w:lvlText w:val="o"/>
+      <w:lvlJc w:val="left"/>
+      <w:pPr>
+        <w:ind w:left="1440" w:hanging="360"/>
+      </w:pPr>
+      <w:rPr>
+        <w:rFonts w:ascii="Courier New" w:hAnsi="Courier New" w:cs="Courier New" w:hint="default"/>
+      </w:rPr>
+    </w:lvl>
+    <w:lvl w:ilvl="2" w:tplc="04090005">
       <w:start w:val="1"/>
       <w:numFmt w:val="bullet"/>
       <w:lvlText w:val=""/>
@@ -6364,6 +6720,9 @@
   </w:num>
   <w:num w:numId="9">
     <w:abstractNumId w:val="8"/>
+  </w:num>
+  <w:num w:numId="10">
+    <w:abstractNumId w:val="9"/>
   </w:num>
 </w:numbering>
 </file>
@@ -7062,7 +7421,7 @@
 </file>
 
 <file path=customXml/itemProps1.xml><?xml version="1.0" encoding="utf-8"?>
-<ds:datastoreItem xmlns:ds="http://schemas.openxmlformats.org/officeDocument/2006/customXml" ds:itemID="{437040C0-451D-47C1-B2CC-90C1C00E4396}">
+<ds:datastoreItem xmlns:ds="http://schemas.openxmlformats.org/officeDocument/2006/customXml" ds:itemID="{0CFD2934-AF27-41E9-B274-B598D0B4C864}">
   <ds:schemaRefs>
     <ds:schemaRef ds:uri="http://schemas.openxmlformats.org/officeDocument/2006/bibliography"/>
   </ds:schemaRefs>

</xml_diff>

<commit_message>
multiple aliens handled by multiple pools handled in AlienManager.as
</commit_message>
<xml_diff>
--- a/Galaga/assets/Galaga Design Document.docx
+++ b/Galaga/assets/Galaga Design Document.docx
@@ -67,9 +67,8 @@
             </w14:solidFill>
           </w14:textFill>
         </w:rPr>
-        <w:t xml:space="preserve">Mega </w:t>
-      </w:r>
-      <w:proofErr w:type="gramStart"/>
+        <w:t>Mega G</w:t>
+      </w:r>
       <w:r>
         <w:rPr>
           <w:rFonts w:ascii="Segoe UI" w:hAnsi="Segoe UI" w:cs="Segoe UI"/>
@@ -101,109 +100,7 @@
             </w14:solidFill>
           </w14:textFill>
         </w:rPr>
-        <w:t>G</w:t>
-      </w:r>
-      <w:r>
-        <w:rPr>
-          <w:rFonts w:ascii="Segoe UI" w:hAnsi="Segoe UI" w:cs="Segoe UI"/>
-          <w:b/>
-          <w:color w:val="9BBB59" w:themeColor="accent3"/>
-          <w:spacing w:val="40"/>
-          <w:sz w:val="96"/>
-          <w:szCs w:val="96"/>
-          <w14:shadow w14:blurRad="50800" w14:dist="50800" w14:dir="8100000" w14:sx="0" w14:sy="0" w14:kx="0" w14:ky="0" w14:algn="none">
-            <w14:srgbClr w14:val="7D7D7D">
-              <w14:alpha w14:val="27000"/>
-            </w14:srgbClr>
-          </w14:shadow>
-          <w14:textOutline w14:w="14604" w14:cap="flat" w14:cmpd="sng" w14:algn="ctr">
-            <w14:solidFill>
-              <w14:schemeClr w14:val="accent3">
-                <w14:tint w14:val="10000"/>
-              </w14:schemeClr>
-            </w14:solidFill>
-            <w14:prstDash w14:val="solid"/>
-            <w14:round/>
-          </w14:textOutline>
-          <w14:textFill>
-            <w14:solidFill>
-              <w14:schemeClr w14:val="accent3">
-                <w14:alpha w14:val="50000"/>
-                <w14:satMod w14:val="200000"/>
-              </w14:schemeClr>
-            </w14:solidFill>
-          </w14:textFill>
-        </w:rPr>
-        <w:t>(</w:t>
-      </w:r>
-      <w:proofErr w:type="spellStart"/>
-      <w:proofErr w:type="gramEnd"/>
-      <w:r>
-        <w:rPr>
-          <w:rFonts w:ascii="Segoe UI" w:hAnsi="Segoe UI" w:cs="Segoe UI"/>
-          <w:b/>
-          <w:color w:val="9BBB59" w:themeColor="accent3"/>
-          <w:spacing w:val="40"/>
-          <w:sz w:val="96"/>
-          <w:szCs w:val="96"/>
-          <w14:shadow w14:blurRad="50800" w14:dist="50800" w14:dir="8100000" w14:sx="0" w14:sy="0" w14:kx="0" w14:ky="0" w14:algn="none">
-            <w14:srgbClr w14:val="7D7D7D">
-              <w14:alpha w14:val="27000"/>
-            </w14:srgbClr>
-          </w14:shadow>
-          <w14:textOutline w14:w="14604" w14:cap="flat" w14:cmpd="sng" w14:algn="ctr">
-            <w14:solidFill>
-              <w14:schemeClr w14:val="accent3">
-                <w14:tint w14:val="10000"/>
-              </w14:schemeClr>
-            </w14:solidFill>
-            <w14:prstDash w14:val="solid"/>
-            <w14:round/>
-          </w14:textOutline>
-          <w14:textFill>
-            <w14:solidFill>
-              <w14:schemeClr w14:val="accent3">
-                <w14:alpha w14:val="50000"/>
-                <w14:satMod w14:val="200000"/>
-              </w14:schemeClr>
-            </w14:solidFill>
-          </w14:textFill>
-        </w:rPr>
-        <w:t>alaga</w:t>
-      </w:r>
-      <w:proofErr w:type="spellEnd"/>
-      <w:r>
-        <w:rPr>
-          <w:rFonts w:ascii="Segoe UI" w:hAnsi="Segoe UI" w:cs="Segoe UI"/>
-          <w:b/>
-          <w:color w:val="9BBB59" w:themeColor="accent3"/>
-          <w:spacing w:val="40"/>
-          <w:sz w:val="96"/>
-          <w:szCs w:val="96"/>
-          <w14:shadow w14:blurRad="50800" w14:dist="50800" w14:dir="8100000" w14:sx="0" w14:sy="0" w14:kx="0" w14:ky="0" w14:algn="none">
-            <w14:srgbClr w14:val="7D7D7D">
-              <w14:alpha w14:val="27000"/>
-            </w14:srgbClr>
-          </w14:shadow>
-          <w14:textOutline w14:w="14604" w14:cap="flat" w14:cmpd="sng" w14:algn="ctr">
-            <w14:solidFill>
-              <w14:schemeClr w14:val="accent3">
-                <w14:tint w14:val="10000"/>
-              </w14:schemeClr>
-            </w14:solidFill>
-            <w14:prstDash w14:val="solid"/>
-            <w14:round/>
-          </w14:textOutline>
-          <w14:textFill>
-            <w14:solidFill>
-              <w14:schemeClr w14:val="accent3">
-                <w14:alpha w14:val="50000"/>
-                <w14:satMod w14:val="200000"/>
-              </w14:schemeClr>
-            </w14:solidFill>
-          </w14:textFill>
-        </w:rPr>
-        <w:t>)</w:t>
+        <w:t>(alaga)</w:t>
       </w:r>
     </w:p>
     <w:p>
@@ -266,21 +163,7 @@
         <w:rPr>
           <w:rFonts w:ascii="Segoe UI" w:hAnsi="Segoe UI" w:cs="Segoe UI"/>
         </w:rPr>
-        <w:t xml:space="preserve">Research workable sizes for the games width and height compared to the enemy and player size.  If the player is </w:t>
-      </w:r>
-      <w:proofErr w:type="gramStart"/>
-      <w:r>
-        <w:rPr>
-          <w:rFonts w:ascii="Segoe UI" w:hAnsi="Segoe UI" w:cs="Segoe UI"/>
-        </w:rPr>
-        <w:t>32 x 32</w:t>
-      </w:r>
-      <w:proofErr w:type="gramEnd"/>
-      <w:r>
-        <w:rPr>
-          <w:rFonts w:ascii="Segoe UI" w:hAnsi="Segoe UI" w:cs="Segoe UI"/>
-        </w:rPr>
-        <w:t xml:space="preserve"> and game size is 640 x 480 is that a good ratio?  Maybe 16 by 16.</w:t>
+        <w:t>Research workable sizes for the games width and height compared to the enemy and player size.  If the player is 32 x 32 and game size is 640 x 480 is that a good ratio?  Maybe 16 by 16.</w:t>
       </w:r>
     </w:p>
     <w:p>
@@ -346,35 +229,7 @@
         <w:rPr>
           <w:rFonts w:ascii="Segoe UI" w:hAnsi="Segoe UI" w:cs="Segoe UI"/>
         </w:rPr>
-        <w:t xml:space="preserve">AS3 – </w:t>
-      </w:r>
-      <w:proofErr w:type="spellStart"/>
-      <w:r>
-        <w:rPr>
-          <w:rFonts w:ascii="Segoe UI" w:hAnsi="Segoe UI" w:cs="Segoe UI"/>
-        </w:rPr>
-        <w:t>Flixel</w:t>
-      </w:r>
-      <w:proofErr w:type="spellEnd"/>
-      <w:r>
-        <w:rPr>
-          <w:rFonts w:ascii="Segoe UI" w:hAnsi="Segoe UI" w:cs="Segoe UI"/>
-        </w:rPr>
-        <w:t>/</w:t>
-      </w:r>
-      <w:proofErr w:type="spellStart"/>
-      <w:r>
-        <w:rPr>
-          <w:rFonts w:ascii="Segoe UI" w:hAnsi="Segoe UI" w:cs="Segoe UI"/>
-        </w:rPr>
-        <w:t>FlashPunk</w:t>
-      </w:r>
-      <w:proofErr w:type="spellEnd"/>
-      <w:r>
-        <w:rPr>
-          <w:rFonts w:ascii="Segoe UI" w:hAnsi="Segoe UI" w:cs="Segoe UI"/>
-        </w:rPr>
-        <w:t>/Starling</w:t>
+        <w:t>AS3 – Flixel/FlashPunk/Starling</w:t>
       </w:r>
     </w:p>
     <w:p>
@@ -491,42 +346,12 @@
           <w:rFonts w:ascii="Segoe UI" w:hAnsi="Segoe UI" w:cs="Segoe UI"/>
         </w:rPr>
       </w:pPr>
-      <w:proofErr w:type="spellStart"/>
-      <w:r>
-        <w:rPr>
-          <w:rFonts w:ascii="Segoe UI" w:hAnsi="Segoe UI" w:cs="Segoe UI"/>
-        </w:rPr>
-        <w:t>Haxe</w:t>
-      </w:r>
-      <w:proofErr w:type="spellEnd"/>
-      <w:r>
-        <w:rPr>
-          <w:rFonts w:ascii="Segoe UI" w:hAnsi="Segoe UI" w:cs="Segoe UI"/>
-        </w:rPr>
-        <w:t xml:space="preserve"> – </w:t>
-      </w:r>
-      <w:proofErr w:type="spellStart"/>
-      <w:r>
-        <w:rPr>
-          <w:rFonts w:ascii="Segoe UI" w:hAnsi="Segoe UI" w:cs="Segoe UI"/>
-        </w:rPr>
-        <w:t>HaxeFlixel</w:t>
-      </w:r>
-      <w:proofErr w:type="spellEnd"/>
-      <w:r>
-        <w:rPr>
-          <w:rFonts w:ascii="Segoe UI" w:hAnsi="Segoe UI" w:cs="Segoe UI"/>
-        </w:rPr>
-        <w:t>/</w:t>
-      </w:r>
-      <w:proofErr w:type="spellStart"/>
-      <w:r>
-        <w:rPr>
-          <w:rFonts w:ascii="Segoe UI" w:hAnsi="Segoe UI" w:cs="Segoe UI"/>
-        </w:rPr>
-        <w:t>HaxePunk</w:t>
-      </w:r>
-      <w:proofErr w:type="spellEnd"/>
+      <w:r>
+        <w:rPr>
+          <w:rFonts w:ascii="Segoe UI" w:hAnsi="Segoe UI" w:cs="Segoe UI"/>
+        </w:rPr>
+        <w:t>Haxe – HaxeFlixel/HaxePunk</w:t>
+      </w:r>
       <w:r>
         <w:rPr>
           <w:rFonts w:ascii="Segoe UI" w:hAnsi="Segoe UI" w:cs="Segoe UI"/>
@@ -605,19 +430,11 @@
           <w:rFonts w:ascii="Segoe UI" w:hAnsi="Segoe UI" w:cs="Segoe UI"/>
         </w:rPr>
       </w:pPr>
-      <w:proofErr w:type="spellStart"/>
-      <w:r>
-        <w:rPr>
-          <w:rFonts w:ascii="Segoe UI" w:hAnsi="Segoe UI" w:cs="Segoe UI"/>
-        </w:rPr>
-        <w:t>Haxe</w:t>
-      </w:r>
-      <w:proofErr w:type="spellEnd"/>
-      <w:r>
-        <w:rPr>
-          <w:rFonts w:ascii="Segoe UI" w:hAnsi="Segoe UI" w:cs="Segoe UI"/>
-        </w:rPr>
-        <w:t xml:space="preserve"> similar to AS3</w:t>
+      <w:r>
+        <w:rPr>
+          <w:rFonts w:ascii="Segoe UI" w:hAnsi="Segoe UI" w:cs="Segoe UI"/>
+        </w:rPr>
+        <w:t>Haxe similar to AS3</w:t>
       </w:r>
     </w:p>
     <w:p>
@@ -653,51 +470,21 @@
         <w:rPr>
           <w:rFonts w:ascii="Segoe UI" w:hAnsi="Segoe UI" w:cs="Segoe UI"/>
         </w:rPr>
-        <w:t xml:space="preserve">Have to learn </w:t>
-      </w:r>
-      <w:proofErr w:type="spellStart"/>
-      <w:r>
-        <w:rPr>
-          <w:rFonts w:ascii="Segoe UI" w:hAnsi="Segoe UI" w:cs="Segoe UI"/>
-        </w:rPr>
-        <w:t>Haxe</w:t>
-      </w:r>
-      <w:proofErr w:type="spellEnd"/>
-      <w:r>
-        <w:rPr>
-          <w:rFonts w:ascii="Segoe UI" w:hAnsi="Segoe UI" w:cs="Segoe UI"/>
-        </w:rPr>
-        <w:t xml:space="preserve"> (disadvantage because it will take time)</w:t>
-      </w:r>
-    </w:p>
-    <w:p>
-      <w:pPr>
-        <w:rPr>
-          <w:rFonts w:ascii="Segoe UI" w:hAnsi="Segoe UI" w:cs="Segoe UI"/>
-        </w:rPr>
-      </w:pPr>
-      <w:proofErr w:type="spellStart"/>
-      <w:r>
-        <w:rPr>
-          <w:rFonts w:ascii="Segoe UI" w:hAnsi="Segoe UI" w:cs="Segoe UI"/>
-        </w:rPr>
-        <w:t>Javascript</w:t>
-      </w:r>
-      <w:proofErr w:type="spellEnd"/>
-      <w:r>
-        <w:rPr>
-          <w:rFonts w:ascii="Segoe UI" w:hAnsi="Segoe UI" w:cs="Segoe UI"/>
-        </w:rPr>
-        <w:t xml:space="preserve"> – </w:t>
-      </w:r>
-      <w:proofErr w:type="spellStart"/>
-      <w:r>
-        <w:rPr>
-          <w:rFonts w:ascii="Segoe UI" w:hAnsi="Segoe UI" w:cs="Segoe UI"/>
-        </w:rPr>
-        <w:t>GameEngine</w:t>
-      </w:r>
-      <w:proofErr w:type="spellEnd"/>
+        <w:t>Have to learn Haxe (disadvantage because it will take time)</w:t>
+      </w:r>
+    </w:p>
+    <w:p>
+      <w:pPr>
+        <w:rPr>
+          <w:rFonts w:ascii="Segoe UI" w:hAnsi="Segoe UI" w:cs="Segoe UI"/>
+        </w:rPr>
+      </w:pPr>
+      <w:r>
+        <w:rPr>
+          <w:rFonts w:ascii="Segoe UI" w:hAnsi="Segoe UI" w:cs="Segoe UI"/>
+        </w:rPr>
+        <w:t>Javascript – GameEngine</w:t>
+      </w:r>
     </w:p>
     <w:p>
       <w:pPr>
@@ -733,16 +520,8 @@
           <w:rFonts w:ascii="Segoe UI" w:hAnsi="Segoe UI" w:cs="Segoe UI"/>
         </w:rPr>
         <w:lastRenderedPageBreak/>
-        <w:t xml:space="preserve">More </w:t>
-      </w:r>
-      <w:proofErr w:type="spellStart"/>
-      <w:r>
-        <w:rPr>
-          <w:rFonts w:ascii="Segoe UI" w:hAnsi="Segoe UI" w:cs="Segoe UI"/>
-        </w:rPr>
-        <w:t>javascript</w:t>
-      </w:r>
-      <w:proofErr w:type="spellEnd"/>
+        <w:t>More javascript</w:t>
+      </w:r>
     </w:p>
     <w:p>
       <w:pPr>
@@ -980,21 +759,7 @@
         <w:rPr>
           <w:rFonts w:ascii="Segoe UI" w:hAnsi="Segoe UI" w:cs="Segoe UI"/>
         </w:rPr>
-        <w:t xml:space="preserve">A simple game based on </w:t>
-      </w:r>
-      <w:proofErr w:type="spellStart"/>
-      <w:r>
-        <w:rPr>
-          <w:rFonts w:ascii="Segoe UI" w:hAnsi="Segoe UI" w:cs="Segoe UI"/>
-        </w:rPr>
-        <w:t>Galaga</w:t>
-      </w:r>
-      <w:proofErr w:type="spellEnd"/>
-      <w:r>
-        <w:rPr>
-          <w:rFonts w:ascii="Segoe UI" w:hAnsi="Segoe UI" w:cs="Segoe UI"/>
-        </w:rPr>
-        <w:t>.  The player is tiny ship that goes up against enemy ships.</w:t>
+        <w:t>A simple game based on Galaga.  The player is tiny ship that goes up against enemy ships.</w:t>
       </w:r>
       <w:r>
         <w:rPr>
@@ -1018,21 +783,7 @@
         <w:rPr>
           <w:rFonts w:ascii="Segoe UI" w:hAnsi="Segoe UI" w:cs="Segoe UI"/>
         </w:rPr>
-        <w:t xml:space="preserve"> not snapped like in the old </w:t>
-      </w:r>
-      <w:proofErr w:type="spellStart"/>
-      <w:r>
-        <w:rPr>
-          <w:rFonts w:ascii="Segoe UI" w:hAnsi="Segoe UI" w:cs="Segoe UI"/>
-        </w:rPr>
-        <w:t>Galaga</w:t>
-      </w:r>
-      <w:proofErr w:type="spellEnd"/>
-      <w:r>
-        <w:rPr>
-          <w:rFonts w:ascii="Segoe UI" w:hAnsi="Segoe UI" w:cs="Segoe UI"/>
-        </w:rPr>
-        <w:t>, for example, we will not be moving in grid-like format.  Movement will be fluid.</w:t>
+        <w:t xml:space="preserve"> not snapped like in the old Galaga, for example, we will not be moving in grid-like format.  Movement will be fluid.</w:t>
       </w:r>
       <w:r>
         <w:rPr>
@@ -1051,21 +802,7 @@
         <w:rPr>
           <w:rFonts w:ascii="Segoe UI" w:hAnsi="Segoe UI" w:cs="Segoe UI"/>
         </w:rPr>
-        <w:t xml:space="preserve">Although </w:t>
-      </w:r>
-      <w:proofErr w:type="spellStart"/>
-      <w:r>
-        <w:rPr>
-          <w:rFonts w:ascii="Segoe UI" w:hAnsi="Segoe UI" w:cs="Segoe UI"/>
-        </w:rPr>
-        <w:t>Galaga</w:t>
-      </w:r>
-      <w:proofErr w:type="spellEnd"/>
-      <w:r>
-        <w:rPr>
-          <w:rFonts w:ascii="Segoe UI" w:hAnsi="Segoe UI" w:cs="Segoe UI"/>
-        </w:rPr>
-        <w:t xml:space="preserve"> featured a patterned enemy spawning gameplay this will not be the case here.  It will be tuned more to a top-down shooter where enemies come in and then leave.</w:t>
+        <w:t>Although Galaga featured a patterned enemy spawning gameplay this will not be the case here.  It will be tuned more to a top-down shooter where enemies come in and then leave.</w:t>
       </w:r>
     </w:p>
     <w:p>
@@ -1316,21 +1053,7 @@
         <w:rPr>
           <w:rFonts w:ascii="Segoe UI" w:hAnsi="Segoe UI" w:cs="Segoe UI"/>
         </w:rPr>
-        <w:t xml:space="preserve"> (may not be needed if </w:t>
-      </w:r>
-      <w:proofErr w:type="spellStart"/>
-      <w:r>
-        <w:rPr>
-          <w:rFonts w:ascii="Segoe UI" w:hAnsi="Segoe UI" w:cs="Segoe UI"/>
-        </w:rPr>
-        <w:t>its</w:t>
-      </w:r>
-      <w:proofErr w:type="spellEnd"/>
-      <w:r>
-        <w:rPr>
-          <w:rFonts w:ascii="Segoe UI" w:hAnsi="Segoe UI" w:cs="Segoe UI"/>
-        </w:rPr>
-        <w:t xml:space="preserve"> under mechanics)</w:t>
+        <w:t xml:space="preserve"> (may not be needed if its under mechanics)</w:t>
       </w:r>
     </w:p>
     <w:p>
@@ -1362,19 +1085,11 @@
           <w:rFonts w:ascii="Segoe UI" w:hAnsi="Segoe UI" w:cs="Segoe UI"/>
         </w:rPr>
       </w:pPr>
-      <w:proofErr w:type="spellStart"/>
-      <w:r>
-        <w:rPr>
-          <w:rFonts w:ascii="Segoe UI" w:hAnsi="Segoe UI" w:cs="Segoe UI"/>
-        </w:rPr>
-        <w:t>Gameflow</w:t>
-      </w:r>
-      <w:proofErr w:type="spellEnd"/>
-      <w:r>
-        <w:rPr>
-          <w:rFonts w:ascii="Segoe UI" w:hAnsi="Segoe UI" w:cs="Segoe UI"/>
-        </w:rPr>
-        <w:t xml:space="preserve"> / Game progression</w:t>
+      <w:r>
+        <w:rPr>
+          <w:rFonts w:ascii="Segoe UI" w:hAnsi="Segoe UI" w:cs="Segoe UI"/>
+        </w:rPr>
+        <w:t>Gameflow / Game progression</w:t>
       </w:r>
     </w:p>
     <w:p>
@@ -1417,6 +1132,72 @@
       <w:pPr>
         <w:rPr>
           <w:rFonts w:ascii="Segoe UI" w:hAnsi="Segoe UI" w:cs="Segoe UI"/>
+        </w:rPr>
+      </w:pPr>
+      <w:r>
+        <w:rPr>
+          <w:rFonts w:ascii="Segoe UI" w:hAnsi="Segoe UI" w:cs="Segoe UI"/>
+        </w:rPr>
+        <w:t>Things need fixing.</w:t>
+      </w:r>
+    </w:p>
+    <w:p>
+      <w:pPr>
+        <w:rPr>
+          <w:rFonts w:ascii="Segoe UI" w:hAnsi="Segoe UI" w:cs="Segoe UI"/>
+        </w:rPr>
+      </w:pPr>
+      <w:r>
+        <w:rPr>
+          <w:rFonts w:ascii="Segoe UI" w:hAnsi="Segoe UI" w:cs="Segoe UI"/>
+        </w:rPr>
+        <w:t xml:space="preserve">Each alien to </w:t>
+      </w:r>
+      <w:r>
+        <w:rPr>
+          <w:rFonts w:ascii="Segoe UI" w:hAnsi="Segoe UI" w:cs="Segoe UI"/>
+          <w:strike/>
+        </w:rPr>
+        <w:t>update itself and</w:t>
+      </w:r>
+      <w:r>
+        <w:rPr>
+          <w:rFonts w:ascii="Segoe UI" w:hAnsi="Segoe UI" w:cs="Segoe UI"/>
+        </w:rPr>
+        <w:t xml:space="preserve"> have its </w:t>
+      </w:r>
+      <w:r>
+        <w:rPr>
+          <w:rFonts w:ascii="Segoe UI" w:hAnsi="Segoe UI" w:cs="Segoe UI"/>
+          <w:strike/>
+        </w:rPr>
+        <w:t>own pool</w:t>
+      </w:r>
+      <w:r>
+        <w:rPr>
+          <w:rFonts w:ascii="Segoe UI" w:hAnsi="Segoe UI" w:cs="Segoe UI"/>
+        </w:rPr>
+        <w:t>.</w:t>
+      </w:r>
+      <w:r>
+        <w:rPr>
+          <w:rFonts w:ascii="Segoe UI" w:hAnsi="Segoe UI" w:cs="Segoe UI"/>
+        </w:rPr>
+        <w:t xml:space="preserve">  Aliens shouldn’t update their own movement because there may be a lot of aliens on screen and there will be too many updates running.</w:t>
+      </w:r>
+      <w:r>
+        <w:rPr>
+          <w:rFonts w:ascii="Segoe UI" w:hAnsi="Segoe UI" w:cs="Segoe UI"/>
+        </w:rPr>
+        <w:t xml:space="preserve">  Cant have its own pool because they are all separate classes; cant keep track of multiple pools like that, AlienManager seems to be the way to go.</w:t>
+      </w:r>
+      <w:bookmarkStart w:id="0" w:name="_GoBack"/>
+      <w:bookmarkEnd w:id="0"/>
+    </w:p>
+    <w:p>
+      <w:pPr>
+        <w:rPr>
+          <w:rFonts w:ascii="Segoe UI" w:hAnsi="Segoe UI" w:cs="Segoe UI"/>
           <w:b/>
           <w:sz w:val="40"/>
           <w:szCs w:val="40"/>
@@ -1720,6 +1501,7 @@
         <w:rPr>
           <w:rFonts w:ascii="Segoe UI" w:hAnsi="Segoe UI" w:cs="Segoe UI"/>
         </w:rPr>
+        <w:lastRenderedPageBreak/>
         <w:t>Pause screen</w:t>
       </w:r>
     </w:p>
@@ -1870,7 +1652,6 @@
         <w:rPr>
           <w:rFonts w:ascii="Segoe UI" w:hAnsi="Segoe UI" w:cs="Segoe UI"/>
         </w:rPr>
-        <w:lastRenderedPageBreak/>
         <w:t>D – right</w:t>
       </w:r>
     </w:p>
@@ -2175,21 +1956,7 @@
         <w:rPr>
           <w:rFonts w:ascii="Segoe UI" w:hAnsi="Segoe UI" w:cs="Segoe UI"/>
         </w:rPr>
-        <w:t xml:space="preserve">will take only 1 hit to </w:t>
-      </w:r>
-      <w:proofErr w:type="gramStart"/>
-      <w:r>
-        <w:rPr>
-          <w:rFonts w:ascii="Segoe UI" w:hAnsi="Segoe UI" w:cs="Segoe UI"/>
-        </w:rPr>
-        <w:t>destroy,</w:t>
-      </w:r>
-      <w:proofErr w:type="gramEnd"/>
-      <w:r>
-        <w:rPr>
-          <w:rFonts w:ascii="Segoe UI" w:hAnsi="Segoe UI" w:cs="Segoe UI"/>
-        </w:rPr>
-        <w:t xml:space="preserve"> the challenge is the number of enemies spawning and the AI of the enemy.</w:t>
+        <w:t>will take only 1 hit to destroy, the challenge is the number of enemies spawning and the AI of the enemy.</w:t>
       </w:r>
     </w:p>
     <w:p>
@@ -2387,6 +2154,7 @@
         <w:rPr>
           <w:rFonts w:ascii="Segoe UI" w:hAnsi="Segoe UI" w:cs="Segoe UI"/>
         </w:rPr>
+        <w:lastRenderedPageBreak/>
         <w:t>Base score is 25 points.</w:t>
       </w:r>
     </w:p>
@@ -2525,7 +2293,6 @@
         <w:rPr>
           <w:rFonts w:ascii="Segoe UI" w:hAnsi="Segoe UI" w:cs="Segoe UI"/>
         </w:rPr>
-        <w:lastRenderedPageBreak/>
         <w:t>Enemies will stop firing after crossing a certain boundary to prevent problems.</w:t>
       </w:r>
     </w:p>
@@ -2918,23 +2685,7 @@
           <w:rFonts w:ascii="Segoe UI" w:hAnsi="Segoe UI" w:cs="Segoe UI"/>
           <w:strike/>
         </w:rPr>
-        <w:t>Press escape (</w:t>
-      </w:r>
-      <w:proofErr w:type="spellStart"/>
-      <w:r>
-        <w:rPr>
-          <w:rFonts w:ascii="Segoe UI" w:hAnsi="Segoe UI" w:cs="Segoe UI"/>
-          <w:strike/>
-        </w:rPr>
-        <w:t>unpause</w:t>
-      </w:r>
-      <w:proofErr w:type="spellEnd"/>
-      <w:r>
-        <w:rPr>
-          <w:rFonts w:ascii="Segoe UI" w:hAnsi="Segoe UI" w:cs="Segoe UI"/>
-          <w:strike/>
-        </w:rPr>
-        <w:t>)</w:t>
+        <w:t>Press escape (unpause)</w:t>
       </w:r>
     </w:p>
     <w:p>
@@ -3086,6 +2837,7 @@
           <w:sz w:val="24"/>
           <w:szCs w:val="40"/>
         </w:rPr>
+        <w:lastRenderedPageBreak/>
         <w:t>3</w:t>
       </w:r>
     </w:p>
@@ -3151,7 +2903,6 @@
           <w:szCs w:val="40"/>
         </w:rPr>
       </w:pPr>
-      <w:proofErr w:type="spellStart"/>
       <w:r>
         <w:rPr>
           <w:rFonts w:ascii="Segoe UI" w:hAnsi="Segoe UI" w:cs="Segoe UI"/>
@@ -3159,17 +2910,7 @@
           <w:sz w:val="24"/>
           <w:szCs w:val="40"/>
         </w:rPr>
-        <w:t>Gameover</w:t>
-      </w:r>
-      <w:proofErr w:type="spellEnd"/>
-      <w:r>
-        <w:rPr>
-          <w:rFonts w:ascii="Segoe UI" w:hAnsi="Segoe UI" w:cs="Segoe UI"/>
-          <w:strike/>
-          <w:sz w:val="24"/>
-          <w:szCs w:val="40"/>
-        </w:rPr>
-        <w:t xml:space="preserve"> image</w:t>
+        <w:t>Gameover image</w:t>
       </w:r>
     </w:p>
     <w:p>
@@ -3185,23 +2926,13 @@
           <w:szCs w:val="40"/>
         </w:rPr>
       </w:pPr>
-      <w:proofErr w:type="spellStart"/>
-      <w:r>
-        <w:rPr>
-          <w:rFonts w:ascii="Segoe UI" w:hAnsi="Segoe UI" w:cs="Segoe UI"/>
-          <w:sz w:val="24"/>
-          <w:szCs w:val="40"/>
-        </w:rPr>
-        <w:t>Hud</w:t>
-      </w:r>
-      <w:proofErr w:type="spellEnd"/>
-      <w:r>
-        <w:rPr>
-          <w:rFonts w:ascii="Segoe UI" w:hAnsi="Segoe UI" w:cs="Segoe UI"/>
-          <w:sz w:val="24"/>
-          <w:szCs w:val="40"/>
-        </w:rPr>
-        <w:t xml:space="preserve"> lives icon</w:t>
+      <w:r>
+        <w:rPr>
+          <w:rFonts w:ascii="Segoe UI" w:hAnsi="Segoe UI" w:cs="Segoe UI"/>
+          <w:sz w:val="24"/>
+          <w:szCs w:val="40"/>
+        </w:rPr>
+        <w:t>Hud lives icon</w:t>
       </w:r>
     </w:p>
     <w:p>
@@ -3273,7 +3004,6 @@
           <w:sz w:val="24"/>
           <w:szCs w:val="40"/>
         </w:rPr>
-        <w:lastRenderedPageBreak/>
         <w:t>Player Projectile</w:t>
       </w:r>
     </w:p>
@@ -3574,41 +3304,13 @@
           <w:szCs w:val="40"/>
         </w:rPr>
       </w:pPr>
-      <w:proofErr w:type="spellStart"/>
-      <w:r>
-        <w:rPr>
-          <w:rFonts w:ascii="Segoe UI" w:hAnsi="Segoe UI" w:cs="Segoe UI"/>
-          <w:sz w:val="24"/>
-          <w:szCs w:val="40"/>
-        </w:rPr>
-        <w:t>SpriteCraft</w:t>
-      </w:r>
-      <w:proofErr w:type="spellEnd"/>
-      <w:r>
-        <w:rPr>
-          <w:rFonts w:ascii="Segoe UI" w:hAnsi="Segoe UI" w:cs="Segoe UI"/>
-          <w:sz w:val="24"/>
-          <w:szCs w:val="40"/>
-        </w:rPr>
-        <w:t xml:space="preserve"> is a </w:t>
-      </w:r>
-      <w:proofErr w:type="spellStart"/>
-      <w:r>
-        <w:rPr>
-          <w:rFonts w:ascii="Segoe UI" w:hAnsi="Segoe UI" w:cs="Segoe UI"/>
-          <w:sz w:val="24"/>
-          <w:szCs w:val="40"/>
-        </w:rPr>
-        <w:t>minecraft</w:t>
-      </w:r>
-      <w:proofErr w:type="spellEnd"/>
-      <w:r>
-        <w:rPr>
-          <w:rFonts w:ascii="Segoe UI" w:hAnsi="Segoe UI" w:cs="Segoe UI"/>
-          <w:sz w:val="24"/>
-          <w:szCs w:val="40"/>
-        </w:rPr>
-        <w:t xml:space="preserve"> pixel maker but it can be used for anything really.</w:t>
+      <w:r>
+        <w:rPr>
+          <w:rFonts w:ascii="Segoe UI" w:hAnsi="Segoe UI" w:cs="Segoe UI"/>
+          <w:sz w:val="24"/>
+          <w:szCs w:val="40"/>
+        </w:rPr>
+        <w:t>SpriteCraft is a minecraft pixel maker but it can be used for anything really.</w:t>
       </w:r>
     </w:p>
     <w:p>
@@ -3624,23 +3326,13 @@
           <w:szCs w:val="40"/>
         </w:rPr>
       </w:pPr>
-      <w:proofErr w:type="spellStart"/>
-      <w:r>
-        <w:rPr>
-          <w:rFonts w:ascii="Segoe UI" w:hAnsi="Segoe UI" w:cs="Segoe UI"/>
-          <w:sz w:val="24"/>
-          <w:szCs w:val="40"/>
-        </w:rPr>
-        <w:t>Cgmusic</w:t>
-      </w:r>
-      <w:proofErr w:type="spellEnd"/>
-      <w:r>
-        <w:rPr>
-          <w:rFonts w:ascii="Segoe UI" w:hAnsi="Segoe UI" w:cs="Segoe UI"/>
-          <w:sz w:val="24"/>
-          <w:szCs w:val="40"/>
-        </w:rPr>
-        <w:t xml:space="preserve"> software can automatically make music.</w:t>
+      <w:r>
+        <w:rPr>
+          <w:rFonts w:ascii="Segoe UI" w:hAnsi="Segoe UI" w:cs="Segoe UI"/>
+          <w:sz w:val="24"/>
+          <w:szCs w:val="40"/>
+        </w:rPr>
+        <w:t>Cgmusic software can automatically make music.</w:t>
       </w:r>
     </w:p>
     <w:p>
@@ -3742,6 +3434,7 @@
           <w:sz w:val="24"/>
           <w:szCs w:val="40"/>
         </w:rPr>
+        <w:lastRenderedPageBreak/>
         <w:t xml:space="preserve">Good transitions between </w:t>
       </w:r>
       <w:r>
@@ -3876,25 +3569,7 @@
           <w:sz w:val="24"/>
           <w:szCs w:val="40"/>
         </w:rPr>
-        <w:t xml:space="preserve">Special power-ups, multiplier bonuses </w:t>
-      </w:r>
-      <w:proofErr w:type="spellStart"/>
-      <w:r>
-        <w:rPr>
-          <w:rFonts w:ascii="Segoe UI" w:hAnsi="Segoe UI" w:cs="Segoe UI"/>
-          <w:sz w:val="24"/>
-          <w:szCs w:val="40"/>
-        </w:rPr>
-        <w:t>etc</w:t>
-      </w:r>
-      <w:proofErr w:type="spellEnd"/>
-      <w:r>
-        <w:rPr>
-          <w:rFonts w:ascii="Segoe UI" w:hAnsi="Segoe UI" w:cs="Segoe UI"/>
-          <w:sz w:val="24"/>
-          <w:szCs w:val="40"/>
-        </w:rPr>
-        <w:t xml:space="preserve"> flow down the screen for the player to pick up.</w:t>
+        <w:t>Special power-ups, multiplier bonuses etc flow down the screen for the player to pick up.</w:t>
       </w:r>
       <w:r>
         <w:rPr>
@@ -3924,24 +3599,426 @@
           <w:sz w:val="24"/>
           <w:szCs w:val="40"/>
         </w:rPr>
+        <w:t>Secret areas that are accessed while playing the game.  For example in star fox there were secret levels if you flew into a specific ring or flew through rings in a certain order or sho</w:t>
+      </w:r>
+      <w:r>
+        <w:rPr>
+          <w:rFonts w:ascii="Segoe UI" w:hAnsi="Segoe UI" w:cs="Segoe UI"/>
+          <w:sz w:val="24"/>
+          <w:szCs w:val="40"/>
+        </w:rPr>
+        <w:t>o</w:t>
+      </w:r>
+      <w:r>
+        <w:rPr>
+          <w:rFonts w:ascii="Segoe UI" w:hAnsi="Segoe UI" w:cs="Segoe UI"/>
+          <w:sz w:val="24"/>
+          <w:szCs w:val="40"/>
+        </w:rPr>
+        <w:t>t a meteor with a face on it and destroyed it and slammed into it.</w:t>
+      </w:r>
+    </w:p>
+    <w:p>
+      <w:pPr>
+        <w:pStyle w:val="ListParagraph"/>
+        <w:numPr>
+          <w:ilvl w:val="0"/>
+          <w:numId w:val="6"/>
+        </w:numPr>
+        <w:rPr>
+          <w:rFonts w:ascii="Segoe UI" w:hAnsi="Segoe UI" w:cs="Segoe UI"/>
+          <w:sz w:val="24"/>
+          <w:szCs w:val="40"/>
+        </w:rPr>
+      </w:pPr>
+      <w:r>
+        <w:rPr>
+          <w:rFonts w:ascii="Segoe UI" w:hAnsi="Segoe UI" w:cs="Segoe UI"/>
+          <w:sz w:val="24"/>
+          <w:szCs w:val="40"/>
+        </w:rPr>
+        <w:t>The background will transition to another background as the game gets harder.</w:t>
+      </w:r>
+    </w:p>
+    <w:p>
+      <w:pPr>
+        <w:pStyle w:val="ListParagraph"/>
+        <w:numPr>
+          <w:ilvl w:val="1"/>
+          <w:numId w:val="6"/>
+        </w:numPr>
+        <w:rPr>
+          <w:rFonts w:ascii="Segoe UI" w:hAnsi="Segoe UI" w:cs="Segoe UI"/>
+          <w:sz w:val="24"/>
+          <w:szCs w:val="40"/>
+        </w:rPr>
+      </w:pPr>
+      <w:r>
+        <w:rPr>
+          <w:rFonts w:ascii="Segoe UI" w:hAnsi="Segoe UI" w:cs="Segoe UI"/>
+          <w:sz w:val="24"/>
+          <w:szCs w:val="40"/>
+        </w:rPr>
+        <w:t>Problems:  Since the game is “infinite” the background will h</w:t>
+      </w:r>
+      <w:r>
+        <w:rPr>
+          <w:rFonts w:ascii="Segoe UI" w:hAnsi="Segoe UI" w:cs="Segoe UI"/>
+          <w:sz w:val="24"/>
+          <w:szCs w:val="40"/>
+        </w:rPr>
+        <w:t>a</w:t>
+      </w:r>
+      <w:r>
+        <w:rPr>
+          <w:rFonts w:ascii="Segoe UI" w:hAnsi="Segoe UI" w:cs="Segoe UI"/>
+          <w:sz w:val="24"/>
+          <w:szCs w:val="40"/>
+        </w:rPr>
+        <w:t>ve to stop transitioning.  Or better yet the background has no bearing on the difficulty of the game.  The background image will transition as a queue that the game is getting harder?</w:t>
+      </w:r>
+    </w:p>
+    <w:p>
+      <w:pPr>
+        <w:pStyle w:val="ListParagraph"/>
+        <w:numPr>
+          <w:ilvl w:val="0"/>
+          <w:numId w:val="6"/>
+        </w:numPr>
+        <w:rPr>
+          <w:rFonts w:ascii="Segoe UI" w:hAnsi="Segoe UI" w:cs="Segoe UI"/>
+          <w:sz w:val="24"/>
+          <w:szCs w:val="40"/>
+        </w:rPr>
+      </w:pPr>
+      <w:r>
+        <w:rPr>
+          <w:rFonts w:ascii="Segoe UI" w:hAnsi="Segoe UI" w:cs="Segoe UI"/>
+          <w:sz w:val="24"/>
+          <w:szCs w:val="40"/>
+        </w:rPr>
+        <w:t>Transitioned backgrounds.</w:t>
+      </w:r>
+    </w:p>
+    <w:p>
+      <w:pPr>
+        <w:pStyle w:val="ListParagraph"/>
+        <w:numPr>
+          <w:ilvl w:val="0"/>
+          <w:numId w:val="6"/>
+        </w:numPr>
+        <w:rPr>
+          <w:rFonts w:ascii="Segoe UI" w:hAnsi="Segoe UI" w:cs="Segoe UI"/>
+          <w:sz w:val="24"/>
+          <w:szCs w:val="40"/>
+        </w:rPr>
+      </w:pPr>
+      <w:r>
+        <w:rPr>
+          <w:rFonts w:ascii="Segoe UI" w:hAnsi="Segoe UI" w:cs="Segoe UI"/>
+          <w:sz w:val="24"/>
+          <w:szCs w:val="40"/>
+        </w:rPr>
+        <w:t>The player is able to choose their starting ship.</w:t>
+      </w:r>
+    </w:p>
+    <w:p>
+      <w:pPr>
+        <w:pStyle w:val="ListParagraph"/>
+        <w:numPr>
+          <w:ilvl w:val="0"/>
+          <w:numId w:val="6"/>
+        </w:numPr>
+        <w:rPr>
+          <w:rFonts w:ascii="Segoe UI" w:hAnsi="Segoe UI" w:cs="Segoe UI"/>
+          <w:b/>
+          <w:sz w:val="24"/>
+          <w:szCs w:val="40"/>
+        </w:rPr>
+      </w:pPr>
+      <w:r>
+        <w:rPr>
+          <w:rFonts w:ascii="Segoe UI" w:hAnsi="Segoe UI" w:cs="Segoe UI"/>
+          <w:b/>
+          <w:sz w:val="24"/>
+          <w:szCs w:val="40"/>
+        </w:rPr>
+        <w:t>Stats System</w:t>
+      </w:r>
+    </w:p>
+    <w:p>
+      <w:pPr>
+        <w:pStyle w:val="ListParagraph"/>
+        <w:numPr>
+          <w:ilvl w:val="1"/>
+          <w:numId w:val="6"/>
+        </w:numPr>
+        <w:rPr>
+          <w:rFonts w:ascii="Segoe UI" w:hAnsi="Segoe UI" w:cs="Segoe UI"/>
+          <w:sz w:val="24"/>
+          <w:szCs w:val="40"/>
+        </w:rPr>
+      </w:pPr>
+      <w:r>
+        <w:rPr>
+          <w:rFonts w:ascii="Segoe UI" w:hAnsi="Segoe UI" w:cs="Segoe UI"/>
+          <w:sz w:val="24"/>
+          <w:szCs w:val="40"/>
+        </w:rPr>
+        <w:t>The player comes with default stats can later be upgraded or changed in various ways.</w:t>
+      </w:r>
+    </w:p>
+    <w:p>
+      <w:pPr>
+        <w:pStyle w:val="ListParagraph"/>
+        <w:numPr>
+          <w:ilvl w:val="0"/>
+          <w:numId w:val="6"/>
+        </w:numPr>
+        <w:rPr>
+          <w:rFonts w:ascii="Segoe UI" w:hAnsi="Segoe UI" w:cs="Segoe UI"/>
+          <w:b/>
+          <w:sz w:val="24"/>
+          <w:szCs w:val="40"/>
+        </w:rPr>
+      </w:pPr>
+      <w:r>
+        <w:rPr>
+          <w:rFonts w:ascii="Segoe UI" w:hAnsi="Segoe UI" w:cs="Segoe UI"/>
+          <w:b/>
+          <w:sz w:val="24"/>
+          <w:szCs w:val="40"/>
+        </w:rPr>
+        <w:t>Upgrades</w:t>
+      </w:r>
+    </w:p>
+    <w:p>
+      <w:pPr>
+        <w:pStyle w:val="ListParagraph"/>
+        <w:numPr>
+          <w:ilvl w:val="1"/>
+          <w:numId w:val="6"/>
+        </w:numPr>
+        <w:rPr>
+          <w:rFonts w:ascii="Segoe UI" w:hAnsi="Segoe UI" w:cs="Segoe UI"/>
+          <w:sz w:val="24"/>
+          <w:szCs w:val="40"/>
+        </w:rPr>
+      </w:pPr>
+      <w:r>
+        <w:rPr>
+          <w:rFonts w:ascii="Segoe UI" w:hAnsi="Segoe UI" w:cs="Segoe UI"/>
+          <w:sz w:val="24"/>
+          <w:szCs w:val="40"/>
+        </w:rPr>
+        <w:t>The ability to upgrade your ship.</w:t>
+      </w:r>
+    </w:p>
+    <w:p>
+      <w:pPr>
+        <w:pStyle w:val="ListParagraph"/>
+        <w:numPr>
+          <w:ilvl w:val="1"/>
+          <w:numId w:val="6"/>
+        </w:numPr>
+        <w:rPr>
+          <w:rFonts w:ascii="Segoe UI" w:hAnsi="Segoe UI" w:cs="Segoe UI"/>
+          <w:sz w:val="24"/>
+          <w:szCs w:val="40"/>
+        </w:rPr>
+      </w:pPr>
+      <w:r>
+        <w:rPr>
+          <w:rFonts w:ascii="Segoe UI" w:hAnsi="Segoe UI" w:cs="Segoe UI"/>
+          <w:sz w:val="24"/>
+          <w:szCs w:val="40"/>
+        </w:rPr>
+        <w:t>Upgrades can be similar to the old SNES side-shooter plane game that had those “options” around the plane that are like AI.</w:t>
+      </w:r>
+      <w:r>
+        <w:rPr>
+          <w:rFonts w:ascii="Segoe UI" w:hAnsi="Segoe UI" w:cs="Segoe UI"/>
+          <w:sz w:val="24"/>
+          <w:szCs w:val="40"/>
+        </w:rPr>
+        <w:t xml:space="preserve"> (Gradius)</w:t>
+      </w:r>
+    </w:p>
+    <w:p>
+      <w:pPr>
+        <w:pStyle w:val="ListParagraph"/>
+        <w:numPr>
+          <w:ilvl w:val="1"/>
+          <w:numId w:val="6"/>
+        </w:numPr>
+        <w:rPr>
+          <w:rFonts w:ascii="Segoe UI" w:hAnsi="Segoe UI" w:cs="Segoe UI"/>
+          <w:sz w:val="24"/>
+          <w:szCs w:val="40"/>
+        </w:rPr>
+      </w:pPr>
+      <w:r>
+        <w:rPr>
+          <w:rFonts w:ascii="Segoe UI" w:hAnsi="Segoe UI" w:cs="Segoe UI"/>
+          <w:sz w:val="24"/>
+          <w:szCs w:val="40"/>
+        </w:rPr>
+        <w:t>Upgrades can be visual upgrades.  The exchanging of parts of the ship.  Upgrading a gun to a missile shooter.</w:t>
+      </w:r>
+    </w:p>
+    <w:p>
+      <w:pPr>
+        <w:pStyle w:val="ListParagraph"/>
+        <w:numPr>
+          <w:ilvl w:val="1"/>
+          <w:numId w:val="6"/>
+        </w:numPr>
+        <w:rPr>
+          <w:rFonts w:ascii="Segoe UI" w:hAnsi="Segoe UI" w:cs="Segoe UI"/>
+          <w:sz w:val="24"/>
+          <w:szCs w:val="40"/>
+        </w:rPr>
+      </w:pPr>
+      <w:r>
+        <w:rPr>
+          <w:rFonts w:ascii="Segoe UI" w:hAnsi="Segoe UI" w:cs="Segoe UI"/>
+          <w:sz w:val="24"/>
+          <w:szCs w:val="40"/>
+        </w:rPr>
+        <w:t>Upgrades can be similar to the game Armored Core.  The user can build their ship from various parts.</w:t>
+      </w:r>
+    </w:p>
+    <w:p>
+      <w:pPr>
+        <w:pStyle w:val="ListParagraph"/>
+        <w:numPr>
+          <w:ilvl w:val="2"/>
+          <w:numId w:val="6"/>
+        </w:numPr>
+        <w:rPr>
+          <w:rFonts w:ascii="Segoe UI" w:hAnsi="Segoe UI" w:cs="Segoe UI"/>
+          <w:sz w:val="24"/>
+          <w:szCs w:val="40"/>
+        </w:rPr>
+      </w:pPr>
+      <w:r>
+        <w:rPr>
+          <w:rFonts w:ascii="Segoe UI" w:hAnsi="Segoe UI" w:cs="Segoe UI"/>
+          <w:sz w:val="24"/>
+          <w:szCs w:val="40"/>
+        </w:rPr>
+        <w:t>Body</w:t>
+      </w:r>
+    </w:p>
+    <w:p>
+      <w:pPr>
+        <w:pStyle w:val="ListParagraph"/>
+        <w:numPr>
+          <w:ilvl w:val="2"/>
+          <w:numId w:val="6"/>
+        </w:numPr>
+        <w:rPr>
+          <w:rFonts w:ascii="Segoe UI" w:hAnsi="Segoe UI" w:cs="Segoe UI"/>
+          <w:sz w:val="24"/>
+          <w:szCs w:val="40"/>
+        </w:rPr>
+      </w:pPr>
+      <w:r>
+        <w:rPr>
+          <w:rFonts w:ascii="Segoe UI" w:hAnsi="Segoe UI" w:cs="Segoe UI"/>
+          <w:sz w:val="24"/>
+          <w:szCs w:val="40"/>
+        </w:rPr>
+        <w:t>Weapons</w:t>
+      </w:r>
+    </w:p>
+    <w:p>
+      <w:pPr>
+        <w:pStyle w:val="ListParagraph"/>
+        <w:numPr>
+          <w:ilvl w:val="2"/>
+          <w:numId w:val="6"/>
+        </w:numPr>
+        <w:rPr>
+          <w:rFonts w:ascii="Segoe UI" w:hAnsi="Segoe UI" w:cs="Segoe UI"/>
+          <w:sz w:val="24"/>
+          <w:szCs w:val="40"/>
+        </w:rPr>
+      </w:pPr>
+      <w:r>
+        <w:rPr>
+          <w:rFonts w:ascii="Segoe UI" w:hAnsi="Segoe UI" w:cs="Segoe UI"/>
+          <w:sz w:val="24"/>
+          <w:szCs w:val="40"/>
+        </w:rPr>
+        <w:t>Boosters</w:t>
+      </w:r>
+    </w:p>
+    <w:p>
+      <w:pPr>
+        <w:pStyle w:val="ListParagraph"/>
+        <w:numPr>
+          <w:ilvl w:val="2"/>
+          <w:numId w:val="6"/>
+        </w:numPr>
+        <w:rPr>
+          <w:rFonts w:ascii="Segoe UI" w:hAnsi="Segoe UI" w:cs="Segoe UI"/>
+          <w:sz w:val="24"/>
+          <w:szCs w:val="40"/>
+        </w:rPr>
+      </w:pPr>
+      <w:r>
+        <w:rPr>
+          <w:rFonts w:ascii="Segoe UI" w:hAnsi="Segoe UI" w:cs="Segoe UI"/>
+          <w:sz w:val="24"/>
+          <w:szCs w:val="40"/>
+        </w:rPr>
+        <w:t>Wings</w:t>
+      </w:r>
+    </w:p>
+    <w:p>
+      <w:pPr>
+        <w:pStyle w:val="ListParagraph"/>
+        <w:numPr>
+          <w:ilvl w:val="2"/>
+          <w:numId w:val="6"/>
+        </w:numPr>
+        <w:rPr>
+          <w:rFonts w:ascii="Segoe UI" w:hAnsi="Segoe UI" w:cs="Segoe UI"/>
+          <w:sz w:val="24"/>
+          <w:szCs w:val="40"/>
+        </w:rPr>
+      </w:pPr>
+      <w:r>
+        <w:rPr>
+          <w:rFonts w:ascii="Segoe UI" w:hAnsi="Segoe UI" w:cs="Segoe UI"/>
+          <w:sz w:val="24"/>
+          <w:szCs w:val="40"/>
+        </w:rPr>
+        <w:t>Fuel</w:t>
+      </w:r>
+    </w:p>
+    <w:p>
+      <w:pPr>
+        <w:pStyle w:val="ListParagraph"/>
+        <w:numPr>
+          <w:ilvl w:val="1"/>
+          <w:numId w:val="6"/>
+        </w:numPr>
+        <w:rPr>
+          <w:rFonts w:ascii="Segoe UI" w:hAnsi="Segoe UI" w:cs="Segoe UI"/>
+          <w:sz w:val="24"/>
+          <w:szCs w:val="40"/>
+        </w:rPr>
+      </w:pPr>
+      <w:r>
+        <w:rPr>
+          <w:rFonts w:ascii="Segoe UI" w:hAnsi="Segoe UI" w:cs="Segoe UI"/>
+          <w:sz w:val="24"/>
+          <w:szCs w:val="40"/>
+        </w:rPr>
         <w:lastRenderedPageBreak/>
-        <w:t>Secret areas that are accessed while playing the game.  For example in star fox there were secret levels if you flew into a specific ring or flew through rings in a certain order or sho</w:t>
-      </w:r>
-      <w:r>
-        <w:rPr>
-          <w:rFonts w:ascii="Segoe UI" w:hAnsi="Segoe UI" w:cs="Segoe UI"/>
-          <w:sz w:val="24"/>
-          <w:szCs w:val="40"/>
-        </w:rPr>
-        <w:t>o</w:t>
-      </w:r>
-      <w:r>
-        <w:rPr>
-          <w:rFonts w:ascii="Segoe UI" w:hAnsi="Segoe UI" w:cs="Segoe UI"/>
-          <w:sz w:val="24"/>
-          <w:szCs w:val="40"/>
-        </w:rPr>
-        <w:t>t a meteor with a face on it and destroyed it and slammed into it.</w:t>
+        <w:t>There can be various different parts to mix and choose that boost overall stats.</w:t>
       </w:r>
     </w:p>
     <w:p>
@@ -3953,65 +4030,152 @@
         </w:numPr>
         <w:rPr>
           <w:rFonts w:ascii="Segoe UI" w:hAnsi="Segoe UI" w:cs="Segoe UI"/>
-          <w:sz w:val="24"/>
-          <w:szCs w:val="40"/>
-        </w:rPr>
-      </w:pPr>
-      <w:r>
-        <w:rPr>
-          <w:rFonts w:ascii="Segoe UI" w:hAnsi="Segoe UI" w:cs="Segoe UI"/>
-          <w:sz w:val="24"/>
-          <w:szCs w:val="40"/>
-        </w:rPr>
-        <w:t xml:space="preserve">The background will transition to </w:t>
-      </w:r>
-      <w:bookmarkStart w:id="0" w:name="_GoBack"/>
-      <w:bookmarkEnd w:id="0"/>
-      <w:r>
-        <w:rPr>
-          <w:rFonts w:ascii="Segoe UI" w:hAnsi="Segoe UI" w:cs="Segoe UI"/>
-          <w:sz w:val="24"/>
-          <w:szCs w:val="40"/>
-        </w:rPr>
-        <w:t>another background as the game gets harder.</w:t>
-      </w:r>
-    </w:p>
-    <w:p>
-      <w:pPr>
-        <w:pStyle w:val="ListParagraph"/>
-        <w:numPr>
-          <w:ilvl w:val="1"/>
-          <w:numId w:val="6"/>
-        </w:numPr>
-        <w:rPr>
-          <w:rFonts w:ascii="Segoe UI" w:hAnsi="Segoe UI" w:cs="Segoe UI"/>
-          <w:sz w:val="24"/>
-          <w:szCs w:val="40"/>
-        </w:rPr>
-      </w:pPr>
-      <w:r>
-        <w:rPr>
-          <w:rFonts w:ascii="Segoe UI" w:hAnsi="Segoe UI" w:cs="Segoe UI"/>
-          <w:sz w:val="24"/>
-          <w:szCs w:val="40"/>
-        </w:rPr>
-        <w:t>Problems:  Since the game is “infinite” the background will h</w:t>
-      </w:r>
-      <w:r>
-        <w:rPr>
-          <w:rFonts w:ascii="Segoe UI" w:hAnsi="Segoe UI" w:cs="Segoe UI"/>
-          <w:sz w:val="24"/>
-          <w:szCs w:val="40"/>
-        </w:rPr>
-        <w:t>a</w:t>
-      </w:r>
-      <w:r>
-        <w:rPr>
-          <w:rFonts w:ascii="Segoe UI" w:hAnsi="Segoe UI" w:cs="Segoe UI"/>
-          <w:sz w:val="24"/>
-          <w:szCs w:val="40"/>
-        </w:rPr>
-        <w:t>ve to stop transitioning.  Or better yet the background has no bearing on the difficulty of the game.  The background image will transition as a queue that the game is getting harder?</w:t>
+          <w:b/>
+          <w:sz w:val="24"/>
+          <w:szCs w:val="40"/>
+        </w:rPr>
+      </w:pPr>
+      <w:r>
+        <w:rPr>
+          <w:rFonts w:ascii="Segoe UI" w:hAnsi="Segoe UI" w:cs="Segoe UI"/>
+          <w:b/>
+          <w:sz w:val="24"/>
+          <w:szCs w:val="40"/>
+        </w:rPr>
+        <w:t>In-Game Store</w:t>
+      </w:r>
+    </w:p>
+    <w:p>
+      <w:pPr>
+        <w:pStyle w:val="ListParagraph"/>
+        <w:numPr>
+          <w:ilvl w:val="1"/>
+          <w:numId w:val="6"/>
+        </w:numPr>
+        <w:rPr>
+          <w:rFonts w:ascii="Segoe UI" w:hAnsi="Segoe UI" w:cs="Segoe UI"/>
+          <w:b/>
+          <w:sz w:val="24"/>
+          <w:szCs w:val="40"/>
+        </w:rPr>
+      </w:pPr>
+      <w:r>
+        <w:rPr>
+          <w:rFonts w:ascii="Segoe UI" w:hAnsi="Segoe UI" w:cs="Segoe UI"/>
+          <w:sz w:val="24"/>
+          <w:szCs w:val="40"/>
+        </w:rPr>
+        <w:t>An in-game store to buy power-ups.</w:t>
+      </w:r>
+    </w:p>
+    <w:p>
+      <w:pPr>
+        <w:pStyle w:val="ListParagraph"/>
+        <w:numPr>
+          <w:ilvl w:val="2"/>
+          <w:numId w:val="6"/>
+        </w:numPr>
+        <w:rPr>
+          <w:rFonts w:ascii="Segoe UI" w:hAnsi="Segoe UI" w:cs="Segoe UI"/>
+          <w:sz w:val="24"/>
+          <w:szCs w:val="40"/>
+        </w:rPr>
+      </w:pPr>
+      <w:r>
+        <w:rPr>
+          <w:rFonts w:ascii="Segoe UI" w:hAnsi="Segoe UI" w:cs="Segoe UI"/>
+          <w:sz w:val="24"/>
+          <w:szCs w:val="40"/>
+        </w:rPr>
+        <w:t>Move speed</w:t>
+      </w:r>
+    </w:p>
+    <w:p>
+      <w:pPr>
+        <w:pStyle w:val="ListParagraph"/>
+        <w:numPr>
+          <w:ilvl w:val="2"/>
+          <w:numId w:val="6"/>
+        </w:numPr>
+        <w:rPr>
+          <w:rFonts w:ascii="Segoe UI" w:hAnsi="Segoe UI" w:cs="Segoe UI"/>
+          <w:sz w:val="24"/>
+          <w:szCs w:val="40"/>
+        </w:rPr>
+      </w:pPr>
+      <w:r>
+        <w:rPr>
+          <w:rFonts w:ascii="Segoe UI" w:hAnsi="Segoe UI" w:cs="Segoe UI"/>
+          <w:sz w:val="24"/>
+          <w:szCs w:val="40"/>
+        </w:rPr>
+        <w:t>Lives</w:t>
+      </w:r>
+    </w:p>
+    <w:p>
+      <w:pPr>
+        <w:pStyle w:val="ListParagraph"/>
+        <w:numPr>
+          <w:ilvl w:val="2"/>
+          <w:numId w:val="6"/>
+        </w:numPr>
+        <w:rPr>
+          <w:rFonts w:ascii="Segoe UI" w:hAnsi="Segoe UI" w:cs="Segoe UI"/>
+          <w:sz w:val="24"/>
+          <w:szCs w:val="40"/>
+        </w:rPr>
+      </w:pPr>
+      <w:r>
+        <w:rPr>
+          <w:rFonts w:ascii="Segoe UI" w:hAnsi="Segoe UI" w:cs="Segoe UI"/>
+          <w:sz w:val="24"/>
+          <w:szCs w:val="40"/>
+        </w:rPr>
+        <w:t>Projectile speed</w:t>
+      </w:r>
+    </w:p>
+    <w:p>
+      <w:pPr>
+        <w:pStyle w:val="ListParagraph"/>
+        <w:numPr>
+          <w:ilvl w:val="2"/>
+          <w:numId w:val="6"/>
+        </w:numPr>
+        <w:rPr>
+          <w:rFonts w:ascii="Segoe UI" w:hAnsi="Segoe UI" w:cs="Segoe UI"/>
+          <w:sz w:val="24"/>
+          <w:szCs w:val="40"/>
+        </w:rPr>
+      </w:pPr>
+      <w:r>
+        <w:rPr>
+          <w:rFonts w:ascii="Segoe UI" w:hAnsi="Segoe UI" w:cs="Segoe UI"/>
+          <w:sz w:val="24"/>
+          <w:szCs w:val="40"/>
+        </w:rPr>
+        <w:t>Projectile damage</w:t>
+      </w:r>
+    </w:p>
+    <w:p>
+      <w:pPr>
+        <w:pStyle w:val="ListParagraph"/>
+        <w:numPr>
+          <w:ilvl w:val="2"/>
+          <w:numId w:val="6"/>
+        </w:numPr>
+        <w:rPr>
+          <w:rFonts w:ascii="Segoe UI" w:hAnsi="Segoe UI" w:cs="Segoe UI"/>
+          <w:sz w:val="24"/>
+          <w:szCs w:val="40"/>
+        </w:rPr>
+      </w:pPr>
+      <w:r>
+        <w:rPr>
+          <w:rFonts w:ascii="Segoe UI" w:hAnsi="Segoe UI" w:cs="Segoe UI"/>
+          <w:sz w:val="24"/>
+          <w:szCs w:val="40"/>
+        </w:rPr>
+        <w:t>Shield packs</w:t>
       </w:r>
     </w:p>
     <w:p>
@@ -4023,17 +4187,204 @@
         </w:numPr>
         <w:rPr>
           <w:rFonts w:ascii="Segoe UI" w:hAnsi="Segoe UI" w:cs="Segoe UI"/>
-          <w:sz w:val="24"/>
-          <w:szCs w:val="40"/>
-        </w:rPr>
-      </w:pPr>
-      <w:r>
-        <w:rPr>
-          <w:rFonts w:ascii="Segoe UI" w:hAnsi="Segoe UI" w:cs="Segoe UI"/>
-          <w:sz w:val="24"/>
-          <w:szCs w:val="40"/>
-        </w:rPr>
-        <w:t>Transitioned backgrounds.</w:t>
+          <w:b/>
+          <w:sz w:val="24"/>
+          <w:szCs w:val="40"/>
+        </w:rPr>
+      </w:pPr>
+      <w:r>
+        <w:rPr>
+          <w:rFonts w:ascii="Segoe UI" w:hAnsi="Segoe UI" w:cs="Segoe UI"/>
+          <w:b/>
+          <w:sz w:val="24"/>
+          <w:szCs w:val="40"/>
+        </w:rPr>
+        <w:t>Animation</w:t>
+      </w:r>
+      <w:r>
+        <w:rPr>
+          <w:rFonts w:ascii="Segoe UI" w:hAnsi="Segoe UI" w:cs="Segoe UI"/>
+          <w:b/>
+          <w:sz w:val="24"/>
+          <w:szCs w:val="40"/>
+        </w:rPr>
+        <w:t>s</w:t>
+      </w:r>
+    </w:p>
+    <w:p>
+      <w:pPr>
+        <w:pStyle w:val="ListParagraph"/>
+        <w:numPr>
+          <w:ilvl w:val="1"/>
+          <w:numId w:val="6"/>
+        </w:numPr>
+        <w:rPr>
+          <w:rFonts w:ascii="Segoe UI" w:hAnsi="Segoe UI" w:cs="Segoe UI"/>
+          <w:sz w:val="24"/>
+          <w:szCs w:val="40"/>
+        </w:rPr>
+      </w:pPr>
+      <w:r>
+        <w:rPr>
+          <w:rFonts w:ascii="Segoe UI" w:hAnsi="Segoe UI" w:cs="Segoe UI"/>
+          <w:sz w:val="24"/>
+          <w:szCs w:val="40"/>
+        </w:rPr>
+        <w:t>Enemies</w:t>
+      </w:r>
+    </w:p>
+    <w:p>
+      <w:pPr>
+        <w:pStyle w:val="ListParagraph"/>
+        <w:numPr>
+          <w:ilvl w:val="2"/>
+          <w:numId w:val="6"/>
+        </w:numPr>
+        <w:rPr>
+          <w:rFonts w:ascii="Segoe UI" w:hAnsi="Segoe UI" w:cs="Segoe UI"/>
+          <w:sz w:val="24"/>
+          <w:szCs w:val="40"/>
+        </w:rPr>
+      </w:pPr>
+      <w:r>
+        <w:rPr>
+          <w:rFonts w:ascii="Segoe UI" w:hAnsi="Segoe UI" w:cs="Segoe UI"/>
+          <w:sz w:val="24"/>
+          <w:szCs w:val="40"/>
+        </w:rPr>
+        <w:t>Particle trails</w:t>
+      </w:r>
+    </w:p>
+    <w:p>
+      <w:pPr>
+        <w:pStyle w:val="ListParagraph"/>
+        <w:numPr>
+          <w:ilvl w:val="1"/>
+          <w:numId w:val="6"/>
+        </w:numPr>
+        <w:rPr>
+          <w:rFonts w:ascii="Segoe UI" w:hAnsi="Segoe UI" w:cs="Segoe UI"/>
+          <w:sz w:val="24"/>
+          <w:szCs w:val="40"/>
+        </w:rPr>
+      </w:pPr>
+      <w:r>
+        <w:rPr>
+          <w:rFonts w:ascii="Segoe UI" w:hAnsi="Segoe UI" w:cs="Segoe UI"/>
+          <w:sz w:val="24"/>
+          <w:szCs w:val="40"/>
+        </w:rPr>
+        <w:t>Player</w:t>
+      </w:r>
+    </w:p>
+    <w:p>
+      <w:pPr>
+        <w:pStyle w:val="ListParagraph"/>
+        <w:numPr>
+          <w:ilvl w:val="2"/>
+          <w:numId w:val="6"/>
+        </w:numPr>
+        <w:rPr>
+          <w:rFonts w:ascii="Segoe UI" w:hAnsi="Segoe UI" w:cs="Segoe UI"/>
+          <w:sz w:val="24"/>
+          <w:szCs w:val="40"/>
+        </w:rPr>
+      </w:pPr>
+      <w:r>
+        <w:rPr>
+          <w:rFonts w:ascii="Segoe UI" w:hAnsi="Segoe UI" w:cs="Segoe UI"/>
+          <w:sz w:val="24"/>
+          <w:szCs w:val="40"/>
+        </w:rPr>
+        <w:t>Fire trails</w:t>
+      </w:r>
+    </w:p>
+    <w:p>
+      <w:pPr>
+        <w:pStyle w:val="ListParagraph"/>
+        <w:numPr>
+          <w:ilvl w:val="1"/>
+          <w:numId w:val="6"/>
+        </w:numPr>
+        <w:rPr>
+          <w:rFonts w:ascii="Segoe UI" w:hAnsi="Segoe UI" w:cs="Segoe UI"/>
+          <w:sz w:val="24"/>
+          <w:szCs w:val="40"/>
+        </w:rPr>
+      </w:pPr>
+      <w:r>
+        <w:rPr>
+          <w:rFonts w:ascii="Segoe UI" w:hAnsi="Segoe UI" w:cs="Segoe UI"/>
+          <w:sz w:val="24"/>
+          <w:szCs w:val="40"/>
+        </w:rPr>
+        <w:t>Background</w:t>
+      </w:r>
+    </w:p>
+    <w:p>
+      <w:pPr>
+        <w:pStyle w:val="ListParagraph"/>
+        <w:numPr>
+          <w:ilvl w:val="2"/>
+          <w:numId w:val="6"/>
+        </w:numPr>
+        <w:rPr>
+          <w:rFonts w:ascii="Segoe UI" w:hAnsi="Segoe UI" w:cs="Segoe UI"/>
+          <w:sz w:val="24"/>
+          <w:szCs w:val="40"/>
+        </w:rPr>
+      </w:pPr>
+      <w:r>
+        <w:rPr>
+          <w:rFonts w:ascii="Segoe UI" w:hAnsi="Segoe UI" w:cs="Segoe UI"/>
+          <w:sz w:val="24"/>
+          <w:szCs w:val="40"/>
+        </w:rPr>
+        <w:t>Animated</w:t>
+      </w:r>
+    </w:p>
+    <w:p>
+      <w:pPr>
+        <w:pStyle w:val="ListParagraph"/>
+        <w:numPr>
+          <w:ilvl w:val="2"/>
+          <w:numId w:val="6"/>
+        </w:numPr>
+        <w:rPr>
+          <w:rFonts w:ascii="Segoe UI" w:hAnsi="Segoe UI" w:cs="Segoe UI"/>
+          <w:sz w:val="24"/>
+          <w:szCs w:val="40"/>
+        </w:rPr>
+      </w:pPr>
+      <w:r>
+        <w:rPr>
+          <w:rFonts w:ascii="Segoe UI" w:hAnsi="Segoe UI" w:cs="Segoe UI"/>
+          <w:sz w:val="24"/>
+          <w:szCs w:val="40"/>
+        </w:rPr>
+        <w:t>Flickering stars/lights</w:t>
+      </w:r>
+    </w:p>
+    <w:p>
+      <w:pPr>
+        <w:pStyle w:val="ListParagraph"/>
+        <w:numPr>
+          <w:ilvl w:val="2"/>
+          <w:numId w:val="6"/>
+        </w:numPr>
+        <w:rPr>
+          <w:rFonts w:ascii="Segoe UI" w:hAnsi="Segoe UI" w:cs="Segoe UI"/>
+          <w:sz w:val="24"/>
+          <w:szCs w:val="40"/>
+        </w:rPr>
+      </w:pPr>
+      <w:r>
+        <w:rPr>
+          <w:rFonts w:ascii="Segoe UI" w:hAnsi="Segoe UI" w:cs="Segoe UI"/>
+          <w:sz w:val="24"/>
+          <w:szCs w:val="40"/>
+        </w:rPr>
+        <w:t>Scrolling stars/asteroids</w:t>
       </w:r>
     </w:p>
     <w:p>
@@ -4045,17 +4396,234 @@
         </w:numPr>
         <w:rPr>
           <w:rFonts w:ascii="Segoe UI" w:hAnsi="Segoe UI" w:cs="Segoe UI"/>
-          <w:sz w:val="24"/>
-          <w:szCs w:val="40"/>
-        </w:rPr>
-      </w:pPr>
-      <w:r>
-        <w:rPr>
-          <w:rFonts w:ascii="Segoe UI" w:hAnsi="Segoe UI" w:cs="Segoe UI"/>
-          <w:sz w:val="24"/>
-          <w:szCs w:val="40"/>
-        </w:rPr>
-        <w:t>The player is able to choose their starting ship.</w:t>
+          <w:b/>
+          <w:sz w:val="24"/>
+          <w:szCs w:val="40"/>
+        </w:rPr>
+      </w:pPr>
+      <w:r>
+        <w:rPr>
+          <w:rFonts w:ascii="Segoe UI" w:hAnsi="Segoe UI" w:cs="Segoe UI"/>
+          <w:b/>
+          <w:sz w:val="24"/>
+          <w:szCs w:val="40"/>
+        </w:rPr>
+        <w:t>Weapon S</w:t>
+      </w:r>
+      <w:r>
+        <w:rPr>
+          <w:rFonts w:ascii="Segoe UI" w:hAnsi="Segoe UI" w:cs="Segoe UI"/>
+          <w:b/>
+          <w:sz w:val="24"/>
+          <w:szCs w:val="40"/>
+        </w:rPr>
+        <w:t xml:space="preserve">ystem </w:t>
+      </w:r>
+    </w:p>
+    <w:p>
+      <w:pPr>
+        <w:pStyle w:val="ListParagraph"/>
+        <w:numPr>
+          <w:ilvl w:val="1"/>
+          <w:numId w:val="6"/>
+        </w:numPr>
+        <w:rPr>
+          <w:rFonts w:ascii="Segoe UI" w:hAnsi="Segoe UI" w:cs="Segoe UI"/>
+          <w:sz w:val="24"/>
+          <w:szCs w:val="40"/>
+        </w:rPr>
+      </w:pPr>
+      <w:r>
+        <w:rPr>
+          <w:rFonts w:ascii="Segoe UI" w:hAnsi="Segoe UI" w:cs="Segoe UI"/>
+          <w:sz w:val="24"/>
+          <w:szCs w:val="40"/>
+        </w:rPr>
+        <w:t>S</w:t>
+      </w:r>
+      <w:r>
+        <w:rPr>
+          <w:rFonts w:ascii="Segoe UI" w:hAnsi="Segoe UI" w:cs="Segoe UI"/>
+          <w:sz w:val="24"/>
+          <w:szCs w:val="40"/>
+        </w:rPr>
+        <w:t>imilar to Gradius that only allowed choices of weapons, more can unlock as time goes on.  Weapon switching is real time but there is a cool down every time you switch weapons then the player is unable to switch.</w:t>
+      </w:r>
+    </w:p>
+    <w:p>
+      <w:pPr>
+        <w:pStyle w:val="ListParagraph"/>
+        <w:numPr>
+          <w:ilvl w:val="1"/>
+          <w:numId w:val="6"/>
+        </w:numPr>
+        <w:rPr>
+          <w:rFonts w:ascii="Segoe UI" w:hAnsi="Segoe UI" w:cs="Segoe UI"/>
+          <w:sz w:val="24"/>
+          <w:szCs w:val="40"/>
+        </w:rPr>
+      </w:pPr>
+      <w:r>
+        <w:rPr>
+          <w:rFonts w:ascii="Segoe UI" w:hAnsi="Segoe UI" w:cs="Segoe UI"/>
+          <w:sz w:val="24"/>
+          <w:szCs w:val="40"/>
+        </w:rPr>
+        <w:t>Weapon Charging</w:t>
+      </w:r>
+    </w:p>
+    <w:p>
+      <w:pPr>
+        <w:pStyle w:val="ListParagraph"/>
+        <w:numPr>
+          <w:ilvl w:val="2"/>
+          <w:numId w:val="6"/>
+        </w:numPr>
+        <w:rPr>
+          <w:rFonts w:ascii="Segoe UI" w:hAnsi="Segoe UI" w:cs="Segoe UI"/>
+          <w:sz w:val="24"/>
+          <w:szCs w:val="40"/>
+        </w:rPr>
+      </w:pPr>
+      <w:r>
+        <w:rPr>
+          <w:rFonts w:ascii="Segoe UI" w:hAnsi="Segoe UI" w:cs="Segoe UI"/>
+          <w:sz w:val="24"/>
+          <w:szCs w:val="40"/>
+        </w:rPr>
+        <w:t>Hold down the fire button and your weapon will charge for a stronger attack.</w:t>
+      </w:r>
+    </w:p>
+    <w:p>
+      <w:pPr>
+        <w:pStyle w:val="ListParagraph"/>
+        <w:numPr>
+          <w:ilvl w:val="1"/>
+          <w:numId w:val="6"/>
+        </w:numPr>
+        <w:rPr>
+          <w:rFonts w:ascii="Segoe UI" w:hAnsi="Segoe UI" w:cs="Segoe UI"/>
+          <w:sz w:val="24"/>
+          <w:szCs w:val="40"/>
+        </w:rPr>
+      </w:pPr>
+      <w:r>
+        <w:rPr>
+          <w:rFonts w:ascii="Segoe UI" w:hAnsi="Segoe UI" w:cs="Segoe UI"/>
+          <w:sz w:val="24"/>
+          <w:szCs w:val="40"/>
+        </w:rPr>
+        <w:t>Weapon switching</w:t>
+      </w:r>
+    </w:p>
+    <w:p>
+      <w:pPr>
+        <w:pStyle w:val="ListParagraph"/>
+        <w:numPr>
+          <w:ilvl w:val="2"/>
+          <w:numId w:val="6"/>
+        </w:numPr>
+        <w:rPr>
+          <w:rFonts w:ascii="Segoe UI" w:hAnsi="Segoe UI" w:cs="Segoe UI"/>
+          <w:sz w:val="24"/>
+          <w:szCs w:val="40"/>
+        </w:rPr>
+      </w:pPr>
+      <w:r>
+        <w:rPr>
+          <w:rFonts w:ascii="Segoe UI" w:hAnsi="Segoe UI" w:cs="Segoe UI"/>
+          <w:sz w:val="24"/>
+          <w:szCs w:val="40"/>
+        </w:rPr>
+        <w:t>Switching weapons in-game (on the fly).  Cooldown between switching weapons.</w:t>
+      </w:r>
+    </w:p>
+    <w:p>
+      <w:pPr>
+        <w:pStyle w:val="ListParagraph"/>
+        <w:numPr>
+          <w:ilvl w:val="1"/>
+          <w:numId w:val="6"/>
+        </w:numPr>
+        <w:rPr>
+          <w:rFonts w:ascii="Segoe UI" w:hAnsi="Segoe UI" w:cs="Segoe UI"/>
+          <w:sz w:val="24"/>
+          <w:szCs w:val="40"/>
+        </w:rPr>
+      </w:pPr>
+      <w:r>
+        <w:rPr>
+          <w:rFonts w:ascii="Segoe UI" w:hAnsi="Segoe UI" w:cs="Segoe UI"/>
+          <w:sz w:val="24"/>
+          <w:szCs w:val="40"/>
+        </w:rPr>
+        <w:t>Weapon garage</w:t>
+      </w:r>
+    </w:p>
+    <w:p>
+      <w:pPr>
+        <w:pStyle w:val="ListParagraph"/>
+        <w:numPr>
+          <w:ilvl w:val="2"/>
+          <w:numId w:val="6"/>
+        </w:numPr>
+        <w:rPr>
+          <w:rFonts w:ascii="Segoe UI" w:hAnsi="Segoe UI" w:cs="Segoe UI"/>
+          <w:sz w:val="24"/>
+          <w:szCs w:val="40"/>
+        </w:rPr>
+      </w:pPr>
+      <w:r>
+        <w:rPr>
+          <w:rFonts w:ascii="Segoe UI" w:hAnsi="Segoe UI" w:cs="Segoe UI"/>
+          <w:sz w:val="24"/>
+          <w:szCs w:val="40"/>
+        </w:rPr>
+        <w:t>You go to a special garage to equip your ship with weapons, armors, power-ups etc.</w:t>
+      </w:r>
+    </w:p>
+    <w:p>
+      <w:pPr>
+        <w:pStyle w:val="ListParagraph"/>
+        <w:numPr>
+          <w:ilvl w:val="2"/>
+          <w:numId w:val="6"/>
+        </w:numPr>
+        <w:rPr>
+          <w:rFonts w:ascii="Segoe UI" w:hAnsi="Segoe UI" w:cs="Segoe UI"/>
+          <w:sz w:val="24"/>
+          <w:szCs w:val="40"/>
+        </w:rPr>
+      </w:pPr>
+      <w:r>
+        <w:rPr>
+          <w:rFonts w:ascii="Segoe UI" w:hAnsi="Segoe UI" w:cs="Segoe UI"/>
+          <w:sz w:val="24"/>
+          <w:szCs w:val="40"/>
+        </w:rPr>
+        <w:t>You can place the weapons anywhere on your ship.  The weapons will fire from the place you put them.</w:t>
+      </w:r>
+    </w:p>
+    <w:p>
+      <w:pPr>
+        <w:pStyle w:val="ListParagraph"/>
+        <w:numPr>
+          <w:ilvl w:val="1"/>
+          <w:numId w:val="6"/>
+        </w:numPr>
+        <w:rPr>
+          <w:rFonts w:ascii="Segoe UI" w:hAnsi="Segoe UI" w:cs="Segoe UI"/>
+          <w:sz w:val="24"/>
+          <w:szCs w:val="40"/>
+        </w:rPr>
+      </w:pPr>
+      <w:r>
+        <w:rPr>
+          <w:rFonts w:ascii="Segoe UI" w:hAnsi="Segoe UI" w:cs="Segoe UI"/>
+          <w:sz w:val="24"/>
+          <w:szCs w:val="40"/>
+        </w:rPr>
+        <w:t>Some weapons have automatic targeting and will rotate and fire at targets.</w:t>
       </w:r>
     </w:p>
     <w:p>
@@ -4079,29 +4647,123 @@
           <w:sz w:val="24"/>
           <w:szCs w:val="40"/>
         </w:rPr>
-        <w:t>Stats System</w:t>
-      </w:r>
-    </w:p>
-    <w:p>
-      <w:pPr>
-        <w:pStyle w:val="ListParagraph"/>
-        <w:numPr>
-          <w:ilvl w:val="1"/>
-          <w:numId w:val="6"/>
-        </w:numPr>
-        <w:rPr>
-          <w:rFonts w:ascii="Segoe UI" w:hAnsi="Segoe UI" w:cs="Segoe UI"/>
-          <w:sz w:val="24"/>
-          <w:szCs w:val="40"/>
-        </w:rPr>
-      </w:pPr>
-      <w:r>
-        <w:rPr>
-          <w:rFonts w:ascii="Segoe UI" w:hAnsi="Segoe UI" w:cs="Segoe UI"/>
-          <w:sz w:val="24"/>
-          <w:szCs w:val="40"/>
-        </w:rPr>
-        <w:t>The player comes with default stats can later be upgraded or changed in various ways.</w:t>
+        <w:t>Collect</w:t>
+      </w:r>
+    </w:p>
+    <w:p>
+      <w:pPr>
+        <w:pStyle w:val="ListParagraph"/>
+        <w:numPr>
+          <w:ilvl w:val="1"/>
+          <w:numId w:val="6"/>
+        </w:numPr>
+        <w:rPr>
+          <w:rFonts w:ascii="Segoe UI" w:hAnsi="Segoe UI" w:cs="Segoe UI"/>
+          <w:b/>
+          <w:sz w:val="24"/>
+          <w:szCs w:val="40"/>
+        </w:rPr>
+      </w:pPr>
+      <w:r>
+        <w:rPr>
+          <w:rFonts w:ascii="Segoe UI" w:hAnsi="Segoe UI" w:cs="Segoe UI"/>
+          <w:sz w:val="24"/>
+          <w:szCs w:val="40"/>
+        </w:rPr>
+        <w:lastRenderedPageBreak/>
+        <w:t>When you kill enemies they will leave behind items to collect that can do various things.</w:t>
+      </w:r>
+    </w:p>
+    <w:p>
+      <w:pPr>
+        <w:pStyle w:val="ListParagraph"/>
+        <w:numPr>
+          <w:ilvl w:val="2"/>
+          <w:numId w:val="6"/>
+        </w:numPr>
+        <w:rPr>
+          <w:rFonts w:ascii="Segoe UI" w:hAnsi="Segoe UI" w:cs="Segoe UI"/>
+          <w:b/>
+          <w:sz w:val="24"/>
+          <w:szCs w:val="40"/>
+        </w:rPr>
+      </w:pPr>
+      <w:r>
+        <w:rPr>
+          <w:rFonts w:ascii="Segoe UI" w:hAnsi="Segoe UI" w:cs="Segoe UI"/>
+          <w:sz w:val="24"/>
+          <w:szCs w:val="40"/>
+        </w:rPr>
+        <w:t>Increase score</w:t>
+      </w:r>
+    </w:p>
+    <w:p>
+      <w:pPr>
+        <w:pStyle w:val="ListParagraph"/>
+        <w:numPr>
+          <w:ilvl w:val="2"/>
+          <w:numId w:val="6"/>
+        </w:numPr>
+        <w:rPr>
+          <w:rFonts w:ascii="Segoe UI" w:hAnsi="Segoe UI" w:cs="Segoe UI"/>
+          <w:b/>
+          <w:sz w:val="24"/>
+          <w:szCs w:val="40"/>
+        </w:rPr>
+      </w:pPr>
+      <w:r>
+        <w:rPr>
+          <w:rFonts w:ascii="Segoe UI" w:hAnsi="Segoe UI" w:cs="Segoe UI"/>
+          <w:sz w:val="24"/>
+          <w:szCs w:val="40"/>
+        </w:rPr>
+        <w:t>Power-ups</w:t>
+      </w:r>
+    </w:p>
+    <w:p>
+      <w:pPr>
+        <w:pStyle w:val="ListParagraph"/>
+        <w:numPr>
+          <w:ilvl w:val="2"/>
+          <w:numId w:val="6"/>
+        </w:numPr>
+        <w:rPr>
+          <w:rFonts w:ascii="Segoe UI" w:hAnsi="Segoe UI" w:cs="Segoe UI"/>
+          <w:b/>
+          <w:sz w:val="24"/>
+          <w:szCs w:val="40"/>
+        </w:rPr>
+      </w:pPr>
+      <w:r>
+        <w:rPr>
+          <w:rFonts w:ascii="Segoe UI" w:hAnsi="Segoe UI" w:cs="Segoe UI"/>
+          <w:sz w:val="24"/>
+          <w:szCs w:val="40"/>
+        </w:rPr>
+        <w:t>Think of medals from those 1940’s plane games</w:t>
+      </w:r>
+    </w:p>
+    <w:p>
+      <w:pPr>
+        <w:pStyle w:val="ListParagraph"/>
+        <w:numPr>
+          <w:ilvl w:val="1"/>
+          <w:numId w:val="6"/>
+        </w:numPr>
+        <w:rPr>
+          <w:rFonts w:ascii="Segoe UI" w:hAnsi="Segoe UI" w:cs="Segoe UI"/>
+          <w:b/>
+          <w:sz w:val="24"/>
+          <w:szCs w:val="40"/>
+        </w:rPr>
+      </w:pPr>
+      <w:r>
+        <w:rPr>
+          <w:rFonts w:ascii="Segoe UI" w:hAnsi="Segoe UI" w:cs="Segoe UI"/>
+          <w:sz w:val="24"/>
+          <w:szCs w:val="40"/>
+        </w:rPr>
+        <w:t>Random (or not random but pre-set) power-ups and coins scattered about to collect.</w:t>
       </w:r>
     </w:p>
     <w:p>
@@ -4125,121 +4787,163 @@
           <w:sz w:val="24"/>
           <w:szCs w:val="40"/>
         </w:rPr>
-        <w:t>Upgrades</w:t>
-      </w:r>
-    </w:p>
-    <w:p>
-      <w:pPr>
-        <w:pStyle w:val="ListParagraph"/>
-        <w:numPr>
-          <w:ilvl w:val="1"/>
-          <w:numId w:val="6"/>
-        </w:numPr>
-        <w:rPr>
-          <w:rFonts w:ascii="Segoe UI" w:hAnsi="Segoe UI" w:cs="Segoe UI"/>
-          <w:sz w:val="24"/>
-          <w:szCs w:val="40"/>
-        </w:rPr>
-      </w:pPr>
-      <w:r>
-        <w:rPr>
-          <w:rFonts w:ascii="Segoe UI" w:hAnsi="Segoe UI" w:cs="Segoe UI"/>
-          <w:sz w:val="24"/>
-          <w:szCs w:val="40"/>
-        </w:rPr>
-        <w:t>The ability to upgrade your ship.</w:t>
-      </w:r>
-    </w:p>
-    <w:p>
-      <w:pPr>
-        <w:pStyle w:val="ListParagraph"/>
-        <w:numPr>
-          <w:ilvl w:val="1"/>
-          <w:numId w:val="6"/>
-        </w:numPr>
-        <w:rPr>
-          <w:rFonts w:ascii="Segoe UI" w:hAnsi="Segoe UI" w:cs="Segoe UI"/>
-          <w:sz w:val="24"/>
-          <w:szCs w:val="40"/>
-        </w:rPr>
-      </w:pPr>
-      <w:r>
-        <w:rPr>
-          <w:rFonts w:ascii="Segoe UI" w:hAnsi="Segoe UI" w:cs="Segoe UI"/>
-          <w:sz w:val="24"/>
-          <w:szCs w:val="40"/>
-        </w:rPr>
-        <w:t>Upgrades can be similar to the old SNES side-shooter plane game that had those “options” around the plane that are like AI.</w:t>
-      </w:r>
-      <w:r>
-        <w:rPr>
-          <w:rFonts w:ascii="Segoe UI" w:hAnsi="Segoe UI" w:cs="Segoe UI"/>
-          <w:sz w:val="24"/>
-          <w:szCs w:val="40"/>
-        </w:rPr>
-        <w:t xml:space="preserve"> (</w:t>
-      </w:r>
-      <w:proofErr w:type="spellStart"/>
-      <w:r>
-        <w:rPr>
-          <w:rFonts w:ascii="Segoe UI" w:hAnsi="Segoe UI" w:cs="Segoe UI"/>
-          <w:sz w:val="24"/>
-          <w:szCs w:val="40"/>
-        </w:rPr>
-        <w:t>Gradius</w:t>
-      </w:r>
-      <w:proofErr w:type="spellEnd"/>
-      <w:r>
-        <w:rPr>
-          <w:rFonts w:ascii="Segoe UI" w:hAnsi="Segoe UI" w:cs="Segoe UI"/>
-          <w:sz w:val="24"/>
-          <w:szCs w:val="40"/>
-        </w:rPr>
-        <w:t>)</w:t>
-      </w:r>
-    </w:p>
-    <w:p>
-      <w:pPr>
-        <w:pStyle w:val="ListParagraph"/>
-        <w:numPr>
-          <w:ilvl w:val="1"/>
-          <w:numId w:val="6"/>
-        </w:numPr>
-        <w:rPr>
-          <w:rFonts w:ascii="Segoe UI" w:hAnsi="Segoe UI" w:cs="Segoe UI"/>
-          <w:sz w:val="24"/>
-          <w:szCs w:val="40"/>
-        </w:rPr>
-      </w:pPr>
-      <w:r>
-        <w:rPr>
-          <w:rFonts w:ascii="Segoe UI" w:hAnsi="Segoe UI" w:cs="Segoe UI"/>
-          <w:sz w:val="24"/>
-          <w:szCs w:val="40"/>
-        </w:rPr>
-        <w:t>Upgrades can be visual upgrades.  The exchanging of parts of the ship.  Upgrading a gun to a missile shooter.</w:t>
-      </w:r>
-    </w:p>
-    <w:p>
-      <w:pPr>
-        <w:pStyle w:val="ListParagraph"/>
-        <w:numPr>
-          <w:ilvl w:val="1"/>
-          <w:numId w:val="6"/>
-        </w:numPr>
-        <w:rPr>
-          <w:rFonts w:ascii="Segoe UI" w:hAnsi="Segoe UI" w:cs="Segoe UI"/>
-          <w:sz w:val="24"/>
-          <w:szCs w:val="40"/>
-        </w:rPr>
-      </w:pPr>
-      <w:r>
-        <w:rPr>
-          <w:rFonts w:ascii="Segoe UI" w:hAnsi="Segoe UI" w:cs="Segoe UI"/>
-          <w:sz w:val="24"/>
-          <w:szCs w:val="40"/>
-        </w:rPr>
-        <w:t>Upgrades can be similar to the game Armored Core.  The user can build their ship from various parts.</w:t>
+        <w:t>Advanced Level Select</w:t>
+      </w:r>
+    </w:p>
+    <w:p>
+      <w:pPr>
+        <w:pStyle w:val="ListParagraph"/>
+        <w:numPr>
+          <w:ilvl w:val="1"/>
+          <w:numId w:val="6"/>
+        </w:numPr>
+        <w:rPr>
+          <w:rFonts w:ascii="Segoe UI" w:hAnsi="Segoe UI" w:cs="Segoe UI"/>
+          <w:sz w:val="24"/>
+          <w:szCs w:val="40"/>
+        </w:rPr>
+      </w:pPr>
+      <w:r>
+        <w:rPr>
+          <w:rFonts w:ascii="Segoe UI" w:hAnsi="Segoe UI" w:cs="Segoe UI"/>
+          <w:sz w:val="24"/>
+          <w:szCs w:val="40"/>
+        </w:rPr>
+        <w:t xml:space="preserve">When you start the game you go to a level select.  The level select is like a galaxy screen in Star Fox.  Each level will be different.  The basic levels are like Galaga.  </w:t>
+      </w:r>
+    </w:p>
+    <w:p>
+      <w:pPr>
+        <w:pStyle w:val="ListParagraph"/>
+        <w:numPr>
+          <w:ilvl w:val="1"/>
+          <w:numId w:val="6"/>
+        </w:numPr>
+        <w:rPr>
+          <w:rFonts w:ascii="Segoe UI" w:hAnsi="Segoe UI" w:cs="Segoe UI"/>
+          <w:sz w:val="24"/>
+          <w:szCs w:val="40"/>
+        </w:rPr>
+      </w:pPr>
+      <w:r>
+        <w:rPr>
+          <w:rFonts w:ascii="Segoe UI" w:hAnsi="Segoe UI" w:cs="Segoe UI"/>
+          <w:sz w:val="24"/>
+          <w:szCs w:val="40"/>
+        </w:rPr>
+        <w:t xml:space="preserve">Some levels will be free roam type levels.  </w:t>
+      </w:r>
+    </w:p>
+    <w:p>
+      <w:pPr>
+        <w:pStyle w:val="ListParagraph"/>
+        <w:numPr>
+          <w:ilvl w:val="1"/>
+          <w:numId w:val="6"/>
+        </w:numPr>
+        <w:rPr>
+          <w:rFonts w:ascii="Segoe UI" w:hAnsi="Segoe UI" w:cs="Segoe UI"/>
+          <w:sz w:val="24"/>
+          <w:szCs w:val="40"/>
+        </w:rPr>
+      </w:pPr>
+      <w:r>
+        <w:rPr>
+          <w:rFonts w:ascii="Segoe UI" w:hAnsi="Segoe UI" w:cs="Segoe UI"/>
+          <w:sz w:val="24"/>
+          <w:szCs w:val="40"/>
+        </w:rPr>
+        <w:t>There will be secret levels.</w:t>
+      </w:r>
+    </w:p>
+    <w:p>
+      <w:pPr>
+        <w:pStyle w:val="ListParagraph"/>
+        <w:numPr>
+          <w:ilvl w:val="1"/>
+          <w:numId w:val="6"/>
+        </w:numPr>
+        <w:rPr>
+          <w:rFonts w:ascii="Segoe UI" w:hAnsi="Segoe UI" w:cs="Segoe UI"/>
+          <w:sz w:val="24"/>
+          <w:szCs w:val="40"/>
+        </w:rPr>
+      </w:pPr>
+      <w:r>
+        <w:rPr>
+          <w:rFonts w:ascii="Segoe UI" w:hAnsi="Segoe UI" w:cs="Segoe UI"/>
+          <w:sz w:val="24"/>
+          <w:szCs w:val="40"/>
+        </w:rPr>
+        <w:t>You can choose multiple paths.</w:t>
+      </w:r>
+    </w:p>
+    <w:p>
+      <w:pPr>
+        <w:pStyle w:val="ListParagraph"/>
+        <w:numPr>
+          <w:ilvl w:val="1"/>
+          <w:numId w:val="6"/>
+        </w:numPr>
+        <w:rPr>
+          <w:rFonts w:ascii="Segoe UI" w:hAnsi="Segoe UI" w:cs="Segoe UI"/>
+          <w:sz w:val="24"/>
+          <w:szCs w:val="40"/>
+        </w:rPr>
+      </w:pPr>
+      <w:r>
+        <w:rPr>
+          <w:rFonts w:ascii="Segoe UI" w:hAnsi="Segoe UI" w:cs="Segoe UI"/>
+          <w:sz w:val="24"/>
+          <w:szCs w:val="40"/>
+        </w:rPr>
+        <w:t>This will have to break the design of an endless level game.</w:t>
+      </w:r>
+    </w:p>
+    <w:p>
+      <w:pPr>
+        <w:pStyle w:val="ListParagraph"/>
+        <w:numPr>
+          <w:ilvl w:val="0"/>
+          <w:numId w:val="6"/>
+        </w:numPr>
+        <w:rPr>
+          <w:rFonts w:ascii="Segoe UI" w:hAnsi="Segoe UI" w:cs="Segoe UI"/>
+          <w:b/>
+          <w:sz w:val="24"/>
+          <w:szCs w:val="40"/>
+        </w:rPr>
+      </w:pPr>
+      <w:r>
+        <w:rPr>
+          <w:rFonts w:ascii="Segoe UI" w:hAnsi="Segoe UI" w:cs="Segoe UI"/>
+          <w:b/>
+          <w:sz w:val="24"/>
+          <w:szCs w:val="40"/>
+        </w:rPr>
+        <w:t>Game Modes</w:t>
+      </w:r>
+    </w:p>
+    <w:p>
+      <w:pPr>
+        <w:pStyle w:val="ListParagraph"/>
+        <w:numPr>
+          <w:ilvl w:val="1"/>
+          <w:numId w:val="6"/>
+        </w:numPr>
+        <w:rPr>
+          <w:rFonts w:ascii="Segoe UI" w:hAnsi="Segoe UI" w:cs="Segoe UI"/>
+          <w:sz w:val="24"/>
+          <w:szCs w:val="40"/>
+        </w:rPr>
+      </w:pPr>
+      <w:r>
+        <w:rPr>
+          <w:rFonts w:ascii="Segoe UI" w:hAnsi="Segoe UI" w:cs="Segoe UI"/>
+          <w:sz w:val="24"/>
+          <w:szCs w:val="40"/>
+        </w:rPr>
+        <w:t>Endless</w:t>
       </w:r>
     </w:p>
     <w:p>
@@ -4261,7 +4965,59 @@
           <w:sz w:val="24"/>
           <w:szCs w:val="40"/>
         </w:rPr>
-        <w:t>Body</w:t>
+        <w:t>Features</w:t>
+      </w:r>
+      <w:r>
+        <w:rPr>
+          <w:rFonts w:ascii="Segoe UI" w:hAnsi="Segoe UI" w:cs="Segoe UI"/>
+          <w:sz w:val="24"/>
+          <w:szCs w:val="40"/>
+        </w:rPr>
+        <w:t xml:space="preserve"> top scores for endless mode which is separate from other game modes.</w:t>
+      </w:r>
+    </w:p>
+    <w:p>
+      <w:pPr>
+        <w:pStyle w:val="ListParagraph"/>
+        <w:numPr>
+          <w:ilvl w:val="1"/>
+          <w:numId w:val="6"/>
+        </w:numPr>
+        <w:rPr>
+          <w:rFonts w:ascii="Segoe UI" w:hAnsi="Segoe UI" w:cs="Segoe UI"/>
+          <w:sz w:val="24"/>
+          <w:szCs w:val="40"/>
+        </w:rPr>
+      </w:pPr>
+      <w:r>
+        <w:rPr>
+          <w:rFonts w:ascii="Segoe UI" w:hAnsi="Segoe UI" w:cs="Segoe UI"/>
+          <w:sz w:val="24"/>
+          <w:szCs w:val="40"/>
+        </w:rPr>
+        <w:t>Story mode</w:t>
+      </w:r>
+    </w:p>
+    <w:p>
+      <w:pPr>
+        <w:pStyle w:val="ListParagraph"/>
+        <w:numPr>
+          <w:ilvl w:val="1"/>
+          <w:numId w:val="6"/>
+        </w:numPr>
+        <w:rPr>
+          <w:rFonts w:ascii="Segoe UI" w:hAnsi="Segoe UI" w:cs="Segoe UI"/>
+          <w:sz w:val="24"/>
+          <w:szCs w:val="40"/>
+        </w:rPr>
+      </w:pPr>
+      <w:r>
+        <w:rPr>
+          <w:rFonts w:ascii="Segoe UI" w:hAnsi="Segoe UI" w:cs="Segoe UI"/>
+          <w:sz w:val="24"/>
+          <w:szCs w:val="40"/>
+        </w:rPr>
+        <w:t>Perma-Death (possible branch off game idea here)</w:t>
       </w:r>
     </w:p>
     <w:p>
@@ -4283,7 +5039,7 @@
           <w:sz w:val="24"/>
           <w:szCs w:val="40"/>
         </w:rPr>
-        <w:t>Weapons</w:t>
+        <w:t>You have 1 life.</w:t>
       </w:r>
     </w:p>
     <w:p>
@@ -4305,7 +5061,7 @@
           <w:sz w:val="24"/>
           <w:szCs w:val="40"/>
         </w:rPr>
-        <w:t>Boosters</w:t>
+        <w:t>You go through different levels. Killing enemies, waves, collecting stuff, possibly even doing quests.</w:t>
       </w:r>
     </w:p>
     <w:p>
@@ -4327,7 +5083,7 @@
           <w:sz w:val="24"/>
           <w:szCs w:val="40"/>
         </w:rPr>
-        <w:t>Wings</w:t>
+        <w:t>Each play through progresses your character some.  You can see all your stats.</w:t>
       </w:r>
     </w:p>
     <w:p>
@@ -4349,29 +5105,7 @@
           <w:sz w:val="24"/>
           <w:szCs w:val="40"/>
         </w:rPr>
-        <w:t>Fuel</w:t>
-      </w:r>
-    </w:p>
-    <w:p>
-      <w:pPr>
-        <w:pStyle w:val="ListParagraph"/>
-        <w:numPr>
-          <w:ilvl w:val="1"/>
-          <w:numId w:val="6"/>
-        </w:numPr>
-        <w:rPr>
-          <w:rFonts w:ascii="Segoe UI" w:hAnsi="Segoe UI" w:cs="Segoe UI"/>
-          <w:sz w:val="24"/>
-          <w:szCs w:val="40"/>
-        </w:rPr>
-      </w:pPr>
-      <w:r>
-        <w:rPr>
-          <w:rFonts w:ascii="Segoe UI" w:hAnsi="Segoe UI" w:cs="Segoe UI"/>
-          <w:sz w:val="24"/>
-          <w:szCs w:val="40"/>
-        </w:rPr>
-        <w:t>There can be various different parts to mix and choose that boost overall stats.</w:t>
+        <w:t>Can choose a character type, kind of like an rpg.</w:t>
       </w:r>
     </w:p>
     <w:p>
@@ -4395,30 +5129,67 @@
           <w:sz w:val="24"/>
           <w:szCs w:val="40"/>
         </w:rPr>
-        <w:t>In-Game Store</w:t>
-      </w:r>
-    </w:p>
-    <w:p>
-      <w:pPr>
-        <w:pStyle w:val="ListParagraph"/>
-        <w:numPr>
-          <w:ilvl w:val="1"/>
-          <w:numId w:val="6"/>
-        </w:numPr>
-        <w:rPr>
-          <w:rFonts w:ascii="Segoe UI" w:hAnsi="Segoe UI" w:cs="Segoe UI"/>
-          <w:b/>
-          <w:sz w:val="24"/>
-          <w:szCs w:val="40"/>
-        </w:rPr>
-      </w:pPr>
-      <w:r>
-        <w:rPr>
-          <w:rFonts w:ascii="Segoe UI" w:hAnsi="Segoe UI" w:cs="Segoe UI"/>
-          <w:sz w:val="24"/>
-          <w:szCs w:val="40"/>
-        </w:rPr>
-        <w:t>An in-game store to buy power-ups.</w:t>
+        <w:t>Achievements</w:t>
+      </w:r>
+    </w:p>
+    <w:p>
+      <w:pPr>
+        <w:pStyle w:val="ListParagraph"/>
+        <w:numPr>
+          <w:ilvl w:val="1"/>
+          <w:numId w:val="6"/>
+        </w:numPr>
+        <w:rPr>
+          <w:rFonts w:ascii="Segoe UI" w:hAnsi="Segoe UI" w:cs="Segoe UI"/>
+          <w:sz w:val="24"/>
+          <w:szCs w:val="40"/>
+        </w:rPr>
+      </w:pPr>
+      <w:r>
+        <w:rPr>
+          <w:rFonts w:ascii="Segoe UI" w:hAnsi="Segoe UI" w:cs="Segoe UI"/>
+          <w:sz w:val="24"/>
+          <w:szCs w:val="40"/>
+        </w:rPr>
+        <w:t xml:space="preserve">Implement if applicable; this is going to be based on the website its uploaded to.  Each site has their own </w:t>
+      </w:r>
+      <w:r>
+        <w:rPr>
+          <w:rFonts w:ascii="Segoe UI" w:hAnsi="Segoe UI" w:cs="Segoe UI"/>
+          <w:sz w:val="24"/>
+          <w:szCs w:val="40"/>
+        </w:rPr>
+        <w:t>API</w:t>
+      </w:r>
+      <w:r>
+        <w:rPr>
+          <w:rFonts w:ascii="Segoe UI" w:hAnsi="Segoe UI" w:cs="Segoe UI"/>
+          <w:sz w:val="24"/>
+          <w:szCs w:val="40"/>
+        </w:rPr>
+        <w:t xml:space="preserve"> for achievements.</w:t>
+      </w:r>
+    </w:p>
+    <w:p>
+      <w:pPr>
+        <w:pStyle w:val="ListParagraph"/>
+        <w:numPr>
+          <w:ilvl w:val="1"/>
+          <w:numId w:val="6"/>
+        </w:numPr>
+        <w:rPr>
+          <w:rFonts w:ascii="Segoe UI" w:hAnsi="Segoe UI" w:cs="Segoe UI"/>
+          <w:sz w:val="24"/>
+          <w:szCs w:val="40"/>
+        </w:rPr>
+      </w:pPr>
+      <w:r>
+        <w:rPr>
+          <w:rFonts w:ascii="Segoe UI" w:hAnsi="Segoe UI" w:cs="Segoe UI"/>
+          <w:sz w:val="24"/>
+          <w:szCs w:val="40"/>
+        </w:rPr>
+        <w:t>Achievement types</w:t>
       </w:r>
     </w:p>
     <w:p>
@@ -4440,7 +5211,7 @@
           <w:sz w:val="24"/>
           <w:szCs w:val="40"/>
         </w:rPr>
-        <w:t>Move speed</w:t>
+        <w:t>Endless mode</w:t>
       </w:r>
     </w:p>
     <w:p>
@@ -4462,7 +5233,7 @@
           <w:sz w:val="24"/>
           <w:szCs w:val="40"/>
         </w:rPr>
-        <w:t>Lives</w:t>
+        <w:t>Story mode</w:t>
       </w:r>
     </w:p>
     <w:p>
@@ -4484,7 +5255,52 @@
           <w:sz w:val="24"/>
           <w:szCs w:val="40"/>
         </w:rPr>
-        <w:t>Projectile speed</w:t>
+        <w:t>Enemies</w:t>
+      </w:r>
+    </w:p>
+    <w:p>
+      <w:pPr>
+        <w:pStyle w:val="ListParagraph"/>
+        <w:numPr>
+          <w:ilvl w:val="3"/>
+          <w:numId w:val="6"/>
+        </w:numPr>
+        <w:rPr>
+          <w:rFonts w:ascii="Segoe UI" w:hAnsi="Segoe UI" w:cs="Segoe UI"/>
+          <w:sz w:val="24"/>
+          <w:szCs w:val="40"/>
+        </w:rPr>
+      </w:pPr>
+      <w:r>
+        <w:rPr>
+          <w:rFonts w:ascii="Segoe UI" w:hAnsi="Segoe UI" w:cs="Segoe UI"/>
+          <w:sz w:val="24"/>
+          <w:szCs w:val="40"/>
+        </w:rPr>
+        <w:t>How many killed by type</w:t>
+      </w:r>
+    </w:p>
+    <w:p>
+      <w:pPr>
+        <w:pStyle w:val="ListParagraph"/>
+        <w:numPr>
+          <w:ilvl w:val="3"/>
+          <w:numId w:val="6"/>
+        </w:numPr>
+        <w:rPr>
+          <w:rFonts w:ascii="Segoe UI" w:hAnsi="Segoe UI" w:cs="Segoe UI"/>
+          <w:sz w:val="24"/>
+          <w:szCs w:val="40"/>
+        </w:rPr>
+      </w:pPr>
+      <w:r>
+        <w:rPr>
+          <w:rFonts w:ascii="Segoe UI" w:hAnsi="Segoe UI" w:cs="Segoe UI"/>
+          <w:sz w:val="24"/>
+          <w:szCs w:val="40"/>
+        </w:rPr>
+        <w:lastRenderedPageBreak/>
+        <w:t>How many killed by projectile type</w:t>
       </w:r>
     </w:p>
     <w:p>
@@ -4506,30 +5322,95 @@
           <w:sz w:val="24"/>
           <w:szCs w:val="40"/>
         </w:rPr>
-        <w:t>Projectile damage</w:t>
-      </w:r>
-    </w:p>
-    <w:p>
-      <w:pPr>
-        <w:pStyle w:val="ListParagraph"/>
-        <w:numPr>
-          <w:ilvl w:val="2"/>
-          <w:numId w:val="6"/>
-        </w:numPr>
-        <w:rPr>
-          <w:rFonts w:ascii="Segoe UI" w:hAnsi="Segoe UI" w:cs="Segoe UI"/>
-          <w:sz w:val="24"/>
-          <w:szCs w:val="40"/>
-        </w:rPr>
-      </w:pPr>
-      <w:r>
-        <w:rPr>
-          <w:rFonts w:ascii="Segoe UI" w:hAnsi="Segoe UI" w:cs="Segoe UI"/>
-          <w:sz w:val="24"/>
-          <w:szCs w:val="40"/>
-        </w:rPr>
-        <w:lastRenderedPageBreak/>
-        <w:t>Shield packs</w:t>
+        <w:t>Player</w:t>
+      </w:r>
+    </w:p>
+    <w:p>
+      <w:pPr>
+        <w:pStyle w:val="ListParagraph"/>
+        <w:numPr>
+          <w:ilvl w:val="3"/>
+          <w:numId w:val="6"/>
+        </w:numPr>
+        <w:rPr>
+          <w:rFonts w:ascii="Segoe UI" w:hAnsi="Segoe UI" w:cs="Segoe UI"/>
+          <w:sz w:val="24"/>
+          <w:szCs w:val="40"/>
+        </w:rPr>
+      </w:pPr>
+      <w:r>
+        <w:rPr>
+          <w:rFonts w:ascii="Segoe UI" w:hAnsi="Segoe UI" w:cs="Segoe UI"/>
+          <w:sz w:val="24"/>
+          <w:szCs w:val="40"/>
+        </w:rPr>
+        <w:t>Time played</w:t>
+      </w:r>
+    </w:p>
+    <w:p>
+      <w:pPr>
+        <w:pStyle w:val="ListParagraph"/>
+        <w:numPr>
+          <w:ilvl w:val="3"/>
+          <w:numId w:val="6"/>
+        </w:numPr>
+        <w:rPr>
+          <w:rFonts w:ascii="Segoe UI" w:hAnsi="Segoe UI" w:cs="Segoe UI"/>
+          <w:sz w:val="24"/>
+          <w:szCs w:val="40"/>
+        </w:rPr>
+      </w:pPr>
+      <w:r>
+        <w:rPr>
+          <w:rFonts w:ascii="Segoe UI" w:hAnsi="Segoe UI" w:cs="Segoe UI"/>
+          <w:sz w:val="24"/>
+          <w:szCs w:val="40"/>
+        </w:rPr>
+        <w:t>Deaths</w:t>
+      </w:r>
+    </w:p>
+    <w:p>
+      <w:pPr>
+        <w:pStyle w:val="ListParagraph"/>
+        <w:numPr>
+          <w:ilvl w:val="3"/>
+          <w:numId w:val="6"/>
+        </w:numPr>
+        <w:rPr>
+          <w:rFonts w:ascii="Segoe UI" w:hAnsi="Segoe UI" w:cs="Segoe UI"/>
+          <w:sz w:val="24"/>
+          <w:szCs w:val="40"/>
+        </w:rPr>
+      </w:pPr>
+      <w:r>
+        <w:rPr>
+          <w:rFonts w:ascii="Segoe UI" w:hAnsi="Segoe UI" w:cs="Segoe UI"/>
+          <w:sz w:val="24"/>
+          <w:szCs w:val="40"/>
+        </w:rPr>
+        <w:t>Pixels moved</w:t>
+      </w:r>
+    </w:p>
+    <w:p>
+      <w:pPr>
+        <w:pStyle w:val="ListParagraph"/>
+        <w:numPr>
+          <w:ilvl w:val="3"/>
+          <w:numId w:val="6"/>
+        </w:numPr>
+        <w:rPr>
+          <w:rFonts w:ascii="Segoe UI" w:hAnsi="Segoe UI" w:cs="Segoe UI"/>
+          <w:sz w:val="24"/>
+          <w:szCs w:val="40"/>
+        </w:rPr>
+      </w:pPr>
+      <w:r>
+        <w:rPr>
+          <w:rFonts w:ascii="Segoe UI" w:hAnsi="Segoe UI" w:cs="Segoe UI"/>
+          <w:sz w:val="24"/>
+          <w:szCs w:val="40"/>
+        </w:rPr>
+        <w:t>Shots fired per projectile type</w:t>
       </w:r>
     </w:p>
     <w:p>
@@ -4553,1378 +5434,6 @@
           <w:sz w:val="24"/>
           <w:szCs w:val="40"/>
         </w:rPr>
-        <w:t>Animation</w:t>
-      </w:r>
-      <w:r>
-        <w:rPr>
-          <w:rFonts w:ascii="Segoe UI" w:hAnsi="Segoe UI" w:cs="Segoe UI"/>
-          <w:b/>
-          <w:sz w:val="24"/>
-          <w:szCs w:val="40"/>
-        </w:rPr>
-        <w:t>s</w:t>
-      </w:r>
-    </w:p>
-    <w:p>
-      <w:pPr>
-        <w:pStyle w:val="ListParagraph"/>
-        <w:numPr>
-          <w:ilvl w:val="1"/>
-          <w:numId w:val="6"/>
-        </w:numPr>
-        <w:rPr>
-          <w:rFonts w:ascii="Segoe UI" w:hAnsi="Segoe UI" w:cs="Segoe UI"/>
-          <w:sz w:val="24"/>
-          <w:szCs w:val="40"/>
-        </w:rPr>
-      </w:pPr>
-      <w:r>
-        <w:rPr>
-          <w:rFonts w:ascii="Segoe UI" w:hAnsi="Segoe UI" w:cs="Segoe UI"/>
-          <w:sz w:val="24"/>
-          <w:szCs w:val="40"/>
-        </w:rPr>
-        <w:t>Enemies</w:t>
-      </w:r>
-    </w:p>
-    <w:p>
-      <w:pPr>
-        <w:pStyle w:val="ListParagraph"/>
-        <w:numPr>
-          <w:ilvl w:val="2"/>
-          <w:numId w:val="6"/>
-        </w:numPr>
-        <w:rPr>
-          <w:rFonts w:ascii="Segoe UI" w:hAnsi="Segoe UI" w:cs="Segoe UI"/>
-          <w:sz w:val="24"/>
-          <w:szCs w:val="40"/>
-        </w:rPr>
-      </w:pPr>
-      <w:r>
-        <w:rPr>
-          <w:rFonts w:ascii="Segoe UI" w:hAnsi="Segoe UI" w:cs="Segoe UI"/>
-          <w:sz w:val="24"/>
-          <w:szCs w:val="40"/>
-        </w:rPr>
-        <w:t>Particle trails</w:t>
-      </w:r>
-    </w:p>
-    <w:p>
-      <w:pPr>
-        <w:pStyle w:val="ListParagraph"/>
-        <w:numPr>
-          <w:ilvl w:val="1"/>
-          <w:numId w:val="6"/>
-        </w:numPr>
-        <w:rPr>
-          <w:rFonts w:ascii="Segoe UI" w:hAnsi="Segoe UI" w:cs="Segoe UI"/>
-          <w:sz w:val="24"/>
-          <w:szCs w:val="40"/>
-        </w:rPr>
-      </w:pPr>
-      <w:r>
-        <w:rPr>
-          <w:rFonts w:ascii="Segoe UI" w:hAnsi="Segoe UI" w:cs="Segoe UI"/>
-          <w:sz w:val="24"/>
-          <w:szCs w:val="40"/>
-        </w:rPr>
-        <w:t>Player</w:t>
-      </w:r>
-    </w:p>
-    <w:p>
-      <w:pPr>
-        <w:pStyle w:val="ListParagraph"/>
-        <w:numPr>
-          <w:ilvl w:val="2"/>
-          <w:numId w:val="6"/>
-        </w:numPr>
-        <w:rPr>
-          <w:rFonts w:ascii="Segoe UI" w:hAnsi="Segoe UI" w:cs="Segoe UI"/>
-          <w:sz w:val="24"/>
-          <w:szCs w:val="40"/>
-        </w:rPr>
-      </w:pPr>
-      <w:r>
-        <w:rPr>
-          <w:rFonts w:ascii="Segoe UI" w:hAnsi="Segoe UI" w:cs="Segoe UI"/>
-          <w:sz w:val="24"/>
-          <w:szCs w:val="40"/>
-        </w:rPr>
-        <w:t>Fire trails</w:t>
-      </w:r>
-    </w:p>
-    <w:p>
-      <w:pPr>
-        <w:pStyle w:val="ListParagraph"/>
-        <w:numPr>
-          <w:ilvl w:val="1"/>
-          <w:numId w:val="6"/>
-        </w:numPr>
-        <w:rPr>
-          <w:rFonts w:ascii="Segoe UI" w:hAnsi="Segoe UI" w:cs="Segoe UI"/>
-          <w:sz w:val="24"/>
-          <w:szCs w:val="40"/>
-        </w:rPr>
-      </w:pPr>
-      <w:r>
-        <w:rPr>
-          <w:rFonts w:ascii="Segoe UI" w:hAnsi="Segoe UI" w:cs="Segoe UI"/>
-          <w:sz w:val="24"/>
-          <w:szCs w:val="40"/>
-        </w:rPr>
-        <w:t>Background</w:t>
-      </w:r>
-    </w:p>
-    <w:p>
-      <w:pPr>
-        <w:pStyle w:val="ListParagraph"/>
-        <w:numPr>
-          <w:ilvl w:val="2"/>
-          <w:numId w:val="6"/>
-        </w:numPr>
-        <w:rPr>
-          <w:rFonts w:ascii="Segoe UI" w:hAnsi="Segoe UI" w:cs="Segoe UI"/>
-          <w:sz w:val="24"/>
-          <w:szCs w:val="40"/>
-        </w:rPr>
-      </w:pPr>
-      <w:r>
-        <w:rPr>
-          <w:rFonts w:ascii="Segoe UI" w:hAnsi="Segoe UI" w:cs="Segoe UI"/>
-          <w:sz w:val="24"/>
-          <w:szCs w:val="40"/>
-        </w:rPr>
-        <w:t>Animated</w:t>
-      </w:r>
-    </w:p>
-    <w:p>
-      <w:pPr>
-        <w:pStyle w:val="ListParagraph"/>
-        <w:numPr>
-          <w:ilvl w:val="2"/>
-          <w:numId w:val="6"/>
-        </w:numPr>
-        <w:rPr>
-          <w:rFonts w:ascii="Segoe UI" w:hAnsi="Segoe UI" w:cs="Segoe UI"/>
-          <w:sz w:val="24"/>
-          <w:szCs w:val="40"/>
-        </w:rPr>
-      </w:pPr>
-      <w:r>
-        <w:rPr>
-          <w:rFonts w:ascii="Segoe UI" w:hAnsi="Segoe UI" w:cs="Segoe UI"/>
-          <w:sz w:val="24"/>
-          <w:szCs w:val="40"/>
-        </w:rPr>
-        <w:t>Flickering stars/lights</w:t>
-      </w:r>
-    </w:p>
-    <w:p>
-      <w:pPr>
-        <w:pStyle w:val="ListParagraph"/>
-        <w:numPr>
-          <w:ilvl w:val="2"/>
-          <w:numId w:val="6"/>
-        </w:numPr>
-        <w:rPr>
-          <w:rFonts w:ascii="Segoe UI" w:hAnsi="Segoe UI" w:cs="Segoe UI"/>
-          <w:sz w:val="24"/>
-          <w:szCs w:val="40"/>
-        </w:rPr>
-      </w:pPr>
-      <w:r>
-        <w:rPr>
-          <w:rFonts w:ascii="Segoe UI" w:hAnsi="Segoe UI" w:cs="Segoe UI"/>
-          <w:sz w:val="24"/>
-          <w:szCs w:val="40"/>
-        </w:rPr>
-        <w:t>Scrolling stars/asteroids</w:t>
-      </w:r>
-    </w:p>
-    <w:p>
-      <w:pPr>
-        <w:pStyle w:val="ListParagraph"/>
-        <w:numPr>
-          <w:ilvl w:val="0"/>
-          <w:numId w:val="6"/>
-        </w:numPr>
-        <w:rPr>
-          <w:rFonts w:ascii="Segoe UI" w:hAnsi="Segoe UI" w:cs="Segoe UI"/>
-          <w:b/>
-          <w:sz w:val="24"/>
-          <w:szCs w:val="40"/>
-        </w:rPr>
-      </w:pPr>
-      <w:r>
-        <w:rPr>
-          <w:rFonts w:ascii="Segoe UI" w:hAnsi="Segoe UI" w:cs="Segoe UI"/>
-          <w:b/>
-          <w:sz w:val="24"/>
-          <w:szCs w:val="40"/>
-        </w:rPr>
-        <w:t>Weapon S</w:t>
-      </w:r>
-      <w:r>
-        <w:rPr>
-          <w:rFonts w:ascii="Segoe UI" w:hAnsi="Segoe UI" w:cs="Segoe UI"/>
-          <w:b/>
-          <w:sz w:val="24"/>
-          <w:szCs w:val="40"/>
-        </w:rPr>
-        <w:t xml:space="preserve">ystem </w:t>
-      </w:r>
-    </w:p>
-    <w:p>
-      <w:pPr>
-        <w:pStyle w:val="ListParagraph"/>
-        <w:numPr>
-          <w:ilvl w:val="1"/>
-          <w:numId w:val="6"/>
-        </w:numPr>
-        <w:rPr>
-          <w:rFonts w:ascii="Segoe UI" w:hAnsi="Segoe UI" w:cs="Segoe UI"/>
-          <w:sz w:val="24"/>
-          <w:szCs w:val="40"/>
-        </w:rPr>
-      </w:pPr>
-      <w:r>
-        <w:rPr>
-          <w:rFonts w:ascii="Segoe UI" w:hAnsi="Segoe UI" w:cs="Segoe UI"/>
-          <w:sz w:val="24"/>
-          <w:szCs w:val="40"/>
-        </w:rPr>
-        <w:t>S</w:t>
-      </w:r>
-      <w:r>
-        <w:rPr>
-          <w:rFonts w:ascii="Segoe UI" w:hAnsi="Segoe UI" w:cs="Segoe UI"/>
-          <w:sz w:val="24"/>
-          <w:szCs w:val="40"/>
-        </w:rPr>
-        <w:t xml:space="preserve">imilar to </w:t>
-      </w:r>
-      <w:proofErr w:type="spellStart"/>
-      <w:r>
-        <w:rPr>
-          <w:rFonts w:ascii="Segoe UI" w:hAnsi="Segoe UI" w:cs="Segoe UI"/>
-          <w:sz w:val="24"/>
-          <w:szCs w:val="40"/>
-        </w:rPr>
-        <w:t>Gradius</w:t>
-      </w:r>
-      <w:proofErr w:type="spellEnd"/>
-      <w:r>
-        <w:rPr>
-          <w:rFonts w:ascii="Segoe UI" w:hAnsi="Segoe UI" w:cs="Segoe UI"/>
-          <w:sz w:val="24"/>
-          <w:szCs w:val="40"/>
-        </w:rPr>
-        <w:t xml:space="preserve"> that only allowed choices of weapons, more can unlock as time goes on.  Weapon switching is real time but there is a cool down every time you switch weapons then the player is unable to switch.</w:t>
-      </w:r>
-    </w:p>
-    <w:p>
-      <w:pPr>
-        <w:pStyle w:val="ListParagraph"/>
-        <w:numPr>
-          <w:ilvl w:val="1"/>
-          <w:numId w:val="6"/>
-        </w:numPr>
-        <w:rPr>
-          <w:rFonts w:ascii="Segoe UI" w:hAnsi="Segoe UI" w:cs="Segoe UI"/>
-          <w:sz w:val="24"/>
-          <w:szCs w:val="40"/>
-        </w:rPr>
-      </w:pPr>
-      <w:r>
-        <w:rPr>
-          <w:rFonts w:ascii="Segoe UI" w:hAnsi="Segoe UI" w:cs="Segoe UI"/>
-          <w:sz w:val="24"/>
-          <w:szCs w:val="40"/>
-        </w:rPr>
-        <w:t>Weapon Charging</w:t>
-      </w:r>
-    </w:p>
-    <w:p>
-      <w:pPr>
-        <w:pStyle w:val="ListParagraph"/>
-        <w:numPr>
-          <w:ilvl w:val="2"/>
-          <w:numId w:val="6"/>
-        </w:numPr>
-        <w:rPr>
-          <w:rFonts w:ascii="Segoe UI" w:hAnsi="Segoe UI" w:cs="Segoe UI"/>
-          <w:sz w:val="24"/>
-          <w:szCs w:val="40"/>
-        </w:rPr>
-      </w:pPr>
-      <w:r>
-        <w:rPr>
-          <w:rFonts w:ascii="Segoe UI" w:hAnsi="Segoe UI" w:cs="Segoe UI"/>
-          <w:sz w:val="24"/>
-          <w:szCs w:val="40"/>
-        </w:rPr>
-        <w:t>Hold down the fire button and your weapon will charge for a stronger attack.</w:t>
-      </w:r>
-    </w:p>
-    <w:p>
-      <w:pPr>
-        <w:pStyle w:val="ListParagraph"/>
-        <w:numPr>
-          <w:ilvl w:val="1"/>
-          <w:numId w:val="6"/>
-        </w:numPr>
-        <w:rPr>
-          <w:rFonts w:ascii="Segoe UI" w:hAnsi="Segoe UI" w:cs="Segoe UI"/>
-          <w:sz w:val="24"/>
-          <w:szCs w:val="40"/>
-        </w:rPr>
-      </w:pPr>
-      <w:r>
-        <w:rPr>
-          <w:rFonts w:ascii="Segoe UI" w:hAnsi="Segoe UI" w:cs="Segoe UI"/>
-          <w:sz w:val="24"/>
-          <w:szCs w:val="40"/>
-        </w:rPr>
-        <w:t>Weapon switching</w:t>
-      </w:r>
-    </w:p>
-    <w:p>
-      <w:pPr>
-        <w:pStyle w:val="ListParagraph"/>
-        <w:numPr>
-          <w:ilvl w:val="2"/>
-          <w:numId w:val="6"/>
-        </w:numPr>
-        <w:rPr>
-          <w:rFonts w:ascii="Segoe UI" w:hAnsi="Segoe UI" w:cs="Segoe UI"/>
-          <w:sz w:val="24"/>
-          <w:szCs w:val="40"/>
-        </w:rPr>
-      </w:pPr>
-      <w:r>
-        <w:rPr>
-          <w:rFonts w:ascii="Segoe UI" w:hAnsi="Segoe UI" w:cs="Segoe UI"/>
-          <w:sz w:val="24"/>
-          <w:szCs w:val="40"/>
-        </w:rPr>
-        <w:t xml:space="preserve">Switching weapons in-game (on the fly).  </w:t>
-      </w:r>
-      <w:proofErr w:type="spellStart"/>
-      <w:r>
-        <w:rPr>
-          <w:rFonts w:ascii="Segoe UI" w:hAnsi="Segoe UI" w:cs="Segoe UI"/>
-          <w:sz w:val="24"/>
-          <w:szCs w:val="40"/>
-        </w:rPr>
-        <w:t>Cooldown</w:t>
-      </w:r>
-      <w:proofErr w:type="spellEnd"/>
-      <w:r>
-        <w:rPr>
-          <w:rFonts w:ascii="Segoe UI" w:hAnsi="Segoe UI" w:cs="Segoe UI"/>
-          <w:sz w:val="24"/>
-          <w:szCs w:val="40"/>
-        </w:rPr>
-        <w:t xml:space="preserve"> between switching weapons.</w:t>
-      </w:r>
-    </w:p>
-    <w:p>
-      <w:pPr>
-        <w:pStyle w:val="ListParagraph"/>
-        <w:numPr>
-          <w:ilvl w:val="1"/>
-          <w:numId w:val="6"/>
-        </w:numPr>
-        <w:rPr>
-          <w:rFonts w:ascii="Segoe UI" w:hAnsi="Segoe UI" w:cs="Segoe UI"/>
-          <w:sz w:val="24"/>
-          <w:szCs w:val="40"/>
-        </w:rPr>
-      </w:pPr>
-      <w:r>
-        <w:rPr>
-          <w:rFonts w:ascii="Segoe UI" w:hAnsi="Segoe UI" w:cs="Segoe UI"/>
-          <w:sz w:val="24"/>
-          <w:szCs w:val="40"/>
-        </w:rPr>
-        <w:t>Weapon garage</w:t>
-      </w:r>
-    </w:p>
-    <w:p>
-      <w:pPr>
-        <w:pStyle w:val="ListParagraph"/>
-        <w:numPr>
-          <w:ilvl w:val="2"/>
-          <w:numId w:val="6"/>
-        </w:numPr>
-        <w:rPr>
-          <w:rFonts w:ascii="Segoe UI" w:hAnsi="Segoe UI" w:cs="Segoe UI"/>
-          <w:sz w:val="24"/>
-          <w:szCs w:val="40"/>
-        </w:rPr>
-      </w:pPr>
-      <w:r>
-        <w:rPr>
-          <w:rFonts w:ascii="Segoe UI" w:hAnsi="Segoe UI" w:cs="Segoe UI"/>
-          <w:sz w:val="24"/>
-          <w:szCs w:val="40"/>
-        </w:rPr>
-        <w:t>You go to a special garage to equip your ship with weapons, armors, power-ups etc.</w:t>
-      </w:r>
-    </w:p>
-    <w:p>
-      <w:pPr>
-        <w:pStyle w:val="ListParagraph"/>
-        <w:numPr>
-          <w:ilvl w:val="2"/>
-          <w:numId w:val="6"/>
-        </w:numPr>
-        <w:rPr>
-          <w:rFonts w:ascii="Segoe UI" w:hAnsi="Segoe UI" w:cs="Segoe UI"/>
-          <w:sz w:val="24"/>
-          <w:szCs w:val="40"/>
-        </w:rPr>
-      </w:pPr>
-      <w:r>
-        <w:rPr>
-          <w:rFonts w:ascii="Segoe UI" w:hAnsi="Segoe UI" w:cs="Segoe UI"/>
-          <w:sz w:val="24"/>
-          <w:szCs w:val="40"/>
-        </w:rPr>
-        <w:t>You can place the weapons anywhere on your ship.  The weapons will fire from the place you put them.</w:t>
-      </w:r>
-    </w:p>
-    <w:p>
-      <w:pPr>
-        <w:pStyle w:val="ListParagraph"/>
-        <w:numPr>
-          <w:ilvl w:val="1"/>
-          <w:numId w:val="6"/>
-        </w:numPr>
-        <w:rPr>
-          <w:rFonts w:ascii="Segoe UI" w:hAnsi="Segoe UI" w:cs="Segoe UI"/>
-          <w:sz w:val="24"/>
-          <w:szCs w:val="40"/>
-        </w:rPr>
-      </w:pPr>
-      <w:r>
-        <w:rPr>
-          <w:rFonts w:ascii="Segoe UI" w:hAnsi="Segoe UI" w:cs="Segoe UI"/>
-          <w:sz w:val="24"/>
-          <w:szCs w:val="40"/>
-        </w:rPr>
-        <w:t>Some weapons have automatic targeting and will rotate and fire at targets.</w:t>
-      </w:r>
-    </w:p>
-    <w:p>
-      <w:pPr>
-        <w:pStyle w:val="ListParagraph"/>
-        <w:numPr>
-          <w:ilvl w:val="0"/>
-          <w:numId w:val="6"/>
-        </w:numPr>
-        <w:rPr>
-          <w:rFonts w:ascii="Segoe UI" w:hAnsi="Segoe UI" w:cs="Segoe UI"/>
-          <w:b/>
-          <w:sz w:val="24"/>
-          <w:szCs w:val="40"/>
-        </w:rPr>
-      </w:pPr>
-      <w:r>
-        <w:rPr>
-          <w:rFonts w:ascii="Segoe UI" w:hAnsi="Segoe UI" w:cs="Segoe UI"/>
-          <w:b/>
-          <w:sz w:val="24"/>
-          <w:szCs w:val="40"/>
-        </w:rPr>
-        <w:t>Collect</w:t>
-      </w:r>
-    </w:p>
-    <w:p>
-      <w:pPr>
-        <w:pStyle w:val="ListParagraph"/>
-        <w:numPr>
-          <w:ilvl w:val="1"/>
-          <w:numId w:val="6"/>
-        </w:numPr>
-        <w:rPr>
-          <w:rFonts w:ascii="Segoe UI" w:hAnsi="Segoe UI" w:cs="Segoe UI"/>
-          <w:b/>
-          <w:sz w:val="24"/>
-          <w:szCs w:val="40"/>
-        </w:rPr>
-      </w:pPr>
-      <w:r>
-        <w:rPr>
-          <w:rFonts w:ascii="Segoe UI" w:hAnsi="Segoe UI" w:cs="Segoe UI"/>
-          <w:sz w:val="24"/>
-          <w:szCs w:val="40"/>
-        </w:rPr>
-        <w:t>When you kill enemies they will leave behind items to collect that can do various things.</w:t>
-      </w:r>
-    </w:p>
-    <w:p>
-      <w:pPr>
-        <w:pStyle w:val="ListParagraph"/>
-        <w:numPr>
-          <w:ilvl w:val="2"/>
-          <w:numId w:val="6"/>
-        </w:numPr>
-        <w:rPr>
-          <w:rFonts w:ascii="Segoe UI" w:hAnsi="Segoe UI" w:cs="Segoe UI"/>
-          <w:b/>
-          <w:sz w:val="24"/>
-          <w:szCs w:val="40"/>
-        </w:rPr>
-      </w:pPr>
-      <w:r>
-        <w:rPr>
-          <w:rFonts w:ascii="Segoe UI" w:hAnsi="Segoe UI" w:cs="Segoe UI"/>
-          <w:sz w:val="24"/>
-          <w:szCs w:val="40"/>
-        </w:rPr>
-        <w:t>Increase score</w:t>
-      </w:r>
-    </w:p>
-    <w:p>
-      <w:pPr>
-        <w:pStyle w:val="ListParagraph"/>
-        <w:numPr>
-          <w:ilvl w:val="2"/>
-          <w:numId w:val="6"/>
-        </w:numPr>
-        <w:rPr>
-          <w:rFonts w:ascii="Segoe UI" w:hAnsi="Segoe UI" w:cs="Segoe UI"/>
-          <w:b/>
-          <w:sz w:val="24"/>
-          <w:szCs w:val="40"/>
-        </w:rPr>
-      </w:pPr>
-      <w:r>
-        <w:rPr>
-          <w:rFonts w:ascii="Segoe UI" w:hAnsi="Segoe UI" w:cs="Segoe UI"/>
-          <w:sz w:val="24"/>
-          <w:szCs w:val="40"/>
-        </w:rPr>
-        <w:t>Power-ups</w:t>
-      </w:r>
-    </w:p>
-    <w:p>
-      <w:pPr>
-        <w:pStyle w:val="ListParagraph"/>
-        <w:numPr>
-          <w:ilvl w:val="2"/>
-          <w:numId w:val="6"/>
-        </w:numPr>
-        <w:rPr>
-          <w:rFonts w:ascii="Segoe UI" w:hAnsi="Segoe UI" w:cs="Segoe UI"/>
-          <w:b/>
-          <w:sz w:val="24"/>
-          <w:szCs w:val="40"/>
-        </w:rPr>
-      </w:pPr>
-      <w:r>
-        <w:rPr>
-          <w:rFonts w:ascii="Segoe UI" w:hAnsi="Segoe UI" w:cs="Segoe UI"/>
-          <w:sz w:val="24"/>
-          <w:szCs w:val="40"/>
-        </w:rPr>
-        <w:t>Think of medals from those 1940’s plane games</w:t>
-      </w:r>
-    </w:p>
-    <w:p>
-      <w:pPr>
-        <w:pStyle w:val="ListParagraph"/>
-        <w:numPr>
-          <w:ilvl w:val="1"/>
-          <w:numId w:val="6"/>
-        </w:numPr>
-        <w:rPr>
-          <w:rFonts w:ascii="Segoe UI" w:hAnsi="Segoe UI" w:cs="Segoe UI"/>
-          <w:b/>
-          <w:sz w:val="24"/>
-          <w:szCs w:val="40"/>
-        </w:rPr>
-      </w:pPr>
-      <w:r>
-        <w:rPr>
-          <w:rFonts w:ascii="Segoe UI" w:hAnsi="Segoe UI" w:cs="Segoe UI"/>
-          <w:sz w:val="24"/>
-          <w:szCs w:val="40"/>
-        </w:rPr>
-        <w:t>Random (or not random but pre-set) power-ups and coins scattered about to collect.</w:t>
-      </w:r>
-    </w:p>
-    <w:p>
-      <w:pPr>
-        <w:pStyle w:val="ListParagraph"/>
-        <w:numPr>
-          <w:ilvl w:val="0"/>
-          <w:numId w:val="6"/>
-        </w:numPr>
-        <w:rPr>
-          <w:rFonts w:ascii="Segoe UI" w:hAnsi="Segoe UI" w:cs="Segoe UI"/>
-          <w:b/>
-          <w:sz w:val="24"/>
-          <w:szCs w:val="40"/>
-        </w:rPr>
-      </w:pPr>
-      <w:r>
-        <w:rPr>
-          <w:rFonts w:ascii="Segoe UI" w:hAnsi="Segoe UI" w:cs="Segoe UI"/>
-          <w:b/>
-          <w:sz w:val="24"/>
-          <w:szCs w:val="40"/>
-        </w:rPr>
-        <w:t>Advanced Level Select</w:t>
-      </w:r>
-    </w:p>
-    <w:p>
-      <w:pPr>
-        <w:pStyle w:val="ListParagraph"/>
-        <w:numPr>
-          <w:ilvl w:val="1"/>
-          <w:numId w:val="6"/>
-        </w:numPr>
-        <w:rPr>
-          <w:rFonts w:ascii="Segoe UI" w:hAnsi="Segoe UI" w:cs="Segoe UI"/>
-          <w:sz w:val="24"/>
-          <w:szCs w:val="40"/>
-        </w:rPr>
-      </w:pPr>
-      <w:r>
-        <w:rPr>
-          <w:rFonts w:ascii="Segoe UI" w:hAnsi="Segoe UI" w:cs="Segoe UI"/>
-          <w:sz w:val="24"/>
-          <w:szCs w:val="40"/>
-        </w:rPr>
-        <w:lastRenderedPageBreak/>
-        <w:t xml:space="preserve">When you start the game you go to a level select.  The level select is like a galaxy screen in Star Fox.  Each level will be different.  The basic levels are like </w:t>
-      </w:r>
-      <w:proofErr w:type="spellStart"/>
-      <w:r>
-        <w:rPr>
-          <w:rFonts w:ascii="Segoe UI" w:hAnsi="Segoe UI" w:cs="Segoe UI"/>
-          <w:sz w:val="24"/>
-          <w:szCs w:val="40"/>
-        </w:rPr>
-        <w:t>Galaga</w:t>
-      </w:r>
-      <w:proofErr w:type="spellEnd"/>
-      <w:r>
-        <w:rPr>
-          <w:rFonts w:ascii="Segoe UI" w:hAnsi="Segoe UI" w:cs="Segoe UI"/>
-          <w:sz w:val="24"/>
-          <w:szCs w:val="40"/>
-        </w:rPr>
-        <w:t xml:space="preserve">.  </w:t>
-      </w:r>
-    </w:p>
-    <w:p>
-      <w:pPr>
-        <w:pStyle w:val="ListParagraph"/>
-        <w:numPr>
-          <w:ilvl w:val="1"/>
-          <w:numId w:val="6"/>
-        </w:numPr>
-        <w:rPr>
-          <w:rFonts w:ascii="Segoe UI" w:hAnsi="Segoe UI" w:cs="Segoe UI"/>
-          <w:sz w:val="24"/>
-          <w:szCs w:val="40"/>
-        </w:rPr>
-      </w:pPr>
-      <w:r>
-        <w:rPr>
-          <w:rFonts w:ascii="Segoe UI" w:hAnsi="Segoe UI" w:cs="Segoe UI"/>
-          <w:sz w:val="24"/>
-          <w:szCs w:val="40"/>
-        </w:rPr>
-        <w:t xml:space="preserve">Some levels will be free roam type levels.  </w:t>
-      </w:r>
-    </w:p>
-    <w:p>
-      <w:pPr>
-        <w:pStyle w:val="ListParagraph"/>
-        <w:numPr>
-          <w:ilvl w:val="1"/>
-          <w:numId w:val="6"/>
-        </w:numPr>
-        <w:rPr>
-          <w:rFonts w:ascii="Segoe UI" w:hAnsi="Segoe UI" w:cs="Segoe UI"/>
-          <w:sz w:val="24"/>
-          <w:szCs w:val="40"/>
-        </w:rPr>
-      </w:pPr>
-      <w:r>
-        <w:rPr>
-          <w:rFonts w:ascii="Segoe UI" w:hAnsi="Segoe UI" w:cs="Segoe UI"/>
-          <w:sz w:val="24"/>
-          <w:szCs w:val="40"/>
-        </w:rPr>
-        <w:t>There will be secret levels.</w:t>
-      </w:r>
-    </w:p>
-    <w:p>
-      <w:pPr>
-        <w:pStyle w:val="ListParagraph"/>
-        <w:numPr>
-          <w:ilvl w:val="1"/>
-          <w:numId w:val="6"/>
-        </w:numPr>
-        <w:rPr>
-          <w:rFonts w:ascii="Segoe UI" w:hAnsi="Segoe UI" w:cs="Segoe UI"/>
-          <w:sz w:val="24"/>
-          <w:szCs w:val="40"/>
-        </w:rPr>
-      </w:pPr>
-      <w:r>
-        <w:rPr>
-          <w:rFonts w:ascii="Segoe UI" w:hAnsi="Segoe UI" w:cs="Segoe UI"/>
-          <w:sz w:val="24"/>
-          <w:szCs w:val="40"/>
-        </w:rPr>
-        <w:t>You can choose multiple paths.</w:t>
-      </w:r>
-    </w:p>
-    <w:p>
-      <w:pPr>
-        <w:pStyle w:val="ListParagraph"/>
-        <w:numPr>
-          <w:ilvl w:val="1"/>
-          <w:numId w:val="6"/>
-        </w:numPr>
-        <w:rPr>
-          <w:rFonts w:ascii="Segoe UI" w:hAnsi="Segoe UI" w:cs="Segoe UI"/>
-          <w:sz w:val="24"/>
-          <w:szCs w:val="40"/>
-        </w:rPr>
-      </w:pPr>
-      <w:r>
-        <w:rPr>
-          <w:rFonts w:ascii="Segoe UI" w:hAnsi="Segoe UI" w:cs="Segoe UI"/>
-          <w:sz w:val="24"/>
-          <w:szCs w:val="40"/>
-        </w:rPr>
-        <w:t>This will have to break the design of an endless level game.</w:t>
-      </w:r>
-    </w:p>
-    <w:p>
-      <w:pPr>
-        <w:pStyle w:val="ListParagraph"/>
-        <w:numPr>
-          <w:ilvl w:val="0"/>
-          <w:numId w:val="6"/>
-        </w:numPr>
-        <w:rPr>
-          <w:rFonts w:ascii="Segoe UI" w:hAnsi="Segoe UI" w:cs="Segoe UI"/>
-          <w:b/>
-          <w:sz w:val="24"/>
-          <w:szCs w:val="40"/>
-        </w:rPr>
-      </w:pPr>
-      <w:r>
-        <w:rPr>
-          <w:rFonts w:ascii="Segoe UI" w:hAnsi="Segoe UI" w:cs="Segoe UI"/>
-          <w:b/>
-          <w:sz w:val="24"/>
-          <w:szCs w:val="40"/>
-        </w:rPr>
-        <w:t>Game Modes</w:t>
-      </w:r>
-    </w:p>
-    <w:p>
-      <w:pPr>
-        <w:pStyle w:val="ListParagraph"/>
-        <w:numPr>
-          <w:ilvl w:val="1"/>
-          <w:numId w:val="6"/>
-        </w:numPr>
-        <w:rPr>
-          <w:rFonts w:ascii="Segoe UI" w:hAnsi="Segoe UI" w:cs="Segoe UI"/>
-          <w:sz w:val="24"/>
-          <w:szCs w:val="40"/>
-        </w:rPr>
-      </w:pPr>
-      <w:r>
-        <w:rPr>
-          <w:rFonts w:ascii="Segoe UI" w:hAnsi="Segoe UI" w:cs="Segoe UI"/>
-          <w:sz w:val="24"/>
-          <w:szCs w:val="40"/>
-        </w:rPr>
-        <w:t>Endless</w:t>
-      </w:r>
-    </w:p>
-    <w:p>
-      <w:pPr>
-        <w:pStyle w:val="ListParagraph"/>
-        <w:numPr>
-          <w:ilvl w:val="2"/>
-          <w:numId w:val="6"/>
-        </w:numPr>
-        <w:rPr>
-          <w:rFonts w:ascii="Segoe UI" w:hAnsi="Segoe UI" w:cs="Segoe UI"/>
-          <w:sz w:val="24"/>
-          <w:szCs w:val="40"/>
-        </w:rPr>
-      </w:pPr>
-      <w:r>
-        <w:rPr>
-          <w:rFonts w:ascii="Segoe UI" w:hAnsi="Segoe UI" w:cs="Segoe UI"/>
-          <w:sz w:val="24"/>
-          <w:szCs w:val="40"/>
-        </w:rPr>
-        <w:t>Features</w:t>
-      </w:r>
-      <w:r>
-        <w:rPr>
-          <w:rFonts w:ascii="Segoe UI" w:hAnsi="Segoe UI" w:cs="Segoe UI"/>
-          <w:sz w:val="24"/>
-          <w:szCs w:val="40"/>
-        </w:rPr>
-        <w:t xml:space="preserve"> top scores for endless mode which is separate from other game modes.</w:t>
-      </w:r>
-    </w:p>
-    <w:p>
-      <w:pPr>
-        <w:pStyle w:val="ListParagraph"/>
-        <w:numPr>
-          <w:ilvl w:val="1"/>
-          <w:numId w:val="6"/>
-        </w:numPr>
-        <w:rPr>
-          <w:rFonts w:ascii="Segoe UI" w:hAnsi="Segoe UI" w:cs="Segoe UI"/>
-          <w:sz w:val="24"/>
-          <w:szCs w:val="40"/>
-        </w:rPr>
-      </w:pPr>
-      <w:r>
-        <w:rPr>
-          <w:rFonts w:ascii="Segoe UI" w:hAnsi="Segoe UI" w:cs="Segoe UI"/>
-          <w:sz w:val="24"/>
-          <w:szCs w:val="40"/>
-        </w:rPr>
-        <w:t>Story mode</w:t>
-      </w:r>
-    </w:p>
-    <w:p>
-      <w:pPr>
-        <w:pStyle w:val="ListParagraph"/>
-        <w:numPr>
-          <w:ilvl w:val="1"/>
-          <w:numId w:val="6"/>
-        </w:numPr>
-        <w:rPr>
-          <w:rFonts w:ascii="Segoe UI" w:hAnsi="Segoe UI" w:cs="Segoe UI"/>
-          <w:sz w:val="24"/>
-          <w:szCs w:val="40"/>
-        </w:rPr>
-      </w:pPr>
-      <w:proofErr w:type="spellStart"/>
-      <w:r>
-        <w:rPr>
-          <w:rFonts w:ascii="Segoe UI" w:hAnsi="Segoe UI" w:cs="Segoe UI"/>
-          <w:sz w:val="24"/>
-          <w:szCs w:val="40"/>
-        </w:rPr>
-        <w:t>Perma</w:t>
-      </w:r>
-      <w:proofErr w:type="spellEnd"/>
-      <w:r>
-        <w:rPr>
-          <w:rFonts w:ascii="Segoe UI" w:hAnsi="Segoe UI" w:cs="Segoe UI"/>
-          <w:sz w:val="24"/>
-          <w:szCs w:val="40"/>
-        </w:rPr>
-        <w:t>-Death (possible branch off game idea here)</w:t>
-      </w:r>
-    </w:p>
-    <w:p>
-      <w:pPr>
-        <w:pStyle w:val="ListParagraph"/>
-        <w:numPr>
-          <w:ilvl w:val="2"/>
-          <w:numId w:val="6"/>
-        </w:numPr>
-        <w:rPr>
-          <w:rFonts w:ascii="Segoe UI" w:hAnsi="Segoe UI" w:cs="Segoe UI"/>
-          <w:sz w:val="24"/>
-          <w:szCs w:val="40"/>
-        </w:rPr>
-      </w:pPr>
-      <w:r>
-        <w:rPr>
-          <w:rFonts w:ascii="Segoe UI" w:hAnsi="Segoe UI" w:cs="Segoe UI"/>
-          <w:sz w:val="24"/>
-          <w:szCs w:val="40"/>
-        </w:rPr>
-        <w:t>You have 1 life.</w:t>
-      </w:r>
-    </w:p>
-    <w:p>
-      <w:pPr>
-        <w:pStyle w:val="ListParagraph"/>
-        <w:numPr>
-          <w:ilvl w:val="2"/>
-          <w:numId w:val="6"/>
-        </w:numPr>
-        <w:rPr>
-          <w:rFonts w:ascii="Segoe UI" w:hAnsi="Segoe UI" w:cs="Segoe UI"/>
-          <w:sz w:val="24"/>
-          <w:szCs w:val="40"/>
-        </w:rPr>
-      </w:pPr>
-      <w:r>
-        <w:rPr>
-          <w:rFonts w:ascii="Segoe UI" w:hAnsi="Segoe UI" w:cs="Segoe UI"/>
-          <w:sz w:val="24"/>
-          <w:szCs w:val="40"/>
-        </w:rPr>
-        <w:t>You go through different levels. Killing enemies, waves, collecting stuff, possibly even doing quests.</w:t>
-      </w:r>
-    </w:p>
-    <w:p>
-      <w:pPr>
-        <w:pStyle w:val="ListParagraph"/>
-        <w:numPr>
-          <w:ilvl w:val="2"/>
-          <w:numId w:val="6"/>
-        </w:numPr>
-        <w:rPr>
-          <w:rFonts w:ascii="Segoe UI" w:hAnsi="Segoe UI" w:cs="Segoe UI"/>
-          <w:sz w:val="24"/>
-          <w:szCs w:val="40"/>
-        </w:rPr>
-      </w:pPr>
-      <w:r>
-        <w:rPr>
-          <w:rFonts w:ascii="Segoe UI" w:hAnsi="Segoe UI" w:cs="Segoe UI"/>
-          <w:sz w:val="24"/>
-          <w:szCs w:val="40"/>
-        </w:rPr>
-        <w:t xml:space="preserve">Each </w:t>
-      </w:r>
-      <w:proofErr w:type="gramStart"/>
-      <w:r>
-        <w:rPr>
-          <w:rFonts w:ascii="Segoe UI" w:hAnsi="Segoe UI" w:cs="Segoe UI"/>
-          <w:sz w:val="24"/>
-          <w:szCs w:val="40"/>
-        </w:rPr>
-        <w:t>play</w:t>
-      </w:r>
-      <w:proofErr w:type="gramEnd"/>
-      <w:r>
-        <w:rPr>
-          <w:rFonts w:ascii="Segoe UI" w:hAnsi="Segoe UI" w:cs="Segoe UI"/>
-          <w:sz w:val="24"/>
-          <w:szCs w:val="40"/>
-        </w:rPr>
-        <w:t xml:space="preserve"> through progresses your character some.  You can see all your stats.</w:t>
-      </w:r>
-    </w:p>
-    <w:p>
-      <w:pPr>
-        <w:pStyle w:val="ListParagraph"/>
-        <w:numPr>
-          <w:ilvl w:val="2"/>
-          <w:numId w:val="6"/>
-        </w:numPr>
-        <w:rPr>
-          <w:rFonts w:ascii="Segoe UI" w:hAnsi="Segoe UI" w:cs="Segoe UI"/>
-          <w:sz w:val="24"/>
-          <w:szCs w:val="40"/>
-        </w:rPr>
-      </w:pPr>
-      <w:r>
-        <w:rPr>
-          <w:rFonts w:ascii="Segoe UI" w:hAnsi="Segoe UI" w:cs="Segoe UI"/>
-          <w:sz w:val="24"/>
-          <w:szCs w:val="40"/>
-        </w:rPr>
-        <w:t xml:space="preserve">Can choose a character type, kind of like an </w:t>
-      </w:r>
-      <w:proofErr w:type="spellStart"/>
-      <w:proofErr w:type="gramStart"/>
-      <w:r>
-        <w:rPr>
-          <w:rFonts w:ascii="Segoe UI" w:hAnsi="Segoe UI" w:cs="Segoe UI"/>
-          <w:sz w:val="24"/>
-          <w:szCs w:val="40"/>
-        </w:rPr>
-        <w:t>rpg</w:t>
-      </w:r>
-      <w:proofErr w:type="spellEnd"/>
-      <w:proofErr w:type="gramEnd"/>
-      <w:r>
-        <w:rPr>
-          <w:rFonts w:ascii="Segoe UI" w:hAnsi="Segoe UI" w:cs="Segoe UI"/>
-          <w:sz w:val="24"/>
-          <w:szCs w:val="40"/>
-        </w:rPr>
-        <w:t>.</w:t>
-      </w:r>
-    </w:p>
-    <w:p>
-      <w:pPr>
-        <w:pStyle w:val="ListParagraph"/>
-        <w:numPr>
-          <w:ilvl w:val="0"/>
-          <w:numId w:val="6"/>
-        </w:numPr>
-        <w:rPr>
-          <w:rFonts w:ascii="Segoe UI" w:hAnsi="Segoe UI" w:cs="Segoe UI"/>
-          <w:b/>
-          <w:sz w:val="24"/>
-          <w:szCs w:val="40"/>
-        </w:rPr>
-      </w:pPr>
-      <w:r>
-        <w:rPr>
-          <w:rFonts w:ascii="Segoe UI" w:hAnsi="Segoe UI" w:cs="Segoe UI"/>
-          <w:b/>
-          <w:sz w:val="24"/>
-          <w:szCs w:val="40"/>
-        </w:rPr>
-        <w:t>Achievements</w:t>
-      </w:r>
-    </w:p>
-    <w:p>
-      <w:pPr>
-        <w:pStyle w:val="ListParagraph"/>
-        <w:numPr>
-          <w:ilvl w:val="1"/>
-          <w:numId w:val="6"/>
-        </w:numPr>
-        <w:rPr>
-          <w:rFonts w:ascii="Segoe UI" w:hAnsi="Segoe UI" w:cs="Segoe UI"/>
-          <w:sz w:val="24"/>
-          <w:szCs w:val="40"/>
-        </w:rPr>
-      </w:pPr>
-      <w:r>
-        <w:rPr>
-          <w:rFonts w:ascii="Segoe UI" w:hAnsi="Segoe UI" w:cs="Segoe UI"/>
-          <w:sz w:val="24"/>
-          <w:szCs w:val="40"/>
-        </w:rPr>
-        <w:t xml:space="preserve">Implement if applicable; this is going to be based on the website </w:t>
-      </w:r>
-      <w:proofErr w:type="gramStart"/>
-      <w:r>
-        <w:rPr>
-          <w:rFonts w:ascii="Segoe UI" w:hAnsi="Segoe UI" w:cs="Segoe UI"/>
-          <w:sz w:val="24"/>
-          <w:szCs w:val="40"/>
-        </w:rPr>
-        <w:t>its</w:t>
-      </w:r>
-      <w:proofErr w:type="gramEnd"/>
-      <w:r>
-        <w:rPr>
-          <w:rFonts w:ascii="Segoe UI" w:hAnsi="Segoe UI" w:cs="Segoe UI"/>
-          <w:sz w:val="24"/>
-          <w:szCs w:val="40"/>
-        </w:rPr>
-        <w:t xml:space="preserve"> uploaded to.  Each site has </w:t>
-      </w:r>
-      <w:proofErr w:type="gramStart"/>
-      <w:r>
-        <w:rPr>
-          <w:rFonts w:ascii="Segoe UI" w:hAnsi="Segoe UI" w:cs="Segoe UI"/>
-          <w:sz w:val="24"/>
-          <w:szCs w:val="40"/>
-        </w:rPr>
-        <w:t>their own</w:t>
-      </w:r>
-      <w:proofErr w:type="gramEnd"/>
-      <w:r>
-        <w:rPr>
-          <w:rFonts w:ascii="Segoe UI" w:hAnsi="Segoe UI" w:cs="Segoe UI"/>
-          <w:sz w:val="24"/>
-          <w:szCs w:val="40"/>
-        </w:rPr>
-        <w:t xml:space="preserve"> </w:t>
-      </w:r>
-      <w:r>
-        <w:rPr>
-          <w:rFonts w:ascii="Segoe UI" w:hAnsi="Segoe UI" w:cs="Segoe UI"/>
-          <w:sz w:val="24"/>
-          <w:szCs w:val="40"/>
-        </w:rPr>
-        <w:t>API</w:t>
-      </w:r>
-      <w:r>
-        <w:rPr>
-          <w:rFonts w:ascii="Segoe UI" w:hAnsi="Segoe UI" w:cs="Segoe UI"/>
-          <w:sz w:val="24"/>
-          <w:szCs w:val="40"/>
-        </w:rPr>
-        <w:t xml:space="preserve"> for achievements.</w:t>
-      </w:r>
-    </w:p>
-    <w:p>
-      <w:pPr>
-        <w:pStyle w:val="ListParagraph"/>
-        <w:numPr>
-          <w:ilvl w:val="1"/>
-          <w:numId w:val="6"/>
-        </w:numPr>
-        <w:rPr>
-          <w:rFonts w:ascii="Segoe UI" w:hAnsi="Segoe UI" w:cs="Segoe UI"/>
-          <w:sz w:val="24"/>
-          <w:szCs w:val="40"/>
-        </w:rPr>
-      </w:pPr>
-      <w:r>
-        <w:rPr>
-          <w:rFonts w:ascii="Segoe UI" w:hAnsi="Segoe UI" w:cs="Segoe UI"/>
-          <w:sz w:val="24"/>
-          <w:szCs w:val="40"/>
-        </w:rPr>
-        <w:t>Achievement types</w:t>
-      </w:r>
-    </w:p>
-    <w:p>
-      <w:pPr>
-        <w:pStyle w:val="ListParagraph"/>
-        <w:numPr>
-          <w:ilvl w:val="2"/>
-          <w:numId w:val="6"/>
-        </w:numPr>
-        <w:rPr>
-          <w:rFonts w:ascii="Segoe UI" w:hAnsi="Segoe UI" w:cs="Segoe UI"/>
-          <w:sz w:val="24"/>
-          <w:szCs w:val="40"/>
-        </w:rPr>
-      </w:pPr>
-      <w:r>
-        <w:rPr>
-          <w:rFonts w:ascii="Segoe UI" w:hAnsi="Segoe UI" w:cs="Segoe UI"/>
-          <w:sz w:val="24"/>
-          <w:szCs w:val="40"/>
-        </w:rPr>
-        <w:t>Endless mode</w:t>
-      </w:r>
-    </w:p>
-    <w:p>
-      <w:pPr>
-        <w:pStyle w:val="ListParagraph"/>
-        <w:numPr>
-          <w:ilvl w:val="2"/>
-          <w:numId w:val="6"/>
-        </w:numPr>
-        <w:rPr>
-          <w:rFonts w:ascii="Segoe UI" w:hAnsi="Segoe UI" w:cs="Segoe UI"/>
-          <w:sz w:val="24"/>
-          <w:szCs w:val="40"/>
-        </w:rPr>
-      </w:pPr>
-      <w:r>
-        <w:rPr>
-          <w:rFonts w:ascii="Segoe UI" w:hAnsi="Segoe UI" w:cs="Segoe UI"/>
-          <w:sz w:val="24"/>
-          <w:szCs w:val="40"/>
-        </w:rPr>
-        <w:t>Story mode</w:t>
-      </w:r>
-    </w:p>
-    <w:p>
-      <w:pPr>
-        <w:pStyle w:val="ListParagraph"/>
-        <w:numPr>
-          <w:ilvl w:val="2"/>
-          <w:numId w:val="6"/>
-        </w:numPr>
-        <w:rPr>
-          <w:rFonts w:ascii="Segoe UI" w:hAnsi="Segoe UI" w:cs="Segoe UI"/>
-          <w:sz w:val="24"/>
-          <w:szCs w:val="40"/>
-        </w:rPr>
-      </w:pPr>
-      <w:r>
-        <w:rPr>
-          <w:rFonts w:ascii="Segoe UI" w:hAnsi="Segoe UI" w:cs="Segoe UI"/>
-          <w:sz w:val="24"/>
-          <w:szCs w:val="40"/>
-        </w:rPr>
-        <w:t>Enemies</w:t>
-      </w:r>
-    </w:p>
-    <w:p>
-      <w:pPr>
-        <w:pStyle w:val="ListParagraph"/>
-        <w:numPr>
-          <w:ilvl w:val="3"/>
-          <w:numId w:val="6"/>
-        </w:numPr>
-        <w:rPr>
-          <w:rFonts w:ascii="Segoe UI" w:hAnsi="Segoe UI" w:cs="Segoe UI"/>
-          <w:sz w:val="24"/>
-          <w:szCs w:val="40"/>
-        </w:rPr>
-      </w:pPr>
-      <w:r>
-        <w:rPr>
-          <w:rFonts w:ascii="Segoe UI" w:hAnsi="Segoe UI" w:cs="Segoe UI"/>
-          <w:sz w:val="24"/>
-          <w:szCs w:val="40"/>
-        </w:rPr>
-        <w:t>How many killed by type</w:t>
-      </w:r>
-    </w:p>
-    <w:p>
-      <w:pPr>
-        <w:pStyle w:val="ListParagraph"/>
-        <w:numPr>
-          <w:ilvl w:val="3"/>
-          <w:numId w:val="6"/>
-        </w:numPr>
-        <w:rPr>
-          <w:rFonts w:ascii="Segoe UI" w:hAnsi="Segoe UI" w:cs="Segoe UI"/>
-          <w:sz w:val="24"/>
-          <w:szCs w:val="40"/>
-        </w:rPr>
-      </w:pPr>
-      <w:r>
-        <w:rPr>
-          <w:rFonts w:ascii="Segoe UI" w:hAnsi="Segoe UI" w:cs="Segoe UI"/>
-          <w:sz w:val="24"/>
-          <w:szCs w:val="40"/>
-        </w:rPr>
-        <w:t>How many killed by projectile type</w:t>
-      </w:r>
-    </w:p>
-    <w:p>
-      <w:pPr>
-        <w:pStyle w:val="ListParagraph"/>
-        <w:numPr>
-          <w:ilvl w:val="2"/>
-          <w:numId w:val="6"/>
-        </w:numPr>
-        <w:rPr>
-          <w:rFonts w:ascii="Segoe UI" w:hAnsi="Segoe UI" w:cs="Segoe UI"/>
-          <w:sz w:val="24"/>
-          <w:szCs w:val="40"/>
-        </w:rPr>
-      </w:pPr>
-      <w:r>
-        <w:rPr>
-          <w:rFonts w:ascii="Segoe UI" w:hAnsi="Segoe UI" w:cs="Segoe UI"/>
-          <w:sz w:val="24"/>
-          <w:szCs w:val="40"/>
-        </w:rPr>
-        <w:t>Player</w:t>
-      </w:r>
-    </w:p>
-    <w:p>
-      <w:pPr>
-        <w:pStyle w:val="ListParagraph"/>
-        <w:numPr>
-          <w:ilvl w:val="3"/>
-          <w:numId w:val="6"/>
-        </w:numPr>
-        <w:rPr>
-          <w:rFonts w:ascii="Segoe UI" w:hAnsi="Segoe UI" w:cs="Segoe UI"/>
-          <w:sz w:val="24"/>
-          <w:szCs w:val="40"/>
-        </w:rPr>
-      </w:pPr>
-      <w:r>
-        <w:rPr>
-          <w:rFonts w:ascii="Segoe UI" w:hAnsi="Segoe UI" w:cs="Segoe UI"/>
-          <w:sz w:val="24"/>
-          <w:szCs w:val="40"/>
-        </w:rPr>
-        <w:t>Time played</w:t>
-      </w:r>
-    </w:p>
-    <w:p>
-      <w:pPr>
-        <w:pStyle w:val="ListParagraph"/>
-        <w:numPr>
-          <w:ilvl w:val="3"/>
-          <w:numId w:val="6"/>
-        </w:numPr>
-        <w:rPr>
-          <w:rFonts w:ascii="Segoe UI" w:hAnsi="Segoe UI" w:cs="Segoe UI"/>
-          <w:sz w:val="24"/>
-          <w:szCs w:val="40"/>
-        </w:rPr>
-      </w:pPr>
-      <w:r>
-        <w:rPr>
-          <w:rFonts w:ascii="Segoe UI" w:hAnsi="Segoe UI" w:cs="Segoe UI"/>
-          <w:sz w:val="24"/>
-          <w:szCs w:val="40"/>
-        </w:rPr>
-        <w:t>Deaths</w:t>
-      </w:r>
-    </w:p>
-    <w:p>
-      <w:pPr>
-        <w:pStyle w:val="ListParagraph"/>
-        <w:numPr>
-          <w:ilvl w:val="3"/>
-          <w:numId w:val="6"/>
-        </w:numPr>
-        <w:rPr>
-          <w:rFonts w:ascii="Segoe UI" w:hAnsi="Segoe UI" w:cs="Segoe UI"/>
-          <w:sz w:val="24"/>
-          <w:szCs w:val="40"/>
-        </w:rPr>
-      </w:pPr>
-      <w:r>
-        <w:rPr>
-          <w:rFonts w:ascii="Segoe UI" w:hAnsi="Segoe UI" w:cs="Segoe UI"/>
-          <w:sz w:val="24"/>
-          <w:szCs w:val="40"/>
-        </w:rPr>
-        <w:t>Pixels moved</w:t>
-      </w:r>
-    </w:p>
-    <w:p>
-      <w:pPr>
-        <w:pStyle w:val="ListParagraph"/>
-        <w:numPr>
-          <w:ilvl w:val="3"/>
-          <w:numId w:val="6"/>
-        </w:numPr>
-        <w:rPr>
-          <w:rFonts w:ascii="Segoe UI" w:hAnsi="Segoe UI" w:cs="Segoe UI"/>
-          <w:sz w:val="24"/>
-          <w:szCs w:val="40"/>
-        </w:rPr>
-      </w:pPr>
-      <w:r>
-        <w:rPr>
-          <w:rFonts w:ascii="Segoe UI" w:hAnsi="Segoe UI" w:cs="Segoe UI"/>
-          <w:sz w:val="24"/>
-          <w:szCs w:val="40"/>
-        </w:rPr>
-        <w:t>Shots fired per projectile type</w:t>
-      </w:r>
-    </w:p>
-    <w:p>
-      <w:pPr>
-        <w:pStyle w:val="ListParagraph"/>
-        <w:numPr>
-          <w:ilvl w:val="0"/>
-          <w:numId w:val="6"/>
-        </w:numPr>
-        <w:rPr>
-          <w:rFonts w:ascii="Segoe UI" w:hAnsi="Segoe UI" w:cs="Segoe UI"/>
-          <w:b/>
-          <w:sz w:val="24"/>
-          <w:szCs w:val="40"/>
-        </w:rPr>
-      </w:pPr>
-      <w:r>
-        <w:rPr>
-          <w:rFonts w:ascii="Segoe UI" w:hAnsi="Segoe UI" w:cs="Segoe UI"/>
-          <w:b/>
-          <w:sz w:val="24"/>
-          <w:szCs w:val="40"/>
-        </w:rPr>
         <w:t>Particle Effects</w:t>
       </w:r>
     </w:p>
@@ -5969,7 +5478,6 @@
           <w:sz w:val="24"/>
           <w:szCs w:val="40"/>
         </w:rPr>
-        <w:lastRenderedPageBreak/>
         <w:t>Explosions when player dies</w:t>
       </w:r>
     </w:p>
@@ -7993,7 +7501,7 @@
 </file>
 
 <file path=customXml/itemProps1.xml><?xml version="1.0" encoding="utf-8"?>
-<ds:datastoreItem xmlns:ds="http://schemas.openxmlformats.org/officeDocument/2006/customXml" ds:itemID="{AF4D9550-5083-4ECA-9EB2-B9106D4B7F7E}">
+<ds:datastoreItem xmlns:ds="http://schemas.openxmlformats.org/officeDocument/2006/customXml" ds:itemID="{97E4B106-3B8D-4F03-879C-0406D6596EF7}">
   <ds:schemaRefs>
     <ds:schemaRef ds:uri="http://schemas.openxmlformats.org/officeDocument/2006/bibliography"/>
   </ds:schemaRefs>

</xml_diff>

<commit_message>
basic difficulty, random time increased starting firerate spawn alien by type; each alien has its own spawn rate
</commit_message>
<xml_diff>
--- a/Galaga/assets/Galaga Design Document.docx
+++ b/Galaga/assets/Galaga Design Document.docx
@@ -1191,6 +1191,32 @@
         </w:rPr>
         <w:t xml:space="preserve">  Cant have its own pool because they are all separate classes; cant keep track of multiple pools like that, AlienManager seems to be the way to go.</w:t>
       </w:r>
+    </w:p>
+    <w:p>
+      <w:pPr>
+        <w:rPr>
+          <w:rFonts w:ascii="Segoe UI" w:hAnsi="Segoe UI" w:cs="Segoe UI"/>
+        </w:rPr>
+      </w:pPr>
+      <w:r>
+        <w:rPr>
+          <w:rFonts w:ascii="Segoe UI" w:hAnsi="Segoe UI" w:cs="Segoe UI"/>
+        </w:rPr>
+        <w:t>Spawn Rates etc</w:t>
+      </w:r>
+    </w:p>
+    <w:p>
+      <w:pPr>
+        <w:rPr>
+          <w:rFonts w:ascii="Segoe UI" w:hAnsi="Segoe UI" w:cs="Segoe UI"/>
+        </w:rPr>
+      </w:pPr>
+      <w:r>
+        <w:rPr>
+          <w:rFonts w:ascii="Segoe UI" w:hAnsi="Segoe UI" w:cs="Segoe UI"/>
+        </w:rPr>
+        <w:t>I may have to make enemy spawning not random --- that leads to unpredictable gameplay for the next iteration of the game.  Need to think up a wave system.</w:t>
+      </w:r>
       <w:bookmarkStart w:id="0" w:name="_GoBack"/>
       <w:bookmarkEnd w:id="0"/>
     </w:p>
@@ -1429,6 +1455,7 @@
         <w:rPr>
           <w:rFonts w:ascii="Segoe UI" w:hAnsi="Segoe UI" w:cs="Segoe UI"/>
         </w:rPr>
+        <w:lastRenderedPageBreak/>
         <w:t>Visible from start screen.</w:t>
       </w:r>
     </w:p>
@@ -1501,7 +1528,6 @@
         <w:rPr>
           <w:rFonts w:ascii="Segoe UI" w:hAnsi="Segoe UI" w:cs="Segoe UI"/>
         </w:rPr>
-        <w:lastRenderedPageBreak/>
         <w:t>Pause screen</w:t>
       </w:r>
     </w:p>
@@ -2082,6 +2108,7 @@
         <w:rPr>
           <w:rFonts w:ascii="Segoe UI" w:hAnsi="Segoe UI" w:cs="Segoe UI"/>
         </w:rPr>
+        <w:lastRenderedPageBreak/>
         <w:t>32 by 32</w:t>
       </w:r>
     </w:p>
@@ -2154,7 +2181,6 @@
         <w:rPr>
           <w:rFonts w:ascii="Segoe UI" w:hAnsi="Segoe UI" w:cs="Segoe UI"/>
         </w:rPr>
-        <w:lastRenderedPageBreak/>
         <w:t>Base score is 25 points.</w:t>
       </w:r>
     </w:p>
@@ -2741,6 +2767,7 @@
           <w:sz w:val="24"/>
           <w:szCs w:val="40"/>
         </w:rPr>
+        <w:lastRenderedPageBreak/>
         <w:t>Player ship</w:t>
       </w:r>
     </w:p>
@@ -2837,7 +2864,6 @@
           <w:sz w:val="24"/>
           <w:szCs w:val="40"/>
         </w:rPr>
-        <w:lastRenderedPageBreak/>
         <w:t>3</w:t>
       </w:r>
     </w:p>
@@ -3368,6 +3394,7 @@
           <w:sz w:val="24"/>
           <w:szCs w:val="40"/>
         </w:rPr>
+        <w:lastRenderedPageBreak/>
         <w:t>These ideas are above the scope of the basic gameplay I want to complete before moving onto more complicated ideas that may take some time or be scrapped altogether.</w:t>
       </w:r>
     </w:p>
@@ -3434,24 +3461,590 @@
           <w:sz w:val="24"/>
           <w:szCs w:val="40"/>
         </w:rPr>
+        <w:t xml:space="preserve">Good transitions between </w:t>
+      </w:r>
+      <w:r>
+        <w:rPr>
+          <w:rFonts w:ascii="Segoe UI" w:hAnsi="Segoe UI" w:cs="Segoe UI"/>
+          <w:sz w:val="24"/>
+          <w:szCs w:val="40"/>
+        </w:rPr>
+        <w:t>screens</w:t>
+      </w:r>
+      <w:r>
+        <w:rPr>
+          <w:rFonts w:ascii="Segoe UI" w:hAnsi="Segoe UI" w:cs="Segoe UI"/>
+          <w:sz w:val="24"/>
+          <w:szCs w:val="40"/>
+        </w:rPr>
+        <w:t>.</w:t>
+      </w:r>
+    </w:p>
+    <w:p>
+      <w:pPr>
+        <w:pStyle w:val="ListParagraph"/>
+        <w:numPr>
+          <w:ilvl w:val="0"/>
+          <w:numId w:val="6"/>
+        </w:numPr>
+        <w:rPr>
+          <w:rFonts w:ascii="Segoe UI" w:hAnsi="Segoe UI" w:cs="Segoe UI"/>
+          <w:sz w:val="24"/>
+          <w:szCs w:val="40"/>
+        </w:rPr>
+      </w:pPr>
+      <w:r>
+        <w:rPr>
+          <w:rFonts w:ascii="Segoe UI" w:hAnsi="Segoe UI" w:cs="Segoe UI"/>
+          <w:sz w:val="24"/>
+          <w:szCs w:val="40"/>
+        </w:rPr>
+        <w:t>Multiplier for scores.</w:t>
+      </w:r>
+    </w:p>
+    <w:p>
+      <w:pPr>
+        <w:pStyle w:val="ListParagraph"/>
+        <w:numPr>
+          <w:ilvl w:val="0"/>
+          <w:numId w:val="6"/>
+        </w:numPr>
+        <w:rPr>
+          <w:rFonts w:ascii="Segoe UI" w:hAnsi="Segoe UI" w:cs="Segoe UI"/>
+          <w:sz w:val="24"/>
+          <w:szCs w:val="40"/>
+        </w:rPr>
+      </w:pPr>
+      <w:r>
+        <w:rPr>
+          <w:rFonts w:ascii="Segoe UI" w:hAnsi="Segoe UI" w:cs="Segoe UI"/>
+          <w:sz w:val="24"/>
+          <w:szCs w:val="40"/>
+        </w:rPr>
+        <w:t>Additional enemies</w:t>
+      </w:r>
+      <w:r>
+        <w:rPr>
+          <w:rFonts w:ascii="Segoe UI" w:hAnsi="Segoe UI" w:cs="Segoe UI"/>
+          <w:sz w:val="24"/>
+          <w:szCs w:val="40"/>
+        </w:rPr>
+        <w:t>.</w:t>
+      </w:r>
+    </w:p>
+    <w:p>
+      <w:pPr>
+        <w:pStyle w:val="ListParagraph"/>
+        <w:numPr>
+          <w:ilvl w:val="0"/>
+          <w:numId w:val="6"/>
+        </w:numPr>
+        <w:rPr>
+          <w:rFonts w:ascii="Segoe UI" w:hAnsi="Segoe UI" w:cs="Segoe UI"/>
+          <w:sz w:val="24"/>
+          <w:szCs w:val="40"/>
+        </w:rPr>
+      </w:pPr>
+      <w:r>
+        <w:rPr>
+          <w:rFonts w:ascii="Segoe UI" w:hAnsi="Segoe UI" w:cs="Segoe UI"/>
+          <w:sz w:val="24"/>
+          <w:szCs w:val="40"/>
+        </w:rPr>
+        <w:t>An innate shield ability that recharges over-time or can be recharged.</w:t>
+      </w:r>
+    </w:p>
+    <w:p>
+      <w:pPr>
+        <w:pStyle w:val="ListParagraph"/>
+        <w:numPr>
+          <w:ilvl w:val="1"/>
+          <w:numId w:val="6"/>
+        </w:numPr>
+        <w:rPr>
+          <w:rFonts w:ascii="Segoe UI" w:hAnsi="Segoe UI" w:cs="Segoe UI"/>
+          <w:sz w:val="24"/>
+          <w:szCs w:val="40"/>
+        </w:rPr>
+      </w:pPr>
+      <w:r>
+        <w:rPr>
+          <w:rFonts w:ascii="Segoe UI" w:hAnsi="Segoe UI" w:cs="Segoe UI"/>
+          <w:sz w:val="24"/>
+          <w:szCs w:val="40"/>
+        </w:rPr>
+        <w:t>This is a buffer to the player’s health and gets taken down first.</w:t>
+      </w:r>
+    </w:p>
+    <w:p>
+      <w:pPr>
+        <w:pStyle w:val="ListParagraph"/>
+        <w:numPr>
+          <w:ilvl w:val="0"/>
+          <w:numId w:val="6"/>
+        </w:numPr>
+        <w:rPr>
+          <w:rFonts w:ascii="Segoe UI" w:hAnsi="Segoe UI" w:cs="Segoe UI"/>
+          <w:sz w:val="24"/>
+          <w:szCs w:val="40"/>
+        </w:rPr>
+      </w:pPr>
+      <w:r>
+        <w:rPr>
+          <w:rFonts w:ascii="Segoe UI" w:hAnsi="Segoe UI" w:cs="Segoe UI"/>
+          <w:sz w:val="24"/>
+          <w:szCs w:val="40"/>
+        </w:rPr>
+        <w:t>Special power-ups, multiplier bonuses etc flow down the screen for the player to pick up.</w:t>
+      </w:r>
+      <w:r>
+        <w:rPr>
+          <w:rFonts w:ascii="Segoe UI" w:hAnsi="Segoe UI" w:cs="Segoe UI"/>
+          <w:sz w:val="24"/>
+          <w:szCs w:val="40"/>
+        </w:rPr>
+        <w:t xml:space="preserve">  These should be temporary.</w:t>
+      </w:r>
+    </w:p>
+    <w:p>
+      <w:pPr>
+        <w:pStyle w:val="ListParagraph"/>
+        <w:numPr>
+          <w:ilvl w:val="0"/>
+          <w:numId w:val="6"/>
+        </w:numPr>
+        <w:rPr>
+          <w:rFonts w:ascii="Segoe UI" w:hAnsi="Segoe UI" w:cs="Segoe UI"/>
+          <w:sz w:val="24"/>
+          <w:szCs w:val="40"/>
+        </w:rPr>
+      </w:pPr>
+      <w:r>
+        <w:rPr>
+          <w:rFonts w:ascii="Segoe UI" w:hAnsi="Segoe UI" w:cs="Segoe UI"/>
+          <w:sz w:val="24"/>
+          <w:szCs w:val="40"/>
+        </w:rPr>
+        <w:t>Secret areas that are accessed while playing the game.  For example in star fox there were secret levels if you flew into a specific ring or flew through rings in a certain order or sho</w:t>
+      </w:r>
+      <w:r>
+        <w:rPr>
+          <w:rFonts w:ascii="Segoe UI" w:hAnsi="Segoe UI" w:cs="Segoe UI"/>
+          <w:sz w:val="24"/>
+          <w:szCs w:val="40"/>
+        </w:rPr>
+        <w:t>o</w:t>
+      </w:r>
+      <w:r>
+        <w:rPr>
+          <w:rFonts w:ascii="Segoe UI" w:hAnsi="Segoe UI" w:cs="Segoe UI"/>
+          <w:sz w:val="24"/>
+          <w:szCs w:val="40"/>
+        </w:rPr>
+        <w:t>t a meteor with a face on it and destroyed it and slammed into it.</w:t>
+      </w:r>
+    </w:p>
+    <w:p>
+      <w:pPr>
+        <w:pStyle w:val="ListParagraph"/>
+        <w:numPr>
+          <w:ilvl w:val="0"/>
+          <w:numId w:val="6"/>
+        </w:numPr>
+        <w:rPr>
+          <w:rFonts w:ascii="Segoe UI" w:hAnsi="Segoe UI" w:cs="Segoe UI"/>
+          <w:sz w:val="24"/>
+          <w:szCs w:val="40"/>
+        </w:rPr>
+      </w:pPr>
+      <w:r>
+        <w:rPr>
+          <w:rFonts w:ascii="Segoe UI" w:hAnsi="Segoe UI" w:cs="Segoe UI"/>
+          <w:sz w:val="24"/>
+          <w:szCs w:val="40"/>
+        </w:rPr>
+        <w:t>The background will transition to another background as the game gets harder.</w:t>
+      </w:r>
+    </w:p>
+    <w:p>
+      <w:pPr>
+        <w:pStyle w:val="ListParagraph"/>
+        <w:numPr>
+          <w:ilvl w:val="1"/>
+          <w:numId w:val="6"/>
+        </w:numPr>
+        <w:rPr>
+          <w:rFonts w:ascii="Segoe UI" w:hAnsi="Segoe UI" w:cs="Segoe UI"/>
+          <w:sz w:val="24"/>
+          <w:szCs w:val="40"/>
+        </w:rPr>
+      </w:pPr>
+      <w:r>
+        <w:rPr>
+          <w:rFonts w:ascii="Segoe UI" w:hAnsi="Segoe UI" w:cs="Segoe UI"/>
+          <w:sz w:val="24"/>
+          <w:szCs w:val="40"/>
+        </w:rPr>
+        <w:t>Problems:  Since the game is “infinite” the background will h</w:t>
+      </w:r>
+      <w:r>
+        <w:rPr>
+          <w:rFonts w:ascii="Segoe UI" w:hAnsi="Segoe UI" w:cs="Segoe UI"/>
+          <w:sz w:val="24"/>
+          <w:szCs w:val="40"/>
+        </w:rPr>
+        <w:t>a</w:t>
+      </w:r>
+      <w:r>
+        <w:rPr>
+          <w:rFonts w:ascii="Segoe UI" w:hAnsi="Segoe UI" w:cs="Segoe UI"/>
+          <w:sz w:val="24"/>
+          <w:szCs w:val="40"/>
+        </w:rPr>
+        <w:t>ve to stop transitioning.  Or better yet the background has no bearing on the difficulty of the game.  The background image will transition as a queue that the game is getting harder?</w:t>
+      </w:r>
+    </w:p>
+    <w:p>
+      <w:pPr>
+        <w:pStyle w:val="ListParagraph"/>
+        <w:numPr>
+          <w:ilvl w:val="0"/>
+          <w:numId w:val="6"/>
+        </w:numPr>
+        <w:rPr>
+          <w:rFonts w:ascii="Segoe UI" w:hAnsi="Segoe UI" w:cs="Segoe UI"/>
+          <w:sz w:val="24"/>
+          <w:szCs w:val="40"/>
+        </w:rPr>
+      </w:pPr>
+      <w:r>
+        <w:rPr>
+          <w:rFonts w:ascii="Segoe UI" w:hAnsi="Segoe UI" w:cs="Segoe UI"/>
+          <w:sz w:val="24"/>
+          <w:szCs w:val="40"/>
+        </w:rPr>
+        <w:t>Transitioned backgrounds.</w:t>
+      </w:r>
+    </w:p>
+    <w:p>
+      <w:pPr>
+        <w:pStyle w:val="ListParagraph"/>
+        <w:numPr>
+          <w:ilvl w:val="0"/>
+          <w:numId w:val="6"/>
+        </w:numPr>
+        <w:rPr>
+          <w:rFonts w:ascii="Segoe UI" w:hAnsi="Segoe UI" w:cs="Segoe UI"/>
+          <w:sz w:val="24"/>
+          <w:szCs w:val="40"/>
+        </w:rPr>
+      </w:pPr>
+      <w:r>
+        <w:rPr>
+          <w:rFonts w:ascii="Segoe UI" w:hAnsi="Segoe UI" w:cs="Segoe UI"/>
+          <w:sz w:val="24"/>
+          <w:szCs w:val="40"/>
+        </w:rPr>
+        <w:t>The player is able to choose their starting ship.</w:t>
+      </w:r>
+    </w:p>
+    <w:p>
+      <w:pPr>
+        <w:pStyle w:val="ListParagraph"/>
+        <w:numPr>
+          <w:ilvl w:val="0"/>
+          <w:numId w:val="6"/>
+        </w:numPr>
+        <w:rPr>
+          <w:rFonts w:ascii="Segoe UI" w:hAnsi="Segoe UI" w:cs="Segoe UI"/>
+          <w:b/>
+          <w:sz w:val="24"/>
+          <w:szCs w:val="40"/>
+        </w:rPr>
+      </w:pPr>
+      <w:r>
+        <w:rPr>
+          <w:rFonts w:ascii="Segoe UI" w:hAnsi="Segoe UI" w:cs="Segoe UI"/>
+          <w:b/>
+          <w:sz w:val="24"/>
+          <w:szCs w:val="40"/>
+        </w:rPr>
+        <w:t>Stats System</w:t>
+      </w:r>
+    </w:p>
+    <w:p>
+      <w:pPr>
+        <w:pStyle w:val="ListParagraph"/>
+        <w:numPr>
+          <w:ilvl w:val="1"/>
+          <w:numId w:val="6"/>
+        </w:numPr>
+        <w:rPr>
+          <w:rFonts w:ascii="Segoe UI" w:hAnsi="Segoe UI" w:cs="Segoe UI"/>
+          <w:sz w:val="24"/>
+          <w:szCs w:val="40"/>
+        </w:rPr>
+      </w:pPr>
+      <w:r>
+        <w:rPr>
+          <w:rFonts w:ascii="Segoe UI" w:hAnsi="Segoe UI" w:cs="Segoe UI"/>
+          <w:sz w:val="24"/>
+          <w:szCs w:val="40"/>
+        </w:rPr>
+        <w:t>The player comes with default stats can later be upgraded or changed in various ways.</w:t>
+      </w:r>
+    </w:p>
+    <w:p>
+      <w:pPr>
+        <w:pStyle w:val="ListParagraph"/>
+        <w:numPr>
+          <w:ilvl w:val="0"/>
+          <w:numId w:val="6"/>
+        </w:numPr>
+        <w:rPr>
+          <w:rFonts w:ascii="Segoe UI" w:hAnsi="Segoe UI" w:cs="Segoe UI"/>
+          <w:b/>
+          <w:sz w:val="24"/>
+          <w:szCs w:val="40"/>
+        </w:rPr>
+      </w:pPr>
+      <w:r>
+        <w:rPr>
+          <w:rFonts w:ascii="Segoe UI" w:hAnsi="Segoe UI" w:cs="Segoe UI"/>
+          <w:b/>
+          <w:sz w:val="24"/>
+          <w:szCs w:val="40"/>
+        </w:rPr>
+        <w:t>Upgrades</w:t>
+      </w:r>
+    </w:p>
+    <w:p>
+      <w:pPr>
+        <w:pStyle w:val="ListParagraph"/>
+        <w:numPr>
+          <w:ilvl w:val="1"/>
+          <w:numId w:val="6"/>
+        </w:numPr>
+        <w:rPr>
+          <w:rFonts w:ascii="Segoe UI" w:hAnsi="Segoe UI" w:cs="Segoe UI"/>
+          <w:sz w:val="24"/>
+          <w:szCs w:val="40"/>
+        </w:rPr>
+      </w:pPr>
+      <w:r>
+        <w:rPr>
+          <w:rFonts w:ascii="Segoe UI" w:hAnsi="Segoe UI" w:cs="Segoe UI"/>
+          <w:sz w:val="24"/>
+          <w:szCs w:val="40"/>
+        </w:rPr>
+        <w:t>The ability to upgrade your ship.</w:t>
+      </w:r>
+    </w:p>
+    <w:p>
+      <w:pPr>
+        <w:pStyle w:val="ListParagraph"/>
+        <w:numPr>
+          <w:ilvl w:val="1"/>
+          <w:numId w:val="6"/>
+        </w:numPr>
+        <w:rPr>
+          <w:rFonts w:ascii="Segoe UI" w:hAnsi="Segoe UI" w:cs="Segoe UI"/>
+          <w:sz w:val="24"/>
+          <w:szCs w:val="40"/>
+        </w:rPr>
+      </w:pPr>
+      <w:r>
+        <w:rPr>
+          <w:rFonts w:ascii="Segoe UI" w:hAnsi="Segoe UI" w:cs="Segoe UI"/>
+          <w:sz w:val="24"/>
+          <w:szCs w:val="40"/>
+        </w:rPr>
+        <w:t>Upgrades can be similar to the old SNES side-shooter plane game that had those “options” around the plane that are like AI.</w:t>
+      </w:r>
+      <w:r>
+        <w:rPr>
+          <w:rFonts w:ascii="Segoe UI" w:hAnsi="Segoe UI" w:cs="Segoe UI"/>
+          <w:sz w:val="24"/>
+          <w:szCs w:val="40"/>
+        </w:rPr>
+        <w:t xml:space="preserve"> (Gradius)</w:t>
+      </w:r>
+    </w:p>
+    <w:p>
+      <w:pPr>
+        <w:pStyle w:val="ListParagraph"/>
+        <w:numPr>
+          <w:ilvl w:val="1"/>
+          <w:numId w:val="6"/>
+        </w:numPr>
+        <w:rPr>
+          <w:rFonts w:ascii="Segoe UI" w:hAnsi="Segoe UI" w:cs="Segoe UI"/>
+          <w:sz w:val="24"/>
+          <w:szCs w:val="40"/>
+        </w:rPr>
+      </w:pPr>
+      <w:r>
+        <w:rPr>
+          <w:rFonts w:ascii="Segoe UI" w:hAnsi="Segoe UI" w:cs="Segoe UI"/>
+          <w:sz w:val="24"/>
+          <w:szCs w:val="40"/>
+        </w:rPr>
+        <w:t>Upgrades can be visual upgrades.  The exchanging of parts of the ship.  Upgrading a gun to a missile shooter.</w:t>
+      </w:r>
+    </w:p>
+    <w:p>
+      <w:pPr>
+        <w:pStyle w:val="ListParagraph"/>
+        <w:numPr>
+          <w:ilvl w:val="1"/>
+          <w:numId w:val="6"/>
+        </w:numPr>
+        <w:rPr>
+          <w:rFonts w:ascii="Segoe UI" w:hAnsi="Segoe UI" w:cs="Segoe UI"/>
+          <w:sz w:val="24"/>
+          <w:szCs w:val="40"/>
+        </w:rPr>
+      </w:pPr>
+      <w:r>
+        <w:rPr>
+          <w:rFonts w:ascii="Segoe UI" w:hAnsi="Segoe UI" w:cs="Segoe UI"/>
+          <w:sz w:val="24"/>
+          <w:szCs w:val="40"/>
+        </w:rPr>
+        <w:t>Upgrades can be similar to the game Armored Core.  The user can build their ship from various parts.</w:t>
+      </w:r>
+    </w:p>
+    <w:p>
+      <w:pPr>
+        <w:pStyle w:val="ListParagraph"/>
+        <w:numPr>
+          <w:ilvl w:val="2"/>
+          <w:numId w:val="6"/>
+        </w:numPr>
+        <w:rPr>
+          <w:rFonts w:ascii="Segoe UI" w:hAnsi="Segoe UI" w:cs="Segoe UI"/>
+          <w:sz w:val="24"/>
+          <w:szCs w:val="40"/>
+        </w:rPr>
+      </w:pPr>
+      <w:r>
+        <w:rPr>
+          <w:rFonts w:ascii="Segoe UI" w:hAnsi="Segoe UI" w:cs="Segoe UI"/>
+          <w:sz w:val="24"/>
+          <w:szCs w:val="40"/>
+        </w:rPr>
         <w:lastRenderedPageBreak/>
-        <w:t xml:space="preserve">Good transitions between </w:t>
-      </w:r>
-      <w:r>
-        <w:rPr>
-          <w:rFonts w:ascii="Segoe UI" w:hAnsi="Segoe UI" w:cs="Segoe UI"/>
-          <w:sz w:val="24"/>
-          <w:szCs w:val="40"/>
-        </w:rPr>
-        <w:t>screens</w:t>
-      </w:r>
-      <w:r>
-        <w:rPr>
-          <w:rFonts w:ascii="Segoe UI" w:hAnsi="Segoe UI" w:cs="Segoe UI"/>
-          <w:sz w:val="24"/>
-          <w:szCs w:val="40"/>
-        </w:rPr>
-        <w:t>.</w:t>
+        <w:t>Body</w:t>
+      </w:r>
+    </w:p>
+    <w:p>
+      <w:pPr>
+        <w:pStyle w:val="ListParagraph"/>
+        <w:numPr>
+          <w:ilvl w:val="2"/>
+          <w:numId w:val="6"/>
+        </w:numPr>
+        <w:rPr>
+          <w:rFonts w:ascii="Segoe UI" w:hAnsi="Segoe UI" w:cs="Segoe UI"/>
+          <w:sz w:val="24"/>
+          <w:szCs w:val="40"/>
+        </w:rPr>
+      </w:pPr>
+      <w:r>
+        <w:rPr>
+          <w:rFonts w:ascii="Segoe UI" w:hAnsi="Segoe UI" w:cs="Segoe UI"/>
+          <w:sz w:val="24"/>
+          <w:szCs w:val="40"/>
+        </w:rPr>
+        <w:t>Weapons</w:t>
+      </w:r>
+    </w:p>
+    <w:p>
+      <w:pPr>
+        <w:pStyle w:val="ListParagraph"/>
+        <w:numPr>
+          <w:ilvl w:val="2"/>
+          <w:numId w:val="6"/>
+        </w:numPr>
+        <w:rPr>
+          <w:rFonts w:ascii="Segoe UI" w:hAnsi="Segoe UI" w:cs="Segoe UI"/>
+          <w:sz w:val="24"/>
+          <w:szCs w:val="40"/>
+        </w:rPr>
+      </w:pPr>
+      <w:r>
+        <w:rPr>
+          <w:rFonts w:ascii="Segoe UI" w:hAnsi="Segoe UI" w:cs="Segoe UI"/>
+          <w:sz w:val="24"/>
+          <w:szCs w:val="40"/>
+        </w:rPr>
+        <w:t>Boosters</w:t>
+      </w:r>
+    </w:p>
+    <w:p>
+      <w:pPr>
+        <w:pStyle w:val="ListParagraph"/>
+        <w:numPr>
+          <w:ilvl w:val="2"/>
+          <w:numId w:val="6"/>
+        </w:numPr>
+        <w:rPr>
+          <w:rFonts w:ascii="Segoe UI" w:hAnsi="Segoe UI" w:cs="Segoe UI"/>
+          <w:sz w:val="24"/>
+          <w:szCs w:val="40"/>
+        </w:rPr>
+      </w:pPr>
+      <w:r>
+        <w:rPr>
+          <w:rFonts w:ascii="Segoe UI" w:hAnsi="Segoe UI" w:cs="Segoe UI"/>
+          <w:sz w:val="24"/>
+          <w:szCs w:val="40"/>
+        </w:rPr>
+        <w:t>Wings</w:t>
+      </w:r>
+    </w:p>
+    <w:p>
+      <w:pPr>
+        <w:pStyle w:val="ListParagraph"/>
+        <w:numPr>
+          <w:ilvl w:val="2"/>
+          <w:numId w:val="6"/>
+        </w:numPr>
+        <w:rPr>
+          <w:rFonts w:ascii="Segoe UI" w:hAnsi="Segoe UI" w:cs="Segoe UI"/>
+          <w:sz w:val="24"/>
+          <w:szCs w:val="40"/>
+        </w:rPr>
+      </w:pPr>
+      <w:r>
+        <w:rPr>
+          <w:rFonts w:ascii="Segoe UI" w:hAnsi="Segoe UI" w:cs="Segoe UI"/>
+          <w:sz w:val="24"/>
+          <w:szCs w:val="40"/>
+        </w:rPr>
+        <w:t>Fuel</w:t>
+      </w:r>
+    </w:p>
+    <w:p>
+      <w:pPr>
+        <w:pStyle w:val="ListParagraph"/>
+        <w:numPr>
+          <w:ilvl w:val="1"/>
+          <w:numId w:val="6"/>
+        </w:numPr>
+        <w:rPr>
+          <w:rFonts w:ascii="Segoe UI" w:hAnsi="Segoe UI" w:cs="Segoe UI"/>
+          <w:sz w:val="24"/>
+          <w:szCs w:val="40"/>
+        </w:rPr>
+      </w:pPr>
+      <w:r>
+        <w:rPr>
+          <w:rFonts w:ascii="Segoe UI" w:hAnsi="Segoe UI" w:cs="Segoe UI"/>
+          <w:sz w:val="24"/>
+          <w:szCs w:val="40"/>
+        </w:rPr>
+        <w:t>There can be various different parts to mix and choose that boost overall stats.</w:t>
       </w:r>
     </w:p>
     <w:p>
@@ -3463,17 +4056,152 @@
         </w:numPr>
         <w:rPr>
           <w:rFonts w:ascii="Segoe UI" w:hAnsi="Segoe UI" w:cs="Segoe UI"/>
-          <w:sz w:val="24"/>
-          <w:szCs w:val="40"/>
-        </w:rPr>
-      </w:pPr>
-      <w:r>
-        <w:rPr>
-          <w:rFonts w:ascii="Segoe UI" w:hAnsi="Segoe UI" w:cs="Segoe UI"/>
-          <w:sz w:val="24"/>
-          <w:szCs w:val="40"/>
-        </w:rPr>
-        <w:t>Multiplier for scores.</w:t>
+          <w:b/>
+          <w:sz w:val="24"/>
+          <w:szCs w:val="40"/>
+        </w:rPr>
+      </w:pPr>
+      <w:r>
+        <w:rPr>
+          <w:rFonts w:ascii="Segoe UI" w:hAnsi="Segoe UI" w:cs="Segoe UI"/>
+          <w:b/>
+          <w:sz w:val="24"/>
+          <w:szCs w:val="40"/>
+        </w:rPr>
+        <w:t>In-Game Store</w:t>
+      </w:r>
+    </w:p>
+    <w:p>
+      <w:pPr>
+        <w:pStyle w:val="ListParagraph"/>
+        <w:numPr>
+          <w:ilvl w:val="1"/>
+          <w:numId w:val="6"/>
+        </w:numPr>
+        <w:rPr>
+          <w:rFonts w:ascii="Segoe UI" w:hAnsi="Segoe UI" w:cs="Segoe UI"/>
+          <w:b/>
+          <w:sz w:val="24"/>
+          <w:szCs w:val="40"/>
+        </w:rPr>
+      </w:pPr>
+      <w:r>
+        <w:rPr>
+          <w:rFonts w:ascii="Segoe UI" w:hAnsi="Segoe UI" w:cs="Segoe UI"/>
+          <w:sz w:val="24"/>
+          <w:szCs w:val="40"/>
+        </w:rPr>
+        <w:t>An in-game store to buy power-ups.</w:t>
+      </w:r>
+    </w:p>
+    <w:p>
+      <w:pPr>
+        <w:pStyle w:val="ListParagraph"/>
+        <w:numPr>
+          <w:ilvl w:val="2"/>
+          <w:numId w:val="6"/>
+        </w:numPr>
+        <w:rPr>
+          <w:rFonts w:ascii="Segoe UI" w:hAnsi="Segoe UI" w:cs="Segoe UI"/>
+          <w:sz w:val="24"/>
+          <w:szCs w:val="40"/>
+        </w:rPr>
+      </w:pPr>
+      <w:r>
+        <w:rPr>
+          <w:rFonts w:ascii="Segoe UI" w:hAnsi="Segoe UI" w:cs="Segoe UI"/>
+          <w:sz w:val="24"/>
+          <w:szCs w:val="40"/>
+        </w:rPr>
+        <w:t>Move speed</w:t>
+      </w:r>
+    </w:p>
+    <w:p>
+      <w:pPr>
+        <w:pStyle w:val="ListParagraph"/>
+        <w:numPr>
+          <w:ilvl w:val="2"/>
+          <w:numId w:val="6"/>
+        </w:numPr>
+        <w:rPr>
+          <w:rFonts w:ascii="Segoe UI" w:hAnsi="Segoe UI" w:cs="Segoe UI"/>
+          <w:sz w:val="24"/>
+          <w:szCs w:val="40"/>
+        </w:rPr>
+      </w:pPr>
+      <w:r>
+        <w:rPr>
+          <w:rFonts w:ascii="Segoe UI" w:hAnsi="Segoe UI" w:cs="Segoe UI"/>
+          <w:sz w:val="24"/>
+          <w:szCs w:val="40"/>
+        </w:rPr>
+        <w:t>Lives</w:t>
+      </w:r>
+    </w:p>
+    <w:p>
+      <w:pPr>
+        <w:pStyle w:val="ListParagraph"/>
+        <w:numPr>
+          <w:ilvl w:val="2"/>
+          <w:numId w:val="6"/>
+        </w:numPr>
+        <w:rPr>
+          <w:rFonts w:ascii="Segoe UI" w:hAnsi="Segoe UI" w:cs="Segoe UI"/>
+          <w:sz w:val="24"/>
+          <w:szCs w:val="40"/>
+        </w:rPr>
+      </w:pPr>
+      <w:r>
+        <w:rPr>
+          <w:rFonts w:ascii="Segoe UI" w:hAnsi="Segoe UI" w:cs="Segoe UI"/>
+          <w:sz w:val="24"/>
+          <w:szCs w:val="40"/>
+        </w:rPr>
+        <w:t>Projectile speed</w:t>
+      </w:r>
+    </w:p>
+    <w:p>
+      <w:pPr>
+        <w:pStyle w:val="ListParagraph"/>
+        <w:numPr>
+          <w:ilvl w:val="2"/>
+          <w:numId w:val="6"/>
+        </w:numPr>
+        <w:rPr>
+          <w:rFonts w:ascii="Segoe UI" w:hAnsi="Segoe UI" w:cs="Segoe UI"/>
+          <w:sz w:val="24"/>
+          <w:szCs w:val="40"/>
+        </w:rPr>
+      </w:pPr>
+      <w:r>
+        <w:rPr>
+          <w:rFonts w:ascii="Segoe UI" w:hAnsi="Segoe UI" w:cs="Segoe UI"/>
+          <w:sz w:val="24"/>
+          <w:szCs w:val="40"/>
+        </w:rPr>
+        <w:t>Projectile damage</w:t>
+      </w:r>
+    </w:p>
+    <w:p>
+      <w:pPr>
+        <w:pStyle w:val="ListParagraph"/>
+        <w:numPr>
+          <w:ilvl w:val="2"/>
+          <w:numId w:val="6"/>
+        </w:numPr>
+        <w:rPr>
+          <w:rFonts w:ascii="Segoe UI" w:hAnsi="Segoe UI" w:cs="Segoe UI"/>
+          <w:sz w:val="24"/>
+          <w:szCs w:val="40"/>
+        </w:rPr>
+      </w:pPr>
+      <w:r>
+        <w:rPr>
+          <w:rFonts w:ascii="Segoe UI" w:hAnsi="Segoe UI" w:cs="Segoe UI"/>
+          <w:sz w:val="24"/>
+          <w:szCs w:val="40"/>
+        </w:rPr>
+        <w:t>Shield packs</w:t>
       </w:r>
     </w:p>
     <w:p>
@@ -3485,25 +4213,204 @@
         </w:numPr>
         <w:rPr>
           <w:rFonts w:ascii="Segoe UI" w:hAnsi="Segoe UI" w:cs="Segoe UI"/>
-          <w:sz w:val="24"/>
-          <w:szCs w:val="40"/>
-        </w:rPr>
-      </w:pPr>
-      <w:r>
-        <w:rPr>
-          <w:rFonts w:ascii="Segoe UI" w:hAnsi="Segoe UI" w:cs="Segoe UI"/>
-          <w:sz w:val="24"/>
-          <w:szCs w:val="40"/>
-        </w:rPr>
-        <w:t>Additional enemies</w:t>
-      </w:r>
-      <w:r>
-        <w:rPr>
-          <w:rFonts w:ascii="Segoe UI" w:hAnsi="Segoe UI" w:cs="Segoe UI"/>
-          <w:sz w:val="24"/>
-          <w:szCs w:val="40"/>
-        </w:rPr>
-        <w:t>.</w:t>
+          <w:b/>
+          <w:sz w:val="24"/>
+          <w:szCs w:val="40"/>
+        </w:rPr>
+      </w:pPr>
+      <w:r>
+        <w:rPr>
+          <w:rFonts w:ascii="Segoe UI" w:hAnsi="Segoe UI" w:cs="Segoe UI"/>
+          <w:b/>
+          <w:sz w:val="24"/>
+          <w:szCs w:val="40"/>
+        </w:rPr>
+        <w:t>Animation</w:t>
+      </w:r>
+      <w:r>
+        <w:rPr>
+          <w:rFonts w:ascii="Segoe UI" w:hAnsi="Segoe UI" w:cs="Segoe UI"/>
+          <w:b/>
+          <w:sz w:val="24"/>
+          <w:szCs w:val="40"/>
+        </w:rPr>
+        <w:t>s</w:t>
+      </w:r>
+    </w:p>
+    <w:p>
+      <w:pPr>
+        <w:pStyle w:val="ListParagraph"/>
+        <w:numPr>
+          <w:ilvl w:val="1"/>
+          <w:numId w:val="6"/>
+        </w:numPr>
+        <w:rPr>
+          <w:rFonts w:ascii="Segoe UI" w:hAnsi="Segoe UI" w:cs="Segoe UI"/>
+          <w:sz w:val="24"/>
+          <w:szCs w:val="40"/>
+        </w:rPr>
+      </w:pPr>
+      <w:r>
+        <w:rPr>
+          <w:rFonts w:ascii="Segoe UI" w:hAnsi="Segoe UI" w:cs="Segoe UI"/>
+          <w:sz w:val="24"/>
+          <w:szCs w:val="40"/>
+        </w:rPr>
+        <w:t>Enemies</w:t>
+      </w:r>
+    </w:p>
+    <w:p>
+      <w:pPr>
+        <w:pStyle w:val="ListParagraph"/>
+        <w:numPr>
+          <w:ilvl w:val="2"/>
+          <w:numId w:val="6"/>
+        </w:numPr>
+        <w:rPr>
+          <w:rFonts w:ascii="Segoe UI" w:hAnsi="Segoe UI" w:cs="Segoe UI"/>
+          <w:sz w:val="24"/>
+          <w:szCs w:val="40"/>
+        </w:rPr>
+      </w:pPr>
+      <w:r>
+        <w:rPr>
+          <w:rFonts w:ascii="Segoe UI" w:hAnsi="Segoe UI" w:cs="Segoe UI"/>
+          <w:sz w:val="24"/>
+          <w:szCs w:val="40"/>
+        </w:rPr>
+        <w:t>Particle trails</w:t>
+      </w:r>
+    </w:p>
+    <w:p>
+      <w:pPr>
+        <w:pStyle w:val="ListParagraph"/>
+        <w:numPr>
+          <w:ilvl w:val="1"/>
+          <w:numId w:val="6"/>
+        </w:numPr>
+        <w:rPr>
+          <w:rFonts w:ascii="Segoe UI" w:hAnsi="Segoe UI" w:cs="Segoe UI"/>
+          <w:sz w:val="24"/>
+          <w:szCs w:val="40"/>
+        </w:rPr>
+      </w:pPr>
+      <w:r>
+        <w:rPr>
+          <w:rFonts w:ascii="Segoe UI" w:hAnsi="Segoe UI" w:cs="Segoe UI"/>
+          <w:sz w:val="24"/>
+          <w:szCs w:val="40"/>
+        </w:rPr>
+        <w:t>Player</w:t>
+      </w:r>
+    </w:p>
+    <w:p>
+      <w:pPr>
+        <w:pStyle w:val="ListParagraph"/>
+        <w:numPr>
+          <w:ilvl w:val="2"/>
+          <w:numId w:val="6"/>
+        </w:numPr>
+        <w:rPr>
+          <w:rFonts w:ascii="Segoe UI" w:hAnsi="Segoe UI" w:cs="Segoe UI"/>
+          <w:sz w:val="24"/>
+          <w:szCs w:val="40"/>
+        </w:rPr>
+      </w:pPr>
+      <w:r>
+        <w:rPr>
+          <w:rFonts w:ascii="Segoe UI" w:hAnsi="Segoe UI" w:cs="Segoe UI"/>
+          <w:sz w:val="24"/>
+          <w:szCs w:val="40"/>
+        </w:rPr>
+        <w:t>Fire trails</w:t>
+      </w:r>
+    </w:p>
+    <w:p>
+      <w:pPr>
+        <w:pStyle w:val="ListParagraph"/>
+        <w:numPr>
+          <w:ilvl w:val="1"/>
+          <w:numId w:val="6"/>
+        </w:numPr>
+        <w:rPr>
+          <w:rFonts w:ascii="Segoe UI" w:hAnsi="Segoe UI" w:cs="Segoe UI"/>
+          <w:sz w:val="24"/>
+          <w:szCs w:val="40"/>
+        </w:rPr>
+      </w:pPr>
+      <w:r>
+        <w:rPr>
+          <w:rFonts w:ascii="Segoe UI" w:hAnsi="Segoe UI" w:cs="Segoe UI"/>
+          <w:sz w:val="24"/>
+          <w:szCs w:val="40"/>
+        </w:rPr>
+        <w:t>Background</w:t>
+      </w:r>
+    </w:p>
+    <w:p>
+      <w:pPr>
+        <w:pStyle w:val="ListParagraph"/>
+        <w:numPr>
+          <w:ilvl w:val="2"/>
+          <w:numId w:val="6"/>
+        </w:numPr>
+        <w:rPr>
+          <w:rFonts w:ascii="Segoe UI" w:hAnsi="Segoe UI" w:cs="Segoe UI"/>
+          <w:sz w:val="24"/>
+          <w:szCs w:val="40"/>
+        </w:rPr>
+      </w:pPr>
+      <w:r>
+        <w:rPr>
+          <w:rFonts w:ascii="Segoe UI" w:hAnsi="Segoe UI" w:cs="Segoe UI"/>
+          <w:sz w:val="24"/>
+          <w:szCs w:val="40"/>
+        </w:rPr>
+        <w:t>Animated</w:t>
+      </w:r>
+    </w:p>
+    <w:p>
+      <w:pPr>
+        <w:pStyle w:val="ListParagraph"/>
+        <w:numPr>
+          <w:ilvl w:val="2"/>
+          <w:numId w:val="6"/>
+        </w:numPr>
+        <w:rPr>
+          <w:rFonts w:ascii="Segoe UI" w:hAnsi="Segoe UI" w:cs="Segoe UI"/>
+          <w:sz w:val="24"/>
+          <w:szCs w:val="40"/>
+        </w:rPr>
+      </w:pPr>
+      <w:r>
+        <w:rPr>
+          <w:rFonts w:ascii="Segoe UI" w:hAnsi="Segoe UI" w:cs="Segoe UI"/>
+          <w:sz w:val="24"/>
+          <w:szCs w:val="40"/>
+        </w:rPr>
+        <w:t>Flickering stars/lights</w:t>
+      </w:r>
+    </w:p>
+    <w:p>
+      <w:pPr>
+        <w:pStyle w:val="ListParagraph"/>
+        <w:numPr>
+          <w:ilvl w:val="2"/>
+          <w:numId w:val="6"/>
+        </w:numPr>
+        <w:rPr>
+          <w:rFonts w:ascii="Segoe UI" w:hAnsi="Segoe UI" w:cs="Segoe UI"/>
+          <w:sz w:val="24"/>
+          <w:szCs w:val="40"/>
+        </w:rPr>
+      </w:pPr>
+      <w:r>
+        <w:rPr>
+          <w:rFonts w:ascii="Segoe UI" w:hAnsi="Segoe UI" w:cs="Segoe UI"/>
+          <w:sz w:val="24"/>
+          <w:szCs w:val="40"/>
+        </w:rPr>
+        <w:t>Scrolling stars/asteroids</w:t>
       </w:r>
     </w:p>
     <w:p>
@@ -3515,39 +4422,235 @@
         </w:numPr>
         <w:rPr>
           <w:rFonts w:ascii="Segoe UI" w:hAnsi="Segoe UI" w:cs="Segoe UI"/>
-          <w:sz w:val="24"/>
-          <w:szCs w:val="40"/>
-        </w:rPr>
-      </w:pPr>
-      <w:r>
-        <w:rPr>
-          <w:rFonts w:ascii="Segoe UI" w:hAnsi="Segoe UI" w:cs="Segoe UI"/>
-          <w:sz w:val="24"/>
-          <w:szCs w:val="40"/>
-        </w:rPr>
-        <w:t>An innate shield ability that recharges over-time or can be recharged.</w:t>
-      </w:r>
-    </w:p>
-    <w:p>
-      <w:pPr>
-        <w:pStyle w:val="ListParagraph"/>
-        <w:numPr>
-          <w:ilvl w:val="1"/>
-          <w:numId w:val="6"/>
-        </w:numPr>
-        <w:rPr>
-          <w:rFonts w:ascii="Segoe UI" w:hAnsi="Segoe UI" w:cs="Segoe UI"/>
-          <w:sz w:val="24"/>
-          <w:szCs w:val="40"/>
-        </w:rPr>
-      </w:pPr>
-      <w:r>
-        <w:rPr>
-          <w:rFonts w:ascii="Segoe UI" w:hAnsi="Segoe UI" w:cs="Segoe UI"/>
-          <w:sz w:val="24"/>
-          <w:szCs w:val="40"/>
-        </w:rPr>
-        <w:t>This is a buffer to the player’s health and gets taken down first.</w:t>
+          <w:b/>
+          <w:sz w:val="24"/>
+          <w:szCs w:val="40"/>
+        </w:rPr>
+      </w:pPr>
+      <w:r>
+        <w:rPr>
+          <w:rFonts w:ascii="Segoe UI" w:hAnsi="Segoe UI" w:cs="Segoe UI"/>
+          <w:b/>
+          <w:sz w:val="24"/>
+          <w:szCs w:val="40"/>
+        </w:rPr>
+        <w:t>Weapon S</w:t>
+      </w:r>
+      <w:r>
+        <w:rPr>
+          <w:rFonts w:ascii="Segoe UI" w:hAnsi="Segoe UI" w:cs="Segoe UI"/>
+          <w:b/>
+          <w:sz w:val="24"/>
+          <w:szCs w:val="40"/>
+        </w:rPr>
+        <w:t xml:space="preserve">ystem </w:t>
+      </w:r>
+    </w:p>
+    <w:p>
+      <w:pPr>
+        <w:pStyle w:val="ListParagraph"/>
+        <w:numPr>
+          <w:ilvl w:val="1"/>
+          <w:numId w:val="6"/>
+        </w:numPr>
+        <w:rPr>
+          <w:rFonts w:ascii="Segoe UI" w:hAnsi="Segoe UI" w:cs="Segoe UI"/>
+          <w:sz w:val="24"/>
+          <w:szCs w:val="40"/>
+        </w:rPr>
+      </w:pPr>
+      <w:r>
+        <w:rPr>
+          <w:rFonts w:ascii="Segoe UI" w:hAnsi="Segoe UI" w:cs="Segoe UI"/>
+          <w:sz w:val="24"/>
+          <w:szCs w:val="40"/>
+        </w:rPr>
+        <w:t>S</w:t>
+      </w:r>
+      <w:r>
+        <w:rPr>
+          <w:rFonts w:ascii="Segoe UI" w:hAnsi="Segoe UI" w:cs="Segoe UI"/>
+          <w:sz w:val="24"/>
+          <w:szCs w:val="40"/>
+        </w:rPr>
+        <w:t>imilar to Gradius that only allowed choices of weapons, more can unlock as time goes on.  Weapon switching is real time but there is a cool down every time you switch weapons then the player is unable to switch.</w:t>
+      </w:r>
+    </w:p>
+    <w:p>
+      <w:pPr>
+        <w:pStyle w:val="ListParagraph"/>
+        <w:numPr>
+          <w:ilvl w:val="1"/>
+          <w:numId w:val="6"/>
+        </w:numPr>
+        <w:rPr>
+          <w:rFonts w:ascii="Segoe UI" w:hAnsi="Segoe UI" w:cs="Segoe UI"/>
+          <w:sz w:val="24"/>
+          <w:szCs w:val="40"/>
+        </w:rPr>
+      </w:pPr>
+      <w:r>
+        <w:rPr>
+          <w:rFonts w:ascii="Segoe UI" w:hAnsi="Segoe UI" w:cs="Segoe UI"/>
+          <w:sz w:val="24"/>
+          <w:szCs w:val="40"/>
+        </w:rPr>
+        <w:t>Weapon Charging</w:t>
+      </w:r>
+    </w:p>
+    <w:p>
+      <w:pPr>
+        <w:pStyle w:val="ListParagraph"/>
+        <w:numPr>
+          <w:ilvl w:val="2"/>
+          <w:numId w:val="6"/>
+        </w:numPr>
+        <w:rPr>
+          <w:rFonts w:ascii="Segoe UI" w:hAnsi="Segoe UI" w:cs="Segoe UI"/>
+          <w:sz w:val="24"/>
+          <w:szCs w:val="40"/>
+        </w:rPr>
+      </w:pPr>
+      <w:r>
+        <w:rPr>
+          <w:rFonts w:ascii="Segoe UI" w:hAnsi="Segoe UI" w:cs="Segoe UI"/>
+          <w:sz w:val="24"/>
+          <w:szCs w:val="40"/>
+        </w:rPr>
+        <w:t>Hold down the fire button and your weapon will charge for a stronger attack.</w:t>
+      </w:r>
+    </w:p>
+    <w:p>
+      <w:pPr>
+        <w:pStyle w:val="ListParagraph"/>
+        <w:numPr>
+          <w:ilvl w:val="1"/>
+          <w:numId w:val="6"/>
+        </w:numPr>
+        <w:rPr>
+          <w:rFonts w:ascii="Segoe UI" w:hAnsi="Segoe UI" w:cs="Segoe UI"/>
+          <w:sz w:val="24"/>
+          <w:szCs w:val="40"/>
+        </w:rPr>
+      </w:pPr>
+      <w:r>
+        <w:rPr>
+          <w:rFonts w:ascii="Segoe UI" w:hAnsi="Segoe UI" w:cs="Segoe UI"/>
+          <w:sz w:val="24"/>
+          <w:szCs w:val="40"/>
+        </w:rPr>
+        <w:t>Weapon switching</w:t>
+      </w:r>
+    </w:p>
+    <w:p>
+      <w:pPr>
+        <w:pStyle w:val="ListParagraph"/>
+        <w:numPr>
+          <w:ilvl w:val="2"/>
+          <w:numId w:val="6"/>
+        </w:numPr>
+        <w:rPr>
+          <w:rFonts w:ascii="Segoe UI" w:hAnsi="Segoe UI" w:cs="Segoe UI"/>
+          <w:sz w:val="24"/>
+          <w:szCs w:val="40"/>
+        </w:rPr>
+      </w:pPr>
+      <w:r>
+        <w:rPr>
+          <w:rFonts w:ascii="Segoe UI" w:hAnsi="Segoe UI" w:cs="Segoe UI"/>
+          <w:sz w:val="24"/>
+          <w:szCs w:val="40"/>
+        </w:rPr>
+        <w:t>Switching weapons in-game (on the fly).  Cooldown between switching weapons.</w:t>
+      </w:r>
+    </w:p>
+    <w:p>
+      <w:pPr>
+        <w:pStyle w:val="ListParagraph"/>
+        <w:numPr>
+          <w:ilvl w:val="1"/>
+          <w:numId w:val="6"/>
+        </w:numPr>
+        <w:rPr>
+          <w:rFonts w:ascii="Segoe UI" w:hAnsi="Segoe UI" w:cs="Segoe UI"/>
+          <w:sz w:val="24"/>
+          <w:szCs w:val="40"/>
+        </w:rPr>
+      </w:pPr>
+      <w:r>
+        <w:rPr>
+          <w:rFonts w:ascii="Segoe UI" w:hAnsi="Segoe UI" w:cs="Segoe UI"/>
+          <w:sz w:val="24"/>
+          <w:szCs w:val="40"/>
+        </w:rPr>
+        <w:t>Weapon garage</w:t>
+      </w:r>
+    </w:p>
+    <w:p>
+      <w:pPr>
+        <w:pStyle w:val="ListParagraph"/>
+        <w:numPr>
+          <w:ilvl w:val="2"/>
+          <w:numId w:val="6"/>
+        </w:numPr>
+        <w:rPr>
+          <w:rFonts w:ascii="Segoe UI" w:hAnsi="Segoe UI" w:cs="Segoe UI"/>
+          <w:sz w:val="24"/>
+          <w:szCs w:val="40"/>
+        </w:rPr>
+      </w:pPr>
+      <w:r>
+        <w:rPr>
+          <w:rFonts w:ascii="Segoe UI" w:hAnsi="Segoe UI" w:cs="Segoe UI"/>
+          <w:sz w:val="24"/>
+          <w:szCs w:val="40"/>
+        </w:rPr>
+        <w:lastRenderedPageBreak/>
+        <w:t>You go to a special garage to equip your ship with weapons, armors, power-ups etc.</w:t>
+      </w:r>
+    </w:p>
+    <w:p>
+      <w:pPr>
+        <w:pStyle w:val="ListParagraph"/>
+        <w:numPr>
+          <w:ilvl w:val="2"/>
+          <w:numId w:val="6"/>
+        </w:numPr>
+        <w:rPr>
+          <w:rFonts w:ascii="Segoe UI" w:hAnsi="Segoe UI" w:cs="Segoe UI"/>
+          <w:sz w:val="24"/>
+          <w:szCs w:val="40"/>
+        </w:rPr>
+      </w:pPr>
+      <w:r>
+        <w:rPr>
+          <w:rFonts w:ascii="Segoe UI" w:hAnsi="Segoe UI" w:cs="Segoe UI"/>
+          <w:sz w:val="24"/>
+          <w:szCs w:val="40"/>
+        </w:rPr>
+        <w:t>You can place the weapons anywhere on your ship.  The weapons will fire from the place you put them.</w:t>
+      </w:r>
+    </w:p>
+    <w:p>
+      <w:pPr>
+        <w:pStyle w:val="ListParagraph"/>
+        <w:numPr>
+          <w:ilvl w:val="1"/>
+          <w:numId w:val="6"/>
+        </w:numPr>
+        <w:rPr>
+          <w:rFonts w:ascii="Segoe UI" w:hAnsi="Segoe UI" w:cs="Segoe UI"/>
+          <w:sz w:val="24"/>
+          <w:szCs w:val="40"/>
+        </w:rPr>
+      </w:pPr>
+      <w:r>
+        <w:rPr>
+          <w:rFonts w:ascii="Segoe UI" w:hAnsi="Segoe UI" w:cs="Segoe UI"/>
+          <w:sz w:val="24"/>
+          <w:szCs w:val="40"/>
+        </w:rPr>
+        <w:t>Some weapons have automatic targeting and will rotate and fire at targets.</w:t>
       </w:r>
     </w:p>
     <w:p>
@@ -3559,25 +4662,134 @@
         </w:numPr>
         <w:rPr>
           <w:rFonts w:ascii="Segoe UI" w:hAnsi="Segoe UI" w:cs="Segoe UI"/>
-          <w:sz w:val="24"/>
-          <w:szCs w:val="40"/>
-        </w:rPr>
-      </w:pPr>
-      <w:r>
-        <w:rPr>
-          <w:rFonts w:ascii="Segoe UI" w:hAnsi="Segoe UI" w:cs="Segoe UI"/>
-          <w:sz w:val="24"/>
-          <w:szCs w:val="40"/>
-        </w:rPr>
-        <w:t>Special power-ups, multiplier bonuses etc flow down the screen for the player to pick up.</w:t>
-      </w:r>
-      <w:r>
-        <w:rPr>
-          <w:rFonts w:ascii="Segoe UI" w:hAnsi="Segoe UI" w:cs="Segoe UI"/>
-          <w:sz w:val="24"/>
-          <w:szCs w:val="40"/>
-        </w:rPr>
-        <w:t xml:space="preserve">  These should be temporary.</w:t>
+          <w:b/>
+          <w:sz w:val="24"/>
+          <w:szCs w:val="40"/>
+        </w:rPr>
+      </w:pPr>
+      <w:r>
+        <w:rPr>
+          <w:rFonts w:ascii="Segoe UI" w:hAnsi="Segoe UI" w:cs="Segoe UI"/>
+          <w:b/>
+          <w:sz w:val="24"/>
+          <w:szCs w:val="40"/>
+        </w:rPr>
+        <w:t>Collect</w:t>
+      </w:r>
+    </w:p>
+    <w:p>
+      <w:pPr>
+        <w:pStyle w:val="ListParagraph"/>
+        <w:numPr>
+          <w:ilvl w:val="1"/>
+          <w:numId w:val="6"/>
+        </w:numPr>
+        <w:rPr>
+          <w:rFonts w:ascii="Segoe UI" w:hAnsi="Segoe UI" w:cs="Segoe UI"/>
+          <w:b/>
+          <w:sz w:val="24"/>
+          <w:szCs w:val="40"/>
+        </w:rPr>
+      </w:pPr>
+      <w:r>
+        <w:rPr>
+          <w:rFonts w:ascii="Segoe UI" w:hAnsi="Segoe UI" w:cs="Segoe UI"/>
+          <w:sz w:val="24"/>
+          <w:szCs w:val="40"/>
+        </w:rPr>
+        <w:t>When you kill enemies they will leave behind items to collect that can do various things.</w:t>
+      </w:r>
+    </w:p>
+    <w:p>
+      <w:pPr>
+        <w:pStyle w:val="ListParagraph"/>
+        <w:numPr>
+          <w:ilvl w:val="2"/>
+          <w:numId w:val="6"/>
+        </w:numPr>
+        <w:rPr>
+          <w:rFonts w:ascii="Segoe UI" w:hAnsi="Segoe UI" w:cs="Segoe UI"/>
+          <w:b/>
+          <w:sz w:val="24"/>
+          <w:szCs w:val="40"/>
+        </w:rPr>
+      </w:pPr>
+      <w:r>
+        <w:rPr>
+          <w:rFonts w:ascii="Segoe UI" w:hAnsi="Segoe UI" w:cs="Segoe UI"/>
+          <w:sz w:val="24"/>
+          <w:szCs w:val="40"/>
+        </w:rPr>
+        <w:t>Increase score</w:t>
+      </w:r>
+    </w:p>
+    <w:p>
+      <w:pPr>
+        <w:pStyle w:val="ListParagraph"/>
+        <w:numPr>
+          <w:ilvl w:val="2"/>
+          <w:numId w:val="6"/>
+        </w:numPr>
+        <w:rPr>
+          <w:rFonts w:ascii="Segoe UI" w:hAnsi="Segoe UI" w:cs="Segoe UI"/>
+          <w:b/>
+          <w:sz w:val="24"/>
+          <w:szCs w:val="40"/>
+        </w:rPr>
+      </w:pPr>
+      <w:r>
+        <w:rPr>
+          <w:rFonts w:ascii="Segoe UI" w:hAnsi="Segoe UI" w:cs="Segoe UI"/>
+          <w:sz w:val="24"/>
+          <w:szCs w:val="40"/>
+        </w:rPr>
+        <w:t>Power-ups</w:t>
+      </w:r>
+    </w:p>
+    <w:p>
+      <w:pPr>
+        <w:pStyle w:val="ListParagraph"/>
+        <w:numPr>
+          <w:ilvl w:val="2"/>
+          <w:numId w:val="6"/>
+        </w:numPr>
+        <w:rPr>
+          <w:rFonts w:ascii="Segoe UI" w:hAnsi="Segoe UI" w:cs="Segoe UI"/>
+          <w:b/>
+          <w:sz w:val="24"/>
+          <w:szCs w:val="40"/>
+        </w:rPr>
+      </w:pPr>
+      <w:r>
+        <w:rPr>
+          <w:rFonts w:ascii="Segoe UI" w:hAnsi="Segoe UI" w:cs="Segoe UI"/>
+          <w:sz w:val="24"/>
+          <w:szCs w:val="40"/>
+        </w:rPr>
+        <w:t>Think of medals from those 1940’s plane games</w:t>
+      </w:r>
+    </w:p>
+    <w:p>
+      <w:pPr>
+        <w:pStyle w:val="ListParagraph"/>
+        <w:numPr>
+          <w:ilvl w:val="1"/>
+          <w:numId w:val="6"/>
+        </w:numPr>
+        <w:rPr>
+          <w:rFonts w:ascii="Segoe UI" w:hAnsi="Segoe UI" w:cs="Segoe UI"/>
+          <w:b/>
+          <w:sz w:val="24"/>
+          <w:szCs w:val="40"/>
+        </w:rPr>
+      </w:pPr>
+      <w:r>
+        <w:rPr>
+          <w:rFonts w:ascii="Segoe UI" w:hAnsi="Segoe UI" w:cs="Segoe UI"/>
+          <w:sz w:val="24"/>
+          <w:szCs w:val="40"/>
+        </w:rPr>
+        <w:t>Random (or not random but pre-set) power-ups and coins scattered about to collect.</w:t>
       </w:r>
     </w:p>
     <w:p>
@@ -3589,33 +4801,129 @@
         </w:numPr>
         <w:rPr>
           <w:rFonts w:ascii="Segoe UI" w:hAnsi="Segoe UI" w:cs="Segoe UI"/>
-          <w:sz w:val="24"/>
-          <w:szCs w:val="40"/>
-        </w:rPr>
-      </w:pPr>
-      <w:r>
-        <w:rPr>
-          <w:rFonts w:ascii="Segoe UI" w:hAnsi="Segoe UI" w:cs="Segoe UI"/>
-          <w:sz w:val="24"/>
-          <w:szCs w:val="40"/>
-        </w:rPr>
-        <w:t>Secret areas that are accessed while playing the game.  For example in star fox there were secret levels if you flew into a specific ring or flew through rings in a certain order or sho</w:t>
-      </w:r>
-      <w:r>
-        <w:rPr>
-          <w:rFonts w:ascii="Segoe UI" w:hAnsi="Segoe UI" w:cs="Segoe UI"/>
-          <w:sz w:val="24"/>
-          <w:szCs w:val="40"/>
-        </w:rPr>
-        <w:t>o</w:t>
-      </w:r>
-      <w:r>
-        <w:rPr>
-          <w:rFonts w:ascii="Segoe UI" w:hAnsi="Segoe UI" w:cs="Segoe UI"/>
-          <w:sz w:val="24"/>
-          <w:szCs w:val="40"/>
-        </w:rPr>
-        <w:t>t a meteor with a face on it and destroyed it and slammed into it.</w:t>
+          <w:b/>
+          <w:sz w:val="24"/>
+          <w:szCs w:val="40"/>
+        </w:rPr>
+      </w:pPr>
+      <w:r>
+        <w:rPr>
+          <w:rFonts w:ascii="Segoe UI" w:hAnsi="Segoe UI" w:cs="Segoe UI"/>
+          <w:b/>
+          <w:sz w:val="24"/>
+          <w:szCs w:val="40"/>
+        </w:rPr>
+        <w:t>Advanced Level Select</w:t>
+      </w:r>
+    </w:p>
+    <w:p>
+      <w:pPr>
+        <w:pStyle w:val="ListParagraph"/>
+        <w:numPr>
+          <w:ilvl w:val="1"/>
+          <w:numId w:val="6"/>
+        </w:numPr>
+        <w:rPr>
+          <w:rFonts w:ascii="Segoe UI" w:hAnsi="Segoe UI" w:cs="Segoe UI"/>
+          <w:sz w:val="24"/>
+          <w:szCs w:val="40"/>
+        </w:rPr>
+      </w:pPr>
+      <w:r>
+        <w:rPr>
+          <w:rFonts w:ascii="Segoe UI" w:hAnsi="Segoe UI" w:cs="Segoe UI"/>
+          <w:sz w:val="24"/>
+          <w:szCs w:val="40"/>
+        </w:rPr>
+        <w:t xml:space="preserve">When you start the game you go to a level select.  The level select is like a galaxy screen in Star Fox.  Each level will be different.  The basic levels are like Galaga.  </w:t>
+      </w:r>
+    </w:p>
+    <w:p>
+      <w:pPr>
+        <w:pStyle w:val="ListParagraph"/>
+        <w:numPr>
+          <w:ilvl w:val="1"/>
+          <w:numId w:val="6"/>
+        </w:numPr>
+        <w:rPr>
+          <w:rFonts w:ascii="Segoe UI" w:hAnsi="Segoe UI" w:cs="Segoe UI"/>
+          <w:sz w:val="24"/>
+          <w:szCs w:val="40"/>
+        </w:rPr>
+      </w:pPr>
+      <w:r>
+        <w:rPr>
+          <w:rFonts w:ascii="Segoe UI" w:hAnsi="Segoe UI" w:cs="Segoe UI"/>
+          <w:sz w:val="24"/>
+          <w:szCs w:val="40"/>
+        </w:rPr>
+        <w:t xml:space="preserve">Some levels will be free roam type levels.  </w:t>
+      </w:r>
+    </w:p>
+    <w:p>
+      <w:pPr>
+        <w:pStyle w:val="ListParagraph"/>
+        <w:numPr>
+          <w:ilvl w:val="1"/>
+          <w:numId w:val="6"/>
+        </w:numPr>
+        <w:rPr>
+          <w:rFonts w:ascii="Segoe UI" w:hAnsi="Segoe UI" w:cs="Segoe UI"/>
+          <w:sz w:val="24"/>
+          <w:szCs w:val="40"/>
+        </w:rPr>
+      </w:pPr>
+      <w:r>
+        <w:rPr>
+          <w:rFonts w:ascii="Segoe UI" w:hAnsi="Segoe UI" w:cs="Segoe UI"/>
+          <w:sz w:val="24"/>
+          <w:szCs w:val="40"/>
+        </w:rPr>
+        <w:t>There will be secret levels.</w:t>
+      </w:r>
+    </w:p>
+    <w:p>
+      <w:pPr>
+        <w:pStyle w:val="ListParagraph"/>
+        <w:numPr>
+          <w:ilvl w:val="1"/>
+          <w:numId w:val="6"/>
+        </w:numPr>
+        <w:rPr>
+          <w:rFonts w:ascii="Segoe UI" w:hAnsi="Segoe UI" w:cs="Segoe UI"/>
+          <w:sz w:val="24"/>
+          <w:szCs w:val="40"/>
+        </w:rPr>
+      </w:pPr>
+      <w:r>
+        <w:rPr>
+          <w:rFonts w:ascii="Segoe UI" w:hAnsi="Segoe UI" w:cs="Segoe UI"/>
+          <w:sz w:val="24"/>
+          <w:szCs w:val="40"/>
+        </w:rPr>
+        <w:t>You can choose multiple paths.</w:t>
+      </w:r>
+    </w:p>
+    <w:p>
+      <w:pPr>
+        <w:pStyle w:val="ListParagraph"/>
+        <w:numPr>
+          <w:ilvl w:val="1"/>
+          <w:numId w:val="6"/>
+        </w:numPr>
+        <w:rPr>
+          <w:rFonts w:ascii="Segoe UI" w:hAnsi="Segoe UI" w:cs="Segoe UI"/>
+          <w:sz w:val="24"/>
+          <w:szCs w:val="40"/>
+        </w:rPr>
+      </w:pPr>
+      <w:r>
+        <w:rPr>
+          <w:rFonts w:ascii="Segoe UI" w:hAnsi="Segoe UI" w:cs="Segoe UI"/>
+          <w:sz w:val="24"/>
+          <w:szCs w:val="40"/>
+        </w:rPr>
+        <w:t>This will have to break the design of an endless level game.</w:t>
       </w:r>
     </w:p>
     <w:p>
@@ -3627,55 +4935,203 @@
         </w:numPr>
         <w:rPr>
           <w:rFonts w:ascii="Segoe UI" w:hAnsi="Segoe UI" w:cs="Segoe UI"/>
-          <w:sz w:val="24"/>
-          <w:szCs w:val="40"/>
-        </w:rPr>
-      </w:pPr>
-      <w:r>
-        <w:rPr>
-          <w:rFonts w:ascii="Segoe UI" w:hAnsi="Segoe UI" w:cs="Segoe UI"/>
-          <w:sz w:val="24"/>
-          <w:szCs w:val="40"/>
-        </w:rPr>
-        <w:t>The background will transition to another background as the game gets harder.</w:t>
-      </w:r>
-    </w:p>
-    <w:p>
-      <w:pPr>
-        <w:pStyle w:val="ListParagraph"/>
-        <w:numPr>
-          <w:ilvl w:val="1"/>
-          <w:numId w:val="6"/>
-        </w:numPr>
-        <w:rPr>
-          <w:rFonts w:ascii="Segoe UI" w:hAnsi="Segoe UI" w:cs="Segoe UI"/>
-          <w:sz w:val="24"/>
-          <w:szCs w:val="40"/>
-        </w:rPr>
-      </w:pPr>
-      <w:r>
-        <w:rPr>
-          <w:rFonts w:ascii="Segoe UI" w:hAnsi="Segoe UI" w:cs="Segoe UI"/>
-          <w:sz w:val="24"/>
-          <w:szCs w:val="40"/>
-        </w:rPr>
-        <w:t>Problems:  Since the game is “infinite” the background will h</w:t>
-      </w:r>
-      <w:r>
-        <w:rPr>
-          <w:rFonts w:ascii="Segoe UI" w:hAnsi="Segoe UI" w:cs="Segoe UI"/>
-          <w:sz w:val="24"/>
-          <w:szCs w:val="40"/>
-        </w:rPr>
-        <w:t>a</w:t>
-      </w:r>
-      <w:r>
-        <w:rPr>
-          <w:rFonts w:ascii="Segoe UI" w:hAnsi="Segoe UI" w:cs="Segoe UI"/>
-          <w:sz w:val="24"/>
-          <w:szCs w:val="40"/>
-        </w:rPr>
-        <w:t>ve to stop transitioning.  Or better yet the background has no bearing on the difficulty of the game.  The background image will transition as a queue that the game is getting harder?</w:t>
+          <w:b/>
+          <w:sz w:val="24"/>
+          <w:szCs w:val="40"/>
+        </w:rPr>
+      </w:pPr>
+      <w:r>
+        <w:rPr>
+          <w:rFonts w:ascii="Segoe UI" w:hAnsi="Segoe UI" w:cs="Segoe UI"/>
+          <w:b/>
+          <w:sz w:val="24"/>
+          <w:szCs w:val="40"/>
+        </w:rPr>
+        <w:t>Game Modes</w:t>
+      </w:r>
+    </w:p>
+    <w:p>
+      <w:pPr>
+        <w:pStyle w:val="ListParagraph"/>
+        <w:numPr>
+          <w:ilvl w:val="1"/>
+          <w:numId w:val="6"/>
+        </w:numPr>
+        <w:rPr>
+          <w:rFonts w:ascii="Segoe UI" w:hAnsi="Segoe UI" w:cs="Segoe UI"/>
+          <w:sz w:val="24"/>
+          <w:szCs w:val="40"/>
+        </w:rPr>
+      </w:pPr>
+      <w:r>
+        <w:rPr>
+          <w:rFonts w:ascii="Segoe UI" w:hAnsi="Segoe UI" w:cs="Segoe UI"/>
+          <w:sz w:val="24"/>
+          <w:szCs w:val="40"/>
+        </w:rPr>
+        <w:t>Endless</w:t>
+      </w:r>
+    </w:p>
+    <w:p>
+      <w:pPr>
+        <w:pStyle w:val="ListParagraph"/>
+        <w:numPr>
+          <w:ilvl w:val="2"/>
+          <w:numId w:val="6"/>
+        </w:numPr>
+        <w:rPr>
+          <w:rFonts w:ascii="Segoe UI" w:hAnsi="Segoe UI" w:cs="Segoe UI"/>
+          <w:sz w:val="24"/>
+          <w:szCs w:val="40"/>
+        </w:rPr>
+      </w:pPr>
+      <w:r>
+        <w:rPr>
+          <w:rFonts w:ascii="Segoe UI" w:hAnsi="Segoe UI" w:cs="Segoe UI"/>
+          <w:sz w:val="24"/>
+          <w:szCs w:val="40"/>
+        </w:rPr>
+        <w:t>Features</w:t>
+      </w:r>
+      <w:r>
+        <w:rPr>
+          <w:rFonts w:ascii="Segoe UI" w:hAnsi="Segoe UI" w:cs="Segoe UI"/>
+          <w:sz w:val="24"/>
+          <w:szCs w:val="40"/>
+        </w:rPr>
+        <w:t xml:space="preserve"> top scores for endless mode which is separate from other game modes.</w:t>
+      </w:r>
+    </w:p>
+    <w:p>
+      <w:pPr>
+        <w:pStyle w:val="ListParagraph"/>
+        <w:numPr>
+          <w:ilvl w:val="1"/>
+          <w:numId w:val="6"/>
+        </w:numPr>
+        <w:rPr>
+          <w:rFonts w:ascii="Segoe UI" w:hAnsi="Segoe UI" w:cs="Segoe UI"/>
+          <w:sz w:val="24"/>
+          <w:szCs w:val="40"/>
+        </w:rPr>
+      </w:pPr>
+      <w:r>
+        <w:rPr>
+          <w:rFonts w:ascii="Segoe UI" w:hAnsi="Segoe UI" w:cs="Segoe UI"/>
+          <w:sz w:val="24"/>
+          <w:szCs w:val="40"/>
+        </w:rPr>
+        <w:t>Story mode</w:t>
+      </w:r>
+    </w:p>
+    <w:p>
+      <w:pPr>
+        <w:pStyle w:val="ListParagraph"/>
+        <w:numPr>
+          <w:ilvl w:val="1"/>
+          <w:numId w:val="6"/>
+        </w:numPr>
+        <w:rPr>
+          <w:rFonts w:ascii="Segoe UI" w:hAnsi="Segoe UI" w:cs="Segoe UI"/>
+          <w:sz w:val="24"/>
+          <w:szCs w:val="40"/>
+        </w:rPr>
+      </w:pPr>
+      <w:r>
+        <w:rPr>
+          <w:rFonts w:ascii="Segoe UI" w:hAnsi="Segoe UI" w:cs="Segoe UI"/>
+          <w:sz w:val="24"/>
+          <w:szCs w:val="40"/>
+        </w:rPr>
+        <w:t>Perma-Death (possible branch off game idea here)</w:t>
+      </w:r>
+    </w:p>
+    <w:p>
+      <w:pPr>
+        <w:pStyle w:val="ListParagraph"/>
+        <w:numPr>
+          <w:ilvl w:val="2"/>
+          <w:numId w:val="6"/>
+        </w:numPr>
+        <w:rPr>
+          <w:rFonts w:ascii="Segoe UI" w:hAnsi="Segoe UI" w:cs="Segoe UI"/>
+          <w:sz w:val="24"/>
+          <w:szCs w:val="40"/>
+        </w:rPr>
+      </w:pPr>
+      <w:r>
+        <w:rPr>
+          <w:rFonts w:ascii="Segoe UI" w:hAnsi="Segoe UI" w:cs="Segoe UI"/>
+          <w:sz w:val="24"/>
+          <w:szCs w:val="40"/>
+        </w:rPr>
+        <w:t>You have 1 life.</w:t>
+      </w:r>
+    </w:p>
+    <w:p>
+      <w:pPr>
+        <w:pStyle w:val="ListParagraph"/>
+        <w:numPr>
+          <w:ilvl w:val="2"/>
+          <w:numId w:val="6"/>
+        </w:numPr>
+        <w:rPr>
+          <w:rFonts w:ascii="Segoe UI" w:hAnsi="Segoe UI" w:cs="Segoe UI"/>
+          <w:sz w:val="24"/>
+          <w:szCs w:val="40"/>
+        </w:rPr>
+      </w:pPr>
+      <w:r>
+        <w:rPr>
+          <w:rFonts w:ascii="Segoe UI" w:hAnsi="Segoe UI" w:cs="Segoe UI"/>
+          <w:sz w:val="24"/>
+          <w:szCs w:val="40"/>
+        </w:rPr>
+        <w:t>You go through different levels. Killing enemies, waves, collecting stuff, possibly even doing quests.</w:t>
+      </w:r>
+    </w:p>
+    <w:p>
+      <w:pPr>
+        <w:pStyle w:val="ListParagraph"/>
+        <w:numPr>
+          <w:ilvl w:val="2"/>
+          <w:numId w:val="6"/>
+        </w:numPr>
+        <w:rPr>
+          <w:rFonts w:ascii="Segoe UI" w:hAnsi="Segoe UI" w:cs="Segoe UI"/>
+          <w:sz w:val="24"/>
+          <w:szCs w:val="40"/>
+        </w:rPr>
+      </w:pPr>
+      <w:r>
+        <w:rPr>
+          <w:rFonts w:ascii="Segoe UI" w:hAnsi="Segoe UI" w:cs="Segoe UI"/>
+          <w:sz w:val="24"/>
+          <w:szCs w:val="40"/>
+        </w:rPr>
+        <w:t>Each play through progresses your character some.  You can see all your stats.</w:t>
+      </w:r>
+    </w:p>
+    <w:p>
+      <w:pPr>
+        <w:pStyle w:val="ListParagraph"/>
+        <w:numPr>
+          <w:ilvl w:val="2"/>
+          <w:numId w:val="6"/>
+        </w:numPr>
+        <w:rPr>
+          <w:rFonts w:ascii="Segoe UI" w:hAnsi="Segoe UI" w:cs="Segoe UI"/>
+          <w:sz w:val="24"/>
+          <w:szCs w:val="40"/>
+        </w:rPr>
+      </w:pPr>
+      <w:r>
+        <w:rPr>
+          <w:rFonts w:ascii="Segoe UI" w:hAnsi="Segoe UI" w:cs="Segoe UI"/>
+          <w:sz w:val="24"/>
+          <w:szCs w:val="40"/>
+        </w:rPr>
+        <w:t>Can choose a character type, kind of like an rpg.</w:t>
       </w:r>
     </w:p>
     <w:p>
@@ -3687,205 +5143,80 @@
         </w:numPr>
         <w:rPr>
           <w:rFonts w:ascii="Segoe UI" w:hAnsi="Segoe UI" w:cs="Segoe UI"/>
-          <w:sz w:val="24"/>
-          <w:szCs w:val="40"/>
-        </w:rPr>
-      </w:pPr>
-      <w:r>
-        <w:rPr>
-          <w:rFonts w:ascii="Segoe UI" w:hAnsi="Segoe UI" w:cs="Segoe UI"/>
-          <w:sz w:val="24"/>
-          <w:szCs w:val="40"/>
-        </w:rPr>
-        <w:t>Transitioned backgrounds.</w:t>
-      </w:r>
-    </w:p>
-    <w:p>
-      <w:pPr>
-        <w:pStyle w:val="ListParagraph"/>
-        <w:numPr>
-          <w:ilvl w:val="0"/>
-          <w:numId w:val="6"/>
-        </w:numPr>
-        <w:rPr>
-          <w:rFonts w:ascii="Segoe UI" w:hAnsi="Segoe UI" w:cs="Segoe UI"/>
-          <w:sz w:val="24"/>
-          <w:szCs w:val="40"/>
-        </w:rPr>
-      </w:pPr>
-      <w:r>
-        <w:rPr>
-          <w:rFonts w:ascii="Segoe UI" w:hAnsi="Segoe UI" w:cs="Segoe UI"/>
-          <w:sz w:val="24"/>
-          <w:szCs w:val="40"/>
-        </w:rPr>
-        <w:t>The player is able to choose their starting ship.</w:t>
-      </w:r>
-    </w:p>
-    <w:p>
-      <w:pPr>
-        <w:pStyle w:val="ListParagraph"/>
-        <w:numPr>
-          <w:ilvl w:val="0"/>
-          <w:numId w:val="6"/>
-        </w:numPr>
-        <w:rPr>
-          <w:rFonts w:ascii="Segoe UI" w:hAnsi="Segoe UI" w:cs="Segoe UI"/>
-          <w:b/>
-          <w:sz w:val="24"/>
-          <w:szCs w:val="40"/>
-        </w:rPr>
-      </w:pPr>
-      <w:r>
-        <w:rPr>
-          <w:rFonts w:ascii="Segoe UI" w:hAnsi="Segoe UI" w:cs="Segoe UI"/>
-          <w:b/>
-          <w:sz w:val="24"/>
-          <w:szCs w:val="40"/>
-        </w:rPr>
-        <w:t>Stats System</w:t>
-      </w:r>
-    </w:p>
-    <w:p>
-      <w:pPr>
-        <w:pStyle w:val="ListParagraph"/>
-        <w:numPr>
-          <w:ilvl w:val="1"/>
-          <w:numId w:val="6"/>
-        </w:numPr>
-        <w:rPr>
-          <w:rFonts w:ascii="Segoe UI" w:hAnsi="Segoe UI" w:cs="Segoe UI"/>
-          <w:sz w:val="24"/>
-          <w:szCs w:val="40"/>
-        </w:rPr>
-      </w:pPr>
-      <w:r>
-        <w:rPr>
-          <w:rFonts w:ascii="Segoe UI" w:hAnsi="Segoe UI" w:cs="Segoe UI"/>
-          <w:sz w:val="24"/>
-          <w:szCs w:val="40"/>
-        </w:rPr>
-        <w:t>The player comes with default stats can later be upgraded or changed in various ways.</w:t>
-      </w:r>
-    </w:p>
-    <w:p>
-      <w:pPr>
-        <w:pStyle w:val="ListParagraph"/>
-        <w:numPr>
-          <w:ilvl w:val="0"/>
-          <w:numId w:val="6"/>
-        </w:numPr>
-        <w:rPr>
-          <w:rFonts w:ascii="Segoe UI" w:hAnsi="Segoe UI" w:cs="Segoe UI"/>
-          <w:b/>
-          <w:sz w:val="24"/>
-          <w:szCs w:val="40"/>
-        </w:rPr>
-      </w:pPr>
-      <w:r>
-        <w:rPr>
-          <w:rFonts w:ascii="Segoe UI" w:hAnsi="Segoe UI" w:cs="Segoe UI"/>
-          <w:b/>
-          <w:sz w:val="24"/>
-          <w:szCs w:val="40"/>
-        </w:rPr>
-        <w:t>Upgrades</w:t>
-      </w:r>
-    </w:p>
-    <w:p>
-      <w:pPr>
-        <w:pStyle w:val="ListParagraph"/>
-        <w:numPr>
-          <w:ilvl w:val="1"/>
-          <w:numId w:val="6"/>
-        </w:numPr>
-        <w:rPr>
-          <w:rFonts w:ascii="Segoe UI" w:hAnsi="Segoe UI" w:cs="Segoe UI"/>
-          <w:sz w:val="24"/>
-          <w:szCs w:val="40"/>
-        </w:rPr>
-      </w:pPr>
-      <w:r>
-        <w:rPr>
-          <w:rFonts w:ascii="Segoe UI" w:hAnsi="Segoe UI" w:cs="Segoe UI"/>
-          <w:sz w:val="24"/>
-          <w:szCs w:val="40"/>
-        </w:rPr>
-        <w:t>The ability to upgrade your ship.</w:t>
-      </w:r>
-    </w:p>
-    <w:p>
-      <w:pPr>
-        <w:pStyle w:val="ListParagraph"/>
-        <w:numPr>
-          <w:ilvl w:val="1"/>
-          <w:numId w:val="6"/>
-        </w:numPr>
-        <w:rPr>
-          <w:rFonts w:ascii="Segoe UI" w:hAnsi="Segoe UI" w:cs="Segoe UI"/>
-          <w:sz w:val="24"/>
-          <w:szCs w:val="40"/>
-        </w:rPr>
-      </w:pPr>
-      <w:r>
-        <w:rPr>
-          <w:rFonts w:ascii="Segoe UI" w:hAnsi="Segoe UI" w:cs="Segoe UI"/>
-          <w:sz w:val="24"/>
-          <w:szCs w:val="40"/>
-        </w:rPr>
-        <w:t>Upgrades can be similar to the old SNES side-shooter plane game that had those “options” around the plane that are like AI.</w:t>
-      </w:r>
-      <w:r>
-        <w:rPr>
-          <w:rFonts w:ascii="Segoe UI" w:hAnsi="Segoe UI" w:cs="Segoe UI"/>
-          <w:sz w:val="24"/>
-          <w:szCs w:val="40"/>
-        </w:rPr>
-        <w:t xml:space="preserve"> (Gradius)</w:t>
-      </w:r>
-    </w:p>
-    <w:p>
-      <w:pPr>
-        <w:pStyle w:val="ListParagraph"/>
-        <w:numPr>
-          <w:ilvl w:val="1"/>
-          <w:numId w:val="6"/>
-        </w:numPr>
-        <w:rPr>
-          <w:rFonts w:ascii="Segoe UI" w:hAnsi="Segoe UI" w:cs="Segoe UI"/>
-          <w:sz w:val="24"/>
-          <w:szCs w:val="40"/>
-        </w:rPr>
-      </w:pPr>
-      <w:r>
-        <w:rPr>
-          <w:rFonts w:ascii="Segoe UI" w:hAnsi="Segoe UI" w:cs="Segoe UI"/>
-          <w:sz w:val="24"/>
-          <w:szCs w:val="40"/>
-        </w:rPr>
-        <w:t>Upgrades can be visual upgrades.  The exchanging of parts of the ship.  Upgrading a gun to a missile shooter.</w:t>
-      </w:r>
-    </w:p>
-    <w:p>
-      <w:pPr>
-        <w:pStyle w:val="ListParagraph"/>
-        <w:numPr>
-          <w:ilvl w:val="1"/>
-          <w:numId w:val="6"/>
-        </w:numPr>
-        <w:rPr>
-          <w:rFonts w:ascii="Segoe UI" w:hAnsi="Segoe UI" w:cs="Segoe UI"/>
-          <w:sz w:val="24"/>
-          <w:szCs w:val="40"/>
-        </w:rPr>
-      </w:pPr>
-      <w:r>
-        <w:rPr>
-          <w:rFonts w:ascii="Segoe UI" w:hAnsi="Segoe UI" w:cs="Segoe UI"/>
-          <w:sz w:val="24"/>
-          <w:szCs w:val="40"/>
-        </w:rPr>
-        <w:t>Upgrades can be similar to the game Armored Core.  The user can build their ship from various parts.</w:t>
+          <w:b/>
+          <w:sz w:val="24"/>
+          <w:szCs w:val="40"/>
+        </w:rPr>
+      </w:pPr>
+      <w:r>
+        <w:rPr>
+          <w:rFonts w:ascii="Segoe UI" w:hAnsi="Segoe UI" w:cs="Segoe UI"/>
+          <w:b/>
+          <w:sz w:val="24"/>
+          <w:szCs w:val="40"/>
+        </w:rPr>
+        <w:t>Achievements</w:t>
+      </w:r>
+    </w:p>
+    <w:p>
+      <w:pPr>
+        <w:pStyle w:val="ListParagraph"/>
+        <w:numPr>
+          <w:ilvl w:val="1"/>
+          <w:numId w:val="6"/>
+        </w:numPr>
+        <w:rPr>
+          <w:rFonts w:ascii="Segoe UI" w:hAnsi="Segoe UI" w:cs="Segoe UI"/>
+          <w:sz w:val="24"/>
+          <w:szCs w:val="40"/>
+        </w:rPr>
+      </w:pPr>
+      <w:r>
+        <w:rPr>
+          <w:rFonts w:ascii="Segoe UI" w:hAnsi="Segoe UI" w:cs="Segoe UI"/>
+          <w:sz w:val="24"/>
+          <w:szCs w:val="40"/>
+        </w:rPr>
+        <w:lastRenderedPageBreak/>
+        <w:t xml:space="preserve">Implement if applicable; this is going to be based on the website its uploaded to.  Each site has their own </w:t>
+      </w:r>
+      <w:r>
+        <w:rPr>
+          <w:rFonts w:ascii="Segoe UI" w:hAnsi="Segoe UI" w:cs="Segoe UI"/>
+          <w:sz w:val="24"/>
+          <w:szCs w:val="40"/>
+        </w:rPr>
+        <w:t>API</w:t>
+      </w:r>
+      <w:r>
+        <w:rPr>
+          <w:rFonts w:ascii="Segoe UI" w:hAnsi="Segoe UI" w:cs="Segoe UI"/>
+          <w:sz w:val="24"/>
+          <w:szCs w:val="40"/>
+        </w:rPr>
+        <w:t xml:space="preserve"> for achievements.</w:t>
+      </w:r>
+    </w:p>
+    <w:p>
+      <w:pPr>
+        <w:pStyle w:val="ListParagraph"/>
+        <w:numPr>
+          <w:ilvl w:val="1"/>
+          <w:numId w:val="6"/>
+        </w:numPr>
+        <w:rPr>
+          <w:rFonts w:ascii="Segoe UI" w:hAnsi="Segoe UI" w:cs="Segoe UI"/>
+          <w:sz w:val="24"/>
+          <w:szCs w:val="40"/>
+        </w:rPr>
+      </w:pPr>
+      <w:r>
+        <w:rPr>
+          <w:rFonts w:ascii="Segoe UI" w:hAnsi="Segoe UI" w:cs="Segoe UI"/>
+          <w:sz w:val="24"/>
+          <w:szCs w:val="40"/>
+        </w:rPr>
+        <w:t>Achievement types</w:t>
       </w:r>
     </w:p>
     <w:p>
@@ -3907,7 +5238,7 @@
           <w:sz w:val="24"/>
           <w:szCs w:val="40"/>
         </w:rPr>
-        <w:t>Body</w:t>
+        <w:t>Endless mode</w:t>
       </w:r>
     </w:p>
     <w:p>
@@ -3929,7 +5260,7 @@
           <w:sz w:val="24"/>
           <w:szCs w:val="40"/>
         </w:rPr>
-        <w:t>Weapons</w:t>
+        <w:t>Story mode</w:t>
       </w:r>
     </w:p>
     <w:p>
@@ -3951,285 +5282,6 @@
           <w:sz w:val="24"/>
           <w:szCs w:val="40"/>
         </w:rPr>
-        <w:t>Boosters</w:t>
-      </w:r>
-    </w:p>
-    <w:p>
-      <w:pPr>
-        <w:pStyle w:val="ListParagraph"/>
-        <w:numPr>
-          <w:ilvl w:val="2"/>
-          <w:numId w:val="6"/>
-        </w:numPr>
-        <w:rPr>
-          <w:rFonts w:ascii="Segoe UI" w:hAnsi="Segoe UI" w:cs="Segoe UI"/>
-          <w:sz w:val="24"/>
-          <w:szCs w:val="40"/>
-        </w:rPr>
-      </w:pPr>
-      <w:r>
-        <w:rPr>
-          <w:rFonts w:ascii="Segoe UI" w:hAnsi="Segoe UI" w:cs="Segoe UI"/>
-          <w:sz w:val="24"/>
-          <w:szCs w:val="40"/>
-        </w:rPr>
-        <w:t>Wings</w:t>
-      </w:r>
-    </w:p>
-    <w:p>
-      <w:pPr>
-        <w:pStyle w:val="ListParagraph"/>
-        <w:numPr>
-          <w:ilvl w:val="2"/>
-          <w:numId w:val="6"/>
-        </w:numPr>
-        <w:rPr>
-          <w:rFonts w:ascii="Segoe UI" w:hAnsi="Segoe UI" w:cs="Segoe UI"/>
-          <w:sz w:val="24"/>
-          <w:szCs w:val="40"/>
-        </w:rPr>
-      </w:pPr>
-      <w:r>
-        <w:rPr>
-          <w:rFonts w:ascii="Segoe UI" w:hAnsi="Segoe UI" w:cs="Segoe UI"/>
-          <w:sz w:val="24"/>
-          <w:szCs w:val="40"/>
-        </w:rPr>
-        <w:t>Fuel</w:t>
-      </w:r>
-    </w:p>
-    <w:p>
-      <w:pPr>
-        <w:pStyle w:val="ListParagraph"/>
-        <w:numPr>
-          <w:ilvl w:val="1"/>
-          <w:numId w:val="6"/>
-        </w:numPr>
-        <w:rPr>
-          <w:rFonts w:ascii="Segoe UI" w:hAnsi="Segoe UI" w:cs="Segoe UI"/>
-          <w:sz w:val="24"/>
-          <w:szCs w:val="40"/>
-        </w:rPr>
-      </w:pPr>
-      <w:r>
-        <w:rPr>
-          <w:rFonts w:ascii="Segoe UI" w:hAnsi="Segoe UI" w:cs="Segoe UI"/>
-          <w:sz w:val="24"/>
-          <w:szCs w:val="40"/>
-        </w:rPr>
-        <w:lastRenderedPageBreak/>
-        <w:t>There can be various different parts to mix and choose that boost overall stats.</w:t>
-      </w:r>
-    </w:p>
-    <w:p>
-      <w:pPr>
-        <w:pStyle w:val="ListParagraph"/>
-        <w:numPr>
-          <w:ilvl w:val="0"/>
-          <w:numId w:val="6"/>
-        </w:numPr>
-        <w:rPr>
-          <w:rFonts w:ascii="Segoe UI" w:hAnsi="Segoe UI" w:cs="Segoe UI"/>
-          <w:b/>
-          <w:sz w:val="24"/>
-          <w:szCs w:val="40"/>
-        </w:rPr>
-      </w:pPr>
-      <w:r>
-        <w:rPr>
-          <w:rFonts w:ascii="Segoe UI" w:hAnsi="Segoe UI" w:cs="Segoe UI"/>
-          <w:b/>
-          <w:sz w:val="24"/>
-          <w:szCs w:val="40"/>
-        </w:rPr>
-        <w:t>In-Game Store</w:t>
-      </w:r>
-    </w:p>
-    <w:p>
-      <w:pPr>
-        <w:pStyle w:val="ListParagraph"/>
-        <w:numPr>
-          <w:ilvl w:val="1"/>
-          <w:numId w:val="6"/>
-        </w:numPr>
-        <w:rPr>
-          <w:rFonts w:ascii="Segoe UI" w:hAnsi="Segoe UI" w:cs="Segoe UI"/>
-          <w:b/>
-          <w:sz w:val="24"/>
-          <w:szCs w:val="40"/>
-        </w:rPr>
-      </w:pPr>
-      <w:r>
-        <w:rPr>
-          <w:rFonts w:ascii="Segoe UI" w:hAnsi="Segoe UI" w:cs="Segoe UI"/>
-          <w:sz w:val="24"/>
-          <w:szCs w:val="40"/>
-        </w:rPr>
-        <w:t>An in-game store to buy power-ups.</w:t>
-      </w:r>
-    </w:p>
-    <w:p>
-      <w:pPr>
-        <w:pStyle w:val="ListParagraph"/>
-        <w:numPr>
-          <w:ilvl w:val="2"/>
-          <w:numId w:val="6"/>
-        </w:numPr>
-        <w:rPr>
-          <w:rFonts w:ascii="Segoe UI" w:hAnsi="Segoe UI" w:cs="Segoe UI"/>
-          <w:sz w:val="24"/>
-          <w:szCs w:val="40"/>
-        </w:rPr>
-      </w:pPr>
-      <w:r>
-        <w:rPr>
-          <w:rFonts w:ascii="Segoe UI" w:hAnsi="Segoe UI" w:cs="Segoe UI"/>
-          <w:sz w:val="24"/>
-          <w:szCs w:val="40"/>
-        </w:rPr>
-        <w:t>Move speed</w:t>
-      </w:r>
-    </w:p>
-    <w:p>
-      <w:pPr>
-        <w:pStyle w:val="ListParagraph"/>
-        <w:numPr>
-          <w:ilvl w:val="2"/>
-          <w:numId w:val="6"/>
-        </w:numPr>
-        <w:rPr>
-          <w:rFonts w:ascii="Segoe UI" w:hAnsi="Segoe UI" w:cs="Segoe UI"/>
-          <w:sz w:val="24"/>
-          <w:szCs w:val="40"/>
-        </w:rPr>
-      </w:pPr>
-      <w:r>
-        <w:rPr>
-          <w:rFonts w:ascii="Segoe UI" w:hAnsi="Segoe UI" w:cs="Segoe UI"/>
-          <w:sz w:val="24"/>
-          <w:szCs w:val="40"/>
-        </w:rPr>
-        <w:t>Lives</w:t>
-      </w:r>
-    </w:p>
-    <w:p>
-      <w:pPr>
-        <w:pStyle w:val="ListParagraph"/>
-        <w:numPr>
-          <w:ilvl w:val="2"/>
-          <w:numId w:val="6"/>
-        </w:numPr>
-        <w:rPr>
-          <w:rFonts w:ascii="Segoe UI" w:hAnsi="Segoe UI" w:cs="Segoe UI"/>
-          <w:sz w:val="24"/>
-          <w:szCs w:val="40"/>
-        </w:rPr>
-      </w:pPr>
-      <w:r>
-        <w:rPr>
-          <w:rFonts w:ascii="Segoe UI" w:hAnsi="Segoe UI" w:cs="Segoe UI"/>
-          <w:sz w:val="24"/>
-          <w:szCs w:val="40"/>
-        </w:rPr>
-        <w:t>Projectile speed</w:t>
-      </w:r>
-    </w:p>
-    <w:p>
-      <w:pPr>
-        <w:pStyle w:val="ListParagraph"/>
-        <w:numPr>
-          <w:ilvl w:val="2"/>
-          <w:numId w:val="6"/>
-        </w:numPr>
-        <w:rPr>
-          <w:rFonts w:ascii="Segoe UI" w:hAnsi="Segoe UI" w:cs="Segoe UI"/>
-          <w:sz w:val="24"/>
-          <w:szCs w:val="40"/>
-        </w:rPr>
-      </w:pPr>
-      <w:r>
-        <w:rPr>
-          <w:rFonts w:ascii="Segoe UI" w:hAnsi="Segoe UI" w:cs="Segoe UI"/>
-          <w:sz w:val="24"/>
-          <w:szCs w:val="40"/>
-        </w:rPr>
-        <w:t>Projectile damage</w:t>
-      </w:r>
-    </w:p>
-    <w:p>
-      <w:pPr>
-        <w:pStyle w:val="ListParagraph"/>
-        <w:numPr>
-          <w:ilvl w:val="2"/>
-          <w:numId w:val="6"/>
-        </w:numPr>
-        <w:rPr>
-          <w:rFonts w:ascii="Segoe UI" w:hAnsi="Segoe UI" w:cs="Segoe UI"/>
-          <w:sz w:val="24"/>
-          <w:szCs w:val="40"/>
-        </w:rPr>
-      </w:pPr>
-      <w:r>
-        <w:rPr>
-          <w:rFonts w:ascii="Segoe UI" w:hAnsi="Segoe UI" w:cs="Segoe UI"/>
-          <w:sz w:val="24"/>
-          <w:szCs w:val="40"/>
-        </w:rPr>
-        <w:t>Shield packs</w:t>
-      </w:r>
-    </w:p>
-    <w:p>
-      <w:pPr>
-        <w:pStyle w:val="ListParagraph"/>
-        <w:numPr>
-          <w:ilvl w:val="0"/>
-          <w:numId w:val="6"/>
-        </w:numPr>
-        <w:rPr>
-          <w:rFonts w:ascii="Segoe UI" w:hAnsi="Segoe UI" w:cs="Segoe UI"/>
-          <w:b/>
-          <w:sz w:val="24"/>
-          <w:szCs w:val="40"/>
-        </w:rPr>
-      </w:pPr>
-      <w:r>
-        <w:rPr>
-          <w:rFonts w:ascii="Segoe UI" w:hAnsi="Segoe UI" w:cs="Segoe UI"/>
-          <w:b/>
-          <w:sz w:val="24"/>
-          <w:szCs w:val="40"/>
-        </w:rPr>
-        <w:t>Animation</w:t>
-      </w:r>
-      <w:r>
-        <w:rPr>
-          <w:rFonts w:ascii="Segoe UI" w:hAnsi="Segoe UI" w:cs="Segoe UI"/>
-          <w:b/>
-          <w:sz w:val="24"/>
-          <w:szCs w:val="40"/>
-        </w:rPr>
-        <w:t>s</w:t>
-      </w:r>
-    </w:p>
-    <w:p>
-      <w:pPr>
-        <w:pStyle w:val="ListParagraph"/>
-        <w:numPr>
-          <w:ilvl w:val="1"/>
-          <w:numId w:val="6"/>
-        </w:numPr>
-        <w:rPr>
-          <w:rFonts w:ascii="Segoe UI" w:hAnsi="Segoe UI" w:cs="Segoe UI"/>
-          <w:sz w:val="24"/>
-          <w:szCs w:val="40"/>
-        </w:rPr>
-      </w:pPr>
-      <w:r>
-        <w:rPr>
-          <w:rFonts w:ascii="Segoe UI" w:hAnsi="Segoe UI" w:cs="Segoe UI"/>
-          <w:sz w:val="24"/>
-          <w:szCs w:val="40"/>
-        </w:rPr>
         <w:t>Enemies</w:t>
       </w:r>
     </w:p>
@@ -4237,1031 +5289,6 @@
       <w:pPr>
         <w:pStyle w:val="ListParagraph"/>
         <w:numPr>
-          <w:ilvl w:val="2"/>
-          <w:numId w:val="6"/>
-        </w:numPr>
-        <w:rPr>
-          <w:rFonts w:ascii="Segoe UI" w:hAnsi="Segoe UI" w:cs="Segoe UI"/>
-          <w:sz w:val="24"/>
-          <w:szCs w:val="40"/>
-        </w:rPr>
-      </w:pPr>
-      <w:r>
-        <w:rPr>
-          <w:rFonts w:ascii="Segoe UI" w:hAnsi="Segoe UI" w:cs="Segoe UI"/>
-          <w:sz w:val="24"/>
-          <w:szCs w:val="40"/>
-        </w:rPr>
-        <w:t>Particle trails</w:t>
-      </w:r>
-    </w:p>
-    <w:p>
-      <w:pPr>
-        <w:pStyle w:val="ListParagraph"/>
-        <w:numPr>
-          <w:ilvl w:val="1"/>
-          <w:numId w:val="6"/>
-        </w:numPr>
-        <w:rPr>
-          <w:rFonts w:ascii="Segoe UI" w:hAnsi="Segoe UI" w:cs="Segoe UI"/>
-          <w:sz w:val="24"/>
-          <w:szCs w:val="40"/>
-        </w:rPr>
-      </w:pPr>
-      <w:r>
-        <w:rPr>
-          <w:rFonts w:ascii="Segoe UI" w:hAnsi="Segoe UI" w:cs="Segoe UI"/>
-          <w:sz w:val="24"/>
-          <w:szCs w:val="40"/>
-        </w:rPr>
-        <w:t>Player</w:t>
-      </w:r>
-    </w:p>
-    <w:p>
-      <w:pPr>
-        <w:pStyle w:val="ListParagraph"/>
-        <w:numPr>
-          <w:ilvl w:val="2"/>
-          <w:numId w:val="6"/>
-        </w:numPr>
-        <w:rPr>
-          <w:rFonts w:ascii="Segoe UI" w:hAnsi="Segoe UI" w:cs="Segoe UI"/>
-          <w:sz w:val="24"/>
-          <w:szCs w:val="40"/>
-        </w:rPr>
-      </w:pPr>
-      <w:r>
-        <w:rPr>
-          <w:rFonts w:ascii="Segoe UI" w:hAnsi="Segoe UI" w:cs="Segoe UI"/>
-          <w:sz w:val="24"/>
-          <w:szCs w:val="40"/>
-        </w:rPr>
-        <w:t>Fire trails</w:t>
-      </w:r>
-    </w:p>
-    <w:p>
-      <w:pPr>
-        <w:pStyle w:val="ListParagraph"/>
-        <w:numPr>
-          <w:ilvl w:val="1"/>
-          <w:numId w:val="6"/>
-        </w:numPr>
-        <w:rPr>
-          <w:rFonts w:ascii="Segoe UI" w:hAnsi="Segoe UI" w:cs="Segoe UI"/>
-          <w:sz w:val="24"/>
-          <w:szCs w:val="40"/>
-        </w:rPr>
-      </w:pPr>
-      <w:r>
-        <w:rPr>
-          <w:rFonts w:ascii="Segoe UI" w:hAnsi="Segoe UI" w:cs="Segoe UI"/>
-          <w:sz w:val="24"/>
-          <w:szCs w:val="40"/>
-        </w:rPr>
-        <w:t>Background</w:t>
-      </w:r>
-    </w:p>
-    <w:p>
-      <w:pPr>
-        <w:pStyle w:val="ListParagraph"/>
-        <w:numPr>
-          <w:ilvl w:val="2"/>
-          <w:numId w:val="6"/>
-        </w:numPr>
-        <w:rPr>
-          <w:rFonts w:ascii="Segoe UI" w:hAnsi="Segoe UI" w:cs="Segoe UI"/>
-          <w:sz w:val="24"/>
-          <w:szCs w:val="40"/>
-        </w:rPr>
-      </w:pPr>
-      <w:r>
-        <w:rPr>
-          <w:rFonts w:ascii="Segoe UI" w:hAnsi="Segoe UI" w:cs="Segoe UI"/>
-          <w:sz w:val="24"/>
-          <w:szCs w:val="40"/>
-        </w:rPr>
-        <w:t>Animated</w:t>
-      </w:r>
-    </w:p>
-    <w:p>
-      <w:pPr>
-        <w:pStyle w:val="ListParagraph"/>
-        <w:numPr>
-          <w:ilvl w:val="2"/>
-          <w:numId w:val="6"/>
-        </w:numPr>
-        <w:rPr>
-          <w:rFonts w:ascii="Segoe UI" w:hAnsi="Segoe UI" w:cs="Segoe UI"/>
-          <w:sz w:val="24"/>
-          <w:szCs w:val="40"/>
-        </w:rPr>
-      </w:pPr>
-      <w:r>
-        <w:rPr>
-          <w:rFonts w:ascii="Segoe UI" w:hAnsi="Segoe UI" w:cs="Segoe UI"/>
-          <w:sz w:val="24"/>
-          <w:szCs w:val="40"/>
-        </w:rPr>
-        <w:t>Flickering stars/lights</w:t>
-      </w:r>
-    </w:p>
-    <w:p>
-      <w:pPr>
-        <w:pStyle w:val="ListParagraph"/>
-        <w:numPr>
-          <w:ilvl w:val="2"/>
-          <w:numId w:val="6"/>
-        </w:numPr>
-        <w:rPr>
-          <w:rFonts w:ascii="Segoe UI" w:hAnsi="Segoe UI" w:cs="Segoe UI"/>
-          <w:sz w:val="24"/>
-          <w:szCs w:val="40"/>
-        </w:rPr>
-      </w:pPr>
-      <w:r>
-        <w:rPr>
-          <w:rFonts w:ascii="Segoe UI" w:hAnsi="Segoe UI" w:cs="Segoe UI"/>
-          <w:sz w:val="24"/>
-          <w:szCs w:val="40"/>
-        </w:rPr>
-        <w:t>Scrolling stars/asteroids</w:t>
-      </w:r>
-    </w:p>
-    <w:p>
-      <w:pPr>
-        <w:pStyle w:val="ListParagraph"/>
-        <w:numPr>
-          <w:ilvl w:val="0"/>
-          <w:numId w:val="6"/>
-        </w:numPr>
-        <w:rPr>
-          <w:rFonts w:ascii="Segoe UI" w:hAnsi="Segoe UI" w:cs="Segoe UI"/>
-          <w:b/>
-          <w:sz w:val="24"/>
-          <w:szCs w:val="40"/>
-        </w:rPr>
-      </w:pPr>
-      <w:r>
-        <w:rPr>
-          <w:rFonts w:ascii="Segoe UI" w:hAnsi="Segoe UI" w:cs="Segoe UI"/>
-          <w:b/>
-          <w:sz w:val="24"/>
-          <w:szCs w:val="40"/>
-        </w:rPr>
-        <w:t>Weapon S</w:t>
-      </w:r>
-      <w:r>
-        <w:rPr>
-          <w:rFonts w:ascii="Segoe UI" w:hAnsi="Segoe UI" w:cs="Segoe UI"/>
-          <w:b/>
-          <w:sz w:val="24"/>
-          <w:szCs w:val="40"/>
-        </w:rPr>
-        <w:t xml:space="preserve">ystem </w:t>
-      </w:r>
-    </w:p>
-    <w:p>
-      <w:pPr>
-        <w:pStyle w:val="ListParagraph"/>
-        <w:numPr>
-          <w:ilvl w:val="1"/>
-          <w:numId w:val="6"/>
-        </w:numPr>
-        <w:rPr>
-          <w:rFonts w:ascii="Segoe UI" w:hAnsi="Segoe UI" w:cs="Segoe UI"/>
-          <w:sz w:val="24"/>
-          <w:szCs w:val="40"/>
-        </w:rPr>
-      </w:pPr>
-      <w:r>
-        <w:rPr>
-          <w:rFonts w:ascii="Segoe UI" w:hAnsi="Segoe UI" w:cs="Segoe UI"/>
-          <w:sz w:val="24"/>
-          <w:szCs w:val="40"/>
-        </w:rPr>
-        <w:t>S</w:t>
-      </w:r>
-      <w:r>
-        <w:rPr>
-          <w:rFonts w:ascii="Segoe UI" w:hAnsi="Segoe UI" w:cs="Segoe UI"/>
-          <w:sz w:val="24"/>
-          <w:szCs w:val="40"/>
-        </w:rPr>
-        <w:t>imilar to Gradius that only allowed choices of weapons, more can unlock as time goes on.  Weapon switching is real time but there is a cool down every time you switch weapons then the player is unable to switch.</w:t>
-      </w:r>
-    </w:p>
-    <w:p>
-      <w:pPr>
-        <w:pStyle w:val="ListParagraph"/>
-        <w:numPr>
-          <w:ilvl w:val="1"/>
-          <w:numId w:val="6"/>
-        </w:numPr>
-        <w:rPr>
-          <w:rFonts w:ascii="Segoe UI" w:hAnsi="Segoe UI" w:cs="Segoe UI"/>
-          <w:sz w:val="24"/>
-          <w:szCs w:val="40"/>
-        </w:rPr>
-      </w:pPr>
-      <w:r>
-        <w:rPr>
-          <w:rFonts w:ascii="Segoe UI" w:hAnsi="Segoe UI" w:cs="Segoe UI"/>
-          <w:sz w:val="24"/>
-          <w:szCs w:val="40"/>
-        </w:rPr>
-        <w:t>Weapon Charging</w:t>
-      </w:r>
-    </w:p>
-    <w:p>
-      <w:pPr>
-        <w:pStyle w:val="ListParagraph"/>
-        <w:numPr>
-          <w:ilvl w:val="2"/>
-          <w:numId w:val="6"/>
-        </w:numPr>
-        <w:rPr>
-          <w:rFonts w:ascii="Segoe UI" w:hAnsi="Segoe UI" w:cs="Segoe UI"/>
-          <w:sz w:val="24"/>
-          <w:szCs w:val="40"/>
-        </w:rPr>
-      </w:pPr>
-      <w:r>
-        <w:rPr>
-          <w:rFonts w:ascii="Segoe UI" w:hAnsi="Segoe UI" w:cs="Segoe UI"/>
-          <w:sz w:val="24"/>
-          <w:szCs w:val="40"/>
-        </w:rPr>
-        <w:t>Hold down the fire button and your weapon will charge for a stronger attack.</w:t>
-      </w:r>
-    </w:p>
-    <w:p>
-      <w:pPr>
-        <w:pStyle w:val="ListParagraph"/>
-        <w:numPr>
-          <w:ilvl w:val="1"/>
-          <w:numId w:val="6"/>
-        </w:numPr>
-        <w:rPr>
-          <w:rFonts w:ascii="Segoe UI" w:hAnsi="Segoe UI" w:cs="Segoe UI"/>
-          <w:sz w:val="24"/>
-          <w:szCs w:val="40"/>
-        </w:rPr>
-      </w:pPr>
-      <w:r>
-        <w:rPr>
-          <w:rFonts w:ascii="Segoe UI" w:hAnsi="Segoe UI" w:cs="Segoe UI"/>
-          <w:sz w:val="24"/>
-          <w:szCs w:val="40"/>
-        </w:rPr>
-        <w:t>Weapon switching</w:t>
-      </w:r>
-    </w:p>
-    <w:p>
-      <w:pPr>
-        <w:pStyle w:val="ListParagraph"/>
-        <w:numPr>
-          <w:ilvl w:val="2"/>
-          <w:numId w:val="6"/>
-        </w:numPr>
-        <w:rPr>
-          <w:rFonts w:ascii="Segoe UI" w:hAnsi="Segoe UI" w:cs="Segoe UI"/>
-          <w:sz w:val="24"/>
-          <w:szCs w:val="40"/>
-        </w:rPr>
-      </w:pPr>
-      <w:r>
-        <w:rPr>
-          <w:rFonts w:ascii="Segoe UI" w:hAnsi="Segoe UI" w:cs="Segoe UI"/>
-          <w:sz w:val="24"/>
-          <w:szCs w:val="40"/>
-        </w:rPr>
-        <w:t>Switching weapons in-game (on the fly).  Cooldown between switching weapons.</w:t>
-      </w:r>
-    </w:p>
-    <w:p>
-      <w:pPr>
-        <w:pStyle w:val="ListParagraph"/>
-        <w:numPr>
-          <w:ilvl w:val="1"/>
-          <w:numId w:val="6"/>
-        </w:numPr>
-        <w:rPr>
-          <w:rFonts w:ascii="Segoe UI" w:hAnsi="Segoe UI" w:cs="Segoe UI"/>
-          <w:sz w:val="24"/>
-          <w:szCs w:val="40"/>
-        </w:rPr>
-      </w:pPr>
-      <w:r>
-        <w:rPr>
-          <w:rFonts w:ascii="Segoe UI" w:hAnsi="Segoe UI" w:cs="Segoe UI"/>
-          <w:sz w:val="24"/>
-          <w:szCs w:val="40"/>
-        </w:rPr>
-        <w:t>Weapon garage</w:t>
-      </w:r>
-    </w:p>
-    <w:p>
-      <w:pPr>
-        <w:pStyle w:val="ListParagraph"/>
-        <w:numPr>
-          <w:ilvl w:val="2"/>
-          <w:numId w:val="6"/>
-        </w:numPr>
-        <w:rPr>
-          <w:rFonts w:ascii="Segoe UI" w:hAnsi="Segoe UI" w:cs="Segoe UI"/>
-          <w:sz w:val="24"/>
-          <w:szCs w:val="40"/>
-        </w:rPr>
-      </w:pPr>
-      <w:r>
-        <w:rPr>
-          <w:rFonts w:ascii="Segoe UI" w:hAnsi="Segoe UI" w:cs="Segoe UI"/>
-          <w:sz w:val="24"/>
-          <w:szCs w:val="40"/>
-        </w:rPr>
-        <w:t>You go to a special garage to equip your ship with weapons, armors, power-ups etc.</w:t>
-      </w:r>
-    </w:p>
-    <w:p>
-      <w:pPr>
-        <w:pStyle w:val="ListParagraph"/>
-        <w:numPr>
-          <w:ilvl w:val="2"/>
-          <w:numId w:val="6"/>
-        </w:numPr>
-        <w:rPr>
-          <w:rFonts w:ascii="Segoe UI" w:hAnsi="Segoe UI" w:cs="Segoe UI"/>
-          <w:sz w:val="24"/>
-          <w:szCs w:val="40"/>
-        </w:rPr>
-      </w:pPr>
-      <w:r>
-        <w:rPr>
-          <w:rFonts w:ascii="Segoe UI" w:hAnsi="Segoe UI" w:cs="Segoe UI"/>
-          <w:sz w:val="24"/>
-          <w:szCs w:val="40"/>
-        </w:rPr>
-        <w:t>You can place the weapons anywhere on your ship.  The weapons will fire from the place you put them.</w:t>
-      </w:r>
-    </w:p>
-    <w:p>
-      <w:pPr>
-        <w:pStyle w:val="ListParagraph"/>
-        <w:numPr>
-          <w:ilvl w:val="1"/>
-          <w:numId w:val="6"/>
-        </w:numPr>
-        <w:rPr>
-          <w:rFonts w:ascii="Segoe UI" w:hAnsi="Segoe UI" w:cs="Segoe UI"/>
-          <w:sz w:val="24"/>
-          <w:szCs w:val="40"/>
-        </w:rPr>
-      </w:pPr>
-      <w:r>
-        <w:rPr>
-          <w:rFonts w:ascii="Segoe UI" w:hAnsi="Segoe UI" w:cs="Segoe UI"/>
-          <w:sz w:val="24"/>
-          <w:szCs w:val="40"/>
-        </w:rPr>
-        <w:t>Some weapons have automatic targeting and will rotate and fire at targets.</w:t>
-      </w:r>
-    </w:p>
-    <w:p>
-      <w:pPr>
-        <w:pStyle w:val="ListParagraph"/>
-        <w:numPr>
-          <w:ilvl w:val="0"/>
-          <w:numId w:val="6"/>
-        </w:numPr>
-        <w:rPr>
-          <w:rFonts w:ascii="Segoe UI" w:hAnsi="Segoe UI" w:cs="Segoe UI"/>
-          <w:b/>
-          <w:sz w:val="24"/>
-          <w:szCs w:val="40"/>
-        </w:rPr>
-      </w:pPr>
-      <w:r>
-        <w:rPr>
-          <w:rFonts w:ascii="Segoe UI" w:hAnsi="Segoe UI" w:cs="Segoe UI"/>
-          <w:b/>
-          <w:sz w:val="24"/>
-          <w:szCs w:val="40"/>
-        </w:rPr>
-        <w:t>Collect</w:t>
-      </w:r>
-    </w:p>
-    <w:p>
-      <w:pPr>
-        <w:pStyle w:val="ListParagraph"/>
-        <w:numPr>
-          <w:ilvl w:val="1"/>
-          <w:numId w:val="6"/>
-        </w:numPr>
-        <w:rPr>
-          <w:rFonts w:ascii="Segoe UI" w:hAnsi="Segoe UI" w:cs="Segoe UI"/>
-          <w:b/>
-          <w:sz w:val="24"/>
-          <w:szCs w:val="40"/>
-        </w:rPr>
-      </w:pPr>
-      <w:r>
-        <w:rPr>
-          <w:rFonts w:ascii="Segoe UI" w:hAnsi="Segoe UI" w:cs="Segoe UI"/>
-          <w:sz w:val="24"/>
-          <w:szCs w:val="40"/>
-        </w:rPr>
-        <w:lastRenderedPageBreak/>
-        <w:t>When you kill enemies they will leave behind items to collect that can do various things.</w:t>
-      </w:r>
-    </w:p>
-    <w:p>
-      <w:pPr>
-        <w:pStyle w:val="ListParagraph"/>
-        <w:numPr>
-          <w:ilvl w:val="2"/>
-          <w:numId w:val="6"/>
-        </w:numPr>
-        <w:rPr>
-          <w:rFonts w:ascii="Segoe UI" w:hAnsi="Segoe UI" w:cs="Segoe UI"/>
-          <w:b/>
-          <w:sz w:val="24"/>
-          <w:szCs w:val="40"/>
-        </w:rPr>
-      </w:pPr>
-      <w:r>
-        <w:rPr>
-          <w:rFonts w:ascii="Segoe UI" w:hAnsi="Segoe UI" w:cs="Segoe UI"/>
-          <w:sz w:val="24"/>
-          <w:szCs w:val="40"/>
-        </w:rPr>
-        <w:t>Increase score</w:t>
-      </w:r>
-    </w:p>
-    <w:p>
-      <w:pPr>
-        <w:pStyle w:val="ListParagraph"/>
-        <w:numPr>
-          <w:ilvl w:val="2"/>
-          <w:numId w:val="6"/>
-        </w:numPr>
-        <w:rPr>
-          <w:rFonts w:ascii="Segoe UI" w:hAnsi="Segoe UI" w:cs="Segoe UI"/>
-          <w:b/>
-          <w:sz w:val="24"/>
-          <w:szCs w:val="40"/>
-        </w:rPr>
-      </w:pPr>
-      <w:r>
-        <w:rPr>
-          <w:rFonts w:ascii="Segoe UI" w:hAnsi="Segoe UI" w:cs="Segoe UI"/>
-          <w:sz w:val="24"/>
-          <w:szCs w:val="40"/>
-        </w:rPr>
-        <w:t>Power-ups</w:t>
-      </w:r>
-    </w:p>
-    <w:p>
-      <w:pPr>
-        <w:pStyle w:val="ListParagraph"/>
-        <w:numPr>
-          <w:ilvl w:val="2"/>
-          <w:numId w:val="6"/>
-        </w:numPr>
-        <w:rPr>
-          <w:rFonts w:ascii="Segoe UI" w:hAnsi="Segoe UI" w:cs="Segoe UI"/>
-          <w:b/>
-          <w:sz w:val="24"/>
-          <w:szCs w:val="40"/>
-        </w:rPr>
-      </w:pPr>
-      <w:r>
-        <w:rPr>
-          <w:rFonts w:ascii="Segoe UI" w:hAnsi="Segoe UI" w:cs="Segoe UI"/>
-          <w:sz w:val="24"/>
-          <w:szCs w:val="40"/>
-        </w:rPr>
-        <w:t>Think of medals from those 1940’s plane games</w:t>
-      </w:r>
-    </w:p>
-    <w:p>
-      <w:pPr>
-        <w:pStyle w:val="ListParagraph"/>
-        <w:numPr>
-          <w:ilvl w:val="1"/>
-          <w:numId w:val="6"/>
-        </w:numPr>
-        <w:rPr>
-          <w:rFonts w:ascii="Segoe UI" w:hAnsi="Segoe UI" w:cs="Segoe UI"/>
-          <w:b/>
-          <w:sz w:val="24"/>
-          <w:szCs w:val="40"/>
-        </w:rPr>
-      </w:pPr>
-      <w:r>
-        <w:rPr>
-          <w:rFonts w:ascii="Segoe UI" w:hAnsi="Segoe UI" w:cs="Segoe UI"/>
-          <w:sz w:val="24"/>
-          <w:szCs w:val="40"/>
-        </w:rPr>
-        <w:t>Random (or not random but pre-set) power-ups and coins scattered about to collect.</w:t>
-      </w:r>
-    </w:p>
-    <w:p>
-      <w:pPr>
-        <w:pStyle w:val="ListParagraph"/>
-        <w:numPr>
-          <w:ilvl w:val="0"/>
-          <w:numId w:val="6"/>
-        </w:numPr>
-        <w:rPr>
-          <w:rFonts w:ascii="Segoe UI" w:hAnsi="Segoe UI" w:cs="Segoe UI"/>
-          <w:b/>
-          <w:sz w:val="24"/>
-          <w:szCs w:val="40"/>
-        </w:rPr>
-      </w:pPr>
-      <w:r>
-        <w:rPr>
-          <w:rFonts w:ascii="Segoe UI" w:hAnsi="Segoe UI" w:cs="Segoe UI"/>
-          <w:b/>
-          <w:sz w:val="24"/>
-          <w:szCs w:val="40"/>
-        </w:rPr>
-        <w:t>Advanced Level Select</w:t>
-      </w:r>
-    </w:p>
-    <w:p>
-      <w:pPr>
-        <w:pStyle w:val="ListParagraph"/>
-        <w:numPr>
-          <w:ilvl w:val="1"/>
-          <w:numId w:val="6"/>
-        </w:numPr>
-        <w:rPr>
-          <w:rFonts w:ascii="Segoe UI" w:hAnsi="Segoe UI" w:cs="Segoe UI"/>
-          <w:sz w:val="24"/>
-          <w:szCs w:val="40"/>
-        </w:rPr>
-      </w:pPr>
-      <w:r>
-        <w:rPr>
-          <w:rFonts w:ascii="Segoe UI" w:hAnsi="Segoe UI" w:cs="Segoe UI"/>
-          <w:sz w:val="24"/>
-          <w:szCs w:val="40"/>
-        </w:rPr>
-        <w:t xml:space="preserve">When you start the game you go to a level select.  The level select is like a galaxy screen in Star Fox.  Each level will be different.  The basic levels are like Galaga.  </w:t>
-      </w:r>
-    </w:p>
-    <w:p>
-      <w:pPr>
-        <w:pStyle w:val="ListParagraph"/>
-        <w:numPr>
-          <w:ilvl w:val="1"/>
-          <w:numId w:val="6"/>
-        </w:numPr>
-        <w:rPr>
-          <w:rFonts w:ascii="Segoe UI" w:hAnsi="Segoe UI" w:cs="Segoe UI"/>
-          <w:sz w:val="24"/>
-          <w:szCs w:val="40"/>
-        </w:rPr>
-      </w:pPr>
-      <w:r>
-        <w:rPr>
-          <w:rFonts w:ascii="Segoe UI" w:hAnsi="Segoe UI" w:cs="Segoe UI"/>
-          <w:sz w:val="24"/>
-          <w:szCs w:val="40"/>
-        </w:rPr>
-        <w:t xml:space="preserve">Some levels will be free roam type levels.  </w:t>
-      </w:r>
-    </w:p>
-    <w:p>
-      <w:pPr>
-        <w:pStyle w:val="ListParagraph"/>
-        <w:numPr>
-          <w:ilvl w:val="1"/>
-          <w:numId w:val="6"/>
-        </w:numPr>
-        <w:rPr>
-          <w:rFonts w:ascii="Segoe UI" w:hAnsi="Segoe UI" w:cs="Segoe UI"/>
-          <w:sz w:val="24"/>
-          <w:szCs w:val="40"/>
-        </w:rPr>
-      </w:pPr>
-      <w:r>
-        <w:rPr>
-          <w:rFonts w:ascii="Segoe UI" w:hAnsi="Segoe UI" w:cs="Segoe UI"/>
-          <w:sz w:val="24"/>
-          <w:szCs w:val="40"/>
-        </w:rPr>
-        <w:t>There will be secret levels.</w:t>
-      </w:r>
-    </w:p>
-    <w:p>
-      <w:pPr>
-        <w:pStyle w:val="ListParagraph"/>
-        <w:numPr>
-          <w:ilvl w:val="1"/>
-          <w:numId w:val="6"/>
-        </w:numPr>
-        <w:rPr>
-          <w:rFonts w:ascii="Segoe UI" w:hAnsi="Segoe UI" w:cs="Segoe UI"/>
-          <w:sz w:val="24"/>
-          <w:szCs w:val="40"/>
-        </w:rPr>
-      </w:pPr>
-      <w:r>
-        <w:rPr>
-          <w:rFonts w:ascii="Segoe UI" w:hAnsi="Segoe UI" w:cs="Segoe UI"/>
-          <w:sz w:val="24"/>
-          <w:szCs w:val="40"/>
-        </w:rPr>
-        <w:t>You can choose multiple paths.</w:t>
-      </w:r>
-    </w:p>
-    <w:p>
-      <w:pPr>
-        <w:pStyle w:val="ListParagraph"/>
-        <w:numPr>
-          <w:ilvl w:val="1"/>
-          <w:numId w:val="6"/>
-        </w:numPr>
-        <w:rPr>
-          <w:rFonts w:ascii="Segoe UI" w:hAnsi="Segoe UI" w:cs="Segoe UI"/>
-          <w:sz w:val="24"/>
-          <w:szCs w:val="40"/>
-        </w:rPr>
-      </w:pPr>
-      <w:r>
-        <w:rPr>
-          <w:rFonts w:ascii="Segoe UI" w:hAnsi="Segoe UI" w:cs="Segoe UI"/>
-          <w:sz w:val="24"/>
-          <w:szCs w:val="40"/>
-        </w:rPr>
-        <w:t>This will have to break the design of an endless level game.</w:t>
-      </w:r>
-    </w:p>
-    <w:p>
-      <w:pPr>
-        <w:pStyle w:val="ListParagraph"/>
-        <w:numPr>
-          <w:ilvl w:val="0"/>
-          <w:numId w:val="6"/>
-        </w:numPr>
-        <w:rPr>
-          <w:rFonts w:ascii="Segoe UI" w:hAnsi="Segoe UI" w:cs="Segoe UI"/>
-          <w:b/>
-          <w:sz w:val="24"/>
-          <w:szCs w:val="40"/>
-        </w:rPr>
-      </w:pPr>
-      <w:r>
-        <w:rPr>
-          <w:rFonts w:ascii="Segoe UI" w:hAnsi="Segoe UI" w:cs="Segoe UI"/>
-          <w:b/>
-          <w:sz w:val="24"/>
-          <w:szCs w:val="40"/>
-        </w:rPr>
-        <w:t>Game Modes</w:t>
-      </w:r>
-    </w:p>
-    <w:p>
-      <w:pPr>
-        <w:pStyle w:val="ListParagraph"/>
-        <w:numPr>
-          <w:ilvl w:val="1"/>
-          <w:numId w:val="6"/>
-        </w:numPr>
-        <w:rPr>
-          <w:rFonts w:ascii="Segoe UI" w:hAnsi="Segoe UI" w:cs="Segoe UI"/>
-          <w:sz w:val="24"/>
-          <w:szCs w:val="40"/>
-        </w:rPr>
-      </w:pPr>
-      <w:r>
-        <w:rPr>
-          <w:rFonts w:ascii="Segoe UI" w:hAnsi="Segoe UI" w:cs="Segoe UI"/>
-          <w:sz w:val="24"/>
-          <w:szCs w:val="40"/>
-        </w:rPr>
-        <w:t>Endless</w:t>
-      </w:r>
-    </w:p>
-    <w:p>
-      <w:pPr>
-        <w:pStyle w:val="ListParagraph"/>
-        <w:numPr>
-          <w:ilvl w:val="2"/>
-          <w:numId w:val="6"/>
-        </w:numPr>
-        <w:rPr>
-          <w:rFonts w:ascii="Segoe UI" w:hAnsi="Segoe UI" w:cs="Segoe UI"/>
-          <w:sz w:val="24"/>
-          <w:szCs w:val="40"/>
-        </w:rPr>
-      </w:pPr>
-      <w:r>
-        <w:rPr>
-          <w:rFonts w:ascii="Segoe UI" w:hAnsi="Segoe UI" w:cs="Segoe UI"/>
-          <w:sz w:val="24"/>
-          <w:szCs w:val="40"/>
-        </w:rPr>
-        <w:t>Features</w:t>
-      </w:r>
-      <w:r>
-        <w:rPr>
-          <w:rFonts w:ascii="Segoe UI" w:hAnsi="Segoe UI" w:cs="Segoe UI"/>
-          <w:sz w:val="24"/>
-          <w:szCs w:val="40"/>
-        </w:rPr>
-        <w:t xml:space="preserve"> top scores for endless mode which is separate from other game modes.</w:t>
-      </w:r>
-    </w:p>
-    <w:p>
-      <w:pPr>
-        <w:pStyle w:val="ListParagraph"/>
-        <w:numPr>
-          <w:ilvl w:val="1"/>
-          <w:numId w:val="6"/>
-        </w:numPr>
-        <w:rPr>
-          <w:rFonts w:ascii="Segoe UI" w:hAnsi="Segoe UI" w:cs="Segoe UI"/>
-          <w:sz w:val="24"/>
-          <w:szCs w:val="40"/>
-        </w:rPr>
-      </w:pPr>
-      <w:r>
-        <w:rPr>
-          <w:rFonts w:ascii="Segoe UI" w:hAnsi="Segoe UI" w:cs="Segoe UI"/>
-          <w:sz w:val="24"/>
-          <w:szCs w:val="40"/>
-        </w:rPr>
-        <w:t>Story mode</w:t>
-      </w:r>
-    </w:p>
-    <w:p>
-      <w:pPr>
-        <w:pStyle w:val="ListParagraph"/>
-        <w:numPr>
-          <w:ilvl w:val="1"/>
-          <w:numId w:val="6"/>
-        </w:numPr>
-        <w:rPr>
-          <w:rFonts w:ascii="Segoe UI" w:hAnsi="Segoe UI" w:cs="Segoe UI"/>
-          <w:sz w:val="24"/>
-          <w:szCs w:val="40"/>
-        </w:rPr>
-      </w:pPr>
-      <w:r>
-        <w:rPr>
-          <w:rFonts w:ascii="Segoe UI" w:hAnsi="Segoe UI" w:cs="Segoe UI"/>
-          <w:sz w:val="24"/>
-          <w:szCs w:val="40"/>
-        </w:rPr>
-        <w:t>Perma-Death (possible branch off game idea here)</w:t>
-      </w:r>
-    </w:p>
-    <w:p>
-      <w:pPr>
-        <w:pStyle w:val="ListParagraph"/>
-        <w:numPr>
-          <w:ilvl w:val="2"/>
-          <w:numId w:val="6"/>
-        </w:numPr>
-        <w:rPr>
-          <w:rFonts w:ascii="Segoe UI" w:hAnsi="Segoe UI" w:cs="Segoe UI"/>
-          <w:sz w:val="24"/>
-          <w:szCs w:val="40"/>
-        </w:rPr>
-      </w:pPr>
-      <w:r>
-        <w:rPr>
-          <w:rFonts w:ascii="Segoe UI" w:hAnsi="Segoe UI" w:cs="Segoe UI"/>
-          <w:sz w:val="24"/>
-          <w:szCs w:val="40"/>
-        </w:rPr>
-        <w:t>You have 1 life.</w:t>
-      </w:r>
-    </w:p>
-    <w:p>
-      <w:pPr>
-        <w:pStyle w:val="ListParagraph"/>
-        <w:numPr>
-          <w:ilvl w:val="2"/>
-          <w:numId w:val="6"/>
-        </w:numPr>
-        <w:rPr>
-          <w:rFonts w:ascii="Segoe UI" w:hAnsi="Segoe UI" w:cs="Segoe UI"/>
-          <w:sz w:val="24"/>
-          <w:szCs w:val="40"/>
-        </w:rPr>
-      </w:pPr>
-      <w:r>
-        <w:rPr>
-          <w:rFonts w:ascii="Segoe UI" w:hAnsi="Segoe UI" w:cs="Segoe UI"/>
-          <w:sz w:val="24"/>
-          <w:szCs w:val="40"/>
-        </w:rPr>
-        <w:t>You go through different levels. Killing enemies, waves, collecting stuff, possibly even doing quests.</w:t>
-      </w:r>
-    </w:p>
-    <w:p>
-      <w:pPr>
-        <w:pStyle w:val="ListParagraph"/>
-        <w:numPr>
-          <w:ilvl w:val="2"/>
-          <w:numId w:val="6"/>
-        </w:numPr>
-        <w:rPr>
-          <w:rFonts w:ascii="Segoe UI" w:hAnsi="Segoe UI" w:cs="Segoe UI"/>
-          <w:sz w:val="24"/>
-          <w:szCs w:val="40"/>
-        </w:rPr>
-      </w:pPr>
-      <w:r>
-        <w:rPr>
-          <w:rFonts w:ascii="Segoe UI" w:hAnsi="Segoe UI" w:cs="Segoe UI"/>
-          <w:sz w:val="24"/>
-          <w:szCs w:val="40"/>
-        </w:rPr>
-        <w:t>Each play through progresses your character some.  You can see all your stats.</w:t>
-      </w:r>
-    </w:p>
-    <w:p>
-      <w:pPr>
-        <w:pStyle w:val="ListParagraph"/>
-        <w:numPr>
-          <w:ilvl w:val="2"/>
-          <w:numId w:val="6"/>
-        </w:numPr>
-        <w:rPr>
-          <w:rFonts w:ascii="Segoe UI" w:hAnsi="Segoe UI" w:cs="Segoe UI"/>
-          <w:sz w:val="24"/>
-          <w:szCs w:val="40"/>
-        </w:rPr>
-      </w:pPr>
-      <w:r>
-        <w:rPr>
-          <w:rFonts w:ascii="Segoe UI" w:hAnsi="Segoe UI" w:cs="Segoe UI"/>
-          <w:sz w:val="24"/>
-          <w:szCs w:val="40"/>
-        </w:rPr>
-        <w:t>Can choose a character type, kind of like an rpg.</w:t>
-      </w:r>
-    </w:p>
-    <w:p>
-      <w:pPr>
-        <w:pStyle w:val="ListParagraph"/>
-        <w:numPr>
-          <w:ilvl w:val="0"/>
-          <w:numId w:val="6"/>
-        </w:numPr>
-        <w:rPr>
-          <w:rFonts w:ascii="Segoe UI" w:hAnsi="Segoe UI" w:cs="Segoe UI"/>
-          <w:b/>
-          <w:sz w:val="24"/>
-          <w:szCs w:val="40"/>
-        </w:rPr>
-      </w:pPr>
-      <w:r>
-        <w:rPr>
-          <w:rFonts w:ascii="Segoe UI" w:hAnsi="Segoe UI" w:cs="Segoe UI"/>
-          <w:b/>
-          <w:sz w:val="24"/>
-          <w:szCs w:val="40"/>
-        </w:rPr>
-        <w:t>Achievements</w:t>
-      </w:r>
-    </w:p>
-    <w:p>
-      <w:pPr>
-        <w:pStyle w:val="ListParagraph"/>
-        <w:numPr>
-          <w:ilvl w:val="1"/>
-          <w:numId w:val="6"/>
-        </w:numPr>
-        <w:rPr>
-          <w:rFonts w:ascii="Segoe UI" w:hAnsi="Segoe UI" w:cs="Segoe UI"/>
-          <w:sz w:val="24"/>
-          <w:szCs w:val="40"/>
-        </w:rPr>
-      </w:pPr>
-      <w:r>
-        <w:rPr>
-          <w:rFonts w:ascii="Segoe UI" w:hAnsi="Segoe UI" w:cs="Segoe UI"/>
-          <w:sz w:val="24"/>
-          <w:szCs w:val="40"/>
-        </w:rPr>
-        <w:t xml:space="preserve">Implement if applicable; this is going to be based on the website its uploaded to.  Each site has their own </w:t>
-      </w:r>
-      <w:r>
-        <w:rPr>
-          <w:rFonts w:ascii="Segoe UI" w:hAnsi="Segoe UI" w:cs="Segoe UI"/>
-          <w:sz w:val="24"/>
-          <w:szCs w:val="40"/>
-        </w:rPr>
-        <w:t>API</w:t>
-      </w:r>
-      <w:r>
-        <w:rPr>
-          <w:rFonts w:ascii="Segoe UI" w:hAnsi="Segoe UI" w:cs="Segoe UI"/>
-          <w:sz w:val="24"/>
-          <w:szCs w:val="40"/>
-        </w:rPr>
-        <w:t xml:space="preserve"> for achievements.</w:t>
-      </w:r>
-    </w:p>
-    <w:p>
-      <w:pPr>
-        <w:pStyle w:val="ListParagraph"/>
-        <w:numPr>
-          <w:ilvl w:val="1"/>
-          <w:numId w:val="6"/>
-        </w:numPr>
-        <w:rPr>
-          <w:rFonts w:ascii="Segoe UI" w:hAnsi="Segoe UI" w:cs="Segoe UI"/>
-          <w:sz w:val="24"/>
-          <w:szCs w:val="40"/>
-        </w:rPr>
-      </w:pPr>
-      <w:r>
-        <w:rPr>
-          <w:rFonts w:ascii="Segoe UI" w:hAnsi="Segoe UI" w:cs="Segoe UI"/>
-          <w:sz w:val="24"/>
-          <w:szCs w:val="40"/>
-        </w:rPr>
-        <w:t>Achievement types</w:t>
-      </w:r>
-    </w:p>
-    <w:p>
-      <w:pPr>
-        <w:pStyle w:val="ListParagraph"/>
-        <w:numPr>
-          <w:ilvl w:val="2"/>
-          <w:numId w:val="6"/>
-        </w:numPr>
-        <w:rPr>
-          <w:rFonts w:ascii="Segoe UI" w:hAnsi="Segoe UI" w:cs="Segoe UI"/>
-          <w:sz w:val="24"/>
-          <w:szCs w:val="40"/>
-        </w:rPr>
-      </w:pPr>
-      <w:r>
-        <w:rPr>
-          <w:rFonts w:ascii="Segoe UI" w:hAnsi="Segoe UI" w:cs="Segoe UI"/>
-          <w:sz w:val="24"/>
-          <w:szCs w:val="40"/>
-        </w:rPr>
-        <w:t>Endless mode</w:t>
-      </w:r>
-    </w:p>
-    <w:p>
-      <w:pPr>
-        <w:pStyle w:val="ListParagraph"/>
-        <w:numPr>
-          <w:ilvl w:val="2"/>
-          <w:numId w:val="6"/>
-        </w:numPr>
-        <w:rPr>
-          <w:rFonts w:ascii="Segoe UI" w:hAnsi="Segoe UI" w:cs="Segoe UI"/>
-          <w:sz w:val="24"/>
-          <w:szCs w:val="40"/>
-        </w:rPr>
-      </w:pPr>
-      <w:r>
-        <w:rPr>
-          <w:rFonts w:ascii="Segoe UI" w:hAnsi="Segoe UI" w:cs="Segoe UI"/>
-          <w:sz w:val="24"/>
-          <w:szCs w:val="40"/>
-        </w:rPr>
-        <w:t>Story mode</w:t>
-      </w:r>
-    </w:p>
-    <w:p>
-      <w:pPr>
-        <w:pStyle w:val="ListParagraph"/>
-        <w:numPr>
-          <w:ilvl w:val="2"/>
-          <w:numId w:val="6"/>
-        </w:numPr>
-        <w:rPr>
-          <w:rFonts w:ascii="Segoe UI" w:hAnsi="Segoe UI" w:cs="Segoe UI"/>
-          <w:sz w:val="24"/>
-          <w:szCs w:val="40"/>
-        </w:rPr>
-      </w:pPr>
-      <w:r>
-        <w:rPr>
-          <w:rFonts w:ascii="Segoe UI" w:hAnsi="Segoe UI" w:cs="Segoe UI"/>
-          <w:sz w:val="24"/>
-          <w:szCs w:val="40"/>
-        </w:rPr>
-        <w:t>Enemies</w:t>
-      </w:r>
-    </w:p>
-    <w:p>
-      <w:pPr>
-        <w:pStyle w:val="ListParagraph"/>
-        <w:numPr>
           <w:ilvl w:val="3"/>
           <w:numId w:val="6"/>
         </w:numPr>
@@ -5299,7 +5326,6 @@
           <w:sz w:val="24"/>
           <w:szCs w:val="40"/>
         </w:rPr>
-        <w:lastRenderedPageBreak/>
         <w:t>How many killed by projectile type</w:t>
       </w:r>
     </w:p>
@@ -7501,7 +7527,7 @@
 </file>
 
 <file path=customXml/itemProps1.xml><?xml version="1.0" encoding="utf-8"?>
-<ds:datastoreItem xmlns:ds="http://schemas.openxmlformats.org/officeDocument/2006/customXml" ds:itemID="{97E4B106-3B8D-4F03-879C-0406D6596EF7}">
+<ds:datastoreItem xmlns:ds="http://schemas.openxmlformats.org/officeDocument/2006/customXml" ds:itemID="{DB9AECD2-85C3-4C2E-9B82-5B37CDE2E39A}">
   <ds:schemaRefs>
     <ds:schemaRef ds:uri="http://schemas.openxmlformats.org/officeDocument/2006/bibliography"/>
   </ds:schemaRefs>

</xml_diff>

<commit_message>
AlienManager.as alien speed increase as difficulty goes up
</commit_message>
<xml_diff>
--- a/Galaga/assets/Galaga Design Document.docx
+++ b/Galaga/assets/Galaga Design Document.docx
@@ -1132,11 +1132,13 @@
       <w:pPr>
         <w:rPr>
           <w:rFonts w:ascii="Segoe UI" w:hAnsi="Segoe UI" w:cs="Segoe UI"/>
-        </w:rPr>
-      </w:pPr>
-      <w:r>
-        <w:rPr>
-          <w:rFonts w:ascii="Segoe UI" w:hAnsi="Segoe UI" w:cs="Segoe UI"/>
+          <w:b/>
+        </w:rPr>
+      </w:pPr>
+      <w:r>
+        <w:rPr>
+          <w:rFonts w:ascii="Segoe UI" w:hAnsi="Segoe UI" w:cs="Segoe UI"/>
+          <w:b/>
         </w:rPr>
         <w:t>Things need fixing.</w:t>
       </w:r>
@@ -1145,6 +1147,21 @@
       <w:pPr>
         <w:rPr>
           <w:rFonts w:ascii="Segoe UI" w:hAnsi="Segoe UI" w:cs="Segoe UI"/>
+          <w:b/>
+        </w:rPr>
+      </w:pPr>
+      <w:r>
+        <w:rPr>
+          <w:rFonts w:ascii="Segoe UI" w:hAnsi="Segoe UI" w:cs="Segoe UI"/>
+          <w:b/>
+        </w:rPr>
+        <w:t>Updating</w:t>
+      </w:r>
+    </w:p>
+    <w:p>
+      <w:pPr>
+        <w:rPr>
+          <w:rFonts w:ascii="Segoe UI" w:hAnsi="Segoe UI" w:cs="Segoe UI"/>
         </w:rPr>
       </w:pPr>
       <w:r>
@@ -1202,20 +1219,19 @@
         <w:rPr>
           <w:rFonts w:ascii="Segoe UI" w:hAnsi="Segoe UI" w:cs="Segoe UI"/>
         </w:rPr>
-        <w:t>Spawn Rates etc</w:t>
-      </w:r>
-    </w:p>
-    <w:p>
-      <w:pPr>
-        <w:rPr>
-          <w:rFonts w:ascii="Segoe UI" w:hAnsi="Segoe UI" w:cs="Segoe UI"/>
-        </w:rPr>
-      </w:pPr>
-      <w:r>
-        <w:rPr>
-          <w:rFonts w:ascii="Segoe UI" w:hAnsi="Segoe UI" w:cs="Segoe UI"/>
-        </w:rPr>
-        <w:t>I may have to make enemy spawning not random --- that leads to unpredictable gameplay for the next iteration of the game.  Need to think up a wave system.</w:t>
+        <w:t>Thought about this.  Could have a for loop iterate through each Alien and call the .update method.</w:t>
+      </w:r>
+      <w:r>
+        <w:rPr>
+          <w:rFonts w:ascii="Segoe UI" w:hAnsi="Segoe UI" w:cs="Segoe UI"/>
+        </w:rPr>
+        <w:t xml:space="preserve"> Need to update the ones in the pool, the ones already active can be left alone.</w:t>
+      </w:r>
+      <w:r>
+        <w:rPr>
+          <w:rFonts w:ascii="Segoe UI" w:hAnsi="Segoe UI" w:cs="Segoe UI"/>
+        </w:rPr>
+        <w:t xml:space="preserve">  .update wont work since the Alien has no idea what their pool is and even if they did they would need there exact location in the pool, now seems like too much work and resources to use.</w:t>
       </w:r>
       <w:bookmarkStart w:id="0" w:name="_GoBack"/>
       <w:bookmarkEnd w:id="0"/>
@@ -1225,6 +1241,34 @@
         <w:rPr>
           <w:rFonts w:ascii="Segoe UI" w:hAnsi="Segoe UI" w:cs="Segoe UI"/>
           <w:b/>
+        </w:rPr>
+      </w:pPr>
+      <w:r>
+        <w:rPr>
+          <w:rFonts w:ascii="Segoe UI" w:hAnsi="Segoe UI" w:cs="Segoe UI"/>
+          <w:b/>
+        </w:rPr>
+        <w:t>Spawn Rates etc</w:t>
+      </w:r>
+    </w:p>
+    <w:p>
+      <w:pPr>
+        <w:rPr>
+          <w:rFonts w:ascii="Segoe UI" w:hAnsi="Segoe UI" w:cs="Segoe UI"/>
+        </w:rPr>
+      </w:pPr>
+      <w:r>
+        <w:rPr>
+          <w:rFonts w:ascii="Segoe UI" w:hAnsi="Segoe UI" w:cs="Segoe UI"/>
+        </w:rPr>
+        <w:t>I may have to make enemy spawning not random --- that leads to unpredictable gameplay for the next iteration of the game.  Need to think up a wave system.</w:t>
+      </w:r>
+    </w:p>
+    <w:p>
+      <w:pPr>
+        <w:rPr>
+          <w:rFonts w:ascii="Segoe UI" w:hAnsi="Segoe UI" w:cs="Segoe UI"/>
+          <w:b/>
           <w:sz w:val="40"/>
           <w:szCs w:val="40"/>
         </w:rPr>
@@ -1359,6 +1403,7 @@
         <w:rPr>
           <w:rFonts w:ascii="Segoe UI" w:hAnsi="Segoe UI" w:cs="Segoe UI"/>
         </w:rPr>
+        <w:lastRenderedPageBreak/>
         <w:t>Start Screen</w:t>
       </w:r>
     </w:p>
@@ -1455,7 +1500,6 @@
         <w:rPr>
           <w:rFonts w:ascii="Segoe UI" w:hAnsi="Segoe UI" w:cs="Segoe UI"/>
         </w:rPr>
-        <w:lastRenderedPageBreak/>
         <w:t>Visible from start screen.</w:t>
       </w:r>
     </w:p>
@@ -2000,6 +2044,7 @@
         <w:rPr>
           <w:rFonts w:ascii="Segoe UI" w:hAnsi="Segoe UI" w:cs="Segoe UI"/>
         </w:rPr>
+        <w:lastRenderedPageBreak/>
         <w:t>Basic</w:t>
       </w:r>
     </w:p>
@@ -2108,7 +2153,6 @@
         <w:rPr>
           <w:rFonts w:ascii="Segoe UI" w:hAnsi="Segoe UI" w:cs="Segoe UI"/>
         </w:rPr>
-        <w:lastRenderedPageBreak/>
         <w:t>32 by 32</w:t>
       </w:r>
     </w:p>
@@ -2711,6 +2755,7 @@
           <w:rFonts w:ascii="Segoe UI" w:hAnsi="Segoe UI" w:cs="Segoe UI"/>
           <w:strike/>
         </w:rPr>
+        <w:lastRenderedPageBreak/>
         <w:t>Press escape (unpause)</w:t>
       </w:r>
     </w:p>
@@ -2767,7 +2812,6 @@
           <w:sz w:val="24"/>
           <w:szCs w:val="40"/>
         </w:rPr>
-        <w:lastRenderedPageBreak/>
         <w:t>Player ship</w:t>
       </w:r>
     </w:p>
@@ -3358,6 +3402,7 @@
           <w:sz w:val="24"/>
           <w:szCs w:val="40"/>
         </w:rPr>
+        <w:lastRenderedPageBreak/>
         <w:t>Cgmusic software can automatically make music.</w:t>
       </w:r>
     </w:p>
@@ -3394,8 +3439,656 @@
           <w:sz w:val="24"/>
           <w:szCs w:val="40"/>
         </w:rPr>
+        <w:t>These ideas are above the scope of the basic gameplay I want to complete before moving onto more complicated ideas that may take some time or be scrapped altogether.</w:t>
+      </w:r>
+    </w:p>
+    <w:p>
+      <w:pPr>
+        <w:pStyle w:val="ListParagraph"/>
+        <w:numPr>
+          <w:ilvl w:val="0"/>
+          <w:numId w:val="6"/>
+        </w:numPr>
+        <w:rPr>
+          <w:rFonts w:ascii="Segoe UI" w:hAnsi="Segoe UI" w:cs="Segoe UI"/>
+          <w:sz w:val="24"/>
+          <w:szCs w:val="40"/>
+        </w:rPr>
+      </w:pPr>
+      <w:r>
+        <w:rPr>
+          <w:rFonts w:ascii="Segoe UI" w:hAnsi="Segoe UI" w:cs="Segoe UI"/>
+          <w:sz w:val="24"/>
+          <w:szCs w:val="40"/>
+        </w:rPr>
+        <w:t>Start screen touched up.</w:t>
+      </w:r>
+    </w:p>
+    <w:p>
+      <w:pPr>
+        <w:pStyle w:val="ListParagraph"/>
+        <w:numPr>
+          <w:ilvl w:val="0"/>
+          <w:numId w:val="6"/>
+        </w:numPr>
+        <w:rPr>
+          <w:rFonts w:ascii="Segoe UI" w:hAnsi="Segoe UI" w:cs="Segoe UI"/>
+          <w:sz w:val="24"/>
+          <w:szCs w:val="40"/>
+        </w:rPr>
+      </w:pPr>
+      <w:r>
+        <w:rPr>
+          <w:rFonts w:ascii="Segoe UI" w:hAnsi="Segoe UI" w:cs="Segoe UI"/>
+          <w:sz w:val="24"/>
+          <w:szCs w:val="40"/>
+        </w:rPr>
+        <w:t>Game over screen touched up.</w:t>
+      </w:r>
+    </w:p>
+    <w:p>
+      <w:pPr>
+        <w:pStyle w:val="ListParagraph"/>
+        <w:numPr>
+          <w:ilvl w:val="0"/>
+          <w:numId w:val="6"/>
+        </w:numPr>
+        <w:rPr>
+          <w:rFonts w:ascii="Segoe UI" w:hAnsi="Segoe UI" w:cs="Segoe UI"/>
+          <w:sz w:val="24"/>
+          <w:szCs w:val="40"/>
+        </w:rPr>
+      </w:pPr>
+      <w:r>
+        <w:rPr>
+          <w:rFonts w:ascii="Segoe UI" w:hAnsi="Segoe UI" w:cs="Segoe UI"/>
+          <w:sz w:val="24"/>
+          <w:szCs w:val="40"/>
+        </w:rPr>
+        <w:t xml:space="preserve">Good transitions between </w:t>
+      </w:r>
+      <w:r>
+        <w:rPr>
+          <w:rFonts w:ascii="Segoe UI" w:hAnsi="Segoe UI" w:cs="Segoe UI"/>
+          <w:sz w:val="24"/>
+          <w:szCs w:val="40"/>
+        </w:rPr>
+        <w:t>screens</w:t>
+      </w:r>
+      <w:r>
+        <w:rPr>
+          <w:rFonts w:ascii="Segoe UI" w:hAnsi="Segoe UI" w:cs="Segoe UI"/>
+          <w:sz w:val="24"/>
+          <w:szCs w:val="40"/>
+        </w:rPr>
+        <w:t>.</w:t>
+      </w:r>
+    </w:p>
+    <w:p>
+      <w:pPr>
+        <w:pStyle w:val="ListParagraph"/>
+        <w:numPr>
+          <w:ilvl w:val="0"/>
+          <w:numId w:val="6"/>
+        </w:numPr>
+        <w:rPr>
+          <w:rFonts w:ascii="Segoe UI" w:hAnsi="Segoe UI" w:cs="Segoe UI"/>
+          <w:sz w:val="24"/>
+          <w:szCs w:val="40"/>
+        </w:rPr>
+      </w:pPr>
+      <w:r>
+        <w:rPr>
+          <w:rFonts w:ascii="Segoe UI" w:hAnsi="Segoe UI" w:cs="Segoe UI"/>
+          <w:sz w:val="24"/>
+          <w:szCs w:val="40"/>
+        </w:rPr>
+        <w:t>Multiplier for scores.</w:t>
+      </w:r>
+    </w:p>
+    <w:p>
+      <w:pPr>
+        <w:pStyle w:val="ListParagraph"/>
+        <w:numPr>
+          <w:ilvl w:val="0"/>
+          <w:numId w:val="6"/>
+        </w:numPr>
+        <w:rPr>
+          <w:rFonts w:ascii="Segoe UI" w:hAnsi="Segoe UI" w:cs="Segoe UI"/>
+          <w:sz w:val="24"/>
+          <w:szCs w:val="40"/>
+        </w:rPr>
+      </w:pPr>
+      <w:r>
+        <w:rPr>
+          <w:rFonts w:ascii="Segoe UI" w:hAnsi="Segoe UI" w:cs="Segoe UI"/>
+          <w:sz w:val="24"/>
+          <w:szCs w:val="40"/>
+        </w:rPr>
+        <w:t>Additional enemies</w:t>
+      </w:r>
+      <w:r>
+        <w:rPr>
+          <w:rFonts w:ascii="Segoe UI" w:hAnsi="Segoe UI" w:cs="Segoe UI"/>
+          <w:sz w:val="24"/>
+          <w:szCs w:val="40"/>
+        </w:rPr>
+        <w:t>.</w:t>
+      </w:r>
+    </w:p>
+    <w:p>
+      <w:pPr>
+        <w:pStyle w:val="ListParagraph"/>
+        <w:numPr>
+          <w:ilvl w:val="0"/>
+          <w:numId w:val="6"/>
+        </w:numPr>
+        <w:rPr>
+          <w:rFonts w:ascii="Segoe UI" w:hAnsi="Segoe UI" w:cs="Segoe UI"/>
+          <w:sz w:val="24"/>
+          <w:szCs w:val="40"/>
+        </w:rPr>
+      </w:pPr>
+      <w:r>
+        <w:rPr>
+          <w:rFonts w:ascii="Segoe UI" w:hAnsi="Segoe UI" w:cs="Segoe UI"/>
+          <w:sz w:val="24"/>
+          <w:szCs w:val="40"/>
+        </w:rPr>
+        <w:t>An innate shield ability that recharges over-time or can be recharged.</w:t>
+      </w:r>
+    </w:p>
+    <w:p>
+      <w:pPr>
+        <w:pStyle w:val="ListParagraph"/>
+        <w:numPr>
+          <w:ilvl w:val="1"/>
+          <w:numId w:val="6"/>
+        </w:numPr>
+        <w:rPr>
+          <w:rFonts w:ascii="Segoe UI" w:hAnsi="Segoe UI" w:cs="Segoe UI"/>
+          <w:sz w:val="24"/>
+          <w:szCs w:val="40"/>
+        </w:rPr>
+      </w:pPr>
+      <w:r>
+        <w:rPr>
+          <w:rFonts w:ascii="Segoe UI" w:hAnsi="Segoe UI" w:cs="Segoe UI"/>
+          <w:sz w:val="24"/>
+          <w:szCs w:val="40"/>
+        </w:rPr>
+        <w:t>This is a buffer to the player’s health and gets taken down first.</w:t>
+      </w:r>
+    </w:p>
+    <w:p>
+      <w:pPr>
+        <w:pStyle w:val="ListParagraph"/>
+        <w:numPr>
+          <w:ilvl w:val="0"/>
+          <w:numId w:val="6"/>
+        </w:numPr>
+        <w:rPr>
+          <w:rFonts w:ascii="Segoe UI" w:hAnsi="Segoe UI" w:cs="Segoe UI"/>
+          <w:sz w:val="24"/>
+          <w:szCs w:val="40"/>
+        </w:rPr>
+      </w:pPr>
+      <w:r>
+        <w:rPr>
+          <w:rFonts w:ascii="Segoe UI" w:hAnsi="Segoe UI" w:cs="Segoe UI"/>
+          <w:sz w:val="24"/>
+          <w:szCs w:val="40"/>
+        </w:rPr>
+        <w:t>Special power-ups, multiplier bonuses etc flow down the screen for the player to pick up.</w:t>
+      </w:r>
+      <w:r>
+        <w:rPr>
+          <w:rFonts w:ascii="Segoe UI" w:hAnsi="Segoe UI" w:cs="Segoe UI"/>
+          <w:sz w:val="24"/>
+          <w:szCs w:val="40"/>
+        </w:rPr>
+        <w:t xml:space="preserve">  These should be temporary.</w:t>
+      </w:r>
+    </w:p>
+    <w:p>
+      <w:pPr>
+        <w:pStyle w:val="ListParagraph"/>
+        <w:numPr>
+          <w:ilvl w:val="0"/>
+          <w:numId w:val="6"/>
+        </w:numPr>
+        <w:rPr>
+          <w:rFonts w:ascii="Segoe UI" w:hAnsi="Segoe UI" w:cs="Segoe UI"/>
+          <w:sz w:val="24"/>
+          <w:szCs w:val="40"/>
+        </w:rPr>
+      </w:pPr>
+      <w:r>
+        <w:rPr>
+          <w:rFonts w:ascii="Segoe UI" w:hAnsi="Segoe UI" w:cs="Segoe UI"/>
+          <w:sz w:val="24"/>
+          <w:szCs w:val="40"/>
+        </w:rPr>
+        <w:t>Secret areas that are accessed while playing the game.  For example in star fox there were secret levels if you flew into a specific ring or flew through rings in a certain order or sho</w:t>
+      </w:r>
+      <w:r>
+        <w:rPr>
+          <w:rFonts w:ascii="Segoe UI" w:hAnsi="Segoe UI" w:cs="Segoe UI"/>
+          <w:sz w:val="24"/>
+          <w:szCs w:val="40"/>
+        </w:rPr>
+        <w:t>o</w:t>
+      </w:r>
+      <w:r>
+        <w:rPr>
+          <w:rFonts w:ascii="Segoe UI" w:hAnsi="Segoe UI" w:cs="Segoe UI"/>
+          <w:sz w:val="24"/>
+          <w:szCs w:val="40"/>
+        </w:rPr>
+        <w:t>t a meteor with a face on it and destroyed it and slammed into it.</w:t>
+      </w:r>
+    </w:p>
+    <w:p>
+      <w:pPr>
+        <w:pStyle w:val="ListParagraph"/>
+        <w:numPr>
+          <w:ilvl w:val="0"/>
+          <w:numId w:val="6"/>
+        </w:numPr>
+        <w:rPr>
+          <w:rFonts w:ascii="Segoe UI" w:hAnsi="Segoe UI" w:cs="Segoe UI"/>
+          <w:sz w:val="24"/>
+          <w:szCs w:val="40"/>
+        </w:rPr>
+      </w:pPr>
+      <w:r>
+        <w:rPr>
+          <w:rFonts w:ascii="Segoe UI" w:hAnsi="Segoe UI" w:cs="Segoe UI"/>
+          <w:sz w:val="24"/>
+          <w:szCs w:val="40"/>
+        </w:rPr>
+        <w:t>The background will transition to another background as the game gets harder.</w:t>
+      </w:r>
+    </w:p>
+    <w:p>
+      <w:pPr>
+        <w:pStyle w:val="ListParagraph"/>
+        <w:numPr>
+          <w:ilvl w:val="1"/>
+          <w:numId w:val="6"/>
+        </w:numPr>
+        <w:rPr>
+          <w:rFonts w:ascii="Segoe UI" w:hAnsi="Segoe UI" w:cs="Segoe UI"/>
+          <w:sz w:val="24"/>
+          <w:szCs w:val="40"/>
+        </w:rPr>
+      </w:pPr>
+      <w:r>
+        <w:rPr>
+          <w:rFonts w:ascii="Segoe UI" w:hAnsi="Segoe UI" w:cs="Segoe UI"/>
+          <w:sz w:val="24"/>
+          <w:szCs w:val="40"/>
+        </w:rPr>
+        <w:t>Problems:  Since the game is “infinite” the background will h</w:t>
+      </w:r>
+      <w:r>
+        <w:rPr>
+          <w:rFonts w:ascii="Segoe UI" w:hAnsi="Segoe UI" w:cs="Segoe UI"/>
+          <w:sz w:val="24"/>
+          <w:szCs w:val="40"/>
+        </w:rPr>
+        <w:t>a</w:t>
+      </w:r>
+      <w:r>
+        <w:rPr>
+          <w:rFonts w:ascii="Segoe UI" w:hAnsi="Segoe UI" w:cs="Segoe UI"/>
+          <w:sz w:val="24"/>
+          <w:szCs w:val="40"/>
+        </w:rPr>
+        <w:t>ve to stop transitioning.  Or better yet the background has no bearing on the difficulty of the game.  The background image will transition as a queue that the game is getting harder?</w:t>
+      </w:r>
+    </w:p>
+    <w:p>
+      <w:pPr>
+        <w:pStyle w:val="ListParagraph"/>
+        <w:numPr>
+          <w:ilvl w:val="0"/>
+          <w:numId w:val="6"/>
+        </w:numPr>
+        <w:rPr>
+          <w:rFonts w:ascii="Segoe UI" w:hAnsi="Segoe UI" w:cs="Segoe UI"/>
+          <w:sz w:val="24"/>
+          <w:szCs w:val="40"/>
+        </w:rPr>
+      </w:pPr>
+      <w:r>
+        <w:rPr>
+          <w:rFonts w:ascii="Segoe UI" w:hAnsi="Segoe UI" w:cs="Segoe UI"/>
+          <w:sz w:val="24"/>
+          <w:szCs w:val="40"/>
+        </w:rPr>
+        <w:t>Transitioned backgrounds.</w:t>
+      </w:r>
+    </w:p>
+    <w:p>
+      <w:pPr>
+        <w:pStyle w:val="ListParagraph"/>
+        <w:numPr>
+          <w:ilvl w:val="0"/>
+          <w:numId w:val="6"/>
+        </w:numPr>
+        <w:rPr>
+          <w:rFonts w:ascii="Segoe UI" w:hAnsi="Segoe UI" w:cs="Segoe UI"/>
+          <w:sz w:val="24"/>
+          <w:szCs w:val="40"/>
+        </w:rPr>
+      </w:pPr>
+      <w:r>
+        <w:rPr>
+          <w:rFonts w:ascii="Segoe UI" w:hAnsi="Segoe UI" w:cs="Segoe UI"/>
+          <w:sz w:val="24"/>
+          <w:szCs w:val="40"/>
+        </w:rPr>
+        <w:t>The player is able to choose their starting ship.</w:t>
+      </w:r>
+    </w:p>
+    <w:p>
+      <w:pPr>
+        <w:pStyle w:val="ListParagraph"/>
+        <w:numPr>
+          <w:ilvl w:val="0"/>
+          <w:numId w:val="6"/>
+        </w:numPr>
+        <w:rPr>
+          <w:rFonts w:ascii="Segoe UI" w:hAnsi="Segoe UI" w:cs="Segoe UI"/>
+          <w:b/>
+          <w:sz w:val="24"/>
+          <w:szCs w:val="40"/>
+        </w:rPr>
+      </w:pPr>
+      <w:r>
+        <w:rPr>
+          <w:rFonts w:ascii="Segoe UI" w:hAnsi="Segoe UI" w:cs="Segoe UI"/>
+          <w:b/>
+          <w:sz w:val="24"/>
+          <w:szCs w:val="40"/>
+        </w:rPr>
+        <w:t>Stats System</w:t>
+      </w:r>
+    </w:p>
+    <w:p>
+      <w:pPr>
+        <w:pStyle w:val="ListParagraph"/>
+        <w:numPr>
+          <w:ilvl w:val="1"/>
+          <w:numId w:val="6"/>
+        </w:numPr>
+        <w:rPr>
+          <w:rFonts w:ascii="Segoe UI" w:hAnsi="Segoe UI" w:cs="Segoe UI"/>
+          <w:sz w:val="24"/>
+          <w:szCs w:val="40"/>
+        </w:rPr>
+      </w:pPr>
+      <w:r>
+        <w:rPr>
+          <w:rFonts w:ascii="Segoe UI" w:hAnsi="Segoe UI" w:cs="Segoe UI"/>
+          <w:sz w:val="24"/>
+          <w:szCs w:val="40"/>
+        </w:rPr>
+        <w:t>The player comes with default stats can later be upgraded or changed in various ways.</w:t>
+      </w:r>
+    </w:p>
+    <w:p>
+      <w:pPr>
+        <w:pStyle w:val="ListParagraph"/>
+        <w:numPr>
+          <w:ilvl w:val="0"/>
+          <w:numId w:val="6"/>
+        </w:numPr>
+        <w:rPr>
+          <w:rFonts w:ascii="Segoe UI" w:hAnsi="Segoe UI" w:cs="Segoe UI"/>
+          <w:b/>
+          <w:sz w:val="24"/>
+          <w:szCs w:val="40"/>
+        </w:rPr>
+      </w:pPr>
+      <w:r>
+        <w:rPr>
+          <w:rFonts w:ascii="Segoe UI" w:hAnsi="Segoe UI" w:cs="Segoe UI"/>
+          <w:b/>
+          <w:sz w:val="24"/>
+          <w:szCs w:val="40"/>
+        </w:rPr>
+        <w:t>Upgrades</w:t>
+      </w:r>
+    </w:p>
+    <w:p>
+      <w:pPr>
+        <w:pStyle w:val="ListParagraph"/>
+        <w:numPr>
+          <w:ilvl w:val="1"/>
+          <w:numId w:val="6"/>
+        </w:numPr>
+        <w:rPr>
+          <w:rFonts w:ascii="Segoe UI" w:hAnsi="Segoe UI" w:cs="Segoe UI"/>
+          <w:sz w:val="24"/>
+          <w:szCs w:val="40"/>
+        </w:rPr>
+      </w:pPr>
+      <w:r>
+        <w:rPr>
+          <w:rFonts w:ascii="Segoe UI" w:hAnsi="Segoe UI" w:cs="Segoe UI"/>
+          <w:sz w:val="24"/>
+          <w:szCs w:val="40"/>
+        </w:rPr>
+        <w:t>The ability to upgrade your ship.</w:t>
+      </w:r>
+    </w:p>
+    <w:p>
+      <w:pPr>
+        <w:pStyle w:val="ListParagraph"/>
+        <w:numPr>
+          <w:ilvl w:val="1"/>
+          <w:numId w:val="6"/>
+        </w:numPr>
+        <w:rPr>
+          <w:rFonts w:ascii="Segoe UI" w:hAnsi="Segoe UI" w:cs="Segoe UI"/>
+          <w:sz w:val="24"/>
+          <w:szCs w:val="40"/>
+        </w:rPr>
+      </w:pPr>
+      <w:r>
+        <w:rPr>
+          <w:rFonts w:ascii="Segoe UI" w:hAnsi="Segoe UI" w:cs="Segoe UI"/>
+          <w:sz w:val="24"/>
+          <w:szCs w:val="40"/>
+        </w:rPr>
+        <w:t>Upgrades can be similar to the old SNES side-shooter plane game that had those “options” around the plane that are like AI.</w:t>
+      </w:r>
+      <w:r>
+        <w:rPr>
+          <w:rFonts w:ascii="Segoe UI" w:hAnsi="Segoe UI" w:cs="Segoe UI"/>
+          <w:sz w:val="24"/>
+          <w:szCs w:val="40"/>
+        </w:rPr>
+        <w:t xml:space="preserve"> (Gradius)</w:t>
+      </w:r>
+    </w:p>
+    <w:p>
+      <w:pPr>
+        <w:pStyle w:val="ListParagraph"/>
+        <w:numPr>
+          <w:ilvl w:val="1"/>
+          <w:numId w:val="6"/>
+        </w:numPr>
+        <w:rPr>
+          <w:rFonts w:ascii="Segoe UI" w:hAnsi="Segoe UI" w:cs="Segoe UI"/>
+          <w:sz w:val="24"/>
+          <w:szCs w:val="40"/>
+        </w:rPr>
+      </w:pPr>
+      <w:r>
+        <w:rPr>
+          <w:rFonts w:ascii="Segoe UI" w:hAnsi="Segoe UI" w:cs="Segoe UI"/>
+          <w:sz w:val="24"/>
+          <w:szCs w:val="40"/>
+        </w:rPr>
         <w:lastRenderedPageBreak/>
-        <w:t>These ideas are above the scope of the basic gameplay I want to complete before moving onto more complicated ideas that may take some time or be scrapped altogether.</w:t>
+        <w:t>Upgrades can be visual upgrades.  The exchanging of parts of the ship.  Upgrading a gun to a missile shooter.</w:t>
+      </w:r>
+    </w:p>
+    <w:p>
+      <w:pPr>
+        <w:pStyle w:val="ListParagraph"/>
+        <w:numPr>
+          <w:ilvl w:val="1"/>
+          <w:numId w:val="6"/>
+        </w:numPr>
+        <w:rPr>
+          <w:rFonts w:ascii="Segoe UI" w:hAnsi="Segoe UI" w:cs="Segoe UI"/>
+          <w:sz w:val="24"/>
+          <w:szCs w:val="40"/>
+        </w:rPr>
+      </w:pPr>
+      <w:r>
+        <w:rPr>
+          <w:rFonts w:ascii="Segoe UI" w:hAnsi="Segoe UI" w:cs="Segoe UI"/>
+          <w:sz w:val="24"/>
+          <w:szCs w:val="40"/>
+        </w:rPr>
+        <w:t>Upgrades can be similar to the game Armored Core.  The user can build their ship from various parts.</w:t>
+      </w:r>
+    </w:p>
+    <w:p>
+      <w:pPr>
+        <w:pStyle w:val="ListParagraph"/>
+        <w:numPr>
+          <w:ilvl w:val="2"/>
+          <w:numId w:val="6"/>
+        </w:numPr>
+        <w:rPr>
+          <w:rFonts w:ascii="Segoe UI" w:hAnsi="Segoe UI" w:cs="Segoe UI"/>
+          <w:sz w:val="24"/>
+          <w:szCs w:val="40"/>
+        </w:rPr>
+      </w:pPr>
+      <w:r>
+        <w:rPr>
+          <w:rFonts w:ascii="Segoe UI" w:hAnsi="Segoe UI" w:cs="Segoe UI"/>
+          <w:sz w:val="24"/>
+          <w:szCs w:val="40"/>
+        </w:rPr>
+        <w:t>Body</w:t>
+      </w:r>
+    </w:p>
+    <w:p>
+      <w:pPr>
+        <w:pStyle w:val="ListParagraph"/>
+        <w:numPr>
+          <w:ilvl w:val="2"/>
+          <w:numId w:val="6"/>
+        </w:numPr>
+        <w:rPr>
+          <w:rFonts w:ascii="Segoe UI" w:hAnsi="Segoe UI" w:cs="Segoe UI"/>
+          <w:sz w:val="24"/>
+          <w:szCs w:val="40"/>
+        </w:rPr>
+      </w:pPr>
+      <w:r>
+        <w:rPr>
+          <w:rFonts w:ascii="Segoe UI" w:hAnsi="Segoe UI" w:cs="Segoe UI"/>
+          <w:sz w:val="24"/>
+          <w:szCs w:val="40"/>
+        </w:rPr>
+        <w:t>Weapons</w:t>
+      </w:r>
+    </w:p>
+    <w:p>
+      <w:pPr>
+        <w:pStyle w:val="ListParagraph"/>
+        <w:numPr>
+          <w:ilvl w:val="2"/>
+          <w:numId w:val="6"/>
+        </w:numPr>
+        <w:rPr>
+          <w:rFonts w:ascii="Segoe UI" w:hAnsi="Segoe UI" w:cs="Segoe UI"/>
+          <w:sz w:val="24"/>
+          <w:szCs w:val="40"/>
+        </w:rPr>
+      </w:pPr>
+      <w:r>
+        <w:rPr>
+          <w:rFonts w:ascii="Segoe UI" w:hAnsi="Segoe UI" w:cs="Segoe UI"/>
+          <w:sz w:val="24"/>
+          <w:szCs w:val="40"/>
+        </w:rPr>
+        <w:t>Boosters</w:t>
+      </w:r>
+    </w:p>
+    <w:p>
+      <w:pPr>
+        <w:pStyle w:val="ListParagraph"/>
+        <w:numPr>
+          <w:ilvl w:val="2"/>
+          <w:numId w:val="6"/>
+        </w:numPr>
+        <w:rPr>
+          <w:rFonts w:ascii="Segoe UI" w:hAnsi="Segoe UI" w:cs="Segoe UI"/>
+          <w:sz w:val="24"/>
+          <w:szCs w:val="40"/>
+        </w:rPr>
+      </w:pPr>
+      <w:r>
+        <w:rPr>
+          <w:rFonts w:ascii="Segoe UI" w:hAnsi="Segoe UI" w:cs="Segoe UI"/>
+          <w:sz w:val="24"/>
+          <w:szCs w:val="40"/>
+        </w:rPr>
+        <w:t>Wings</w:t>
+      </w:r>
+    </w:p>
+    <w:p>
+      <w:pPr>
+        <w:pStyle w:val="ListParagraph"/>
+        <w:numPr>
+          <w:ilvl w:val="2"/>
+          <w:numId w:val="6"/>
+        </w:numPr>
+        <w:rPr>
+          <w:rFonts w:ascii="Segoe UI" w:hAnsi="Segoe UI" w:cs="Segoe UI"/>
+          <w:sz w:val="24"/>
+          <w:szCs w:val="40"/>
+        </w:rPr>
+      </w:pPr>
+      <w:r>
+        <w:rPr>
+          <w:rFonts w:ascii="Segoe UI" w:hAnsi="Segoe UI" w:cs="Segoe UI"/>
+          <w:sz w:val="24"/>
+          <w:szCs w:val="40"/>
+        </w:rPr>
+        <w:t>Fuel</w:t>
+      </w:r>
+    </w:p>
+    <w:p>
+      <w:pPr>
+        <w:pStyle w:val="ListParagraph"/>
+        <w:numPr>
+          <w:ilvl w:val="1"/>
+          <w:numId w:val="6"/>
+        </w:numPr>
+        <w:rPr>
+          <w:rFonts w:ascii="Segoe UI" w:hAnsi="Segoe UI" w:cs="Segoe UI"/>
+          <w:sz w:val="24"/>
+          <w:szCs w:val="40"/>
+        </w:rPr>
+      </w:pPr>
+      <w:r>
+        <w:rPr>
+          <w:rFonts w:ascii="Segoe UI" w:hAnsi="Segoe UI" w:cs="Segoe UI"/>
+          <w:sz w:val="24"/>
+          <w:szCs w:val="40"/>
+        </w:rPr>
+        <w:t>There can be various different parts to mix and choose that boost overall stats.</w:t>
       </w:r>
     </w:p>
     <w:p>
@@ -3407,17 +4100,152 @@
         </w:numPr>
         <w:rPr>
           <w:rFonts w:ascii="Segoe UI" w:hAnsi="Segoe UI" w:cs="Segoe UI"/>
-          <w:sz w:val="24"/>
-          <w:szCs w:val="40"/>
-        </w:rPr>
-      </w:pPr>
-      <w:r>
-        <w:rPr>
-          <w:rFonts w:ascii="Segoe UI" w:hAnsi="Segoe UI" w:cs="Segoe UI"/>
-          <w:sz w:val="24"/>
-          <w:szCs w:val="40"/>
-        </w:rPr>
-        <w:t>Start screen touched up.</w:t>
+          <w:b/>
+          <w:sz w:val="24"/>
+          <w:szCs w:val="40"/>
+        </w:rPr>
+      </w:pPr>
+      <w:r>
+        <w:rPr>
+          <w:rFonts w:ascii="Segoe UI" w:hAnsi="Segoe UI" w:cs="Segoe UI"/>
+          <w:b/>
+          <w:sz w:val="24"/>
+          <w:szCs w:val="40"/>
+        </w:rPr>
+        <w:t>In-Game Store</w:t>
+      </w:r>
+    </w:p>
+    <w:p>
+      <w:pPr>
+        <w:pStyle w:val="ListParagraph"/>
+        <w:numPr>
+          <w:ilvl w:val="1"/>
+          <w:numId w:val="6"/>
+        </w:numPr>
+        <w:rPr>
+          <w:rFonts w:ascii="Segoe UI" w:hAnsi="Segoe UI" w:cs="Segoe UI"/>
+          <w:b/>
+          <w:sz w:val="24"/>
+          <w:szCs w:val="40"/>
+        </w:rPr>
+      </w:pPr>
+      <w:r>
+        <w:rPr>
+          <w:rFonts w:ascii="Segoe UI" w:hAnsi="Segoe UI" w:cs="Segoe UI"/>
+          <w:sz w:val="24"/>
+          <w:szCs w:val="40"/>
+        </w:rPr>
+        <w:t>An in-game store to buy power-ups.</w:t>
+      </w:r>
+    </w:p>
+    <w:p>
+      <w:pPr>
+        <w:pStyle w:val="ListParagraph"/>
+        <w:numPr>
+          <w:ilvl w:val="2"/>
+          <w:numId w:val="6"/>
+        </w:numPr>
+        <w:rPr>
+          <w:rFonts w:ascii="Segoe UI" w:hAnsi="Segoe UI" w:cs="Segoe UI"/>
+          <w:sz w:val="24"/>
+          <w:szCs w:val="40"/>
+        </w:rPr>
+      </w:pPr>
+      <w:r>
+        <w:rPr>
+          <w:rFonts w:ascii="Segoe UI" w:hAnsi="Segoe UI" w:cs="Segoe UI"/>
+          <w:sz w:val="24"/>
+          <w:szCs w:val="40"/>
+        </w:rPr>
+        <w:t>Move speed</w:t>
+      </w:r>
+    </w:p>
+    <w:p>
+      <w:pPr>
+        <w:pStyle w:val="ListParagraph"/>
+        <w:numPr>
+          <w:ilvl w:val="2"/>
+          <w:numId w:val="6"/>
+        </w:numPr>
+        <w:rPr>
+          <w:rFonts w:ascii="Segoe UI" w:hAnsi="Segoe UI" w:cs="Segoe UI"/>
+          <w:sz w:val="24"/>
+          <w:szCs w:val="40"/>
+        </w:rPr>
+      </w:pPr>
+      <w:r>
+        <w:rPr>
+          <w:rFonts w:ascii="Segoe UI" w:hAnsi="Segoe UI" w:cs="Segoe UI"/>
+          <w:sz w:val="24"/>
+          <w:szCs w:val="40"/>
+        </w:rPr>
+        <w:t>Lives</w:t>
+      </w:r>
+    </w:p>
+    <w:p>
+      <w:pPr>
+        <w:pStyle w:val="ListParagraph"/>
+        <w:numPr>
+          <w:ilvl w:val="2"/>
+          <w:numId w:val="6"/>
+        </w:numPr>
+        <w:rPr>
+          <w:rFonts w:ascii="Segoe UI" w:hAnsi="Segoe UI" w:cs="Segoe UI"/>
+          <w:sz w:val="24"/>
+          <w:szCs w:val="40"/>
+        </w:rPr>
+      </w:pPr>
+      <w:r>
+        <w:rPr>
+          <w:rFonts w:ascii="Segoe UI" w:hAnsi="Segoe UI" w:cs="Segoe UI"/>
+          <w:sz w:val="24"/>
+          <w:szCs w:val="40"/>
+        </w:rPr>
+        <w:t>Projectile speed</w:t>
+      </w:r>
+    </w:p>
+    <w:p>
+      <w:pPr>
+        <w:pStyle w:val="ListParagraph"/>
+        <w:numPr>
+          <w:ilvl w:val="2"/>
+          <w:numId w:val="6"/>
+        </w:numPr>
+        <w:rPr>
+          <w:rFonts w:ascii="Segoe UI" w:hAnsi="Segoe UI" w:cs="Segoe UI"/>
+          <w:sz w:val="24"/>
+          <w:szCs w:val="40"/>
+        </w:rPr>
+      </w:pPr>
+      <w:r>
+        <w:rPr>
+          <w:rFonts w:ascii="Segoe UI" w:hAnsi="Segoe UI" w:cs="Segoe UI"/>
+          <w:sz w:val="24"/>
+          <w:szCs w:val="40"/>
+        </w:rPr>
+        <w:t>Projectile damage</w:t>
+      </w:r>
+    </w:p>
+    <w:p>
+      <w:pPr>
+        <w:pStyle w:val="ListParagraph"/>
+        <w:numPr>
+          <w:ilvl w:val="2"/>
+          <w:numId w:val="6"/>
+        </w:numPr>
+        <w:rPr>
+          <w:rFonts w:ascii="Segoe UI" w:hAnsi="Segoe UI" w:cs="Segoe UI"/>
+          <w:sz w:val="24"/>
+          <w:szCs w:val="40"/>
+        </w:rPr>
+      </w:pPr>
+      <w:r>
+        <w:rPr>
+          <w:rFonts w:ascii="Segoe UI" w:hAnsi="Segoe UI" w:cs="Segoe UI"/>
+          <w:sz w:val="24"/>
+          <w:szCs w:val="40"/>
+        </w:rPr>
+        <w:t>Shield packs</w:t>
       </w:r>
     </w:p>
     <w:p>
@@ -3429,17 +4257,204 @@
         </w:numPr>
         <w:rPr>
           <w:rFonts w:ascii="Segoe UI" w:hAnsi="Segoe UI" w:cs="Segoe UI"/>
-          <w:sz w:val="24"/>
-          <w:szCs w:val="40"/>
-        </w:rPr>
-      </w:pPr>
-      <w:r>
-        <w:rPr>
-          <w:rFonts w:ascii="Segoe UI" w:hAnsi="Segoe UI" w:cs="Segoe UI"/>
-          <w:sz w:val="24"/>
-          <w:szCs w:val="40"/>
-        </w:rPr>
-        <w:t>Game over screen touched up.</w:t>
+          <w:b/>
+          <w:sz w:val="24"/>
+          <w:szCs w:val="40"/>
+        </w:rPr>
+      </w:pPr>
+      <w:r>
+        <w:rPr>
+          <w:rFonts w:ascii="Segoe UI" w:hAnsi="Segoe UI" w:cs="Segoe UI"/>
+          <w:b/>
+          <w:sz w:val="24"/>
+          <w:szCs w:val="40"/>
+        </w:rPr>
+        <w:t>Animation</w:t>
+      </w:r>
+      <w:r>
+        <w:rPr>
+          <w:rFonts w:ascii="Segoe UI" w:hAnsi="Segoe UI" w:cs="Segoe UI"/>
+          <w:b/>
+          <w:sz w:val="24"/>
+          <w:szCs w:val="40"/>
+        </w:rPr>
+        <w:t>s</w:t>
+      </w:r>
+    </w:p>
+    <w:p>
+      <w:pPr>
+        <w:pStyle w:val="ListParagraph"/>
+        <w:numPr>
+          <w:ilvl w:val="1"/>
+          <w:numId w:val="6"/>
+        </w:numPr>
+        <w:rPr>
+          <w:rFonts w:ascii="Segoe UI" w:hAnsi="Segoe UI" w:cs="Segoe UI"/>
+          <w:sz w:val="24"/>
+          <w:szCs w:val="40"/>
+        </w:rPr>
+      </w:pPr>
+      <w:r>
+        <w:rPr>
+          <w:rFonts w:ascii="Segoe UI" w:hAnsi="Segoe UI" w:cs="Segoe UI"/>
+          <w:sz w:val="24"/>
+          <w:szCs w:val="40"/>
+        </w:rPr>
+        <w:t>Enemies</w:t>
+      </w:r>
+    </w:p>
+    <w:p>
+      <w:pPr>
+        <w:pStyle w:val="ListParagraph"/>
+        <w:numPr>
+          <w:ilvl w:val="2"/>
+          <w:numId w:val="6"/>
+        </w:numPr>
+        <w:rPr>
+          <w:rFonts w:ascii="Segoe UI" w:hAnsi="Segoe UI" w:cs="Segoe UI"/>
+          <w:sz w:val="24"/>
+          <w:szCs w:val="40"/>
+        </w:rPr>
+      </w:pPr>
+      <w:r>
+        <w:rPr>
+          <w:rFonts w:ascii="Segoe UI" w:hAnsi="Segoe UI" w:cs="Segoe UI"/>
+          <w:sz w:val="24"/>
+          <w:szCs w:val="40"/>
+        </w:rPr>
+        <w:t>Particle trails</w:t>
+      </w:r>
+    </w:p>
+    <w:p>
+      <w:pPr>
+        <w:pStyle w:val="ListParagraph"/>
+        <w:numPr>
+          <w:ilvl w:val="1"/>
+          <w:numId w:val="6"/>
+        </w:numPr>
+        <w:rPr>
+          <w:rFonts w:ascii="Segoe UI" w:hAnsi="Segoe UI" w:cs="Segoe UI"/>
+          <w:sz w:val="24"/>
+          <w:szCs w:val="40"/>
+        </w:rPr>
+      </w:pPr>
+      <w:r>
+        <w:rPr>
+          <w:rFonts w:ascii="Segoe UI" w:hAnsi="Segoe UI" w:cs="Segoe UI"/>
+          <w:sz w:val="24"/>
+          <w:szCs w:val="40"/>
+        </w:rPr>
+        <w:t>Player</w:t>
+      </w:r>
+    </w:p>
+    <w:p>
+      <w:pPr>
+        <w:pStyle w:val="ListParagraph"/>
+        <w:numPr>
+          <w:ilvl w:val="2"/>
+          <w:numId w:val="6"/>
+        </w:numPr>
+        <w:rPr>
+          <w:rFonts w:ascii="Segoe UI" w:hAnsi="Segoe UI" w:cs="Segoe UI"/>
+          <w:sz w:val="24"/>
+          <w:szCs w:val="40"/>
+        </w:rPr>
+      </w:pPr>
+      <w:r>
+        <w:rPr>
+          <w:rFonts w:ascii="Segoe UI" w:hAnsi="Segoe UI" w:cs="Segoe UI"/>
+          <w:sz w:val="24"/>
+          <w:szCs w:val="40"/>
+        </w:rPr>
+        <w:t>Fire trails</w:t>
+      </w:r>
+    </w:p>
+    <w:p>
+      <w:pPr>
+        <w:pStyle w:val="ListParagraph"/>
+        <w:numPr>
+          <w:ilvl w:val="1"/>
+          <w:numId w:val="6"/>
+        </w:numPr>
+        <w:rPr>
+          <w:rFonts w:ascii="Segoe UI" w:hAnsi="Segoe UI" w:cs="Segoe UI"/>
+          <w:sz w:val="24"/>
+          <w:szCs w:val="40"/>
+        </w:rPr>
+      </w:pPr>
+      <w:r>
+        <w:rPr>
+          <w:rFonts w:ascii="Segoe UI" w:hAnsi="Segoe UI" w:cs="Segoe UI"/>
+          <w:sz w:val="24"/>
+          <w:szCs w:val="40"/>
+        </w:rPr>
+        <w:t>Background</w:t>
+      </w:r>
+    </w:p>
+    <w:p>
+      <w:pPr>
+        <w:pStyle w:val="ListParagraph"/>
+        <w:numPr>
+          <w:ilvl w:val="2"/>
+          <w:numId w:val="6"/>
+        </w:numPr>
+        <w:rPr>
+          <w:rFonts w:ascii="Segoe UI" w:hAnsi="Segoe UI" w:cs="Segoe UI"/>
+          <w:sz w:val="24"/>
+          <w:szCs w:val="40"/>
+        </w:rPr>
+      </w:pPr>
+      <w:r>
+        <w:rPr>
+          <w:rFonts w:ascii="Segoe UI" w:hAnsi="Segoe UI" w:cs="Segoe UI"/>
+          <w:sz w:val="24"/>
+          <w:szCs w:val="40"/>
+        </w:rPr>
+        <w:t>Animated</w:t>
+      </w:r>
+    </w:p>
+    <w:p>
+      <w:pPr>
+        <w:pStyle w:val="ListParagraph"/>
+        <w:numPr>
+          <w:ilvl w:val="2"/>
+          <w:numId w:val="6"/>
+        </w:numPr>
+        <w:rPr>
+          <w:rFonts w:ascii="Segoe UI" w:hAnsi="Segoe UI" w:cs="Segoe UI"/>
+          <w:sz w:val="24"/>
+          <w:szCs w:val="40"/>
+        </w:rPr>
+      </w:pPr>
+      <w:r>
+        <w:rPr>
+          <w:rFonts w:ascii="Segoe UI" w:hAnsi="Segoe UI" w:cs="Segoe UI"/>
+          <w:sz w:val="24"/>
+          <w:szCs w:val="40"/>
+        </w:rPr>
+        <w:t>Flickering stars/lights</w:t>
+      </w:r>
+    </w:p>
+    <w:p>
+      <w:pPr>
+        <w:pStyle w:val="ListParagraph"/>
+        <w:numPr>
+          <w:ilvl w:val="2"/>
+          <w:numId w:val="6"/>
+        </w:numPr>
+        <w:rPr>
+          <w:rFonts w:ascii="Segoe UI" w:hAnsi="Segoe UI" w:cs="Segoe UI"/>
+          <w:sz w:val="24"/>
+          <w:szCs w:val="40"/>
+        </w:rPr>
+      </w:pPr>
+      <w:r>
+        <w:rPr>
+          <w:rFonts w:ascii="Segoe UI" w:hAnsi="Segoe UI" w:cs="Segoe UI"/>
+          <w:sz w:val="24"/>
+          <w:szCs w:val="40"/>
+        </w:rPr>
+        <w:t>Scrolling stars/asteroids</w:t>
       </w:r>
     </w:p>
     <w:p>
@@ -3451,33 +4466,235 @@
         </w:numPr>
         <w:rPr>
           <w:rFonts w:ascii="Segoe UI" w:hAnsi="Segoe UI" w:cs="Segoe UI"/>
-          <w:sz w:val="24"/>
-          <w:szCs w:val="40"/>
-        </w:rPr>
-      </w:pPr>
-      <w:r>
-        <w:rPr>
-          <w:rFonts w:ascii="Segoe UI" w:hAnsi="Segoe UI" w:cs="Segoe UI"/>
-          <w:sz w:val="24"/>
-          <w:szCs w:val="40"/>
-        </w:rPr>
-        <w:t xml:space="preserve">Good transitions between </w:t>
-      </w:r>
-      <w:r>
-        <w:rPr>
-          <w:rFonts w:ascii="Segoe UI" w:hAnsi="Segoe UI" w:cs="Segoe UI"/>
-          <w:sz w:val="24"/>
-          <w:szCs w:val="40"/>
-        </w:rPr>
-        <w:t>screens</w:t>
-      </w:r>
-      <w:r>
-        <w:rPr>
-          <w:rFonts w:ascii="Segoe UI" w:hAnsi="Segoe UI" w:cs="Segoe UI"/>
-          <w:sz w:val="24"/>
-          <w:szCs w:val="40"/>
-        </w:rPr>
-        <w:t>.</w:t>
+          <w:b/>
+          <w:sz w:val="24"/>
+          <w:szCs w:val="40"/>
+        </w:rPr>
+      </w:pPr>
+      <w:r>
+        <w:rPr>
+          <w:rFonts w:ascii="Segoe UI" w:hAnsi="Segoe UI" w:cs="Segoe UI"/>
+          <w:b/>
+          <w:sz w:val="24"/>
+          <w:szCs w:val="40"/>
+        </w:rPr>
+        <w:t>Weapon S</w:t>
+      </w:r>
+      <w:r>
+        <w:rPr>
+          <w:rFonts w:ascii="Segoe UI" w:hAnsi="Segoe UI" w:cs="Segoe UI"/>
+          <w:b/>
+          <w:sz w:val="24"/>
+          <w:szCs w:val="40"/>
+        </w:rPr>
+        <w:t xml:space="preserve">ystem </w:t>
+      </w:r>
+    </w:p>
+    <w:p>
+      <w:pPr>
+        <w:pStyle w:val="ListParagraph"/>
+        <w:numPr>
+          <w:ilvl w:val="1"/>
+          <w:numId w:val="6"/>
+        </w:numPr>
+        <w:rPr>
+          <w:rFonts w:ascii="Segoe UI" w:hAnsi="Segoe UI" w:cs="Segoe UI"/>
+          <w:sz w:val="24"/>
+          <w:szCs w:val="40"/>
+        </w:rPr>
+      </w:pPr>
+      <w:r>
+        <w:rPr>
+          <w:rFonts w:ascii="Segoe UI" w:hAnsi="Segoe UI" w:cs="Segoe UI"/>
+          <w:sz w:val="24"/>
+          <w:szCs w:val="40"/>
+        </w:rPr>
+        <w:t>S</w:t>
+      </w:r>
+      <w:r>
+        <w:rPr>
+          <w:rFonts w:ascii="Segoe UI" w:hAnsi="Segoe UI" w:cs="Segoe UI"/>
+          <w:sz w:val="24"/>
+          <w:szCs w:val="40"/>
+        </w:rPr>
+        <w:t>imilar to Gradius that only allowed choices of weapons, more can unlock as time goes on.  Weapon switching is real time but there is a cool down every time you switch weapons then the player is unable to switch.</w:t>
+      </w:r>
+    </w:p>
+    <w:p>
+      <w:pPr>
+        <w:pStyle w:val="ListParagraph"/>
+        <w:numPr>
+          <w:ilvl w:val="1"/>
+          <w:numId w:val="6"/>
+        </w:numPr>
+        <w:rPr>
+          <w:rFonts w:ascii="Segoe UI" w:hAnsi="Segoe UI" w:cs="Segoe UI"/>
+          <w:sz w:val="24"/>
+          <w:szCs w:val="40"/>
+        </w:rPr>
+      </w:pPr>
+      <w:r>
+        <w:rPr>
+          <w:rFonts w:ascii="Segoe UI" w:hAnsi="Segoe UI" w:cs="Segoe UI"/>
+          <w:sz w:val="24"/>
+          <w:szCs w:val="40"/>
+        </w:rPr>
+        <w:t>Weapon Charging</w:t>
+      </w:r>
+    </w:p>
+    <w:p>
+      <w:pPr>
+        <w:pStyle w:val="ListParagraph"/>
+        <w:numPr>
+          <w:ilvl w:val="2"/>
+          <w:numId w:val="6"/>
+        </w:numPr>
+        <w:rPr>
+          <w:rFonts w:ascii="Segoe UI" w:hAnsi="Segoe UI" w:cs="Segoe UI"/>
+          <w:sz w:val="24"/>
+          <w:szCs w:val="40"/>
+        </w:rPr>
+      </w:pPr>
+      <w:r>
+        <w:rPr>
+          <w:rFonts w:ascii="Segoe UI" w:hAnsi="Segoe UI" w:cs="Segoe UI"/>
+          <w:sz w:val="24"/>
+          <w:szCs w:val="40"/>
+        </w:rPr>
+        <w:t>Hold down the fire button and your weapon will charge for a stronger attack.</w:t>
+      </w:r>
+    </w:p>
+    <w:p>
+      <w:pPr>
+        <w:pStyle w:val="ListParagraph"/>
+        <w:numPr>
+          <w:ilvl w:val="1"/>
+          <w:numId w:val="6"/>
+        </w:numPr>
+        <w:rPr>
+          <w:rFonts w:ascii="Segoe UI" w:hAnsi="Segoe UI" w:cs="Segoe UI"/>
+          <w:sz w:val="24"/>
+          <w:szCs w:val="40"/>
+        </w:rPr>
+      </w:pPr>
+      <w:r>
+        <w:rPr>
+          <w:rFonts w:ascii="Segoe UI" w:hAnsi="Segoe UI" w:cs="Segoe UI"/>
+          <w:sz w:val="24"/>
+          <w:szCs w:val="40"/>
+        </w:rPr>
+        <w:t>Weapon switching</w:t>
+      </w:r>
+    </w:p>
+    <w:p>
+      <w:pPr>
+        <w:pStyle w:val="ListParagraph"/>
+        <w:numPr>
+          <w:ilvl w:val="2"/>
+          <w:numId w:val="6"/>
+        </w:numPr>
+        <w:rPr>
+          <w:rFonts w:ascii="Segoe UI" w:hAnsi="Segoe UI" w:cs="Segoe UI"/>
+          <w:sz w:val="24"/>
+          <w:szCs w:val="40"/>
+        </w:rPr>
+      </w:pPr>
+      <w:r>
+        <w:rPr>
+          <w:rFonts w:ascii="Segoe UI" w:hAnsi="Segoe UI" w:cs="Segoe UI"/>
+          <w:sz w:val="24"/>
+          <w:szCs w:val="40"/>
+        </w:rPr>
+        <w:lastRenderedPageBreak/>
+        <w:t>Switching weapons in-game (on the fly).  Cooldown between switching weapons.</w:t>
+      </w:r>
+    </w:p>
+    <w:p>
+      <w:pPr>
+        <w:pStyle w:val="ListParagraph"/>
+        <w:numPr>
+          <w:ilvl w:val="1"/>
+          <w:numId w:val="6"/>
+        </w:numPr>
+        <w:rPr>
+          <w:rFonts w:ascii="Segoe UI" w:hAnsi="Segoe UI" w:cs="Segoe UI"/>
+          <w:sz w:val="24"/>
+          <w:szCs w:val="40"/>
+        </w:rPr>
+      </w:pPr>
+      <w:r>
+        <w:rPr>
+          <w:rFonts w:ascii="Segoe UI" w:hAnsi="Segoe UI" w:cs="Segoe UI"/>
+          <w:sz w:val="24"/>
+          <w:szCs w:val="40"/>
+        </w:rPr>
+        <w:t>Weapon garage</w:t>
+      </w:r>
+    </w:p>
+    <w:p>
+      <w:pPr>
+        <w:pStyle w:val="ListParagraph"/>
+        <w:numPr>
+          <w:ilvl w:val="2"/>
+          <w:numId w:val="6"/>
+        </w:numPr>
+        <w:rPr>
+          <w:rFonts w:ascii="Segoe UI" w:hAnsi="Segoe UI" w:cs="Segoe UI"/>
+          <w:sz w:val="24"/>
+          <w:szCs w:val="40"/>
+        </w:rPr>
+      </w:pPr>
+      <w:r>
+        <w:rPr>
+          <w:rFonts w:ascii="Segoe UI" w:hAnsi="Segoe UI" w:cs="Segoe UI"/>
+          <w:sz w:val="24"/>
+          <w:szCs w:val="40"/>
+        </w:rPr>
+        <w:t>You go to a special garage to equip your ship with weapons, armors, power-ups etc.</w:t>
+      </w:r>
+    </w:p>
+    <w:p>
+      <w:pPr>
+        <w:pStyle w:val="ListParagraph"/>
+        <w:numPr>
+          <w:ilvl w:val="2"/>
+          <w:numId w:val="6"/>
+        </w:numPr>
+        <w:rPr>
+          <w:rFonts w:ascii="Segoe UI" w:hAnsi="Segoe UI" w:cs="Segoe UI"/>
+          <w:sz w:val="24"/>
+          <w:szCs w:val="40"/>
+        </w:rPr>
+      </w:pPr>
+      <w:r>
+        <w:rPr>
+          <w:rFonts w:ascii="Segoe UI" w:hAnsi="Segoe UI" w:cs="Segoe UI"/>
+          <w:sz w:val="24"/>
+          <w:szCs w:val="40"/>
+        </w:rPr>
+        <w:t>You can place the weapons anywhere on your ship.  The weapons will fire from the place you put them.</w:t>
+      </w:r>
+    </w:p>
+    <w:p>
+      <w:pPr>
+        <w:pStyle w:val="ListParagraph"/>
+        <w:numPr>
+          <w:ilvl w:val="1"/>
+          <w:numId w:val="6"/>
+        </w:numPr>
+        <w:rPr>
+          <w:rFonts w:ascii="Segoe UI" w:hAnsi="Segoe UI" w:cs="Segoe UI"/>
+          <w:sz w:val="24"/>
+          <w:szCs w:val="40"/>
+        </w:rPr>
+      </w:pPr>
+      <w:r>
+        <w:rPr>
+          <w:rFonts w:ascii="Segoe UI" w:hAnsi="Segoe UI" w:cs="Segoe UI"/>
+          <w:sz w:val="24"/>
+          <w:szCs w:val="40"/>
+        </w:rPr>
+        <w:t>Some weapons have automatic targeting and will rotate and fire at targets.</w:t>
       </w:r>
     </w:p>
     <w:p>
@@ -3489,17 +4706,134 @@
         </w:numPr>
         <w:rPr>
           <w:rFonts w:ascii="Segoe UI" w:hAnsi="Segoe UI" w:cs="Segoe UI"/>
-          <w:sz w:val="24"/>
-          <w:szCs w:val="40"/>
-        </w:rPr>
-      </w:pPr>
-      <w:r>
-        <w:rPr>
-          <w:rFonts w:ascii="Segoe UI" w:hAnsi="Segoe UI" w:cs="Segoe UI"/>
-          <w:sz w:val="24"/>
-          <w:szCs w:val="40"/>
-        </w:rPr>
-        <w:t>Multiplier for scores.</w:t>
+          <w:b/>
+          <w:sz w:val="24"/>
+          <w:szCs w:val="40"/>
+        </w:rPr>
+      </w:pPr>
+      <w:r>
+        <w:rPr>
+          <w:rFonts w:ascii="Segoe UI" w:hAnsi="Segoe UI" w:cs="Segoe UI"/>
+          <w:b/>
+          <w:sz w:val="24"/>
+          <w:szCs w:val="40"/>
+        </w:rPr>
+        <w:t>Collect</w:t>
+      </w:r>
+    </w:p>
+    <w:p>
+      <w:pPr>
+        <w:pStyle w:val="ListParagraph"/>
+        <w:numPr>
+          <w:ilvl w:val="1"/>
+          <w:numId w:val="6"/>
+        </w:numPr>
+        <w:rPr>
+          <w:rFonts w:ascii="Segoe UI" w:hAnsi="Segoe UI" w:cs="Segoe UI"/>
+          <w:b/>
+          <w:sz w:val="24"/>
+          <w:szCs w:val="40"/>
+        </w:rPr>
+      </w:pPr>
+      <w:r>
+        <w:rPr>
+          <w:rFonts w:ascii="Segoe UI" w:hAnsi="Segoe UI" w:cs="Segoe UI"/>
+          <w:sz w:val="24"/>
+          <w:szCs w:val="40"/>
+        </w:rPr>
+        <w:t>When you kill enemies they will leave behind items to collect that can do various things.</w:t>
+      </w:r>
+    </w:p>
+    <w:p>
+      <w:pPr>
+        <w:pStyle w:val="ListParagraph"/>
+        <w:numPr>
+          <w:ilvl w:val="2"/>
+          <w:numId w:val="6"/>
+        </w:numPr>
+        <w:rPr>
+          <w:rFonts w:ascii="Segoe UI" w:hAnsi="Segoe UI" w:cs="Segoe UI"/>
+          <w:b/>
+          <w:sz w:val="24"/>
+          <w:szCs w:val="40"/>
+        </w:rPr>
+      </w:pPr>
+      <w:r>
+        <w:rPr>
+          <w:rFonts w:ascii="Segoe UI" w:hAnsi="Segoe UI" w:cs="Segoe UI"/>
+          <w:sz w:val="24"/>
+          <w:szCs w:val="40"/>
+        </w:rPr>
+        <w:t>Increase score</w:t>
+      </w:r>
+    </w:p>
+    <w:p>
+      <w:pPr>
+        <w:pStyle w:val="ListParagraph"/>
+        <w:numPr>
+          <w:ilvl w:val="2"/>
+          <w:numId w:val="6"/>
+        </w:numPr>
+        <w:rPr>
+          <w:rFonts w:ascii="Segoe UI" w:hAnsi="Segoe UI" w:cs="Segoe UI"/>
+          <w:b/>
+          <w:sz w:val="24"/>
+          <w:szCs w:val="40"/>
+        </w:rPr>
+      </w:pPr>
+      <w:r>
+        <w:rPr>
+          <w:rFonts w:ascii="Segoe UI" w:hAnsi="Segoe UI" w:cs="Segoe UI"/>
+          <w:sz w:val="24"/>
+          <w:szCs w:val="40"/>
+        </w:rPr>
+        <w:t>Power-ups</w:t>
+      </w:r>
+    </w:p>
+    <w:p>
+      <w:pPr>
+        <w:pStyle w:val="ListParagraph"/>
+        <w:numPr>
+          <w:ilvl w:val="2"/>
+          <w:numId w:val="6"/>
+        </w:numPr>
+        <w:rPr>
+          <w:rFonts w:ascii="Segoe UI" w:hAnsi="Segoe UI" w:cs="Segoe UI"/>
+          <w:b/>
+          <w:sz w:val="24"/>
+          <w:szCs w:val="40"/>
+        </w:rPr>
+      </w:pPr>
+      <w:r>
+        <w:rPr>
+          <w:rFonts w:ascii="Segoe UI" w:hAnsi="Segoe UI" w:cs="Segoe UI"/>
+          <w:sz w:val="24"/>
+          <w:szCs w:val="40"/>
+        </w:rPr>
+        <w:t>Think of medals from those 1940’s plane games</w:t>
+      </w:r>
+    </w:p>
+    <w:p>
+      <w:pPr>
+        <w:pStyle w:val="ListParagraph"/>
+        <w:numPr>
+          <w:ilvl w:val="1"/>
+          <w:numId w:val="6"/>
+        </w:numPr>
+        <w:rPr>
+          <w:rFonts w:ascii="Segoe UI" w:hAnsi="Segoe UI" w:cs="Segoe UI"/>
+          <w:b/>
+          <w:sz w:val="24"/>
+          <w:szCs w:val="40"/>
+        </w:rPr>
+      </w:pPr>
+      <w:r>
+        <w:rPr>
+          <w:rFonts w:ascii="Segoe UI" w:hAnsi="Segoe UI" w:cs="Segoe UI"/>
+          <w:sz w:val="24"/>
+          <w:szCs w:val="40"/>
+        </w:rPr>
+        <w:t>Random (or not random but pre-set) power-ups and coins scattered about to collect.</w:t>
       </w:r>
     </w:p>
     <w:p>
@@ -3511,25 +4845,129 @@
         </w:numPr>
         <w:rPr>
           <w:rFonts w:ascii="Segoe UI" w:hAnsi="Segoe UI" w:cs="Segoe UI"/>
-          <w:sz w:val="24"/>
-          <w:szCs w:val="40"/>
-        </w:rPr>
-      </w:pPr>
-      <w:r>
-        <w:rPr>
-          <w:rFonts w:ascii="Segoe UI" w:hAnsi="Segoe UI" w:cs="Segoe UI"/>
-          <w:sz w:val="24"/>
-          <w:szCs w:val="40"/>
-        </w:rPr>
-        <w:t>Additional enemies</w:t>
-      </w:r>
-      <w:r>
-        <w:rPr>
-          <w:rFonts w:ascii="Segoe UI" w:hAnsi="Segoe UI" w:cs="Segoe UI"/>
-          <w:sz w:val="24"/>
-          <w:szCs w:val="40"/>
-        </w:rPr>
-        <w:t>.</w:t>
+          <w:b/>
+          <w:sz w:val="24"/>
+          <w:szCs w:val="40"/>
+        </w:rPr>
+      </w:pPr>
+      <w:r>
+        <w:rPr>
+          <w:rFonts w:ascii="Segoe UI" w:hAnsi="Segoe UI" w:cs="Segoe UI"/>
+          <w:b/>
+          <w:sz w:val="24"/>
+          <w:szCs w:val="40"/>
+        </w:rPr>
+        <w:t>Advanced Level Select</w:t>
+      </w:r>
+    </w:p>
+    <w:p>
+      <w:pPr>
+        <w:pStyle w:val="ListParagraph"/>
+        <w:numPr>
+          <w:ilvl w:val="1"/>
+          <w:numId w:val="6"/>
+        </w:numPr>
+        <w:rPr>
+          <w:rFonts w:ascii="Segoe UI" w:hAnsi="Segoe UI" w:cs="Segoe UI"/>
+          <w:sz w:val="24"/>
+          <w:szCs w:val="40"/>
+        </w:rPr>
+      </w:pPr>
+      <w:r>
+        <w:rPr>
+          <w:rFonts w:ascii="Segoe UI" w:hAnsi="Segoe UI" w:cs="Segoe UI"/>
+          <w:sz w:val="24"/>
+          <w:szCs w:val="40"/>
+        </w:rPr>
+        <w:t xml:space="preserve">When you start the game you go to a level select.  The level select is like a galaxy screen in Star Fox.  Each level will be different.  The basic levels are like Galaga.  </w:t>
+      </w:r>
+    </w:p>
+    <w:p>
+      <w:pPr>
+        <w:pStyle w:val="ListParagraph"/>
+        <w:numPr>
+          <w:ilvl w:val="1"/>
+          <w:numId w:val="6"/>
+        </w:numPr>
+        <w:rPr>
+          <w:rFonts w:ascii="Segoe UI" w:hAnsi="Segoe UI" w:cs="Segoe UI"/>
+          <w:sz w:val="24"/>
+          <w:szCs w:val="40"/>
+        </w:rPr>
+      </w:pPr>
+      <w:r>
+        <w:rPr>
+          <w:rFonts w:ascii="Segoe UI" w:hAnsi="Segoe UI" w:cs="Segoe UI"/>
+          <w:sz w:val="24"/>
+          <w:szCs w:val="40"/>
+        </w:rPr>
+        <w:t xml:space="preserve">Some levels will be free roam type levels.  </w:t>
+      </w:r>
+    </w:p>
+    <w:p>
+      <w:pPr>
+        <w:pStyle w:val="ListParagraph"/>
+        <w:numPr>
+          <w:ilvl w:val="1"/>
+          <w:numId w:val="6"/>
+        </w:numPr>
+        <w:rPr>
+          <w:rFonts w:ascii="Segoe UI" w:hAnsi="Segoe UI" w:cs="Segoe UI"/>
+          <w:sz w:val="24"/>
+          <w:szCs w:val="40"/>
+        </w:rPr>
+      </w:pPr>
+      <w:r>
+        <w:rPr>
+          <w:rFonts w:ascii="Segoe UI" w:hAnsi="Segoe UI" w:cs="Segoe UI"/>
+          <w:sz w:val="24"/>
+          <w:szCs w:val="40"/>
+        </w:rPr>
+        <w:t>There will be secret levels.</w:t>
+      </w:r>
+    </w:p>
+    <w:p>
+      <w:pPr>
+        <w:pStyle w:val="ListParagraph"/>
+        <w:numPr>
+          <w:ilvl w:val="1"/>
+          <w:numId w:val="6"/>
+        </w:numPr>
+        <w:rPr>
+          <w:rFonts w:ascii="Segoe UI" w:hAnsi="Segoe UI" w:cs="Segoe UI"/>
+          <w:sz w:val="24"/>
+          <w:szCs w:val="40"/>
+        </w:rPr>
+      </w:pPr>
+      <w:r>
+        <w:rPr>
+          <w:rFonts w:ascii="Segoe UI" w:hAnsi="Segoe UI" w:cs="Segoe UI"/>
+          <w:sz w:val="24"/>
+          <w:szCs w:val="40"/>
+        </w:rPr>
+        <w:t>You can choose multiple paths.</w:t>
+      </w:r>
+    </w:p>
+    <w:p>
+      <w:pPr>
+        <w:pStyle w:val="ListParagraph"/>
+        <w:numPr>
+          <w:ilvl w:val="1"/>
+          <w:numId w:val="6"/>
+        </w:numPr>
+        <w:rPr>
+          <w:rFonts w:ascii="Segoe UI" w:hAnsi="Segoe UI" w:cs="Segoe UI"/>
+          <w:sz w:val="24"/>
+          <w:szCs w:val="40"/>
+        </w:rPr>
+      </w:pPr>
+      <w:r>
+        <w:rPr>
+          <w:rFonts w:ascii="Segoe UI" w:hAnsi="Segoe UI" w:cs="Segoe UI"/>
+          <w:sz w:val="24"/>
+          <w:szCs w:val="40"/>
+        </w:rPr>
+        <w:t>This will have to break the design of an endless level game.</w:t>
       </w:r>
     </w:p>
     <w:p>
@@ -3541,39 +4979,204 @@
         </w:numPr>
         <w:rPr>
           <w:rFonts w:ascii="Segoe UI" w:hAnsi="Segoe UI" w:cs="Segoe UI"/>
-          <w:sz w:val="24"/>
-          <w:szCs w:val="40"/>
-        </w:rPr>
-      </w:pPr>
-      <w:r>
-        <w:rPr>
-          <w:rFonts w:ascii="Segoe UI" w:hAnsi="Segoe UI" w:cs="Segoe UI"/>
-          <w:sz w:val="24"/>
-          <w:szCs w:val="40"/>
-        </w:rPr>
-        <w:t>An innate shield ability that recharges over-time or can be recharged.</w:t>
-      </w:r>
-    </w:p>
-    <w:p>
-      <w:pPr>
-        <w:pStyle w:val="ListParagraph"/>
-        <w:numPr>
-          <w:ilvl w:val="1"/>
-          <w:numId w:val="6"/>
-        </w:numPr>
-        <w:rPr>
-          <w:rFonts w:ascii="Segoe UI" w:hAnsi="Segoe UI" w:cs="Segoe UI"/>
-          <w:sz w:val="24"/>
-          <w:szCs w:val="40"/>
-        </w:rPr>
-      </w:pPr>
-      <w:r>
-        <w:rPr>
-          <w:rFonts w:ascii="Segoe UI" w:hAnsi="Segoe UI" w:cs="Segoe UI"/>
-          <w:sz w:val="24"/>
-          <w:szCs w:val="40"/>
-        </w:rPr>
-        <w:t>This is a buffer to the player’s health and gets taken down first.</w:t>
+          <w:b/>
+          <w:sz w:val="24"/>
+          <w:szCs w:val="40"/>
+        </w:rPr>
+      </w:pPr>
+      <w:r>
+        <w:rPr>
+          <w:rFonts w:ascii="Segoe UI" w:hAnsi="Segoe UI" w:cs="Segoe UI"/>
+          <w:b/>
+          <w:sz w:val="24"/>
+          <w:szCs w:val="40"/>
+        </w:rPr>
+        <w:t>Game Modes</w:t>
+      </w:r>
+    </w:p>
+    <w:p>
+      <w:pPr>
+        <w:pStyle w:val="ListParagraph"/>
+        <w:numPr>
+          <w:ilvl w:val="1"/>
+          <w:numId w:val="6"/>
+        </w:numPr>
+        <w:rPr>
+          <w:rFonts w:ascii="Segoe UI" w:hAnsi="Segoe UI" w:cs="Segoe UI"/>
+          <w:sz w:val="24"/>
+          <w:szCs w:val="40"/>
+        </w:rPr>
+      </w:pPr>
+      <w:r>
+        <w:rPr>
+          <w:rFonts w:ascii="Segoe UI" w:hAnsi="Segoe UI" w:cs="Segoe UI"/>
+          <w:sz w:val="24"/>
+          <w:szCs w:val="40"/>
+        </w:rPr>
+        <w:t>Endless</w:t>
+      </w:r>
+    </w:p>
+    <w:p>
+      <w:pPr>
+        <w:pStyle w:val="ListParagraph"/>
+        <w:numPr>
+          <w:ilvl w:val="2"/>
+          <w:numId w:val="6"/>
+        </w:numPr>
+        <w:rPr>
+          <w:rFonts w:ascii="Segoe UI" w:hAnsi="Segoe UI" w:cs="Segoe UI"/>
+          <w:sz w:val="24"/>
+          <w:szCs w:val="40"/>
+        </w:rPr>
+      </w:pPr>
+      <w:r>
+        <w:rPr>
+          <w:rFonts w:ascii="Segoe UI" w:hAnsi="Segoe UI" w:cs="Segoe UI"/>
+          <w:sz w:val="24"/>
+          <w:szCs w:val="40"/>
+        </w:rPr>
+        <w:t>Features</w:t>
+      </w:r>
+      <w:r>
+        <w:rPr>
+          <w:rFonts w:ascii="Segoe UI" w:hAnsi="Segoe UI" w:cs="Segoe UI"/>
+          <w:sz w:val="24"/>
+          <w:szCs w:val="40"/>
+        </w:rPr>
+        <w:t xml:space="preserve"> top scores for endless mode which is separate from other game modes.</w:t>
+      </w:r>
+    </w:p>
+    <w:p>
+      <w:pPr>
+        <w:pStyle w:val="ListParagraph"/>
+        <w:numPr>
+          <w:ilvl w:val="1"/>
+          <w:numId w:val="6"/>
+        </w:numPr>
+        <w:rPr>
+          <w:rFonts w:ascii="Segoe UI" w:hAnsi="Segoe UI" w:cs="Segoe UI"/>
+          <w:sz w:val="24"/>
+          <w:szCs w:val="40"/>
+        </w:rPr>
+      </w:pPr>
+      <w:r>
+        <w:rPr>
+          <w:rFonts w:ascii="Segoe UI" w:hAnsi="Segoe UI" w:cs="Segoe UI"/>
+          <w:sz w:val="24"/>
+          <w:szCs w:val="40"/>
+        </w:rPr>
+        <w:t>Story mode</w:t>
+      </w:r>
+    </w:p>
+    <w:p>
+      <w:pPr>
+        <w:pStyle w:val="ListParagraph"/>
+        <w:numPr>
+          <w:ilvl w:val="1"/>
+          <w:numId w:val="6"/>
+        </w:numPr>
+        <w:rPr>
+          <w:rFonts w:ascii="Segoe UI" w:hAnsi="Segoe UI" w:cs="Segoe UI"/>
+          <w:sz w:val="24"/>
+          <w:szCs w:val="40"/>
+        </w:rPr>
+      </w:pPr>
+      <w:r>
+        <w:rPr>
+          <w:rFonts w:ascii="Segoe UI" w:hAnsi="Segoe UI" w:cs="Segoe UI"/>
+          <w:sz w:val="24"/>
+          <w:szCs w:val="40"/>
+        </w:rPr>
+        <w:t>Perma-Death (possible branch off game idea here)</w:t>
+      </w:r>
+    </w:p>
+    <w:p>
+      <w:pPr>
+        <w:pStyle w:val="ListParagraph"/>
+        <w:numPr>
+          <w:ilvl w:val="2"/>
+          <w:numId w:val="6"/>
+        </w:numPr>
+        <w:rPr>
+          <w:rFonts w:ascii="Segoe UI" w:hAnsi="Segoe UI" w:cs="Segoe UI"/>
+          <w:sz w:val="24"/>
+          <w:szCs w:val="40"/>
+        </w:rPr>
+      </w:pPr>
+      <w:r>
+        <w:rPr>
+          <w:rFonts w:ascii="Segoe UI" w:hAnsi="Segoe UI" w:cs="Segoe UI"/>
+          <w:sz w:val="24"/>
+          <w:szCs w:val="40"/>
+        </w:rPr>
+        <w:t>You have 1 life.</w:t>
+      </w:r>
+    </w:p>
+    <w:p>
+      <w:pPr>
+        <w:pStyle w:val="ListParagraph"/>
+        <w:numPr>
+          <w:ilvl w:val="2"/>
+          <w:numId w:val="6"/>
+        </w:numPr>
+        <w:rPr>
+          <w:rFonts w:ascii="Segoe UI" w:hAnsi="Segoe UI" w:cs="Segoe UI"/>
+          <w:sz w:val="24"/>
+          <w:szCs w:val="40"/>
+        </w:rPr>
+      </w:pPr>
+      <w:r>
+        <w:rPr>
+          <w:rFonts w:ascii="Segoe UI" w:hAnsi="Segoe UI" w:cs="Segoe UI"/>
+          <w:sz w:val="24"/>
+          <w:szCs w:val="40"/>
+        </w:rPr>
+        <w:t>You go through different levels. Killing enemies, waves, collecting stuff, possibly even doing quests.</w:t>
+      </w:r>
+    </w:p>
+    <w:p>
+      <w:pPr>
+        <w:pStyle w:val="ListParagraph"/>
+        <w:numPr>
+          <w:ilvl w:val="2"/>
+          <w:numId w:val="6"/>
+        </w:numPr>
+        <w:rPr>
+          <w:rFonts w:ascii="Segoe UI" w:hAnsi="Segoe UI" w:cs="Segoe UI"/>
+          <w:sz w:val="24"/>
+          <w:szCs w:val="40"/>
+        </w:rPr>
+      </w:pPr>
+      <w:r>
+        <w:rPr>
+          <w:rFonts w:ascii="Segoe UI" w:hAnsi="Segoe UI" w:cs="Segoe UI"/>
+          <w:sz w:val="24"/>
+          <w:szCs w:val="40"/>
+        </w:rPr>
+        <w:t>Each play through progresses your character some.  You can see all your stats.</w:t>
+      </w:r>
+    </w:p>
+    <w:p>
+      <w:pPr>
+        <w:pStyle w:val="ListParagraph"/>
+        <w:numPr>
+          <w:ilvl w:val="2"/>
+          <w:numId w:val="6"/>
+        </w:numPr>
+        <w:rPr>
+          <w:rFonts w:ascii="Segoe UI" w:hAnsi="Segoe UI" w:cs="Segoe UI"/>
+          <w:sz w:val="24"/>
+          <w:szCs w:val="40"/>
+        </w:rPr>
+      </w:pPr>
+      <w:r>
+        <w:rPr>
+          <w:rFonts w:ascii="Segoe UI" w:hAnsi="Segoe UI" w:cs="Segoe UI"/>
+          <w:sz w:val="24"/>
+          <w:szCs w:val="40"/>
+        </w:rPr>
+        <w:lastRenderedPageBreak/>
+        <w:t>Can choose a character type, kind of like an rpg.</w:t>
       </w:r>
     </w:p>
     <w:p>
@@ -3585,1564 +5188,6 @@
         </w:numPr>
         <w:rPr>
           <w:rFonts w:ascii="Segoe UI" w:hAnsi="Segoe UI" w:cs="Segoe UI"/>
-          <w:sz w:val="24"/>
-          <w:szCs w:val="40"/>
-        </w:rPr>
-      </w:pPr>
-      <w:r>
-        <w:rPr>
-          <w:rFonts w:ascii="Segoe UI" w:hAnsi="Segoe UI" w:cs="Segoe UI"/>
-          <w:sz w:val="24"/>
-          <w:szCs w:val="40"/>
-        </w:rPr>
-        <w:t>Special power-ups, multiplier bonuses etc flow down the screen for the player to pick up.</w:t>
-      </w:r>
-      <w:r>
-        <w:rPr>
-          <w:rFonts w:ascii="Segoe UI" w:hAnsi="Segoe UI" w:cs="Segoe UI"/>
-          <w:sz w:val="24"/>
-          <w:szCs w:val="40"/>
-        </w:rPr>
-        <w:t xml:space="preserve">  These should be temporary.</w:t>
-      </w:r>
-    </w:p>
-    <w:p>
-      <w:pPr>
-        <w:pStyle w:val="ListParagraph"/>
-        <w:numPr>
-          <w:ilvl w:val="0"/>
-          <w:numId w:val="6"/>
-        </w:numPr>
-        <w:rPr>
-          <w:rFonts w:ascii="Segoe UI" w:hAnsi="Segoe UI" w:cs="Segoe UI"/>
-          <w:sz w:val="24"/>
-          <w:szCs w:val="40"/>
-        </w:rPr>
-      </w:pPr>
-      <w:r>
-        <w:rPr>
-          <w:rFonts w:ascii="Segoe UI" w:hAnsi="Segoe UI" w:cs="Segoe UI"/>
-          <w:sz w:val="24"/>
-          <w:szCs w:val="40"/>
-        </w:rPr>
-        <w:t>Secret areas that are accessed while playing the game.  For example in star fox there were secret levels if you flew into a specific ring or flew through rings in a certain order or sho</w:t>
-      </w:r>
-      <w:r>
-        <w:rPr>
-          <w:rFonts w:ascii="Segoe UI" w:hAnsi="Segoe UI" w:cs="Segoe UI"/>
-          <w:sz w:val="24"/>
-          <w:szCs w:val="40"/>
-        </w:rPr>
-        <w:t>o</w:t>
-      </w:r>
-      <w:r>
-        <w:rPr>
-          <w:rFonts w:ascii="Segoe UI" w:hAnsi="Segoe UI" w:cs="Segoe UI"/>
-          <w:sz w:val="24"/>
-          <w:szCs w:val="40"/>
-        </w:rPr>
-        <w:t>t a meteor with a face on it and destroyed it and slammed into it.</w:t>
-      </w:r>
-    </w:p>
-    <w:p>
-      <w:pPr>
-        <w:pStyle w:val="ListParagraph"/>
-        <w:numPr>
-          <w:ilvl w:val="0"/>
-          <w:numId w:val="6"/>
-        </w:numPr>
-        <w:rPr>
-          <w:rFonts w:ascii="Segoe UI" w:hAnsi="Segoe UI" w:cs="Segoe UI"/>
-          <w:sz w:val="24"/>
-          <w:szCs w:val="40"/>
-        </w:rPr>
-      </w:pPr>
-      <w:r>
-        <w:rPr>
-          <w:rFonts w:ascii="Segoe UI" w:hAnsi="Segoe UI" w:cs="Segoe UI"/>
-          <w:sz w:val="24"/>
-          <w:szCs w:val="40"/>
-        </w:rPr>
-        <w:t>The background will transition to another background as the game gets harder.</w:t>
-      </w:r>
-    </w:p>
-    <w:p>
-      <w:pPr>
-        <w:pStyle w:val="ListParagraph"/>
-        <w:numPr>
-          <w:ilvl w:val="1"/>
-          <w:numId w:val="6"/>
-        </w:numPr>
-        <w:rPr>
-          <w:rFonts w:ascii="Segoe UI" w:hAnsi="Segoe UI" w:cs="Segoe UI"/>
-          <w:sz w:val="24"/>
-          <w:szCs w:val="40"/>
-        </w:rPr>
-      </w:pPr>
-      <w:r>
-        <w:rPr>
-          <w:rFonts w:ascii="Segoe UI" w:hAnsi="Segoe UI" w:cs="Segoe UI"/>
-          <w:sz w:val="24"/>
-          <w:szCs w:val="40"/>
-        </w:rPr>
-        <w:t>Problems:  Since the game is “infinite” the background will h</w:t>
-      </w:r>
-      <w:r>
-        <w:rPr>
-          <w:rFonts w:ascii="Segoe UI" w:hAnsi="Segoe UI" w:cs="Segoe UI"/>
-          <w:sz w:val="24"/>
-          <w:szCs w:val="40"/>
-        </w:rPr>
-        <w:t>a</w:t>
-      </w:r>
-      <w:r>
-        <w:rPr>
-          <w:rFonts w:ascii="Segoe UI" w:hAnsi="Segoe UI" w:cs="Segoe UI"/>
-          <w:sz w:val="24"/>
-          <w:szCs w:val="40"/>
-        </w:rPr>
-        <w:t>ve to stop transitioning.  Or better yet the background has no bearing on the difficulty of the game.  The background image will transition as a queue that the game is getting harder?</w:t>
-      </w:r>
-    </w:p>
-    <w:p>
-      <w:pPr>
-        <w:pStyle w:val="ListParagraph"/>
-        <w:numPr>
-          <w:ilvl w:val="0"/>
-          <w:numId w:val="6"/>
-        </w:numPr>
-        <w:rPr>
-          <w:rFonts w:ascii="Segoe UI" w:hAnsi="Segoe UI" w:cs="Segoe UI"/>
-          <w:sz w:val="24"/>
-          <w:szCs w:val="40"/>
-        </w:rPr>
-      </w:pPr>
-      <w:r>
-        <w:rPr>
-          <w:rFonts w:ascii="Segoe UI" w:hAnsi="Segoe UI" w:cs="Segoe UI"/>
-          <w:sz w:val="24"/>
-          <w:szCs w:val="40"/>
-        </w:rPr>
-        <w:t>Transitioned backgrounds.</w:t>
-      </w:r>
-    </w:p>
-    <w:p>
-      <w:pPr>
-        <w:pStyle w:val="ListParagraph"/>
-        <w:numPr>
-          <w:ilvl w:val="0"/>
-          <w:numId w:val="6"/>
-        </w:numPr>
-        <w:rPr>
-          <w:rFonts w:ascii="Segoe UI" w:hAnsi="Segoe UI" w:cs="Segoe UI"/>
-          <w:sz w:val="24"/>
-          <w:szCs w:val="40"/>
-        </w:rPr>
-      </w:pPr>
-      <w:r>
-        <w:rPr>
-          <w:rFonts w:ascii="Segoe UI" w:hAnsi="Segoe UI" w:cs="Segoe UI"/>
-          <w:sz w:val="24"/>
-          <w:szCs w:val="40"/>
-        </w:rPr>
-        <w:t>The player is able to choose their starting ship.</w:t>
-      </w:r>
-    </w:p>
-    <w:p>
-      <w:pPr>
-        <w:pStyle w:val="ListParagraph"/>
-        <w:numPr>
-          <w:ilvl w:val="0"/>
-          <w:numId w:val="6"/>
-        </w:numPr>
-        <w:rPr>
-          <w:rFonts w:ascii="Segoe UI" w:hAnsi="Segoe UI" w:cs="Segoe UI"/>
-          <w:b/>
-          <w:sz w:val="24"/>
-          <w:szCs w:val="40"/>
-        </w:rPr>
-      </w:pPr>
-      <w:r>
-        <w:rPr>
-          <w:rFonts w:ascii="Segoe UI" w:hAnsi="Segoe UI" w:cs="Segoe UI"/>
-          <w:b/>
-          <w:sz w:val="24"/>
-          <w:szCs w:val="40"/>
-        </w:rPr>
-        <w:t>Stats System</w:t>
-      </w:r>
-    </w:p>
-    <w:p>
-      <w:pPr>
-        <w:pStyle w:val="ListParagraph"/>
-        <w:numPr>
-          <w:ilvl w:val="1"/>
-          <w:numId w:val="6"/>
-        </w:numPr>
-        <w:rPr>
-          <w:rFonts w:ascii="Segoe UI" w:hAnsi="Segoe UI" w:cs="Segoe UI"/>
-          <w:sz w:val="24"/>
-          <w:szCs w:val="40"/>
-        </w:rPr>
-      </w:pPr>
-      <w:r>
-        <w:rPr>
-          <w:rFonts w:ascii="Segoe UI" w:hAnsi="Segoe UI" w:cs="Segoe UI"/>
-          <w:sz w:val="24"/>
-          <w:szCs w:val="40"/>
-        </w:rPr>
-        <w:t>The player comes with default stats can later be upgraded or changed in various ways.</w:t>
-      </w:r>
-    </w:p>
-    <w:p>
-      <w:pPr>
-        <w:pStyle w:val="ListParagraph"/>
-        <w:numPr>
-          <w:ilvl w:val="0"/>
-          <w:numId w:val="6"/>
-        </w:numPr>
-        <w:rPr>
-          <w:rFonts w:ascii="Segoe UI" w:hAnsi="Segoe UI" w:cs="Segoe UI"/>
-          <w:b/>
-          <w:sz w:val="24"/>
-          <w:szCs w:val="40"/>
-        </w:rPr>
-      </w:pPr>
-      <w:r>
-        <w:rPr>
-          <w:rFonts w:ascii="Segoe UI" w:hAnsi="Segoe UI" w:cs="Segoe UI"/>
-          <w:b/>
-          <w:sz w:val="24"/>
-          <w:szCs w:val="40"/>
-        </w:rPr>
-        <w:t>Upgrades</w:t>
-      </w:r>
-    </w:p>
-    <w:p>
-      <w:pPr>
-        <w:pStyle w:val="ListParagraph"/>
-        <w:numPr>
-          <w:ilvl w:val="1"/>
-          <w:numId w:val="6"/>
-        </w:numPr>
-        <w:rPr>
-          <w:rFonts w:ascii="Segoe UI" w:hAnsi="Segoe UI" w:cs="Segoe UI"/>
-          <w:sz w:val="24"/>
-          <w:szCs w:val="40"/>
-        </w:rPr>
-      </w:pPr>
-      <w:r>
-        <w:rPr>
-          <w:rFonts w:ascii="Segoe UI" w:hAnsi="Segoe UI" w:cs="Segoe UI"/>
-          <w:sz w:val="24"/>
-          <w:szCs w:val="40"/>
-        </w:rPr>
-        <w:t>The ability to upgrade your ship.</w:t>
-      </w:r>
-    </w:p>
-    <w:p>
-      <w:pPr>
-        <w:pStyle w:val="ListParagraph"/>
-        <w:numPr>
-          <w:ilvl w:val="1"/>
-          <w:numId w:val="6"/>
-        </w:numPr>
-        <w:rPr>
-          <w:rFonts w:ascii="Segoe UI" w:hAnsi="Segoe UI" w:cs="Segoe UI"/>
-          <w:sz w:val="24"/>
-          <w:szCs w:val="40"/>
-        </w:rPr>
-      </w:pPr>
-      <w:r>
-        <w:rPr>
-          <w:rFonts w:ascii="Segoe UI" w:hAnsi="Segoe UI" w:cs="Segoe UI"/>
-          <w:sz w:val="24"/>
-          <w:szCs w:val="40"/>
-        </w:rPr>
-        <w:t>Upgrades can be similar to the old SNES side-shooter plane game that had those “options” around the plane that are like AI.</w:t>
-      </w:r>
-      <w:r>
-        <w:rPr>
-          <w:rFonts w:ascii="Segoe UI" w:hAnsi="Segoe UI" w:cs="Segoe UI"/>
-          <w:sz w:val="24"/>
-          <w:szCs w:val="40"/>
-        </w:rPr>
-        <w:t xml:space="preserve"> (Gradius)</w:t>
-      </w:r>
-    </w:p>
-    <w:p>
-      <w:pPr>
-        <w:pStyle w:val="ListParagraph"/>
-        <w:numPr>
-          <w:ilvl w:val="1"/>
-          <w:numId w:val="6"/>
-        </w:numPr>
-        <w:rPr>
-          <w:rFonts w:ascii="Segoe UI" w:hAnsi="Segoe UI" w:cs="Segoe UI"/>
-          <w:sz w:val="24"/>
-          <w:szCs w:val="40"/>
-        </w:rPr>
-      </w:pPr>
-      <w:r>
-        <w:rPr>
-          <w:rFonts w:ascii="Segoe UI" w:hAnsi="Segoe UI" w:cs="Segoe UI"/>
-          <w:sz w:val="24"/>
-          <w:szCs w:val="40"/>
-        </w:rPr>
-        <w:t>Upgrades can be visual upgrades.  The exchanging of parts of the ship.  Upgrading a gun to a missile shooter.</w:t>
-      </w:r>
-    </w:p>
-    <w:p>
-      <w:pPr>
-        <w:pStyle w:val="ListParagraph"/>
-        <w:numPr>
-          <w:ilvl w:val="1"/>
-          <w:numId w:val="6"/>
-        </w:numPr>
-        <w:rPr>
-          <w:rFonts w:ascii="Segoe UI" w:hAnsi="Segoe UI" w:cs="Segoe UI"/>
-          <w:sz w:val="24"/>
-          <w:szCs w:val="40"/>
-        </w:rPr>
-      </w:pPr>
-      <w:r>
-        <w:rPr>
-          <w:rFonts w:ascii="Segoe UI" w:hAnsi="Segoe UI" w:cs="Segoe UI"/>
-          <w:sz w:val="24"/>
-          <w:szCs w:val="40"/>
-        </w:rPr>
-        <w:t>Upgrades can be similar to the game Armored Core.  The user can build their ship from various parts.</w:t>
-      </w:r>
-    </w:p>
-    <w:p>
-      <w:pPr>
-        <w:pStyle w:val="ListParagraph"/>
-        <w:numPr>
-          <w:ilvl w:val="2"/>
-          <w:numId w:val="6"/>
-        </w:numPr>
-        <w:rPr>
-          <w:rFonts w:ascii="Segoe UI" w:hAnsi="Segoe UI" w:cs="Segoe UI"/>
-          <w:sz w:val="24"/>
-          <w:szCs w:val="40"/>
-        </w:rPr>
-      </w:pPr>
-      <w:r>
-        <w:rPr>
-          <w:rFonts w:ascii="Segoe UI" w:hAnsi="Segoe UI" w:cs="Segoe UI"/>
-          <w:sz w:val="24"/>
-          <w:szCs w:val="40"/>
-        </w:rPr>
-        <w:lastRenderedPageBreak/>
-        <w:t>Body</w:t>
-      </w:r>
-    </w:p>
-    <w:p>
-      <w:pPr>
-        <w:pStyle w:val="ListParagraph"/>
-        <w:numPr>
-          <w:ilvl w:val="2"/>
-          <w:numId w:val="6"/>
-        </w:numPr>
-        <w:rPr>
-          <w:rFonts w:ascii="Segoe UI" w:hAnsi="Segoe UI" w:cs="Segoe UI"/>
-          <w:sz w:val="24"/>
-          <w:szCs w:val="40"/>
-        </w:rPr>
-      </w:pPr>
-      <w:r>
-        <w:rPr>
-          <w:rFonts w:ascii="Segoe UI" w:hAnsi="Segoe UI" w:cs="Segoe UI"/>
-          <w:sz w:val="24"/>
-          <w:szCs w:val="40"/>
-        </w:rPr>
-        <w:t>Weapons</w:t>
-      </w:r>
-    </w:p>
-    <w:p>
-      <w:pPr>
-        <w:pStyle w:val="ListParagraph"/>
-        <w:numPr>
-          <w:ilvl w:val="2"/>
-          <w:numId w:val="6"/>
-        </w:numPr>
-        <w:rPr>
-          <w:rFonts w:ascii="Segoe UI" w:hAnsi="Segoe UI" w:cs="Segoe UI"/>
-          <w:sz w:val="24"/>
-          <w:szCs w:val="40"/>
-        </w:rPr>
-      </w:pPr>
-      <w:r>
-        <w:rPr>
-          <w:rFonts w:ascii="Segoe UI" w:hAnsi="Segoe UI" w:cs="Segoe UI"/>
-          <w:sz w:val="24"/>
-          <w:szCs w:val="40"/>
-        </w:rPr>
-        <w:t>Boosters</w:t>
-      </w:r>
-    </w:p>
-    <w:p>
-      <w:pPr>
-        <w:pStyle w:val="ListParagraph"/>
-        <w:numPr>
-          <w:ilvl w:val="2"/>
-          <w:numId w:val="6"/>
-        </w:numPr>
-        <w:rPr>
-          <w:rFonts w:ascii="Segoe UI" w:hAnsi="Segoe UI" w:cs="Segoe UI"/>
-          <w:sz w:val="24"/>
-          <w:szCs w:val="40"/>
-        </w:rPr>
-      </w:pPr>
-      <w:r>
-        <w:rPr>
-          <w:rFonts w:ascii="Segoe UI" w:hAnsi="Segoe UI" w:cs="Segoe UI"/>
-          <w:sz w:val="24"/>
-          <w:szCs w:val="40"/>
-        </w:rPr>
-        <w:t>Wings</w:t>
-      </w:r>
-    </w:p>
-    <w:p>
-      <w:pPr>
-        <w:pStyle w:val="ListParagraph"/>
-        <w:numPr>
-          <w:ilvl w:val="2"/>
-          <w:numId w:val="6"/>
-        </w:numPr>
-        <w:rPr>
-          <w:rFonts w:ascii="Segoe UI" w:hAnsi="Segoe UI" w:cs="Segoe UI"/>
-          <w:sz w:val="24"/>
-          <w:szCs w:val="40"/>
-        </w:rPr>
-      </w:pPr>
-      <w:r>
-        <w:rPr>
-          <w:rFonts w:ascii="Segoe UI" w:hAnsi="Segoe UI" w:cs="Segoe UI"/>
-          <w:sz w:val="24"/>
-          <w:szCs w:val="40"/>
-        </w:rPr>
-        <w:t>Fuel</w:t>
-      </w:r>
-    </w:p>
-    <w:p>
-      <w:pPr>
-        <w:pStyle w:val="ListParagraph"/>
-        <w:numPr>
-          <w:ilvl w:val="1"/>
-          <w:numId w:val="6"/>
-        </w:numPr>
-        <w:rPr>
-          <w:rFonts w:ascii="Segoe UI" w:hAnsi="Segoe UI" w:cs="Segoe UI"/>
-          <w:sz w:val="24"/>
-          <w:szCs w:val="40"/>
-        </w:rPr>
-      </w:pPr>
-      <w:r>
-        <w:rPr>
-          <w:rFonts w:ascii="Segoe UI" w:hAnsi="Segoe UI" w:cs="Segoe UI"/>
-          <w:sz w:val="24"/>
-          <w:szCs w:val="40"/>
-        </w:rPr>
-        <w:t>There can be various different parts to mix and choose that boost overall stats.</w:t>
-      </w:r>
-    </w:p>
-    <w:p>
-      <w:pPr>
-        <w:pStyle w:val="ListParagraph"/>
-        <w:numPr>
-          <w:ilvl w:val="0"/>
-          <w:numId w:val="6"/>
-        </w:numPr>
-        <w:rPr>
-          <w:rFonts w:ascii="Segoe UI" w:hAnsi="Segoe UI" w:cs="Segoe UI"/>
-          <w:b/>
-          <w:sz w:val="24"/>
-          <w:szCs w:val="40"/>
-        </w:rPr>
-      </w:pPr>
-      <w:r>
-        <w:rPr>
-          <w:rFonts w:ascii="Segoe UI" w:hAnsi="Segoe UI" w:cs="Segoe UI"/>
-          <w:b/>
-          <w:sz w:val="24"/>
-          <w:szCs w:val="40"/>
-        </w:rPr>
-        <w:t>In-Game Store</w:t>
-      </w:r>
-    </w:p>
-    <w:p>
-      <w:pPr>
-        <w:pStyle w:val="ListParagraph"/>
-        <w:numPr>
-          <w:ilvl w:val="1"/>
-          <w:numId w:val="6"/>
-        </w:numPr>
-        <w:rPr>
-          <w:rFonts w:ascii="Segoe UI" w:hAnsi="Segoe UI" w:cs="Segoe UI"/>
-          <w:b/>
-          <w:sz w:val="24"/>
-          <w:szCs w:val="40"/>
-        </w:rPr>
-      </w:pPr>
-      <w:r>
-        <w:rPr>
-          <w:rFonts w:ascii="Segoe UI" w:hAnsi="Segoe UI" w:cs="Segoe UI"/>
-          <w:sz w:val="24"/>
-          <w:szCs w:val="40"/>
-        </w:rPr>
-        <w:t>An in-game store to buy power-ups.</w:t>
-      </w:r>
-    </w:p>
-    <w:p>
-      <w:pPr>
-        <w:pStyle w:val="ListParagraph"/>
-        <w:numPr>
-          <w:ilvl w:val="2"/>
-          <w:numId w:val="6"/>
-        </w:numPr>
-        <w:rPr>
-          <w:rFonts w:ascii="Segoe UI" w:hAnsi="Segoe UI" w:cs="Segoe UI"/>
-          <w:sz w:val="24"/>
-          <w:szCs w:val="40"/>
-        </w:rPr>
-      </w:pPr>
-      <w:r>
-        <w:rPr>
-          <w:rFonts w:ascii="Segoe UI" w:hAnsi="Segoe UI" w:cs="Segoe UI"/>
-          <w:sz w:val="24"/>
-          <w:szCs w:val="40"/>
-        </w:rPr>
-        <w:t>Move speed</w:t>
-      </w:r>
-    </w:p>
-    <w:p>
-      <w:pPr>
-        <w:pStyle w:val="ListParagraph"/>
-        <w:numPr>
-          <w:ilvl w:val="2"/>
-          <w:numId w:val="6"/>
-        </w:numPr>
-        <w:rPr>
-          <w:rFonts w:ascii="Segoe UI" w:hAnsi="Segoe UI" w:cs="Segoe UI"/>
-          <w:sz w:val="24"/>
-          <w:szCs w:val="40"/>
-        </w:rPr>
-      </w:pPr>
-      <w:r>
-        <w:rPr>
-          <w:rFonts w:ascii="Segoe UI" w:hAnsi="Segoe UI" w:cs="Segoe UI"/>
-          <w:sz w:val="24"/>
-          <w:szCs w:val="40"/>
-        </w:rPr>
-        <w:t>Lives</w:t>
-      </w:r>
-    </w:p>
-    <w:p>
-      <w:pPr>
-        <w:pStyle w:val="ListParagraph"/>
-        <w:numPr>
-          <w:ilvl w:val="2"/>
-          <w:numId w:val="6"/>
-        </w:numPr>
-        <w:rPr>
-          <w:rFonts w:ascii="Segoe UI" w:hAnsi="Segoe UI" w:cs="Segoe UI"/>
-          <w:sz w:val="24"/>
-          <w:szCs w:val="40"/>
-        </w:rPr>
-      </w:pPr>
-      <w:r>
-        <w:rPr>
-          <w:rFonts w:ascii="Segoe UI" w:hAnsi="Segoe UI" w:cs="Segoe UI"/>
-          <w:sz w:val="24"/>
-          <w:szCs w:val="40"/>
-        </w:rPr>
-        <w:t>Projectile speed</w:t>
-      </w:r>
-    </w:p>
-    <w:p>
-      <w:pPr>
-        <w:pStyle w:val="ListParagraph"/>
-        <w:numPr>
-          <w:ilvl w:val="2"/>
-          <w:numId w:val="6"/>
-        </w:numPr>
-        <w:rPr>
-          <w:rFonts w:ascii="Segoe UI" w:hAnsi="Segoe UI" w:cs="Segoe UI"/>
-          <w:sz w:val="24"/>
-          <w:szCs w:val="40"/>
-        </w:rPr>
-      </w:pPr>
-      <w:r>
-        <w:rPr>
-          <w:rFonts w:ascii="Segoe UI" w:hAnsi="Segoe UI" w:cs="Segoe UI"/>
-          <w:sz w:val="24"/>
-          <w:szCs w:val="40"/>
-        </w:rPr>
-        <w:t>Projectile damage</w:t>
-      </w:r>
-    </w:p>
-    <w:p>
-      <w:pPr>
-        <w:pStyle w:val="ListParagraph"/>
-        <w:numPr>
-          <w:ilvl w:val="2"/>
-          <w:numId w:val="6"/>
-        </w:numPr>
-        <w:rPr>
-          <w:rFonts w:ascii="Segoe UI" w:hAnsi="Segoe UI" w:cs="Segoe UI"/>
-          <w:sz w:val="24"/>
-          <w:szCs w:val="40"/>
-        </w:rPr>
-      </w:pPr>
-      <w:r>
-        <w:rPr>
-          <w:rFonts w:ascii="Segoe UI" w:hAnsi="Segoe UI" w:cs="Segoe UI"/>
-          <w:sz w:val="24"/>
-          <w:szCs w:val="40"/>
-        </w:rPr>
-        <w:t>Shield packs</w:t>
-      </w:r>
-    </w:p>
-    <w:p>
-      <w:pPr>
-        <w:pStyle w:val="ListParagraph"/>
-        <w:numPr>
-          <w:ilvl w:val="0"/>
-          <w:numId w:val="6"/>
-        </w:numPr>
-        <w:rPr>
-          <w:rFonts w:ascii="Segoe UI" w:hAnsi="Segoe UI" w:cs="Segoe UI"/>
-          <w:b/>
-          <w:sz w:val="24"/>
-          <w:szCs w:val="40"/>
-        </w:rPr>
-      </w:pPr>
-      <w:r>
-        <w:rPr>
-          <w:rFonts w:ascii="Segoe UI" w:hAnsi="Segoe UI" w:cs="Segoe UI"/>
-          <w:b/>
-          <w:sz w:val="24"/>
-          <w:szCs w:val="40"/>
-        </w:rPr>
-        <w:t>Animation</w:t>
-      </w:r>
-      <w:r>
-        <w:rPr>
-          <w:rFonts w:ascii="Segoe UI" w:hAnsi="Segoe UI" w:cs="Segoe UI"/>
-          <w:b/>
-          <w:sz w:val="24"/>
-          <w:szCs w:val="40"/>
-        </w:rPr>
-        <w:t>s</w:t>
-      </w:r>
-    </w:p>
-    <w:p>
-      <w:pPr>
-        <w:pStyle w:val="ListParagraph"/>
-        <w:numPr>
-          <w:ilvl w:val="1"/>
-          <w:numId w:val="6"/>
-        </w:numPr>
-        <w:rPr>
-          <w:rFonts w:ascii="Segoe UI" w:hAnsi="Segoe UI" w:cs="Segoe UI"/>
-          <w:sz w:val="24"/>
-          <w:szCs w:val="40"/>
-        </w:rPr>
-      </w:pPr>
-      <w:r>
-        <w:rPr>
-          <w:rFonts w:ascii="Segoe UI" w:hAnsi="Segoe UI" w:cs="Segoe UI"/>
-          <w:sz w:val="24"/>
-          <w:szCs w:val="40"/>
-        </w:rPr>
-        <w:t>Enemies</w:t>
-      </w:r>
-    </w:p>
-    <w:p>
-      <w:pPr>
-        <w:pStyle w:val="ListParagraph"/>
-        <w:numPr>
-          <w:ilvl w:val="2"/>
-          <w:numId w:val="6"/>
-        </w:numPr>
-        <w:rPr>
-          <w:rFonts w:ascii="Segoe UI" w:hAnsi="Segoe UI" w:cs="Segoe UI"/>
-          <w:sz w:val="24"/>
-          <w:szCs w:val="40"/>
-        </w:rPr>
-      </w:pPr>
-      <w:r>
-        <w:rPr>
-          <w:rFonts w:ascii="Segoe UI" w:hAnsi="Segoe UI" w:cs="Segoe UI"/>
-          <w:sz w:val="24"/>
-          <w:szCs w:val="40"/>
-        </w:rPr>
-        <w:t>Particle trails</w:t>
-      </w:r>
-    </w:p>
-    <w:p>
-      <w:pPr>
-        <w:pStyle w:val="ListParagraph"/>
-        <w:numPr>
-          <w:ilvl w:val="1"/>
-          <w:numId w:val="6"/>
-        </w:numPr>
-        <w:rPr>
-          <w:rFonts w:ascii="Segoe UI" w:hAnsi="Segoe UI" w:cs="Segoe UI"/>
-          <w:sz w:val="24"/>
-          <w:szCs w:val="40"/>
-        </w:rPr>
-      </w:pPr>
-      <w:r>
-        <w:rPr>
-          <w:rFonts w:ascii="Segoe UI" w:hAnsi="Segoe UI" w:cs="Segoe UI"/>
-          <w:sz w:val="24"/>
-          <w:szCs w:val="40"/>
-        </w:rPr>
-        <w:t>Player</w:t>
-      </w:r>
-    </w:p>
-    <w:p>
-      <w:pPr>
-        <w:pStyle w:val="ListParagraph"/>
-        <w:numPr>
-          <w:ilvl w:val="2"/>
-          <w:numId w:val="6"/>
-        </w:numPr>
-        <w:rPr>
-          <w:rFonts w:ascii="Segoe UI" w:hAnsi="Segoe UI" w:cs="Segoe UI"/>
-          <w:sz w:val="24"/>
-          <w:szCs w:val="40"/>
-        </w:rPr>
-      </w:pPr>
-      <w:r>
-        <w:rPr>
-          <w:rFonts w:ascii="Segoe UI" w:hAnsi="Segoe UI" w:cs="Segoe UI"/>
-          <w:sz w:val="24"/>
-          <w:szCs w:val="40"/>
-        </w:rPr>
-        <w:t>Fire trails</w:t>
-      </w:r>
-    </w:p>
-    <w:p>
-      <w:pPr>
-        <w:pStyle w:val="ListParagraph"/>
-        <w:numPr>
-          <w:ilvl w:val="1"/>
-          <w:numId w:val="6"/>
-        </w:numPr>
-        <w:rPr>
-          <w:rFonts w:ascii="Segoe UI" w:hAnsi="Segoe UI" w:cs="Segoe UI"/>
-          <w:sz w:val="24"/>
-          <w:szCs w:val="40"/>
-        </w:rPr>
-      </w:pPr>
-      <w:r>
-        <w:rPr>
-          <w:rFonts w:ascii="Segoe UI" w:hAnsi="Segoe UI" w:cs="Segoe UI"/>
-          <w:sz w:val="24"/>
-          <w:szCs w:val="40"/>
-        </w:rPr>
-        <w:t>Background</w:t>
-      </w:r>
-    </w:p>
-    <w:p>
-      <w:pPr>
-        <w:pStyle w:val="ListParagraph"/>
-        <w:numPr>
-          <w:ilvl w:val="2"/>
-          <w:numId w:val="6"/>
-        </w:numPr>
-        <w:rPr>
-          <w:rFonts w:ascii="Segoe UI" w:hAnsi="Segoe UI" w:cs="Segoe UI"/>
-          <w:sz w:val="24"/>
-          <w:szCs w:val="40"/>
-        </w:rPr>
-      </w:pPr>
-      <w:r>
-        <w:rPr>
-          <w:rFonts w:ascii="Segoe UI" w:hAnsi="Segoe UI" w:cs="Segoe UI"/>
-          <w:sz w:val="24"/>
-          <w:szCs w:val="40"/>
-        </w:rPr>
-        <w:t>Animated</w:t>
-      </w:r>
-    </w:p>
-    <w:p>
-      <w:pPr>
-        <w:pStyle w:val="ListParagraph"/>
-        <w:numPr>
-          <w:ilvl w:val="2"/>
-          <w:numId w:val="6"/>
-        </w:numPr>
-        <w:rPr>
-          <w:rFonts w:ascii="Segoe UI" w:hAnsi="Segoe UI" w:cs="Segoe UI"/>
-          <w:sz w:val="24"/>
-          <w:szCs w:val="40"/>
-        </w:rPr>
-      </w:pPr>
-      <w:r>
-        <w:rPr>
-          <w:rFonts w:ascii="Segoe UI" w:hAnsi="Segoe UI" w:cs="Segoe UI"/>
-          <w:sz w:val="24"/>
-          <w:szCs w:val="40"/>
-        </w:rPr>
-        <w:t>Flickering stars/lights</w:t>
-      </w:r>
-    </w:p>
-    <w:p>
-      <w:pPr>
-        <w:pStyle w:val="ListParagraph"/>
-        <w:numPr>
-          <w:ilvl w:val="2"/>
-          <w:numId w:val="6"/>
-        </w:numPr>
-        <w:rPr>
-          <w:rFonts w:ascii="Segoe UI" w:hAnsi="Segoe UI" w:cs="Segoe UI"/>
-          <w:sz w:val="24"/>
-          <w:szCs w:val="40"/>
-        </w:rPr>
-      </w:pPr>
-      <w:r>
-        <w:rPr>
-          <w:rFonts w:ascii="Segoe UI" w:hAnsi="Segoe UI" w:cs="Segoe UI"/>
-          <w:sz w:val="24"/>
-          <w:szCs w:val="40"/>
-        </w:rPr>
-        <w:t>Scrolling stars/asteroids</w:t>
-      </w:r>
-    </w:p>
-    <w:p>
-      <w:pPr>
-        <w:pStyle w:val="ListParagraph"/>
-        <w:numPr>
-          <w:ilvl w:val="0"/>
-          <w:numId w:val="6"/>
-        </w:numPr>
-        <w:rPr>
-          <w:rFonts w:ascii="Segoe UI" w:hAnsi="Segoe UI" w:cs="Segoe UI"/>
-          <w:b/>
-          <w:sz w:val="24"/>
-          <w:szCs w:val="40"/>
-        </w:rPr>
-      </w:pPr>
-      <w:r>
-        <w:rPr>
-          <w:rFonts w:ascii="Segoe UI" w:hAnsi="Segoe UI" w:cs="Segoe UI"/>
-          <w:b/>
-          <w:sz w:val="24"/>
-          <w:szCs w:val="40"/>
-        </w:rPr>
-        <w:t>Weapon S</w:t>
-      </w:r>
-      <w:r>
-        <w:rPr>
-          <w:rFonts w:ascii="Segoe UI" w:hAnsi="Segoe UI" w:cs="Segoe UI"/>
-          <w:b/>
-          <w:sz w:val="24"/>
-          <w:szCs w:val="40"/>
-        </w:rPr>
-        <w:t xml:space="preserve">ystem </w:t>
-      </w:r>
-    </w:p>
-    <w:p>
-      <w:pPr>
-        <w:pStyle w:val="ListParagraph"/>
-        <w:numPr>
-          <w:ilvl w:val="1"/>
-          <w:numId w:val="6"/>
-        </w:numPr>
-        <w:rPr>
-          <w:rFonts w:ascii="Segoe UI" w:hAnsi="Segoe UI" w:cs="Segoe UI"/>
-          <w:sz w:val="24"/>
-          <w:szCs w:val="40"/>
-        </w:rPr>
-      </w:pPr>
-      <w:r>
-        <w:rPr>
-          <w:rFonts w:ascii="Segoe UI" w:hAnsi="Segoe UI" w:cs="Segoe UI"/>
-          <w:sz w:val="24"/>
-          <w:szCs w:val="40"/>
-        </w:rPr>
-        <w:t>S</w:t>
-      </w:r>
-      <w:r>
-        <w:rPr>
-          <w:rFonts w:ascii="Segoe UI" w:hAnsi="Segoe UI" w:cs="Segoe UI"/>
-          <w:sz w:val="24"/>
-          <w:szCs w:val="40"/>
-        </w:rPr>
-        <w:t>imilar to Gradius that only allowed choices of weapons, more can unlock as time goes on.  Weapon switching is real time but there is a cool down every time you switch weapons then the player is unable to switch.</w:t>
-      </w:r>
-    </w:p>
-    <w:p>
-      <w:pPr>
-        <w:pStyle w:val="ListParagraph"/>
-        <w:numPr>
-          <w:ilvl w:val="1"/>
-          <w:numId w:val="6"/>
-        </w:numPr>
-        <w:rPr>
-          <w:rFonts w:ascii="Segoe UI" w:hAnsi="Segoe UI" w:cs="Segoe UI"/>
-          <w:sz w:val="24"/>
-          <w:szCs w:val="40"/>
-        </w:rPr>
-      </w:pPr>
-      <w:r>
-        <w:rPr>
-          <w:rFonts w:ascii="Segoe UI" w:hAnsi="Segoe UI" w:cs="Segoe UI"/>
-          <w:sz w:val="24"/>
-          <w:szCs w:val="40"/>
-        </w:rPr>
-        <w:t>Weapon Charging</w:t>
-      </w:r>
-    </w:p>
-    <w:p>
-      <w:pPr>
-        <w:pStyle w:val="ListParagraph"/>
-        <w:numPr>
-          <w:ilvl w:val="2"/>
-          <w:numId w:val="6"/>
-        </w:numPr>
-        <w:rPr>
-          <w:rFonts w:ascii="Segoe UI" w:hAnsi="Segoe UI" w:cs="Segoe UI"/>
-          <w:sz w:val="24"/>
-          <w:szCs w:val="40"/>
-        </w:rPr>
-      </w:pPr>
-      <w:r>
-        <w:rPr>
-          <w:rFonts w:ascii="Segoe UI" w:hAnsi="Segoe UI" w:cs="Segoe UI"/>
-          <w:sz w:val="24"/>
-          <w:szCs w:val="40"/>
-        </w:rPr>
-        <w:t>Hold down the fire button and your weapon will charge for a stronger attack.</w:t>
-      </w:r>
-    </w:p>
-    <w:p>
-      <w:pPr>
-        <w:pStyle w:val="ListParagraph"/>
-        <w:numPr>
-          <w:ilvl w:val="1"/>
-          <w:numId w:val="6"/>
-        </w:numPr>
-        <w:rPr>
-          <w:rFonts w:ascii="Segoe UI" w:hAnsi="Segoe UI" w:cs="Segoe UI"/>
-          <w:sz w:val="24"/>
-          <w:szCs w:val="40"/>
-        </w:rPr>
-      </w:pPr>
-      <w:r>
-        <w:rPr>
-          <w:rFonts w:ascii="Segoe UI" w:hAnsi="Segoe UI" w:cs="Segoe UI"/>
-          <w:sz w:val="24"/>
-          <w:szCs w:val="40"/>
-        </w:rPr>
-        <w:t>Weapon switching</w:t>
-      </w:r>
-    </w:p>
-    <w:p>
-      <w:pPr>
-        <w:pStyle w:val="ListParagraph"/>
-        <w:numPr>
-          <w:ilvl w:val="2"/>
-          <w:numId w:val="6"/>
-        </w:numPr>
-        <w:rPr>
-          <w:rFonts w:ascii="Segoe UI" w:hAnsi="Segoe UI" w:cs="Segoe UI"/>
-          <w:sz w:val="24"/>
-          <w:szCs w:val="40"/>
-        </w:rPr>
-      </w:pPr>
-      <w:r>
-        <w:rPr>
-          <w:rFonts w:ascii="Segoe UI" w:hAnsi="Segoe UI" w:cs="Segoe UI"/>
-          <w:sz w:val="24"/>
-          <w:szCs w:val="40"/>
-        </w:rPr>
-        <w:t>Switching weapons in-game (on the fly).  Cooldown between switching weapons.</w:t>
-      </w:r>
-    </w:p>
-    <w:p>
-      <w:pPr>
-        <w:pStyle w:val="ListParagraph"/>
-        <w:numPr>
-          <w:ilvl w:val="1"/>
-          <w:numId w:val="6"/>
-        </w:numPr>
-        <w:rPr>
-          <w:rFonts w:ascii="Segoe UI" w:hAnsi="Segoe UI" w:cs="Segoe UI"/>
-          <w:sz w:val="24"/>
-          <w:szCs w:val="40"/>
-        </w:rPr>
-      </w:pPr>
-      <w:r>
-        <w:rPr>
-          <w:rFonts w:ascii="Segoe UI" w:hAnsi="Segoe UI" w:cs="Segoe UI"/>
-          <w:sz w:val="24"/>
-          <w:szCs w:val="40"/>
-        </w:rPr>
-        <w:t>Weapon garage</w:t>
-      </w:r>
-    </w:p>
-    <w:p>
-      <w:pPr>
-        <w:pStyle w:val="ListParagraph"/>
-        <w:numPr>
-          <w:ilvl w:val="2"/>
-          <w:numId w:val="6"/>
-        </w:numPr>
-        <w:rPr>
-          <w:rFonts w:ascii="Segoe UI" w:hAnsi="Segoe UI" w:cs="Segoe UI"/>
-          <w:sz w:val="24"/>
-          <w:szCs w:val="40"/>
-        </w:rPr>
-      </w:pPr>
-      <w:r>
-        <w:rPr>
-          <w:rFonts w:ascii="Segoe UI" w:hAnsi="Segoe UI" w:cs="Segoe UI"/>
-          <w:sz w:val="24"/>
-          <w:szCs w:val="40"/>
-        </w:rPr>
-        <w:lastRenderedPageBreak/>
-        <w:t>You go to a special garage to equip your ship with weapons, armors, power-ups etc.</w:t>
-      </w:r>
-    </w:p>
-    <w:p>
-      <w:pPr>
-        <w:pStyle w:val="ListParagraph"/>
-        <w:numPr>
-          <w:ilvl w:val="2"/>
-          <w:numId w:val="6"/>
-        </w:numPr>
-        <w:rPr>
-          <w:rFonts w:ascii="Segoe UI" w:hAnsi="Segoe UI" w:cs="Segoe UI"/>
-          <w:sz w:val="24"/>
-          <w:szCs w:val="40"/>
-        </w:rPr>
-      </w:pPr>
-      <w:r>
-        <w:rPr>
-          <w:rFonts w:ascii="Segoe UI" w:hAnsi="Segoe UI" w:cs="Segoe UI"/>
-          <w:sz w:val="24"/>
-          <w:szCs w:val="40"/>
-        </w:rPr>
-        <w:t>You can place the weapons anywhere on your ship.  The weapons will fire from the place you put them.</w:t>
-      </w:r>
-    </w:p>
-    <w:p>
-      <w:pPr>
-        <w:pStyle w:val="ListParagraph"/>
-        <w:numPr>
-          <w:ilvl w:val="1"/>
-          <w:numId w:val="6"/>
-        </w:numPr>
-        <w:rPr>
-          <w:rFonts w:ascii="Segoe UI" w:hAnsi="Segoe UI" w:cs="Segoe UI"/>
-          <w:sz w:val="24"/>
-          <w:szCs w:val="40"/>
-        </w:rPr>
-      </w:pPr>
-      <w:r>
-        <w:rPr>
-          <w:rFonts w:ascii="Segoe UI" w:hAnsi="Segoe UI" w:cs="Segoe UI"/>
-          <w:sz w:val="24"/>
-          <w:szCs w:val="40"/>
-        </w:rPr>
-        <w:t>Some weapons have automatic targeting and will rotate and fire at targets.</w:t>
-      </w:r>
-    </w:p>
-    <w:p>
-      <w:pPr>
-        <w:pStyle w:val="ListParagraph"/>
-        <w:numPr>
-          <w:ilvl w:val="0"/>
-          <w:numId w:val="6"/>
-        </w:numPr>
-        <w:rPr>
-          <w:rFonts w:ascii="Segoe UI" w:hAnsi="Segoe UI" w:cs="Segoe UI"/>
-          <w:b/>
-          <w:sz w:val="24"/>
-          <w:szCs w:val="40"/>
-        </w:rPr>
-      </w:pPr>
-      <w:r>
-        <w:rPr>
-          <w:rFonts w:ascii="Segoe UI" w:hAnsi="Segoe UI" w:cs="Segoe UI"/>
-          <w:b/>
-          <w:sz w:val="24"/>
-          <w:szCs w:val="40"/>
-        </w:rPr>
-        <w:t>Collect</w:t>
-      </w:r>
-    </w:p>
-    <w:p>
-      <w:pPr>
-        <w:pStyle w:val="ListParagraph"/>
-        <w:numPr>
-          <w:ilvl w:val="1"/>
-          <w:numId w:val="6"/>
-        </w:numPr>
-        <w:rPr>
-          <w:rFonts w:ascii="Segoe UI" w:hAnsi="Segoe UI" w:cs="Segoe UI"/>
-          <w:b/>
-          <w:sz w:val="24"/>
-          <w:szCs w:val="40"/>
-        </w:rPr>
-      </w:pPr>
-      <w:r>
-        <w:rPr>
-          <w:rFonts w:ascii="Segoe UI" w:hAnsi="Segoe UI" w:cs="Segoe UI"/>
-          <w:sz w:val="24"/>
-          <w:szCs w:val="40"/>
-        </w:rPr>
-        <w:t>When you kill enemies they will leave behind items to collect that can do various things.</w:t>
-      </w:r>
-    </w:p>
-    <w:p>
-      <w:pPr>
-        <w:pStyle w:val="ListParagraph"/>
-        <w:numPr>
-          <w:ilvl w:val="2"/>
-          <w:numId w:val="6"/>
-        </w:numPr>
-        <w:rPr>
-          <w:rFonts w:ascii="Segoe UI" w:hAnsi="Segoe UI" w:cs="Segoe UI"/>
-          <w:b/>
-          <w:sz w:val="24"/>
-          <w:szCs w:val="40"/>
-        </w:rPr>
-      </w:pPr>
-      <w:r>
-        <w:rPr>
-          <w:rFonts w:ascii="Segoe UI" w:hAnsi="Segoe UI" w:cs="Segoe UI"/>
-          <w:sz w:val="24"/>
-          <w:szCs w:val="40"/>
-        </w:rPr>
-        <w:t>Increase score</w:t>
-      </w:r>
-    </w:p>
-    <w:p>
-      <w:pPr>
-        <w:pStyle w:val="ListParagraph"/>
-        <w:numPr>
-          <w:ilvl w:val="2"/>
-          <w:numId w:val="6"/>
-        </w:numPr>
-        <w:rPr>
-          <w:rFonts w:ascii="Segoe UI" w:hAnsi="Segoe UI" w:cs="Segoe UI"/>
-          <w:b/>
-          <w:sz w:val="24"/>
-          <w:szCs w:val="40"/>
-        </w:rPr>
-      </w:pPr>
-      <w:r>
-        <w:rPr>
-          <w:rFonts w:ascii="Segoe UI" w:hAnsi="Segoe UI" w:cs="Segoe UI"/>
-          <w:sz w:val="24"/>
-          <w:szCs w:val="40"/>
-        </w:rPr>
-        <w:t>Power-ups</w:t>
-      </w:r>
-    </w:p>
-    <w:p>
-      <w:pPr>
-        <w:pStyle w:val="ListParagraph"/>
-        <w:numPr>
-          <w:ilvl w:val="2"/>
-          <w:numId w:val="6"/>
-        </w:numPr>
-        <w:rPr>
-          <w:rFonts w:ascii="Segoe UI" w:hAnsi="Segoe UI" w:cs="Segoe UI"/>
-          <w:b/>
-          <w:sz w:val="24"/>
-          <w:szCs w:val="40"/>
-        </w:rPr>
-      </w:pPr>
-      <w:r>
-        <w:rPr>
-          <w:rFonts w:ascii="Segoe UI" w:hAnsi="Segoe UI" w:cs="Segoe UI"/>
-          <w:sz w:val="24"/>
-          <w:szCs w:val="40"/>
-        </w:rPr>
-        <w:t>Think of medals from those 1940’s plane games</w:t>
-      </w:r>
-    </w:p>
-    <w:p>
-      <w:pPr>
-        <w:pStyle w:val="ListParagraph"/>
-        <w:numPr>
-          <w:ilvl w:val="1"/>
-          <w:numId w:val="6"/>
-        </w:numPr>
-        <w:rPr>
-          <w:rFonts w:ascii="Segoe UI" w:hAnsi="Segoe UI" w:cs="Segoe UI"/>
-          <w:b/>
-          <w:sz w:val="24"/>
-          <w:szCs w:val="40"/>
-        </w:rPr>
-      </w:pPr>
-      <w:r>
-        <w:rPr>
-          <w:rFonts w:ascii="Segoe UI" w:hAnsi="Segoe UI" w:cs="Segoe UI"/>
-          <w:sz w:val="24"/>
-          <w:szCs w:val="40"/>
-        </w:rPr>
-        <w:t>Random (or not random but pre-set) power-ups and coins scattered about to collect.</w:t>
-      </w:r>
-    </w:p>
-    <w:p>
-      <w:pPr>
-        <w:pStyle w:val="ListParagraph"/>
-        <w:numPr>
-          <w:ilvl w:val="0"/>
-          <w:numId w:val="6"/>
-        </w:numPr>
-        <w:rPr>
-          <w:rFonts w:ascii="Segoe UI" w:hAnsi="Segoe UI" w:cs="Segoe UI"/>
-          <w:b/>
-          <w:sz w:val="24"/>
-          <w:szCs w:val="40"/>
-        </w:rPr>
-      </w:pPr>
-      <w:r>
-        <w:rPr>
-          <w:rFonts w:ascii="Segoe UI" w:hAnsi="Segoe UI" w:cs="Segoe UI"/>
-          <w:b/>
-          <w:sz w:val="24"/>
-          <w:szCs w:val="40"/>
-        </w:rPr>
-        <w:t>Advanced Level Select</w:t>
-      </w:r>
-    </w:p>
-    <w:p>
-      <w:pPr>
-        <w:pStyle w:val="ListParagraph"/>
-        <w:numPr>
-          <w:ilvl w:val="1"/>
-          <w:numId w:val="6"/>
-        </w:numPr>
-        <w:rPr>
-          <w:rFonts w:ascii="Segoe UI" w:hAnsi="Segoe UI" w:cs="Segoe UI"/>
-          <w:sz w:val="24"/>
-          <w:szCs w:val="40"/>
-        </w:rPr>
-      </w:pPr>
-      <w:r>
-        <w:rPr>
-          <w:rFonts w:ascii="Segoe UI" w:hAnsi="Segoe UI" w:cs="Segoe UI"/>
-          <w:sz w:val="24"/>
-          <w:szCs w:val="40"/>
-        </w:rPr>
-        <w:t xml:space="preserve">When you start the game you go to a level select.  The level select is like a galaxy screen in Star Fox.  Each level will be different.  The basic levels are like Galaga.  </w:t>
-      </w:r>
-    </w:p>
-    <w:p>
-      <w:pPr>
-        <w:pStyle w:val="ListParagraph"/>
-        <w:numPr>
-          <w:ilvl w:val="1"/>
-          <w:numId w:val="6"/>
-        </w:numPr>
-        <w:rPr>
-          <w:rFonts w:ascii="Segoe UI" w:hAnsi="Segoe UI" w:cs="Segoe UI"/>
-          <w:sz w:val="24"/>
-          <w:szCs w:val="40"/>
-        </w:rPr>
-      </w:pPr>
-      <w:r>
-        <w:rPr>
-          <w:rFonts w:ascii="Segoe UI" w:hAnsi="Segoe UI" w:cs="Segoe UI"/>
-          <w:sz w:val="24"/>
-          <w:szCs w:val="40"/>
-        </w:rPr>
-        <w:t xml:space="preserve">Some levels will be free roam type levels.  </w:t>
-      </w:r>
-    </w:p>
-    <w:p>
-      <w:pPr>
-        <w:pStyle w:val="ListParagraph"/>
-        <w:numPr>
-          <w:ilvl w:val="1"/>
-          <w:numId w:val="6"/>
-        </w:numPr>
-        <w:rPr>
-          <w:rFonts w:ascii="Segoe UI" w:hAnsi="Segoe UI" w:cs="Segoe UI"/>
-          <w:sz w:val="24"/>
-          <w:szCs w:val="40"/>
-        </w:rPr>
-      </w:pPr>
-      <w:r>
-        <w:rPr>
-          <w:rFonts w:ascii="Segoe UI" w:hAnsi="Segoe UI" w:cs="Segoe UI"/>
-          <w:sz w:val="24"/>
-          <w:szCs w:val="40"/>
-        </w:rPr>
-        <w:t>There will be secret levels.</w:t>
-      </w:r>
-    </w:p>
-    <w:p>
-      <w:pPr>
-        <w:pStyle w:val="ListParagraph"/>
-        <w:numPr>
-          <w:ilvl w:val="1"/>
-          <w:numId w:val="6"/>
-        </w:numPr>
-        <w:rPr>
-          <w:rFonts w:ascii="Segoe UI" w:hAnsi="Segoe UI" w:cs="Segoe UI"/>
-          <w:sz w:val="24"/>
-          <w:szCs w:val="40"/>
-        </w:rPr>
-      </w:pPr>
-      <w:r>
-        <w:rPr>
-          <w:rFonts w:ascii="Segoe UI" w:hAnsi="Segoe UI" w:cs="Segoe UI"/>
-          <w:sz w:val="24"/>
-          <w:szCs w:val="40"/>
-        </w:rPr>
-        <w:t>You can choose multiple paths.</w:t>
-      </w:r>
-    </w:p>
-    <w:p>
-      <w:pPr>
-        <w:pStyle w:val="ListParagraph"/>
-        <w:numPr>
-          <w:ilvl w:val="1"/>
-          <w:numId w:val="6"/>
-        </w:numPr>
-        <w:rPr>
-          <w:rFonts w:ascii="Segoe UI" w:hAnsi="Segoe UI" w:cs="Segoe UI"/>
-          <w:sz w:val="24"/>
-          <w:szCs w:val="40"/>
-        </w:rPr>
-      </w:pPr>
-      <w:r>
-        <w:rPr>
-          <w:rFonts w:ascii="Segoe UI" w:hAnsi="Segoe UI" w:cs="Segoe UI"/>
-          <w:sz w:val="24"/>
-          <w:szCs w:val="40"/>
-        </w:rPr>
-        <w:t>This will have to break the design of an endless level game.</w:t>
-      </w:r>
-    </w:p>
-    <w:p>
-      <w:pPr>
-        <w:pStyle w:val="ListParagraph"/>
-        <w:numPr>
-          <w:ilvl w:val="0"/>
-          <w:numId w:val="6"/>
-        </w:numPr>
-        <w:rPr>
-          <w:rFonts w:ascii="Segoe UI" w:hAnsi="Segoe UI" w:cs="Segoe UI"/>
-          <w:b/>
-          <w:sz w:val="24"/>
-          <w:szCs w:val="40"/>
-        </w:rPr>
-      </w:pPr>
-      <w:r>
-        <w:rPr>
-          <w:rFonts w:ascii="Segoe UI" w:hAnsi="Segoe UI" w:cs="Segoe UI"/>
-          <w:b/>
-          <w:sz w:val="24"/>
-          <w:szCs w:val="40"/>
-        </w:rPr>
-        <w:t>Game Modes</w:t>
-      </w:r>
-    </w:p>
-    <w:p>
-      <w:pPr>
-        <w:pStyle w:val="ListParagraph"/>
-        <w:numPr>
-          <w:ilvl w:val="1"/>
-          <w:numId w:val="6"/>
-        </w:numPr>
-        <w:rPr>
-          <w:rFonts w:ascii="Segoe UI" w:hAnsi="Segoe UI" w:cs="Segoe UI"/>
-          <w:sz w:val="24"/>
-          <w:szCs w:val="40"/>
-        </w:rPr>
-      </w:pPr>
-      <w:r>
-        <w:rPr>
-          <w:rFonts w:ascii="Segoe UI" w:hAnsi="Segoe UI" w:cs="Segoe UI"/>
-          <w:sz w:val="24"/>
-          <w:szCs w:val="40"/>
-        </w:rPr>
-        <w:t>Endless</w:t>
-      </w:r>
-    </w:p>
-    <w:p>
-      <w:pPr>
-        <w:pStyle w:val="ListParagraph"/>
-        <w:numPr>
-          <w:ilvl w:val="2"/>
-          <w:numId w:val="6"/>
-        </w:numPr>
-        <w:rPr>
-          <w:rFonts w:ascii="Segoe UI" w:hAnsi="Segoe UI" w:cs="Segoe UI"/>
-          <w:sz w:val="24"/>
-          <w:szCs w:val="40"/>
-        </w:rPr>
-      </w:pPr>
-      <w:r>
-        <w:rPr>
-          <w:rFonts w:ascii="Segoe UI" w:hAnsi="Segoe UI" w:cs="Segoe UI"/>
-          <w:sz w:val="24"/>
-          <w:szCs w:val="40"/>
-        </w:rPr>
-        <w:t>Features</w:t>
-      </w:r>
-      <w:r>
-        <w:rPr>
-          <w:rFonts w:ascii="Segoe UI" w:hAnsi="Segoe UI" w:cs="Segoe UI"/>
-          <w:sz w:val="24"/>
-          <w:szCs w:val="40"/>
-        </w:rPr>
-        <w:t xml:space="preserve"> top scores for endless mode which is separate from other game modes.</w:t>
-      </w:r>
-    </w:p>
-    <w:p>
-      <w:pPr>
-        <w:pStyle w:val="ListParagraph"/>
-        <w:numPr>
-          <w:ilvl w:val="1"/>
-          <w:numId w:val="6"/>
-        </w:numPr>
-        <w:rPr>
-          <w:rFonts w:ascii="Segoe UI" w:hAnsi="Segoe UI" w:cs="Segoe UI"/>
-          <w:sz w:val="24"/>
-          <w:szCs w:val="40"/>
-        </w:rPr>
-      </w:pPr>
-      <w:r>
-        <w:rPr>
-          <w:rFonts w:ascii="Segoe UI" w:hAnsi="Segoe UI" w:cs="Segoe UI"/>
-          <w:sz w:val="24"/>
-          <w:szCs w:val="40"/>
-        </w:rPr>
-        <w:t>Story mode</w:t>
-      </w:r>
-    </w:p>
-    <w:p>
-      <w:pPr>
-        <w:pStyle w:val="ListParagraph"/>
-        <w:numPr>
-          <w:ilvl w:val="1"/>
-          <w:numId w:val="6"/>
-        </w:numPr>
-        <w:rPr>
-          <w:rFonts w:ascii="Segoe UI" w:hAnsi="Segoe UI" w:cs="Segoe UI"/>
-          <w:sz w:val="24"/>
-          <w:szCs w:val="40"/>
-        </w:rPr>
-      </w:pPr>
-      <w:r>
-        <w:rPr>
-          <w:rFonts w:ascii="Segoe UI" w:hAnsi="Segoe UI" w:cs="Segoe UI"/>
-          <w:sz w:val="24"/>
-          <w:szCs w:val="40"/>
-        </w:rPr>
-        <w:t>Perma-Death (possible branch off game idea here)</w:t>
-      </w:r>
-    </w:p>
-    <w:p>
-      <w:pPr>
-        <w:pStyle w:val="ListParagraph"/>
-        <w:numPr>
-          <w:ilvl w:val="2"/>
-          <w:numId w:val="6"/>
-        </w:numPr>
-        <w:rPr>
-          <w:rFonts w:ascii="Segoe UI" w:hAnsi="Segoe UI" w:cs="Segoe UI"/>
-          <w:sz w:val="24"/>
-          <w:szCs w:val="40"/>
-        </w:rPr>
-      </w:pPr>
-      <w:r>
-        <w:rPr>
-          <w:rFonts w:ascii="Segoe UI" w:hAnsi="Segoe UI" w:cs="Segoe UI"/>
-          <w:sz w:val="24"/>
-          <w:szCs w:val="40"/>
-        </w:rPr>
-        <w:t>You have 1 life.</w:t>
-      </w:r>
-    </w:p>
-    <w:p>
-      <w:pPr>
-        <w:pStyle w:val="ListParagraph"/>
-        <w:numPr>
-          <w:ilvl w:val="2"/>
-          <w:numId w:val="6"/>
-        </w:numPr>
-        <w:rPr>
-          <w:rFonts w:ascii="Segoe UI" w:hAnsi="Segoe UI" w:cs="Segoe UI"/>
-          <w:sz w:val="24"/>
-          <w:szCs w:val="40"/>
-        </w:rPr>
-      </w:pPr>
-      <w:r>
-        <w:rPr>
-          <w:rFonts w:ascii="Segoe UI" w:hAnsi="Segoe UI" w:cs="Segoe UI"/>
-          <w:sz w:val="24"/>
-          <w:szCs w:val="40"/>
-        </w:rPr>
-        <w:t>You go through different levels. Killing enemies, waves, collecting stuff, possibly even doing quests.</w:t>
-      </w:r>
-    </w:p>
-    <w:p>
-      <w:pPr>
-        <w:pStyle w:val="ListParagraph"/>
-        <w:numPr>
-          <w:ilvl w:val="2"/>
-          <w:numId w:val="6"/>
-        </w:numPr>
-        <w:rPr>
-          <w:rFonts w:ascii="Segoe UI" w:hAnsi="Segoe UI" w:cs="Segoe UI"/>
-          <w:sz w:val="24"/>
-          <w:szCs w:val="40"/>
-        </w:rPr>
-      </w:pPr>
-      <w:r>
-        <w:rPr>
-          <w:rFonts w:ascii="Segoe UI" w:hAnsi="Segoe UI" w:cs="Segoe UI"/>
-          <w:sz w:val="24"/>
-          <w:szCs w:val="40"/>
-        </w:rPr>
-        <w:t>Each play through progresses your character some.  You can see all your stats.</w:t>
-      </w:r>
-    </w:p>
-    <w:p>
-      <w:pPr>
-        <w:pStyle w:val="ListParagraph"/>
-        <w:numPr>
-          <w:ilvl w:val="2"/>
-          <w:numId w:val="6"/>
-        </w:numPr>
-        <w:rPr>
-          <w:rFonts w:ascii="Segoe UI" w:hAnsi="Segoe UI" w:cs="Segoe UI"/>
-          <w:sz w:val="24"/>
-          <w:szCs w:val="40"/>
-        </w:rPr>
-      </w:pPr>
-      <w:r>
-        <w:rPr>
-          <w:rFonts w:ascii="Segoe UI" w:hAnsi="Segoe UI" w:cs="Segoe UI"/>
-          <w:sz w:val="24"/>
-          <w:szCs w:val="40"/>
-        </w:rPr>
-        <w:t>Can choose a character type, kind of like an rpg.</w:t>
-      </w:r>
-    </w:p>
-    <w:p>
-      <w:pPr>
-        <w:pStyle w:val="ListParagraph"/>
-        <w:numPr>
-          <w:ilvl w:val="0"/>
-          <w:numId w:val="6"/>
-        </w:numPr>
-        <w:rPr>
-          <w:rFonts w:ascii="Segoe UI" w:hAnsi="Segoe UI" w:cs="Segoe UI"/>
           <w:b/>
           <w:sz w:val="24"/>
           <w:szCs w:val="40"/>
@@ -5177,7 +5222,6 @@
           <w:sz w:val="24"/>
           <w:szCs w:val="40"/>
         </w:rPr>
-        <w:lastRenderedPageBreak/>
         <w:t xml:space="preserve">Implement if applicable; this is going to be based on the website its uploaded to.  Each site has their own </w:t>
       </w:r>
       <w:r>
@@ -7527,7 +7571,7 @@
 </file>
 
 <file path=customXml/itemProps1.xml><?xml version="1.0" encoding="utf-8"?>
-<ds:datastoreItem xmlns:ds="http://schemas.openxmlformats.org/officeDocument/2006/customXml" ds:itemID="{DB9AECD2-85C3-4C2E-9B82-5B37CDE2E39A}">
+<ds:datastoreItem xmlns:ds="http://schemas.openxmlformats.org/officeDocument/2006/customXml" ds:itemID="{42A0ADCD-49CF-4C16-A5D5-5013039F926E}">
   <ds:schemaRefs>
     <ds:schemaRef ds:uri="http://schemas.openxmlformats.org/officeDocument/2006/bibliography"/>
   </ds:schemaRefs>

</xml_diff>

<commit_message>
new AlienProjectile.as renamed Bullet.as to HeroProjectile.as begin to add points AlienProjectileManager.as new AlienMedium now shoots; bug - multiple enemies only fire once then stop
</commit_message>
<xml_diff>
--- a/Galaga/assets/Galaga Design Document.docx
+++ b/Galaga/assets/Galaga Design Document.docx
@@ -67,9 +67,8 @@
             </w14:solidFill>
           </w14:textFill>
         </w:rPr>
-        <w:t xml:space="preserve">Mega </w:t>
-      </w:r>
-      <w:proofErr w:type="gramStart"/>
+        <w:t>Mega G</w:t>
+      </w:r>
       <w:r>
         <w:rPr>
           <w:rFonts w:ascii="Segoe UI" w:hAnsi="Segoe UI" w:cs="Segoe UI"/>
@@ -101,109 +100,7 @@
             </w14:solidFill>
           </w14:textFill>
         </w:rPr>
-        <w:t>G</w:t>
-      </w:r>
-      <w:r>
-        <w:rPr>
-          <w:rFonts w:ascii="Segoe UI" w:hAnsi="Segoe UI" w:cs="Segoe UI"/>
-          <w:b/>
-          <w:color w:val="9BBB59" w:themeColor="accent3"/>
-          <w:spacing w:val="40"/>
-          <w:sz w:val="96"/>
-          <w:szCs w:val="96"/>
-          <w14:shadow w14:blurRad="50800" w14:dist="50800" w14:dir="8100000" w14:sx="0" w14:sy="0" w14:kx="0" w14:ky="0" w14:algn="none">
-            <w14:srgbClr w14:val="7D7D7D">
-              <w14:alpha w14:val="27000"/>
-            </w14:srgbClr>
-          </w14:shadow>
-          <w14:textOutline w14:w="14604" w14:cap="flat" w14:cmpd="sng" w14:algn="ctr">
-            <w14:solidFill>
-              <w14:schemeClr w14:val="accent3">
-                <w14:tint w14:val="10000"/>
-              </w14:schemeClr>
-            </w14:solidFill>
-            <w14:prstDash w14:val="solid"/>
-            <w14:round/>
-          </w14:textOutline>
-          <w14:textFill>
-            <w14:solidFill>
-              <w14:schemeClr w14:val="accent3">
-                <w14:alpha w14:val="50000"/>
-                <w14:satMod w14:val="200000"/>
-              </w14:schemeClr>
-            </w14:solidFill>
-          </w14:textFill>
-        </w:rPr>
-        <w:t>(</w:t>
-      </w:r>
-      <w:proofErr w:type="spellStart"/>
-      <w:proofErr w:type="gramEnd"/>
-      <w:r>
-        <w:rPr>
-          <w:rFonts w:ascii="Segoe UI" w:hAnsi="Segoe UI" w:cs="Segoe UI"/>
-          <w:b/>
-          <w:color w:val="9BBB59" w:themeColor="accent3"/>
-          <w:spacing w:val="40"/>
-          <w:sz w:val="96"/>
-          <w:szCs w:val="96"/>
-          <w14:shadow w14:blurRad="50800" w14:dist="50800" w14:dir="8100000" w14:sx="0" w14:sy="0" w14:kx="0" w14:ky="0" w14:algn="none">
-            <w14:srgbClr w14:val="7D7D7D">
-              <w14:alpha w14:val="27000"/>
-            </w14:srgbClr>
-          </w14:shadow>
-          <w14:textOutline w14:w="14604" w14:cap="flat" w14:cmpd="sng" w14:algn="ctr">
-            <w14:solidFill>
-              <w14:schemeClr w14:val="accent3">
-                <w14:tint w14:val="10000"/>
-              </w14:schemeClr>
-            </w14:solidFill>
-            <w14:prstDash w14:val="solid"/>
-            <w14:round/>
-          </w14:textOutline>
-          <w14:textFill>
-            <w14:solidFill>
-              <w14:schemeClr w14:val="accent3">
-                <w14:alpha w14:val="50000"/>
-                <w14:satMod w14:val="200000"/>
-              </w14:schemeClr>
-            </w14:solidFill>
-          </w14:textFill>
-        </w:rPr>
-        <w:t>alaga</w:t>
-      </w:r>
-      <w:proofErr w:type="spellEnd"/>
-      <w:r>
-        <w:rPr>
-          <w:rFonts w:ascii="Segoe UI" w:hAnsi="Segoe UI" w:cs="Segoe UI"/>
-          <w:b/>
-          <w:color w:val="9BBB59" w:themeColor="accent3"/>
-          <w:spacing w:val="40"/>
-          <w:sz w:val="96"/>
-          <w:szCs w:val="96"/>
-          <w14:shadow w14:blurRad="50800" w14:dist="50800" w14:dir="8100000" w14:sx="0" w14:sy="0" w14:kx="0" w14:ky="0" w14:algn="none">
-            <w14:srgbClr w14:val="7D7D7D">
-              <w14:alpha w14:val="27000"/>
-            </w14:srgbClr>
-          </w14:shadow>
-          <w14:textOutline w14:w="14604" w14:cap="flat" w14:cmpd="sng" w14:algn="ctr">
-            <w14:solidFill>
-              <w14:schemeClr w14:val="accent3">
-                <w14:tint w14:val="10000"/>
-              </w14:schemeClr>
-            </w14:solidFill>
-            <w14:prstDash w14:val="solid"/>
-            <w14:round/>
-          </w14:textOutline>
-          <w14:textFill>
-            <w14:solidFill>
-              <w14:schemeClr w14:val="accent3">
-                <w14:alpha w14:val="50000"/>
-                <w14:satMod w14:val="200000"/>
-              </w14:schemeClr>
-            </w14:solidFill>
-          </w14:textFill>
-        </w:rPr>
-        <w:t>)</w:t>
+        <w:t>(alaga)</w:t>
       </w:r>
     </w:p>
     <w:p>
@@ -266,21 +163,7 @@
         <w:rPr>
           <w:rFonts w:ascii="Segoe UI" w:hAnsi="Segoe UI" w:cs="Segoe UI"/>
         </w:rPr>
-        <w:t xml:space="preserve">Research workable sizes for the games width and height compared to the enemy and player size.  If the player is </w:t>
-      </w:r>
-      <w:proofErr w:type="gramStart"/>
-      <w:r>
-        <w:rPr>
-          <w:rFonts w:ascii="Segoe UI" w:hAnsi="Segoe UI" w:cs="Segoe UI"/>
-        </w:rPr>
-        <w:t>32 x 32</w:t>
-      </w:r>
-      <w:proofErr w:type="gramEnd"/>
-      <w:r>
-        <w:rPr>
-          <w:rFonts w:ascii="Segoe UI" w:hAnsi="Segoe UI" w:cs="Segoe UI"/>
-        </w:rPr>
-        <w:t xml:space="preserve"> and game size is 640 x 480 is that a good ratio?  Maybe 16 by 16.</w:t>
+        <w:t>Research workable sizes for the games width and height compared to the enemy and player size.  If the player is 32 x 32 and game size is 640 x 480 is that a good ratio?  Maybe 16 by 16.</w:t>
       </w:r>
     </w:p>
     <w:p>
@@ -346,35 +229,7 @@
         <w:rPr>
           <w:rFonts w:ascii="Segoe UI" w:hAnsi="Segoe UI" w:cs="Segoe UI"/>
         </w:rPr>
-        <w:t xml:space="preserve">AS3 – </w:t>
-      </w:r>
-      <w:proofErr w:type="spellStart"/>
-      <w:r>
-        <w:rPr>
-          <w:rFonts w:ascii="Segoe UI" w:hAnsi="Segoe UI" w:cs="Segoe UI"/>
-        </w:rPr>
-        <w:t>Flixel</w:t>
-      </w:r>
-      <w:proofErr w:type="spellEnd"/>
-      <w:r>
-        <w:rPr>
-          <w:rFonts w:ascii="Segoe UI" w:hAnsi="Segoe UI" w:cs="Segoe UI"/>
-        </w:rPr>
-        <w:t>/</w:t>
-      </w:r>
-      <w:proofErr w:type="spellStart"/>
-      <w:r>
-        <w:rPr>
-          <w:rFonts w:ascii="Segoe UI" w:hAnsi="Segoe UI" w:cs="Segoe UI"/>
-        </w:rPr>
-        <w:t>FlashPunk</w:t>
-      </w:r>
-      <w:proofErr w:type="spellEnd"/>
-      <w:r>
-        <w:rPr>
-          <w:rFonts w:ascii="Segoe UI" w:hAnsi="Segoe UI" w:cs="Segoe UI"/>
-        </w:rPr>
-        <w:t>/Starling</w:t>
+        <w:t>AS3 – Flixel/FlashPunk/Starling</w:t>
       </w:r>
     </w:p>
     <w:p>
@@ -491,42 +346,12 @@
           <w:rFonts w:ascii="Segoe UI" w:hAnsi="Segoe UI" w:cs="Segoe UI"/>
         </w:rPr>
       </w:pPr>
-      <w:proofErr w:type="spellStart"/>
-      <w:r>
-        <w:rPr>
-          <w:rFonts w:ascii="Segoe UI" w:hAnsi="Segoe UI" w:cs="Segoe UI"/>
-        </w:rPr>
-        <w:t>Haxe</w:t>
-      </w:r>
-      <w:proofErr w:type="spellEnd"/>
-      <w:r>
-        <w:rPr>
-          <w:rFonts w:ascii="Segoe UI" w:hAnsi="Segoe UI" w:cs="Segoe UI"/>
-        </w:rPr>
-        <w:t xml:space="preserve"> – </w:t>
-      </w:r>
-      <w:proofErr w:type="spellStart"/>
-      <w:r>
-        <w:rPr>
-          <w:rFonts w:ascii="Segoe UI" w:hAnsi="Segoe UI" w:cs="Segoe UI"/>
-        </w:rPr>
-        <w:t>HaxeFlixel</w:t>
-      </w:r>
-      <w:proofErr w:type="spellEnd"/>
-      <w:r>
-        <w:rPr>
-          <w:rFonts w:ascii="Segoe UI" w:hAnsi="Segoe UI" w:cs="Segoe UI"/>
-        </w:rPr>
-        <w:t>/</w:t>
-      </w:r>
-      <w:proofErr w:type="spellStart"/>
-      <w:r>
-        <w:rPr>
-          <w:rFonts w:ascii="Segoe UI" w:hAnsi="Segoe UI" w:cs="Segoe UI"/>
-        </w:rPr>
-        <w:t>HaxePunk</w:t>
-      </w:r>
-      <w:proofErr w:type="spellEnd"/>
+      <w:r>
+        <w:rPr>
+          <w:rFonts w:ascii="Segoe UI" w:hAnsi="Segoe UI" w:cs="Segoe UI"/>
+        </w:rPr>
+        <w:t>Haxe – HaxeFlixel/HaxePunk</w:t>
+      </w:r>
       <w:r>
         <w:rPr>
           <w:rFonts w:ascii="Segoe UI" w:hAnsi="Segoe UI" w:cs="Segoe UI"/>
@@ -605,19 +430,11 @@
           <w:rFonts w:ascii="Segoe UI" w:hAnsi="Segoe UI" w:cs="Segoe UI"/>
         </w:rPr>
       </w:pPr>
-      <w:proofErr w:type="spellStart"/>
-      <w:r>
-        <w:rPr>
-          <w:rFonts w:ascii="Segoe UI" w:hAnsi="Segoe UI" w:cs="Segoe UI"/>
-        </w:rPr>
-        <w:t>Haxe</w:t>
-      </w:r>
-      <w:proofErr w:type="spellEnd"/>
-      <w:r>
-        <w:rPr>
-          <w:rFonts w:ascii="Segoe UI" w:hAnsi="Segoe UI" w:cs="Segoe UI"/>
-        </w:rPr>
-        <w:t xml:space="preserve"> similar to AS3</w:t>
+      <w:r>
+        <w:rPr>
+          <w:rFonts w:ascii="Segoe UI" w:hAnsi="Segoe UI" w:cs="Segoe UI"/>
+        </w:rPr>
+        <w:t>Haxe similar to AS3</w:t>
       </w:r>
     </w:p>
     <w:p>
@@ -653,51 +470,21 @@
         <w:rPr>
           <w:rFonts w:ascii="Segoe UI" w:hAnsi="Segoe UI" w:cs="Segoe UI"/>
         </w:rPr>
-        <w:t xml:space="preserve">Have to learn </w:t>
-      </w:r>
-      <w:proofErr w:type="spellStart"/>
-      <w:r>
-        <w:rPr>
-          <w:rFonts w:ascii="Segoe UI" w:hAnsi="Segoe UI" w:cs="Segoe UI"/>
-        </w:rPr>
-        <w:t>Haxe</w:t>
-      </w:r>
-      <w:proofErr w:type="spellEnd"/>
-      <w:r>
-        <w:rPr>
-          <w:rFonts w:ascii="Segoe UI" w:hAnsi="Segoe UI" w:cs="Segoe UI"/>
-        </w:rPr>
-        <w:t xml:space="preserve"> (disadvantage because it will take time)</w:t>
-      </w:r>
-    </w:p>
-    <w:p>
-      <w:pPr>
-        <w:rPr>
-          <w:rFonts w:ascii="Segoe UI" w:hAnsi="Segoe UI" w:cs="Segoe UI"/>
-        </w:rPr>
-      </w:pPr>
-      <w:proofErr w:type="spellStart"/>
-      <w:r>
-        <w:rPr>
-          <w:rFonts w:ascii="Segoe UI" w:hAnsi="Segoe UI" w:cs="Segoe UI"/>
-        </w:rPr>
-        <w:t>Javascript</w:t>
-      </w:r>
-      <w:proofErr w:type="spellEnd"/>
-      <w:r>
-        <w:rPr>
-          <w:rFonts w:ascii="Segoe UI" w:hAnsi="Segoe UI" w:cs="Segoe UI"/>
-        </w:rPr>
-        <w:t xml:space="preserve"> – </w:t>
-      </w:r>
-      <w:proofErr w:type="spellStart"/>
-      <w:r>
-        <w:rPr>
-          <w:rFonts w:ascii="Segoe UI" w:hAnsi="Segoe UI" w:cs="Segoe UI"/>
-        </w:rPr>
-        <w:t>GameEngine</w:t>
-      </w:r>
-      <w:proofErr w:type="spellEnd"/>
+        <w:t>Have to learn Haxe (disadvantage because it will take time)</w:t>
+      </w:r>
+    </w:p>
+    <w:p>
+      <w:pPr>
+        <w:rPr>
+          <w:rFonts w:ascii="Segoe UI" w:hAnsi="Segoe UI" w:cs="Segoe UI"/>
+        </w:rPr>
+      </w:pPr>
+      <w:r>
+        <w:rPr>
+          <w:rFonts w:ascii="Segoe UI" w:hAnsi="Segoe UI" w:cs="Segoe UI"/>
+        </w:rPr>
+        <w:t>Javascript – GameEngine</w:t>
+      </w:r>
     </w:p>
     <w:p>
       <w:pPr>
@@ -733,16 +520,8 @@
           <w:rFonts w:ascii="Segoe UI" w:hAnsi="Segoe UI" w:cs="Segoe UI"/>
         </w:rPr>
         <w:lastRenderedPageBreak/>
-        <w:t xml:space="preserve">More </w:t>
-      </w:r>
-      <w:proofErr w:type="spellStart"/>
-      <w:r>
-        <w:rPr>
-          <w:rFonts w:ascii="Segoe UI" w:hAnsi="Segoe UI" w:cs="Segoe UI"/>
-        </w:rPr>
-        <w:t>javascript</w:t>
-      </w:r>
-      <w:proofErr w:type="spellEnd"/>
+        <w:t>More javascript</w:t>
+      </w:r>
     </w:p>
     <w:p>
       <w:pPr>
@@ -980,21 +759,7 @@
         <w:rPr>
           <w:rFonts w:ascii="Segoe UI" w:hAnsi="Segoe UI" w:cs="Segoe UI"/>
         </w:rPr>
-        <w:t xml:space="preserve">A simple game based on </w:t>
-      </w:r>
-      <w:proofErr w:type="spellStart"/>
-      <w:r>
-        <w:rPr>
-          <w:rFonts w:ascii="Segoe UI" w:hAnsi="Segoe UI" w:cs="Segoe UI"/>
-        </w:rPr>
-        <w:t>Galaga</w:t>
-      </w:r>
-      <w:proofErr w:type="spellEnd"/>
-      <w:r>
-        <w:rPr>
-          <w:rFonts w:ascii="Segoe UI" w:hAnsi="Segoe UI" w:cs="Segoe UI"/>
-        </w:rPr>
-        <w:t>.  The player is tiny ship that goes up against enemy ships.</w:t>
+        <w:t>A simple game based on Galaga.  The player is tiny ship that goes up against enemy ships.</w:t>
       </w:r>
       <w:r>
         <w:rPr>
@@ -1018,21 +783,7 @@
         <w:rPr>
           <w:rFonts w:ascii="Segoe UI" w:hAnsi="Segoe UI" w:cs="Segoe UI"/>
         </w:rPr>
-        <w:t xml:space="preserve"> not snapped like in the old </w:t>
-      </w:r>
-      <w:proofErr w:type="spellStart"/>
-      <w:r>
-        <w:rPr>
-          <w:rFonts w:ascii="Segoe UI" w:hAnsi="Segoe UI" w:cs="Segoe UI"/>
-        </w:rPr>
-        <w:t>Galaga</w:t>
-      </w:r>
-      <w:proofErr w:type="spellEnd"/>
-      <w:r>
-        <w:rPr>
-          <w:rFonts w:ascii="Segoe UI" w:hAnsi="Segoe UI" w:cs="Segoe UI"/>
-        </w:rPr>
-        <w:t>, for example, we will not be moving in grid-like format.  Movement will be fluid.</w:t>
+        <w:t xml:space="preserve"> not snapped like in the old Galaga, for example, we will not be moving in grid-like format.  Movement will be fluid.</w:t>
       </w:r>
       <w:r>
         <w:rPr>
@@ -1051,21 +802,7 @@
         <w:rPr>
           <w:rFonts w:ascii="Segoe UI" w:hAnsi="Segoe UI" w:cs="Segoe UI"/>
         </w:rPr>
-        <w:t xml:space="preserve">Although </w:t>
-      </w:r>
-      <w:proofErr w:type="spellStart"/>
-      <w:r>
-        <w:rPr>
-          <w:rFonts w:ascii="Segoe UI" w:hAnsi="Segoe UI" w:cs="Segoe UI"/>
-        </w:rPr>
-        <w:t>Galaga</w:t>
-      </w:r>
-      <w:proofErr w:type="spellEnd"/>
-      <w:r>
-        <w:rPr>
-          <w:rFonts w:ascii="Segoe UI" w:hAnsi="Segoe UI" w:cs="Segoe UI"/>
-        </w:rPr>
-        <w:t xml:space="preserve"> featured a patterned enemy spawning gameplay this will not be the case here.  It will be tuned more to a top-down shooter where enemies come in and then leave.</w:t>
+        <w:t>Although Galaga featured a patterned enemy spawning gameplay this will not be the case here.  It will be tuned more to a top-down shooter where enemies come in and then leave.</w:t>
       </w:r>
     </w:p>
     <w:p>
@@ -1100,8 +837,35 @@
         <w:rPr>
           <w:rFonts w:ascii="Segoe UI" w:hAnsi="Segoe UI" w:cs="Segoe UI"/>
         </w:rPr>
-        <w:t>The player can move freely in all direction but is limited to the bottom half of the screen.</w:t>
-      </w:r>
+        <w:t xml:space="preserve">The player can move freely in all direction </w:t>
+      </w:r>
+      <w:r>
+        <w:rPr>
+          <w:rFonts w:ascii="Segoe UI" w:hAnsi="Segoe UI" w:cs="Segoe UI"/>
+          <w:strike/>
+        </w:rPr>
+        <w:t>but is limited to the bottom half of the screen</w:t>
+      </w:r>
+      <w:r>
+        <w:rPr>
+          <w:rFonts w:ascii="Segoe UI" w:hAnsi="Segoe UI" w:cs="Segoe UI"/>
+        </w:rPr>
+        <w:t>.</w:t>
+      </w:r>
+      <w:r>
+        <w:rPr>
+          <w:rFonts w:ascii="Segoe UI" w:hAnsi="Segoe UI" w:cs="Segoe UI"/>
+        </w:rPr>
+        <w:t xml:space="preserve">  (bad idea and unnecessary)</w:t>
+      </w:r>
+      <w:r>
+        <w:rPr>
+          <w:rFonts w:ascii="Segoe UI" w:hAnsi="Segoe UI" w:cs="Segoe UI"/>
+        </w:rPr>
+        <w:t>.</w:t>
+      </w:r>
+      <w:bookmarkStart w:id="0" w:name="_GoBack"/>
+      <w:bookmarkEnd w:id="0"/>
     </w:p>
     <w:p>
       <w:pPr>
@@ -1316,21 +1080,7 @@
         <w:rPr>
           <w:rFonts w:ascii="Segoe UI" w:hAnsi="Segoe UI" w:cs="Segoe UI"/>
         </w:rPr>
-        <w:t xml:space="preserve"> (may not be needed if </w:t>
-      </w:r>
-      <w:proofErr w:type="spellStart"/>
-      <w:r>
-        <w:rPr>
-          <w:rFonts w:ascii="Segoe UI" w:hAnsi="Segoe UI" w:cs="Segoe UI"/>
-        </w:rPr>
-        <w:t>its</w:t>
-      </w:r>
-      <w:proofErr w:type="spellEnd"/>
-      <w:r>
-        <w:rPr>
-          <w:rFonts w:ascii="Segoe UI" w:hAnsi="Segoe UI" w:cs="Segoe UI"/>
-        </w:rPr>
-        <w:t xml:space="preserve"> under mechanics)</w:t>
+        <w:t xml:space="preserve"> (may not be needed if its under mechanics)</w:t>
       </w:r>
     </w:p>
     <w:p>
@@ -1362,19 +1112,11 @@
           <w:rFonts w:ascii="Segoe UI" w:hAnsi="Segoe UI" w:cs="Segoe UI"/>
         </w:rPr>
       </w:pPr>
-      <w:proofErr w:type="spellStart"/>
-      <w:r>
-        <w:rPr>
-          <w:rFonts w:ascii="Segoe UI" w:hAnsi="Segoe UI" w:cs="Segoe UI"/>
-        </w:rPr>
-        <w:t>Gameflow</w:t>
-      </w:r>
-      <w:proofErr w:type="spellEnd"/>
-      <w:r>
-        <w:rPr>
-          <w:rFonts w:ascii="Segoe UI" w:hAnsi="Segoe UI" w:cs="Segoe UI"/>
-        </w:rPr>
-        <w:t xml:space="preserve"> / Game progression</w:t>
+      <w:r>
+        <w:rPr>
+          <w:rFonts w:ascii="Segoe UI" w:hAnsi="Segoe UI" w:cs="Segoe UI"/>
+        </w:rPr>
+        <w:t>Gameflow / Game progression</w:t>
       </w:r>
     </w:p>
     <w:p>
@@ -1449,7 +1191,6 @@
           <w:rFonts w:ascii="Segoe UI" w:hAnsi="Segoe UI" w:cs="Segoe UI"/>
         </w:rPr>
       </w:pPr>
-      <w:proofErr w:type="gramStart"/>
       <w:r>
         <w:rPr>
           <w:rFonts w:ascii="Segoe UI" w:hAnsi="Segoe UI" w:cs="Segoe UI"/>
@@ -1482,7 +1223,6 @@
         </w:rPr>
         <w:t>.</w:t>
       </w:r>
-      <w:proofErr w:type="gramEnd"/>
       <w:r>
         <w:rPr>
           <w:rFonts w:ascii="Segoe UI" w:hAnsi="Segoe UI" w:cs="Segoe UI"/>
@@ -1493,84 +1233,20 @@
         <w:rPr>
           <w:rFonts w:ascii="Segoe UI" w:hAnsi="Segoe UI" w:cs="Segoe UI"/>
         </w:rPr>
-        <w:t xml:space="preserve">  </w:t>
-      </w:r>
-      <w:proofErr w:type="spellStart"/>
-      <w:r>
-        <w:rPr>
-          <w:rFonts w:ascii="Segoe UI" w:hAnsi="Segoe UI" w:cs="Segoe UI"/>
-        </w:rPr>
-        <w:t>Cant</w:t>
-      </w:r>
-      <w:proofErr w:type="spellEnd"/>
-      <w:r>
-        <w:rPr>
-          <w:rFonts w:ascii="Segoe UI" w:hAnsi="Segoe UI" w:cs="Segoe UI"/>
-        </w:rPr>
-        <w:t xml:space="preserve"> have its own pool because they are all separate classes; </w:t>
-      </w:r>
-      <w:proofErr w:type="spellStart"/>
-      <w:r>
-        <w:rPr>
-          <w:rFonts w:ascii="Segoe UI" w:hAnsi="Segoe UI" w:cs="Segoe UI"/>
-        </w:rPr>
-        <w:t>cant</w:t>
-      </w:r>
-      <w:proofErr w:type="spellEnd"/>
-      <w:r>
-        <w:rPr>
-          <w:rFonts w:ascii="Segoe UI" w:hAnsi="Segoe UI" w:cs="Segoe UI"/>
-        </w:rPr>
-        <w:t xml:space="preserve"> keep track of multiple pools like that, </w:t>
-      </w:r>
-      <w:proofErr w:type="spellStart"/>
-      <w:r>
-        <w:rPr>
-          <w:rFonts w:ascii="Segoe UI" w:hAnsi="Segoe UI" w:cs="Segoe UI"/>
-        </w:rPr>
-        <w:t>AlienManager</w:t>
-      </w:r>
-      <w:proofErr w:type="spellEnd"/>
-      <w:r>
-        <w:rPr>
-          <w:rFonts w:ascii="Segoe UI" w:hAnsi="Segoe UI" w:cs="Segoe UI"/>
-        </w:rPr>
-        <w:t xml:space="preserve"> seems to be the way to go.</w:t>
-      </w:r>
-    </w:p>
-    <w:p>
-      <w:pPr>
-        <w:rPr>
-          <w:rFonts w:ascii="Segoe UI" w:hAnsi="Segoe UI" w:cs="Segoe UI"/>
-        </w:rPr>
-      </w:pPr>
-      <w:proofErr w:type="gramStart"/>
-      <w:r>
-        <w:rPr>
-          <w:rFonts w:ascii="Segoe UI" w:hAnsi="Segoe UI" w:cs="Segoe UI"/>
-        </w:rPr>
-        <w:t>Thought about this.</w:t>
-      </w:r>
-      <w:proofErr w:type="gramEnd"/>
-      <w:r>
-        <w:rPr>
-          <w:rFonts w:ascii="Segoe UI" w:hAnsi="Segoe UI" w:cs="Segoe UI"/>
-        </w:rPr>
-        <w:t xml:space="preserve">  Could have </w:t>
-      </w:r>
-      <w:proofErr w:type="gramStart"/>
-      <w:r>
-        <w:rPr>
-          <w:rFonts w:ascii="Segoe UI" w:hAnsi="Segoe UI" w:cs="Segoe UI"/>
-        </w:rPr>
-        <w:t>a for</w:t>
-      </w:r>
-      <w:proofErr w:type="gramEnd"/>
-      <w:r>
-        <w:rPr>
-          <w:rFonts w:ascii="Segoe UI" w:hAnsi="Segoe UI" w:cs="Segoe UI"/>
-        </w:rPr>
-        <w:t xml:space="preserve"> loop iterate through each Alien and call the .update method.</w:t>
+        <w:t xml:space="preserve">  Cant have its own pool because they are all separate classes; cant keep track of multiple pools like that, AlienManager seems to be the way to go.</w:t>
+      </w:r>
+    </w:p>
+    <w:p>
+      <w:pPr>
+        <w:rPr>
+          <w:rFonts w:ascii="Segoe UI" w:hAnsi="Segoe UI" w:cs="Segoe UI"/>
+        </w:rPr>
+      </w:pPr>
+      <w:r>
+        <w:rPr>
+          <w:rFonts w:ascii="Segoe UI" w:hAnsi="Segoe UI" w:cs="Segoe UI"/>
+        </w:rPr>
+        <w:t>Thought about this.  Could have a for loop iterate through each Alien and call the .update method.</w:t>
       </w:r>
       <w:r>
         <w:rPr>
@@ -1582,60 +1258,23 @@
         <w:rPr>
           <w:rFonts w:ascii="Segoe UI" w:hAnsi="Segoe UI" w:cs="Segoe UI"/>
         </w:rPr>
-        <w:t xml:space="preserve">  .update </w:t>
-      </w:r>
-      <w:proofErr w:type="spellStart"/>
-      <w:r>
-        <w:rPr>
-          <w:rFonts w:ascii="Segoe UI" w:hAnsi="Segoe UI" w:cs="Segoe UI"/>
-        </w:rPr>
-        <w:t>wont</w:t>
-      </w:r>
-      <w:proofErr w:type="spellEnd"/>
-      <w:r>
-        <w:rPr>
-          <w:rFonts w:ascii="Segoe UI" w:hAnsi="Segoe UI" w:cs="Segoe UI"/>
-        </w:rPr>
-        <w:t xml:space="preserve"> work since the Alien has no idea what their pool is and even if they did they would need </w:t>
-      </w:r>
-      <w:proofErr w:type="spellStart"/>
-      <w:r>
-        <w:rPr>
-          <w:rFonts w:ascii="Segoe UI" w:hAnsi="Segoe UI" w:cs="Segoe UI"/>
-        </w:rPr>
-        <w:t>there</w:t>
-      </w:r>
-      <w:proofErr w:type="spellEnd"/>
-      <w:r>
-        <w:rPr>
-          <w:rFonts w:ascii="Segoe UI" w:hAnsi="Segoe UI" w:cs="Segoe UI"/>
-        </w:rPr>
-        <w:t xml:space="preserve"> exact location in the pool, now seems like too much work and resources to use.</w:t>
-      </w:r>
-    </w:p>
-    <w:p>
-      <w:pPr>
-        <w:rPr>
-          <w:rFonts w:ascii="Segoe UI" w:hAnsi="Segoe UI" w:cs="Segoe UI"/>
-          <w:b/>
-        </w:rPr>
-      </w:pPr>
-      <w:r>
-        <w:rPr>
-          <w:rFonts w:ascii="Segoe UI" w:hAnsi="Segoe UI" w:cs="Segoe UI"/>
-          <w:b/>
-        </w:rPr>
-        <w:t xml:space="preserve">Spawn Rates </w:t>
-      </w:r>
-      <w:proofErr w:type="spellStart"/>
-      <w:r>
-        <w:rPr>
-          <w:rFonts w:ascii="Segoe UI" w:hAnsi="Segoe UI" w:cs="Segoe UI"/>
-          <w:b/>
-        </w:rPr>
-        <w:t>etc</w:t>
-      </w:r>
-      <w:proofErr w:type="spellEnd"/>
+        <w:t xml:space="preserve">  .update wont work since the Alien has no idea what their pool is and even if they did they would need there exact location in the pool, now seems like too much work and resources to use.</w:t>
+      </w:r>
+    </w:p>
+    <w:p>
+      <w:pPr>
+        <w:rPr>
+          <w:rFonts w:ascii="Segoe UI" w:hAnsi="Segoe UI" w:cs="Segoe UI"/>
+          <w:b/>
+        </w:rPr>
+      </w:pPr>
+      <w:r>
+        <w:rPr>
+          <w:rFonts w:ascii="Segoe UI" w:hAnsi="Segoe UI" w:cs="Segoe UI"/>
+          <w:b/>
+        </w:rPr>
+        <w:t>Spawn Rates etc</w:t>
+      </w:r>
     </w:p>
     <w:p>
       <w:pPr>
@@ -2515,15 +2154,7 @@
         <w:rPr>
           <w:rFonts w:ascii="Segoe UI" w:hAnsi="Segoe UI" w:cs="Segoe UI"/>
         </w:rPr>
-        <w:t>Base score is 10 po</w:t>
-      </w:r>
-      <w:bookmarkStart w:id="0" w:name="_GoBack"/>
-      <w:bookmarkEnd w:id="0"/>
-      <w:r>
-        <w:rPr>
-          <w:rFonts w:ascii="Segoe UI" w:hAnsi="Segoe UI" w:cs="Segoe UI"/>
-        </w:rPr>
-        <w:t>ints.</w:t>
+        <w:t>Base score is 10 points.</w:t>
       </w:r>
     </w:p>
     <w:p>
@@ -3162,23 +2793,7 @@
           <w:strike/>
         </w:rPr>
         <w:lastRenderedPageBreak/>
-        <w:t>Press escape (</w:t>
-      </w:r>
-      <w:proofErr w:type="spellStart"/>
-      <w:r>
-        <w:rPr>
-          <w:rFonts w:ascii="Segoe UI" w:hAnsi="Segoe UI" w:cs="Segoe UI"/>
-          <w:strike/>
-        </w:rPr>
-        <w:t>unpause</w:t>
-      </w:r>
-      <w:proofErr w:type="spellEnd"/>
-      <w:r>
-        <w:rPr>
-          <w:rFonts w:ascii="Segoe UI" w:hAnsi="Segoe UI" w:cs="Segoe UI"/>
-          <w:strike/>
-        </w:rPr>
-        <w:t>)</w:t>
+        <w:t>Press escape (unpause)</w:t>
       </w:r>
     </w:p>
     <w:p>
@@ -3395,7 +3010,6 @@
           <w:szCs w:val="40"/>
         </w:rPr>
       </w:pPr>
-      <w:proofErr w:type="spellStart"/>
       <w:r>
         <w:rPr>
           <w:rFonts w:ascii="Segoe UI" w:hAnsi="Segoe UI" w:cs="Segoe UI"/>
@@ -3403,17 +3017,7 @@
           <w:sz w:val="24"/>
           <w:szCs w:val="40"/>
         </w:rPr>
-        <w:t>Gameover</w:t>
-      </w:r>
-      <w:proofErr w:type="spellEnd"/>
-      <w:r>
-        <w:rPr>
-          <w:rFonts w:ascii="Segoe UI" w:hAnsi="Segoe UI" w:cs="Segoe UI"/>
-          <w:strike/>
-          <w:sz w:val="24"/>
-          <w:szCs w:val="40"/>
-        </w:rPr>
-        <w:t xml:space="preserve"> image</w:t>
+        <w:t>Gameover image</w:t>
       </w:r>
     </w:p>
     <w:p>
@@ -3429,23 +3033,13 @@
           <w:szCs w:val="40"/>
         </w:rPr>
       </w:pPr>
-      <w:proofErr w:type="spellStart"/>
-      <w:r>
-        <w:rPr>
-          <w:rFonts w:ascii="Segoe UI" w:hAnsi="Segoe UI" w:cs="Segoe UI"/>
-          <w:sz w:val="24"/>
-          <w:szCs w:val="40"/>
-        </w:rPr>
-        <w:t>Hud</w:t>
-      </w:r>
-      <w:proofErr w:type="spellEnd"/>
-      <w:r>
-        <w:rPr>
-          <w:rFonts w:ascii="Segoe UI" w:hAnsi="Segoe UI" w:cs="Segoe UI"/>
-          <w:sz w:val="24"/>
-          <w:szCs w:val="40"/>
-        </w:rPr>
-        <w:t xml:space="preserve"> lives icon</w:t>
+      <w:r>
+        <w:rPr>
+          <w:rFonts w:ascii="Segoe UI" w:hAnsi="Segoe UI" w:cs="Segoe UI"/>
+          <w:sz w:val="24"/>
+          <w:szCs w:val="40"/>
+        </w:rPr>
+        <w:t>Hud lives icon</w:t>
       </w:r>
     </w:p>
     <w:p>
@@ -3817,41 +3411,13 @@
           <w:szCs w:val="40"/>
         </w:rPr>
       </w:pPr>
-      <w:proofErr w:type="spellStart"/>
-      <w:r>
-        <w:rPr>
-          <w:rFonts w:ascii="Segoe UI" w:hAnsi="Segoe UI" w:cs="Segoe UI"/>
-          <w:sz w:val="24"/>
-          <w:szCs w:val="40"/>
-        </w:rPr>
-        <w:t>SpriteCraft</w:t>
-      </w:r>
-      <w:proofErr w:type="spellEnd"/>
-      <w:r>
-        <w:rPr>
-          <w:rFonts w:ascii="Segoe UI" w:hAnsi="Segoe UI" w:cs="Segoe UI"/>
-          <w:sz w:val="24"/>
-          <w:szCs w:val="40"/>
-        </w:rPr>
-        <w:t xml:space="preserve"> is a </w:t>
-      </w:r>
-      <w:proofErr w:type="spellStart"/>
-      <w:r>
-        <w:rPr>
-          <w:rFonts w:ascii="Segoe UI" w:hAnsi="Segoe UI" w:cs="Segoe UI"/>
-          <w:sz w:val="24"/>
-          <w:szCs w:val="40"/>
-        </w:rPr>
-        <w:t>minecraft</w:t>
-      </w:r>
-      <w:proofErr w:type="spellEnd"/>
-      <w:r>
-        <w:rPr>
-          <w:rFonts w:ascii="Segoe UI" w:hAnsi="Segoe UI" w:cs="Segoe UI"/>
-          <w:sz w:val="24"/>
-          <w:szCs w:val="40"/>
-        </w:rPr>
-        <w:t xml:space="preserve"> pixel maker but it can be used for anything really.</w:t>
+      <w:r>
+        <w:rPr>
+          <w:rFonts w:ascii="Segoe UI" w:hAnsi="Segoe UI" w:cs="Segoe UI"/>
+          <w:sz w:val="24"/>
+          <w:szCs w:val="40"/>
+        </w:rPr>
+        <w:t>SpriteCraft is a minecraft pixel maker but it can be used for anything really.</w:t>
       </w:r>
     </w:p>
     <w:p>
@@ -3867,7 +3433,6 @@
           <w:szCs w:val="40"/>
         </w:rPr>
       </w:pPr>
-      <w:proofErr w:type="spellStart"/>
       <w:r>
         <w:rPr>
           <w:rFonts w:ascii="Segoe UI" w:hAnsi="Segoe UI" w:cs="Segoe UI"/>
@@ -3875,16 +3440,7 @@
           <w:szCs w:val="40"/>
         </w:rPr>
         <w:lastRenderedPageBreak/>
-        <w:t>Cgmusic</w:t>
-      </w:r>
-      <w:proofErr w:type="spellEnd"/>
-      <w:r>
-        <w:rPr>
-          <w:rFonts w:ascii="Segoe UI" w:hAnsi="Segoe UI" w:cs="Segoe UI"/>
-          <w:sz w:val="24"/>
-          <w:szCs w:val="40"/>
-        </w:rPr>
-        <w:t xml:space="preserve"> software can automatically make music.</w:t>
+        <w:t>Cgmusic software can automatically make music.</w:t>
       </w:r>
     </w:p>
     <w:p>
@@ -4114,25 +3670,7 @@
           <w:sz w:val="24"/>
           <w:szCs w:val="40"/>
         </w:rPr>
-        <w:t>Enclosed areas as if you were inside a building or large abandoned spaceship (</w:t>
-      </w:r>
-      <w:proofErr w:type="spellStart"/>
-      <w:r>
-        <w:rPr>
-          <w:rFonts w:ascii="Segoe UI" w:hAnsi="Segoe UI" w:cs="Segoe UI"/>
-          <w:sz w:val="24"/>
-          <w:szCs w:val="40"/>
-        </w:rPr>
-        <w:t>gradius</w:t>
-      </w:r>
-      <w:proofErr w:type="spellEnd"/>
-      <w:r>
-        <w:rPr>
-          <w:rFonts w:ascii="Segoe UI" w:hAnsi="Segoe UI" w:cs="Segoe UI"/>
-          <w:sz w:val="24"/>
-          <w:szCs w:val="40"/>
-        </w:rPr>
-        <w:t xml:space="preserve"> levels)</w:t>
+        <w:t>Enclosed areas as if you were inside a building or large abandoned spaceship (gradius levels)</w:t>
       </w:r>
     </w:p>
     <w:p>
@@ -4289,25 +3827,7 @@
           <w:sz w:val="24"/>
           <w:szCs w:val="40"/>
         </w:rPr>
-        <w:t xml:space="preserve">Special power-ups, multiplier bonuses </w:t>
-      </w:r>
-      <w:proofErr w:type="spellStart"/>
-      <w:r>
-        <w:rPr>
-          <w:rFonts w:ascii="Segoe UI" w:hAnsi="Segoe UI" w:cs="Segoe UI"/>
-          <w:sz w:val="24"/>
-          <w:szCs w:val="40"/>
-        </w:rPr>
-        <w:t>etc</w:t>
-      </w:r>
-      <w:proofErr w:type="spellEnd"/>
-      <w:r>
-        <w:rPr>
-          <w:rFonts w:ascii="Segoe UI" w:hAnsi="Segoe UI" w:cs="Segoe UI"/>
-          <w:sz w:val="24"/>
-          <w:szCs w:val="40"/>
-        </w:rPr>
-        <w:t xml:space="preserve"> flow down the screen for the player to pick up.</w:t>
+        <w:t>Special power-ups, multiplier bonuses etc flow down the screen for the player to pick up.</w:t>
       </w:r>
       <w:r>
         <w:rPr>
@@ -4580,25 +4100,7 @@
           <w:sz w:val="24"/>
           <w:szCs w:val="40"/>
         </w:rPr>
-        <w:t xml:space="preserve"> (</w:t>
-      </w:r>
-      <w:proofErr w:type="spellStart"/>
-      <w:r>
-        <w:rPr>
-          <w:rFonts w:ascii="Segoe UI" w:hAnsi="Segoe UI" w:cs="Segoe UI"/>
-          <w:sz w:val="24"/>
-          <w:szCs w:val="40"/>
-        </w:rPr>
-        <w:t>Gradius</w:t>
-      </w:r>
-      <w:proofErr w:type="spellEnd"/>
-      <w:r>
-        <w:rPr>
-          <w:rFonts w:ascii="Segoe UI" w:hAnsi="Segoe UI" w:cs="Segoe UI"/>
-          <w:sz w:val="24"/>
-          <w:szCs w:val="40"/>
-        </w:rPr>
-        <w:t>)</w:t>
+        <w:t xml:space="preserve"> (Gradius)</w:t>
       </w:r>
     </w:p>
     <w:p>
@@ -5204,25 +4706,7 @@
           <w:sz w:val="24"/>
           <w:szCs w:val="40"/>
         </w:rPr>
-        <w:t xml:space="preserve">imilar to </w:t>
-      </w:r>
-      <w:proofErr w:type="spellStart"/>
-      <w:r>
-        <w:rPr>
-          <w:rFonts w:ascii="Segoe UI" w:hAnsi="Segoe UI" w:cs="Segoe UI"/>
-          <w:sz w:val="24"/>
-          <w:szCs w:val="40"/>
-        </w:rPr>
-        <w:t>Gradius</w:t>
-      </w:r>
-      <w:proofErr w:type="spellEnd"/>
-      <w:r>
-        <w:rPr>
-          <w:rFonts w:ascii="Segoe UI" w:hAnsi="Segoe UI" w:cs="Segoe UI"/>
-          <w:sz w:val="24"/>
-          <w:szCs w:val="40"/>
-        </w:rPr>
-        <w:t xml:space="preserve"> that only allowed choices of weapons, more can unlock as time goes on.  Weapon switching is real time but there is a cool down every time you switch weapons then the player is unable to switch.</w:t>
+        <w:t>imilar to Gradius that only allowed choices of weapons, more can unlock as time goes on.  Weapon switching is real time but there is a cool down every time you switch weapons then the player is unable to switch.</w:t>
       </w:r>
     </w:p>
     <w:p>
@@ -5310,25 +4794,7 @@
           <w:sz w:val="24"/>
           <w:szCs w:val="40"/>
         </w:rPr>
-        <w:t xml:space="preserve">Switching weapons in-game (on the fly).  </w:t>
-      </w:r>
-      <w:proofErr w:type="spellStart"/>
-      <w:r>
-        <w:rPr>
-          <w:rFonts w:ascii="Segoe UI" w:hAnsi="Segoe UI" w:cs="Segoe UI"/>
-          <w:sz w:val="24"/>
-          <w:szCs w:val="40"/>
-        </w:rPr>
-        <w:t>Cooldown</w:t>
-      </w:r>
-      <w:proofErr w:type="spellEnd"/>
-      <w:r>
-        <w:rPr>
-          <w:rFonts w:ascii="Segoe UI" w:hAnsi="Segoe UI" w:cs="Segoe UI"/>
-          <w:sz w:val="24"/>
-          <w:szCs w:val="40"/>
-        </w:rPr>
-        <w:t xml:space="preserve"> between switching weapons.</w:t>
+        <w:t>Switching weapons in-game (on the fly).  Cooldown between switching weapons.</w:t>
       </w:r>
     </w:p>
     <w:p>
@@ -5601,25 +5067,7 @@
           <w:sz w:val="24"/>
           <w:szCs w:val="40"/>
         </w:rPr>
-        <w:t xml:space="preserve">When you start the game you go to a level select.  The level select is like a galaxy screen in Star Fox.  Each level will be different.  The basic levels are like </w:t>
-      </w:r>
-      <w:proofErr w:type="spellStart"/>
-      <w:r>
-        <w:rPr>
-          <w:rFonts w:ascii="Segoe UI" w:hAnsi="Segoe UI" w:cs="Segoe UI"/>
-          <w:sz w:val="24"/>
-          <w:szCs w:val="40"/>
-        </w:rPr>
-        <w:t>Galaga</w:t>
-      </w:r>
-      <w:proofErr w:type="spellEnd"/>
-      <w:r>
-        <w:rPr>
-          <w:rFonts w:ascii="Segoe UI" w:hAnsi="Segoe UI" w:cs="Segoe UI"/>
-          <w:sz w:val="24"/>
-          <w:szCs w:val="40"/>
-        </w:rPr>
-        <w:t xml:space="preserve">.  </w:t>
+        <w:t xml:space="preserve">When you start the game you go to a level select.  The level select is like a galaxy screen in Star Fox.  Each level will be different.  The basic levels are like Galaga.  </w:t>
       </w:r>
     </w:p>
     <w:p>
@@ -5822,23 +5270,13 @@
           <w:szCs w:val="40"/>
         </w:rPr>
       </w:pPr>
-      <w:proofErr w:type="spellStart"/>
-      <w:r>
-        <w:rPr>
-          <w:rFonts w:ascii="Segoe UI" w:hAnsi="Segoe UI" w:cs="Segoe UI"/>
-          <w:sz w:val="24"/>
-          <w:szCs w:val="40"/>
-        </w:rPr>
-        <w:t>Perma</w:t>
-      </w:r>
-      <w:proofErr w:type="spellEnd"/>
-      <w:r>
-        <w:rPr>
-          <w:rFonts w:ascii="Segoe UI" w:hAnsi="Segoe UI" w:cs="Segoe UI"/>
-          <w:sz w:val="24"/>
-          <w:szCs w:val="40"/>
-        </w:rPr>
-        <w:t>-Death (possible branch off game idea here)</w:t>
+      <w:r>
+        <w:rPr>
+          <w:rFonts w:ascii="Segoe UI" w:hAnsi="Segoe UI" w:cs="Segoe UI"/>
+          <w:sz w:val="24"/>
+          <w:szCs w:val="40"/>
+        </w:rPr>
+        <w:t>Perma-Death (possible branch off game idea here)</w:t>
       </w:r>
     </w:p>
     <w:p>
@@ -5904,25 +5342,7 @@
           <w:sz w:val="24"/>
           <w:szCs w:val="40"/>
         </w:rPr>
-        <w:t xml:space="preserve">Each </w:t>
-      </w:r>
-      <w:proofErr w:type="gramStart"/>
-      <w:r>
-        <w:rPr>
-          <w:rFonts w:ascii="Segoe UI" w:hAnsi="Segoe UI" w:cs="Segoe UI"/>
-          <w:sz w:val="24"/>
-          <w:szCs w:val="40"/>
-        </w:rPr>
-        <w:t>play</w:t>
-      </w:r>
-      <w:proofErr w:type="gramEnd"/>
-      <w:r>
-        <w:rPr>
-          <w:rFonts w:ascii="Segoe UI" w:hAnsi="Segoe UI" w:cs="Segoe UI"/>
-          <w:sz w:val="24"/>
-          <w:szCs w:val="40"/>
-        </w:rPr>
-        <w:t xml:space="preserve"> through progresses your character some.  You can see all your stats.</w:t>
+        <w:t>Each play through progresses your character some.  You can see all your stats.</w:t>
       </w:r>
     </w:p>
     <w:p>
@@ -5944,27 +5364,7 @@
           <w:sz w:val="24"/>
           <w:szCs w:val="40"/>
         </w:rPr>
-        <w:t xml:space="preserve">Can choose a character type, kind of like an </w:t>
-      </w:r>
-      <w:proofErr w:type="spellStart"/>
-      <w:proofErr w:type="gramStart"/>
-      <w:r>
-        <w:rPr>
-          <w:rFonts w:ascii="Segoe UI" w:hAnsi="Segoe UI" w:cs="Segoe UI"/>
-          <w:sz w:val="24"/>
-          <w:szCs w:val="40"/>
-        </w:rPr>
-        <w:t>rpg</w:t>
-      </w:r>
-      <w:proofErr w:type="spellEnd"/>
-      <w:proofErr w:type="gramEnd"/>
-      <w:r>
-        <w:rPr>
-          <w:rFonts w:ascii="Segoe UI" w:hAnsi="Segoe UI" w:cs="Segoe UI"/>
-          <w:sz w:val="24"/>
-          <w:szCs w:val="40"/>
-        </w:rPr>
-        <w:t>.</w:t>
+        <w:t>Can choose a character type, kind of like an rpg.</w:t>
       </w:r>
     </w:p>
     <w:p>
@@ -6010,43 +5410,7 @@
           <w:sz w:val="24"/>
           <w:szCs w:val="40"/>
         </w:rPr>
-        <w:t xml:space="preserve">Implement if applicable; this is going to be based on the website </w:t>
-      </w:r>
-      <w:proofErr w:type="gramStart"/>
-      <w:r>
-        <w:rPr>
-          <w:rFonts w:ascii="Segoe UI" w:hAnsi="Segoe UI" w:cs="Segoe UI"/>
-          <w:sz w:val="24"/>
-          <w:szCs w:val="40"/>
-        </w:rPr>
-        <w:t>its</w:t>
-      </w:r>
-      <w:proofErr w:type="gramEnd"/>
-      <w:r>
-        <w:rPr>
-          <w:rFonts w:ascii="Segoe UI" w:hAnsi="Segoe UI" w:cs="Segoe UI"/>
-          <w:sz w:val="24"/>
-          <w:szCs w:val="40"/>
-        </w:rPr>
-        <w:t xml:space="preserve"> uploaded to.  Each site has </w:t>
-      </w:r>
-      <w:proofErr w:type="gramStart"/>
-      <w:r>
-        <w:rPr>
-          <w:rFonts w:ascii="Segoe UI" w:hAnsi="Segoe UI" w:cs="Segoe UI"/>
-          <w:sz w:val="24"/>
-          <w:szCs w:val="40"/>
-        </w:rPr>
-        <w:t>their own</w:t>
-      </w:r>
-      <w:proofErr w:type="gramEnd"/>
-      <w:r>
-        <w:rPr>
-          <w:rFonts w:ascii="Segoe UI" w:hAnsi="Segoe UI" w:cs="Segoe UI"/>
-          <w:sz w:val="24"/>
-          <w:szCs w:val="40"/>
-        </w:rPr>
-        <w:t xml:space="preserve"> </w:t>
+        <w:t xml:space="preserve">Implement if applicable; this is going to be based on the website its uploaded to.  Each site has their own </w:t>
       </w:r>
       <w:r>
         <w:rPr>
@@ -8396,7 +7760,7 @@
 </file>
 
 <file path=customXml/itemProps1.xml><?xml version="1.0" encoding="utf-8"?>
-<ds:datastoreItem xmlns:ds="http://schemas.openxmlformats.org/officeDocument/2006/customXml" ds:itemID="{30B459CA-7171-4E28-B768-48CFC40981F1}">
+<ds:datastoreItem xmlns:ds="http://schemas.openxmlformats.org/officeDocument/2006/customXml" ds:itemID="{04D12D0C-8B41-4BE1-813D-339C9F09A861}">
   <ds:schemaRefs>
     <ds:schemaRef ds:uri="http://schemas.openxmlformats.org/officeDocument/2006/bibliography"/>
   </ds:schemaRefs>

</xml_diff>

<commit_message>
texture atlas dictionary (needs improvement; can make a single function for all atlases) need master volume setting AlienManager.as bug fixed about alien not firing after respawning; problem was the AlienProjectileManager.as pool was too low pool alien projectiles when offstage explosion at alien when collide hero new simple HUD
</commit_message>
<xml_diff>
--- a/Galaga/assets/Galaga Design Document.docx
+++ b/Galaga/assets/Galaga Design Document.docx
@@ -864,77 +864,131 @@
         </w:rPr>
         <w:t>.</w:t>
       </w:r>
+    </w:p>
+    <w:p>
+      <w:pPr>
+        <w:rPr>
+          <w:rFonts w:ascii="Segoe UI" w:hAnsi="Segoe UI" w:cs="Segoe UI"/>
+        </w:rPr>
+      </w:pPr>
+      <w:r>
+        <w:rPr>
+          <w:rFonts w:ascii="Segoe UI" w:hAnsi="Segoe UI" w:cs="Segoe UI"/>
+        </w:rPr>
+        <w:t xml:space="preserve">The </w:t>
+      </w:r>
+      <w:r>
+        <w:rPr>
+          <w:rFonts w:ascii="Segoe UI" w:hAnsi="Segoe UI" w:cs="Segoe UI"/>
+          <w:strike/>
+        </w:rPr>
+        <w:t>mouse button</w:t>
+      </w:r>
+      <w:r>
+        <w:rPr>
+          <w:rFonts w:ascii="Segoe UI" w:hAnsi="Segoe UI" w:cs="Segoe UI"/>
+        </w:rPr>
+        <w:t xml:space="preserve"> </w:t>
+      </w:r>
+      <w:r>
+        <w:rPr>
+          <w:rFonts w:ascii="Segoe UI" w:hAnsi="Segoe UI" w:cs="Segoe UI"/>
+        </w:rPr>
+        <w:t xml:space="preserve">space bar </w:t>
+      </w:r>
+      <w:r>
+        <w:rPr>
+          <w:rFonts w:ascii="Segoe UI" w:hAnsi="Segoe UI" w:cs="Segoe UI"/>
+        </w:rPr>
+        <w:t xml:space="preserve">(ctrl for now, my spacebar is screwed) </w:t>
+      </w:r>
+      <w:r>
+        <w:rPr>
+          <w:rFonts w:ascii="Segoe UI" w:hAnsi="Segoe UI" w:cs="Segoe UI"/>
+        </w:rPr>
+        <w:t>is used to fire the gun.</w:t>
+      </w:r>
+    </w:p>
+    <w:p>
+      <w:pPr>
+        <w:rPr>
+          <w:rFonts w:ascii="Segoe UI" w:hAnsi="Segoe UI" w:cs="Segoe UI"/>
+        </w:rPr>
+      </w:pPr>
+      <w:r>
+        <w:rPr>
+          <w:rFonts w:ascii="Segoe UI" w:hAnsi="Segoe UI" w:cs="Segoe UI"/>
+        </w:rPr>
+        <w:t>The movement controls are arrows keys. Escape to pause.</w:t>
+      </w:r>
+    </w:p>
+    <w:p>
+      <w:pPr>
+        <w:rPr>
+          <w:rFonts w:ascii="Segoe UI" w:hAnsi="Segoe UI" w:cs="Segoe UI"/>
+        </w:rPr>
+      </w:pPr>
+    </w:p>
+    <w:p>
+      <w:pPr>
+        <w:rPr>
+          <w:rFonts w:ascii="Segoe UI" w:hAnsi="Segoe UI" w:cs="Segoe UI"/>
+        </w:rPr>
+      </w:pPr>
+    </w:p>
+    <w:p>
+      <w:pPr>
+        <w:rPr>
+          <w:rFonts w:ascii="Segoe UI" w:hAnsi="Segoe UI" w:cs="Segoe UI"/>
+        </w:rPr>
+      </w:pPr>
+      <w:r>
+        <w:rPr>
+          <w:rFonts w:ascii="Segoe UI" w:hAnsi="Segoe UI" w:cs="Segoe UI"/>
+        </w:rPr>
+        <w:t>Next GDD</w:t>
+      </w:r>
+    </w:p>
+    <w:p>
+      <w:pPr>
+        <w:pStyle w:val="ListParagraph"/>
+        <w:numPr>
+          <w:ilvl w:val="0"/>
+          <w:numId w:val="10"/>
+        </w:numPr>
+        <w:rPr>
+          <w:rFonts w:ascii="Segoe UI" w:hAnsi="Segoe UI" w:cs="Segoe UI"/>
+        </w:rPr>
+      </w:pPr>
+      <w:r>
+        <w:rPr>
+          <w:rFonts w:ascii="Segoe UI" w:hAnsi="Segoe UI" w:cs="Segoe UI"/>
+        </w:rPr>
+        <w:t>Introduction</w:t>
+      </w:r>
+    </w:p>
+    <w:p>
+      <w:pPr>
+        <w:pStyle w:val="ListParagraph"/>
+        <w:numPr>
+          <w:ilvl w:val="1"/>
+          <w:numId w:val="10"/>
+        </w:numPr>
+        <w:rPr>
+          <w:rFonts w:ascii="Segoe UI" w:hAnsi="Segoe UI" w:cs="Segoe UI"/>
+        </w:rPr>
+      </w:pPr>
+      <w:r>
+        <w:rPr>
+          <w:rFonts w:ascii="Segoe UI" w:hAnsi="Segoe UI" w:cs="Segoe UI"/>
+        </w:rPr>
+        <w:t>Short game intro; describe gameplay in a few sentences and what the point of the game is.  What needs to be accomplished and why someone will play this game.</w:t>
+      </w:r>
       <w:bookmarkStart w:id="0" w:name="_GoBack"/>
       <w:bookmarkEnd w:id="0"/>
     </w:p>
     <w:p>
       <w:pPr>
-        <w:rPr>
-          <w:rFonts w:ascii="Segoe UI" w:hAnsi="Segoe UI" w:cs="Segoe UI"/>
-        </w:rPr>
-      </w:pPr>
-      <w:r>
-        <w:rPr>
-          <w:rFonts w:ascii="Segoe UI" w:hAnsi="Segoe UI" w:cs="Segoe UI"/>
-        </w:rPr>
-        <w:t xml:space="preserve">The </w:t>
-      </w:r>
-      <w:r>
-        <w:rPr>
-          <w:rFonts w:ascii="Segoe UI" w:hAnsi="Segoe UI" w:cs="Segoe UI"/>
-          <w:strike/>
-        </w:rPr>
-        <w:t>mouse button</w:t>
-      </w:r>
-      <w:r>
-        <w:rPr>
-          <w:rFonts w:ascii="Segoe UI" w:hAnsi="Segoe UI" w:cs="Segoe UI"/>
-        </w:rPr>
-        <w:t xml:space="preserve"> </w:t>
-      </w:r>
-      <w:r>
-        <w:rPr>
-          <w:rFonts w:ascii="Segoe UI" w:hAnsi="Segoe UI" w:cs="Segoe UI"/>
-        </w:rPr>
-        <w:t xml:space="preserve">space bar </w:t>
-      </w:r>
-      <w:r>
-        <w:rPr>
-          <w:rFonts w:ascii="Segoe UI" w:hAnsi="Segoe UI" w:cs="Segoe UI"/>
-        </w:rPr>
-        <w:t>is used to fire the gun.</w:t>
-      </w:r>
-    </w:p>
-    <w:p>
-      <w:pPr>
-        <w:rPr>
-          <w:rFonts w:ascii="Segoe UI" w:hAnsi="Segoe UI" w:cs="Segoe UI"/>
-        </w:rPr>
-      </w:pPr>
-    </w:p>
-    <w:p>
-      <w:pPr>
-        <w:rPr>
-          <w:rFonts w:ascii="Segoe UI" w:hAnsi="Segoe UI" w:cs="Segoe UI"/>
-        </w:rPr>
-      </w:pPr>
-    </w:p>
-    <w:p>
-      <w:pPr>
-        <w:rPr>
-          <w:rFonts w:ascii="Segoe UI" w:hAnsi="Segoe UI" w:cs="Segoe UI"/>
-        </w:rPr>
-      </w:pPr>
-      <w:r>
-        <w:rPr>
-          <w:rFonts w:ascii="Segoe UI" w:hAnsi="Segoe UI" w:cs="Segoe UI"/>
-        </w:rPr>
-        <w:lastRenderedPageBreak/>
-        <w:t>Next GDD</w:t>
-      </w:r>
-    </w:p>
-    <w:p>
-      <w:pPr>
         <w:pStyle w:val="ListParagraph"/>
         <w:numPr>
           <w:ilvl w:val="0"/>
@@ -948,7 +1002,115 @@
         <w:rPr>
           <w:rFonts w:ascii="Segoe UI" w:hAnsi="Segoe UI" w:cs="Segoe UI"/>
         </w:rPr>
-        <w:t>Introduction</w:t>
+        <w:t>Game Mechanics</w:t>
+      </w:r>
+    </w:p>
+    <w:p>
+      <w:pPr>
+        <w:pStyle w:val="ListParagraph"/>
+        <w:numPr>
+          <w:ilvl w:val="1"/>
+          <w:numId w:val="10"/>
+        </w:numPr>
+        <w:rPr>
+          <w:rFonts w:ascii="Segoe UI" w:hAnsi="Segoe UI" w:cs="Segoe UI"/>
+        </w:rPr>
+      </w:pPr>
+      <w:r>
+        <w:rPr>
+          <w:rFonts w:ascii="Segoe UI" w:hAnsi="Segoe UI" w:cs="Segoe UI"/>
+        </w:rPr>
+        <w:t>Controls and what they do in detail</w:t>
+      </w:r>
+    </w:p>
+    <w:p>
+      <w:pPr>
+        <w:pStyle w:val="ListParagraph"/>
+        <w:numPr>
+          <w:ilvl w:val="1"/>
+          <w:numId w:val="10"/>
+        </w:numPr>
+        <w:rPr>
+          <w:rFonts w:ascii="Segoe UI" w:hAnsi="Segoe UI" w:cs="Segoe UI"/>
+        </w:rPr>
+      </w:pPr>
+      <w:r>
+        <w:rPr>
+          <w:rFonts w:ascii="Segoe UI" w:hAnsi="Segoe UI" w:cs="Segoe UI"/>
+        </w:rPr>
+        <w:t>Breakdown each element here and describe mechanics</w:t>
+      </w:r>
+    </w:p>
+    <w:p>
+      <w:pPr>
+        <w:pStyle w:val="ListParagraph"/>
+        <w:numPr>
+          <w:ilvl w:val="1"/>
+          <w:numId w:val="10"/>
+        </w:numPr>
+        <w:rPr>
+          <w:rFonts w:ascii="Segoe UI" w:hAnsi="Segoe UI" w:cs="Segoe UI"/>
+        </w:rPr>
+      </w:pPr>
+      <w:r>
+        <w:rPr>
+          <w:rFonts w:ascii="Segoe UI" w:hAnsi="Segoe UI" w:cs="Segoe UI"/>
+        </w:rPr>
+        <w:t>Player</w:t>
+      </w:r>
+    </w:p>
+    <w:p>
+      <w:pPr>
+        <w:pStyle w:val="ListParagraph"/>
+        <w:numPr>
+          <w:ilvl w:val="2"/>
+          <w:numId w:val="10"/>
+        </w:numPr>
+        <w:rPr>
+          <w:rFonts w:ascii="Segoe UI" w:hAnsi="Segoe UI" w:cs="Segoe UI"/>
+        </w:rPr>
+      </w:pPr>
+      <w:r>
+        <w:rPr>
+          <w:rFonts w:ascii="Segoe UI" w:hAnsi="Segoe UI" w:cs="Segoe UI"/>
+        </w:rPr>
+        <w:t>Movement</w:t>
+      </w:r>
+    </w:p>
+    <w:p>
+      <w:pPr>
+        <w:pStyle w:val="ListParagraph"/>
+        <w:numPr>
+          <w:ilvl w:val="1"/>
+          <w:numId w:val="10"/>
+        </w:numPr>
+        <w:rPr>
+          <w:rFonts w:ascii="Segoe UI" w:hAnsi="Segoe UI" w:cs="Segoe UI"/>
+        </w:rPr>
+      </w:pPr>
+      <w:r>
+        <w:rPr>
+          <w:rFonts w:ascii="Segoe UI" w:hAnsi="Segoe UI" w:cs="Segoe UI"/>
+        </w:rPr>
+        <w:t>Enemies</w:t>
+      </w:r>
+    </w:p>
+    <w:p>
+      <w:pPr>
+        <w:pStyle w:val="ListParagraph"/>
+        <w:numPr>
+          <w:ilvl w:val="1"/>
+          <w:numId w:val="10"/>
+        </w:numPr>
+        <w:rPr>
+          <w:rFonts w:ascii="Segoe UI" w:hAnsi="Segoe UI" w:cs="Segoe UI"/>
+        </w:rPr>
+      </w:pPr>
+      <w:r>
+        <w:rPr>
+          <w:rFonts w:ascii="Segoe UI" w:hAnsi="Segoe UI" w:cs="Segoe UI"/>
+        </w:rPr>
+        <w:t>Enemies AI</w:t>
       </w:r>
     </w:p>
     <w:p>
@@ -966,97 +1128,13 @@
         <w:rPr>
           <w:rFonts w:ascii="Segoe UI" w:hAnsi="Segoe UI" w:cs="Segoe UI"/>
         </w:rPr>
-        <w:t>Game Mechanics</w:t>
-      </w:r>
-    </w:p>
-    <w:p>
-      <w:pPr>
-        <w:pStyle w:val="ListParagraph"/>
-        <w:numPr>
-          <w:ilvl w:val="1"/>
-          <w:numId w:val="10"/>
-        </w:numPr>
-        <w:rPr>
-          <w:rFonts w:ascii="Segoe UI" w:hAnsi="Segoe UI" w:cs="Segoe UI"/>
-        </w:rPr>
-      </w:pPr>
-      <w:r>
-        <w:rPr>
-          <w:rFonts w:ascii="Segoe UI" w:hAnsi="Segoe UI" w:cs="Segoe UI"/>
-        </w:rPr>
-        <w:t>Breakdown each element here and describe mechanics</w:t>
-      </w:r>
-    </w:p>
-    <w:p>
-      <w:pPr>
-        <w:pStyle w:val="ListParagraph"/>
-        <w:numPr>
-          <w:ilvl w:val="1"/>
-          <w:numId w:val="10"/>
-        </w:numPr>
-        <w:rPr>
-          <w:rFonts w:ascii="Segoe UI" w:hAnsi="Segoe UI" w:cs="Segoe UI"/>
-        </w:rPr>
-      </w:pPr>
-      <w:r>
-        <w:rPr>
-          <w:rFonts w:ascii="Segoe UI" w:hAnsi="Segoe UI" w:cs="Segoe UI"/>
-        </w:rPr>
-        <w:t>Player</w:t>
-      </w:r>
-    </w:p>
-    <w:p>
-      <w:pPr>
-        <w:pStyle w:val="ListParagraph"/>
-        <w:numPr>
-          <w:ilvl w:val="2"/>
-          <w:numId w:val="10"/>
-        </w:numPr>
-        <w:rPr>
-          <w:rFonts w:ascii="Segoe UI" w:hAnsi="Segoe UI" w:cs="Segoe UI"/>
-        </w:rPr>
-      </w:pPr>
-      <w:r>
-        <w:rPr>
-          <w:rFonts w:ascii="Segoe UI" w:hAnsi="Segoe UI" w:cs="Segoe UI"/>
-        </w:rPr>
-        <w:t>Movement</w:t>
-      </w:r>
-    </w:p>
-    <w:p>
-      <w:pPr>
-        <w:pStyle w:val="ListParagraph"/>
-        <w:numPr>
-          <w:ilvl w:val="1"/>
-          <w:numId w:val="10"/>
-        </w:numPr>
-        <w:rPr>
-          <w:rFonts w:ascii="Segoe UI" w:hAnsi="Segoe UI" w:cs="Segoe UI"/>
-        </w:rPr>
-      </w:pPr>
-      <w:r>
-        <w:rPr>
-          <w:rFonts w:ascii="Segoe UI" w:hAnsi="Segoe UI" w:cs="Segoe UI"/>
-        </w:rPr>
-        <w:t>Enemies</w:t>
-      </w:r>
-    </w:p>
-    <w:p>
-      <w:pPr>
-        <w:pStyle w:val="ListParagraph"/>
-        <w:numPr>
-          <w:ilvl w:val="1"/>
-          <w:numId w:val="10"/>
-        </w:numPr>
-        <w:rPr>
-          <w:rFonts w:ascii="Segoe UI" w:hAnsi="Segoe UI" w:cs="Segoe UI"/>
-        </w:rPr>
-      </w:pPr>
-      <w:r>
-        <w:rPr>
-          <w:rFonts w:ascii="Segoe UI" w:hAnsi="Segoe UI" w:cs="Segoe UI"/>
-        </w:rPr>
-        <w:t>Enemies AI</w:t>
+        <w:t>NPC’s</w:t>
+      </w:r>
+      <w:r>
+        <w:rPr>
+          <w:rFonts w:ascii="Segoe UI" w:hAnsi="Segoe UI" w:cs="Segoe UI"/>
+        </w:rPr>
+        <w:t xml:space="preserve"> (may not be needed if its under mechanics)</w:t>
       </w:r>
     </w:p>
     <w:p>
@@ -1074,13 +1152,7 @@
         <w:rPr>
           <w:rFonts w:ascii="Segoe UI" w:hAnsi="Segoe UI" w:cs="Segoe UI"/>
         </w:rPr>
-        <w:t>NPC’s</w:t>
-      </w:r>
-      <w:r>
-        <w:rPr>
-          <w:rFonts w:ascii="Segoe UI" w:hAnsi="Segoe UI" w:cs="Segoe UI"/>
-        </w:rPr>
-        <w:t xml:space="preserve"> (may not be needed if its under mechanics)</w:t>
+        <w:t>Story</w:t>
       </w:r>
     </w:p>
     <w:p>
@@ -1098,7 +1170,7 @@
         <w:rPr>
           <w:rFonts w:ascii="Segoe UI" w:hAnsi="Segoe UI" w:cs="Segoe UI"/>
         </w:rPr>
-        <w:t>Story</w:t>
+        <w:t>Gameflow / Game progression</w:t>
       </w:r>
     </w:p>
     <w:p>
@@ -1116,7 +1188,7 @@
         <w:rPr>
           <w:rFonts w:ascii="Segoe UI" w:hAnsi="Segoe UI" w:cs="Segoe UI"/>
         </w:rPr>
-        <w:t>Gameflow / Game progression</w:t>
+        <w:t>Maps</w:t>
       </w:r>
     </w:p>
     <w:p>
@@ -1134,24 +1206,6 @@
         <w:rPr>
           <w:rFonts w:ascii="Segoe UI" w:hAnsi="Segoe UI" w:cs="Segoe UI"/>
         </w:rPr>
-        <w:t>Maps</w:t>
-      </w:r>
-    </w:p>
-    <w:p>
-      <w:pPr>
-        <w:pStyle w:val="ListParagraph"/>
-        <w:numPr>
-          <w:ilvl w:val="0"/>
-          <w:numId w:val="10"/>
-        </w:numPr>
-        <w:rPr>
-          <w:rFonts w:ascii="Segoe UI" w:hAnsi="Segoe UI" w:cs="Segoe UI"/>
-        </w:rPr>
-      </w:pPr>
-      <w:r>
-        <w:rPr>
-          <w:rFonts w:ascii="Segoe UI" w:hAnsi="Segoe UI" w:cs="Segoe UI"/>
-        </w:rPr>
         <w:t>Menus</w:t>
       </w:r>
     </w:p>
@@ -1325,6 +1379,7 @@
           <w:rFonts w:ascii="Segoe UI" w:hAnsi="Segoe UI" w:cs="Segoe UI"/>
           <w:b/>
         </w:rPr>
+        <w:lastRenderedPageBreak/>
         <w:t>Screen</w:t>
       </w:r>
       <w:r>
@@ -1428,7 +1483,6 @@
         <w:rPr>
           <w:rFonts w:ascii="Segoe UI" w:hAnsi="Segoe UI" w:cs="Segoe UI"/>
         </w:rPr>
-        <w:lastRenderedPageBreak/>
         <w:t>Start Screen</w:t>
       </w:r>
     </w:p>
@@ -2027,6 +2081,7 @@
         <w:rPr>
           <w:rFonts w:ascii="Segoe UI" w:hAnsi="Segoe UI" w:cs="Segoe UI"/>
         </w:rPr>
+        <w:lastRenderedPageBreak/>
         <w:t>Enemies travel down the screen slowly and then as the game progresses they get faster.  Enemies spawn with a certain speed so they don’t get faster themselves but are spawned with their downward speed.</w:t>
       </w:r>
     </w:p>
@@ -2081,7 +2136,6 @@
         <w:rPr>
           <w:rFonts w:ascii="Segoe UI" w:hAnsi="Segoe UI" w:cs="Segoe UI"/>
         </w:rPr>
-        <w:lastRenderedPageBreak/>
         <w:t>Basic</w:t>
       </w:r>
     </w:p>
@@ -2691,6 +2745,7 @@
         <w:rPr>
           <w:rFonts w:ascii="Segoe UI" w:hAnsi="Segoe UI" w:cs="Segoe UI"/>
         </w:rPr>
+        <w:lastRenderedPageBreak/>
         <w:t>Projectiles</w:t>
       </w:r>
     </w:p>
@@ -2792,7 +2847,6 @@
           <w:rFonts w:ascii="Segoe UI" w:hAnsi="Segoe UI" w:cs="Segoe UI"/>
           <w:strike/>
         </w:rPr>
-        <w:lastRenderedPageBreak/>
         <w:t>Press escape (unpause)</w:t>
       </w:r>
     </w:p>
@@ -3373,6 +3427,7 @@
           <w:sz w:val="24"/>
           <w:szCs w:val="40"/>
         </w:rPr>
+        <w:lastRenderedPageBreak/>
         <w:t>This is a compilation of noteworthy things I discovered and may want to remember.</w:t>
       </w:r>
     </w:p>
@@ -3439,44 +3494,501 @@
           <w:sz w:val="24"/>
           <w:szCs w:val="40"/>
         </w:rPr>
+        <w:t>Cgmusic software can automatically make music.</w:t>
+      </w:r>
+    </w:p>
+    <w:p>
+      <w:pPr>
+        <w:rPr>
+          <w:rFonts w:ascii="Segoe UI" w:hAnsi="Segoe UI" w:cs="Segoe UI"/>
+          <w:b/>
+          <w:sz w:val="40"/>
+          <w:szCs w:val="40"/>
+        </w:rPr>
+      </w:pPr>
+      <w:r>
+        <w:rPr>
+          <w:rFonts w:ascii="Segoe UI" w:hAnsi="Segoe UI" w:cs="Segoe UI"/>
+          <w:b/>
+          <w:sz w:val="40"/>
+          <w:szCs w:val="40"/>
+        </w:rPr>
+        <w:t>Advanced Ideas</w:t>
+      </w:r>
+    </w:p>
+    <w:p>
+      <w:pPr>
+        <w:rPr>
+          <w:rFonts w:ascii="Segoe UI" w:hAnsi="Segoe UI" w:cs="Segoe UI"/>
+          <w:sz w:val="24"/>
+          <w:szCs w:val="40"/>
+        </w:rPr>
+      </w:pPr>
+      <w:r>
+        <w:rPr>
+          <w:rFonts w:ascii="Segoe UI" w:hAnsi="Segoe UI" w:cs="Segoe UI"/>
+          <w:sz w:val="24"/>
+          <w:szCs w:val="40"/>
+        </w:rPr>
+        <w:t>These ideas are above the scope of the basic gameplay I want to complete before moving onto more complicated ideas that may take some time or be scrapped altogether.</w:t>
+      </w:r>
+    </w:p>
+    <w:p>
+      <w:pPr>
+        <w:pStyle w:val="ListParagraph"/>
+        <w:numPr>
+          <w:ilvl w:val="0"/>
+          <w:numId w:val="6"/>
+        </w:numPr>
+        <w:rPr>
+          <w:rFonts w:ascii="Segoe UI" w:hAnsi="Segoe UI" w:cs="Segoe UI"/>
+          <w:sz w:val="24"/>
+          <w:szCs w:val="40"/>
+        </w:rPr>
+      </w:pPr>
+      <w:r>
+        <w:rPr>
+          <w:rFonts w:ascii="Segoe UI" w:hAnsi="Segoe UI" w:cs="Segoe UI"/>
+          <w:sz w:val="24"/>
+          <w:szCs w:val="40"/>
+        </w:rPr>
+        <w:t>Start screen touched up.</w:t>
+      </w:r>
+    </w:p>
+    <w:p>
+      <w:pPr>
+        <w:pStyle w:val="ListParagraph"/>
+        <w:numPr>
+          <w:ilvl w:val="0"/>
+          <w:numId w:val="6"/>
+        </w:numPr>
+        <w:rPr>
+          <w:rFonts w:ascii="Segoe UI" w:hAnsi="Segoe UI" w:cs="Segoe UI"/>
+          <w:sz w:val="24"/>
+          <w:szCs w:val="40"/>
+        </w:rPr>
+      </w:pPr>
+      <w:r>
+        <w:rPr>
+          <w:rFonts w:ascii="Segoe UI" w:hAnsi="Segoe UI" w:cs="Segoe UI"/>
+          <w:sz w:val="24"/>
+          <w:szCs w:val="40"/>
+        </w:rPr>
+        <w:t>Game over screen touched up.</w:t>
+      </w:r>
+    </w:p>
+    <w:p>
+      <w:pPr>
+        <w:pStyle w:val="ListParagraph"/>
+        <w:numPr>
+          <w:ilvl w:val="0"/>
+          <w:numId w:val="6"/>
+        </w:numPr>
+        <w:rPr>
+          <w:rFonts w:ascii="Segoe UI" w:hAnsi="Segoe UI" w:cs="Segoe UI"/>
+          <w:sz w:val="24"/>
+          <w:szCs w:val="40"/>
+        </w:rPr>
+      </w:pPr>
+      <w:r>
+        <w:rPr>
+          <w:rFonts w:ascii="Segoe UI" w:hAnsi="Segoe UI" w:cs="Segoe UI"/>
+          <w:sz w:val="24"/>
+          <w:szCs w:val="40"/>
+        </w:rPr>
+        <w:t xml:space="preserve">Good transitions between </w:t>
+      </w:r>
+      <w:r>
+        <w:rPr>
+          <w:rFonts w:ascii="Segoe UI" w:hAnsi="Segoe UI" w:cs="Segoe UI"/>
+          <w:sz w:val="24"/>
+          <w:szCs w:val="40"/>
+        </w:rPr>
+        <w:t>screens</w:t>
+      </w:r>
+      <w:r>
+        <w:rPr>
+          <w:rFonts w:ascii="Segoe UI" w:hAnsi="Segoe UI" w:cs="Segoe UI"/>
+          <w:sz w:val="24"/>
+          <w:szCs w:val="40"/>
+        </w:rPr>
+        <w:t>.</w:t>
+      </w:r>
+    </w:p>
+    <w:p>
+      <w:pPr>
+        <w:pStyle w:val="ListParagraph"/>
+        <w:numPr>
+          <w:ilvl w:val="0"/>
+          <w:numId w:val="6"/>
+        </w:numPr>
+        <w:rPr>
+          <w:rFonts w:ascii="Segoe UI" w:hAnsi="Segoe UI" w:cs="Segoe UI"/>
+          <w:sz w:val="24"/>
+          <w:szCs w:val="40"/>
+        </w:rPr>
+      </w:pPr>
+      <w:r>
+        <w:rPr>
+          <w:rFonts w:ascii="Segoe UI" w:hAnsi="Segoe UI" w:cs="Segoe UI"/>
+          <w:sz w:val="24"/>
+          <w:szCs w:val="40"/>
+        </w:rPr>
+        <w:t>Multiplier for scores.</w:t>
+      </w:r>
+    </w:p>
+    <w:p>
+      <w:pPr>
+        <w:pStyle w:val="ListParagraph"/>
+        <w:numPr>
+          <w:ilvl w:val="0"/>
+          <w:numId w:val="6"/>
+        </w:numPr>
+        <w:rPr>
+          <w:rFonts w:ascii="Segoe UI" w:hAnsi="Segoe UI" w:cs="Segoe UI"/>
+          <w:b/>
+          <w:sz w:val="24"/>
+          <w:szCs w:val="40"/>
+        </w:rPr>
+      </w:pPr>
+      <w:r>
+        <w:rPr>
+          <w:rFonts w:ascii="Segoe UI" w:hAnsi="Segoe UI" w:cs="Segoe UI"/>
+          <w:b/>
+          <w:sz w:val="24"/>
+          <w:szCs w:val="40"/>
+        </w:rPr>
+        <w:t>Maps</w:t>
+      </w:r>
+    </w:p>
+    <w:p>
+      <w:pPr>
+        <w:pStyle w:val="ListParagraph"/>
+        <w:numPr>
+          <w:ilvl w:val="1"/>
+          <w:numId w:val="6"/>
+        </w:numPr>
+        <w:rPr>
+          <w:rFonts w:ascii="Segoe UI" w:hAnsi="Segoe UI" w:cs="Segoe UI"/>
+          <w:sz w:val="24"/>
+          <w:szCs w:val="40"/>
+        </w:rPr>
+      </w:pPr>
+      <w:r>
+        <w:rPr>
+          <w:rFonts w:ascii="Segoe UI" w:hAnsi="Segoe UI" w:cs="Segoe UI"/>
+          <w:sz w:val="24"/>
+          <w:szCs w:val="40"/>
+        </w:rPr>
+        <w:t>Moving through destructible debris.</w:t>
+      </w:r>
+    </w:p>
+    <w:p>
+      <w:pPr>
+        <w:pStyle w:val="ListParagraph"/>
+        <w:numPr>
+          <w:ilvl w:val="1"/>
+          <w:numId w:val="6"/>
+        </w:numPr>
+        <w:rPr>
+          <w:rFonts w:ascii="Segoe UI" w:hAnsi="Segoe UI" w:cs="Segoe UI"/>
+          <w:sz w:val="24"/>
+          <w:szCs w:val="40"/>
+        </w:rPr>
+      </w:pPr>
+      <w:r>
+        <w:rPr>
+          <w:rFonts w:ascii="Segoe UI" w:hAnsi="Segoe UI" w:cs="Segoe UI"/>
+          <w:sz w:val="24"/>
+          <w:szCs w:val="40"/>
+        </w:rPr>
+        <w:t>Indestructible debris.</w:t>
+      </w:r>
+    </w:p>
+    <w:p>
+      <w:pPr>
+        <w:pStyle w:val="ListParagraph"/>
+        <w:numPr>
+          <w:ilvl w:val="1"/>
+          <w:numId w:val="6"/>
+        </w:numPr>
+        <w:rPr>
+          <w:rFonts w:ascii="Segoe UI" w:hAnsi="Segoe UI" w:cs="Segoe UI"/>
+          <w:sz w:val="24"/>
+          <w:szCs w:val="40"/>
+        </w:rPr>
+      </w:pPr>
+      <w:r>
+        <w:rPr>
+          <w:rFonts w:ascii="Segoe UI" w:hAnsi="Segoe UI" w:cs="Segoe UI"/>
+          <w:sz w:val="24"/>
+          <w:szCs w:val="40"/>
+        </w:rPr>
+        <w:t>Enclosed areas as if you were inside a building or large abandoned spaceship (gradius levels)</w:t>
+      </w:r>
+    </w:p>
+    <w:p>
+      <w:pPr>
+        <w:pStyle w:val="ListParagraph"/>
+        <w:numPr>
+          <w:ilvl w:val="0"/>
+          <w:numId w:val="6"/>
+        </w:numPr>
+        <w:rPr>
+          <w:rFonts w:ascii="Segoe UI" w:hAnsi="Segoe UI" w:cs="Segoe UI"/>
+          <w:b/>
+          <w:sz w:val="24"/>
+          <w:szCs w:val="40"/>
+        </w:rPr>
+      </w:pPr>
+      <w:r>
+        <w:rPr>
+          <w:rFonts w:ascii="Segoe UI" w:hAnsi="Segoe UI" w:cs="Segoe UI"/>
+          <w:b/>
+          <w:sz w:val="24"/>
+          <w:szCs w:val="40"/>
+        </w:rPr>
+        <w:t>Additional enemies</w:t>
+      </w:r>
+    </w:p>
+    <w:p>
+      <w:pPr>
+        <w:pStyle w:val="ListParagraph"/>
+        <w:numPr>
+          <w:ilvl w:val="1"/>
+          <w:numId w:val="6"/>
+        </w:numPr>
+        <w:rPr>
+          <w:rFonts w:ascii="Segoe UI" w:hAnsi="Segoe UI" w:cs="Segoe UI"/>
+          <w:b/>
+          <w:sz w:val="24"/>
+          <w:szCs w:val="40"/>
+        </w:rPr>
+      </w:pPr>
+      <w:r>
+        <w:rPr>
+          <w:rFonts w:ascii="Segoe UI" w:hAnsi="Segoe UI" w:cs="Segoe UI"/>
+          <w:sz w:val="24"/>
+          <w:szCs w:val="40"/>
+        </w:rPr>
+        <w:t>Meteors</w:t>
+      </w:r>
+    </w:p>
+    <w:p>
+      <w:pPr>
+        <w:pStyle w:val="ListParagraph"/>
+        <w:numPr>
+          <w:ilvl w:val="1"/>
+          <w:numId w:val="6"/>
+        </w:numPr>
+        <w:rPr>
+          <w:rFonts w:ascii="Segoe UI" w:hAnsi="Segoe UI" w:cs="Segoe UI"/>
+          <w:sz w:val="24"/>
+          <w:szCs w:val="40"/>
+        </w:rPr>
+      </w:pPr>
+      <w:r>
+        <w:rPr>
+          <w:rFonts w:ascii="Segoe UI" w:hAnsi="Segoe UI" w:cs="Segoe UI"/>
+          <w:sz w:val="24"/>
+          <w:szCs w:val="40"/>
+        </w:rPr>
+        <w:t>Each enemy type has a specific attack pattern and movement.</w:t>
+      </w:r>
+    </w:p>
+    <w:p>
+      <w:pPr>
+        <w:pStyle w:val="ListParagraph"/>
+        <w:numPr>
+          <w:ilvl w:val="1"/>
+          <w:numId w:val="6"/>
+        </w:numPr>
+        <w:rPr>
+          <w:rFonts w:ascii="Segoe UI" w:hAnsi="Segoe UI" w:cs="Segoe UI"/>
+          <w:sz w:val="24"/>
+          <w:szCs w:val="40"/>
+        </w:rPr>
+      </w:pPr>
+      <w:r>
+        <w:rPr>
+          <w:rFonts w:ascii="Segoe UI" w:hAnsi="Segoe UI" w:cs="Segoe UI"/>
+          <w:sz w:val="24"/>
+          <w:szCs w:val="40"/>
+        </w:rPr>
+        <w:t>Could introduce one enemy called “bionic android” that has intelligent movement (unpredictable). (black car from ridge racer skill)</w:t>
+      </w:r>
+    </w:p>
+    <w:p>
+      <w:pPr>
+        <w:pStyle w:val="ListParagraph"/>
+        <w:numPr>
+          <w:ilvl w:val="0"/>
+          <w:numId w:val="6"/>
+        </w:numPr>
+        <w:rPr>
+          <w:rFonts w:ascii="Segoe UI" w:hAnsi="Segoe UI" w:cs="Segoe UI"/>
+          <w:sz w:val="24"/>
+          <w:szCs w:val="40"/>
+        </w:rPr>
+      </w:pPr>
+      <w:r>
+        <w:rPr>
+          <w:rFonts w:ascii="Segoe UI" w:hAnsi="Segoe UI" w:cs="Segoe UI"/>
+          <w:sz w:val="24"/>
+          <w:szCs w:val="40"/>
+        </w:rPr>
+        <w:t>An innate shield ability that recharges over-time or can be recharged.</w:t>
+      </w:r>
+    </w:p>
+    <w:p>
+      <w:pPr>
+        <w:pStyle w:val="ListParagraph"/>
+        <w:numPr>
+          <w:ilvl w:val="1"/>
+          <w:numId w:val="6"/>
+        </w:numPr>
+        <w:rPr>
+          <w:rFonts w:ascii="Segoe UI" w:hAnsi="Segoe UI" w:cs="Segoe UI"/>
+          <w:sz w:val="24"/>
+          <w:szCs w:val="40"/>
+        </w:rPr>
+      </w:pPr>
+      <w:r>
+        <w:rPr>
+          <w:rFonts w:ascii="Segoe UI" w:hAnsi="Segoe UI" w:cs="Segoe UI"/>
+          <w:sz w:val="24"/>
+          <w:szCs w:val="40"/>
+        </w:rPr>
+        <w:t>This is a buffer to the player’s health and gets taken down first.</w:t>
+      </w:r>
+    </w:p>
+    <w:p>
+      <w:pPr>
+        <w:pStyle w:val="ListParagraph"/>
+        <w:numPr>
+          <w:ilvl w:val="0"/>
+          <w:numId w:val="6"/>
+        </w:numPr>
+        <w:rPr>
+          <w:rFonts w:ascii="Segoe UI" w:hAnsi="Segoe UI" w:cs="Segoe UI"/>
+          <w:sz w:val="24"/>
+          <w:szCs w:val="40"/>
+        </w:rPr>
+      </w:pPr>
+      <w:r>
+        <w:rPr>
+          <w:rFonts w:ascii="Segoe UI" w:hAnsi="Segoe UI" w:cs="Segoe UI"/>
+          <w:sz w:val="24"/>
+          <w:szCs w:val="40"/>
+        </w:rPr>
+        <w:t>Special power-ups, multiplier bonuses etc flow down the screen for the player to pick up.</w:t>
+      </w:r>
+      <w:r>
+        <w:rPr>
+          <w:rFonts w:ascii="Segoe UI" w:hAnsi="Segoe UI" w:cs="Segoe UI"/>
+          <w:sz w:val="24"/>
+          <w:szCs w:val="40"/>
+        </w:rPr>
+        <w:t xml:space="preserve">  These should be temporary.</w:t>
+      </w:r>
+    </w:p>
+    <w:p>
+      <w:pPr>
+        <w:pStyle w:val="ListParagraph"/>
+        <w:numPr>
+          <w:ilvl w:val="0"/>
+          <w:numId w:val="6"/>
+        </w:numPr>
+        <w:rPr>
+          <w:rFonts w:ascii="Segoe UI" w:hAnsi="Segoe UI" w:cs="Segoe UI"/>
+          <w:sz w:val="24"/>
+          <w:szCs w:val="40"/>
+        </w:rPr>
+      </w:pPr>
+      <w:r>
+        <w:rPr>
+          <w:rFonts w:ascii="Segoe UI" w:hAnsi="Segoe UI" w:cs="Segoe UI"/>
+          <w:sz w:val="24"/>
+          <w:szCs w:val="40"/>
+        </w:rPr>
+        <w:t>Secret areas that are accessed while playing the game.  For example in star fox there were secret levels if you flew into a specific ring or flew through rings in a certain order or sho</w:t>
+      </w:r>
+      <w:r>
+        <w:rPr>
+          <w:rFonts w:ascii="Segoe UI" w:hAnsi="Segoe UI" w:cs="Segoe UI"/>
+          <w:sz w:val="24"/>
+          <w:szCs w:val="40"/>
+        </w:rPr>
+        <w:t>o</w:t>
+      </w:r>
+      <w:r>
+        <w:rPr>
+          <w:rFonts w:ascii="Segoe UI" w:hAnsi="Segoe UI" w:cs="Segoe UI"/>
+          <w:sz w:val="24"/>
+          <w:szCs w:val="40"/>
+        </w:rPr>
+        <w:t>t a meteor with a face on it and destroyed it and slammed into it.</w:t>
+      </w:r>
+    </w:p>
+    <w:p>
+      <w:pPr>
+        <w:pStyle w:val="ListParagraph"/>
+        <w:numPr>
+          <w:ilvl w:val="0"/>
+          <w:numId w:val="6"/>
+        </w:numPr>
+        <w:rPr>
+          <w:rFonts w:ascii="Segoe UI" w:hAnsi="Segoe UI" w:cs="Segoe UI"/>
+          <w:sz w:val="24"/>
+          <w:szCs w:val="40"/>
+        </w:rPr>
+      </w:pPr>
+      <w:r>
+        <w:rPr>
+          <w:rFonts w:ascii="Segoe UI" w:hAnsi="Segoe UI" w:cs="Segoe UI"/>
+          <w:sz w:val="24"/>
+          <w:szCs w:val="40"/>
+        </w:rPr>
+        <w:t>The background will transition to another background as the game gets harder.</w:t>
+      </w:r>
+    </w:p>
+    <w:p>
+      <w:pPr>
+        <w:pStyle w:val="ListParagraph"/>
+        <w:numPr>
+          <w:ilvl w:val="1"/>
+          <w:numId w:val="6"/>
+        </w:numPr>
+        <w:rPr>
+          <w:rFonts w:ascii="Segoe UI" w:hAnsi="Segoe UI" w:cs="Segoe UI"/>
+          <w:sz w:val="24"/>
+          <w:szCs w:val="40"/>
+        </w:rPr>
+      </w:pPr>
+      <w:r>
+        <w:rPr>
+          <w:rFonts w:ascii="Segoe UI" w:hAnsi="Segoe UI" w:cs="Segoe UI"/>
+          <w:sz w:val="24"/>
+          <w:szCs w:val="40"/>
+        </w:rPr>
         <w:lastRenderedPageBreak/>
-        <w:t>Cgmusic software can automatically make music.</w:t>
-      </w:r>
-    </w:p>
-    <w:p>
-      <w:pPr>
-        <w:rPr>
-          <w:rFonts w:ascii="Segoe UI" w:hAnsi="Segoe UI" w:cs="Segoe UI"/>
-          <w:b/>
-          <w:sz w:val="40"/>
-          <w:szCs w:val="40"/>
-        </w:rPr>
-      </w:pPr>
-      <w:r>
-        <w:rPr>
-          <w:rFonts w:ascii="Segoe UI" w:hAnsi="Segoe UI" w:cs="Segoe UI"/>
-          <w:b/>
-          <w:sz w:val="40"/>
-          <w:szCs w:val="40"/>
-        </w:rPr>
-        <w:t>Advanced Ideas</w:t>
-      </w:r>
-    </w:p>
-    <w:p>
-      <w:pPr>
-        <w:rPr>
-          <w:rFonts w:ascii="Segoe UI" w:hAnsi="Segoe UI" w:cs="Segoe UI"/>
-          <w:sz w:val="24"/>
-          <w:szCs w:val="40"/>
-        </w:rPr>
-      </w:pPr>
-      <w:r>
-        <w:rPr>
-          <w:rFonts w:ascii="Segoe UI" w:hAnsi="Segoe UI" w:cs="Segoe UI"/>
-          <w:sz w:val="24"/>
-          <w:szCs w:val="40"/>
-        </w:rPr>
-        <w:t>These ideas are above the scope of the basic gameplay I want to complete before moving onto more complicated ideas that may take some time or be scrapped altogether.</w:t>
+        <w:t>Problems:  Since the game is “infinite” the background will h</w:t>
+      </w:r>
+      <w:r>
+        <w:rPr>
+          <w:rFonts w:ascii="Segoe UI" w:hAnsi="Segoe UI" w:cs="Segoe UI"/>
+          <w:sz w:val="24"/>
+          <w:szCs w:val="40"/>
+        </w:rPr>
+        <w:t>a</w:t>
+      </w:r>
+      <w:r>
+        <w:rPr>
+          <w:rFonts w:ascii="Segoe UI" w:hAnsi="Segoe UI" w:cs="Segoe UI"/>
+          <w:sz w:val="24"/>
+          <w:szCs w:val="40"/>
+        </w:rPr>
+        <w:t>ve to stop transitioning.  Or better yet the background has no bearing on the difficulty of the game.  The background image will transition as a queue that the game is getting harder?</w:t>
       </w:r>
     </w:p>
     <w:p>
@@ -3498,7 +4010,7 @@
           <w:sz w:val="24"/>
           <w:szCs w:val="40"/>
         </w:rPr>
-        <w:t>Start screen touched up.</w:t>
+        <w:t>Transitioned backgrounds.</w:t>
       </w:r>
     </w:p>
     <w:p>
@@ -3520,7 +4032,7 @@
           <w:sz w:val="24"/>
           <w:szCs w:val="40"/>
         </w:rPr>
-        <w:t>Game over screen touched up.</w:t>
+        <w:t>The player is able to choose their starting ship.</w:t>
       </w:r>
     </w:p>
     <w:p>
@@ -3532,33 +4044,41 @@
         </w:numPr>
         <w:rPr>
           <w:rFonts w:ascii="Segoe UI" w:hAnsi="Segoe UI" w:cs="Segoe UI"/>
-          <w:sz w:val="24"/>
-          <w:szCs w:val="40"/>
-        </w:rPr>
-      </w:pPr>
-      <w:r>
-        <w:rPr>
-          <w:rFonts w:ascii="Segoe UI" w:hAnsi="Segoe UI" w:cs="Segoe UI"/>
-          <w:sz w:val="24"/>
-          <w:szCs w:val="40"/>
-        </w:rPr>
-        <w:t xml:space="preserve">Good transitions between </w:t>
-      </w:r>
-      <w:r>
-        <w:rPr>
-          <w:rFonts w:ascii="Segoe UI" w:hAnsi="Segoe UI" w:cs="Segoe UI"/>
-          <w:sz w:val="24"/>
-          <w:szCs w:val="40"/>
-        </w:rPr>
-        <w:t>screens</w:t>
-      </w:r>
-      <w:r>
-        <w:rPr>
-          <w:rFonts w:ascii="Segoe UI" w:hAnsi="Segoe UI" w:cs="Segoe UI"/>
-          <w:sz w:val="24"/>
-          <w:szCs w:val="40"/>
-        </w:rPr>
-        <w:t>.</w:t>
+          <w:b/>
+          <w:sz w:val="24"/>
+          <w:szCs w:val="40"/>
+        </w:rPr>
+      </w:pPr>
+      <w:r>
+        <w:rPr>
+          <w:rFonts w:ascii="Segoe UI" w:hAnsi="Segoe UI" w:cs="Segoe UI"/>
+          <w:b/>
+          <w:sz w:val="24"/>
+          <w:szCs w:val="40"/>
+        </w:rPr>
+        <w:t>Stats System</w:t>
+      </w:r>
+    </w:p>
+    <w:p>
+      <w:pPr>
+        <w:pStyle w:val="ListParagraph"/>
+        <w:numPr>
+          <w:ilvl w:val="1"/>
+          <w:numId w:val="6"/>
+        </w:numPr>
+        <w:rPr>
+          <w:rFonts w:ascii="Segoe UI" w:hAnsi="Segoe UI" w:cs="Segoe UI"/>
+          <w:sz w:val="24"/>
+          <w:szCs w:val="40"/>
+        </w:rPr>
+      </w:pPr>
+      <w:r>
+        <w:rPr>
+          <w:rFonts w:ascii="Segoe UI" w:hAnsi="Segoe UI" w:cs="Segoe UI"/>
+          <w:sz w:val="24"/>
+          <w:szCs w:val="40"/>
+        </w:rPr>
+        <w:t>The player comes with default stats can later be upgraded or changed in various ways.</w:t>
       </w:r>
     </w:p>
     <w:p>
@@ -3570,17 +4090,247 @@
         </w:numPr>
         <w:rPr>
           <w:rFonts w:ascii="Segoe UI" w:hAnsi="Segoe UI" w:cs="Segoe UI"/>
-          <w:sz w:val="24"/>
-          <w:szCs w:val="40"/>
-        </w:rPr>
-      </w:pPr>
-      <w:r>
-        <w:rPr>
-          <w:rFonts w:ascii="Segoe UI" w:hAnsi="Segoe UI" w:cs="Segoe UI"/>
-          <w:sz w:val="24"/>
-          <w:szCs w:val="40"/>
-        </w:rPr>
-        <w:t>Multiplier for scores.</w:t>
+          <w:b/>
+          <w:sz w:val="24"/>
+          <w:szCs w:val="40"/>
+        </w:rPr>
+      </w:pPr>
+      <w:r>
+        <w:rPr>
+          <w:rFonts w:ascii="Segoe UI" w:hAnsi="Segoe UI" w:cs="Segoe UI"/>
+          <w:b/>
+          <w:sz w:val="24"/>
+          <w:szCs w:val="40"/>
+        </w:rPr>
+        <w:t>Upgrades</w:t>
+      </w:r>
+    </w:p>
+    <w:p>
+      <w:pPr>
+        <w:pStyle w:val="ListParagraph"/>
+        <w:numPr>
+          <w:ilvl w:val="1"/>
+          <w:numId w:val="6"/>
+        </w:numPr>
+        <w:rPr>
+          <w:rFonts w:ascii="Segoe UI" w:hAnsi="Segoe UI" w:cs="Segoe UI"/>
+          <w:sz w:val="24"/>
+          <w:szCs w:val="40"/>
+        </w:rPr>
+      </w:pPr>
+      <w:r>
+        <w:rPr>
+          <w:rFonts w:ascii="Segoe UI" w:hAnsi="Segoe UI" w:cs="Segoe UI"/>
+          <w:sz w:val="24"/>
+          <w:szCs w:val="40"/>
+        </w:rPr>
+        <w:t>The ability to upgrade your ship.</w:t>
+      </w:r>
+    </w:p>
+    <w:p>
+      <w:pPr>
+        <w:pStyle w:val="ListParagraph"/>
+        <w:numPr>
+          <w:ilvl w:val="1"/>
+          <w:numId w:val="6"/>
+        </w:numPr>
+        <w:rPr>
+          <w:rFonts w:ascii="Segoe UI" w:hAnsi="Segoe UI" w:cs="Segoe UI"/>
+          <w:sz w:val="24"/>
+          <w:szCs w:val="40"/>
+        </w:rPr>
+      </w:pPr>
+      <w:r>
+        <w:rPr>
+          <w:rFonts w:ascii="Segoe UI" w:hAnsi="Segoe UI" w:cs="Segoe UI"/>
+          <w:sz w:val="24"/>
+          <w:szCs w:val="40"/>
+        </w:rPr>
+        <w:t>Upgrades can be similar to the old SNES side-shooter plane game that had those “options” around the plane that are like AI.</w:t>
+      </w:r>
+      <w:r>
+        <w:rPr>
+          <w:rFonts w:ascii="Segoe UI" w:hAnsi="Segoe UI" w:cs="Segoe UI"/>
+          <w:sz w:val="24"/>
+          <w:szCs w:val="40"/>
+        </w:rPr>
+        <w:t xml:space="preserve"> (Gradius)</w:t>
+      </w:r>
+    </w:p>
+    <w:p>
+      <w:pPr>
+        <w:pStyle w:val="ListParagraph"/>
+        <w:numPr>
+          <w:ilvl w:val="1"/>
+          <w:numId w:val="6"/>
+        </w:numPr>
+        <w:rPr>
+          <w:rFonts w:ascii="Segoe UI" w:hAnsi="Segoe UI" w:cs="Segoe UI"/>
+          <w:sz w:val="24"/>
+          <w:szCs w:val="40"/>
+        </w:rPr>
+      </w:pPr>
+      <w:r>
+        <w:rPr>
+          <w:rFonts w:ascii="Segoe UI" w:hAnsi="Segoe UI" w:cs="Segoe UI"/>
+          <w:sz w:val="24"/>
+          <w:szCs w:val="40"/>
+        </w:rPr>
+        <w:t>Upgrades can be visual upgrades.  The exchanging of parts of the ship.  Upgrading a gun to a missile shooter.</w:t>
+      </w:r>
+    </w:p>
+    <w:p>
+      <w:pPr>
+        <w:pStyle w:val="ListParagraph"/>
+        <w:numPr>
+          <w:ilvl w:val="1"/>
+          <w:numId w:val="6"/>
+        </w:numPr>
+        <w:rPr>
+          <w:rFonts w:ascii="Segoe UI" w:hAnsi="Segoe UI" w:cs="Segoe UI"/>
+          <w:sz w:val="24"/>
+          <w:szCs w:val="40"/>
+        </w:rPr>
+      </w:pPr>
+      <w:r>
+        <w:rPr>
+          <w:rFonts w:ascii="Segoe UI" w:hAnsi="Segoe UI" w:cs="Segoe UI"/>
+          <w:sz w:val="24"/>
+          <w:szCs w:val="40"/>
+        </w:rPr>
+        <w:t>Upgrades can be similar to the game Armored Core.  The user can build their ship from various parts.</w:t>
+      </w:r>
+    </w:p>
+    <w:p>
+      <w:pPr>
+        <w:pStyle w:val="ListParagraph"/>
+        <w:numPr>
+          <w:ilvl w:val="2"/>
+          <w:numId w:val="6"/>
+        </w:numPr>
+        <w:rPr>
+          <w:rFonts w:ascii="Segoe UI" w:hAnsi="Segoe UI" w:cs="Segoe UI"/>
+          <w:sz w:val="24"/>
+          <w:szCs w:val="40"/>
+        </w:rPr>
+      </w:pPr>
+      <w:r>
+        <w:rPr>
+          <w:rFonts w:ascii="Segoe UI" w:hAnsi="Segoe UI" w:cs="Segoe UI"/>
+          <w:sz w:val="24"/>
+          <w:szCs w:val="40"/>
+        </w:rPr>
+        <w:t>Body</w:t>
+      </w:r>
+    </w:p>
+    <w:p>
+      <w:pPr>
+        <w:pStyle w:val="ListParagraph"/>
+        <w:numPr>
+          <w:ilvl w:val="2"/>
+          <w:numId w:val="6"/>
+        </w:numPr>
+        <w:rPr>
+          <w:rFonts w:ascii="Segoe UI" w:hAnsi="Segoe UI" w:cs="Segoe UI"/>
+          <w:sz w:val="24"/>
+          <w:szCs w:val="40"/>
+        </w:rPr>
+      </w:pPr>
+      <w:r>
+        <w:rPr>
+          <w:rFonts w:ascii="Segoe UI" w:hAnsi="Segoe UI" w:cs="Segoe UI"/>
+          <w:sz w:val="24"/>
+          <w:szCs w:val="40"/>
+        </w:rPr>
+        <w:t>Weapons</w:t>
+      </w:r>
+    </w:p>
+    <w:p>
+      <w:pPr>
+        <w:pStyle w:val="ListParagraph"/>
+        <w:numPr>
+          <w:ilvl w:val="2"/>
+          <w:numId w:val="6"/>
+        </w:numPr>
+        <w:rPr>
+          <w:rFonts w:ascii="Segoe UI" w:hAnsi="Segoe UI" w:cs="Segoe UI"/>
+          <w:sz w:val="24"/>
+          <w:szCs w:val="40"/>
+        </w:rPr>
+      </w:pPr>
+      <w:r>
+        <w:rPr>
+          <w:rFonts w:ascii="Segoe UI" w:hAnsi="Segoe UI" w:cs="Segoe UI"/>
+          <w:sz w:val="24"/>
+          <w:szCs w:val="40"/>
+        </w:rPr>
+        <w:t>Boosters</w:t>
+      </w:r>
+    </w:p>
+    <w:p>
+      <w:pPr>
+        <w:pStyle w:val="ListParagraph"/>
+        <w:numPr>
+          <w:ilvl w:val="2"/>
+          <w:numId w:val="6"/>
+        </w:numPr>
+        <w:rPr>
+          <w:rFonts w:ascii="Segoe UI" w:hAnsi="Segoe UI" w:cs="Segoe UI"/>
+          <w:sz w:val="24"/>
+          <w:szCs w:val="40"/>
+        </w:rPr>
+      </w:pPr>
+      <w:r>
+        <w:rPr>
+          <w:rFonts w:ascii="Segoe UI" w:hAnsi="Segoe UI" w:cs="Segoe UI"/>
+          <w:sz w:val="24"/>
+          <w:szCs w:val="40"/>
+        </w:rPr>
+        <w:t>Wings</w:t>
+      </w:r>
+    </w:p>
+    <w:p>
+      <w:pPr>
+        <w:pStyle w:val="ListParagraph"/>
+        <w:numPr>
+          <w:ilvl w:val="2"/>
+          <w:numId w:val="6"/>
+        </w:numPr>
+        <w:rPr>
+          <w:rFonts w:ascii="Segoe UI" w:hAnsi="Segoe UI" w:cs="Segoe UI"/>
+          <w:sz w:val="24"/>
+          <w:szCs w:val="40"/>
+        </w:rPr>
+      </w:pPr>
+      <w:r>
+        <w:rPr>
+          <w:rFonts w:ascii="Segoe UI" w:hAnsi="Segoe UI" w:cs="Segoe UI"/>
+          <w:sz w:val="24"/>
+          <w:szCs w:val="40"/>
+        </w:rPr>
+        <w:t>Fuel</w:t>
+      </w:r>
+    </w:p>
+    <w:p>
+      <w:pPr>
+        <w:pStyle w:val="ListParagraph"/>
+        <w:numPr>
+          <w:ilvl w:val="1"/>
+          <w:numId w:val="6"/>
+        </w:numPr>
+        <w:rPr>
+          <w:rFonts w:ascii="Segoe UI" w:hAnsi="Segoe UI" w:cs="Segoe UI"/>
+          <w:sz w:val="24"/>
+          <w:szCs w:val="40"/>
+        </w:rPr>
+      </w:pPr>
+      <w:r>
+        <w:rPr>
+          <w:rFonts w:ascii="Segoe UI" w:hAnsi="Segoe UI" w:cs="Segoe UI"/>
+          <w:sz w:val="24"/>
+          <w:szCs w:val="40"/>
+        </w:rPr>
+        <w:t>There can be various different parts to mix and choose that boost overall stats.</w:t>
       </w:r>
     </w:p>
     <w:p>
@@ -3604,73 +4354,140 @@
           <w:sz w:val="24"/>
           <w:szCs w:val="40"/>
         </w:rPr>
-        <w:t>Maps</w:t>
-      </w:r>
-    </w:p>
-    <w:p>
-      <w:pPr>
-        <w:pStyle w:val="ListParagraph"/>
-        <w:numPr>
-          <w:ilvl w:val="1"/>
-          <w:numId w:val="6"/>
-        </w:numPr>
-        <w:rPr>
-          <w:rFonts w:ascii="Segoe UI" w:hAnsi="Segoe UI" w:cs="Segoe UI"/>
-          <w:sz w:val="24"/>
-          <w:szCs w:val="40"/>
-        </w:rPr>
-      </w:pPr>
-      <w:r>
-        <w:rPr>
-          <w:rFonts w:ascii="Segoe UI" w:hAnsi="Segoe UI" w:cs="Segoe UI"/>
-          <w:sz w:val="24"/>
-          <w:szCs w:val="40"/>
-        </w:rPr>
-        <w:t>Moving through destructible debris.</w:t>
-      </w:r>
-    </w:p>
-    <w:p>
-      <w:pPr>
-        <w:pStyle w:val="ListParagraph"/>
-        <w:numPr>
-          <w:ilvl w:val="1"/>
-          <w:numId w:val="6"/>
-        </w:numPr>
-        <w:rPr>
-          <w:rFonts w:ascii="Segoe UI" w:hAnsi="Segoe UI" w:cs="Segoe UI"/>
-          <w:sz w:val="24"/>
-          <w:szCs w:val="40"/>
-        </w:rPr>
-      </w:pPr>
-      <w:r>
-        <w:rPr>
-          <w:rFonts w:ascii="Segoe UI" w:hAnsi="Segoe UI" w:cs="Segoe UI"/>
-          <w:sz w:val="24"/>
-          <w:szCs w:val="40"/>
-        </w:rPr>
-        <w:t>Indestructible debris.</w:t>
-      </w:r>
-    </w:p>
-    <w:p>
-      <w:pPr>
-        <w:pStyle w:val="ListParagraph"/>
-        <w:numPr>
-          <w:ilvl w:val="1"/>
-          <w:numId w:val="6"/>
-        </w:numPr>
-        <w:rPr>
-          <w:rFonts w:ascii="Segoe UI" w:hAnsi="Segoe UI" w:cs="Segoe UI"/>
-          <w:sz w:val="24"/>
-          <w:szCs w:val="40"/>
-        </w:rPr>
-      </w:pPr>
-      <w:r>
-        <w:rPr>
-          <w:rFonts w:ascii="Segoe UI" w:hAnsi="Segoe UI" w:cs="Segoe UI"/>
-          <w:sz w:val="24"/>
-          <w:szCs w:val="40"/>
-        </w:rPr>
-        <w:t>Enclosed areas as if you were inside a building or large abandoned spaceship (gradius levels)</w:t>
+        <w:t>In-Game Store</w:t>
+      </w:r>
+    </w:p>
+    <w:p>
+      <w:pPr>
+        <w:pStyle w:val="ListParagraph"/>
+        <w:numPr>
+          <w:ilvl w:val="1"/>
+          <w:numId w:val="6"/>
+        </w:numPr>
+        <w:rPr>
+          <w:rFonts w:ascii="Segoe UI" w:hAnsi="Segoe UI" w:cs="Segoe UI"/>
+          <w:b/>
+          <w:sz w:val="24"/>
+          <w:szCs w:val="40"/>
+        </w:rPr>
+      </w:pPr>
+      <w:r>
+        <w:rPr>
+          <w:rFonts w:ascii="Segoe UI" w:hAnsi="Segoe UI" w:cs="Segoe UI"/>
+          <w:sz w:val="24"/>
+          <w:szCs w:val="40"/>
+        </w:rPr>
+        <w:t>An in-game store to buy power-ups.</w:t>
+      </w:r>
+    </w:p>
+    <w:p>
+      <w:pPr>
+        <w:pStyle w:val="ListParagraph"/>
+        <w:numPr>
+          <w:ilvl w:val="2"/>
+          <w:numId w:val="6"/>
+        </w:numPr>
+        <w:rPr>
+          <w:rFonts w:ascii="Segoe UI" w:hAnsi="Segoe UI" w:cs="Segoe UI"/>
+          <w:sz w:val="24"/>
+          <w:szCs w:val="40"/>
+        </w:rPr>
+      </w:pPr>
+      <w:r>
+        <w:rPr>
+          <w:rFonts w:ascii="Segoe UI" w:hAnsi="Segoe UI" w:cs="Segoe UI"/>
+          <w:sz w:val="24"/>
+          <w:szCs w:val="40"/>
+        </w:rPr>
+        <w:t>Move speed</w:t>
+      </w:r>
+    </w:p>
+    <w:p>
+      <w:pPr>
+        <w:pStyle w:val="ListParagraph"/>
+        <w:numPr>
+          <w:ilvl w:val="2"/>
+          <w:numId w:val="6"/>
+        </w:numPr>
+        <w:rPr>
+          <w:rFonts w:ascii="Segoe UI" w:hAnsi="Segoe UI" w:cs="Segoe UI"/>
+          <w:sz w:val="24"/>
+          <w:szCs w:val="40"/>
+        </w:rPr>
+      </w:pPr>
+      <w:r>
+        <w:rPr>
+          <w:rFonts w:ascii="Segoe UI" w:hAnsi="Segoe UI" w:cs="Segoe UI"/>
+          <w:sz w:val="24"/>
+          <w:szCs w:val="40"/>
+        </w:rPr>
+        <w:t>Lives</w:t>
+      </w:r>
+    </w:p>
+    <w:p>
+      <w:pPr>
+        <w:pStyle w:val="ListParagraph"/>
+        <w:numPr>
+          <w:ilvl w:val="2"/>
+          <w:numId w:val="6"/>
+        </w:numPr>
+        <w:rPr>
+          <w:rFonts w:ascii="Segoe UI" w:hAnsi="Segoe UI" w:cs="Segoe UI"/>
+          <w:sz w:val="24"/>
+          <w:szCs w:val="40"/>
+        </w:rPr>
+      </w:pPr>
+      <w:r>
+        <w:rPr>
+          <w:rFonts w:ascii="Segoe UI" w:hAnsi="Segoe UI" w:cs="Segoe UI"/>
+          <w:sz w:val="24"/>
+          <w:szCs w:val="40"/>
+        </w:rPr>
+        <w:t>Projectile speed</w:t>
+      </w:r>
+    </w:p>
+    <w:p>
+      <w:pPr>
+        <w:pStyle w:val="ListParagraph"/>
+        <w:numPr>
+          <w:ilvl w:val="2"/>
+          <w:numId w:val="6"/>
+        </w:numPr>
+        <w:rPr>
+          <w:rFonts w:ascii="Segoe UI" w:hAnsi="Segoe UI" w:cs="Segoe UI"/>
+          <w:sz w:val="24"/>
+          <w:szCs w:val="40"/>
+        </w:rPr>
+      </w:pPr>
+      <w:r>
+        <w:rPr>
+          <w:rFonts w:ascii="Segoe UI" w:hAnsi="Segoe UI" w:cs="Segoe UI"/>
+          <w:sz w:val="24"/>
+          <w:szCs w:val="40"/>
+        </w:rPr>
+        <w:t>Projectile damage</w:t>
+      </w:r>
+    </w:p>
+    <w:p>
+      <w:pPr>
+        <w:pStyle w:val="ListParagraph"/>
+        <w:numPr>
+          <w:ilvl w:val="2"/>
+          <w:numId w:val="6"/>
+        </w:numPr>
+        <w:rPr>
+          <w:rFonts w:ascii="Segoe UI" w:hAnsi="Segoe UI" w:cs="Segoe UI"/>
+          <w:sz w:val="24"/>
+          <w:szCs w:val="40"/>
+        </w:rPr>
+      </w:pPr>
+      <w:r>
+        <w:rPr>
+          <w:rFonts w:ascii="Segoe UI" w:hAnsi="Segoe UI" w:cs="Segoe UI"/>
+          <w:sz w:val="24"/>
+          <w:szCs w:val="40"/>
+        </w:rPr>
+        <w:t>Shield packs</w:t>
       </w:r>
     </w:p>
     <w:p>
@@ -3694,74 +4511,193 @@
           <w:sz w:val="24"/>
           <w:szCs w:val="40"/>
         </w:rPr>
-        <w:t>Additional enemies</w:t>
-      </w:r>
-    </w:p>
-    <w:p>
-      <w:pPr>
-        <w:pStyle w:val="ListParagraph"/>
-        <w:numPr>
-          <w:ilvl w:val="1"/>
-          <w:numId w:val="6"/>
-        </w:numPr>
-        <w:rPr>
-          <w:rFonts w:ascii="Segoe UI" w:hAnsi="Segoe UI" w:cs="Segoe UI"/>
-          <w:b/>
-          <w:sz w:val="24"/>
-          <w:szCs w:val="40"/>
-        </w:rPr>
-      </w:pPr>
-      <w:r>
-        <w:rPr>
-          <w:rFonts w:ascii="Segoe UI" w:hAnsi="Segoe UI" w:cs="Segoe UI"/>
-          <w:sz w:val="24"/>
-          <w:szCs w:val="40"/>
-        </w:rPr>
-        <w:t>Meteors</w:t>
-      </w:r>
-    </w:p>
-    <w:p>
-      <w:pPr>
-        <w:pStyle w:val="ListParagraph"/>
-        <w:numPr>
-          <w:ilvl w:val="1"/>
-          <w:numId w:val="6"/>
-        </w:numPr>
-        <w:rPr>
-          <w:rFonts w:ascii="Segoe UI" w:hAnsi="Segoe UI" w:cs="Segoe UI"/>
-          <w:sz w:val="24"/>
-          <w:szCs w:val="40"/>
-        </w:rPr>
-      </w:pPr>
-      <w:r>
-        <w:rPr>
-          <w:rFonts w:ascii="Segoe UI" w:hAnsi="Segoe UI" w:cs="Segoe UI"/>
-          <w:sz w:val="24"/>
-          <w:szCs w:val="40"/>
-        </w:rPr>
-        <w:t>Each enemy type has a specific attack pattern and movement.</w:t>
-      </w:r>
-    </w:p>
-    <w:p>
-      <w:pPr>
-        <w:pStyle w:val="ListParagraph"/>
-        <w:numPr>
-          <w:ilvl w:val="1"/>
-          <w:numId w:val="6"/>
-        </w:numPr>
-        <w:rPr>
-          <w:rFonts w:ascii="Segoe UI" w:hAnsi="Segoe UI" w:cs="Segoe UI"/>
-          <w:sz w:val="24"/>
-          <w:szCs w:val="40"/>
-        </w:rPr>
-      </w:pPr>
-      <w:r>
-        <w:rPr>
-          <w:rFonts w:ascii="Segoe UI" w:hAnsi="Segoe UI" w:cs="Segoe UI"/>
-          <w:sz w:val="24"/>
-          <w:szCs w:val="40"/>
-        </w:rPr>
-        <w:t>Could introduce one enemy called “bionic android” that has intelligent movement (unpredictable). (black car from ridge racer skill)</w:t>
+        <w:t>Animation</w:t>
+      </w:r>
+      <w:r>
+        <w:rPr>
+          <w:rFonts w:ascii="Segoe UI" w:hAnsi="Segoe UI" w:cs="Segoe UI"/>
+          <w:b/>
+          <w:sz w:val="24"/>
+          <w:szCs w:val="40"/>
+        </w:rPr>
+        <w:t>s</w:t>
+      </w:r>
+    </w:p>
+    <w:p>
+      <w:pPr>
+        <w:pStyle w:val="ListParagraph"/>
+        <w:numPr>
+          <w:ilvl w:val="1"/>
+          <w:numId w:val="6"/>
+        </w:numPr>
+        <w:rPr>
+          <w:rFonts w:ascii="Segoe UI" w:hAnsi="Segoe UI" w:cs="Segoe UI"/>
+          <w:sz w:val="24"/>
+          <w:szCs w:val="40"/>
+        </w:rPr>
+      </w:pPr>
+      <w:r>
+        <w:rPr>
+          <w:rFonts w:ascii="Segoe UI" w:hAnsi="Segoe UI" w:cs="Segoe UI"/>
+          <w:sz w:val="24"/>
+          <w:szCs w:val="40"/>
+        </w:rPr>
+        <w:t>Enemies</w:t>
+      </w:r>
+    </w:p>
+    <w:p>
+      <w:pPr>
+        <w:pStyle w:val="ListParagraph"/>
+        <w:numPr>
+          <w:ilvl w:val="2"/>
+          <w:numId w:val="6"/>
+        </w:numPr>
+        <w:rPr>
+          <w:rFonts w:ascii="Segoe UI" w:hAnsi="Segoe UI" w:cs="Segoe UI"/>
+          <w:sz w:val="24"/>
+          <w:szCs w:val="40"/>
+        </w:rPr>
+      </w:pPr>
+      <w:r>
+        <w:rPr>
+          <w:rFonts w:ascii="Segoe UI" w:hAnsi="Segoe UI" w:cs="Segoe UI"/>
+          <w:sz w:val="24"/>
+          <w:szCs w:val="40"/>
+        </w:rPr>
+        <w:t>Particle trails</w:t>
+      </w:r>
+    </w:p>
+    <w:p>
+      <w:pPr>
+        <w:pStyle w:val="ListParagraph"/>
+        <w:numPr>
+          <w:ilvl w:val="1"/>
+          <w:numId w:val="6"/>
+        </w:numPr>
+        <w:rPr>
+          <w:rFonts w:ascii="Segoe UI" w:hAnsi="Segoe UI" w:cs="Segoe UI"/>
+          <w:sz w:val="24"/>
+          <w:szCs w:val="40"/>
+        </w:rPr>
+      </w:pPr>
+      <w:r>
+        <w:rPr>
+          <w:rFonts w:ascii="Segoe UI" w:hAnsi="Segoe UI" w:cs="Segoe UI"/>
+          <w:sz w:val="24"/>
+          <w:szCs w:val="40"/>
+        </w:rPr>
+        <w:t>Player</w:t>
+      </w:r>
+    </w:p>
+    <w:p>
+      <w:pPr>
+        <w:pStyle w:val="ListParagraph"/>
+        <w:numPr>
+          <w:ilvl w:val="2"/>
+          <w:numId w:val="6"/>
+        </w:numPr>
+        <w:rPr>
+          <w:rFonts w:ascii="Segoe UI" w:hAnsi="Segoe UI" w:cs="Segoe UI"/>
+          <w:sz w:val="24"/>
+          <w:szCs w:val="40"/>
+        </w:rPr>
+      </w:pPr>
+      <w:r>
+        <w:rPr>
+          <w:rFonts w:ascii="Segoe UI" w:hAnsi="Segoe UI" w:cs="Segoe UI"/>
+          <w:sz w:val="24"/>
+          <w:szCs w:val="40"/>
+        </w:rPr>
+        <w:lastRenderedPageBreak/>
+        <w:t>Fire trails</w:t>
+      </w:r>
+    </w:p>
+    <w:p>
+      <w:pPr>
+        <w:pStyle w:val="ListParagraph"/>
+        <w:numPr>
+          <w:ilvl w:val="1"/>
+          <w:numId w:val="6"/>
+        </w:numPr>
+        <w:rPr>
+          <w:rFonts w:ascii="Segoe UI" w:hAnsi="Segoe UI" w:cs="Segoe UI"/>
+          <w:sz w:val="24"/>
+          <w:szCs w:val="40"/>
+        </w:rPr>
+      </w:pPr>
+      <w:r>
+        <w:rPr>
+          <w:rFonts w:ascii="Segoe UI" w:hAnsi="Segoe UI" w:cs="Segoe UI"/>
+          <w:sz w:val="24"/>
+          <w:szCs w:val="40"/>
+        </w:rPr>
+        <w:t>Background</w:t>
+      </w:r>
+    </w:p>
+    <w:p>
+      <w:pPr>
+        <w:pStyle w:val="ListParagraph"/>
+        <w:numPr>
+          <w:ilvl w:val="2"/>
+          <w:numId w:val="6"/>
+        </w:numPr>
+        <w:rPr>
+          <w:rFonts w:ascii="Segoe UI" w:hAnsi="Segoe UI" w:cs="Segoe UI"/>
+          <w:sz w:val="24"/>
+          <w:szCs w:val="40"/>
+        </w:rPr>
+      </w:pPr>
+      <w:r>
+        <w:rPr>
+          <w:rFonts w:ascii="Segoe UI" w:hAnsi="Segoe UI" w:cs="Segoe UI"/>
+          <w:sz w:val="24"/>
+          <w:szCs w:val="40"/>
+        </w:rPr>
+        <w:t>Animated</w:t>
+      </w:r>
+    </w:p>
+    <w:p>
+      <w:pPr>
+        <w:pStyle w:val="ListParagraph"/>
+        <w:numPr>
+          <w:ilvl w:val="2"/>
+          <w:numId w:val="6"/>
+        </w:numPr>
+        <w:rPr>
+          <w:rFonts w:ascii="Segoe UI" w:hAnsi="Segoe UI" w:cs="Segoe UI"/>
+          <w:sz w:val="24"/>
+          <w:szCs w:val="40"/>
+        </w:rPr>
+      </w:pPr>
+      <w:r>
+        <w:rPr>
+          <w:rFonts w:ascii="Segoe UI" w:hAnsi="Segoe UI" w:cs="Segoe UI"/>
+          <w:sz w:val="24"/>
+          <w:szCs w:val="40"/>
+        </w:rPr>
+        <w:t>Flickering stars/lights</w:t>
+      </w:r>
+    </w:p>
+    <w:p>
+      <w:pPr>
+        <w:pStyle w:val="ListParagraph"/>
+        <w:numPr>
+          <w:ilvl w:val="2"/>
+          <w:numId w:val="6"/>
+        </w:numPr>
+        <w:rPr>
+          <w:rFonts w:ascii="Segoe UI" w:hAnsi="Segoe UI" w:cs="Segoe UI"/>
+          <w:sz w:val="24"/>
+          <w:szCs w:val="40"/>
+        </w:rPr>
+      </w:pPr>
+      <w:r>
+        <w:rPr>
+          <w:rFonts w:ascii="Segoe UI" w:hAnsi="Segoe UI" w:cs="Segoe UI"/>
+          <w:sz w:val="24"/>
+          <w:szCs w:val="40"/>
+        </w:rPr>
+        <w:t>Scrolling stars/asteroids</w:t>
       </w:r>
     </w:p>
     <w:p>
@@ -3773,39 +4709,234 @@
         </w:numPr>
         <w:rPr>
           <w:rFonts w:ascii="Segoe UI" w:hAnsi="Segoe UI" w:cs="Segoe UI"/>
-          <w:sz w:val="24"/>
-          <w:szCs w:val="40"/>
-        </w:rPr>
-      </w:pPr>
-      <w:r>
-        <w:rPr>
-          <w:rFonts w:ascii="Segoe UI" w:hAnsi="Segoe UI" w:cs="Segoe UI"/>
-          <w:sz w:val="24"/>
-          <w:szCs w:val="40"/>
-        </w:rPr>
-        <w:t>An innate shield ability that recharges over-time or can be recharged.</w:t>
-      </w:r>
-    </w:p>
-    <w:p>
-      <w:pPr>
-        <w:pStyle w:val="ListParagraph"/>
-        <w:numPr>
-          <w:ilvl w:val="1"/>
-          <w:numId w:val="6"/>
-        </w:numPr>
-        <w:rPr>
-          <w:rFonts w:ascii="Segoe UI" w:hAnsi="Segoe UI" w:cs="Segoe UI"/>
-          <w:sz w:val="24"/>
-          <w:szCs w:val="40"/>
-        </w:rPr>
-      </w:pPr>
-      <w:r>
-        <w:rPr>
-          <w:rFonts w:ascii="Segoe UI" w:hAnsi="Segoe UI" w:cs="Segoe UI"/>
-          <w:sz w:val="24"/>
-          <w:szCs w:val="40"/>
-        </w:rPr>
-        <w:t>This is a buffer to the player’s health and gets taken down first.</w:t>
+          <w:b/>
+          <w:sz w:val="24"/>
+          <w:szCs w:val="40"/>
+        </w:rPr>
+      </w:pPr>
+      <w:r>
+        <w:rPr>
+          <w:rFonts w:ascii="Segoe UI" w:hAnsi="Segoe UI" w:cs="Segoe UI"/>
+          <w:b/>
+          <w:sz w:val="24"/>
+          <w:szCs w:val="40"/>
+        </w:rPr>
+        <w:t>Weapon S</w:t>
+      </w:r>
+      <w:r>
+        <w:rPr>
+          <w:rFonts w:ascii="Segoe UI" w:hAnsi="Segoe UI" w:cs="Segoe UI"/>
+          <w:b/>
+          <w:sz w:val="24"/>
+          <w:szCs w:val="40"/>
+        </w:rPr>
+        <w:t xml:space="preserve">ystem </w:t>
+      </w:r>
+    </w:p>
+    <w:p>
+      <w:pPr>
+        <w:pStyle w:val="ListParagraph"/>
+        <w:numPr>
+          <w:ilvl w:val="1"/>
+          <w:numId w:val="6"/>
+        </w:numPr>
+        <w:rPr>
+          <w:rFonts w:ascii="Segoe UI" w:hAnsi="Segoe UI" w:cs="Segoe UI"/>
+          <w:sz w:val="24"/>
+          <w:szCs w:val="40"/>
+        </w:rPr>
+      </w:pPr>
+      <w:r>
+        <w:rPr>
+          <w:rFonts w:ascii="Segoe UI" w:hAnsi="Segoe UI" w:cs="Segoe UI"/>
+          <w:sz w:val="24"/>
+          <w:szCs w:val="40"/>
+        </w:rPr>
+        <w:t>S</w:t>
+      </w:r>
+      <w:r>
+        <w:rPr>
+          <w:rFonts w:ascii="Segoe UI" w:hAnsi="Segoe UI" w:cs="Segoe UI"/>
+          <w:sz w:val="24"/>
+          <w:szCs w:val="40"/>
+        </w:rPr>
+        <w:t>imilar to Gradius that only allowed choices of weapons, more can unlock as time goes on.  Weapon switching is real time but there is a cool down every time you switch weapons then the player is unable to switch.</w:t>
+      </w:r>
+    </w:p>
+    <w:p>
+      <w:pPr>
+        <w:pStyle w:val="ListParagraph"/>
+        <w:numPr>
+          <w:ilvl w:val="1"/>
+          <w:numId w:val="6"/>
+        </w:numPr>
+        <w:rPr>
+          <w:rFonts w:ascii="Segoe UI" w:hAnsi="Segoe UI" w:cs="Segoe UI"/>
+          <w:sz w:val="24"/>
+          <w:szCs w:val="40"/>
+        </w:rPr>
+      </w:pPr>
+      <w:r>
+        <w:rPr>
+          <w:rFonts w:ascii="Segoe UI" w:hAnsi="Segoe UI" w:cs="Segoe UI"/>
+          <w:sz w:val="24"/>
+          <w:szCs w:val="40"/>
+        </w:rPr>
+        <w:t>Weapon Charging</w:t>
+      </w:r>
+    </w:p>
+    <w:p>
+      <w:pPr>
+        <w:pStyle w:val="ListParagraph"/>
+        <w:numPr>
+          <w:ilvl w:val="2"/>
+          <w:numId w:val="6"/>
+        </w:numPr>
+        <w:rPr>
+          <w:rFonts w:ascii="Segoe UI" w:hAnsi="Segoe UI" w:cs="Segoe UI"/>
+          <w:sz w:val="24"/>
+          <w:szCs w:val="40"/>
+        </w:rPr>
+      </w:pPr>
+      <w:r>
+        <w:rPr>
+          <w:rFonts w:ascii="Segoe UI" w:hAnsi="Segoe UI" w:cs="Segoe UI"/>
+          <w:sz w:val="24"/>
+          <w:szCs w:val="40"/>
+        </w:rPr>
+        <w:t>Hold down the fire button and your weapon will charge for a stronger attack.</w:t>
+      </w:r>
+    </w:p>
+    <w:p>
+      <w:pPr>
+        <w:pStyle w:val="ListParagraph"/>
+        <w:numPr>
+          <w:ilvl w:val="1"/>
+          <w:numId w:val="6"/>
+        </w:numPr>
+        <w:rPr>
+          <w:rFonts w:ascii="Segoe UI" w:hAnsi="Segoe UI" w:cs="Segoe UI"/>
+          <w:sz w:val="24"/>
+          <w:szCs w:val="40"/>
+        </w:rPr>
+      </w:pPr>
+      <w:r>
+        <w:rPr>
+          <w:rFonts w:ascii="Segoe UI" w:hAnsi="Segoe UI" w:cs="Segoe UI"/>
+          <w:sz w:val="24"/>
+          <w:szCs w:val="40"/>
+        </w:rPr>
+        <w:t>Weapon switching</w:t>
+      </w:r>
+    </w:p>
+    <w:p>
+      <w:pPr>
+        <w:pStyle w:val="ListParagraph"/>
+        <w:numPr>
+          <w:ilvl w:val="2"/>
+          <w:numId w:val="6"/>
+        </w:numPr>
+        <w:rPr>
+          <w:rFonts w:ascii="Segoe UI" w:hAnsi="Segoe UI" w:cs="Segoe UI"/>
+          <w:sz w:val="24"/>
+          <w:szCs w:val="40"/>
+        </w:rPr>
+      </w:pPr>
+      <w:r>
+        <w:rPr>
+          <w:rFonts w:ascii="Segoe UI" w:hAnsi="Segoe UI" w:cs="Segoe UI"/>
+          <w:sz w:val="24"/>
+          <w:szCs w:val="40"/>
+        </w:rPr>
+        <w:t>Switching weapons in-game (on the fly).  Cooldown between switching weapons.</w:t>
+      </w:r>
+    </w:p>
+    <w:p>
+      <w:pPr>
+        <w:pStyle w:val="ListParagraph"/>
+        <w:numPr>
+          <w:ilvl w:val="1"/>
+          <w:numId w:val="6"/>
+        </w:numPr>
+        <w:rPr>
+          <w:rFonts w:ascii="Segoe UI" w:hAnsi="Segoe UI" w:cs="Segoe UI"/>
+          <w:sz w:val="24"/>
+          <w:szCs w:val="40"/>
+        </w:rPr>
+      </w:pPr>
+      <w:r>
+        <w:rPr>
+          <w:rFonts w:ascii="Segoe UI" w:hAnsi="Segoe UI" w:cs="Segoe UI"/>
+          <w:sz w:val="24"/>
+          <w:szCs w:val="40"/>
+        </w:rPr>
+        <w:t>Weapon garage</w:t>
+      </w:r>
+    </w:p>
+    <w:p>
+      <w:pPr>
+        <w:pStyle w:val="ListParagraph"/>
+        <w:numPr>
+          <w:ilvl w:val="2"/>
+          <w:numId w:val="6"/>
+        </w:numPr>
+        <w:rPr>
+          <w:rFonts w:ascii="Segoe UI" w:hAnsi="Segoe UI" w:cs="Segoe UI"/>
+          <w:sz w:val="24"/>
+          <w:szCs w:val="40"/>
+        </w:rPr>
+      </w:pPr>
+      <w:r>
+        <w:rPr>
+          <w:rFonts w:ascii="Segoe UI" w:hAnsi="Segoe UI" w:cs="Segoe UI"/>
+          <w:sz w:val="24"/>
+          <w:szCs w:val="40"/>
+        </w:rPr>
+        <w:t>You go to a special garage to equip your ship with weapons, armors, power-ups etc.</w:t>
+      </w:r>
+    </w:p>
+    <w:p>
+      <w:pPr>
+        <w:pStyle w:val="ListParagraph"/>
+        <w:numPr>
+          <w:ilvl w:val="2"/>
+          <w:numId w:val="6"/>
+        </w:numPr>
+        <w:rPr>
+          <w:rFonts w:ascii="Segoe UI" w:hAnsi="Segoe UI" w:cs="Segoe UI"/>
+          <w:sz w:val="24"/>
+          <w:szCs w:val="40"/>
+        </w:rPr>
+      </w:pPr>
+      <w:r>
+        <w:rPr>
+          <w:rFonts w:ascii="Segoe UI" w:hAnsi="Segoe UI" w:cs="Segoe UI"/>
+          <w:sz w:val="24"/>
+          <w:szCs w:val="40"/>
+        </w:rPr>
+        <w:t>You can place the weapons anywhere on your ship.  The weapons will fire from the place you put them.</w:t>
+      </w:r>
+    </w:p>
+    <w:p>
+      <w:pPr>
+        <w:pStyle w:val="ListParagraph"/>
+        <w:numPr>
+          <w:ilvl w:val="1"/>
+          <w:numId w:val="6"/>
+        </w:numPr>
+        <w:rPr>
+          <w:rFonts w:ascii="Segoe UI" w:hAnsi="Segoe UI" w:cs="Segoe UI"/>
+          <w:sz w:val="24"/>
+          <w:szCs w:val="40"/>
+        </w:rPr>
+      </w:pPr>
+      <w:r>
+        <w:rPr>
+          <w:rFonts w:ascii="Segoe UI" w:hAnsi="Segoe UI" w:cs="Segoe UI"/>
+          <w:sz w:val="24"/>
+          <w:szCs w:val="40"/>
+        </w:rPr>
+        <w:t>Some weapons have automatic targeting and will rotate and fire at targets.</w:t>
       </w:r>
     </w:p>
     <w:p>
@@ -3817,25 +4948,134 @@
         </w:numPr>
         <w:rPr>
           <w:rFonts w:ascii="Segoe UI" w:hAnsi="Segoe UI" w:cs="Segoe UI"/>
-          <w:sz w:val="24"/>
-          <w:szCs w:val="40"/>
-        </w:rPr>
-      </w:pPr>
-      <w:r>
-        <w:rPr>
-          <w:rFonts w:ascii="Segoe UI" w:hAnsi="Segoe UI" w:cs="Segoe UI"/>
-          <w:sz w:val="24"/>
-          <w:szCs w:val="40"/>
-        </w:rPr>
-        <w:t>Special power-ups, multiplier bonuses etc flow down the screen for the player to pick up.</w:t>
-      </w:r>
-      <w:r>
-        <w:rPr>
-          <w:rFonts w:ascii="Segoe UI" w:hAnsi="Segoe UI" w:cs="Segoe UI"/>
-          <w:sz w:val="24"/>
-          <w:szCs w:val="40"/>
-        </w:rPr>
-        <w:t xml:space="preserve">  These should be temporary.</w:t>
+          <w:b/>
+          <w:sz w:val="24"/>
+          <w:szCs w:val="40"/>
+        </w:rPr>
+      </w:pPr>
+      <w:r>
+        <w:rPr>
+          <w:rFonts w:ascii="Segoe UI" w:hAnsi="Segoe UI" w:cs="Segoe UI"/>
+          <w:b/>
+          <w:sz w:val="24"/>
+          <w:szCs w:val="40"/>
+        </w:rPr>
+        <w:t>Collect</w:t>
+      </w:r>
+    </w:p>
+    <w:p>
+      <w:pPr>
+        <w:pStyle w:val="ListParagraph"/>
+        <w:numPr>
+          <w:ilvl w:val="1"/>
+          <w:numId w:val="6"/>
+        </w:numPr>
+        <w:rPr>
+          <w:rFonts w:ascii="Segoe UI" w:hAnsi="Segoe UI" w:cs="Segoe UI"/>
+          <w:b/>
+          <w:sz w:val="24"/>
+          <w:szCs w:val="40"/>
+        </w:rPr>
+      </w:pPr>
+      <w:r>
+        <w:rPr>
+          <w:rFonts w:ascii="Segoe UI" w:hAnsi="Segoe UI" w:cs="Segoe UI"/>
+          <w:sz w:val="24"/>
+          <w:szCs w:val="40"/>
+        </w:rPr>
+        <w:t>When you kill enemies they will leave behind items to collect that can do various things.</w:t>
+      </w:r>
+    </w:p>
+    <w:p>
+      <w:pPr>
+        <w:pStyle w:val="ListParagraph"/>
+        <w:numPr>
+          <w:ilvl w:val="2"/>
+          <w:numId w:val="6"/>
+        </w:numPr>
+        <w:rPr>
+          <w:rFonts w:ascii="Segoe UI" w:hAnsi="Segoe UI" w:cs="Segoe UI"/>
+          <w:b/>
+          <w:sz w:val="24"/>
+          <w:szCs w:val="40"/>
+        </w:rPr>
+      </w:pPr>
+      <w:r>
+        <w:rPr>
+          <w:rFonts w:ascii="Segoe UI" w:hAnsi="Segoe UI" w:cs="Segoe UI"/>
+          <w:sz w:val="24"/>
+          <w:szCs w:val="40"/>
+        </w:rPr>
+        <w:t>Increase score</w:t>
+      </w:r>
+    </w:p>
+    <w:p>
+      <w:pPr>
+        <w:pStyle w:val="ListParagraph"/>
+        <w:numPr>
+          <w:ilvl w:val="2"/>
+          <w:numId w:val="6"/>
+        </w:numPr>
+        <w:rPr>
+          <w:rFonts w:ascii="Segoe UI" w:hAnsi="Segoe UI" w:cs="Segoe UI"/>
+          <w:b/>
+          <w:sz w:val="24"/>
+          <w:szCs w:val="40"/>
+        </w:rPr>
+      </w:pPr>
+      <w:r>
+        <w:rPr>
+          <w:rFonts w:ascii="Segoe UI" w:hAnsi="Segoe UI" w:cs="Segoe UI"/>
+          <w:sz w:val="24"/>
+          <w:szCs w:val="40"/>
+        </w:rPr>
+        <w:t>Power-ups</w:t>
+      </w:r>
+    </w:p>
+    <w:p>
+      <w:pPr>
+        <w:pStyle w:val="ListParagraph"/>
+        <w:numPr>
+          <w:ilvl w:val="2"/>
+          <w:numId w:val="6"/>
+        </w:numPr>
+        <w:rPr>
+          <w:rFonts w:ascii="Segoe UI" w:hAnsi="Segoe UI" w:cs="Segoe UI"/>
+          <w:b/>
+          <w:sz w:val="24"/>
+          <w:szCs w:val="40"/>
+        </w:rPr>
+      </w:pPr>
+      <w:r>
+        <w:rPr>
+          <w:rFonts w:ascii="Segoe UI" w:hAnsi="Segoe UI" w:cs="Segoe UI"/>
+          <w:sz w:val="24"/>
+          <w:szCs w:val="40"/>
+        </w:rPr>
+        <w:t>Think of medals from those 1940’s plane games</w:t>
+      </w:r>
+    </w:p>
+    <w:p>
+      <w:pPr>
+        <w:pStyle w:val="ListParagraph"/>
+        <w:numPr>
+          <w:ilvl w:val="1"/>
+          <w:numId w:val="6"/>
+        </w:numPr>
+        <w:rPr>
+          <w:rFonts w:ascii="Segoe UI" w:hAnsi="Segoe UI" w:cs="Segoe UI"/>
+          <w:b/>
+          <w:sz w:val="24"/>
+          <w:szCs w:val="40"/>
+        </w:rPr>
+      </w:pPr>
+      <w:r>
+        <w:rPr>
+          <w:rFonts w:ascii="Segoe UI" w:hAnsi="Segoe UI" w:cs="Segoe UI"/>
+          <w:sz w:val="24"/>
+          <w:szCs w:val="40"/>
+        </w:rPr>
+        <w:t>Random (or not random but pre-set) power-ups and coins scattered about to collect.</w:t>
       </w:r>
     </w:p>
     <w:p>
@@ -3847,33 +5087,130 @@
         </w:numPr>
         <w:rPr>
           <w:rFonts w:ascii="Segoe UI" w:hAnsi="Segoe UI" w:cs="Segoe UI"/>
-          <w:sz w:val="24"/>
-          <w:szCs w:val="40"/>
-        </w:rPr>
-      </w:pPr>
-      <w:r>
-        <w:rPr>
-          <w:rFonts w:ascii="Segoe UI" w:hAnsi="Segoe UI" w:cs="Segoe UI"/>
-          <w:sz w:val="24"/>
-          <w:szCs w:val="40"/>
-        </w:rPr>
-        <w:t>Secret areas that are accessed while playing the game.  For example in star fox there were secret levels if you flew into a specific ring or flew through rings in a certain order or sho</w:t>
-      </w:r>
-      <w:r>
-        <w:rPr>
-          <w:rFonts w:ascii="Segoe UI" w:hAnsi="Segoe UI" w:cs="Segoe UI"/>
-          <w:sz w:val="24"/>
-          <w:szCs w:val="40"/>
-        </w:rPr>
-        <w:t>o</w:t>
-      </w:r>
-      <w:r>
-        <w:rPr>
-          <w:rFonts w:ascii="Segoe UI" w:hAnsi="Segoe UI" w:cs="Segoe UI"/>
-          <w:sz w:val="24"/>
-          <w:szCs w:val="40"/>
-        </w:rPr>
-        <w:t>t a meteor with a face on it and destroyed it and slammed into it.</w:t>
+          <w:b/>
+          <w:sz w:val="24"/>
+          <w:szCs w:val="40"/>
+        </w:rPr>
+      </w:pPr>
+      <w:r>
+        <w:rPr>
+          <w:rFonts w:ascii="Segoe UI" w:hAnsi="Segoe UI" w:cs="Segoe UI"/>
+          <w:b/>
+          <w:sz w:val="24"/>
+          <w:szCs w:val="40"/>
+        </w:rPr>
+        <w:t>Advanced Level Select</w:t>
+      </w:r>
+    </w:p>
+    <w:p>
+      <w:pPr>
+        <w:pStyle w:val="ListParagraph"/>
+        <w:numPr>
+          <w:ilvl w:val="1"/>
+          <w:numId w:val="6"/>
+        </w:numPr>
+        <w:rPr>
+          <w:rFonts w:ascii="Segoe UI" w:hAnsi="Segoe UI" w:cs="Segoe UI"/>
+          <w:sz w:val="24"/>
+          <w:szCs w:val="40"/>
+        </w:rPr>
+      </w:pPr>
+      <w:r>
+        <w:rPr>
+          <w:rFonts w:ascii="Segoe UI" w:hAnsi="Segoe UI" w:cs="Segoe UI"/>
+          <w:sz w:val="24"/>
+          <w:szCs w:val="40"/>
+        </w:rPr>
+        <w:t xml:space="preserve">When you start the game you go to a level select.  The level select is like a galaxy screen in Star Fox.  Each level will be different.  The basic levels are like Galaga.  </w:t>
+      </w:r>
+    </w:p>
+    <w:p>
+      <w:pPr>
+        <w:pStyle w:val="ListParagraph"/>
+        <w:numPr>
+          <w:ilvl w:val="1"/>
+          <w:numId w:val="6"/>
+        </w:numPr>
+        <w:rPr>
+          <w:rFonts w:ascii="Segoe UI" w:hAnsi="Segoe UI" w:cs="Segoe UI"/>
+          <w:sz w:val="24"/>
+          <w:szCs w:val="40"/>
+        </w:rPr>
+      </w:pPr>
+      <w:r>
+        <w:rPr>
+          <w:rFonts w:ascii="Segoe UI" w:hAnsi="Segoe UI" w:cs="Segoe UI"/>
+          <w:sz w:val="24"/>
+          <w:szCs w:val="40"/>
+        </w:rPr>
+        <w:t xml:space="preserve">Some levels will be free roam type levels.  </w:t>
+      </w:r>
+    </w:p>
+    <w:p>
+      <w:pPr>
+        <w:pStyle w:val="ListParagraph"/>
+        <w:numPr>
+          <w:ilvl w:val="1"/>
+          <w:numId w:val="6"/>
+        </w:numPr>
+        <w:rPr>
+          <w:rFonts w:ascii="Segoe UI" w:hAnsi="Segoe UI" w:cs="Segoe UI"/>
+          <w:sz w:val="24"/>
+          <w:szCs w:val="40"/>
+        </w:rPr>
+      </w:pPr>
+      <w:r>
+        <w:rPr>
+          <w:rFonts w:ascii="Segoe UI" w:hAnsi="Segoe UI" w:cs="Segoe UI"/>
+          <w:sz w:val="24"/>
+          <w:szCs w:val="40"/>
+        </w:rPr>
+        <w:t>There will be secret levels.</w:t>
+      </w:r>
+    </w:p>
+    <w:p>
+      <w:pPr>
+        <w:pStyle w:val="ListParagraph"/>
+        <w:numPr>
+          <w:ilvl w:val="1"/>
+          <w:numId w:val="6"/>
+        </w:numPr>
+        <w:rPr>
+          <w:rFonts w:ascii="Segoe UI" w:hAnsi="Segoe UI" w:cs="Segoe UI"/>
+          <w:sz w:val="24"/>
+          <w:szCs w:val="40"/>
+        </w:rPr>
+      </w:pPr>
+      <w:r>
+        <w:rPr>
+          <w:rFonts w:ascii="Segoe UI" w:hAnsi="Segoe UI" w:cs="Segoe UI"/>
+          <w:sz w:val="24"/>
+          <w:szCs w:val="40"/>
+        </w:rPr>
+        <w:lastRenderedPageBreak/>
+        <w:t>You can choose multiple paths.</w:t>
+      </w:r>
+    </w:p>
+    <w:p>
+      <w:pPr>
+        <w:pStyle w:val="ListParagraph"/>
+        <w:numPr>
+          <w:ilvl w:val="1"/>
+          <w:numId w:val="6"/>
+        </w:numPr>
+        <w:rPr>
+          <w:rFonts w:ascii="Segoe UI" w:hAnsi="Segoe UI" w:cs="Segoe UI"/>
+          <w:sz w:val="24"/>
+          <w:szCs w:val="40"/>
+        </w:rPr>
+      </w:pPr>
+      <w:r>
+        <w:rPr>
+          <w:rFonts w:ascii="Segoe UI" w:hAnsi="Segoe UI" w:cs="Segoe UI"/>
+          <w:sz w:val="24"/>
+          <w:szCs w:val="40"/>
+        </w:rPr>
+        <w:t>This will have to break the design of an endless level game.</w:t>
       </w:r>
     </w:p>
     <w:p>
@@ -3885,266 +5222,41 @@
         </w:numPr>
         <w:rPr>
           <w:rFonts w:ascii="Segoe UI" w:hAnsi="Segoe UI" w:cs="Segoe UI"/>
-          <w:sz w:val="24"/>
-          <w:szCs w:val="40"/>
-        </w:rPr>
-      </w:pPr>
-      <w:r>
-        <w:rPr>
-          <w:rFonts w:ascii="Segoe UI" w:hAnsi="Segoe UI" w:cs="Segoe UI"/>
-          <w:sz w:val="24"/>
-          <w:szCs w:val="40"/>
-        </w:rPr>
-        <w:t>The background will transition to another background as the game gets harder.</w:t>
-      </w:r>
-    </w:p>
-    <w:p>
-      <w:pPr>
-        <w:pStyle w:val="ListParagraph"/>
-        <w:numPr>
-          <w:ilvl w:val="1"/>
-          <w:numId w:val="6"/>
-        </w:numPr>
-        <w:rPr>
-          <w:rFonts w:ascii="Segoe UI" w:hAnsi="Segoe UI" w:cs="Segoe UI"/>
-          <w:sz w:val="24"/>
-          <w:szCs w:val="40"/>
-        </w:rPr>
-      </w:pPr>
-      <w:r>
-        <w:rPr>
-          <w:rFonts w:ascii="Segoe UI" w:hAnsi="Segoe UI" w:cs="Segoe UI"/>
-          <w:sz w:val="24"/>
-          <w:szCs w:val="40"/>
-        </w:rPr>
-        <w:t>Problems:  Since the game is “infinite” the background will h</w:t>
-      </w:r>
-      <w:r>
-        <w:rPr>
-          <w:rFonts w:ascii="Segoe UI" w:hAnsi="Segoe UI" w:cs="Segoe UI"/>
-          <w:sz w:val="24"/>
-          <w:szCs w:val="40"/>
-        </w:rPr>
-        <w:t>a</w:t>
-      </w:r>
-      <w:r>
-        <w:rPr>
-          <w:rFonts w:ascii="Segoe UI" w:hAnsi="Segoe UI" w:cs="Segoe UI"/>
-          <w:sz w:val="24"/>
-          <w:szCs w:val="40"/>
-        </w:rPr>
-        <w:t>ve to stop transitioning.  Or better yet the background has no bearing on the difficulty of the game.  The background image will transition as a queue that the game is getting harder?</w:t>
-      </w:r>
-    </w:p>
-    <w:p>
-      <w:pPr>
-        <w:pStyle w:val="ListParagraph"/>
-        <w:numPr>
-          <w:ilvl w:val="0"/>
-          <w:numId w:val="6"/>
-        </w:numPr>
-        <w:rPr>
-          <w:rFonts w:ascii="Segoe UI" w:hAnsi="Segoe UI" w:cs="Segoe UI"/>
-          <w:sz w:val="24"/>
-          <w:szCs w:val="40"/>
-        </w:rPr>
-      </w:pPr>
-      <w:r>
-        <w:rPr>
-          <w:rFonts w:ascii="Segoe UI" w:hAnsi="Segoe UI" w:cs="Segoe UI"/>
-          <w:sz w:val="24"/>
-          <w:szCs w:val="40"/>
-        </w:rPr>
-        <w:t>Transitioned backgrounds.</w:t>
-      </w:r>
-    </w:p>
-    <w:p>
-      <w:pPr>
-        <w:pStyle w:val="ListParagraph"/>
-        <w:numPr>
-          <w:ilvl w:val="0"/>
-          <w:numId w:val="6"/>
-        </w:numPr>
-        <w:rPr>
-          <w:rFonts w:ascii="Segoe UI" w:hAnsi="Segoe UI" w:cs="Segoe UI"/>
-          <w:sz w:val="24"/>
-          <w:szCs w:val="40"/>
-        </w:rPr>
-      </w:pPr>
-      <w:r>
-        <w:rPr>
-          <w:rFonts w:ascii="Segoe UI" w:hAnsi="Segoe UI" w:cs="Segoe UI"/>
-          <w:sz w:val="24"/>
-          <w:szCs w:val="40"/>
-        </w:rPr>
-        <w:lastRenderedPageBreak/>
-        <w:t>The player is able to choose their starting ship.</w:t>
-      </w:r>
-    </w:p>
-    <w:p>
-      <w:pPr>
-        <w:pStyle w:val="ListParagraph"/>
-        <w:numPr>
-          <w:ilvl w:val="0"/>
-          <w:numId w:val="6"/>
-        </w:numPr>
-        <w:rPr>
-          <w:rFonts w:ascii="Segoe UI" w:hAnsi="Segoe UI" w:cs="Segoe UI"/>
-          <w:b/>
-          <w:sz w:val="24"/>
-          <w:szCs w:val="40"/>
-        </w:rPr>
-      </w:pPr>
-      <w:r>
-        <w:rPr>
-          <w:rFonts w:ascii="Segoe UI" w:hAnsi="Segoe UI" w:cs="Segoe UI"/>
-          <w:b/>
-          <w:sz w:val="24"/>
-          <w:szCs w:val="40"/>
-        </w:rPr>
-        <w:t>Stats System</w:t>
-      </w:r>
-    </w:p>
-    <w:p>
-      <w:pPr>
-        <w:pStyle w:val="ListParagraph"/>
-        <w:numPr>
-          <w:ilvl w:val="1"/>
-          <w:numId w:val="6"/>
-        </w:numPr>
-        <w:rPr>
-          <w:rFonts w:ascii="Segoe UI" w:hAnsi="Segoe UI" w:cs="Segoe UI"/>
-          <w:sz w:val="24"/>
-          <w:szCs w:val="40"/>
-        </w:rPr>
-      </w:pPr>
-      <w:r>
-        <w:rPr>
-          <w:rFonts w:ascii="Segoe UI" w:hAnsi="Segoe UI" w:cs="Segoe UI"/>
-          <w:sz w:val="24"/>
-          <w:szCs w:val="40"/>
-        </w:rPr>
-        <w:t>The player comes with default stats can later be upgraded or changed in various ways.</w:t>
-      </w:r>
-    </w:p>
-    <w:p>
-      <w:pPr>
-        <w:pStyle w:val="ListParagraph"/>
-        <w:numPr>
-          <w:ilvl w:val="0"/>
-          <w:numId w:val="6"/>
-        </w:numPr>
-        <w:rPr>
-          <w:rFonts w:ascii="Segoe UI" w:hAnsi="Segoe UI" w:cs="Segoe UI"/>
-          <w:b/>
-          <w:sz w:val="24"/>
-          <w:szCs w:val="40"/>
-        </w:rPr>
-      </w:pPr>
-      <w:r>
-        <w:rPr>
-          <w:rFonts w:ascii="Segoe UI" w:hAnsi="Segoe UI" w:cs="Segoe UI"/>
-          <w:b/>
-          <w:sz w:val="24"/>
-          <w:szCs w:val="40"/>
-        </w:rPr>
-        <w:t>Upgrades</w:t>
-      </w:r>
-    </w:p>
-    <w:p>
-      <w:pPr>
-        <w:pStyle w:val="ListParagraph"/>
-        <w:numPr>
-          <w:ilvl w:val="1"/>
-          <w:numId w:val="6"/>
-        </w:numPr>
-        <w:rPr>
-          <w:rFonts w:ascii="Segoe UI" w:hAnsi="Segoe UI" w:cs="Segoe UI"/>
-          <w:sz w:val="24"/>
-          <w:szCs w:val="40"/>
-        </w:rPr>
-      </w:pPr>
-      <w:r>
-        <w:rPr>
-          <w:rFonts w:ascii="Segoe UI" w:hAnsi="Segoe UI" w:cs="Segoe UI"/>
-          <w:sz w:val="24"/>
-          <w:szCs w:val="40"/>
-        </w:rPr>
-        <w:t>The ability to upgrade your ship.</w:t>
-      </w:r>
-    </w:p>
-    <w:p>
-      <w:pPr>
-        <w:pStyle w:val="ListParagraph"/>
-        <w:numPr>
-          <w:ilvl w:val="1"/>
-          <w:numId w:val="6"/>
-        </w:numPr>
-        <w:rPr>
-          <w:rFonts w:ascii="Segoe UI" w:hAnsi="Segoe UI" w:cs="Segoe UI"/>
-          <w:sz w:val="24"/>
-          <w:szCs w:val="40"/>
-        </w:rPr>
-      </w:pPr>
-      <w:r>
-        <w:rPr>
-          <w:rFonts w:ascii="Segoe UI" w:hAnsi="Segoe UI" w:cs="Segoe UI"/>
-          <w:sz w:val="24"/>
-          <w:szCs w:val="40"/>
-        </w:rPr>
-        <w:t>Upgrades can be similar to the old SNES side-shooter plane game that had those “options” around the plane that are like AI.</w:t>
-      </w:r>
-      <w:r>
-        <w:rPr>
-          <w:rFonts w:ascii="Segoe UI" w:hAnsi="Segoe UI" w:cs="Segoe UI"/>
-          <w:sz w:val="24"/>
-          <w:szCs w:val="40"/>
-        </w:rPr>
-        <w:t xml:space="preserve"> (Gradius)</w:t>
-      </w:r>
-    </w:p>
-    <w:p>
-      <w:pPr>
-        <w:pStyle w:val="ListParagraph"/>
-        <w:numPr>
-          <w:ilvl w:val="1"/>
-          <w:numId w:val="6"/>
-        </w:numPr>
-        <w:rPr>
-          <w:rFonts w:ascii="Segoe UI" w:hAnsi="Segoe UI" w:cs="Segoe UI"/>
-          <w:sz w:val="24"/>
-          <w:szCs w:val="40"/>
-        </w:rPr>
-      </w:pPr>
-      <w:r>
-        <w:rPr>
-          <w:rFonts w:ascii="Segoe UI" w:hAnsi="Segoe UI" w:cs="Segoe UI"/>
-          <w:sz w:val="24"/>
-          <w:szCs w:val="40"/>
-        </w:rPr>
-        <w:t>Upgrades can be visual upgrades.  The exchanging of parts of the ship.  Upgrading a gun to a missile shooter.</w:t>
-      </w:r>
-    </w:p>
-    <w:p>
-      <w:pPr>
-        <w:pStyle w:val="ListParagraph"/>
-        <w:numPr>
-          <w:ilvl w:val="1"/>
-          <w:numId w:val="6"/>
-        </w:numPr>
-        <w:rPr>
-          <w:rFonts w:ascii="Segoe UI" w:hAnsi="Segoe UI" w:cs="Segoe UI"/>
-          <w:sz w:val="24"/>
-          <w:szCs w:val="40"/>
-        </w:rPr>
-      </w:pPr>
-      <w:r>
-        <w:rPr>
-          <w:rFonts w:ascii="Segoe UI" w:hAnsi="Segoe UI" w:cs="Segoe UI"/>
-          <w:sz w:val="24"/>
-          <w:szCs w:val="40"/>
-        </w:rPr>
-        <w:t>Upgrades can be similar to the game Armored Core.  The user can build their ship from various parts.</w:t>
+          <w:b/>
+          <w:sz w:val="24"/>
+          <w:szCs w:val="40"/>
+        </w:rPr>
+      </w:pPr>
+      <w:r>
+        <w:rPr>
+          <w:rFonts w:ascii="Segoe UI" w:hAnsi="Segoe UI" w:cs="Segoe UI"/>
+          <w:b/>
+          <w:sz w:val="24"/>
+          <w:szCs w:val="40"/>
+        </w:rPr>
+        <w:t>Game Modes</w:t>
+      </w:r>
+    </w:p>
+    <w:p>
+      <w:pPr>
+        <w:pStyle w:val="ListParagraph"/>
+        <w:numPr>
+          <w:ilvl w:val="1"/>
+          <w:numId w:val="6"/>
+        </w:numPr>
+        <w:rPr>
+          <w:rFonts w:ascii="Segoe UI" w:hAnsi="Segoe UI" w:cs="Segoe UI"/>
+          <w:sz w:val="24"/>
+          <w:szCs w:val="40"/>
+        </w:rPr>
+      </w:pPr>
+      <w:r>
+        <w:rPr>
+          <w:rFonts w:ascii="Segoe UI" w:hAnsi="Segoe UI" w:cs="Segoe UI"/>
+          <w:sz w:val="24"/>
+          <w:szCs w:val="40"/>
+        </w:rPr>
+        <w:t>Endless</w:t>
       </w:r>
     </w:p>
     <w:p>
@@ -4166,1064 +5278,6 @@
           <w:sz w:val="24"/>
           <w:szCs w:val="40"/>
         </w:rPr>
-        <w:t>Body</w:t>
-      </w:r>
-    </w:p>
-    <w:p>
-      <w:pPr>
-        <w:pStyle w:val="ListParagraph"/>
-        <w:numPr>
-          <w:ilvl w:val="2"/>
-          <w:numId w:val="6"/>
-        </w:numPr>
-        <w:rPr>
-          <w:rFonts w:ascii="Segoe UI" w:hAnsi="Segoe UI" w:cs="Segoe UI"/>
-          <w:sz w:val="24"/>
-          <w:szCs w:val="40"/>
-        </w:rPr>
-      </w:pPr>
-      <w:r>
-        <w:rPr>
-          <w:rFonts w:ascii="Segoe UI" w:hAnsi="Segoe UI" w:cs="Segoe UI"/>
-          <w:sz w:val="24"/>
-          <w:szCs w:val="40"/>
-        </w:rPr>
-        <w:t>Weapons</w:t>
-      </w:r>
-    </w:p>
-    <w:p>
-      <w:pPr>
-        <w:pStyle w:val="ListParagraph"/>
-        <w:numPr>
-          <w:ilvl w:val="2"/>
-          <w:numId w:val="6"/>
-        </w:numPr>
-        <w:rPr>
-          <w:rFonts w:ascii="Segoe UI" w:hAnsi="Segoe UI" w:cs="Segoe UI"/>
-          <w:sz w:val="24"/>
-          <w:szCs w:val="40"/>
-        </w:rPr>
-      </w:pPr>
-      <w:r>
-        <w:rPr>
-          <w:rFonts w:ascii="Segoe UI" w:hAnsi="Segoe UI" w:cs="Segoe UI"/>
-          <w:sz w:val="24"/>
-          <w:szCs w:val="40"/>
-        </w:rPr>
-        <w:t>Boosters</w:t>
-      </w:r>
-    </w:p>
-    <w:p>
-      <w:pPr>
-        <w:pStyle w:val="ListParagraph"/>
-        <w:numPr>
-          <w:ilvl w:val="2"/>
-          <w:numId w:val="6"/>
-        </w:numPr>
-        <w:rPr>
-          <w:rFonts w:ascii="Segoe UI" w:hAnsi="Segoe UI" w:cs="Segoe UI"/>
-          <w:sz w:val="24"/>
-          <w:szCs w:val="40"/>
-        </w:rPr>
-      </w:pPr>
-      <w:r>
-        <w:rPr>
-          <w:rFonts w:ascii="Segoe UI" w:hAnsi="Segoe UI" w:cs="Segoe UI"/>
-          <w:sz w:val="24"/>
-          <w:szCs w:val="40"/>
-        </w:rPr>
-        <w:t>Wings</w:t>
-      </w:r>
-    </w:p>
-    <w:p>
-      <w:pPr>
-        <w:pStyle w:val="ListParagraph"/>
-        <w:numPr>
-          <w:ilvl w:val="2"/>
-          <w:numId w:val="6"/>
-        </w:numPr>
-        <w:rPr>
-          <w:rFonts w:ascii="Segoe UI" w:hAnsi="Segoe UI" w:cs="Segoe UI"/>
-          <w:sz w:val="24"/>
-          <w:szCs w:val="40"/>
-        </w:rPr>
-      </w:pPr>
-      <w:r>
-        <w:rPr>
-          <w:rFonts w:ascii="Segoe UI" w:hAnsi="Segoe UI" w:cs="Segoe UI"/>
-          <w:sz w:val="24"/>
-          <w:szCs w:val="40"/>
-        </w:rPr>
-        <w:t>Fuel</w:t>
-      </w:r>
-    </w:p>
-    <w:p>
-      <w:pPr>
-        <w:pStyle w:val="ListParagraph"/>
-        <w:numPr>
-          <w:ilvl w:val="1"/>
-          <w:numId w:val="6"/>
-        </w:numPr>
-        <w:rPr>
-          <w:rFonts w:ascii="Segoe UI" w:hAnsi="Segoe UI" w:cs="Segoe UI"/>
-          <w:sz w:val="24"/>
-          <w:szCs w:val="40"/>
-        </w:rPr>
-      </w:pPr>
-      <w:r>
-        <w:rPr>
-          <w:rFonts w:ascii="Segoe UI" w:hAnsi="Segoe UI" w:cs="Segoe UI"/>
-          <w:sz w:val="24"/>
-          <w:szCs w:val="40"/>
-        </w:rPr>
-        <w:t>There can be various different parts to mix and choose that boost overall stats.</w:t>
-      </w:r>
-    </w:p>
-    <w:p>
-      <w:pPr>
-        <w:pStyle w:val="ListParagraph"/>
-        <w:numPr>
-          <w:ilvl w:val="0"/>
-          <w:numId w:val="6"/>
-        </w:numPr>
-        <w:rPr>
-          <w:rFonts w:ascii="Segoe UI" w:hAnsi="Segoe UI" w:cs="Segoe UI"/>
-          <w:b/>
-          <w:sz w:val="24"/>
-          <w:szCs w:val="40"/>
-        </w:rPr>
-      </w:pPr>
-      <w:r>
-        <w:rPr>
-          <w:rFonts w:ascii="Segoe UI" w:hAnsi="Segoe UI" w:cs="Segoe UI"/>
-          <w:b/>
-          <w:sz w:val="24"/>
-          <w:szCs w:val="40"/>
-        </w:rPr>
-        <w:t>In-Game Store</w:t>
-      </w:r>
-    </w:p>
-    <w:p>
-      <w:pPr>
-        <w:pStyle w:val="ListParagraph"/>
-        <w:numPr>
-          <w:ilvl w:val="1"/>
-          <w:numId w:val="6"/>
-        </w:numPr>
-        <w:rPr>
-          <w:rFonts w:ascii="Segoe UI" w:hAnsi="Segoe UI" w:cs="Segoe UI"/>
-          <w:b/>
-          <w:sz w:val="24"/>
-          <w:szCs w:val="40"/>
-        </w:rPr>
-      </w:pPr>
-      <w:r>
-        <w:rPr>
-          <w:rFonts w:ascii="Segoe UI" w:hAnsi="Segoe UI" w:cs="Segoe UI"/>
-          <w:sz w:val="24"/>
-          <w:szCs w:val="40"/>
-        </w:rPr>
-        <w:t>An in-game store to buy power-ups.</w:t>
-      </w:r>
-    </w:p>
-    <w:p>
-      <w:pPr>
-        <w:pStyle w:val="ListParagraph"/>
-        <w:numPr>
-          <w:ilvl w:val="2"/>
-          <w:numId w:val="6"/>
-        </w:numPr>
-        <w:rPr>
-          <w:rFonts w:ascii="Segoe UI" w:hAnsi="Segoe UI" w:cs="Segoe UI"/>
-          <w:sz w:val="24"/>
-          <w:szCs w:val="40"/>
-        </w:rPr>
-      </w:pPr>
-      <w:r>
-        <w:rPr>
-          <w:rFonts w:ascii="Segoe UI" w:hAnsi="Segoe UI" w:cs="Segoe UI"/>
-          <w:sz w:val="24"/>
-          <w:szCs w:val="40"/>
-        </w:rPr>
-        <w:t>Move speed</w:t>
-      </w:r>
-    </w:p>
-    <w:p>
-      <w:pPr>
-        <w:pStyle w:val="ListParagraph"/>
-        <w:numPr>
-          <w:ilvl w:val="2"/>
-          <w:numId w:val="6"/>
-        </w:numPr>
-        <w:rPr>
-          <w:rFonts w:ascii="Segoe UI" w:hAnsi="Segoe UI" w:cs="Segoe UI"/>
-          <w:sz w:val="24"/>
-          <w:szCs w:val="40"/>
-        </w:rPr>
-      </w:pPr>
-      <w:r>
-        <w:rPr>
-          <w:rFonts w:ascii="Segoe UI" w:hAnsi="Segoe UI" w:cs="Segoe UI"/>
-          <w:sz w:val="24"/>
-          <w:szCs w:val="40"/>
-        </w:rPr>
-        <w:t>Lives</w:t>
-      </w:r>
-    </w:p>
-    <w:p>
-      <w:pPr>
-        <w:pStyle w:val="ListParagraph"/>
-        <w:numPr>
-          <w:ilvl w:val="2"/>
-          <w:numId w:val="6"/>
-        </w:numPr>
-        <w:rPr>
-          <w:rFonts w:ascii="Segoe UI" w:hAnsi="Segoe UI" w:cs="Segoe UI"/>
-          <w:sz w:val="24"/>
-          <w:szCs w:val="40"/>
-        </w:rPr>
-      </w:pPr>
-      <w:r>
-        <w:rPr>
-          <w:rFonts w:ascii="Segoe UI" w:hAnsi="Segoe UI" w:cs="Segoe UI"/>
-          <w:sz w:val="24"/>
-          <w:szCs w:val="40"/>
-        </w:rPr>
-        <w:t>Projectile speed</w:t>
-      </w:r>
-    </w:p>
-    <w:p>
-      <w:pPr>
-        <w:pStyle w:val="ListParagraph"/>
-        <w:numPr>
-          <w:ilvl w:val="2"/>
-          <w:numId w:val="6"/>
-        </w:numPr>
-        <w:rPr>
-          <w:rFonts w:ascii="Segoe UI" w:hAnsi="Segoe UI" w:cs="Segoe UI"/>
-          <w:sz w:val="24"/>
-          <w:szCs w:val="40"/>
-        </w:rPr>
-      </w:pPr>
-      <w:r>
-        <w:rPr>
-          <w:rFonts w:ascii="Segoe UI" w:hAnsi="Segoe UI" w:cs="Segoe UI"/>
-          <w:sz w:val="24"/>
-          <w:szCs w:val="40"/>
-        </w:rPr>
-        <w:t>Projectile damage</w:t>
-      </w:r>
-    </w:p>
-    <w:p>
-      <w:pPr>
-        <w:pStyle w:val="ListParagraph"/>
-        <w:numPr>
-          <w:ilvl w:val="2"/>
-          <w:numId w:val="6"/>
-        </w:numPr>
-        <w:rPr>
-          <w:rFonts w:ascii="Segoe UI" w:hAnsi="Segoe UI" w:cs="Segoe UI"/>
-          <w:sz w:val="24"/>
-          <w:szCs w:val="40"/>
-        </w:rPr>
-      </w:pPr>
-      <w:r>
-        <w:rPr>
-          <w:rFonts w:ascii="Segoe UI" w:hAnsi="Segoe UI" w:cs="Segoe UI"/>
-          <w:sz w:val="24"/>
-          <w:szCs w:val="40"/>
-        </w:rPr>
-        <w:t>Shield packs</w:t>
-      </w:r>
-    </w:p>
-    <w:p>
-      <w:pPr>
-        <w:pStyle w:val="ListParagraph"/>
-        <w:numPr>
-          <w:ilvl w:val="0"/>
-          <w:numId w:val="6"/>
-        </w:numPr>
-        <w:rPr>
-          <w:rFonts w:ascii="Segoe UI" w:hAnsi="Segoe UI" w:cs="Segoe UI"/>
-          <w:b/>
-          <w:sz w:val="24"/>
-          <w:szCs w:val="40"/>
-        </w:rPr>
-      </w:pPr>
-      <w:r>
-        <w:rPr>
-          <w:rFonts w:ascii="Segoe UI" w:hAnsi="Segoe UI" w:cs="Segoe UI"/>
-          <w:b/>
-          <w:sz w:val="24"/>
-          <w:szCs w:val="40"/>
-        </w:rPr>
-        <w:t>Animation</w:t>
-      </w:r>
-      <w:r>
-        <w:rPr>
-          <w:rFonts w:ascii="Segoe UI" w:hAnsi="Segoe UI" w:cs="Segoe UI"/>
-          <w:b/>
-          <w:sz w:val="24"/>
-          <w:szCs w:val="40"/>
-        </w:rPr>
-        <w:t>s</w:t>
-      </w:r>
-    </w:p>
-    <w:p>
-      <w:pPr>
-        <w:pStyle w:val="ListParagraph"/>
-        <w:numPr>
-          <w:ilvl w:val="1"/>
-          <w:numId w:val="6"/>
-        </w:numPr>
-        <w:rPr>
-          <w:rFonts w:ascii="Segoe UI" w:hAnsi="Segoe UI" w:cs="Segoe UI"/>
-          <w:sz w:val="24"/>
-          <w:szCs w:val="40"/>
-        </w:rPr>
-      </w:pPr>
-      <w:r>
-        <w:rPr>
-          <w:rFonts w:ascii="Segoe UI" w:hAnsi="Segoe UI" w:cs="Segoe UI"/>
-          <w:sz w:val="24"/>
-          <w:szCs w:val="40"/>
-        </w:rPr>
-        <w:t>Enemies</w:t>
-      </w:r>
-    </w:p>
-    <w:p>
-      <w:pPr>
-        <w:pStyle w:val="ListParagraph"/>
-        <w:numPr>
-          <w:ilvl w:val="2"/>
-          <w:numId w:val="6"/>
-        </w:numPr>
-        <w:rPr>
-          <w:rFonts w:ascii="Segoe UI" w:hAnsi="Segoe UI" w:cs="Segoe UI"/>
-          <w:sz w:val="24"/>
-          <w:szCs w:val="40"/>
-        </w:rPr>
-      </w:pPr>
-      <w:r>
-        <w:rPr>
-          <w:rFonts w:ascii="Segoe UI" w:hAnsi="Segoe UI" w:cs="Segoe UI"/>
-          <w:sz w:val="24"/>
-          <w:szCs w:val="40"/>
-        </w:rPr>
-        <w:t>Particle trails</w:t>
-      </w:r>
-    </w:p>
-    <w:p>
-      <w:pPr>
-        <w:pStyle w:val="ListParagraph"/>
-        <w:numPr>
-          <w:ilvl w:val="1"/>
-          <w:numId w:val="6"/>
-        </w:numPr>
-        <w:rPr>
-          <w:rFonts w:ascii="Segoe UI" w:hAnsi="Segoe UI" w:cs="Segoe UI"/>
-          <w:sz w:val="24"/>
-          <w:szCs w:val="40"/>
-        </w:rPr>
-      </w:pPr>
-      <w:r>
-        <w:rPr>
-          <w:rFonts w:ascii="Segoe UI" w:hAnsi="Segoe UI" w:cs="Segoe UI"/>
-          <w:sz w:val="24"/>
-          <w:szCs w:val="40"/>
-        </w:rPr>
-        <w:t>Player</w:t>
-      </w:r>
-    </w:p>
-    <w:p>
-      <w:pPr>
-        <w:pStyle w:val="ListParagraph"/>
-        <w:numPr>
-          <w:ilvl w:val="2"/>
-          <w:numId w:val="6"/>
-        </w:numPr>
-        <w:rPr>
-          <w:rFonts w:ascii="Segoe UI" w:hAnsi="Segoe UI" w:cs="Segoe UI"/>
-          <w:sz w:val="24"/>
-          <w:szCs w:val="40"/>
-        </w:rPr>
-      </w:pPr>
-      <w:r>
-        <w:rPr>
-          <w:rFonts w:ascii="Segoe UI" w:hAnsi="Segoe UI" w:cs="Segoe UI"/>
-          <w:sz w:val="24"/>
-          <w:szCs w:val="40"/>
-        </w:rPr>
-        <w:t>Fire trails</w:t>
-      </w:r>
-    </w:p>
-    <w:p>
-      <w:pPr>
-        <w:pStyle w:val="ListParagraph"/>
-        <w:numPr>
-          <w:ilvl w:val="1"/>
-          <w:numId w:val="6"/>
-        </w:numPr>
-        <w:rPr>
-          <w:rFonts w:ascii="Segoe UI" w:hAnsi="Segoe UI" w:cs="Segoe UI"/>
-          <w:sz w:val="24"/>
-          <w:szCs w:val="40"/>
-        </w:rPr>
-      </w:pPr>
-      <w:r>
-        <w:rPr>
-          <w:rFonts w:ascii="Segoe UI" w:hAnsi="Segoe UI" w:cs="Segoe UI"/>
-          <w:sz w:val="24"/>
-          <w:szCs w:val="40"/>
-        </w:rPr>
-        <w:t>Background</w:t>
-      </w:r>
-    </w:p>
-    <w:p>
-      <w:pPr>
-        <w:pStyle w:val="ListParagraph"/>
-        <w:numPr>
-          <w:ilvl w:val="2"/>
-          <w:numId w:val="6"/>
-        </w:numPr>
-        <w:rPr>
-          <w:rFonts w:ascii="Segoe UI" w:hAnsi="Segoe UI" w:cs="Segoe UI"/>
-          <w:sz w:val="24"/>
-          <w:szCs w:val="40"/>
-        </w:rPr>
-      </w:pPr>
-      <w:r>
-        <w:rPr>
-          <w:rFonts w:ascii="Segoe UI" w:hAnsi="Segoe UI" w:cs="Segoe UI"/>
-          <w:sz w:val="24"/>
-          <w:szCs w:val="40"/>
-        </w:rPr>
-        <w:t>Animated</w:t>
-      </w:r>
-    </w:p>
-    <w:p>
-      <w:pPr>
-        <w:pStyle w:val="ListParagraph"/>
-        <w:numPr>
-          <w:ilvl w:val="2"/>
-          <w:numId w:val="6"/>
-        </w:numPr>
-        <w:rPr>
-          <w:rFonts w:ascii="Segoe UI" w:hAnsi="Segoe UI" w:cs="Segoe UI"/>
-          <w:sz w:val="24"/>
-          <w:szCs w:val="40"/>
-        </w:rPr>
-      </w:pPr>
-      <w:r>
-        <w:rPr>
-          <w:rFonts w:ascii="Segoe UI" w:hAnsi="Segoe UI" w:cs="Segoe UI"/>
-          <w:sz w:val="24"/>
-          <w:szCs w:val="40"/>
-        </w:rPr>
-        <w:t>Flickering stars/lights</w:t>
-      </w:r>
-    </w:p>
-    <w:p>
-      <w:pPr>
-        <w:pStyle w:val="ListParagraph"/>
-        <w:numPr>
-          <w:ilvl w:val="2"/>
-          <w:numId w:val="6"/>
-        </w:numPr>
-        <w:rPr>
-          <w:rFonts w:ascii="Segoe UI" w:hAnsi="Segoe UI" w:cs="Segoe UI"/>
-          <w:sz w:val="24"/>
-          <w:szCs w:val="40"/>
-        </w:rPr>
-      </w:pPr>
-      <w:r>
-        <w:rPr>
-          <w:rFonts w:ascii="Segoe UI" w:hAnsi="Segoe UI" w:cs="Segoe UI"/>
-          <w:sz w:val="24"/>
-          <w:szCs w:val="40"/>
-        </w:rPr>
-        <w:t>Scrolling stars/asteroids</w:t>
-      </w:r>
-    </w:p>
-    <w:p>
-      <w:pPr>
-        <w:pStyle w:val="ListParagraph"/>
-        <w:numPr>
-          <w:ilvl w:val="0"/>
-          <w:numId w:val="6"/>
-        </w:numPr>
-        <w:rPr>
-          <w:rFonts w:ascii="Segoe UI" w:hAnsi="Segoe UI" w:cs="Segoe UI"/>
-          <w:b/>
-          <w:sz w:val="24"/>
-          <w:szCs w:val="40"/>
-        </w:rPr>
-      </w:pPr>
-      <w:r>
-        <w:rPr>
-          <w:rFonts w:ascii="Segoe UI" w:hAnsi="Segoe UI" w:cs="Segoe UI"/>
-          <w:b/>
-          <w:sz w:val="24"/>
-          <w:szCs w:val="40"/>
-        </w:rPr>
-        <w:lastRenderedPageBreak/>
-        <w:t>Weapon S</w:t>
-      </w:r>
-      <w:r>
-        <w:rPr>
-          <w:rFonts w:ascii="Segoe UI" w:hAnsi="Segoe UI" w:cs="Segoe UI"/>
-          <w:b/>
-          <w:sz w:val="24"/>
-          <w:szCs w:val="40"/>
-        </w:rPr>
-        <w:t xml:space="preserve">ystem </w:t>
-      </w:r>
-    </w:p>
-    <w:p>
-      <w:pPr>
-        <w:pStyle w:val="ListParagraph"/>
-        <w:numPr>
-          <w:ilvl w:val="1"/>
-          <w:numId w:val="6"/>
-        </w:numPr>
-        <w:rPr>
-          <w:rFonts w:ascii="Segoe UI" w:hAnsi="Segoe UI" w:cs="Segoe UI"/>
-          <w:sz w:val="24"/>
-          <w:szCs w:val="40"/>
-        </w:rPr>
-      </w:pPr>
-      <w:r>
-        <w:rPr>
-          <w:rFonts w:ascii="Segoe UI" w:hAnsi="Segoe UI" w:cs="Segoe UI"/>
-          <w:sz w:val="24"/>
-          <w:szCs w:val="40"/>
-        </w:rPr>
-        <w:t>S</w:t>
-      </w:r>
-      <w:r>
-        <w:rPr>
-          <w:rFonts w:ascii="Segoe UI" w:hAnsi="Segoe UI" w:cs="Segoe UI"/>
-          <w:sz w:val="24"/>
-          <w:szCs w:val="40"/>
-        </w:rPr>
-        <w:t>imilar to Gradius that only allowed choices of weapons, more can unlock as time goes on.  Weapon switching is real time but there is a cool down every time you switch weapons then the player is unable to switch.</w:t>
-      </w:r>
-    </w:p>
-    <w:p>
-      <w:pPr>
-        <w:pStyle w:val="ListParagraph"/>
-        <w:numPr>
-          <w:ilvl w:val="1"/>
-          <w:numId w:val="6"/>
-        </w:numPr>
-        <w:rPr>
-          <w:rFonts w:ascii="Segoe UI" w:hAnsi="Segoe UI" w:cs="Segoe UI"/>
-          <w:sz w:val="24"/>
-          <w:szCs w:val="40"/>
-        </w:rPr>
-      </w:pPr>
-      <w:r>
-        <w:rPr>
-          <w:rFonts w:ascii="Segoe UI" w:hAnsi="Segoe UI" w:cs="Segoe UI"/>
-          <w:sz w:val="24"/>
-          <w:szCs w:val="40"/>
-        </w:rPr>
-        <w:t>Weapon Charging</w:t>
-      </w:r>
-    </w:p>
-    <w:p>
-      <w:pPr>
-        <w:pStyle w:val="ListParagraph"/>
-        <w:numPr>
-          <w:ilvl w:val="2"/>
-          <w:numId w:val="6"/>
-        </w:numPr>
-        <w:rPr>
-          <w:rFonts w:ascii="Segoe UI" w:hAnsi="Segoe UI" w:cs="Segoe UI"/>
-          <w:sz w:val="24"/>
-          <w:szCs w:val="40"/>
-        </w:rPr>
-      </w:pPr>
-      <w:r>
-        <w:rPr>
-          <w:rFonts w:ascii="Segoe UI" w:hAnsi="Segoe UI" w:cs="Segoe UI"/>
-          <w:sz w:val="24"/>
-          <w:szCs w:val="40"/>
-        </w:rPr>
-        <w:t>Hold down the fire button and your weapon will charge for a stronger attack.</w:t>
-      </w:r>
-    </w:p>
-    <w:p>
-      <w:pPr>
-        <w:pStyle w:val="ListParagraph"/>
-        <w:numPr>
-          <w:ilvl w:val="1"/>
-          <w:numId w:val="6"/>
-        </w:numPr>
-        <w:rPr>
-          <w:rFonts w:ascii="Segoe UI" w:hAnsi="Segoe UI" w:cs="Segoe UI"/>
-          <w:sz w:val="24"/>
-          <w:szCs w:val="40"/>
-        </w:rPr>
-      </w:pPr>
-      <w:r>
-        <w:rPr>
-          <w:rFonts w:ascii="Segoe UI" w:hAnsi="Segoe UI" w:cs="Segoe UI"/>
-          <w:sz w:val="24"/>
-          <w:szCs w:val="40"/>
-        </w:rPr>
-        <w:t>Weapon switching</w:t>
-      </w:r>
-    </w:p>
-    <w:p>
-      <w:pPr>
-        <w:pStyle w:val="ListParagraph"/>
-        <w:numPr>
-          <w:ilvl w:val="2"/>
-          <w:numId w:val="6"/>
-        </w:numPr>
-        <w:rPr>
-          <w:rFonts w:ascii="Segoe UI" w:hAnsi="Segoe UI" w:cs="Segoe UI"/>
-          <w:sz w:val="24"/>
-          <w:szCs w:val="40"/>
-        </w:rPr>
-      </w:pPr>
-      <w:r>
-        <w:rPr>
-          <w:rFonts w:ascii="Segoe UI" w:hAnsi="Segoe UI" w:cs="Segoe UI"/>
-          <w:sz w:val="24"/>
-          <w:szCs w:val="40"/>
-        </w:rPr>
-        <w:t>Switching weapons in-game (on the fly).  Cooldown between switching weapons.</w:t>
-      </w:r>
-    </w:p>
-    <w:p>
-      <w:pPr>
-        <w:pStyle w:val="ListParagraph"/>
-        <w:numPr>
-          <w:ilvl w:val="1"/>
-          <w:numId w:val="6"/>
-        </w:numPr>
-        <w:rPr>
-          <w:rFonts w:ascii="Segoe UI" w:hAnsi="Segoe UI" w:cs="Segoe UI"/>
-          <w:sz w:val="24"/>
-          <w:szCs w:val="40"/>
-        </w:rPr>
-      </w:pPr>
-      <w:r>
-        <w:rPr>
-          <w:rFonts w:ascii="Segoe UI" w:hAnsi="Segoe UI" w:cs="Segoe UI"/>
-          <w:sz w:val="24"/>
-          <w:szCs w:val="40"/>
-        </w:rPr>
-        <w:t>Weapon garage</w:t>
-      </w:r>
-    </w:p>
-    <w:p>
-      <w:pPr>
-        <w:pStyle w:val="ListParagraph"/>
-        <w:numPr>
-          <w:ilvl w:val="2"/>
-          <w:numId w:val="6"/>
-        </w:numPr>
-        <w:rPr>
-          <w:rFonts w:ascii="Segoe UI" w:hAnsi="Segoe UI" w:cs="Segoe UI"/>
-          <w:sz w:val="24"/>
-          <w:szCs w:val="40"/>
-        </w:rPr>
-      </w:pPr>
-      <w:r>
-        <w:rPr>
-          <w:rFonts w:ascii="Segoe UI" w:hAnsi="Segoe UI" w:cs="Segoe UI"/>
-          <w:sz w:val="24"/>
-          <w:szCs w:val="40"/>
-        </w:rPr>
-        <w:t>You go to a special garage to equip your ship with weapons, armors, power-ups etc.</w:t>
-      </w:r>
-    </w:p>
-    <w:p>
-      <w:pPr>
-        <w:pStyle w:val="ListParagraph"/>
-        <w:numPr>
-          <w:ilvl w:val="2"/>
-          <w:numId w:val="6"/>
-        </w:numPr>
-        <w:rPr>
-          <w:rFonts w:ascii="Segoe UI" w:hAnsi="Segoe UI" w:cs="Segoe UI"/>
-          <w:sz w:val="24"/>
-          <w:szCs w:val="40"/>
-        </w:rPr>
-      </w:pPr>
-      <w:r>
-        <w:rPr>
-          <w:rFonts w:ascii="Segoe UI" w:hAnsi="Segoe UI" w:cs="Segoe UI"/>
-          <w:sz w:val="24"/>
-          <w:szCs w:val="40"/>
-        </w:rPr>
-        <w:t>You can place the weapons anywhere on your ship.  The weapons will fire from the place you put them.</w:t>
-      </w:r>
-    </w:p>
-    <w:p>
-      <w:pPr>
-        <w:pStyle w:val="ListParagraph"/>
-        <w:numPr>
-          <w:ilvl w:val="1"/>
-          <w:numId w:val="6"/>
-        </w:numPr>
-        <w:rPr>
-          <w:rFonts w:ascii="Segoe UI" w:hAnsi="Segoe UI" w:cs="Segoe UI"/>
-          <w:sz w:val="24"/>
-          <w:szCs w:val="40"/>
-        </w:rPr>
-      </w:pPr>
-      <w:r>
-        <w:rPr>
-          <w:rFonts w:ascii="Segoe UI" w:hAnsi="Segoe UI" w:cs="Segoe UI"/>
-          <w:sz w:val="24"/>
-          <w:szCs w:val="40"/>
-        </w:rPr>
-        <w:t>Some weapons have automatic targeting and will rotate and fire at targets.</w:t>
-      </w:r>
-    </w:p>
-    <w:p>
-      <w:pPr>
-        <w:pStyle w:val="ListParagraph"/>
-        <w:numPr>
-          <w:ilvl w:val="0"/>
-          <w:numId w:val="6"/>
-        </w:numPr>
-        <w:rPr>
-          <w:rFonts w:ascii="Segoe UI" w:hAnsi="Segoe UI" w:cs="Segoe UI"/>
-          <w:b/>
-          <w:sz w:val="24"/>
-          <w:szCs w:val="40"/>
-        </w:rPr>
-      </w:pPr>
-      <w:r>
-        <w:rPr>
-          <w:rFonts w:ascii="Segoe UI" w:hAnsi="Segoe UI" w:cs="Segoe UI"/>
-          <w:b/>
-          <w:sz w:val="24"/>
-          <w:szCs w:val="40"/>
-        </w:rPr>
-        <w:t>Collect</w:t>
-      </w:r>
-    </w:p>
-    <w:p>
-      <w:pPr>
-        <w:pStyle w:val="ListParagraph"/>
-        <w:numPr>
-          <w:ilvl w:val="1"/>
-          <w:numId w:val="6"/>
-        </w:numPr>
-        <w:rPr>
-          <w:rFonts w:ascii="Segoe UI" w:hAnsi="Segoe UI" w:cs="Segoe UI"/>
-          <w:b/>
-          <w:sz w:val="24"/>
-          <w:szCs w:val="40"/>
-        </w:rPr>
-      </w:pPr>
-      <w:r>
-        <w:rPr>
-          <w:rFonts w:ascii="Segoe UI" w:hAnsi="Segoe UI" w:cs="Segoe UI"/>
-          <w:sz w:val="24"/>
-          <w:szCs w:val="40"/>
-        </w:rPr>
-        <w:t>When you kill enemies they will leave behind items to collect that can do various things.</w:t>
-      </w:r>
-    </w:p>
-    <w:p>
-      <w:pPr>
-        <w:pStyle w:val="ListParagraph"/>
-        <w:numPr>
-          <w:ilvl w:val="2"/>
-          <w:numId w:val="6"/>
-        </w:numPr>
-        <w:rPr>
-          <w:rFonts w:ascii="Segoe UI" w:hAnsi="Segoe UI" w:cs="Segoe UI"/>
-          <w:b/>
-          <w:sz w:val="24"/>
-          <w:szCs w:val="40"/>
-        </w:rPr>
-      </w:pPr>
-      <w:r>
-        <w:rPr>
-          <w:rFonts w:ascii="Segoe UI" w:hAnsi="Segoe UI" w:cs="Segoe UI"/>
-          <w:sz w:val="24"/>
-          <w:szCs w:val="40"/>
-        </w:rPr>
-        <w:t>Increase score</w:t>
-      </w:r>
-    </w:p>
-    <w:p>
-      <w:pPr>
-        <w:pStyle w:val="ListParagraph"/>
-        <w:numPr>
-          <w:ilvl w:val="2"/>
-          <w:numId w:val="6"/>
-        </w:numPr>
-        <w:rPr>
-          <w:rFonts w:ascii="Segoe UI" w:hAnsi="Segoe UI" w:cs="Segoe UI"/>
-          <w:b/>
-          <w:sz w:val="24"/>
-          <w:szCs w:val="40"/>
-        </w:rPr>
-      </w:pPr>
-      <w:r>
-        <w:rPr>
-          <w:rFonts w:ascii="Segoe UI" w:hAnsi="Segoe UI" w:cs="Segoe UI"/>
-          <w:sz w:val="24"/>
-          <w:szCs w:val="40"/>
-        </w:rPr>
-        <w:t>Power-ups</w:t>
-      </w:r>
-    </w:p>
-    <w:p>
-      <w:pPr>
-        <w:pStyle w:val="ListParagraph"/>
-        <w:numPr>
-          <w:ilvl w:val="2"/>
-          <w:numId w:val="6"/>
-        </w:numPr>
-        <w:rPr>
-          <w:rFonts w:ascii="Segoe UI" w:hAnsi="Segoe UI" w:cs="Segoe UI"/>
-          <w:b/>
-          <w:sz w:val="24"/>
-          <w:szCs w:val="40"/>
-        </w:rPr>
-      </w:pPr>
-      <w:r>
-        <w:rPr>
-          <w:rFonts w:ascii="Segoe UI" w:hAnsi="Segoe UI" w:cs="Segoe UI"/>
-          <w:sz w:val="24"/>
-          <w:szCs w:val="40"/>
-        </w:rPr>
-        <w:t>Think of medals from those 1940’s plane games</w:t>
-      </w:r>
-    </w:p>
-    <w:p>
-      <w:pPr>
-        <w:pStyle w:val="ListParagraph"/>
-        <w:numPr>
-          <w:ilvl w:val="1"/>
-          <w:numId w:val="6"/>
-        </w:numPr>
-        <w:rPr>
-          <w:rFonts w:ascii="Segoe UI" w:hAnsi="Segoe UI" w:cs="Segoe UI"/>
-          <w:b/>
-          <w:sz w:val="24"/>
-          <w:szCs w:val="40"/>
-        </w:rPr>
-      </w:pPr>
-      <w:r>
-        <w:rPr>
-          <w:rFonts w:ascii="Segoe UI" w:hAnsi="Segoe UI" w:cs="Segoe UI"/>
-          <w:sz w:val="24"/>
-          <w:szCs w:val="40"/>
-        </w:rPr>
-        <w:t>Random (or not random but pre-set) power-ups and coins scattered about to collect.</w:t>
-      </w:r>
-    </w:p>
-    <w:p>
-      <w:pPr>
-        <w:pStyle w:val="ListParagraph"/>
-        <w:numPr>
-          <w:ilvl w:val="0"/>
-          <w:numId w:val="6"/>
-        </w:numPr>
-        <w:rPr>
-          <w:rFonts w:ascii="Segoe UI" w:hAnsi="Segoe UI" w:cs="Segoe UI"/>
-          <w:b/>
-          <w:sz w:val="24"/>
-          <w:szCs w:val="40"/>
-        </w:rPr>
-      </w:pPr>
-      <w:r>
-        <w:rPr>
-          <w:rFonts w:ascii="Segoe UI" w:hAnsi="Segoe UI" w:cs="Segoe UI"/>
-          <w:b/>
-          <w:sz w:val="24"/>
-          <w:szCs w:val="40"/>
-        </w:rPr>
-        <w:t>Advanced Level Select</w:t>
-      </w:r>
-    </w:p>
-    <w:p>
-      <w:pPr>
-        <w:pStyle w:val="ListParagraph"/>
-        <w:numPr>
-          <w:ilvl w:val="1"/>
-          <w:numId w:val="6"/>
-        </w:numPr>
-        <w:rPr>
-          <w:rFonts w:ascii="Segoe UI" w:hAnsi="Segoe UI" w:cs="Segoe UI"/>
-          <w:sz w:val="24"/>
-          <w:szCs w:val="40"/>
-        </w:rPr>
-      </w:pPr>
-      <w:r>
-        <w:rPr>
-          <w:rFonts w:ascii="Segoe UI" w:hAnsi="Segoe UI" w:cs="Segoe UI"/>
-          <w:sz w:val="24"/>
-          <w:szCs w:val="40"/>
-        </w:rPr>
-        <w:t xml:space="preserve">When you start the game you go to a level select.  The level select is like a galaxy screen in Star Fox.  Each level will be different.  The basic levels are like Galaga.  </w:t>
-      </w:r>
-    </w:p>
-    <w:p>
-      <w:pPr>
-        <w:pStyle w:val="ListParagraph"/>
-        <w:numPr>
-          <w:ilvl w:val="1"/>
-          <w:numId w:val="6"/>
-        </w:numPr>
-        <w:rPr>
-          <w:rFonts w:ascii="Segoe UI" w:hAnsi="Segoe UI" w:cs="Segoe UI"/>
-          <w:sz w:val="24"/>
-          <w:szCs w:val="40"/>
-        </w:rPr>
-      </w:pPr>
-      <w:r>
-        <w:rPr>
-          <w:rFonts w:ascii="Segoe UI" w:hAnsi="Segoe UI" w:cs="Segoe UI"/>
-          <w:sz w:val="24"/>
-          <w:szCs w:val="40"/>
-        </w:rPr>
-        <w:t xml:space="preserve">Some levels will be free roam type levels.  </w:t>
-      </w:r>
-    </w:p>
-    <w:p>
-      <w:pPr>
-        <w:pStyle w:val="ListParagraph"/>
-        <w:numPr>
-          <w:ilvl w:val="1"/>
-          <w:numId w:val="6"/>
-        </w:numPr>
-        <w:rPr>
-          <w:rFonts w:ascii="Segoe UI" w:hAnsi="Segoe UI" w:cs="Segoe UI"/>
-          <w:sz w:val="24"/>
-          <w:szCs w:val="40"/>
-        </w:rPr>
-      </w:pPr>
-      <w:r>
-        <w:rPr>
-          <w:rFonts w:ascii="Segoe UI" w:hAnsi="Segoe UI" w:cs="Segoe UI"/>
-          <w:sz w:val="24"/>
-          <w:szCs w:val="40"/>
-        </w:rPr>
-        <w:t>There will be secret levels.</w:t>
-      </w:r>
-    </w:p>
-    <w:p>
-      <w:pPr>
-        <w:pStyle w:val="ListParagraph"/>
-        <w:numPr>
-          <w:ilvl w:val="1"/>
-          <w:numId w:val="6"/>
-        </w:numPr>
-        <w:rPr>
-          <w:rFonts w:ascii="Segoe UI" w:hAnsi="Segoe UI" w:cs="Segoe UI"/>
-          <w:sz w:val="24"/>
-          <w:szCs w:val="40"/>
-        </w:rPr>
-      </w:pPr>
-      <w:r>
-        <w:rPr>
-          <w:rFonts w:ascii="Segoe UI" w:hAnsi="Segoe UI" w:cs="Segoe UI"/>
-          <w:sz w:val="24"/>
-          <w:szCs w:val="40"/>
-        </w:rPr>
-        <w:t>You can choose multiple paths.</w:t>
-      </w:r>
-    </w:p>
-    <w:p>
-      <w:pPr>
-        <w:pStyle w:val="ListParagraph"/>
-        <w:numPr>
-          <w:ilvl w:val="1"/>
-          <w:numId w:val="6"/>
-        </w:numPr>
-        <w:rPr>
-          <w:rFonts w:ascii="Segoe UI" w:hAnsi="Segoe UI" w:cs="Segoe UI"/>
-          <w:sz w:val="24"/>
-          <w:szCs w:val="40"/>
-        </w:rPr>
-      </w:pPr>
-      <w:r>
-        <w:rPr>
-          <w:rFonts w:ascii="Segoe UI" w:hAnsi="Segoe UI" w:cs="Segoe UI"/>
-          <w:sz w:val="24"/>
-          <w:szCs w:val="40"/>
-        </w:rPr>
-        <w:t>This will have to break the design of an endless level game.</w:t>
-      </w:r>
-    </w:p>
-    <w:p>
-      <w:pPr>
-        <w:pStyle w:val="ListParagraph"/>
-        <w:numPr>
-          <w:ilvl w:val="0"/>
-          <w:numId w:val="6"/>
-        </w:numPr>
-        <w:rPr>
-          <w:rFonts w:ascii="Segoe UI" w:hAnsi="Segoe UI" w:cs="Segoe UI"/>
-          <w:b/>
-          <w:sz w:val="24"/>
-          <w:szCs w:val="40"/>
-        </w:rPr>
-      </w:pPr>
-      <w:r>
-        <w:rPr>
-          <w:rFonts w:ascii="Segoe UI" w:hAnsi="Segoe UI" w:cs="Segoe UI"/>
-          <w:b/>
-          <w:sz w:val="24"/>
-          <w:szCs w:val="40"/>
-        </w:rPr>
-        <w:t>Game Modes</w:t>
-      </w:r>
-    </w:p>
-    <w:p>
-      <w:pPr>
-        <w:pStyle w:val="ListParagraph"/>
-        <w:numPr>
-          <w:ilvl w:val="1"/>
-          <w:numId w:val="6"/>
-        </w:numPr>
-        <w:rPr>
-          <w:rFonts w:ascii="Segoe UI" w:hAnsi="Segoe UI" w:cs="Segoe UI"/>
-          <w:sz w:val="24"/>
-          <w:szCs w:val="40"/>
-        </w:rPr>
-      </w:pPr>
-      <w:r>
-        <w:rPr>
-          <w:rFonts w:ascii="Segoe UI" w:hAnsi="Segoe UI" w:cs="Segoe UI"/>
-          <w:sz w:val="24"/>
-          <w:szCs w:val="40"/>
-        </w:rPr>
-        <w:t>Endless</w:t>
-      </w:r>
-    </w:p>
-    <w:p>
-      <w:pPr>
-        <w:pStyle w:val="ListParagraph"/>
-        <w:numPr>
-          <w:ilvl w:val="2"/>
-          <w:numId w:val="6"/>
-        </w:numPr>
-        <w:rPr>
-          <w:rFonts w:ascii="Segoe UI" w:hAnsi="Segoe UI" w:cs="Segoe UI"/>
-          <w:sz w:val="24"/>
-          <w:szCs w:val="40"/>
-        </w:rPr>
-      </w:pPr>
-      <w:r>
-        <w:rPr>
-          <w:rFonts w:ascii="Segoe UI" w:hAnsi="Segoe UI" w:cs="Segoe UI"/>
-          <w:sz w:val="24"/>
-          <w:szCs w:val="40"/>
-        </w:rPr>
-        <w:lastRenderedPageBreak/>
         <w:t>Features</w:t>
       </w:r>
       <w:r>
@@ -5869,7 +5923,6 @@
         <w:rPr>
           <w:rFonts w:ascii="Segoe UI" w:hAnsi="Segoe UI" w:cs="Segoe UI"/>
         </w:rPr>
-        <w:lastRenderedPageBreak/>
         <w:t>Font</w:t>
       </w:r>
     </w:p>
@@ -7760,7 +7813,7 @@
 </file>
 
 <file path=customXml/itemProps1.xml><?xml version="1.0" encoding="utf-8"?>
-<ds:datastoreItem xmlns:ds="http://schemas.openxmlformats.org/officeDocument/2006/customXml" ds:itemID="{04D12D0C-8B41-4BE1-813D-339C9F09A861}">
+<ds:datastoreItem xmlns:ds="http://schemas.openxmlformats.org/officeDocument/2006/customXml" ds:itemID="{C3C15196-0B0B-4CFC-9030-EFEBCB028990}">
   <ds:schemaRefs>
     <ds:schemaRef ds:uri="http://schemas.openxmlformats.org/officeDocument/2006/bibliography"/>
   </ds:schemaRefs>

</xml_diff>

<commit_message>
rename BulletManager.as to HeroProjectileManager.as, new bomb (J) with collision, signals can be worked in or better leave that to the next iteration. there may possibly be no need to pass GameState.as around
</commit_message>
<xml_diff>
--- a/Galaga/assets/Galaga Design Document.docx
+++ b/Galaga/assets/Galaga Design Document.docx
@@ -1723,6 +1723,222 @@
         </w:rPr>
         <w:t>Defaults:</w:t>
       </w:r>
+    </w:p>
+    <w:p>
+      <w:pPr>
+        <w:pStyle w:val="ListParagraph"/>
+        <w:numPr>
+          <w:ilvl w:val="2"/>
+          <w:numId w:val="1"/>
+        </w:numPr>
+        <w:rPr>
+          <w:rFonts w:ascii="Segoe UI" w:hAnsi="Segoe UI" w:cs="Segoe UI"/>
+        </w:rPr>
+      </w:pPr>
+      <w:r>
+        <w:rPr>
+          <w:rFonts w:ascii="Segoe UI" w:hAnsi="Segoe UI" w:cs="Segoe UI"/>
+        </w:rPr>
+        <w:t>WASD</w:t>
+      </w:r>
+    </w:p>
+    <w:p>
+      <w:pPr>
+        <w:pStyle w:val="ListParagraph"/>
+        <w:numPr>
+          <w:ilvl w:val="2"/>
+          <w:numId w:val="1"/>
+        </w:numPr>
+        <w:rPr>
+          <w:rFonts w:ascii="Segoe UI" w:hAnsi="Segoe UI" w:cs="Segoe UI"/>
+        </w:rPr>
+      </w:pPr>
+      <w:r>
+        <w:rPr>
+          <w:rFonts w:ascii="Segoe UI" w:hAnsi="Segoe UI" w:cs="Segoe UI"/>
+        </w:rPr>
+        <w:t>W –</w:t>
+      </w:r>
+      <w:r>
+        <w:rPr>
+          <w:rFonts w:ascii="Segoe UI" w:hAnsi="Segoe UI" w:cs="Segoe UI"/>
+        </w:rPr>
+        <w:t xml:space="preserve"> </w:t>
+      </w:r>
+      <w:r>
+        <w:rPr>
+          <w:rFonts w:ascii="Segoe UI" w:hAnsi="Segoe UI" w:cs="Segoe UI"/>
+        </w:rPr>
+        <w:t>forward</w:t>
+      </w:r>
+    </w:p>
+    <w:p>
+      <w:pPr>
+        <w:pStyle w:val="ListParagraph"/>
+        <w:numPr>
+          <w:ilvl w:val="2"/>
+          <w:numId w:val="1"/>
+        </w:numPr>
+        <w:rPr>
+          <w:rFonts w:ascii="Segoe UI" w:hAnsi="Segoe UI" w:cs="Segoe UI"/>
+        </w:rPr>
+      </w:pPr>
+      <w:r>
+        <w:rPr>
+          <w:rFonts w:ascii="Segoe UI" w:hAnsi="Segoe UI" w:cs="Segoe UI"/>
+        </w:rPr>
+        <w:t>S</w:t>
+      </w:r>
+      <w:r>
+        <w:rPr>
+          <w:rFonts w:ascii="Segoe UI" w:hAnsi="Segoe UI" w:cs="Segoe UI"/>
+        </w:rPr>
+        <w:t xml:space="preserve"> </w:t>
+      </w:r>
+      <w:r>
+        <w:rPr>
+          <w:rFonts w:ascii="Segoe UI" w:hAnsi="Segoe UI" w:cs="Segoe UI"/>
+        </w:rPr>
+        <w:t>- back</w:t>
+      </w:r>
+    </w:p>
+    <w:p>
+      <w:pPr>
+        <w:pStyle w:val="ListParagraph"/>
+        <w:numPr>
+          <w:ilvl w:val="2"/>
+          <w:numId w:val="1"/>
+        </w:numPr>
+        <w:rPr>
+          <w:rFonts w:ascii="Segoe UI" w:hAnsi="Segoe UI" w:cs="Segoe UI"/>
+        </w:rPr>
+      </w:pPr>
+      <w:r>
+        <w:rPr>
+          <w:rFonts w:ascii="Segoe UI" w:hAnsi="Segoe UI" w:cs="Segoe UI"/>
+        </w:rPr>
+        <w:t>A – left</w:t>
+      </w:r>
+    </w:p>
+    <w:p>
+      <w:pPr>
+        <w:pStyle w:val="ListParagraph"/>
+        <w:numPr>
+          <w:ilvl w:val="2"/>
+          <w:numId w:val="1"/>
+        </w:numPr>
+        <w:rPr>
+          <w:rFonts w:ascii="Segoe UI" w:hAnsi="Segoe UI" w:cs="Segoe UI"/>
+        </w:rPr>
+      </w:pPr>
+      <w:r>
+        <w:rPr>
+          <w:rFonts w:ascii="Segoe UI" w:hAnsi="Segoe UI" w:cs="Segoe UI"/>
+        </w:rPr>
+        <w:t>D – right</w:t>
+      </w:r>
+    </w:p>
+    <w:p>
+      <w:pPr>
+        <w:pStyle w:val="ListParagraph"/>
+        <w:numPr>
+          <w:ilvl w:val="2"/>
+          <w:numId w:val="1"/>
+        </w:numPr>
+        <w:rPr>
+          <w:rFonts w:ascii="Segoe UI" w:hAnsi="Segoe UI" w:cs="Segoe UI"/>
+        </w:rPr>
+      </w:pPr>
+      <w:r>
+        <w:rPr>
+          <w:rFonts w:ascii="Segoe UI" w:hAnsi="Segoe UI" w:cs="Segoe UI"/>
+        </w:rPr>
+        <w:t>H – Fire gun</w:t>
+      </w:r>
+    </w:p>
+    <w:p>
+      <w:pPr>
+        <w:pStyle w:val="ListParagraph"/>
+        <w:numPr>
+          <w:ilvl w:val="2"/>
+          <w:numId w:val="1"/>
+        </w:numPr>
+        <w:rPr>
+          <w:rFonts w:ascii="Segoe UI" w:hAnsi="Segoe UI" w:cs="Segoe UI"/>
+        </w:rPr>
+      </w:pPr>
+      <w:r>
+        <w:rPr>
+          <w:rFonts w:ascii="Segoe UI" w:hAnsi="Segoe UI" w:cs="Segoe UI"/>
+        </w:rPr>
+        <w:t xml:space="preserve">J </w:t>
+      </w:r>
+      <w:r>
+        <w:rPr>
+          <w:rFonts w:ascii="Segoe UI" w:hAnsi="Segoe UI" w:cs="Segoe UI"/>
+        </w:rPr>
+        <w:t>–</w:t>
+      </w:r>
+      <w:r>
+        <w:rPr>
+          <w:rFonts w:ascii="Segoe UI" w:hAnsi="Segoe UI" w:cs="Segoe UI"/>
+        </w:rPr>
+        <w:t xml:space="preserve"> Bomb</w:t>
+      </w:r>
+    </w:p>
+    <w:p>
+      <w:pPr>
+        <w:pStyle w:val="ListParagraph"/>
+        <w:numPr>
+          <w:ilvl w:val="3"/>
+          <w:numId w:val="1"/>
+        </w:numPr>
+        <w:rPr>
+          <w:rFonts w:ascii="Segoe UI" w:hAnsi="Segoe UI" w:cs="Segoe UI"/>
+        </w:rPr>
+      </w:pPr>
+      <w:r>
+        <w:rPr>
+          <w:rFonts w:ascii="Segoe UI" w:hAnsi="Segoe UI" w:cs="Segoe UI"/>
+        </w:rPr>
+        <w:t>Fire only 1 bomb at a time.</w:t>
+      </w:r>
+    </w:p>
+    <w:p>
+      <w:pPr>
+        <w:pStyle w:val="ListParagraph"/>
+        <w:numPr>
+          <w:ilvl w:val="3"/>
+          <w:numId w:val="1"/>
+        </w:numPr>
+        <w:rPr>
+          <w:rFonts w:ascii="Segoe UI" w:hAnsi="Segoe UI" w:cs="Segoe UI"/>
+        </w:rPr>
+      </w:pPr>
+      <w:r>
+        <w:rPr>
+          <w:rFonts w:ascii="Segoe UI" w:hAnsi="Segoe UI" w:cs="Segoe UI"/>
+        </w:rPr>
+        <w:t>Bomb should do a full animation before being allowed to shoot another.</w:t>
+      </w:r>
+    </w:p>
+    <w:p>
+      <w:pPr>
+        <w:pStyle w:val="ListParagraph"/>
+        <w:numPr>
+          <w:ilvl w:val="3"/>
+          <w:numId w:val="1"/>
+        </w:numPr>
+        <w:rPr>
+          <w:rFonts w:ascii="Segoe UI" w:hAnsi="Segoe UI" w:cs="Segoe UI"/>
+        </w:rPr>
+      </w:pPr>
+      <w:r>
+        <w:rPr>
+          <w:rFonts w:ascii="Segoe UI" w:hAnsi="Segoe UI" w:cs="Segoe UI"/>
+        </w:rPr>
+        <w:t>No travel time. Bomb spawns around the player.</w:t>
+      </w:r>
       <w:bookmarkStart w:id="0" w:name="_GoBack"/>
       <w:bookmarkEnd w:id="0"/>
     </w:p>
@@ -1741,7 +1957,37 @@
         <w:rPr>
           <w:rFonts w:ascii="Segoe UI" w:hAnsi="Segoe UI" w:cs="Segoe UI"/>
         </w:rPr>
-        <w:t>WASD</w:t>
+        <w:t xml:space="preserve">Esc </w:t>
+      </w:r>
+      <w:r>
+        <w:rPr>
+          <w:rFonts w:ascii="Segoe UI" w:hAnsi="Segoe UI" w:cs="Segoe UI"/>
+        </w:rPr>
+        <w:t>–</w:t>
+      </w:r>
+      <w:r>
+        <w:rPr>
+          <w:rFonts w:ascii="Segoe UI" w:hAnsi="Segoe UI" w:cs="Segoe UI"/>
+        </w:rPr>
+        <w:t xml:space="preserve"> pause</w:t>
+      </w:r>
+    </w:p>
+    <w:p>
+      <w:pPr>
+        <w:pStyle w:val="ListParagraph"/>
+        <w:numPr>
+          <w:ilvl w:val="1"/>
+          <w:numId w:val="1"/>
+        </w:numPr>
+        <w:rPr>
+          <w:rFonts w:ascii="Segoe UI" w:hAnsi="Segoe UI" w:cs="Segoe UI"/>
+        </w:rPr>
+      </w:pPr>
+      <w:r>
+        <w:rPr>
+          <w:rFonts w:ascii="Segoe UI" w:hAnsi="Segoe UI" w:cs="Segoe UI"/>
+        </w:rPr>
+        <w:t>Background</w:t>
       </w:r>
     </w:p>
     <w:p>
@@ -1759,19 +2005,7 @@
         <w:rPr>
           <w:rFonts w:ascii="Segoe UI" w:hAnsi="Segoe UI" w:cs="Segoe UI"/>
         </w:rPr>
-        <w:t>W –</w:t>
-      </w:r>
-      <w:r>
-        <w:rPr>
-          <w:rFonts w:ascii="Segoe UI" w:hAnsi="Segoe UI" w:cs="Segoe UI"/>
-        </w:rPr>
-        <w:t xml:space="preserve"> </w:t>
-      </w:r>
-      <w:r>
-        <w:rPr>
-          <w:rFonts w:ascii="Segoe UI" w:hAnsi="Segoe UI" w:cs="Segoe UI"/>
-        </w:rPr>
-        <w:t>forward</w:t>
+        <w:t>Parallax background of space, stars and debris.</w:t>
       </w:r>
     </w:p>
     <w:p>
@@ -1789,19 +2023,210 @@
         <w:rPr>
           <w:rFonts w:ascii="Segoe UI" w:hAnsi="Segoe UI" w:cs="Segoe UI"/>
         </w:rPr>
-        <w:t>S</w:t>
-      </w:r>
-      <w:r>
-        <w:rPr>
-          <w:rFonts w:ascii="Segoe UI" w:hAnsi="Segoe UI" w:cs="Segoe UI"/>
-        </w:rPr>
-        <w:t xml:space="preserve"> </w:t>
-      </w:r>
-      <w:r>
-        <w:rPr>
-          <w:rFonts w:ascii="Segoe UI" w:hAnsi="Segoe UI" w:cs="Segoe UI"/>
-        </w:rPr>
-        <w:t>- back</w:t>
+        <w:t>Slight increase of scroll speed as game gets harder. May need a maximum cap on speed just in case players are really good and get really far.</w:t>
+      </w:r>
+    </w:p>
+    <w:p>
+      <w:pPr>
+        <w:pStyle w:val="ListParagraph"/>
+        <w:numPr>
+          <w:ilvl w:val="0"/>
+          <w:numId w:val="1"/>
+        </w:numPr>
+        <w:rPr>
+          <w:rFonts w:ascii="Segoe UI" w:hAnsi="Segoe UI" w:cs="Segoe UI"/>
+          <w:b/>
+        </w:rPr>
+      </w:pPr>
+      <w:r>
+        <w:rPr>
+          <w:rFonts w:ascii="Segoe UI" w:hAnsi="Segoe UI" w:cs="Segoe UI"/>
+          <w:b/>
+        </w:rPr>
+        <w:t>Player</w:t>
+      </w:r>
+    </w:p>
+    <w:p>
+      <w:pPr>
+        <w:pStyle w:val="ListParagraph"/>
+        <w:numPr>
+          <w:ilvl w:val="1"/>
+          <w:numId w:val="1"/>
+        </w:numPr>
+        <w:rPr>
+          <w:rFonts w:ascii="Segoe UI" w:hAnsi="Segoe UI" w:cs="Segoe UI"/>
+        </w:rPr>
+      </w:pPr>
+      <w:r>
+        <w:rPr>
+          <w:rFonts w:ascii="Segoe UI" w:hAnsi="Segoe UI" w:cs="Segoe UI"/>
+        </w:rPr>
+        <w:t>32 by 32</w:t>
+      </w:r>
+    </w:p>
+    <w:p>
+      <w:pPr>
+        <w:pStyle w:val="ListParagraph"/>
+        <w:numPr>
+          <w:ilvl w:val="1"/>
+          <w:numId w:val="1"/>
+        </w:numPr>
+        <w:rPr>
+          <w:rFonts w:ascii="Segoe UI" w:hAnsi="Segoe UI" w:cs="Segoe UI"/>
+        </w:rPr>
+      </w:pPr>
+      <w:r>
+        <w:rPr>
+          <w:rFonts w:ascii="Segoe UI" w:hAnsi="Segoe UI" w:cs="Segoe UI"/>
+        </w:rPr>
+        <w:lastRenderedPageBreak/>
+        <w:t>Ship</w:t>
+      </w:r>
+    </w:p>
+    <w:p>
+      <w:pPr>
+        <w:pStyle w:val="ListParagraph"/>
+        <w:numPr>
+          <w:ilvl w:val="1"/>
+          <w:numId w:val="1"/>
+        </w:numPr>
+        <w:rPr>
+          <w:rFonts w:ascii="Segoe UI" w:hAnsi="Segoe UI" w:cs="Segoe UI"/>
+        </w:rPr>
+      </w:pPr>
+      <w:r>
+        <w:rPr>
+          <w:rFonts w:ascii="Segoe UI" w:hAnsi="Segoe UI" w:cs="Segoe UI"/>
+        </w:rPr>
+        <w:t>Minus one life when dead.</w:t>
+      </w:r>
+    </w:p>
+    <w:p>
+      <w:pPr>
+        <w:pStyle w:val="ListParagraph"/>
+        <w:numPr>
+          <w:ilvl w:val="1"/>
+          <w:numId w:val="1"/>
+        </w:numPr>
+        <w:rPr>
+          <w:rFonts w:ascii="Segoe UI" w:hAnsi="Segoe UI" w:cs="Segoe UI"/>
+        </w:rPr>
+      </w:pPr>
+      <w:r>
+        <w:rPr>
+          <w:rFonts w:ascii="Segoe UI" w:hAnsi="Segoe UI" w:cs="Segoe UI"/>
+        </w:rPr>
+        <w:t>Comes back to life and is invincible for a short period of time (1.5 – 2 seconds).</w:t>
+      </w:r>
+    </w:p>
+    <w:p>
+      <w:pPr>
+        <w:pStyle w:val="ListParagraph"/>
+        <w:numPr>
+          <w:ilvl w:val="0"/>
+          <w:numId w:val="1"/>
+        </w:numPr>
+        <w:rPr>
+          <w:rFonts w:ascii="Segoe UI" w:hAnsi="Segoe UI" w:cs="Segoe UI"/>
+          <w:b/>
+        </w:rPr>
+      </w:pPr>
+      <w:r>
+        <w:rPr>
+          <w:rFonts w:ascii="Segoe UI" w:hAnsi="Segoe UI" w:cs="Segoe UI"/>
+          <w:b/>
+        </w:rPr>
+        <w:t>Enemy</w:t>
+      </w:r>
+    </w:p>
+    <w:p>
+      <w:pPr>
+        <w:pStyle w:val="ListParagraph"/>
+        <w:numPr>
+          <w:ilvl w:val="1"/>
+          <w:numId w:val="1"/>
+        </w:numPr>
+        <w:rPr>
+          <w:rFonts w:ascii="Segoe UI" w:hAnsi="Segoe UI" w:cs="Segoe UI"/>
+        </w:rPr>
+      </w:pPr>
+      <w:r>
+        <w:rPr>
+          <w:rFonts w:ascii="Segoe UI" w:hAnsi="Segoe UI" w:cs="Segoe UI"/>
+        </w:rPr>
+        <w:t>There are a wide variety of enemies and as the game progresses the enemies difficulty goes up and new enemies appear.</w:t>
+      </w:r>
+    </w:p>
+    <w:p>
+      <w:pPr>
+        <w:pStyle w:val="ListParagraph"/>
+        <w:numPr>
+          <w:ilvl w:val="1"/>
+          <w:numId w:val="1"/>
+        </w:numPr>
+        <w:rPr>
+          <w:rFonts w:ascii="Segoe UI" w:hAnsi="Segoe UI" w:cs="Segoe UI"/>
+        </w:rPr>
+      </w:pPr>
+      <w:r>
+        <w:rPr>
+          <w:rFonts w:ascii="Segoe UI" w:hAnsi="Segoe UI" w:cs="Segoe UI"/>
+        </w:rPr>
+        <w:t>Enemies travel down the screen slowly and then as the game progresses they get faster.  Enemies spawn with a certain speed so they don’t get faster themselves but are spawned with their downward speed.</w:t>
+      </w:r>
+    </w:p>
+    <w:p>
+      <w:pPr>
+        <w:pStyle w:val="ListParagraph"/>
+        <w:numPr>
+          <w:ilvl w:val="1"/>
+          <w:numId w:val="1"/>
+        </w:numPr>
+        <w:rPr>
+          <w:rFonts w:ascii="Segoe UI" w:hAnsi="Segoe UI" w:cs="Segoe UI"/>
+        </w:rPr>
+      </w:pPr>
+      <w:r>
+        <w:rPr>
+          <w:rFonts w:ascii="Segoe UI" w:hAnsi="Segoe UI" w:cs="Segoe UI"/>
+        </w:rPr>
+        <w:t xml:space="preserve">Each enemy </w:t>
+      </w:r>
+      <w:r>
+        <w:rPr>
+          <w:rFonts w:ascii="Segoe UI" w:hAnsi="Segoe UI" w:cs="Segoe UI"/>
+        </w:rPr>
+        <w:t xml:space="preserve">will take only 1 hit to </w:t>
+      </w:r>
+      <w:r>
+        <w:rPr>
+          <w:rFonts w:ascii="Segoe UI" w:hAnsi="Segoe UI" w:cs="Segoe UI"/>
+        </w:rPr>
+        <w:t>destroy;</w:t>
+      </w:r>
+      <w:r>
+        <w:rPr>
+          <w:rFonts w:ascii="Segoe UI" w:hAnsi="Segoe UI" w:cs="Segoe UI"/>
+        </w:rPr>
+        <w:t xml:space="preserve"> the challenge is the number of enemies spawning and the AI of the enemy.</w:t>
+      </w:r>
+    </w:p>
+    <w:p>
+      <w:pPr>
+        <w:pStyle w:val="ListParagraph"/>
+        <w:numPr>
+          <w:ilvl w:val="1"/>
+          <w:numId w:val="1"/>
+        </w:numPr>
+        <w:rPr>
+          <w:rFonts w:ascii="Segoe UI" w:hAnsi="Segoe UI" w:cs="Segoe UI"/>
+        </w:rPr>
+      </w:pPr>
+      <w:r>
+        <w:rPr>
+          <w:rFonts w:ascii="Segoe UI" w:hAnsi="Segoe UI" w:cs="Segoe UI"/>
+        </w:rPr>
+        <w:t>Basic</w:t>
       </w:r>
     </w:p>
     <w:p>
@@ -1819,7 +2244,7 @@
         <w:rPr>
           <w:rFonts w:ascii="Segoe UI" w:hAnsi="Segoe UI" w:cs="Segoe UI"/>
         </w:rPr>
-        <w:t>A – left</w:t>
+        <w:t>32 by 32</w:t>
       </w:r>
     </w:p>
     <w:p>
@@ -1837,7 +2262,7 @@
         <w:rPr>
           <w:rFonts w:ascii="Segoe UI" w:hAnsi="Segoe UI" w:cs="Segoe UI"/>
         </w:rPr>
-        <w:t>D – right</w:t>
+        <w:t>Brainless, moves downward at a set rate.</w:t>
       </w:r>
     </w:p>
     <w:p>
@@ -1855,7 +2280,7 @@
         <w:rPr>
           <w:rFonts w:ascii="Segoe UI" w:hAnsi="Segoe UI" w:cs="Segoe UI"/>
         </w:rPr>
-        <w:t>H – Fire gun</w:t>
+        <w:t>Has no attack</w:t>
       </w:r>
     </w:p>
     <w:p>
@@ -1873,19 +2298,25 @@
         <w:rPr>
           <w:rFonts w:ascii="Segoe UI" w:hAnsi="Segoe UI" w:cs="Segoe UI"/>
         </w:rPr>
-        <w:t xml:space="preserve">J </w:t>
-      </w:r>
-      <w:r>
-        <w:rPr>
-          <w:rFonts w:ascii="Segoe UI" w:hAnsi="Segoe UI" w:cs="Segoe UI"/>
-        </w:rPr>
-        <w:t>–</w:t>
-      </w:r>
-      <w:r>
-        <w:rPr>
-          <w:rFonts w:ascii="Segoe UI" w:hAnsi="Segoe UI" w:cs="Segoe UI"/>
-        </w:rPr>
-        <w:t xml:space="preserve"> Bomb</w:t>
+        <w:t>Base score is 10 points.</w:t>
+      </w:r>
+    </w:p>
+    <w:p>
+      <w:pPr>
+        <w:pStyle w:val="ListParagraph"/>
+        <w:numPr>
+          <w:ilvl w:val="1"/>
+          <w:numId w:val="1"/>
+        </w:numPr>
+        <w:rPr>
+          <w:rFonts w:ascii="Segoe UI" w:hAnsi="Segoe UI" w:cs="Segoe UI"/>
+        </w:rPr>
+      </w:pPr>
+      <w:r>
+        <w:rPr>
+          <w:rFonts w:ascii="Segoe UI" w:hAnsi="Segoe UI" w:cs="Segoe UI"/>
+        </w:rPr>
+        <w:t>Medium</w:t>
       </w:r>
     </w:p>
     <w:p>
@@ -1903,37 +2334,7 @@
         <w:rPr>
           <w:rFonts w:ascii="Segoe UI" w:hAnsi="Segoe UI" w:cs="Segoe UI"/>
         </w:rPr>
-        <w:t xml:space="preserve">Esc </w:t>
-      </w:r>
-      <w:r>
-        <w:rPr>
-          <w:rFonts w:ascii="Segoe UI" w:hAnsi="Segoe UI" w:cs="Segoe UI"/>
-        </w:rPr>
-        <w:t>–</w:t>
-      </w:r>
-      <w:r>
-        <w:rPr>
-          <w:rFonts w:ascii="Segoe UI" w:hAnsi="Segoe UI" w:cs="Segoe UI"/>
-        </w:rPr>
-        <w:t xml:space="preserve"> pause</w:t>
-      </w:r>
-    </w:p>
-    <w:p>
-      <w:pPr>
-        <w:pStyle w:val="ListParagraph"/>
-        <w:numPr>
-          <w:ilvl w:val="1"/>
-          <w:numId w:val="1"/>
-        </w:numPr>
-        <w:rPr>
-          <w:rFonts w:ascii="Segoe UI" w:hAnsi="Segoe UI" w:cs="Segoe UI"/>
-        </w:rPr>
-      </w:pPr>
-      <w:r>
-        <w:rPr>
-          <w:rFonts w:ascii="Segoe UI" w:hAnsi="Segoe UI" w:cs="Segoe UI"/>
-        </w:rPr>
-        <w:t>Background</w:t>
+        <w:t>32 by 32</w:t>
       </w:r>
     </w:p>
     <w:p>
@@ -1951,7 +2352,7 @@
         <w:rPr>
           <w:rFonts w:ascii="Segoe UI" w:hAnsi="Segoe UI" w:cs="Segoe UI"/>
         </w:rPr>
-        <w:t>Parallax background of space, stars and debris.</w:t>
+        <w:t>Moves downward</w:t>
       </w:r>
     </w:p>
     <w:p>
@@ -1969,7 +2370,199 @@
         <w:rPr>
           <w:rFonts w:ascii="Segoe UI" w:hAnsi="Segoe UI" w:cs="Segoe UI"/>
         </w:rPr>
-        <w:t>Slight increase of scroll speed as game gets harder. May need a maximum cap on speed just in case players are really good and get really far.</w:t>
+        <w:t>Has a single attack; 1 projectile.</w:t>
+      </w:r>
+    </w:p>
+    <w:p>
+      <w:pPr>
+        <w:pStyle w:val="ListParagraph"/>
+        <w:numPr>
+          <w:ilvl w:val="2"/>
+          <w:numId w:val="1"/>
+        </w:numPr>
+        <w:rPr>
+          <w:rFonts w:ascii="Segoe UI" w:hAnsi="Segoe UI" w:cs="Segoe UI"/>
+        </w:rPr>
+      </w:pPr>
+      <w:r>
+        <w:rPr>
+          <w:rFonts w:ascii="Segoe UI" w:hAnsi="Segoe UI" w:cs="Segoe UI"/>
+        </w:rPr>
+        <w:t>Projectile will fire to players location of when it was fired (not homing)</w:t>
+      </w:r>
+    </w:p>
+    <w:p>
+      <w:pPr>
+        <w:pStyle w:val="ListParagraph"/>
+        <w:numPr>
+          <w:ilvl w:val="2"/>
+          <w:numId w:val="1"/>
+        </w:numPr>
+        <w:rPr>
+          <w:rFonts w:ascii="Segoe UI" w:hAnsi="Segoe UI" w:cs="Segoe UI"/>
+        </w:rPr>
+      </w:pPr>
+      <w:r>
+        <w:rPr>
+          <w:rFonts w:ascii="Segoe UI" w:hAnsi="Segoe UI" w:cs="Segoe UI"/>
+        </w:rPr>
+        <w:t>Base score is 25 points.</w:t>
+      </w:r>
+    </w:p>
+    <w:p>
+      <w:pPr>
+        <w:pStyle w:val="ListParagraph"/>
+        <w:numPr>
+          <w:ilvl w:val="1"/>
+          <w:numId w:val="1"/>
+        </w:numPr>
+        <w:rPr>
+          <w:rFonts w:ascii="Segoe UI" w:hAnsi="Segoe UI" w:cs="Segoe UI"/>
+        </w:rPr>
+      </w:pPr>
+      <w:r>
+        <w:rPr>
+          <w:rFonts w:ascii="Segoe UI" w:hAnsi="Segoe UI" w:cs="Segoe UI"/>
+        </w:rPr>
+        <w:t>Hard</w:t>
+      </w:r>
+    </w:p>
+    <w:p>
+      <w:pPr>
+        <w:pStyle w:val="ListParagraph"/>
+        <w:numPr>
+          <w:ilvl w:val="2"/>
+          <w:numId w:val="1"/>
+        </w:numPr>
+        <w:rPr>
+          <w:rFonts w:ascii="Segoe UI" w:hAnsi="Segoe UI" w:cs="Segoe UI"/>
+        </w:rPr>
+      </w:pPr>
+      <w:r>
+        <w:rPr>
+          <w:rFonts w:ascii="Segoe UI" w:hAnsi="Segoe UI" w:cs="Segoe UI"/>
+        </w:rPr>
+        <w:t>64 by 64</w:t>
+      </w:r>
+    </w:p>
+    <w:p>
+      <w:pPr>
+        <w:pStyle w:val="ListParagraph"/>
+        <w:numPr>
+          <w:ilvl w:val="2"/>
+          <w:numId w:val="1"/>
+        </w:numPr>
+        <w:rPr>
+          <w:rFonts w:ascii="Segoe UI" w:hAnsi="Segoe UI" w:cs="Segoe UI"/>
+        </w:rPr>
+      </w:pPr>
+      <w:r>
+        <w:rPr>
+          <w:rFonts w:ascii="Segoe UI" w:hAnsi="Segoe UI" w:cs="Segoe UI"/>
+        </w:rPr>
+        <w:t>Moves downward</w:t>
+      </w:r>
+      <w:r>
+        <w:rPr>
+          <w:rFonts w:ascii="Segoe UI" w:hAnsi="Segoe UI" w:cs="Segoe UI"/>
+        </w:rPr>
+        <w:t>.</w:t>
+      </w:r>
+    </w:p>
+    <w:p>
+      <w:pPr>
+        <w:pStyle w:val="ListParagraph"/>
+        <w:numPr>
+          <w:ilvl w:val="2"/>
+          <w:numId w:val="1"/>
+        </w:numPr>
+        <w:rPr>
+          <w:rFonts w:ascii="Segoe UI" w:hAnsi="Segoe UI" w:cs="Segoe UI"/>
+        </w:rPr>
+      </w:pPr>
+      <w:r>
+        <w:rPr>
+          <w:rFonts w:ascii="Segoe UI" w:hAnsi="Segoe UI" w:cs="Segoe UI"/>
+        </w:rPr>
+        <w:t>Can side step.</w:t>
+      </w:r>
+    </w:p>
+    <w:p>
+      <w:pPr>
+        <w:pStyle w:val="ListParagraph"/>
+        <w:numPr>
+          <w:ilvl w:val="2"/>
+          <w:numId w:val="1"/>
+        </w:numPr>
+        <w:rPr>
+          <w:rFonts w:ascii="Segoe UI" w:hAnsi="Segoe UI" w:cs="Segoe UI"/>
+        </w:rPr>
+      </w:pPr>
+      <w:r>
+        <w:rPr>
+          <w:rFonts w:ascii="Segoe UI" w:hAnsi="Segoe UI" w:cs="Segoe UI"/>
+        </w:rPr>
+        <w:t>Can fire as many times as necessary. Random fire rate.</w:t>
+      </w:r>
+    </w:p>
+    <w:p>
+      <w:pPr>
+        <w:pStyle w:val="ListParagraph"/>
+        <w:numPr>
+          <w:ilvl w:val="2"/>
+          <w:numId w:val="1"/>
+        </w:numPr>
+        <w:rPr>
+          <w:rFonts w:ascii="Segoe UI" w:hAnsi="Segoe UI" w:cs="Segoe UI"/>
+        </w:rPr>
+      </w:pPr>
+      <w:r>
+        <w:rPr>
+          <w:rFonts w:ascii="Segoe UI" w:hAnsi="Segoe UI" w:cs="Segoe UI"/>
+        </w:rPr>
+        <w:t xml:space="preserve">Base score is </w:t>
+      </w:r>
+      <w:r>
+        <w:rPr>
+          <w:rFonts w:ascii="Segoe UI" w:hAnsi="Segoe UI" w:cs="Segoe UI"/>
+        </w:rPr>
+        <w:t>60 points.</w:t>
+      </w:r>
+    </w:p>
+    <w:p>
+      <w:pPr>
+        <w:pStyle w:val="ListParagraph"/>
+        <w:numPr>
+          <w:ilvl w:val="1"/>
+          <w:numId w:val="1"/>
+        </w:numPr>
+        <w:rPr>
+          <w:rFonts w:ascii="Segoe UI" w:hAnsi="Segoe UI" w:cs="Segoe UI"/>
+        </w:rPr>
+      </w:pPr>
+      <w:r>
+        <w:rPr>
+          <w:rFonts w:ascii="Segoe UI" w:hAnsi="Segoe UI" w:cs="Segoe UI"/>
+        </w:rPr>
+        <w:t>Enemies will stop firing after crossing a certain boundary to prevent problems.</w:t>
+      </w:r>
+    </w:p>
+    <w:p>
+      <w:pPr>
+        <w:pStyle w:val="ListParagraph"/>
+        <w:numPr>
+          <w:ilvl w:val="1"/>
+          <w:numId w:val="1"/>
+        </w:numPr>
+        <w:rPr>
+          <w:rFonts w:ascii="Segoe UI" w:hAnsi="Segoe UI" w:cs="Segoe UI"/>
+        </w:rPr>
+      </w:pPr>
+      <w:r>
+        <w:rPr>
+          <w:rFonts w:ascii="Segoe UI" w:hAnsi="Segoe UI" w:cs="Segoe UI"/>
+        </w:rPr>
+        <w:t>Other enemies can range from 32 by 32 to 64 by 64</w:t>
       </w:r>
     </w:p>
     <w:p>
@@ -1989,7 +2582,7 @@
           <w:rFonts w:ascii="Segoe UI" w:hAnsi="Segoe UI" w:cs="Segoe UI"/>
           <w:b/>
         </w:rPr>
-        <w:t>Player</w:t>
+        <w:t>Explosion</w:t>
       </w:r>
     </w:p>
     <w:p>
@@ -2007,7 +2600,7 @@
         <w:rPr>
           <w:rFonts w:ascii="Segoe UI" w:hAnsi="Segoe UI" w:cs="Segoe UI"/>
         </w:rPr>
-        <w:t>32 by 32</w:t>
+        <w:t>Scales to the size of the enemy.</w:t>
       </w:r>
     </w:p>
     <w:p>
@@ -2019,13 +2612,14 @@
         </w:numPr>
         <w:rPr>
           <w:rFonts w:ascii="Segoe UI" w:hAnsi="Segoe UI" w:cs="Segoe UI"/>
-        </w:rPr>
-      </w:pPr>
-      <w:r>
-        <w:rPr>
-          <w:rFonts w:ascii="Segoe UI" w:hAnsi="Segoe UI" w:cs="Segoe UI"/>
-        </w:rPr>
-        <w:t>Ship</w:t>
+          <w:b/>
+        </w:rPr>
+      </w:pPr>
+      <w:r>
+        <w:rPr>
+          <w:rFonts w:ascii="Segoe UI" w:hAnsi="Segoe UI" w:cs="Segoe UI"/>
+        </w:rPr>
+        <w:t>The explosion may handle its own animation and sound?</w:t>
       </w:r>
     </w:p>
     <w:p>
@@ -2037,31 +2631,14 @@
         </w:numPr>
         <w:rPr>
           <w:rFonts w:ascii="Segoe UI" w:hAnsi="Segoe UI" w:cs="Segoe UI"/>
-        </w:rPr>
-      </w:pPr>
-      <w:r>
-        <w:rPr>
-          <w:rFonts w:ascii="Segoe UI" w:hAnsi="Segoe UI" w:cs="Segoe UI"/>
-        </w:rPr>
-        <w:t>Minus one life when dead.</w:t>
-      </w:r>
-    </w:p>
-    <w:p>
-      <w:pPr>
-        <w:pStyle w:val="ListParagraph"/>
-        <w:numPr>
-          <w:ilvl w:val="1"/>
-          <w:numId w:val="1"/>
-        </w:numPr>
-        <w:rPr>
-          <w:rFonts w:ascii="Segoe UI" w:hAnsi="Segoe UI" w:cs="Segoe UI"/>
-        </w:rPr>
-      </w:pPr>
-      <w:r>
-        <w:rPr>
-          <w:rFonts w:ascii="Segoe UI" w:hAnsi="Segoe UI" w:cs="Segoe UI"/>
-        </w:rPr>
-        <w:t>Comes back to life and is invincible for a short period of time (1.5 – 2 seconds).</w:t>
+          <w:b/>
+        </w:rPr>
+      </w:pPr>
+      <w:r>
+        <w:rPr>
+          <w:rFonts w:ascii="Segoe UI" w:hAnsi="Segoe UI" w:cs="Segoe UI"/>
+        </w:rPr>
+        <w:t>Has an animation.</w:t>
       </w:r>
     </w:p>
     <w:p>
@@ -2081,7 +2658,7 @@
           <w:rFonts w:ascii="Segoe UI" w:hAnsi="Segoe UI" w:cs="Segoe UI"/>
           <w:b/>
         </w:rPr>
-        <w:t>Enemy</w:t>
+        <w:t>Sounds</w:t>
       </w:r>
     </w:p>
     <w:p>
@@ -2093,86 +2670,14 @@
         </w:numPr>
         <w:rPr>
           <w:rFonts w:ascii="Segoe UI" w:hAnsi="Segoe UI" w:cs="Segoe UI"/>
-        </w:rPr>
-      </w:pPr>
-      <w:r>
-        <w:rPr>
-          <w:rFonts w:ascii="Segoe UI" w:hAnsi="Segoe UI" w:cs="Segoe UI"/>
-        </w:rPr>
-        <w:lastRenderedPageBreak/>
-        <w:t>There are a wide variety of enemies and as the game progresses the enemies difficulty goes up and new enemies appear.</w:t>
-      </w:r>
-    </w:p>
-    <w:p>
-      <w:pPr>
-        <w:pStyle w:val="ListParagraph"/>
-        <w:numPr>
-          <w:ilvl w:val="1"/>
-          <w:numId w:val="1"/>
-        </w:numPr>
-        <w:rPr>
-          <w:rFonts w:ascii="Segoe UI" w:hAnsi="Segoe UI" w:cs="Segoe UI"/>
-        </w:rPr>
-      </w:pPr>
-      <w:r>
-        <w:rPr>
-          <w:rFonts w:ascii="Segoe UI" w:hAnsi="Segoe UI" w:cs="Segoe UI"/>
-        </w:rPr>
-        <w:t>Enemies travel down the screen slowly and then as the game progresses they get faster.  Enemies spawn with a certain speed so they don’t get faster themselves but are spawned with their downward speed.</w:t>
-      </w:r>
-    </w:p>
-    <w:p>
-      <w:pPr>
-        <w:pStyle w:val="ListParagraph"/>
-        <w:numPr>
-          <w:ilvl w:val="1"/>
-          <w:numId w:val="1"/>
-        </w:numPr>
-        <w:rPr>
-          <w:rFonts w:ascii="Segoe UI" w:hAnsi="Segoe UI" w:cs="Segoe UI"/>
-        </w:rPr>
-      </w:pPr>
-      <w:r>
-        <w:rPr>
-          <w:rFonts w:ascii="Segoe UI" w:hAnsi="Segoe UI" w:cs="Segoe UI"/>
-        </w:rPr>
-        <w:t xml:space="preserve">Each enemy </w:t>
-      </w:r>
-      <w:r>
-        <w:rPr>
-          <w:rFonts w:ascii="Segoe UI" w:hAnsi="Segoe UI" w:cs="Segoe UI"/>
-        </w:rPr>
-        <w:t xml:space="preserve">will take only 1 hit to </w:t>
-      </w:r>
-      <w:r>
-        <w:rPr>
-          <w:rFonts w:ascii="Segoe UI" w:hAnsi="Segoe UI" w:cs="Segoe UI"/>
-        </w:rPr>
-        <w:t>destroy;</w:t>
-      </w:r>
-      <w:r>
-        <w:rPr>
-          <w:rFonts w:ascii="Segoe UI" w:hAnsi="Segoe UI" w:cs="Segoe UI"/>
-        </w:rPr>
-        <w:t xml:space="preserve"> the challenge is the number of enemies spawning and the AI of the enemy.</w:t>
-      </w:r>
-    </w:p>
-    <w:p>
-      <w:pPr>
-        <w:pStyle w:val="ListParagraph"/>
-        <w:numPr>
-          <w:ilvl w:val="1"/>
-          <w:numId w:val="1"/>
-        </w:numPr>
-        <w:rPr>
-          <w:rFonts w:ascii="Segoe UI" w:hAnsi="Segoe UI" w:cs="Segoe UI"/>
-        </w:rPr>
-      </w:pPr>
-      <w:r>
-        <w:rPr>
-          <w:rFonts w:ascii="Segoe UI" w:hAnsi="Segoe UI" w:cs="Segoe UI"/>
-        </w:rPr>
-        <w:t>Basic</w:t>
+          <w:b/>
+        </w:rPr>
+      </w:pPr>
+      <w:r>
+        <w:rPr>
+          <w:rFonts w:ascii="Segoe UI" w:hAnsi="Segoe UI" w:cs="Segoe UI"/>
+        </w:rPr>
+        <w:t>Player</w:t>
       </w:r>
     </w:p>
     <w:p>
@@ -2184,13 +2689,16 @@
         </w:numPr>
         <w:rPr>
           <w:rFonts w:ascii="Segoe UI" w:hAnsi="Segoe UI" w:cs="Segoe UI"/>
-        </w:rPr>
-      </w:pPr>
-      <w:r>
-        <w:rPr>
-          <w:rFonts w:ascii="Segoe UI" w:hAnsi="Segoe UI" w:cs="Segoe UI"/>
-        </w:rPr>
-        <w:t>32 by 32</w:t>
+          <w:b/>
+          <w:strike/>
+        </w:rPr>
+      </w:pPr>
+      <w:r>
+        <w:rPr>
+          <w:rFonts w:ascii="Segoe UI" w:hAnsi="Segoe UI" w:cs="Segoe UI"/>
+          <w:strike/>
+        </w:rPr>
+        <w:t>Hit by enemy bullet</w:t>
       </w:r>
     </w:p>
     <w:p>
@@ -2202,13 +2710,16 @@
         </w:numPr>
         <w:rPr>
           <w:rFonts w:ascii="Segoe UI" w:hAnsi="Segoe UI" w:cs="Segoe UI"/>
-        </w:rPr>
-      </w:pPr>
-      <w:r>
-        <w:rPr>
-          <w:rFonts w:ascii="Segoe UI" w:hAnsi="Segoe UI" w:cs="Segoe UI"/>
-        </w:rPr>
-        <w:t>Brainless, moves downward at a set rate.</w:t>
+          <w:b/>
+          <w:strike/>
+        </w:rPr>
+      </w:pPr>
+      <w:r>
+        <w:rPr>
+          <w:rFonts w:ascii="Segoe UI" w:hAnsi="Segoe UI" w:cs="Segoe UI"/>
+          <w:strike/>
+        </w:rPr>
+        <w:t>Player shoots regular gun</w:t>
       </w:r>
     </w:p>
     <w:p>
@@ -2220,13 +2731,36 @@
         </w:numPr>
         <w:rPr>
           <w:rFonts w:ascii="Segoe UI" w:hAnsi="Segoe UI" w:cs="Segoe UI"/>
-        </w:rPr>
-      </w:pPr>
-      <w:r>
-        <w:rPr>
-          <w:rFonts w:ascii="Segoe UI" w:hAnsi="Segoe UI" w:cs="Segoe UI"/>
-        </w:rPr>
-        <w:t>Has no attack</w:t>
+          <w:b/>
+          <w:strike/>
+        </w:rPr>
+      </w:pPr>
+      <w:r>
+        <w:rPr>
+          <w:rFonts w:ascii="Segoe UI" w:hAnsi="Segoe UI" w:cs="Segoe UI"/>
+          <w:strike/>
+        </w:rPr>
+        <w:lastRenderedPageBreak/>
+        <w:t>Player shoots bomb</w:t>
+      </w:r>
+    </w:p>
+    <w:p>
+      <w:pPr>
+        <w:pStyle w:val="ListParagraph"/>
+        <w:numPr>
+          <w:ilvl w:val="1"/>
+          <w:numId w:val="1"/>
+        </w:numPr>
+        <w:rPr>
+          <w:rFonts w:ascii="Segoe UI" w:hAnsi="Segoe UI" w:cs="Segoe UI"/>
+          <w:b/>
+        </w:rPr>
+      </w:pPr>
+      <w:r>
+        <w:rPr>
+          <w:rFonts w:ascii="Segoe UI" w:hAnsi="Segoe UI" w:cs="Segoe UI"/>
+        </w:rPr>
+        <w:t xml:space="preserve">Enemy </w:t>
       </w:r>
     </w:p>
     <w:p>
@@ -2238,31 +2772,14 @@
         </w:numPr>
         <w:rPr>
           <w:rFonts w:ascii="Segoe UI" w:hAnsi="Segoe UI" w:cs="Segoe UI"/>
-        </w:rPr>
-      </w:pPr>
-      <w:r>
-        <w:rPr>
-          <w:rFonts w:ascii="Segoe UI" w:hAnsi="Segoe UI" w:cs="Segoe UI"/>
-        </w:rPr>
-        <w:t>Base score is 10 points.</w:t>
-      </w:r>
-    </w:p>
-    <w:p>
-      <w:pPr>
-        <w:pStyle w:val="ListParagraph"/>
-        <w:numPr>
-          <w:ilvl w:val="1"/>
-          <w:numId w:val="1"/>
-        </w:numPr>
-        <w:rPr>
-          <w:rFonts w:ascii="Segoe UI" w:hAnsi="Segoe UI" w:cs="Segoe UI"/>
-        </w:rPr>
-      </w:pPr>
-      <w:r>
-        <w:rPr>
-          <w:rFonts w:ascii="Segoe UI" w:hAnsi="Segoe UI" w:cs="Segoe UI"/>
-        </w:rPr>
-        <w:t>Medium</w:t>
+          <w:b/>
+        </w:rPr>
+      </w:pPr>
+      <w:r>
+        <w:rPr>
+          <w:rFonts w:ascii="Segoe UI" w:hAnsi="Segoe UI" w:cs="Segoe UI"/>
+        </w:rPr>
+        <w:t>Each enemy will have a unique explosion sound when they are hit by a regular bullet.</w:t>
       </w:r>
     </w:p>
     <w:p>
@@ -2274,13 +2791,14 @@
         </w:numPr>
         <w:rPr>
           <w:rFonts w:ascii="Segoe UI" w:hAnsi="Segoe UI" w:cs="Segoe UI"/>
-        </w:rPr>
-      </w:pPr>
-      <w:r>
-        <w:rPr>
-          <w:rFonts w:ascii="Segoe UI" w:hAnsi="Segoe UI" w:cs="Segoe UI"/>
-        </w:rPr>
-        <w:t>32 by 32</w:t>
+          <w:b/>
+        </w:rPr>
+      </w:pPr>
+      <w:r>
+        <w:rPr>
+          <w:rFonts w:ascii="Segoe UI" w:hAnsi="Segoe UI" w:cs="Segoe UI"/>
+        </w:rPr>
+        <w:t>Bomb explosion hits will all be the same.</w:t>
       </w:r>
     </w:p>
     <w:p>
@@ -2292,13 +2810,33 @@
         </w:numPr>
         <w:rPr>
           <w:rFonts w:ascii="Segoe UI" w:hAnsi="Segoe UI" w:cs="Segoe UI"/>
-        </w:rPr>
-      </w:pPr>
-      <w:r>
-        <w:rPr>
-          <w:rFonts w:ascii="Segoe UI" w:hAnsi="Segoe UI" w:cs="Segoe UI"/>
-        </w:rPr>
-        <w:t>Moves downward</w:t>
+          <w:b/>
+        </w:rPr>
+      </w:pPr>
+      <w:r>
+        <w:rPr>
+          <w:rFonts w:ascii="Segoe UI" w:hAnsi="Segoe UI" w:cs="Segoe UI"/>
+        </w:rPr>
+        <w:t>When appears on screen (?)</w:t>
+      </w:r>
+    </w:p>
+    <w:p>
+      <w:pPr>
+        <w:pStyle w:val="ListParagraph"/>
+        <w:numPr>
+          <w:ilvl w:val="1"/>
+          <w:numId w:val="1"/>
+        </w:numPr>
+        <w:rPr>
+          <w:rFonts w:ascii="Segoe UI" w:hAnsi="Segoe UI" w:cs="Segoe UI"/>
+          <w:b/>
+        </w:rPr>
+      </w:pPr>
+      <w:r>
+        <w:rPr>
+          <w:rFonts w:ascii="Segoe UI" w:hAnsi="Segoe UI" w:cs="Segoe UI"/>
+        </w:rPr>
+        <w:t>Projectiles</w:t>
       </w:r>
     </w:p>
     <w:p>
@@ -2310,13 +2848,16 @@
         </w:numPr>
         <w:rPr>
           <w:rFonts w:ascii="Segoe UI" w:hAnsi="Segoe UI" w:cs="Segoe UI"/>
-        </w:rPr>
-      </w:pPr>
-      <w:r>
-        <w:rPr>
-          <w:rFonts w:ascii="Segoe UI" w:hAnsi="Segoe UI" w:cs="Segoe UI"/>
-        </w:rPr>
-        <w:t>Has a single attack; 1 projectile.</w:t>
+          <w:b/>
+          <w:strike/>
+        </w:rPr>
+      </w:pPr>
+      <w:r>
+        <w:rPr>
+          <w:rFonts w:ascii="Segoe UI" w:hAnsi="Segoe UI" w:cs="Segoe UI"/>
+          <w:strike/>
+        </w:rPr>
+        <w:t>Regular bullet hits an enemy</w:t>
       </w:r>
     </w:p>
     <w:p>
@@ -2328,13 +2869,33 @@
         </w:numPr>
         <w:rPr>
           <w:rFonts w:ascii="Segoe UI" w:hAnsi="Segoe UI" w:cs="Segoe UI"/>
-        </w:rPr>
-      </w:pPr>
-      <w:r>
-        <w:rPr>
-          <w:rFonts w:ascii="Segoe UI" w:hAnsi="Segoe UI" w:cs="Segoe UI"/>
-        </w:rPr>
-        <w:t>Projectile will fire to players location of when it was fired (not homing)</w:t>
+          <w:b/>
+        </w:rPr>
+      </w:pPr>
+      <w:r>
+        <w:rPr>
+          <w:rFonts w:ascii="Segoe UI" w:hAnsi="Segoe UI" w:cs="Segoe UI"/>
+        </w:rPr>
+        <w:t>Bomb hits an enemy</w:t>
+      </w:r>
+    </w:p>
+    <w:p>
+      <w:pPr>
+        <w:pStyle w:val="ListParagraph"/>
+        <w:numPr>
+          <w:ilvl w:val="1"/>
+          <w:numId w:val="1"/>
+        </w:numPr>
+        <w:rPr>
+          <w:rFonts w:ascii="Segoe UI" w:hAnsi="Segoe UI" w:cs="Segoe UI"/>
+          <w:b/>
+        </w:rPr>
+      </w:pPr>
+      <w:r>
+        <w:rPr>
+          <w:rFonts w:ascii="Segoe UI" w:hAnsi="Segoe UI" w:cs="Segoe UI"/>
+        </w:rPr>
+        <w:t>UI</w:t>
       </w:r>
     </w:p>
     <w:p>
@@ -2346,31 +2907,16 @@
         </w:numPr>
         <w:rPr>
           <w:rFonts w:ascii="Segoe UI" w:hAnsi="Segoe UI" w:cs="Segoe UI"/>
-        </w:rPr>
-      </w:pPr>
-      <w:r>
-        <w:rPr>
-          <w:rFonts w:ascii="Segoe UI" w:hAnsi="Segoe UI" w:cs="Segoe UI"/>
-        </w:rPr>
-        <w:t>Base score is 25 points.</w:t>
-      </w:r>
-    </w:p>
-    <w:p>
-      <w:pPr>
-        <w:pStyle w:val="ListParagraph"/>
-        <w:numPr>
-          <w:ilvl w:val="1"/>
-          <w:numId w:val="1"/>
-        </w:numPr>
-        <w:rPr>
-          <w:rFonts w:ascii="Segoe UI" w:hAnsi="Segoe UI" w:cs="Segoe UI"/>
-        </w:rPr>
-      </w:pPr>
-      <w:r>
-        <w:rPr>
-          <w:rFonts w:ascii="Segoe UI" w:hAnsi="Segoe UI" w:cs="Segoe UI"/>
-        </w:rPr>
-        <w:t>Hard</w:t>
+          <w:b/>
+          <w:strike/>
+        </w:rPr>
+      </w:pPr>
+      <w:r>
+        <w:rPr>
+          <w:rFonts w:ascii="Segoe UI" w:hAnsi="Segoe UI" w:cs="Segoe UI"/>
+          <w:strike/>
+        </w:rPr>
+        <w:t>Press escape (pause)</w:t>
       </w:r>
     </w:p>
     <w:p>
@@ -2382,498 +2928,6 @@
         </w:numPr>
         <w:rPr>
           <w:rFonts w:ascii="Segoe UI" w:hAnsi="Segoe UI" w:cs="Segoe UI"/>
-        </w:rPr>
-      </w:pPr>
-      <w:r>
-        <w:rPr>
-          <w:rFonts w:ascii="Segoe UI" w:hAnsi="Segoe UI" w:cs="Segoe UI"/>
-        </w:rPr>
-        <w:t>64 by 64</w:t>
-      </w:r>
-    </w:p>
-    <w:p>
-      <w:pPr>
-        <w:pStyle w:val="ListParagraph"/>
-        <w:numPr>
-          <w:ilvl w:val="2"/>
-          <w:numId w:val="1"/>
-        </w:numPr>
-        <w:rPr>
-          <w:rFonts w:ascii="Segoe UI" w:hAnsi="Segoe UI" w:cs="Segoe UI"/>
-        </w:rPr>
-      </w:pPr>
-      <w:r>
-        <w:rPr>
-          <w:rFonts w:ascii="Segoe UI" w:hAnsi="Segoe UI" w:cs="Segoe UI"/>
-        </w:rPr>
-        <w:t>Moves downward</w:t>
-      </w:r>
-      <w:r>
-        <w:rPr>
-          <w:rFonts w:ascii="Segoe UI" w:hAnsi="Segoe UI" w:cs="Segoe UI"/>
-        </w:rPr>
-        <w:t>.</w:t>
-      </w:r>
-    </w:p>
-    <w:p>
-      <w:pPr>
-        <w:pStyle w:val="ListParagraph"/>
-        <w:numPr>
-          <w:ilvl w:val="2"/>
-          <w:numId w:val="1"/>
-        </w:numPr>
-        <w:rPr>
-          <w:rFonts w:ascii="Segoe UI" w:hAnsi="Segoe UI" w:cs="Segoe UI"/>
-        </w:rPr>
-      </w:pPr>
-      <w:r>
-        <w:rPr>
-          <w:rFonts w:ascii="Segoe UI" w:hAnsi="Segoe UI" w:cs="Segoe UI"/>
-        </w:rPr>
-        <w:t>Can side step.</w:t>
-      </w:r>
-    </w:p>
-    <w:p>
-      <w:pPr>
-        <w:pStyle w:val="ListParagraph"/>
-        <w:numPr>
-          <w:ilvl w:val="2"/>
-          <w:numId w:val="1"/>
-        </w:numPr>
-        <w:rPr>
-          <w:rFonts w:ascii="Segoe UI" w:hAnsi="Segoe UI" w:cs="Segoe UI"/>
-        </w:rPr>
-      </w:pPr>
-      <w:r>
-        <w:rPr>
-          <w:rFonts w:ascii="Segoe UI" w:hAnsi="Segoe UI" w:cs="Segoe UI"/>
-        </w:rPr>
-        <w:t>Can fire as many times as necessary. Random fire rate.</w:t>
-      </w:r>
-    </w:p>
-    <w:p>
-      <w:pPr>
-        <w:pStyle w:val="ListParagraph"/>
-        <w:numPr>
-          <w:ilvl w:val="2"/>
-          <w:numId w:val="1"/>
-        </w:numPr>
-        <w:rPr>
-          <w:rFonts w:ascii="Segoe UI" w:hAnsi="Segoe UI" w:cs="Segoe UI"/>
-        </w:rPr>
-      </w:pPr>
-      <w:r>
-        <w:rPr>
-          <w:rFonts w:ascii="Segoe UI" w:hAnsi="Segoe UI" w:cs="Segoe UI"/>
-        </w:rPr>
-        <w:t xml:space="preserve">Base score is </w:t>
-      </w:r>
-      <w:r>
-        <w:rPr>
-          <w:rFonts w:ascii="Segoe UI" w:hAnsi="Segoe UI" w:cs="Segoe UI"/>
-        </w:rPr>
-        <w:t>60 points.</w:t>
-      </w:r>
-    </w:p>
-    <w:p>
-      <w:pPr>
-        <w:pStyle w:val="ListParagraph"/>
-        <w:numPr>
-          <w:ilvl w:val="1"/>
-          <w:numId w:val="1"/>
-        </w:numPr>
-        <w:rPr>
-          <w:rFonts w:ascii="Segoe UI" w:hAnsi="Segoe UI" w:cs="Segoe UI"/>
-        </w:rPr>
-      </w:pPr>
-      <w:r>
-        <w:rPr>
-          <w:rFonts w:ascii="Segoe UI" w:hAnsi="Segoe UI" w:cs="Segoe UI"/>
-        </w:rPr>
-        <w:t>Enemies will stop firing after crossing a certain boundary to prevent problems.</w:t>
-      </w:r>
-    </w:p>
-    <w:p>
-      <w:pPr>
-        <w:pStyle w:val="ListParagraph"/>
-        <w:numPr>
-          <w:ilvl w:val="1"/>
-          <w:numId w:val="1"/>
-        </w:numPr>
-        <w:rPr>
-          <w:rFonts w:ascii="Segoe UI" w:hAnsi="Segoe UI" w:cs="Segoe UI"/>
-        </w:rPr>
-      </w:pPr>
-      <w:r>
-        <w:rPr>
-          <w:rFonts w:ascii="Segoe UI" w:hAnsi="Segoe UI" w:cs="Segoe UI"/>
-        </w:rPr>
-        <w:t>Other enemies can range from 32 by 32 to 64 by 64</w:t>
-      </w:r>
-    </w:p>
-    <w:p>
-      <w:pPr>
-        <w:pStyle w:val="ListParagraph"/>
-        <w:numPr>
-          <w:ilvl w:val="0"/>
-          <w:numId w:val="1"/>
-        </w:numPr>
-        <w:rPr>
-          <w:rFonts w:ascii="Segoe UI" w:hAnsi="Segoe UI" w:cs="Segoe UI"/>
-          <w:b/>
-        </w:rPr>
-      </w:pPr>
-      <w:r>
-        <w:rPr>
-          <w:rFonts w:ascii="Segoe UI" w:hAnsi="Segoe UI" w:cs="Segoe UI"/>
-          <w:b/>
-        </w:rPr>
-        <w:t>Explosion</w:t>
-      </w:r>
-    </w:p>
-    <w:p>
-      <w:pPr>
-        <w:pStyle w:val="ListParagraph"/>
-        <w:numPr>
-          <w:ilvl w:val="1"/>
-          <w:numId w:val="1"/>
-        </w:numPr>
-        <w:rPr>
-          <w:rFonts w:ascii="Segoe UI" w:hAnsi="Segoe UI" w:cs="Segoe UI"/>
-        </w:rPr>
-      </w:pPr>
-      <w:r>
-        <w:rPr>
-          <w:rFonts w:ascii="Segoe UI" w:hAnsi="Segoe UI" w:cs="Segoe UI"/>
-        </w:rPr>
-        <w:t>Scales to the size of the enemy.</w:t>
-      </w:r>
-    </w:p>
-    <w:p>
-      <w:pPr>
-        <w:pStyle w:val="ListParagraph"/>
-        <w:numPr>
-          <w:ilvl w:val="1"/>
-          <w:numId w:val="1"/>
-        </w:numPr>
-        <w:rPr>
-          <w:rFonts w:ascii="Segoe UI" w:hAnsi="Segoe UI" w:cs="Segoe UI"/>
-          <w:b/>
-        </w:rPr>
-      </w:pPr>
-      <w:r>
-        <w:rPr>
-          <w:rFonts w:ascii="Segoe UI" w:hAnsi="Segoe UI" w:cs="Segoe UI"/>
-        </w:rPr>
-        <w:t>The explosion may handle its own animation and sound?</w:t>
-      </w:r>
-    </w:p>
-    <w:p>
-      <w:pPr>
-        <w:pStyle w:val="ListParagraph"/>
-        <w:numPr>
-          <w:ilvl w:val="1"/>
-          <w:numId w:val="1"/>
-        </w:numPr>
-        <w:rPr>
-          <w:rFonts w:ascii="Segoe UI" w:hAnsi="Segoe UI" w:cs="Segoe UI"/>
-          <w:b/>
-        </w:rPr>
-      </w:pPr>
-      <w:r>
-        <w:rPr>
-          <w:rFonts w:ascii="Segoe UI" w:hAnsi="Segoe UI" w:cs="Segoe UI"/>
-        </w:rPr>
-        <w:t>Has an animation.</w:t>
-      </w:r>
-    </w:p>
-    <w:p>
-      <w:pPr>
-        <w:pStyle w:val="ListParagraph"/>
-        <w:numPr>
-          <w:ilvl w:val="0"/>
-          <w:numId w:val="1"/>
-        </w:numPr>
-        <w:rPr>
-          <w:rFonts w:ascii="Segoe UI" w:hAnsi="Segoe UI" w:cs="Segoe UI"/>
-          <w:b/>
-        </w:rPr>
-      </w:pPr>
-      <w:r>
-        <w:rPr>
-          <w:rFonts w:ascii="Segoe UI" w:hAnsi="Segoe UI" w:cs="Segoe UI"/>
-          <w:b/>
-        </w:rPr>
-        <w:t>Sounds</w:t>
-      </w:r>
-    </w:p>
-    <w:p>
-      <w:pPr>
-        <w:pStyle w:val="ListParagraph"/>
-        <w:numPr>
-          <w:ilvl w:val="1"/>
-          <w:numId w:val="1"/>
-        </w:numPr>
-        <w:rPr>
-          <w:rFonts w:ascii="Segoe UI" w:hAnsi="Segoe UI" w:cs="Segoe UI"/>
-          <w:b/>
-        </w:rPr>
-      </w:pPr>
-      <w:r>
-        <w:rPr>
-          <w:rFonts w:ascii="Segoe UI" w:hAnsi="Segoe UI" w:cs="Segoe UI"/>
-        </w:rPr>
-        <w:t>Player</w:t>
-      </w:r>
-    </w:p>
-    <w:p>
-      <w:pPr>
-        <w:pStyle w:val="ListParagraph"/>
-        <w:numPr>
-          <w:ilvl w:val="2"/>
-          <w:numId w:val="1"/>
-        </w:numPr>
-        <w:rPr>
-          <w:rFonts w:ascii="Segoe UI" w:hAnsi="Segoe UI" w:cs="Segoe UI"/>
-          <w:b/>
-          <w:strike/>
-        </w:rPr>
-      </w:pPr>
-      <w:r>
-        <w:rPr>
-          <w:rFonts w:ascii="Segoe UI" w:hAnsi="Segoe UI" w:cs="Segoe UI"/>
-          <w:strike/>
-        </w:rPr>
-        <w:t>Hit by enemy bullet</w:t>
-      </w:r>
-    </w:p>
-    <w:p>
-      <w:pPr>
-        <w:pStyle w:val="ListParagraph"/>
-        <w:numPr>
-          <w:ilvl w:val="2"/>
-          <w:numId w:val="1"/>
-        </w:numPr>
-        <w:rPr>
-          <w:rFonts w:ascii="Segoe UI" w:hAnsi="Segoe UI" w:cs="Segoe UI"/>
-          <w:b/>
-          <w:strike/>
-        </w:rPr>
-      </w:pPr>
-      <w:r>
-        <w:rPr>
-          <w:rFonts w:ascii="Segoe UI" w:hAnsi="Segoe UI" w:cs="Segoe UI"/>
-          <w:strike/>
-        </w:rPr>
-        <w:t>Player shoots regular gun</w:t>
-      </w:r>
-    </w:p>
-    <w:p>
-      <w:pPr>
-        <w:pStyle w:val="ListParagraph"/>
-        <w:numPr>
-          <w:ilvl w:val="2"/>
-          <w:numId w:val="1"/>
-        </w:numPr>
-        <w:rPr>
-          <w:rFonts w:ascii="Segoe UI" w:hAnsi="Segoe UI" w:cs="Segoe UI"/>
-          <w:b/>
-          <w:strike/>
-        </w:rPr>
-      </w:pPr>
-      <w:r>
-        <w:rPr>
-          <w:rFonts w:ascii="Segoe UI" w:hAnsi="Segoe UI" w:cs="Segoe UI"/>
-          <w:strike/>
-        </w:rPr>
-        <w:t>Player shoots bomb</w:t>
-      </w:r>
-    </w:p>
-    <w:p>
-      <w:pPr>
-        <w:pStyle w:val="ListParagraph"/>
-        <w:numPr>
-          <w:ilvl w:val="1"/>
-          <w:numId w:val="1"/>
-        </w:numPr>
-        <w:rPr>
-          <w:rFonts w:ascii="Segoe UI" w:hAnsi="Segoe UI" w:cs="Segoe UI"/>
-          <w:b/>
-        </w:rPr>
-      </w:pPr>
-      <w:r>
-        <w:rPr>
-          <w:rFonts w:ascii="Segoe UI" w:hAnsi="Segoe UI" w:cs="Segoe UI"/>
-        </w:rPr>
-        <w:t xml:space="preserve">Enemy </w:t>
-      </w:r>
-    </w:p>
-    <w:p>
-      <w:pPr>
-        <w:pStyle w:val="ListParagraph"/>
-        <w:numPr>
-          <w:ilvl w:val="2"/>
-          <w:numId w:val="1"/>
-        </w:numPr>
-        <w:rPr>
-          <w:rFonts w:ascii="Segoe UI" w:hAnsi="Segoe UI" w:cs="Segoe UI"/>
-          <w:b/>
-        </w:rPr>
-      </w:pPr>
-      <w:r>
-        <w:rPr>
-          <w:rFonts w:ascii="Segoe UI" w:hAnsi="Segoe UI" w:cs="Segoe UI"/>
-        </w:rPr>
-        <w:t>Each enemy will have a unique explosion sound when they are hit by a regular bullet.</w:t>
-      </w:r>
-    </w:p>
-    <w:p>
-      <w:pPr>
-        <w:pStyle w:val="ListParagraph"/>
-        <w:numPr>
-          <w:ilvl w:val="2"/>
-          <w:numId w:val="1"/>
-        </w:numPr>
-        <w:rPr>
-          <w:rFonts w:ascii="Segoe UI" w:hAnsi="Segoe UI" w:cs="Segoe UI"/>
-          <w:b/>
-        </w:rPr>
-      </w:pPr>
-      <w:r>
-        <w:rPr>
-          <w:rFonts w:ascii="Segoe UI" w:hAnsi="Segoe UI" w:cs="Segoe UI"/>
-        </w:rPr>
-        <w:lastRenderedPageBreak/>
-        <w:t>Bomb explosion hits will all be the same.</w:t>
-      </w:r>
-    </w:p>
-    <w:p>
-      <w:pPr>
-        <w:pStyle w:val="ListParagraph"/>
-        <w:numPr>
-          <w:ilvl w:val="2"/>
-          <w:numId w:val="1"/>
-        </w:numPr>
-        <w:rPr>
-          <w:rFonts w:ascii="Segoe UI" w:hAnsi="Segoe UI" w:cs="Segoe UI"/>
-          <w:b/>
-        </w:rPr>
-      </w:pPr>
-      <w:r>
-        <w:rPr>
-          <w:rFonts w:ascii="Segoe UI" w:hAnsi="Segoe UI" w:cs="Segoe UI"/>
-        </w:rPr>
-        <w:t>When appears on screen (?)</w:t>
-      </w:r>
-    </w:p>
-    <w:p>
-      <w:pPr>
-        <w:pStyle w:val="ListParagraph"/>
-        <w:numPr>
-          <w:ilvl w:val="1"/>
-          <w:numId w:val="1"/>
-        </w:numPr>
-        <w:rPr>
-          <w:rFonts w:ascii="Segoe UI" w:hAnsi="Segoe UI" w:cs="Segoe UI"/>
-          <w:b/>
-        </w:rPr>
-      </w:pPr>
-      <w:r>
-        <w:rPr>
-          <w:rFonts w:ascii="Segoe UI" w:hAnsi="Segoe UI" w:cs="Segoe UI"/>
-        </w:rPr>
-        <w:t>Projectiles</w:t>
-      </w:r>
-    </w:p>
-    <w:p>
-      <w:pPr>
-        <w:pStyle w:val="ListParagraph"/>
-        <w:numPr>
-          <w:ilvl w:val="2"/>
-          <w:numId w:val="1"/>
-        </w:numPr>
-        <w:rPr>
-          <w:rFonts w:ascii="Segoe UI" w:hAnsi="Segoe UI" w:cs="Segoe UI"/>
-          <w:b/>
-          <w:strike/>
-        </w:rPr>
-      </w:pPr>
-      <w:r>
-        <w:rPr>
-          <w:rFonts w:ascii="Segoe UI" w:hAnsi="Segoe UI" w:cs="Segoe UI"/>
-          <w:strike/>
-        </w:rPr>
-        <w:t>Regular bullet hits an enemy</w:t>
-      </w:r>
-    </w:p>
-    <w:p>
-      <w:pPr>
-        <w:pStyle w:val="ListParagraph"/>
-        <w:numPr>
-          <w:ilvl w:val="2"/>
-          <w:numId w:val="1"/>
-        </w:numPr>
-        <w:rPr>
-          <w:rFonts w:ascii="Segoe UI" w:hAnsi="Segoe UI" w:cs="Segoe UI"/>
-          <w:b/>
-        </w:rPr>
-      </w:pPr>
-      <w:r>
-        <w:rPr>
-          <w:rFonts w:ascii="Segoe UI" w:hAnsi="Segoe UI" w:cs="Segoe UI"/>
-        </w:rPr>
-        <w:t>Bomb hits an enemy</w:t>
-      </w:r>
-    </w:p>
-    <w:p>
-      <w:pPr>
-        <w:pStyle w:val="ListParagraph"/>
-        <w:numPr>
-          <w:ilvl w:val="1"/>
-          <w:numId w:val="1"/>
-        </w:numPr>
-        <w:rPr>
-          <w:rFonts w:ascii="Segoe UI" w:hAnsi="Segoe UI" w:cs="Segoe UI"/>
-          <w:b/>
-        </w:rPr>
-      </w:pPr>
-      <w:r>
-        <w:rPr>
-          <w:rFonts w:ascii="Segoe UI" w:hAnsi="Segoe UI" w:cs="Segoe UI"/>
-        </w:rPr>
-        <w:t>UI</w:t>
-      </w:r>
-    </w:p>
-    <w:p>
-      <w:pPr>
-        <w:pStyle w:val="ListParagraph"/>
-        <w:numPr>
-          <w:ilvl w:val="2"/>
-          <w:numId w:val="1"/>
-        </w:numPr>
-        <w:rPr>
-          <w:rFonts w:ascii="Segoe UI" w:hAnsi="Segoe UI" w:cs="Segoe UI"/>
-          <w:b/>
-          <w:strike/>
-        </w:rPr>
-      </w:pPr>
-      <w:r>
-        <w:rPr>
-          <w:rFonts w:ascii="Segoe UI" w:hAnsi="Segoe UI" w:cs="Segoe UI"/>
-          <w:strike/>
-        </w:rPr>
-        <w:t>Press escape (pause)</w:t>
-      </w:r>
-    </w:p>
-    <w:p>
-      <w:pPr>
-        <w:pStyle w:val="ListParagraph"/>
-        <w:numPr>
-          <w:ilvl w:val="2"/>
-          <w:numId w:val="1"/>
-        </w:numPr>
-        <w:rPr>
-          <w:rFonts w:ascii="Segoe UI" w:hAnsi="Segoe UI" w:cs="Segoe UI"/>
           <w:b/>
           <w:strike/>
         </w:rPr>
@@ -3413,6 +3467,7 @@
           <w:sz w:val="24"/>
           <w:szCs w:val="40"/>
         </w:rPr>
+        <w:lastRenderedPageBreak/>
         <w:t>3</w:t>
       </w:r>
     </w:p>
@@ -3446,7 +3501,6 @@
           <w:sz w:val="40"/>
           <w:szCs w:val="40"/>
         </w:rPr>
-        <w:lastRenderedPageBreak/>
         <w:t>Interesting Things</w:t>
       </w:r>
     </w:p>
@@ -3947,16 +4001,8 @@
           <w:sz w:val="24"/>
           <w:szCs w:val="40"/>
         </w:rPr>
-        <w:t xml:space="preserve">Secret areas that are accessed while playing the game.  For example in star fox there were secret levels if you flew into a specific ring or flew through rings in a </w:t>
-      </w:r>
-      <w:r>
-        <w:rPr>
-          <w:rFonts w:ascii="Segoe UI" w:hAnsi="Segoe UI" w:cs="Segoe UI"/>
-          <w:sz w:val="24"/>
-          <w:szCs w:val="40"/>
-        </w:rPr>
         <w:lastRenderedPageBreak/>
-        <w:t>certain order or sho</w:t>
+        <w:t>Secret areas that are accessed while playing the game.  For example in star fox there were secret levels if you flew into a specific ring or flew through rings in a certain order or sho</w:t>
       </w:r>
       <w:r>
         <w:rPr>
@@ -4531,6 +4577,7 @@
           <w:sz w:val="24"/>
           <w:szCs w:val="40"/>
         </w:rPr>
+        <w:lastRenderedPageBreak/>
         <w:t>Shield packs</w:t>
       </w:r>
     </w:p>
@@ -4586,7 +4633,6 @@
           <w:sz w:val="24"/>
           <w:szCs w:val="40"/>
         </w:rPr>
-        <w:lastRenderedPageBreak/>
         <w:t>Enemies</w:t>
       </w:r>
     </w:p>
@@ -7858,7 +7904,7 @@
 </file>
 
 <file path=customXml/itemProps1.xml><?xml version="1.0" encoding="utf-8"?>
-<ds:datastoreItem xmlns:ds="http://schemas.openxmlformats.org/officeDocument/2006/customXml" ds:itemID="{B2AD3E56-D6A8-461A-B09B-1F453D2A7752}">
+<ds:datastoreItem xmlns:ds="http://schemas.openxmlformats.org/officeDocument/2006/customXml" ds:itemID="{C94A641F-94CA-4938-A0AD-2031F5752D64}">
   <ds:schemaRefs>
     <ds:schemaRef ds:uri="http://schemas.openxmlformats.org/officeDocument/2006/bibliography"/>
   </ds:schemaRefs>

</xml_diff>

<commit_message>
added ability to change keys; swf menu, OptionsManager.as (test public static var - access anywhere; singleton-like), bomb destroys alien bullets,
</commit_message>
<xml_diff>
--- a/Galaga/assets/Galaga Design Document.docx
+++ b/Galaga/assets/Galaga Design Document.docx
@@ -67,9 +67,8 @@
             </w14:solidFill>
           </w14:textFill>
         </w:rPr>
-        <w:t xml:space="preserve">Mega </w:t>
-      </w:r>
-      <w:proofErr w:type="gramStart"/>
+        <w:t>Mega G</w:t>
+      </w:r>
       <w:r>
         <w:rPr>
           <w:rFonts w:ascii="Segoe UI" w:hAnsi="Segoe UI" w:cs="Segoe UI"/>
@@ -101,109 +100,7 @@
             </w14:solidFill>
           </w14:textFill>
         </w:rPr>
-        <w:t>G</w:t>
-      </w:r>
-      <w:r>
-        <w:rPr>
-          <w:rFonts w:ascii="Segoe UI" w:hAnsi="Segoe UI" w:cs="Segoe UI"/>
-          <w:b/>
-          <w:color w:val="9BBB59" w:themeColor="accent3"/>
-          <w:spacing w:val="40"/>
-          <w:sz w:val="96"/>
-          <w:szCs w:val="96"/>
-          <w14:shadow w14:blurRad="50800" w14:dist="50800" w14:dir="8100000" w14:sx="0" w14:sy="0" w14:kx="0" w14:ky="0" w14:algn="none">
-            <w14:srgbClr w14:val="7D7D7D">
-              <w14:alpha w14:val="27000"/>
-            </w14:srgbClr>
-          </w14:shadow>
-          <w14:textOutline w14:w="14604" w14:cap="flat" w14:cmpd="sng" w14:algn="ctr">
-            <w14:solidFill>
-              <w14:schemeClr w14:val="accent3">
-                <w14:tint w14:val="10000"/>
-              </w14:schemeClr>
-            </w14:solidFill>
-            <w14:prstDash w14:val="solid"/>
-            <w14:round/>
-          </w14:textOutline>
-          <w14:textFill>
-            <w14:solidFill>
-              <w14:schemeClr w14:val="accent3">
-                <w14:alpha w14:val="50000"/>
-                <w14:satMod w14:val="200000"/>
-              </w14:schemeClr>
-            </w14:solidFill>
-          </w14:textFill>
-        </w:rPr>
-        <w:t>(</w:t>
-      </w:r>
-      <w:proofErr w:type="spellStart"/>
-      <w:proofErr w:type="gramEnd"/>
-      <w:r>
-        <w:rPr>
-          <w:rFonts w:ascii="Segoe UI" w:hAnsi="Segoe UI" w:cs="Segoe UI"/>
-          <w:b/>
-          <w:color w:val="9BBB59" w:themeColor="accent3"/>
-          <w:spacing w:val="40"/>
-          <w:sz w:val="96"/>
-          <w:szCs w:val="96"/>
-          <w14:shadow w14:blurRad="50800" w14:dist="50800" w14:dir="8100000" w14:sx="0" w14:sy="0" w14:kx="0" w14:ky="0" w14:algn="none">
-            <w14:srgbClr w14:val="7D7D7D">
-              <w14:alpha w14:val="27000"/>
-            </w14:srgbClr>
-          </w14:shadow>
-          <w14:textOutline w14:w="14604" w14:cap="flat" w14:cmpd="sng" w14:algn="ctr">
-            <w14:solidFill>
-              <w14:schemeClr w14:val="accent3">
-                <w14:tint w14:val="10000"/>
-              </w14:schemeClr>
-            </w14:solidFill>
-            <w14:prstDash w14:val="solid"/>
-            <w14:round/>
-          </w14:textOutline>
-          <w14:textFill>
-            <w14:solidFill>
-              <w14:schemeClr w14:val="accent3">
-                <w14:alpha w14:val="50000"/>
-                <w14:satMod w14:val="200000"/>
-              </w14:schemeClr>
-            </w14:solidFill>
-          </w14:textFill>
-        </w:rPr>
-        <w:t>alaga</w:t>
-      </w:r>
-      <w:proofErr w:type="spellEnd"/>
-      <w:r>
-        <w:rPr>
-          <w:rFonts w:ascii="Segoe UI" w:hAnsi="Segoe UI" w:cs="Segoe UI"/>
-          <w:b/>
-          <w:color w:val="9BBB59" w:themeColor="accent3"/>
-          <w:spacing w:val="40"/>
-          <w:sz w:val="96"/>
-          <w:szCs w:val="96"/>
-          <w14:shadow w14:blurRad="50800" w14:dist="50800" w14:dir="8100000" w14:sx="0" w14:sy="0" w14:kx="0" w14:ky="0" w14:algn="none">
-            <w14:srgbClr w14:val="7D7D7D">
-              <w14:alpha w14:val="27000"/>
-            </w14:srgbClr>
-          </w14:shadow>
-          <w14:textOutline w14:w="14604" w14:cap="flat" w14:cmpd="sng" w14:algn="ctr">
-            <w14:solidFill>
-              <w14:schemeClr w14:val="accent3">
-                <w14:tint w14:val="10000"/>
-              </w14:schemeClr>
-            </w14:solidFill>
-            <w14:prstDash w14:val="solid"/>
-            <w14:round/>
-          </w14:textOutline>
-          <w14:textFill>
-            <w14:solidFill>
-              <w14:schemeClr w14:val="accent3">
-                <w14:alpha w14:val="50000"/>
-                <w14:satMod w14:val="200000"/>
-              </w14:schemeClr>
-            </w14:solidFill>
-          </w14:textFill>
-        </w:rPr>
-        <w:t>)</w:t>
+        <w:t>(alaga)</w:t>
       </w:r>
     </w:p>
     <w:p>
@@ -230,75 +127,18 @@
         </w:numPr>
         <w:rPr>
           <w:rFonts w:ascii="Segoe UI" w:hAnsi="Segoe UI" w:cs="Segoe UI"/>
-          <w:b/>
           <w:sz w:val="24"/>
           <w:szCs w:val="24"/>
         </w:rPr>
       </w:pPr>
-      <w:proofErr w:type="spellStart"/>
       <w:r>
         <w:rPr>
           <w:rFonts w:ascii="Segoe UI" w:hAnsi="Segoe UI" w:cs="Segoe UI"/>
           <w:sz w:val="24"/>
           <w:szCs w:val="24"/>
         </w:rPr>
-        <w:t>Firebombrate</w:t>
-      </w:r>
-      <w:proofErr w:type="spellEnd"/>
-      <w:r>
-        <w:rPr>
-          <w:rFonts w:ascii="Segoe UI" w:hAnsi="Segoe UI" w:cs="Segoe UI"/>
-          <w:sz w:val="24"/>
-          <w:szCs w:val="24"/>
-        </w:rPr>
-        <w:t xml:space="preserve"> does nothing for the bomb; the rate is only good for when the key is held down (gives the time in CE engine); I most likely need to use real time for the </w:t>
-      </w:r>
-      <w:proofErr w:type="spellStart"/>
-      <w:r>
-        <w:rPr>
-          <w:rFonts w:ascii="Segoe UI" w:hAnsi="Segoe UI" w:cs="Segoe UI"/>
-          <w:sz w:val="24"/>
-          <w:szCs w:val="24"/>
-        </w:rPr>
-        <w:t>firebombrate</w:t>
-      </w:r>
-      <w:proofErr w:type="spellEnd"/>
-      <w:r>
-        <w:rPr>
-          <w:rFonts w:ascii="Segoe UI" w:hAnsi="Segoe UI" w:cs="Segoe UI"/>
-          <w:sz w:val="24"/>
-          <w:szCs w:val="24"/>
-        </w:rPr>
-        <w:t xml:space="preserve">. Check CE for real time; like </w:t>
-      </w:r>
-      <w:proofErr w:type="spellStart"/>
-      <w:r>
-        <w:rPr>
-          <w:rFonts w:ascii="Segoe UI" w:hAnsi="Segoe UI" w:cs="Segoe UI"/>
-          <w:sz w:val="24"/>
-          <w:szCs w:val="24"/>
-        </w:rPr>
-        <w:t>deltaTime</w:t>
-      </w:r>
-      <w:proofErr w:type="spellEnd"/>
-      <w:r>
-        <w:rPr>
-          <w:rFonts w:ascii="Segoe UI" w:hAnsi="Segoe UI" w:cs="Segoe UI"/>
-          <w:sz w:val="24"/>
-          <w:szCs w:val="24"/>
-        </w:rPr>
-        <w:t xml:space="preserve"> or </w:t>
-      </w:r>
-      <w:proofErr w:type="spellStart"/>
-      <w:r>
-        <w:rPr>
-          <w:rFonts w:ascii="Segoe UI" w:hAnsi="Segoe UI" w:cs="Segoe UI"/>
-          <w:sz w:val="24"/>
-          <w:szCs w:val="24"/>
-        </w:rPr>
-        <w:t>getTimer</w:t>
-      </w:r>
-      <w:proofErr w:type="spellEnd"/>
+        <w:t>Hard alien fire projectile (triple)</w:t>
+      </w:r>
     </w:p>
     <w:p>
       <w:pPr>
@@ -319,72 +159,8 @@
           <w:sz w:val="24"/>
           <w:szCs w:val="24"/>
         </w:rPr>
-        <w:t xml:space="preserve">For key customization; possibly make the static constants to just public </w:t>
-      </w:r>
-      <w:proofErr w:type="spellStart"/>
-      <w:r>
-        <w:rPr>
-          <w:rFonts w:ascii="Segoe UI" w:hAnsi="Segoe UI" w:cs="Segoe UI"/>
-          <w:sz w:val="24"/>
-          <w:szCs w:val="24"/>
-        </w:rPr>
-        <w:t>var</w:t>
-      </w:r>
-      <w:proofErr w:type="spellEnd"/>
-      <w:r>
-        <w:rPr>
-          <w:rFonts w:ascii="Segoe UI" w:hAnsi="Segoe UI" w:cs="Segoe UI"/>
-          <w:sz w:val="24"/>
-          <w:szCs w:val="24"/>
-        </w:rPr>
-        <w:t xml:space="preserve"> that can be changed and accessed easily through hero from game. Probably can keep static but </w:t>
-      </w:r>
-      <w:proofErr w:type="spellStart"/>
-      <w:r>
-        <w:rPr>
-          <w:rFonts w:ascii="Segoe UI" w:hAnsi="Segoe UI" w:cs="Segoe UI"/>
-          <w:sz w:val="24"/>
-          <w:szCs w:val="24"/>
-        </w:rPr>
-        <w:t>const</w:t>
-      </w:r>
-      <w:proofErr w:type="spellEnd"/>
-      <w:r>
-        <w:rPr>
-          <w:rFonts w:ascii="Segoe UI" w:hAnsi="Segoe UI" w:cs="Segoe UI"/>
-          <w:sz w:val="24"/>
-          <w:szCs w:val="24"/>
-        </w:rPr>
-        <w:t xml:space="preserve"> needs to go since I </w:t>
-      </w:r>
-      <w:proofErr w:type="spellStart"/>
-      <w:r>
-        <w:rPr>
-          <w:rFonts w:ascii="Segoe UI" w:hAnsi="Segoe UI" w:cs="Segoe UI"/>
-          <w:sz w:val="24"/>
-          <w:szCs w:val="24"/>
-        </w:rPr>
-        <w:t>cant</w:t>
-      </w:r>
-      <w:proofErr w:type="spellEnd"/>
-      <w:r>
-        <w:rPr>
-          <w:rFonts w:ascii="Segoe UI" w:hAnsi="Segoe UI" w:cs="Segoe UI"/>
-          <w:sz w:val="24"/>
-          <w:szCs w:val="24"/>
-        </w:rPr>
-        <w:t xml:space="preserve"> modify </w:t>
-      </w:r>
-      <w:proofErr w:type="gramStart"/>
-      <w:r>
-        <w:rPr>
-          <w:rFonts w:ascii="Segoe UI" w:hAnsi="Segoe UI" w:cs="Segoe UI"/>
-          <w:sz w:val="24"/>
-          <w:szCs w:val="24"/>
-        </w:rPr>
-        <w:t>it.</w:t>
-      </w:r>
-      <w:proofErr w:type="gramEnd"/>
+        <w:t>Add points to each alien.</w:t>
+      </w:r>
     </w:p>
     <w:p>
       <w:pPr>
@@ -395,29 +171,17 @@
         </w:numPr>
         <w:rPr>
           <w:rFonts w:ascii="Segoe UI" w:hAnsi="Segoe UI" w:cs="Segoe UI"/>
-          <w:b/>
           <w:sz w:val="24"/>
           <w:szCs w:val="24"/>
         </w:rPr>
       </w:pPr>
-    </w:p>
-    <w:p>
-      <w:pPr>
-        <w:rPr>
-          <w:rFonts w:ascii="Segoe UI" w:hAnsi="Segoe UI" w:cs="Segoe UI"/>
-          <w:b/>
+      <w:r>
+        <w:rPr>
+          <w:rFonts w:ascii="Segoe UI" w:hAnsi="Segoe UI" w:cs="Segoe UI"/>
           <w:sz w:val="24"/>
           <w:szCs w:val="24"/>
         </w:rPr>
-      </w:pPr>
-      <w:r>
-        <w:rPr>
-          <w:rFonts w:ascii="Segoe UI" w:hAnsi="Segoe UI" w:cs="Segoe UI"/>
-          <w:b/>
-          <w:sz w:val="24"/>
-          <w:szCs w:val="24"/>
-        </w:rPr>
-        <w:t>TODO [DONE]</w:t>
+        <w:t>Add score class and etc.</w:t>
       </w:r>
     </w:p>
     <w:p>
@@ -430,24 +194,19 @@
         <w:rPr>
           <w:rFonts w:ascii="Segoe UI" w:hAnsi="Segoe UI" w:cs="Segoe UI"/>
           <w:sz w:val="24"/>
-        </w:rPr>
-      </w:pPr>
-      <w:proofErr w:type="spellStart"/>
-      <w:r>
-        <w:rPr>
-          <w:rFonts w:ascii="Segoe UI" w:hAnsi="Segoe UI" w:cs="Segoe UI"/>
-          <w:sz w:val="24"/>
-        </w:rPr>
-        <w:t>Alienmanager</w:t>
-      </w:r>
-      <w:proofErr w:type="spellEnd"/>
-      <w:r>
-        <w:rPr>
-          <w:rFonts w:ascii="Segoe UI" w:hAnsi="Segoe UI" w:cs="Segoe UI"/>
-          <w:sz w:val="24"/>
-        </w:rPr>
-        <w:t xml:space="preserve"> removal of aliens .destroy() bug</w:t>
-      </w:r>
+          <w:szCs w:val="24"/>
+        </w:rPr>
+      </w:pPr>
+      <w:r>
+        <w:rPr>
+          <w:rFonts w:ascii="Segoe UI" w:hAnsi="Segoe UI" w:cs="Segoe UI"/>
+          <w:sz w:val="24"/>
+          <w:szCs w:val="24"/>
+        </w:rPr>
+        <w:t>Now I have options key pausing the game and a separate pause key; bad; what can I do to fix this.</w:t>
+      </w:r>
+      <w:bookmarkStart w:id="0" w:name="_GoBack"/>
+      <w:bookmarkEnd w:id="0"/>
     </w:p>
     <w:p>
       <w:pPr>
@@ -458,12 +217,219 @@
         </w:numPr>
         <w:rPr>
           <w:rFonts w:ascii="Segoe UI" w:hAnsi="Segoe UI" w:cs="Segoe UI"/>
+          <w:b/>
           <w:sz w:val="24"/>
           <w:szCs w:val="24"/>
         </w:rPr>
       </w:pPr>
-      <w:bookmarkStart w:id="0" w:name="_GoBack"/>
-      <w:bookmarkEnd w:id="0"/>
+    </w:p>
+    <w:p>
+      <w:pPr>
+        <w:rPr>
+          <w:rFonts w:ascii="Segoe UI" w:hAnsi="Segoe UI" w:cs="Segoe UI"/>
+          <w:b/>
+          <w:sz w:val="24"/>
+          <w:szCs w:val="24"/>
+        </w:rPr>
+      </w:pPr>
+      <w:r>
+        <w:rPr>
+          <w:rFonts w:ascii="Segoe UI" w:hAnsi="Segoe UI" w:cs="Segoe UI"/>
+          <w:b/>
+          <w:sz w:val="24"/>
+          <w:szCs w:val="24"/>
+        </w:rPr>
+        <w:t>TODO [DONE]</w:t>
+      </w:r>
+    </w:p>
+    <w:p>
+      <w:pPr>
+        <w:pStyle w:val="ListParagraph"/>
+        <w:numPr>
+          <w:ilvl w:val="0"/>
+          <w:numId w:val="11"/>
+        </w:numPr>
+        <w:rPr>
+          <w:rFonts w:ascii="Segoe UI" w:hAnsi="Segoe UI" w:cs="Segoe UI"/>
+          <w:sz w:val="24"/>
+        </w:rPr>
+      </w:pPr>
+      <w:r>
+        <w:rPr>
+          <w:rFonts w:ascii="Segoe UI" w:hAnsi="Segoe UI" w:cs="Segoe UI"/>
+          <w:sz w:val="24"/>
+        </w:rPr>
+        <w:t>Alienmanager removal of aliens .destroy() bug</w:t>
+      </w:r>
+    </w:p>
+    <w:p>
+      <w:pPr>
+        <w:pStyle w:val="ListParagraph"/>
+        <w:numPr>
+          <w:ilvl w:val="0"/>
+          <w:numId w:val="11"/>
+        </w:numPr>
+        <w:rPr>
+          <w:rFonts w:ascii="Segoe UI" w:hAnsi="Segoe UI" w:cs="Segoe UI"/>
+          <w:b/>
+          <w:sz w:val="24"/>
+          <w:szCs w:val="24"/>
+        </w:rPr>
+      </w:pPr>
+      <w:r>
+        <w:rPr>
+          <w:rFonts w:ascii="Segoe UI" w:hAnsi="Segoe UI" w:cs="Segoe UI"/>
+          <w:sz w:val="24"/>
+          <w:szCs w:val="24"/>
+        </w:rPr>
+        <w:t>Firebombrate does nothing for the bomb; the rate is only good for when the key is held down (gives the time in CE engine); I most likely need to use real time for the firebombrate. Check CE for real time; like deltaTime or getTimer</w:t>
+      </w:r>
+    </w:p>
+    <w:p>
+      <w:pPr>
+        <w:pStyle w:val="ListParagraph"/>
+        <w:numPr>
+          <w:ilvl w:val="0"/>
+          <w:numId w:val="11"/>
+        </w:numPr>
+        <w:rPr>
+          <w:rFonts w:ascii="Segoe UI" w:hAnsi="Segoe UI" w:cs="Segoe UI"/>
+          <w:sz w:val="24"/>
+          <w:szCs w:val="24"/>
+        </w:rPr>
+      </w:pPr>
+      <w:r>
+        <w:rPr>
+          <w:rFonts w:ascii="Segoe UI" w:hAnsi="Segoe UI" w:cs="Segoe UI"/>
+          <w:sz w:val="24"/>
+          <w:szCs w:val="24"/>
+        </w:rPr>
+        <w:t>Need to tie in the _ce.input.addKeyAction for the options menu at least once so it can open</w:t>
+      </w:r>
+    </w:p>
+    <w:p>
+      <w:pPr>
+        <w:pStyle w:val="ListParagraph"/>
+        <w:numPr>
+          <w:ilvl w:val="0"/>
+          <w:numId w:val="11"/>
+        </w:numPr>
+        <w:rPr>
+          <w:rFonts w:ascii="Segoe UI" w:hAnsi="Segoe UI" w:cs="Segoe UI"/>
+          <w:sz w:val="24"/>
+          <w:szCs w:val="24"/>
+        </w:rPr>
+      </w:pPr>
+      <w:r>
+        <w:rPr>
+          <w:rFonts w:ascii="Segoe UI" w:hAnsi="Segoe UI" w:cs="Segoe UI"/>
+          <w:sz w:val="24"/>
+          <w:szCs w:val="24"/>
+        </w:rPr>
+        <w:t>Alien bullets can be destroyed by hero bomb.</w:t>
+      </w:r>
+    </w:p>
+    <w:p>
+      <w:pPr>
+        <w:pStyle w:val="ListParagraph"/>
+        <w:numPr>
+          <w:ilvl w:val="0"/>
+          <w:numId w:val="11"/>
+        </w:numPr>
+        <w:rPr>
+          <w:rFonts w:ascii="Segoe UI" w:hAnsi="Segoe UI" w:cs="Segoe UI"/>
+          <w:sz w:val="24"/>
+          <w:szCs w:val="24"/>
+        </w:rPr>
+      </w:pPr>
+      <w:r>
+        <w:rPr>
+          <w:rFonts w:ascii="Segoe UI" w:hAnsi="Segoe UI" w:cs="Segoe UI"/>
+          <w:sz w:val="24"/>
+          <w:szCs w:val="24"/>
+        </w:rPr>
+        <w:t>Continue with refining options manager keys.</w:t>
+      </w:r>
+    </w:p>
+    <w:p>
+      <w:pPr>
+        <w:pStyle w:val="ListParagraph"/>
+        <w:numPr>
+          <w:ilvl w:val="0"/>
+          <w:numId w:val="11"/>
+        </w:numPr>
+        <w:rPr>
+          <w:rFonts w:ascii="Segoe UI" w:hAnsi="Segoe UI" w:cs="Segoe UI"/>
+          <w:sz w:val="24"/>
+          <w:szCs w:val="24"/>
+        </w:rPr>
+      </w:pPr>
+      <w:r>
+        <w:rPr>
+          <w:rFonts w:ascii="Segoe UI" w:hAnsi="Segoe UI" w:cs="Segoe UI"/>
+          <w:sz w:val="24"/>
+          <w:szCs w:val="24"/>
+        </w:rPr>
+        <w:t>For key customization; possibly make the static constants to just public var that can be changed and accessed easily through hero from game. Probably can keep static but const needs to go since I cant modify it.</w:t>
+      </w:r>
+    </w:p>
+    <w:p>
+      <w:pPr>
+        <w:pStyle w:val="ListParagraph"/>
+        <w:numPr>
+          <w:ilvl w:val="0"/>
+          <w:numId w:val="11"/>
+        </w:numPr>
+        <w:rPr>
+          <w:rFonts w:ascii="Segoe UI" w:hAnsi="Segoe UI" w:cs="Segoe UI"/>
+          <w:sz w:val="24"/>
+          <w:szCs w:val="24"/>
+        </w:rPr>
+      </w:pPr>
+      <w:r>
+        <w:rPr>
+          <w:rFonts w:ascii="Segoe UI" w:hAnsi="Segoe UI" w:cs="Segoe UI"/>
+          <w:sz w:val="24"/>
+          <w:szCs w:val="24"/>
+        </w:rPr>
+        <w:t>Create UI bg in flash cs 6 or photoshop.</w:t>
+      </w:r>
+    </w:p>
+    <w:p>
+      <w:pPr>
+        <w:pStyle w:val="ListParagraph"/>
+        <w:numPr>
+          <w:ilvl w:val="0"/>
+          <w:numId w:val="11"/>
+        </w:numPr>
+        <w:rPr>
+          <w:rFonts w:ascii="Segoe UI" w:hAnsi="Segoe UI" w:cs="Segoe UI"/>
+          <w:sz w:val="24"/>
+          <w:szCs w:val="24"/>
+        </w:rPr>
+      </w:pPr>
+      <w:r>
+        <w:rPr>
+          <w:rFonts w:ascii="Segoe UI" w:hAnsi="Segoe UI" w:cs="Segoe UI"/>
+          <w:sz w:val="24"/>
+          <w:szCs w:val="24"/>
+        </w:rPr>
+        <w:t>Search for embed swf UI for games. Flash etc.</w:t>
+      </w:r>
+    </w:p>
+    <w:p>
+      <w:pPr>
+        <w:pStyle w:val="ListParagraph"/>
+        <w:numPr>
+          <w:ilvl w:val="0"/>
+          <w:numId w:val="11"/>
+        </w:numPr>
+        <w:rPr>
+          <w:rFonts w:ascii="Segoe UI" w:hAnsi="Segoe UI" w:cs="Segoe UI"/>
+          <w:sz w:val="24"/>
+          <w:szCs w:val="24"/>
+        </w:rPr>
+      </w:pPr>
     </w:p>
     <w:p>
       <w:pPr>
@@ -503,25 +469,7 @@
           <w:sz w:val="24"/>
           <w:szCs w:val="24"/>
         </w:rPr>
-        <w:t xml:space="preserve">Research workable sizes for the games width and height compared to the enemy and player size.  If the player is </w:t>
-      </w:r>
-      <w:proofErr w:type="gramStart"/>
-      <w:r>
-        <w:rPr>
-          <w:rFonts w:ascii="Segoe UI" w:hAnsi="Segoe UI" w:cs="Segoe UI"/>
-          <w:sz w:val="24"/>
-          <w:szCs w:val="24"/>
-        </w:rPr>
-        <w:t>32 x 32</w:t>
-      </w:r>
-      <w:proofErr w:type="gramEnd"/>
-      <w:r>
-        <w:rPr>
-          <w:rFonts w:ascii="Segoe UI" w:hAnsi="Segoe UI" w:cs="Segoe UI"/>
-          <w:sz w:val="24"/>
-          <w:szCs w:val="24"/>
-        </w:rPr>
-        <w:t xml:space="preserve"> and game size is 640 x 480 is that a good ratio?  Maybe 16 by 16.</w:t>
+        <w:t>Research workable sizes for the games width and height compared to the enemy and player size.  If the player is 32 x 32 and game size is 640 x 480 is that a good ratio?  Maybe 16 by 16.</w:t>
       </w:r>
     </w:p>
     <w:p>
@@ -555,6 +503,51 @@
         </w:numPr>
         <w:rPr>
           <w:rFonts w:ascii="Segoe UI" w:hAnsi="Segoe UI" w:cs="Segoe UI"/>
+          <w:sz w:val="24"/>
+          <w:szCs w:val="24"/>
+        </w:rPr>
+      </w:pPr>
+      <w:r>
+        <w:rPr>
+          <w:rFonts w:ascii="Segoe UI" w:hAnsi="Segoe UI" w:cs="Segoe UI"/>
+          <w:sz w:val="24"/>
+          <w:szCs w:val="24"/>
+        </w:rPr>
+        <w:lastRenderedPageBreak/>
+        <w:t>Try keypoll starling first and others if applicable.</w:t>
+      </w:r>
+    </w:p>
+    <w:p>
+      <w:pPr>
+        <w:pStyle w:val="ListParagraph"/>
+        <w:numPr>
+          <w:ilvl w:val="0"/>
+          <w:numId w:val="3"/>
+        </w:numPr>
+        <w:rPr>
+          <w:rFonts w:ascii="Segoe UI" w:hAnsi="Segoe UI" w:cs="Segoe UI"/>
+          <w:sz w:val="24"/>
+          <w:szCs w:val="24"/>
+        </w:rPr>
+      </w:pPr>
+      <w:r>
+        <w:rPr>
+          <w:rFonts w:ascii="Segoe UI" w:hAnsi="Segoe UI" w:cs="Segoe UI"/>
+          <w:sz w:val="24"/>
+          <w:szCs w:val="24"/>
+        </w:rPr>
+        <w:t>See old file about keyboard settings to change keycode to string type of invalid keys (game was splatterhouse)</w:t>
+      </w:r>
+    </w:p>
+    <w:p>
+      <w:pPr>
+        <w:pStyle w:val="ListParagraph"/>
+        <w:numPr>
+          <w:ilvl w:val="0"/>
+          <w:numId w:val="3"/>
+        </w:numPr>
+        <w:rPr>
+          <w:rFonts w:ascii="Segoe UI" w:hAnsi="Segoe UI" w:cs="Segoe UI"/>
         </w:rPr>
       </w:pPr>
     </w:p>
@@ -591,35 +584,7 @@
         <w:rPr>
           <w:rFonts w:ascii="Segoe UI" w:hAnsi="Segoe UI" w:cs="Segoe UI"/>
         </w:rPr>
-        <w:t xml:space="preserve">AS3 – </w:t>
-      </w:r>
-      <w:proofErr w:type="spellStart"/>
-      <w:r>
-        <w:rPr>
-          <w:rFonts w:ascii="Segoe UI" w:hAnsi="Segoe UI" w:cs="Segoe UI"/>
-        </w:rPr>
-        <w:t>Flixel</w:t>
-      </w:r>
-      <w:proofErr w:type="spellEnd"/>
-      <w:r>
-        <w:rPr>
-          <w:rFonts w:ascii="Segoe UI" w:hAnsi="Segoe UI" w:cs="Segoe UI"/>
-        </w:rPr>
-        <w:t>/</w:t>
-      </w:r>
-      <w:proofErr w:type="spellStart"/>
-      <w:r>
-        <w:rPr>
-          <w:rFonts w:ascii="Segoe UI" w:hAnsi="Segoe UI" w:cs="Segoe UI"/>
-        </w:rPr>
-        <w:t>FlashPunk</w:t>
-      </w:r>
-      <w:proofErr w:type="spellEnd"/>
-      <w:r>
-        <w:rPr>
-          <w:rFonts w:ascii="Segoe UI" w:hAnsi="Segoe UI" w:cs="Segoe UI"/>
-        </w:rPr>
-        <w:t>/Starling</w:t>
+        <w:t>AS3 – Flixel/FlashPunk/Starling</w:t>
       </w:r>
     </w:p>
     <w:p>
@@ -727,7 +692,6 @@
         <w:rPr>
           <w:rFonts w:ascii="Segoe UI" w:hAnsi="Segoe UI" w:cs="Segoe UI"/>
         </w:rPr>
-        <w:lastRenderedPageBreak/>
         <w:t>Not cross platform (?) according to Starling it is cross platform</w:t>
       </w:r>
     </w:p>
@@ -737,42 +701,12 @@
           <w:rFonts w:ascii="Segoe UI" w:hAnsi="Segoe UI" w:cs="Segoe UI"/>
         </w:rPr>
       </w:pPr>
-      <w:proofErr w:type="spellStart"/>
-      <w:r>
-        <w:rPr>
-          <w:rFonts w:ascii="Segoe UI" w:hAnsi="Segoe UI" w:cs="Segoe UI"/>
-        </w:rPr>
-        <w:t>Haxe</w:t>
-      </w:r>
-      <w:proofErr w:type="spellEnd"/>
-      <w:r>
-        <w:rPr>
-          <w:rFonts w:ascii="Segoe UI" w:hAnsi="Segoe UI" w:cs="Segoe UI"/>
-        </w:rPr>
-        <w:t xml:space="preserve"> – </w:t>
-      </w:r>
-      <w:proofErr w:type="spellStart"/>
-      <w:r>
-        <w:rPr>
-          <w:rFonts w:ascii="Segoe UI" w:hAnsi="Segoe UI" w:cs="Segoe UI"/>
-        </w:rPr>
-        <w:t>HaxeFlixel</w:t>
-      </w:r>
-      <w:proofErr w:type="spellEnd"/>
-      <w:r>
-        <w:rPr>
-          <w:rFonts w:ascii="Segoe UI" w:hAnsi="Segoe UI" w:cs="Segoe UI"/>
-        </w:rPr>
-        <w:t>/</w:t>
-      </w:r>
-      <w:proofErr w:type="spellStart"/>
-      <w:r>
-        <w:rPr>
-          <w:rFonts w:ascii="Segoe UI" w:hAnsi="Segoe UI" w:cs="Segoe UI"/>
-        </w:rPr>
-        <w:t>HaxePunk</w:t>
-      </w:r>
-      <w:proofErr w:type="spellEnd"/>
+      <w:r>
+        <w:rPr>
+          <w:rFonts w:ascii="Segoe UI" w:hAnsi="Segoe UI" w:cs="Segoe UI"/>
+        </w:rPr>
+        <w:t>Haxe – HaxeFlixel/HaxePunk</w:t>
+      </w:r>
       <w:r>
         <w:rPr>
           <w:rFonts w:ascii="Segoe UI" w:hAnsi="Segoe UI" w:cs="Segoe UI"/>
@@ -851,19 +785,11 @@
           <w:rFonts w:ascii="Segoe UI" w:hAnsi="Segoe UI" w:cs="Segoe UI"/>
         </w:rPr>
       </w:pPr>
-      <w:proofErr w:type="spellStart"/>
-      <w:r>
-        <w:rPr>
-          <w:rFonts w:ascii="Segoe UI" w:hAnsi="Segoe UI" w:cs="Segoe UI"/>
-        </w:rPr>
-        <w:t>Haxe</w:t>
-      </w:r>
-      <w:proofErr w:type="spellEnd"/>
-      <w:r>
-        <w:rPr>
-          <w:rFonts w:ascii="Segoe UI" w:hAnsi="Segoe UI" w:cs="Segoe UI"/>
-        </w:rPr>
-        <w:t xml:space="preserve"> similar to AS3</w:t>
+      <w:r>
+        <w:rPr>
+          <w:rFonts w:ascii="Segoe UI" w:hAnsi="Segoe UI" w:cs="Segoe UI"/>
+        </w:rPr>
+        <w:t>Haxe similar to AS3</w:t>
       </w:r>
     </w:p>
     <w:p>
@@ -899,51 +825,21 @@
         <w:rPr>
           <w:rFonts w:ascii="Segoe UI" w:hAnsi="Segoe UI" w:cs="Segoe UI"/>
         </w:rPr>
-        <w:t xml:space="preserve">Have to learn </w:t>
-      </w:r>
-      <w:proofErr w:type="spellStart"/>
-      <w:r>
-        <w:rPr>
-          <w:rFonts w:ascii="Segoe UI" w:hAnsi="Segoe UI" w:cs="Segoe UI"/>
-        </w:rPr>
-        <w:t>Haxe</w:t>
-      </w:r>
-      <w:proofErr w:type="spellEnd"/>
-      <w:r>
-        <w:rPr>
-          <w:rFonts w:ascii="Segoe UI" w:hAnsi="Segoe UI" w:cs="Segoe UI"/>
-        </w:rPr>
-        <w:t xml:space="preserve"> (disadvantage because it will take time)</w:t>
-      </w:r>
-    </w:p>
-    <w:p>
-      <w:pPr>
-        <w:rPr>
-          <w:rFonts w:ascii="Segoe UI" w:hAnsi="Segoe UI" w:cs="Segoe UI"/>
-        </w:rPr>
-      </w:pPr>
-      <w:proofErr w:type="spellStart"/>
-      <w:r>
-        <w:rPr>
-          <w:rFonts w:ascii="Segoe UI" w:hAnsi="Segoe UI" w:cs="Segoe UI"/>
-        </w:rPr>
-        <w:t>Javascript</w:t>
-      </w:r>
-      <w:proofErr w:type="spellEnd"/>
-      <w:r>
-        <w:rPr>
-          <w:rFonts w:ascii="Segoe UI" w:hAnsi="Segoe UI" w:cs="Segoe UI"/>
-        </w:rPr>
-        <w:t xml:space="preserve"> – </w:t>
-      </w:r>
-      <w:proofErr w:type="spellStart"/>
-      <w:r>
-        <w:rPr>
-          <w:rFonts w:ascii="Segoe UI" w:hAnsi="Segoe UI" w:cs="Segoe UI"/>
-        </w:rPr>
-        <w:t>GameEngine</w:t>
-      </w:r>
-      <w:proofErr w:type="spellEnd"/>
+        <w:t>Have to learn Haxe (disadvantage because it will take time)</w:t>
+      </w:r>
+    </w:p>
+    <w:p>
+      <w:pPr>
+        <w:rPr>
+          <w:rFonts w:ascii="Segoe UI" w:hAnsi="Segoe UI" w:cs="Segoe UI"/>
+        </w:rPr>
+      </w:pPr>
+      <w:r>
+        <w:rPr>
+          <w:rFonts w:ascii="Segoe UI" w:hAnsi="Segoe UI" w:cs="Segoe UI"/>
+        </w:rPr>
+        <w:t>Javascript – GameEngine</w:t>
+      </w:r>
     </w:p>
     <w:p>
       <w:pPr>
@@ -978,16 +874,8 @@
         <w:rPr>
           <w:rFonts w:ascii="Segoe UI" w:hAnsi="Segoe UI" w:cs="Segoe UI"/>
         </w:rPr>
-        <w:t xml:space="preserve">More </w:t>
-      </w:r>
-      <w:proofErr w:type="spellStart"/>
-      <w:r>
-        <w:rPr>
-          <w:rFonts w:ascii="Segoe UI" w:hAnsi="Segoe UI" w:cs="Segoe UI"/>
-        </w:rPr>
-        <w:t>javascript</w:t>
-      </w:r>
-      <w:proofErr w:type="spellEnd"/>
+        <w:t>More javascript</w:t>
+      </w:r>
     </w:p>
     <w:p>
       <w:pPr>
@@ -1161,6 +1049,7 @@
         <w:rPr>
           <w:rFonts w:ascii="Segoe UI" w:hAnsi="Segoe UI" w:cs="Segoe UI"/>
         </w:rPr>
+        <w:lastRenderedPageBreak/>
         <w:t>Cross platform costs a lot of money</w:t>
       </w:r>
     </w:p>
@@ -1225,21 +1114,7 @@
         <w:rPr>
           <w:rFonts w:ascii="Segoe UI" w:hAnsi="Segoe UI" w:cs="Segoe UI"/>
         </w:rPr>
-        <w:t xml:space="preserve">A simple game based on </w:t>
-      </w:r>
-      <w:proofErr w:type="spellStart"/>
-      <w:r>
-        <w:rPr>
-          <w:rFonts w:ascii="Segoe UI" w:hAnsi="Segoe UI" w:cs="Segoe UI"/>
-        </w:rPr>
-        <w:t>Galaga</w:t>
-      </w:r>
-      <w:proofErr w:type="spellEnd"/>
-      <w:r>
-        <w:rPr>
-          <w:rFonts w:ascii="Segoe UI" w:hAnsi="Segoe UI" w:cs="Segoe UI"/>
-        </w:rPr>
-        <w:t>.  The player is tiny ship that goes up against enemy ships.</w:t>
+        <w:t>A simple game based on Galaga.  The player is tiny ship that goes up against enemy ships.</w:t>
       </w:r>
       <w:r>
         <w:rPr>
@@ -1263,21 +1138,7 @@
         <w:rPr>
           <w:rFonts w:ascii="Segoe UI" w:hAnsi="Segoe UI" w:cs="Segoe UI"/>
         </w:rPr>
-        <w:t xml:space="preserve"> not snapped like in the old </w:t>
-      </w:r>
-      <w:proofErr w:type="spellStart"/>
-      <w:r>
-        <w:rPr>
-          <w:rFonts w:ascii="Segoe UI" w:hAnsi="Segoe UI" w:cs="Segoe UI"/>
-        </w:rPr>
-        <w:t>Galaga</w:t>
-      </w:r>
-      <w:proofErr w:type="spellEnd"/>
-      <w:r>
-        <w:rPr>
-          <w:rFonts w:ascii="Segoe UI" w:hAnsi="Segoe UI" w:cs="Segoe UI"/>
-        </w:rPr>
-        <w:t>, for example, we will not be moving in grid-like format.  Movement will be fluid.</w:t>
+        <w:t xml:space="preserve"> not snapped like in the old Galaga, for example, we will not be moving in grid-like format.  Movement will be fluid.</w:t>
       </w:r>
       <w:r>
         <w:rPr>
@@ -1296,22 +1157,7 @@
         <w:rPr>
           <w:rFonts w:ascii="Segoe UI" w:hAnsi="Segoe UI" w:cs="Segoe UI"/>
         </w:rPr>
-        <w:lastRenderedPageBreak/>
-        <w:t xml:space="preserve">Although </w:t>
-      </w:r>
-      <w:proofErr w:type="spellStart"/>
-      <w:r>
-        <w:rPr>
-          <w:rFonts w:ascii="Segoe UI" w:hAnsi="Segoe UI" w:cs="Segoe UI"/>
-        </w:rPr>
-        <w:t>Galaga</w:t>
-      </w:r>
-      <w:proofErr w:type="spellEnd"/>
-      <w:r>
-        <w:rPr>
-          <w:rFonts w:ascii="Segoe UI" w:hAnsi="Segoe UI" w:cs="Segoe UI"/>
-        </w:rPr>
-        <w:t xml:space="preserve"> featured a patterned enemy spawning gameplay this will not be the case here.  It will be tuned more to a top-down shooter where enemies come in and then leave.</w:t>
+        <w:t>Although Galaga featured a patterned enemy spawning gameplay this will not be the case here.  It will be tuned more to a top-down shooter where enemies come in and then leave.</w:t>
       </w:r>
     </w:p>
     <w:p>
@@ -1365,21 +1211,7 @@
         <w:rPr>
           <w:rFonts w:ascii="Segoe UI" w:hAnsi="Segoe UI" w:cs="Segoe UI"/>
         </w:rPr>
-        <w:t xml:space="preserve">  (</w:t>
-      </w:r>
-      <w:proofErr w:type="gramStart"/>
-      <w:r>
-        <w:rPr>
-          <w:rFonts w:ascii="Segoe UI" w:hAnsi="Segoe UI" w:cs="Segoe UI"/>
-        </w:rPr>
-        <w:t>bad</w:t>
-      </w:r>
-      <w:proofErr w:type="gramEnd"/>
-      <w:r>
-        <w:rPr>
-          <w:rFonts w:ascii="Segoe UI" w:hAnsi="Segoe UI" w:cs="Segoe UI"/>
-        </w:rPr>
-        <w:t xml:space="preserve"> idea and unnecessary)</w:t>
+        <w:t xml:space="preserve">  (bad idea and unnecessary)</w:t>
       </w:r>
       <w:r>
         <w:rPr>
@@ -1577,6 +1409,7 @@
         <w:rPr>
           <w:rFonts w:ascii="Segoe UI" w:hAnsi="Segoe UI" w:cs="Segoe UI"/>
         </w:rPr>
+        <w:lastRenderedPageBreak/>
         <w:t>Player</w:t>
       </w:r>
     </w:p>
@@ -1655,21 +1488,7 @@
         <w:rPr>
           <w:rFonts w:ascii="Segoe UI" w:hAnsi="Segoe UI" w:cs="Segoe UI"/>
         </w:rPr>
-        <w:t xml:space="preserve"> (may not be needed if </w:t>
-      </w:r>
-      <w:proofErr w:type="spellStart"/>
-      <w:r>
-        <w:rPr>
-          <w:rFonts w:ascii="Segoe UI" w:hAnsi="Segoe UI" w:cs="Segoe UI"/>
-        </w:rPr>
-        <w:t>its</w:t>
-      </w:r>
-      <w:proofErr w:type="spellEnd"/>
-      <w:r>
-        <w:rPr>
-          <w:rFonts w:ascii="Segoe UI" w:hAnsi="Segoe UI" w:cs="Segoe UI"/>
-        </w:rPr>
-        <w:t xml:space="preserve"> under mechanics)</w:t>
+        <w:t xml:space="preserve"> (may not be needed if its under mechanics)</w:t>
       </w:r>
     </w:p>
     <w:p>
@@ -1701,19 +1520,11 @@
           <w:rFonts w:ascii="Segoe UI" w:hAnsi="Segoe UI" w:cs="Segoe UI"/>
         </w:rPr>
       </w:pPr>
-      <w:proofErr w:type="spellStart"/>
-      <w:r>
-        <w:rPr>
-          <w:rFonts w:ascii="Segoe UI" w:hAnsi="Segoe UI" w:cs="Segoe UI"/>
-        </w:rPr>
-        <w:t>Gameflow</w:t>
-      </w:r>
-      <w:proofErr w:type="spellEnd"/>
-      <w:r>
-        <w:rPr>
-          <w:rFonts w:ascii="Segoe UI" w:hAnsi="Segoe UI" w:cs="Segoe UI"/>
-        </w:rPr>
-        <w:t xml:space="preserve"> / Game progression</w:t>
+      <w:r>
+        <w:rPr>
+          <w:rFonts w:ascii="Segoe UI" w:hAnsi="Segoe UI" w:cs="Segoe UI"/>
+        </w:rPr>
+        <w:t>Gameflow / Game progression</w:t>
       </w:r>
     </w:p>
     <w:p>
@@ -1788,7 +1599,6 @@
           <w:rFonts w:ascii="Segoe UI" w:hAnsi="Segoe UI" w:cs="Segoe UI"/>
         </w:rPr>
       </w:pPr>
-      <w:proofErr w:type="gramStart"/>
       <w:r>
         <w:rPr>
           <w:rFonts w:ascii="Segoe UI" w:hAnsi="Segoe UI" w:cs="Segoe UI"/>
@@ -1821,7 +1631,6 @@
         </w:rPr>
         <w:t>.</w:t>
       </w:r>
-      <w:proofErr w:type="gramEnd"/>
       <w:r>
         <w:rPr>
           <w:rFonts w:ascii="Segoe UI" w:hAnsi="Segoe UI" w:cs="Segoe UI"/>
@@ -1832,85 +1641,20 @@
         <w:rPr>
           <w:rFonts w:ascii="Segoe UI" w:hAnsi="Segoe UI" w:cs="Segoe UI"/>
         </w:rPr>
-        <w:t xml:space="preserve">  </w:t>
-      </w:r>
-      <w:proofErr w:type="spellStart"/>
-      <w:r>
-        <w:rPr>
-          <w:rFonts w:ascii="Segoe UI" w:hAnsi="Segoe UI" w:cs="Segoe UI"/>
-        </w:rPr>
-        <w:lastRenderedPageBreak/>
-        <w:t>Cant</w:t>
-      </w:r>
-      <w:proofErr w:type="spellEnd"/>
-      <w:r>
-        <w:rPr>
-          <w:rFonts w:ascii="Segoe UI" w:hAnsi="Segoe UI" w:cs="Segoe UI"/>
-        </w:rPr>
-        <w:t xml:space="preserve"> have its own pool because they are all separate classes; </w:t>
-      </w:r>
-      <w:proofErr w:type="spellStart"/>
-      <w:r>
-        <w:rPr>
-          <w:rFonts w:ascii="Segoe UI" w:hAnsi="Segoe UI" w:cs="Segoe UI"/>
-        </w:rPr>
-        <w:t>cant</w:t>
-      </w:r>
-      <w:proofErr w:type="spellEnd"/>
-      <w:r>
-        <w:rPr>
-          <w:rFonts w:ascii="Segoe UI" w:hAnsi="Segoe UI" w:cs="Segoe UI"/>
-        </w:rPr>
-        <w:t xml:space="preserve"> keep track of multiple pools like that, </w:t>
-      </w:r>
-      <w:proofErr w:type="spellStart"/>
-      <w:r>
-        <w:rPr>
-          <w:rFonts w:ascii="Segoe UI" w:hAnsi="Segoe UI" w:cs="Segoe UI"/>
-        </w:rPr>
-        <w:t>AlienManager</w:t>
-      </w:r>
-      <w:proofErr w:type="spellEnd"/>
-      <w:r>
-        <w:rPr>
-          <w:rFonts w:ascii="Segoe UI" w:hAnsi="Segoe UI" w:cs="Segoe UI"/>
-        </w:rPr>
-        <w:t xml:space="preserve"> seems to be the way to go.</w:t>
-      </w:r>
-    </w:p>
-    <w:p>
-      <w:pPr>
-        <w:rPr>
-          <w:rFonts w:ascii="Segoe UI" w:hAnsi="Segoe UI" w:cs="Segoe UI"/>
-        </w:rPr>
-      </w:pPr>
-      <w:proofErr w:type="gramStart"/>
-      <w:r>
-        <w:rPr>
-          <w:rFonts w:ascii="Segoe UI" w:hAnsi="Segoe UI" w:cs="Segoe UI"/>
-        </w:rPr>
-        <w:t>Thought about this.</w:t>
-      </w:r>
-      <w:proofErr w:type="gramEnd"/>
-      <w:r>
-        <w:rPr>
-          <w:rFonts w:ascii="Segoe UI" w:hAnsi="Segoe UI" w:cs="Segoe UI"/>
-        </w:rPr>
-        <w:t xml:space="preserve">  Could have </w:t>
-      </w:r>
-      <w:proofErr w:type="gramStart"/>
-      <w:r>
-        <w:rPr>
-          <w:rFonts w:ascii="Segoe UI" w:hAnsi="Segoe UI" w:cs="Segoe UI"/>
-        </w:rPr>
-        <w:t>a for</w:t>
-      </w:r>
-      <w:proofErr w:type="gramEnd"/>
-      <w:r>
-        <w:rPr>
-          <w:rFonts w:ascii="Segoe UI" w:hAnsi="Segoe UI" w:cs="Segoe UI"/>
-        </w:rPr>
-        <w:t xml:space="preserve"> loop iterate through each Alien and call the .update method.</w:t>
+        <w:t xml:space="preserve">  Cant have its own pool because they are all separate classes; cant keep track of multiple pools like that, AlienManager seems to be the way to go.</w:t>
+      </w:r>
+    </w:p>
+    <w:p>
+      <w:pPr>
+        <w:rPr>
+          <w:rFonts w:ascii="Segoe UI" w:hAnsi="Segoe UI" w:cs="Segoe UI"/>
+        </w:rPr>
+      </w:pPr>
+      <w:r>
+        <w:rPr>
+          <w:rFonts w:ascii="Segoe UI" w:hAnsi="Segoe UI" w:cs="Segoe UI"/>
+        </w:rPr>
+        <w:t>Thought about this.  Could have a for loop iterate through each Alien and call the .update method.</w:t>
       </w:r>
       <w:r>
         <w:rPr>
@@ -1922,60 +1666,23 @@
         <w:rPr>
           <w:rFonts w:ascii="Segoe UI" w:hAnsi="Segoe UI" w:cs="Segoe UI"/>
         </w:rPr>
-        <w:t xml:space="preserve">  .update </w:t>
-      </w:r>
-      <w:proofErr w:type="spellStart"/>
-      <w:r>
-        <w:rPr>
-          <w:rFonts w:ascii="Segoe UI" w:hAnsi="Segoe UI" w:cs="Segoe UI"/>
-        </w:rPr>
-        <w:t>wont</w:t>
-      </w:r>
-      <w:proofErr w:type="spellEnd"/>
-      <w:r>
-        <w:rPr>
-          <w:rFonts w:ascii="Segoe UI" w:hAnsi="Segoe UI" w:cs="Segoe UI"/>
-        </w:rPr>
-        <w:t xml:space="preserve"> work since the Alien has no idea what their pool is and even if they did they would need </w:t>
-      </w:r>
-      <w:proofErr w:type="spellStart"/>
-      <w:r>
-        <w:rPr>
-          <w:rFonts w:ascii="Segoe UI" w:hAnsi="Segoe UI" w:cs="Segoe UI"/>
-        </w:rPr>
-        <w:t>there</w:t>
-      </w:r>
-      <w:proofErr w:type="spellEnd"/>
-      <w:r>
-        <w:rPr>
-          <w:rFonts w:ascii="Segoe UI" w:hAnsi="Segoe UI" w:cs="Segoe UI"/>
-        </w:rPr>
-        <w:t xml:space="preserve"> exact location in the pool, now seems like too much work and resources to use.</w:t>
-      </w:r>
-    </w:p>
-    <w:p>
-      <w:pPr>
-        <w:rPr>
-          <w:rFonts w:ascii="Segoe UI" w:hAnsi="Segoe UI" w:cs="Segoe UI"/>
-          <w:b/>
-        </w:rPr>
-      </w:pPr>
-      <w:r>
-        <w:rPr>
-          <w:rFonts w:ascii="Segoe UI" w:hAnsi="Segoe UI" w:cs="Segoe UI"/>
-          <w:b/>
-        </w:rPr>
-        <w:t xml:space="preserve">Spawn Rates </w:t>
-      </w:r>
-      <w:proofErr w:type="spellStart"/>
-      <w:r>
-        <w:rPr>
-          <w:rFonts w:ascii="Segoe UI" w:hAnsi="Segoe UI" w:cs="Segoe UI"/>
-          <w:b/>
-        </w:rPr>
-        <w:t>etc</w:t>
-      </w:r>
-      <w:proofErr w:type="spellEnd"/>
+        <w:t xml:space="preserve">  .update wont work since the Alien has no idea what their pool is and even if they did they would need there exact location in the pool, now seems like too much work and resources to use.</w:t>
+      </w:r>
+    </w:p>
+    <w:p>
+      <w:pPr>
+        <w:rPr>
+          <w:rFonts w:ascii="Segoe UI" w:hAnsi="Segoe UI" w:cs="Segoe UI"/>
+          <w:b/>
+        </w:rPr>
+      </w:pPr>
+      <w:r>
+        <w:rPr>
+          <w:rFonts w:ascii="Segoe UI" w:hAnsi="Segoe UI" w:cs="Segoe UI"/>
+          <w:b/>
+        </w:rPr>
+        <w:t>Spawn Rates etc</w:t>
+      </w:r>
     </w:p>
     <w:p>
       <w:pPr>
@@ -2201,6 +1908,7 @@
         <w:rPr>
           <w:rFonts w:ascii="Segoe UI" w:hAnsi="Segoe UI" w:cs="Segoe UI"/>
         </w:rPr>
+        <w:lastRenderedPageBreak/>
         <w:t>Display quick volume change</w:t>
       </w:r>
       <w:r>
@@ -2483,7 +2191,6 @@
         <w:rPr>
           <w:rFonts w:ascii="Segoe UI" w:hAnsi="Segoe UI" w:cs="Segoe UI"/>
         </w:rPr>
-        <w:lastRenderedPageBreak/>
         <w:t>D – right</w:t>
       </w:r>
     </w:p>
@@ -2836,6 +2543,7 @@
         <w:rPr>
           <w:rFonts w:ascii="Segoe UI" w:hAnsi="Segoe UI" w:cs="Segoe UI"/>
         </w:rPr>
+        <w:lastRenderedPageBreak/>
         <w:t xml:space="preserve">Each enemy </w:t>
       </w:r>
       <w:r>
@@ -3106,7 +2814,6 @@
         <w:rPr>
           <w:rFonts w:ascii="Segoe UI" w:hAnsi="Segoe UI" w:cs="Segoe UI"/>
         </w:rPr>
-        <w:lastRenderedPageBreak/>
         <w:t>Moves downward</w:t>
       </w:r>
       <w:r>
@@ -3143,11 +2850,13 @@
         </w:numPr>
         <w:rPr>
           <w:rFonts w:ascii="Segoe UI" w:hAnsi="Segoe UI" w:cs="Segoe UI"/>
-        </w:rPr>
-      </w:pPr>
-      <w:r>
-        <w:rPr>
-          <w:rFonts w:ascii="Segoe UI" w:hAnsi="Segoe UI" w:cs="Segoe UI"/>
+          <w:strike/>
+        </w:rPr>
+      </w:pPr>
+      <w:r>
+        <w:rPr>
+          <w:rFonts w:ascii="Segoe UI" w:hAnsi="Segoe UI" w:cs="Segoe UI"/>
+          <w:strike/>
         </w:rPr>
         <w:t>Can fire as many times as necessary. Random fire rate.</w:t>
       </w:r>
@@ -3167,6 +2876,30 @@
         <w:rPr>
           <w:rFonts w:ascii="Segoe UI" w:hAnsi="Segoe UI" w:cs="Segoe UI"/>
         </w:rPr>
+        <w:t>Fire 3 projectiles towards the hero. Triangular pattern.</w:t>
+      </w:r>
+      <w:r>
+        <w:rPr>
+          <w:rFonts w:ascii="Segoe UI" w:hAnsi="Segoe UI" w:cs="Segoe UI"/>
+        </w:rPr>
+        <w:t xml:space="preserve"> Fires once.</w:t>
+      </w:r>
+    </w:p>
+    <w:p>
+      <w:pPr>
+        <w:pStyle w:val="ListParagraph"/>
+        <w:numPr>
+          <w:ilvl w:val="2"/>
+          <w:numId w:val="1"/>
+        </w:numPr>
+        <w:rPr>
+          <w:rFonts w:ascii="Segoe UI" w:hAnsi="Segoe UI" w:cs="Segoe UI"/>
+        </w:rPr>
+      </w:pPr>
+      <w:r>
+        <w:rPr>
+          <w:rFonts w:ascii="Segoe UI" w:hAnsi="Segoe UI" w:cs="Segoe UI"/>
+        </w:rPr>
         <w:t xml:space="preserve">Base score is </w:t>
       </w:r>
       <w:r>
@@ -3522,6 +3255,7 @@
         <w:rPr>
           <w:rFonts w:ascii="Segoe UI" w:hAnsi="Segoe UI" w:cs="Segoe UI"/>
         </w:rPr>
+        <w:lastRenderedPageBreak/>
         <w:t>Bomb hits an enemy</w:t>
       </w:r>
     </w:p>
@@ -3583,23 +3317,7 @@
           <w:rFonts w:ascii="Segoe UI" w:hAnsi="Segoe UI" w:cs="Segoe UI"/>
           <w:strike/>
         </w:rPr>
-        <w:t>Press escape (</w:t>
-      </w:r>
-      <w:proofErr w:type="spellStart"/>
-      <w:r>
-        <w:rPr>
-          <w:rFonts w:ascii="Segoe UI" w:hAnsi="Segoe UI" w:cs="Segoe UI"/>
-          <w:strike/>
-        </w:rPr>
-        <w:t>unpause</w:t>
-      </w:r>
-      <w:proofErr w:type="spellEnd"/>
-      <w:r>
-        <w:rPr>
-          <w:rFonts w:ascii="Segoe UI" w:hAnsi="Segoe UI" w:cs="Segoe UI"/>
-          <w:strike/>
-        </w:rPr>
-        <w:t>)</w:t>
+        <w:t>Press escape (unpause)</w:t>
       </w:r>
     </w:p>
     <w:p>
@@ -3816,7 +3534,6 @@
           <w:szCs w:val="40"/>
         </w:rPr>
       </w:pPr>
-      <w:proofErr w:type="spellStart"/>
       <w:r>
         <w:rPr>
           <w:rFonts w:ascii="Segoe UI" w:hAnsi="Segoe UI" w:cs="Segoe UI"/>
@@ -3824,18 +3541,7 @@
           <w:sz w:val="24"/>
           <w:szCs w:val="40"/>
         </w:rPr>
-        <w:lastRenderedPageBreak/>
-        <w:t>Gameover</w:t>
-      </w:r>
-      <w:proofErr w:type="spellEnd"/>
-      <w:r>
-        <w:rPr>
-          <w:rFonts w:ascii="Segoe UI" w:hAnsi="Segoe UI" w:cs="Segoe UI"/>
-          <w:strike/>
-          <w:sz w:val="24"/>
-          <w:szCs w:val="40"/>
-        </w:rPr>
-        <w:t xml:space="preserve"> image</w:t>
+        <w:t>Gameover image</w:t>
       </w:r>
     </w:p>
     <w:p>
@@ -3851,23 +3557,13 @@
           <w:szCs w:val="40"/>
         </w:rPr>
       </w:pPr>
-      <w:proofErr w:type="spellStart"/>
-      <w:r>
-        <w:rPr>
-          <w:rFonts w:ascii="Segoe UI" w:hAnsi="Segoe UI" w:cs="Segoe UI"/>
-          <w:sz w:val="24"/>
-          <w:szCs w:val="40"/>
-        </w:rPr>
-        <w:t>Hud</w:t>
-      </w:r>
-      <w:proofErr w:type="spellEnd"/>
-      <w:r>
-        <w:rPr>
-          <w:rFonts w:ascii="Segoe UI" w:hAnsi="Segoe UI" w:cs="Segoe UI"/>
-          <w:sz w:val="24"/>
-          <w:szCs w:val="40"/>
-        </w:rPr>
-        <w:t xml:space="preserve"> lives icon</w:t>
+      <w:r>
+        <w:rPr>
+          <w:rFonts w:ascii="Segoe UI" w:hAnsi="Segoe UI" w:cs="Segoe UI"/>
+          <w:sz w:val="24"/>
+          <w:szCs w:val="40"/>
+        </w:rPr>
+        <w:t>Hud lives icon</w:t>
       </w:r>
     </w:p>
     <w:p>
@@ -4223,6 +3919,7 @@
           <w:sz w:val="24"/>
           <w:szCs w:val="40"/>
         </w:rPr>
+        <w:lastRenderedPageBreak/>
         <w:t>Filter Forge has a spaceships renderer.  I can render mini spaceships then trace over them with pixels.</w:t>
       </w:r>
     </w:p>
@@ -4239,41 +3936,13 @@
           <w:szCs w:val="40"/>
         </w:rPr>
       </w:pPr>
-      <w:proofErr w:type="spellStart"/>
-      <w:r>
-        <w:rPr>
-          <w:rFonts w:ascii="Segoe UI" w:hAnsi="Segoe UI" w:cs="Segoe UI"/>
-          <w:sz w:val="24"/>
-          <w:szCs w:val="40"/>
-        </w:rPr>
-        <w:t>SpriteCraft</w:t>
-      </w:r>
-      <w:proofErr w:type="spellEnd"/>
-      <w:r>
-        <w:rPr>
-          <w:rFonts w:ascii="Segoe UI" w:hAnsi="Segoe UI" w:cs="Segoe UI"/>
-          <w:sz w:val="24"/>
-          <w:szCs w:val="40"/>
-        </w:rPr>
-        <w:t xml:space="preserve"> is a </w:t>
-      </w:r>
-      <w:proofErr w:type="spellStart"/>
-      <w:r>
-        <w:rPr>
-          <w:rFonts w:ascii="Segoe UI" w:hAnsi="Segoe UI" w:cs="Segoe UI"/>
-          <w:sz w:val="24"/>
-          <w:szCs w:val="40"/>
-        </w:rPr>
-        <w:t>minecraft</w:t>
-      </w:r>
-      <w:proofErr w:type="spellEnd"/>
-      <w:r>
-        <w:rPr>
-          <w:rFonts w:ascii="Segoe UI" w:hAnsi="Segoe UI" w:cs="Segoe UI"/>
-          <w:sz w:val="24"/>
-          <w:szCs w:val="40"/>
-        </w:rPr>
-        <w:t xml:space="preserve"> pixel maker but it can be used for anything really.</w:t>
+      <w:r>
+        <w:rPr>
+          <w:rFonts w:ascii="Segoe UI" w:hAnsi="Segoe UI" w:cs="Segoe UI"/>
+          <w:sz w:val="24"/>
+          <w:szCs w:val="40"/>
+        </w:rPr>
+        <w:t>SpriteCraft is a minecraft pixel maker but it can be used for anything really.</w:t>
       </w:r>
     </w:p>
     <w:p>
@@ -4289,23 +3958,13 @@
           <w:szCs w:val="40"/>
         </w:rPr>
       </w:pPr>
-      <w:proofErr w:type="spellStart"/>
-      <w:r>
-        <w:rPr>
-          <w:rFonts w:ascii="Segoe UI" w:hAnsi="Segoe UI" w:cs="Segoe UI"/>
-          <w:sz w:val="24"/>
-          <w:szCs w:val="40"/>
-        </w:rPr>
-        <w:t>Cgmusic</w:t>
-      </w:r>
-      <w:proofErr w:type="spellEnd"/>
-      <w:r>
-        <w:rPr>
-          <w:rFonts w:ascii="Segoe UI" w:hAnsi="Segoe UI" w:cs="Segoe UI"/>
-          <w:sz w:val="24"/>
-          <w:szCs w:val="40"/>
-        </w:rPr>
-        <w:t xml:space="preserve"> software can automatically make music.</w:t>
+      <w:r>
+        <w:rPr>
+          <w:rFonts w:ascii="Segoe UI" w:hAnsi="Segoe UI" w:cs="Segoe UI"/>
+          <w:sz w:val="24"/>
+          <w:szCs w:val="40"/>
+        </w:rPr>
+        <w:t>Cgmusic software can automatically make music.</w:t>
       </w:r>
     </w:p>
     <w:p>
@@ -4491,70 +4150,323 @@
           <w:sz w:val="24"/>
           <w:szCs w:val="40"/>
         </w:rPr>
+        <w:t>Moving through destructible debris.</w:t>
+      </w:r>
+    </w:p>
+    <w:p>
+      <w:pPr>
+        <w:pStyle w:val="ListParagraph"/>
+        <w:numPr>
+          <w:ilvl w:val="1"/>
+          <w:numId w:val="6"/>
+        </w:numPr>
+        <w:rPr>
+          <w:rFonts w:ascii="Segoe UI" w:hAnsi="Segoe UI" w:cs="Segoe UI"/>
+          <w:sz w:val="24"/>
+          <w:szCs w:val="40"/>
+        </w:rPr>
+      </w:pPr>
+      <w:r>
+        <w:rPr>
+          <w:rFonts w:ascii="Segoe UI" w:hAnsi="Segoe UI" w:cs="Segoe UI"/>
+          <w:sz w:val="24"/>
+          <w:szCs w:val="40"/>
+        </w:rPr>
+        <w:t>Indestructible debris.</w:t>
+      </w:r>
+    </w:p>
+    <w:p>
+      <w:pPr>
+        <w:pStyle w:val="ListParagraph"/>
+        <w:numPr>
+          <w:ilvl w:val="1"/>
+          <w:numId w:val="6"/>
+        </w:numPr>
+        <w:rPr>
+          <w:rFonts w:ascii="Segoe UI" w:hAnsi="Segoe UI" w:cs="Segoe UI"/>
+          <w:sz w:val="24"/>
+          <w:szCs w:val="40"/>
+        </w:rPr>
+      </w:pPr>
+      <w:r>
+        <w:rPr>
+          <w:rFonts w:ascii="Segoe UI" w:hAnsi="Segoe UI" w:cs="Segoe UI"/>
+          <w:sz w:val="24"/>
+          <w:szCs w:val="40"/>
+        </w:rPr>
+        <w:t>Enclosed areas as if you were inside a building or large abandoned spaceship (gradius levels)</w:t>
+      </w:r>
+    </w:p>
+    <w:p>
+      <w:pPr>
+        <w:pStyle w:val="ListParagraph"/>
+        <w:numPr>
+          <w:ilvl w:val="0"/>
+          <w:numId w:val="6"/>
+        </w:numPr>
+        <w:rPr>
+          <w:rFonts w:ascii="Segoe UI" w:hAnsi="Segoe UI" w:cs="Segoe UI"/>
+          <w:b/>
+          <w:sz w:val="24"/>
+          <w:szCs w:val="40"/>
+        </w:rPr>
+      </w:pPr>
+      <w:r>
+        <w:rPr>
+          <w:rFonts w:ascii="Segoe UI" w:hAnsi="Segoe UI" w:cs="Segoe UI"/>
+          <w:b/>
+          <w:sz w:val="24"/>
+          <w:szCs w:val="40"/>
+        </w:rPr>
+        <w:t>Additional enemies</w:t>
+      </w:r>
+    </w:p>
+    <w:p>
+      <w:pPr>
+        <w:pStyle w:val="ListParagraph"/>
+        <w:numPr>
+          <w:ilvl w:val="1"/>
+          <w:numId w:val="6"/>
+        </w:numPr>
+        <w:rPr>
+          <w:rFonts w:ascii="Segoe UI" w:hAnsi="Segoe UI" w:cs="Segoe UI"/>
+          <w:b/>
+          <w:sz w:val="24"/>
+          <w:szCs w:val="40"/>
+        </w:rPr>
+      </w:pPr>
+      <w:r>
+        <w:rPr>
+          <w:rFonts w:ascii="Segoe UI" w:hAnsi="Segoe UI" w:cs="Segoe UI"/>
+          <w:sz w:val="24"/>
+          <w:szCs w:val="40"/>
+        </w:rPr>
+        <w:t>Meteors</w:t>
+      </w:r>
+    </w:p>
+    <w:p>
+      <w:pPr>
+        <w:pStyle w:val="ListParagraph"/>
+        <w:numPr>
+          <w:ilvl w:val="1"/>
+          <w:numId w:val="6"/>
+        </w:numPr>
+        <w:rPr>
+          <w:rFonts w:ascii="Segoe UI" w:hAnsi="Segoe UI" w:cs="Segoe UI"/>
+          <w:sz w:val="24"/>
+          <w:szCs w:val="40"/>
+        </w:rPr>
+      </w:pPr>
+      <w:r>
+        <w:rPr>
+          <w:rFonts w:ascii="Segoe UI" w:hAnsi="Segoe UI" w:cs="Segoe UI"/>
+          <w:sz w:val="24"/>
+          <w:szCs w:val="40"/>
+        </w:rPr>
+        <w:t>Each enemy type has a specific attack pattern and movement.</w:t>
+      </w:r>
+    </w:p>
+    <w:p>
+      <w:pPr>
+        <w:pStyle w:val="ListParagraph"/>
+        <w:numPr>
+          <w:ilvl w:val="1"/>
+          <w:numId w:val="6"/>
+        </w:numPr>
+        <w:rPr>
+          <w:rFonts w:ascii="Segoe UI" w:hAnsi="Segoe UI" w:cs="Segoe UI"/>
+          <w:sz w:val="24"/>
+          <w:szCs w:val="40"/>
+        </w:rPr>
+      </w:pPr>
+      <w:r>
+        <w:rPr>
+          <w:rFonts w:ascii="Segoe UI" w:hAnsi="Segoe UI" w:cs="Segoe UI"/>
+          <w:sz w:val="24"/>
+          <w:szCs w:val="40"/>
+        </w:rPr>
+        <w:t>Could introduce one enemy called “bionic android” that has intelligent movement (unpredictable). (black car from ridge racer skill)</w:t>
+      </w:r>
+    </w:p>
+    <w:p>
+      <w:pPr>
+        <w:pStyle w:val="ListParagraph"/>
+        <w:numPr>
+          <w:ilvl w:val="0"/>
+          <w:numId w:val="6"/>
+        </w:numPr>
+        <w:rPr>
+          <w:rFonts w:ascii="Segoe UI" w:hAnsi="Segoe UI" w:cs="Segoe UI"/>
+          <w:sz w:val="24"/>
+          <w:szCs w:val="40"/>
+        </w:rPr>
+      </w:pPr>
+      <w:r>
+        <w:rPr>
+          <w:rFonts w:ascii="Segoe UI" w:hAnsi="Segoe UI" w:cs="Segoe UI"/>
+          <w:sz w:val="24"/>
+          <w:szCs w:val="40"/>
+        </w:rPr>
+        <w:t>An innate shield ability that recharges over-time or can be recharged.</w:t>
+      </w:r>
+    </w:p>
+    <w:p>
+      <w:pPr>
+        <w:pStyle w:val="ListParagraph"/>
+        <w:numPr>
+          <w:ilvl w:val="1"/>
+          <w:numId w:val="6"/>
+        </w:numPr>
+        <w:rPr>
+          <w:rFonts w:ascii="Segoe UI" w:hAnsi="Segoe UI" w:cs="Segoe UI"/>
+          <w:sz w:val="24"/>
+          <w:szCs w:val="40"/>
+        </w:rPr>
+      </w:pPr>
+      <w:r>
+        <w:rPr>
+          <w:rFonts w:ascii="Segoe UI" w:hAnsi="Segoe UI" w:cs="Segoe UI"/>
+          <w:sz w:val="24"/>
+          <w:szCs w:val="40"/>
+        </w:rPr>
+        <w:t>This is a buffer to the player’s health and gets taken down first.</w:t>
+      </w:r>
+    </w:p>
+    <w:p>
+      <w:pPr>
+        <w:pStyle w:val="ListParagraph"/>
+        <w:numPr>
+          <w:ilvl w:val="0"/>
+          <w:numId w:val="6"/>
+        </w:numPr>
+        <w:rPr>
+          <w:rFonts w:ascii="Segoe UI" w:hAnsi="Segoe UI" w:cs="Segoe UI"/>
+          <w:sz w:val="24"/>
+          <w:szCs w:val="40"/>
+        </w:rPr>
+      </w:pPr>
+      <w:r>
+        <w:rPr>
+          <w:rFonts w:ascii="Segoe UI" w:hAnsi="Segoe UI" w:cs="Segoe UI"/>
+          <w:sz w:val="24"/>
+          <w:szCs w:val="40"/>
+        </w:rPr>
+        <w:t>Special power-ups, multiplier bonuses etc flow down the screen for the player to pick up.</w:t>
+      </w:r>
+      <w:r>
+        <w:rPr>
+          <w:rFonts w:ascii="Segoe UI" w:hAnsi="Segoe UI" w:cs="Segoe UI"/>
+          <w:sz w:val="24"/>
+          <w:szCs w:val="40"/>
+        </w:rPr>
+        <w:t xml:space="preserve">  These should be temporary.</w:t>
+      </w:r>
+    </w:p>
+    <w:p>
+      <w:pPr>
+        <w:pStyle w:val="ListParagraph"/>
+        <w:numPr>
+          <w:ilvl w:val="0"/>
+          <w:numId w:val="6"/>
+        </w:numPr>
+        <w:rPr>
+          <w:rFonts w:ascii="Segoe UI" w:hAnsi="Segoe UI" w:cs="Segoe UI"/>
+          <w:sz w:val="24"/>
+          <w:szCs w:val="40"/>
+        </w:rPr>
+      </w:pPr>
+      <w:r>
+        <w:rPr>
+          <w:rFonts w:ascii="Segoe UI" w:hAnsi="Segoe UI" w:cs="Segoe UI"/>
+          <w:sz w:val="24"/>
+          <w:szCs w:val="40"/>
+        </w:rPr>
+        <w:t>Secret areas that are accessed while playing the game.  For example in star fox there were secret levels if you flew into a specific ring or flew through rings in a certain order or sho</w:t>
+      </w:r>
+      <w:r>
+        <w:rPr>
+          <w:rFonts w:ascii="Segoe UI" w:hAnsi="Segoe UI" w:cs="Segoe UI"/>
+          <w:sz w:val="24"/>
+          <w:szCs w:val="40"/>
+        </w:rPr>
+        <w:t>o</w:t>
+      </w:r>
+      <w:r>
+        <w:rPr>
+          <w:rFonts w:ascii="Segoe UI" w:hAnsi="Segoe UI" w:cs="Segoe UI"/>
+          <w:sz w:val="24"/>
+          <w:szCs w:val="40"/>
+        </w:rPr>
+        <w:t>t a meteor with a face on it and destroyed it and slammed into it.</w:t>
+      </w:r>
+    </w:p>
+    <w:p>
+      <w:pPr>
+        <w:pStyle w:val="ListParagraph"/>
+        <w:numPr>
+          <w:ilvl w:val="0"/>
+          <w:numId w:val="6"/>
+        </w:numPr>
+        <w:rPr>
+          <w:rFonts w:ascii="Segoe UI" w:hAnsi="Segoe UI" w:cs="Segoe UI"/>
+          <w:sz w:val="24"/>
+          <w:szCs w:val="40"/>
+        </w:rPr>
+      </w:pPr>
+      <w:r>
+        <w:rPr>
+          <w:rFonts w:ascii="Segoe UI" w:hAnsi="Segoe UI" w:cs="Segoe UI"/>
+          <w:sz w:val="24"/>
+          <w:szCs w:val="40"/>
+        </w:rPr>
+        <w:t>The background will transition to another background as the game gets harder.</w:t>
+      </w:r>
+    </w:p>
+    <w:p>
+      <w:pPr>
+        <w:pStyle w:val="ListParagraph"/>
+        <w:numPr>
+          <w:ilvl w:val="1"/>
+          <w:numId w:val="6"/>
+        </w:numPr>
+        <w:rPr>
+          <w:rFonts w:ascii="Segoe UI" w:hAnsi="Segoe UI" w:cs="Segoe UI"/>
+          <w:sz w:val="24"/>
+          <w:szCs w:val="40"/>
+        </w:rPr>
+      </w:pPr>
+      <w:r>
+        <w:rPr>
+          <w:rFonts w:ascii="Segoe UI" w:hAnsi="Segoe UI" w:cs="Segoe UI"/>
+          <w:sz w:val="24"/>
+          <w:szCs w:val="40"/>
+        </w:rPr>
+        <w:t>Problems:  Since the game is “infinite” the background will h</w:t>
+      </w:r>
+      <w:r>
+        <w:rPr>
+          <w:rFonts w:ascii="Segoe UI" w:hAnsi="Segoe UI" w:cs="Segoe UI"/>
+          <w:sz w:val="24"/>
+          <w:szCs w:val="40"/>
+        </w:rPr>
+        <w:t>a</w:t>
+      </w:r>
+      <w:r>
+        <w:rPr>
+          <w:rFonts w:ascii="Segoe UI" w:hAnsi="Segoe UI" w:cs="Segoe UI"/>
+          <w:sz w:val="24"/>
+          <w:szCs w:val="40"/>
+        </w:rPr>
+        <w:t xml:space="preserve">ve to stop transitioning.  Or better yet the background has no bearing on the </w:t>
+      </w:r>
+      <w:r>
+        <w:rPr>
+          <w:rFonts w:ascii="Segoe UI" w:hAnsi="Segoe UI" w:cs="Segoe UI"/>
+          <w:sz w:val="24"/>
+          <w:szCs w:val="40"/>
+        </w:rPr>
         <w:lastRenderedPageBreak/>
-        <w:t>Moving through destructible debris.</w:t>
-      </w:r>
-    </w:p>
-    <w:p>
-      <w:pPr>
-        <w:pStyle w:val="ListParagraph"/>
-        <w:numPr>
-          <w:ilvl w:val="1"/>
-          <w:numId w:val="6"/>
-        </w:numPr>
-        <w:rPr>
-          <w:rFonts w:ascii="Segoe UI" w:hAnsi="Segoe UI" w:cs="Segoe UI"/>
-          <w:sz w:val="24"/>
-          <w:szCs w:val="40"/>
-        </w:rPr>
-      </w:pPr>
-      <w:r>
-        <w:rPr>
-          <w:rFonts w:ascii="Segoe UI" w:hAnsi="Segoe UI" w:cs="Segoe UI"/>
-          <w:sz w:val="24"/>
-          <w:szCs w:val="40"/>
-        </w:rPr>
-        <w:t>Indestructible debris.</w:t>
-      </w:r>
-    </w:p>
-    <w:p>
-      <w:pPr>
-        <w:pStyle w:val="ListParagraph"/>
-        <w:numPr>
-          <w:ilvl w:val="1"/>
-          <w:numId w:val="6"/>
-        </w:numPr>
-        <w:rPr>
-          <w:rFonts w:ascii="Segoe UI" w:hAnsi="Segoe UI" w:cs="Segoe UI"/>
-          <w:sz w:val="24"/>
-          <w:szCs w:val="40"/>
-        </w:rPr>
-      </w:pPr>
-      <w:r>
-        <w:rPr>
-          <w:rFonts w:ascii="Segoe UI" w:hAnsi="Segoe UI" w:cs="Segoe UI"/>
-          <w:sz w:val="24"/>
-          <w:szCs w:val="40"/>
-        </w:rPr>
-        <w:t>Enclosed areas as if you were inside a building or large abandoned spaceship (</w:t>
-      </w:r>
-      <w:proofErr w:type="spellStart"/>
-      <w:r>
-        <w:rPr>
-          <w:rFonts w:ascii="Segoe UI" w:hAnsi="Segoe UI" w:cs="Segoe UI"/>
-          <w:sz w:val="24"/>
-          <w:szCs w:val="40"/>
-        </w:rPr>
-        <w:t>gradius</w:t>
-      </w:r>
-      <w:proofErr w:type="spellEnd"/>
-      <w:r>
-        <w:rPr>
-          <w:rFonts w:ascii="Segoe UI" w:hAnsi="Segoe UI" w:cs="Segoe UI"/>
-          <w:sz w:val="24"/>
-          <w:szCs w:val="40"/>
-        </w:rPr>
-        <w:t xml:space="preserve"> levels)</w:t>
+        <w:t>difficulty of the game.  The background image will transition as a queue that the game is getting harder?</w:t>
       </w:r>
     </w:p>
     <w:p>
@@ -4566,86 +4478,17 @@
         </w:numPr>
         <w:rPr>
           <w:rFonts w:ascii="Segoe UI" w:hAnsi="Segoe UI" w:cs="Segoe UI"/>
-          <w:b/>
-          <w:sz w:val="24"/>
-          <w:szCs w:val="40"/>
-        </w:rPr>
-      </w:pPr>
-      <w:r>
-        <w:rPr>
-          <w:rFonts w:ascii="Segoe UI" w:hAnsi="Segoe UI" w:cs="Segoe UI"/>
-          <w:b/>
-          <w:sz w:val="24"/>
-          <w:szCs w:val="40"/>
-        </w:rPr>
-        <w:t>Additional enemies</w:t>
-      </w:r>
-    </w:p>
-    <w:p>
-      <w:pPr>
-        <w:pStyle w:val="ListParagraph"/>
-        <w:numPr>
-          <w:ilvl w:val="1"/>
-          <w:numId w:val="6"/>
-        </w:numPr>
-        <w:rPr>
-          <w:rFonts w:ascii="Segoe UI" w:hAnsi="Segoe UI" w:cs="Segoe UI"/>
-          <w:b/>
-          <w:sz w:val="24"/>
-          <w:szCs w:val="40"/>
-        </w:rPr>
-      </w:pPr>
-      <w:r>
-        <w:rPr>
-          <w:rFonts w:ascii="Segoe UI" w:hAnsi="Segoe UI" w:cs="Segoe UI"/>
-          <w:sz w:val="24"/>
-          <w:szCs w:val="40"/>
-        </w:rPr>
-        <w:t>Meteors</w:t>
-      </w:r>
-    </w:p>
-    <w:p>
-      <w:pPr>
-        <w:pStyle w:val="ListParagraph"/>
-        <w:numPr>
-          <w:ilvl w:val="1"/>
-          <w:numId w:val="6"/>
-        </w:numPr>
-        <w:rPr>
-          <w:rFonts w:ascii="Segoe UI" w:hAnsi="Segoe UI" w:cs="Segoe UI"/>
-          <w:sz w:val="24"/>
-          <w:szCs w:val="40"/>
-        </w:rPr>
-      </w:pPr>
-      <w:r>
-        <w:rPr>
-          <w:rFonts w:ascii="Segoe UI" w:hAnsi="Segoe UI" w:cs="Segoe UI"/>
-          <w:sz w:val="24"/>
-          <w:szCs w:val="40"/>
-        </w:rPr>
-        <w:t>Each enemy type has a specific attack pattern and movement.</w:t>
-      </w:r>
-    </w:p>
-    <w:p>
-      <w:pPr>
-        <w:pStyle w:val="ListParagraph"/>
-        <w:numPr>
-          <w:ilvl w:val="1"/>
-          <w:numId w:val="6"/>
-        </w:numPr>
-        <w:rPr>
-          <w:rFonts w:ascii="Segoe UI" w:hAnsi="Segoe UI" w:cs="Segoe UI"/>
-          <w:sz w:val="24"/>
-          <w:szCs w:val="40"/>
-        </w:rPr>
-      </w:pPr>
-      <w:r>
-        <w:rPr>
-          <w:rFonts w:ascii="Segoe UI" w:hAnsi="Segoe UI" w:cs="Segoe UI"/>
-          <w:sz w:val="24"/>
-          <w:szCs w:val="40"/>
-        </w:rPr>
-        <w:t>Could introduce one enemy called “bionic android” that has intelligent movement (unpredictable). (black car from ridge racer skill)</w:t>
+          <w:sz w:val="24"/>
+          <w:szCs w:val="40"/>
+        </w:rPr>
+      </w:pPr>
+      <w:r>
+        <w:rPr>
+          <w:rFonts w:ascii="Segoe UI" w:hAnsi="Segoe UI" w:cs="Segoe UI"/>
+          <w:sz w:val="24"/>
+          <w:szCs w:val="40"/>
+        </w:rPr>
+        <w:t>Transitioned backgrounds.</w:t>
       </w:r>
     </w:p>
     <w:p>
@@ -4667,29 +4510,7 @@
           <w:sz w:val="24"/>
           <w:szCs w:val="40"/>
         </w:rPr>
-        <w:t>An innate shield ability that recharges over-time or can be recharged.</w:t>
-      </w:r>
-    </w:p>
-    <w:p>
-      <w:pPr>
-        <w:pStyle w:val="ListParagraph"/>
-        <w:numPr>
-          <w:ilvl w:val="1"/>
-          <w:numId w:val="6"/>
-        </w:numPr>
-        <w:rPr>
-          <w:rFonts w:ascii="Segoe UI" w:hAnsi="Segoe UI" w:cs="Segoe UI"/>
-          <w:sz w:val="24"/>
-          <w:szCs w:val="40"/>
-        </w:rPr>
-      </w:pPr>
-      <w:r>
-        <w:rPr>
-          <w:rFonts w:ascii="Segoe UI" w:hAnsi="Segoe UI" w:cs="Segoe UI"/>
-          <w:sz w:val="24"/>
-          <w:szCs w:val="40"/>
-        </w:rPr>
-        <w:t>This is a buffer to the player’s health and gets taken down first.</w:t>
+        <w:t>The player is able to choose their starting ship.</w:t>
       </w:r>
     </w:p>
     <w:p>
@@ -4701,43 +4522,41 @@
         </w:numPr>
         <w:rPr>
           <w:rFonts w:ascii="Segoe UI" w:hAnsi="Segoe UI" w:cs="Segoe UI"/>
-          <w:sz w:val="24"/>
-          <w:szCs w:val="40"/>
-        </w:rPr>
-      </w:pPr>
-      <w:r>
-        <w:rPr>
-          <w:rFonts w:ascii="Segoe UI" w:hAnsi="Segoe UI" w:cs="Segoe UI"/>
-          <w:sz w:val="24"/>
-          <w:szCs w:val="40"/>
-        </w:rPr>
-        <w:t xml:space="preserve">Special power-ups, multiplier bonuses </w:t>
-      </w:r>
-      <w:proofErr w:type="spellStart"/>
-      <w:r>
-        <w:rPr>
-          <w:rFonts w:ascii="Segoe UI" w:hAnsi="Segoe UI" w:cs="Segoe UI"/>
-          <w:sz w:val="24"/>
-          <w:szCs w:val="40"/>
-        </w:rPr>
-        <w:t>etc</w:t>
-      </w:r>
-      <w:proofErr w:type="spellEnd"/>
-      <w:r>
-        <w:rPr>
-          <w:rFonts w:ascii="Segoe UI" w:hAnsi="Segoe UI" w:cs="Segoe UI"/>
-          <w:sz w:val="24"/>
-          <w:szCs w:val="40"/>
-        </w:rPr>
-        <w:t xml:space="preserve"> flow down the screen for the player to pick up.</w:t>
-      </w:r>
-      <w:r>
-        <w:rPr>
-          <w:rFonts w:ascii="Segoe UI" w:hAnsi="Segoe UI" w:cs="Segoe UI"/>
-          <w:sz w:val="24"/>
-          <w:szCs w:val="40"/>
-        </w:rPr>
-        <w:t xml:space="preserve">  These should be temporary.</w:t>
+          <w:b/>
+          <w:sz w:val="24"/>
+          <w:szCs w:val="40"/>
+        </w:rPr>
+      </w:pPr>
+      <w:r>
+        <w:rPr>
+          <w:rFonts w:ascii="Segoe UI" w:hAnsi="Segoe UI" w:cs="Segoe UI"/>
+          <w:b/>
+          <w:sz w:val="24"/>
+          <w:szCs w:val="40"/>
+        </w:rPr>
+        <w:t>Stats System</w:t>
+      </w:r>
+    </w:p>
+    <w:p>
+      <w:pPr>
+        <w:pStyle w:val="ListParagraph"/>
+        <w:numPr>
+          <w:ilvl w:val="1"/>
+          <w:numId w:val="6"/>
+        </w:numPr>
+        <w:rPr>
+          <w:rFonts w:ascii="Segoe UI" w:hAnsi="Segoe UI" w:cs="Segoe UI"/>
+          <w:sz w:val="24"/>
+          <w:szCs w:val="40"/>
+        </w:rPr>
+      </w:pPr>
+      <w:r>
+        <w:rPr>
+          <w:rFonts w:ascii="Segoe UI" w:hAnsi="Segoe UI" w:cs="Segoe UI"/>
+          <w:sz w:val="24"/>
+          <w:szCs w:val="40"/>
+        </w:rPr>
+        <w:t>The player comes with default stats can later be upgraded or changed in various ways.</w:t>
       </w:r>
     </w:p>
     <w:p>
@@ -4749,33 +4568,247 @@
         </w:numPr>
         <w:rPr>
           <w:rFonts w:ascii="Segoe UI" w:hAnsi="Segoe UI" w:cs="Segoe UI"/>
-          <w:sz w:val="24"/>
-          <w:szCs w:val="40"/>
-        </w:rPr>
-      </w:pPr>
-      <w:r>
-        <w:rPr>
-          <w:rFonts w:ascii="Segoe UI" w:hAnsi="Segoe UI" w:cs="Segoe UI"/>
-          <w:sz w:val="24"/>
-          <w:szCs w:val="40"/>
-        </w:rPr>
-        <w:t>Secret areas that are accessed while playing the game.  For example in star fox there were secret levels if you flew into a specific ring or flew through rings in a certain order or sho</w:t>
-      </w:r>
-      <w:r>
-        <w:rPr>
-          <w:rFonts w:ascii="Segoe UI" w:hAnsi="Segoe UI" w:cs="Segoe UI"/>
-          <w:sz w:val="24"/>
-          <w:szCs w:val="40"/>
-        </w:rPr>
-        <w:t>o</w:t>
-      </w:r>
-      <w:r>
-        <w:rPr>
-          <w:rFonts w:ascii="Segoe UI" w:hAnsi="Segoe UI" w:cs="Segoe UI"/>
-          <w:sz w:val="24"/>
-          <w:szCs w:val="40"/>
-        </w:rPr>
-        <w:t>t a meteor with a face on it and destroyed it and slammed into it.</w:t>
+          <w:b/>
+          <w:sz w:val="24"/>
+          <w:szCs w:val="40"/>
+        </w:rPr>
+      </w:pPr>
+      <w:r>
+        <w:rPr>
+          <w:rFonts w:ascii="Segoe UI" w:hAnsi="Segoe UI" w:cs="Segoe UI"/>
+          <w:b/>
+          <w:sz w:val="24"/>
+          <w:szCs w:val="40"/>
+        </w:rPr>
+        <w:t>Upgrades</w:t>
+      </w:r>
+    </w:p>
+    <w:p>
+      <w:pPr>
+        <w:pStyle w:val="ListParagraph"/>
+        <w:numPr>
+          <w:ilvl w:val="1"/>
+          <w:numId w:val="6"/>
+        </w:numPr>
+        <w:rPr>
+          <w:rFonts w:ascii="Segoe UI" w:hAnsi="Segoe UI" w:cs="Segoe UI"/>
+          <w:sz w:val="24"/>
+          <w:szCs w:val="40"/>
+        </w:rPr>
+      </w:pPr>
+      <w:r>
+        <w:rPr>
+          <w:rFonts w:ascii="Segoe UI" w:hAnsi="Segoe UI" w:cs="Segoe UI"/>
+          <w:sz w:val="24"/>
+          <w:szCs w:val="40"/>
+        </w:rPr>
+        <w:t>The ability to upgrade your ship.</w:t>
+      </w:r>
+    </w:p>
+    <w:p>
+      <w:pPr>
+        <w:pStyle w:val="ListParagraph"/>
+        <w:numPr>
+          <w:ilvl w:val="1"/>
+          <w:numId w:val="6"/>
+        </w:numPr>
+        <w:rPr>
+          <w:rFonts w:ascii="Segoe UI" w:hAnsi="Segoe UI" w:cs="Segoe UI"/>
+          <w:sz w:val="24"/>
+          <w:szCs w:val="40"/>
+        </w:rPr>
+      </w:pPr>
+      <w:r>
+        <w:rPr>
+          <w:rFonts w:ascii="Segoe UI" w:hAnsi="Segoe UI" w:cs="Segoe UI"/>
+          <w:sz w:val="24"/>
+          <w:szCs w:val="40"/>
+        </w:rPr>
+        <w:t>Upgrades can be similar to the old SNES side-shooter plane game that had those “options” around the plane that are like AI.</w:t>
+      </w:r>
+      <w:r>
+        <w:rPr>
+          <w:rFonts w:ascii="Segoe UI" w:hAnsi="Segoe UI" w:cs="Segoe UI"/>
+          <w:sz w:val="24"/>
+          <w:szCs w:val="40"/>
+        </w:rPr>
+        <w:t xml:space="preserve"> (Gradius)</w:t>
+      </w:r>
+    </w:p>
+    <w:p>
+      <w:pPr>
+        <w:pStyle w:val="ListParagraph"/>
+        <w:numPr>
+          <w:ilvl w:val="1"/>
+          <w:numId w:val="6"/>
+        </w:numPr>
+        <w:rPr>
+          <w:rFonts w:ascii="Segoe UI" w:hAnsi="Segoe UI" w:cs="Segoe UI"/>
+          <w:sz w:val="24"/>
+          <w:szCs w:val="40"/>
+        </w:rPr>
+      </w:pPr>
+      <w:r>
+        <w:rPr>
+          <w:rFonts w:ascii="Segoe UI" w:hAnsi="Segoe UI" w:cs="Segoe UI"/>
+          <w:sz w:val="24"/>
+          <w:szCs w:val="40"/>
+        </w:rPr>
+        <w:t>Upgrades can be visual upgrades.  The exchanging of parts of the ship.  Upgrading a gun to a missile shooter.</w:t>
+      </w:r>
+    </w:p>
+    <w:p>
+      <w:pPr>
+        <w:pStyle w:val="ListParagraph"/>
+        <w:numPr>
+          <w:ilvl w:val="1"/>
+          <w:numId w:val="6"/>
+        </w:numPr>
+        <w:rPr>
+          <w:rFonts w:ascii="Segoe UI" w:hAnsi="Segoe UI" w:cs="Segoe UI"/>
+          <w:sz w:val="24"/>
+          <w:szCs w:val="40"/>
+        </w:rPr>
+      </w:pPr>
+      <w:r>
+        <w:rPr>
+          <w:rFonts w:ascii="Segoe UI" w:hAnsi="Segoe UI" w:cs="Segoe UI"/>
+          <w:sz w:val="24"/>
+          <w:szCs w:val="40"/>
+        </w:rPr>
+        <w:t>Upgrades can be similar to the game Armored Core.  The user can build their ship from various parts.</w:t>
+      </w:r>
+    </w:p>
+    <w:p>
+      <w:pPr>
+        <w:pStyle w:val="ListParagraph"/>
+        <w:numPr>
+          <w:ilvl w:val="2"/>
+          <w:numId w:val="6"/>
+        </w:numPr>
+        <w:rPr>
+          <w:rFonts w:ascii="Segoe UI" w:hAnsi="Segoe UI" w:cs="Segoe UI"/>
+          <w:sz w:val="24"/>
+          <w:szCs w:val="40"/>
+        </w:rPr>
+      </w:pPr>
+      <w:r>
+        <w:rPr>
+          <w:rFonts w:ascii="Segoe UI" w:hAnsi="Segoe UI" w:cs="Segoe UI"/>
+          <w:sz w:val="24"/>
+          <w:szCs w:val="40"/>
+        </w:rPr>
+        <w:t>Body</w:t>
+      </w:r>
+    </w:p>
+    <w:p>
+      <w:pPr>
+        <w:pStyle w:val="ListParagraph"/>
+        <w:numPr>
+          <w:ilvl w:val="2"/>
+          <w:numId w:val="6"/>
+        </w:numPr>
+        <w:rPr>
+          <w:rFonts w:ascii="Segoe UI" w:hAnsi="Segoe UI" w:cs="Segoe UI"/>
+          <w:sz w:val="24"/>
+          <w:szCs w:val="40"/>
+        </w:rPr>
+      </w:pPr>
+      <w:r>
+        <w:rPr>
+          <w:rFonts w:ascii="Segoe UI" w:hAnsi="Segoe UI" w:cs="Segoe UI"/>
+          <w:sz w:val="24"/>
+          <w:szCs w:val="40"/>
+        </w:rPr>
+        <w:t>Weapons</w:t>
+      </w:r>
+    </w:p>
+    <w:p>
+      <w:pPr>
+        <w:pStyle w:val="ListParagraph"/>
+        <w:numPr>
+          <w:ilvl w:val="2"/>
+          <w:numId w:val="6"/>
+        </w:numPr>
+        <w:rPr>
+          <w:rFonts w:ascii="Segoe UI" w:hAnsi="Segoe UI" w:cs="Segoe UI"/>
+          <w:sz w:val="24"/>
+          <w:szCs w:val="40"/>
+        </w:rPr>
+      </w:pPr>
+      <w:r>
+        <w:rPr>
+          <w:rFonts w:ascii="Segoe UI" w:hAnsi="Segoe UI" w:cs="Segoe UI"/>
+          <w:sz w:val="24"/>
+          <w:szCs w:val="40"/>
+        </w:rPr>
+        <w:t>Boosters</w:t>
+      </w:r>
+    </w:p>
+    <w:p>
+      <w:pPr>
+        <w:pStyle w:val="ListParagraph"/>
+        <w:numPr>
+          <w:ilvl w:val="2"/>
+          <w:numId w:val="6"/>
+        </w:numPr>
+        <w:rPr>
+          <w:rFonts w:ascii="Segoe UI" w:hAnsi="Segoe UI" w:cs="Segoe UI"/>
+          <w:sz w:val="24"/>
+          <w:szCs w:val="40"/>
+        </w:rPr>
+      </w:pPr>
+      <w:r>
+        <w:rPr>
+          <w:rFonts w:ascii="Segoe UI" w:hAnsi="Segoe UI" w:cs="Segoe UI"/>
+          <w:sz w:val="24"/>
+          <w:szCs w:val="40"/>
+        </w:rPr>
+        <w:t>Wings</w:t>
+      </w:r>
+    </w:p>
+    <w:p>
+      <w:pPr>
+        <w:pStyle w:val="ListParagraph"/>
+        <w:numPr>
+          <w:ilvl w:val="2"/>
+          <w:numId w:val="6"/>
+        </w:numPr>
+        <w:rPr>
+          <w:rFonts w:ascii="Segoe UI" w:hAnsi="Segoe UI" w:cs="Segoe UI"/>
+          <w:sz w:val="24"/>
+          <w:szCs w:val="40"/>
+        </w:rPr>
+      </w:pPr>
+      <w:r>
+        <w:rPr>
+          <w:rFonts w:ascii="Segoe UI" w:hAnsi="Segoe UI" w:cs="Segoe UI"/>
+          <w:sz w:val="24"/>
+          <w:szCs w:val="40"/>
+        </w:rPr>
+        <w:t>Fuel</w:t>
+      </w:r>
+    </w:p>
+    <w:p>
+      <w:pPr>
+        <w:pStyle w:val="ListParagraph"/>
+        <w:numPr>
+          <w:ilvl w:val="1"/>
+          <w:numId w:val="6"/>
+        </w:numPr>
+        <w:rPr>
+          <w:rFonts w:ascii="Segoe UI" w:hAnsi="Segoe UI" w:cs="Segoe UI"/>
+          <w:sz w:val="24"/>
+          <w:szCs w:val="40"/>
+        </w:rPr>
+      </w:pPr>
+      <w:r>
+        <w:rPr>
+          <w:rFonts w:ascii="Segoe UI" w:hAnsi="Segoe UI" w:cs="Segoe UI"/>
+          <w:sz w:val="24"/>
+          <w:szCs w:val="40"/>
+        </w:rPr>
+        <w:t>There can be various different parts to mix and choose that boost overall stats.</w:t>
       </w:r>
     </w:p>
     <w:p>
@@ -4787,55 +4820,152 @@
         </w:numPr>
         <w:rPr>
           <w:rFonts w:ascii="Segoe UI" w:hAnsi="Segoe UI" w:cs="Segoe UI"/>
-          <w:sz w:val="24"/>
-          <w:szCs w:val="40"/>
-        </w:rPr>
-      </w:pPr>
-      <w:r>
-        <w:rPr>
-          <w:rFonts w:ascii="Segoe UI" w:hAnsi="Segoe UI" w:cs="Segoe UI"/>
-          <w:sz w:val="24"/>
-          <w:szCs w:val="40"/>
-        </w:rPr>
-        <w:t>The background will transition to another background as the game gets harder.</w:t>
-      </w:r>
-    </w:p>
-    <w:p>
-      <w:pPr>
-        <w:pStyle w:val="ListParagraph"/>
-        <w:numPr>
-          <w:ilvl w:val="1"/>
-          <w:numId w:val="6"/>
-        </w:numPr>
-        <w:rPr>
-          <w:rFonts w:ascii="Segoe UI" w:hAnsi="Segoe UI" w:cs="Segoe UI"/>
-          <w:sz w:val="24"/>
-          <w:szCs w:val="40"/>
-        </w:rPr>
-      </w:pPr>
-      <w:r>
-        <w:rPr>
-          <w:rFonts w:ascii="Segoe UI" w:hAnsi="Segoe UI" w:cs="Segoe UI"/>
-          <w:sz w:val="24"/>
-          <w:szCs w:val="40"/>
-        </w:rPr>
-        <w:t>Problems:  Since the game is “infinite” the background will h</w:t>
-      </w:r>
-      <w:r>
-        <w:rPr>
-          <w:rFonts w:ascii="Segoe UI" w:hAnsi="Segoe UI" w:cs="Segoe UI"/>
-          <w:sz w:val="24"/>
-          <w:szCs w:val="40"/>
-        </w:rPr>
-        <w:t>a</w:t>
-      </w:r>
-      <w:r>
-        <w:rPr>
-          <w:rFonts w:ascii="Segoe UI" w:hAnsi="Segoe UI" w:cs="Segoe UI"/>
-          <w:sz w:val="24"/>
-          <w:szCs w:val="40"/>
-        </w:rPr>
-        <w:t>ve to stop transitioning.  Or better yet the background has no bearing on the difficulty of the game.  The background image will transition as a queue that the game is getting harder?</w:t>
+          <w:b/>
+          <w:sz w:val="24"/>
+          <w:szCs w:val="40"/>
+        </w:rPr>
+      </w:pPr>
+      <w:r>
+        <w:rPr>
+          <w:rFonts w:ascii="Segoe UI" w:hAnsi="Segoe UI" w:cs="Segoe UI"/>
+          <w:b/>
+          <w:sz w:val="24"/>
+          <w:szCs w:val="40"/>
+        </w:rPr>
+        <w:t>In-Game Store</w:t>
+      </w:r>
+    </w:p>
+    <w:p>
+      <w:pPr>
+        <w:pStyle w:val="ListParagraph"/>
+        <w:numPr>
+          <w:ilvl w:val="1"/>
+          <w:numId w:val="6"/>
+        </w:numPr>
+        <w:rPr>
+          <w:rFonts w:ascii="Segoe UI" w:hAnsi="Segoe UI" w:cs="Segoe UI"/>
+          <w:b/>
+          <w:sz w:val="24"/>
+          <w:szCs w:val="40"/>
+        </w:rPr>
+      </w:pPr>
+      <w:r>
+        <w:rPr>
+          <w:rFonts w:ascii="Segoe UI" w:hAnsi="Segoe UI" w:cs="Segoe UI"/>
+          <w:sz w:val="24"/>
+          <w:szCs w:val="40"/>
+        </w:rPr>
+        <w:t>An in-game store to buy power-ups.</w:t>
+      </w:r>
+    </w:p>
+    <w:p>
+      <w:pPr>
+        <w:pStyle w:val="ListParagraph"/>
+        <w:numPr>
+          <w:ilvl w:val="2"/>
+          <w:numId w:val="6"/>
+        </w:numPr>
+        <w:rPr>
+          <w:rFonts w:ascii="Segoe UI" w:hAnsi="Segoe UI" w:cs="Segoe UI"/>
+          <w:sz w:val="24"/>
+          <w:szCs w:val="40"/>
+        </w:rPr>
+      </w:pPr>
+      <w:r>
+        <w:rPr>
+          <w:rFonts w:ascii="Segoe UI" w:hAnsi="Segoe UI" w:cs="Segoe UI"/>
+          <w:sz w:val="24"/>
+          <w:szCs w:val="40"/>
+        </w:rPr>
+        <w:t>Move speed</w:t>
+      </w:r>
+    </w:p>
+    <w:p>
+      <w:pPr>
+        <w:pStyle w:val="ListParagraph"/>
+        <w:numPr>
+          <w:ilvl w:val="2"/>
+          <w:numId w:val="6"/>
+        </w:numPr>
+        <w:rPr>
+          <w:rFonts w:ascii="Segoe UI" w:hAnsi="Segoe UI" w:cs="Segoe UI"/>
+          <w:sz w:val="24"/>
+          <w:szCs w:val="40"/>
+        </w:rPr>
+      </w:pPr>
+      <w:r>
+        <w:rPr>
+          <w:rFonts w:ascii="Segoe UI" w:hAnsi="Segoe UI" w:cs="Segoe UI"/>
+          <w:sz w:val="24"/>
+          <w:szCs w:val="40"/>
+        </w:rPr>
+        <w:t>Lives</w:t>
+      </w:r>
+    </w:p>
+    <w:p>
+      <w:pPr>
+        <w:pStyle w:val="ListParagraph"/>
+        <w:numPr>
+          <w:ilvl w:val="2"/>
+          <w:numId w:val="6"/>
+        </w:numPr>
+        <w:rPr>
+          <w:rFonts w:ascii="Segoe UI" w:hAnsi="Segoe UI" w:cs="Segoe UI"/>
+          <w:sz w:val="24"/>
+          <w:szCs w:val="40"/>
+        </w:rPr>
+      </w:pPr>
+      <w:r>
+        <w:rPr>
+          <w:rFonts w:ascii="Segoe UI" w:hAnsi="Segoe UI" w:cs="Segoe UI"/>
+          <w:sz w:val="24"/>
+          <w:szCs w:val="40"/>
+        </w:rPr>
+        <w:t>Projectile speed</w:t>
+      </w:r>
+    </w:p>
+    <w:p>
+      <w:pPr>
+        <w:pStyle w:val="ListParagraph"/>
+        <w:numPr>
+          <w:ilvl w:val="2"/>
+          <w:numId w:val="6"/>
+        </w:numPr>
+        <w:rPr>
+          <w:rFonts w:ascii="Segoe UI" w:hAnsi="Segoe UI" w:cs="Segoe UI"/>
+          <w:sz w:val="24"/>
+          <w:szCs w:val="40"/>
+        </w:rPr>
+      </w:pPr>
+      <w:r>
+        <w:rPr>
+          <w:rFonts w:ascii="Segoe UI" w:hAnsi="Segoe UI" w:cs="Segoe UI"/>
+          <w:sz w:val="24"/>
+          <w:szCs w:val="40"/>
+        </w:rPr>
+        <w:t>Projectile damage</w:t>
+      </w:r>
+    </w:p>
+    <w:p>
+      <w:pPr>
+        <w:pStyle w:val="ListParagraph"/>
+        <w:numPr>
+          <w:ilvl w:val="2"/>
+          <w:numId w:val="6"/>
+        </w:numPr>
+        <w:rPr>
+          <w:rFonts w:ascii="Segoe UI" w:hAnsi="Segoe UI" w:cs="Segoe UI"/>
+          <w:sz w:val="24"/>
+          <w:szCs w:val="40"/>
+        </w:rPr>
+      </w:pPr>
+      <w:r>
+        <w:rPr>
+          <w:rFonts w:ascii="Segoe UI" w:hAnsi="Segoe UI" w:cs="Segoe UI"/>
+          <w:sz w:val="24"/>
+          <w:szCs w:val="40"/>
+        </w:rPr>
+        <w:t>Shield packs</w:t>
       </w:r>
     </w:p>
     <w:p>
@@ -4847,17 +4977,205 @@
         </w:numPr>
         <w:rPr>
           <w:rFonts w:ascii="Segoe UI" w:hAnsi="Segoe UI" w:cs="Segoe UI"/>
-          <w:sz w:val="24"/>
-          <w:szCs w:val="40"/>
-        </w:rPr>
-      </w:pPr>
-      <w:r>
-        <w:rPr>
-          <w:rFonts w:ascii="Segoe UI" w:hAnsi="Segoe UI" w:cs="Segoe UI"/>
-          <w:sz w:val="24"/>
-          <w:szCs w:val="40"/>
-        </w:rPr>
-        <w:t>Transitioned backgrounds.</w:t>
+          <w:b/>
+          <w:sz w:val="24"/>
+          <w:szCs w:val="40"/>
+        </w:rPr>
+      </w:pPr>
+      <w:r>
+        <w:rPr>
+          <w:rFonts w:ascii="Segoe UI" w:hAnsi="Segoe UI" w:cs="Segoe UI"/>
+          <w:b/>
+          <w:sz w:val="24"/>
+          <w:szCs w:val="40"/>
+        </w:rPr>
+        <w:t>Animation</w:t>
+      </w:r>
+      <w:r>
+        <w:rPr>
+          <w:rFonts w:ascii="Segoe UI" w:hAnsi="Segoe UI" w:cs="Segoe UI"/>
+          <w:b/>
+          <w:sz w:val="24"/>
+          <w:szCs w:val="40"/>
+        </w:rPr>
+        <w:t>s</w:t>
+      </w:r>
+    </w:p>
+    <w:p>
+      <w:pPr>
+        <w:pStyle w:val="ListParagraph"/>
+        <w:numPr>
+          <w:ilvl w:val="1"/>
+          <w:numId w:val="6"/>
+        </w:numPr>
+        <w:rPr>
+          <w:rFonts w:ascii="Segoe UI" w:hAnsi="Segoe UI" w:cs="Segoe UI"/>
+          <w:sz w:val="24"/>
+          <w:szCs w:val="40"/>
+        </w:rPr>
+      </w:pPr>
+      <w:r>
+        <w:rPr>
+          <w:rFonts w:ascii="Segoe UI" w:hAnsi="Segoe UI" w:cs="Segoe UI"/>
+          <w:sz w:val="24"/>
+          <w:szCs w:val="40"/>
+        </w:rPr>
+        <w:t>Enemies</w:t>
+      </w:r>
+    </w:p>
+    <w:p>
+      <w:pPr>
+        <w:pStyle w:val="ListParagraph"/>
+        <w:numPr>
+          <w:ilvl w:val="2"/>
+          <w:numId w:val="6"/>
+        </w:numPr>
+        <w:rPr>
+          <w:rFonts w:ascii="Segoe UI" w:hAnsi="Segoe UI" w:cs="Segoe UI"/>
+          <w:sz w:val="24"/>
+          <w:szCs w:val="40"/>
+        </w:rPr>
+      </w:pPr>
+      <w:r>
+        <w:rPr>
+          <w:rFonts w:ascii="Segoe UI" w:hAnsi="Segoe UI" w:cs="Segoe UI"/>
+          <w:sz w:val="24"/>
+          <w:szCs w:val="40"/>
+        </w:rPr>
+        <w:t>Particle trails</w:t>
+      </w:r>
+    </w:p>
+    <w:p>
+      <w:pPr>
+        <w:pStyle w:val="ListParagraph"/>
+        <w:numPr>
+          <w:ilvl w:val="1"/>
+          <w:numId w:val="6"/>
+        </w:numPr>
+        <w:rPr>
+          <w:rFonts w:ascii="Segoe UI" w:hAnsi="Segoe UI" w:cs="Segoe UI"/>
+          <w:sz w:val="24"/>
+          <w:szCs w:val="40"/>
+        </w:rPr>
+      </w:pPr>
+      <w:r>
+        <w:rPr>
+          <w:rFonts w:ascii="Segoe UI" w:hAnsi="Segoe UI" w:cs="Segoe UI"/>
+          <w:sz w:val="24"/>
+          <w:szCs w:val="40"/>
+        </w:rPr>
+        <w:t>Player</w:t>
+      </w:r>
+    </w:p>
+    <w:p>
+      <w:pPr>
+        <w:pStyle w:val="ListParagraph"/>
+        <w:numPr>
+          <w:ilvl w:val="2"/>
+          <w:numId w:val="6"/>
+        </w:numPr>
+        <w:rPr>
+          <w:rFonts w:ascii="Segoe UI" w:hAnsi="Segoe UI" w:cs="Segoe UI"/>
+          <w:sz w:val="24"/>
+          <w:szCs w:val="40"/>
+        </w:rPr>
+      </w:pPr>
+      <w:r>
+        <w:rPr>
+          <w:rFonts w:ascii="Segoe UI" w:hAnsi="Segoe UI" w:cs="Segoe UI"/>
+          <w:sz w:val="24"/>
+          <w:szCs w:val="40"/>
+        </w:rPr>
+        <w:t>Fire trails</w:t>
+      </w:r>
+    </w:p>
+    <w:p>
+      <w:pPr>
+        <w:pStyle w:val="ListParagraph"/>
+        <w:numPr>
+          <w:ilvl w:val="1"/>
+          <w:numId w:val="6"/>
+        </w:numPr>
+        <w:rPr>
+          <w:rFonts w:ascii="Segoe UI" w:hAnsi="Segoe UI" w:cs="Segoe UI"/>
+          <w:sz w:val="24"/>
+          <w:szCs w:val="40"/>
+        </w:rPr>
+      </w:pPr>
+      <w:r>
+        <w:rPr>
+          <w:rFonts w:ascii="Segoe UI" w:hAnsi="Segoe UI" w:cs="Segoe UI"/>
+          <w:sz w:val="24"/>
+          <w:szCs w:val="40"/>
+        </w:rPr>
+        <w:t>Background</w:t>
+      </w:r>
+    </w:p>
+    <w:p>
+      <w:pPr>
+        <w:pStyle w:val="ListParagraph"/>
+        <w:numPr>
+          <w:ilvl w:val="2"/>
+          <w:numId w:val="6"/>
+        </w:numPr>
+        <w:rPr>
+          <w:rFonts w:ascii="Segoe UI" w:hAnsi="Segoe UI" w:cs="Segoe UI"/>
+          <w:sz w:val="24"/>
+          <w:szCs w:val="40"/>
+        </w:rPr>
+      </w:pPr>
+      <w:r>
+        <w:rPr>
+          <w:rFonts w:ascii="Segoe UI" w:hAnsi="Segoe UI" w:cs="Segoe UI"/>
+          <w:sz w:val="24"/>
+          <w:szCs w:val="40"/>
+        </w:rPr>
+        <w:lastRenderedPageBreak/>
+        <w:t>Animated</w:t>
+      </w:r>
+    </w:p>
+    <w:p>
+      <w:pPr>
+        <w:pStyle w:val="ListParagraph"/>
+        <w:numPr>
+          <w:ilvl w:val="2"/>
+          <w:numId w:val="6"/>
+        </w:numPr>
+        <w:rPr>
+          <w:rFonts w:ascii="Segoe UI" w:hAnsi="Segoe UI" w:cs="Segoe UI"/>
+          <w:sz w:val="24"/>
+          <w:szCs w:val="40"/>
+        </w:rPr>
+      </w:pPr>
+      <w:r>
+        <w:rPr>
+          <w:rFonts w:ascii="Segoe UI" w:hAnsi="Segoe UI" w:cs="Segoe UI"/>
+          <w:sz w:val="24"/>
+          <w:szCs w:val="40"/>
+        </w:rPr>
+        <w:t>Flickering stars/lights</w:t>
+      </w:r>
+    </w:p>
+    <w:p>
+      <w:pPr>
+        <w:pStyle w:val="ListParagraph"/>
+        <w:numPr>
+          <w:ilvl w:val="2"/>
+          <w:numId w:val="6"/>
+        </w:numPr>
+        <w:rPr>
+          <w:rFonts w:ascii="Segoe UI" w:hAnsi="Segoe UI" w:cs="Segoe UI"/>
+          <w:sz w:val="24"/>
+          <w:szCs w:val="40"/>
+        </w:rPr>
+      </w:pPr>
+      <w:r>
+        <w:rPr>
+          <w:rFonts w:ascii="Segoe UI" w:hAnsi="Segoe UI" w:cs="Segoe UI"/>
+          <w:sz w:val="24"/>
+          <w:szCs w:val="40"/>
+        </w:rPr>
+        <w:t>Scrolling stars/asteroids</w:t>
       </w:r>
     </w:p>
     <w:p>
@@ -4869,17 +5187,234 @@
         </w:numPr>
         <w:rPr>
           <w:rFonts w:ascii="Segoe UI" w:hAnsi="Segoe UI" w:cs="Segoe UI"/>
-          <w:sz w:val="24"/>
-          <w:szCs w:val="40"/>
-        </w:rPr>
-      </w:pPr>
-      <w:r>
-        <w:rPr>
-          <w:rFonts w:ascii="Segoe UI" w:hAnsi="Segoe UI" w:cs="Segoe UI"/>
-          <w:sz w:val="24"/>
-          <w:szCs w:val="40"/>
-        </w:rPr>
-        <w:t>The player is able to choose their starting ship.</w:t>
+          <w:b/>
+          <w:sz w:val="24"/>
+          <w:szCs w:val="40"/>
+        </w:rPr>
+      </w:pPr>
+      <w:r>
+        <w:rPr>
+          <w:rFonts w:ascii="Segoe UI" w:hAnsi="Segoe UI" w:cs="Segoe UI"/>
+          <w:b/>
+          <w:sz w:val="24"/>
+          <w:szCs w:val="40"/>
+        </w:rPr>
+        <w:t>Weapon S</w:t>
+      </w:r>
+      <w:r>
+        <w:rPr>
+          <w:rFonts w:ascii="Segoe UI" w:hAnsi="Segoe UI" w:cs="Segoe UI"/>
+          <w:b/>
+          <w:sz w:val="24"/>
+          <w:szCs w:val="40"/>
+        </w:rPr>
+        <w:t xml:space="preserve">ystem </w:t>
+      </w:r>
+    </w:p>
+    <w:p>
+      <w:pPr>
+        <w:pStyle w:val="ListParagraph"/>
+        <w:numPr>
+          <w:ilvl w:val="1"/>
+          <w:numId w:val="6"/>
+        </w:numPr>
+        <w:rPr>
+          <w:rFonts w:ascii="Segoe UI" w:hAnsi="Segoe UI" w:cs="Segoe UI"/>
+          <w:sz w:val="24"/>
+          <w:szCs w:val="40"/>
+        </w:rPr>
+      </w:pPr>
+      <w:r>
+        <w:rPr>
+          <w:rFonts w:ascii="Segoe UI" w:hAnsi="Segoe UI" w:cs="Segoe UI"/>
+          <w:sz w:val="24"/>
+          <w:szCs w:val="40"/>
+        </w:rPr>
+        <w:t>S</w:t>
+      </w:r>
+      <w:r>
+        <w:rPr>
+          <w:rFonts w:ascii="Segoe UI" w:hAnsi="Segoe UI" w:cs="Segoe UI"/>
+          <w:sz w:val="24"/>
+          <w:szCs w:val="40"/>
+        </w:rPr>
+        <w:t>imilar to Gradius that only allowed choices of weapons, more can unlock as time goes on.  Weapon switching is real time but there is a cool down every time you switch weapons then the player is unable to switch.</w:t>
+      </w:r>
+    </w:p>
+    <w:p>
+      <w:pPr>
+        <w:pStyle w:val="ListParagraph"/>
+        <w:numPr>
+          <w:ilvl w:val="1"/>
+          <w:numId w:val="6"/>
+        </w:numPr>
+        <w:rPr>
+          <w:rFonts w:ascii="Segoe UI" w:hAnsi="Segoe UI" w:cs="Segoe UI"/>
+          <w:sz w:val="24"/>
+          <w:szCs w:val="40"/>
+        </w:rPr>
+      </w:pPr>
+      <w:r>
+        <w:rPr>
+          <w:rFonts w:ascii="Segoe UI" w:hAnsi="Segoe UI" w:cs="Segoe UI"/>
+          <w:sz w:val="24"/>
+          <w:szCs w:val="40"/>
+        </w:rPr>
+        <w:t>Weapon Charging</w:t>
+      </w:r>
+    </w:p>
+    <w:p>
+      <w:pPr>
+        <w:pStyle w:val="ListParagraph"/>
+        <w:numPr>
+          <w:ilvl w:val="2"/>
+          <w:numId w:val="6"/>
+        </w:numPr>
+        <w:rPr>
+          <w:rFonts w:ascii="Segoe UI" w:hAnsi="Segoe UI" w:cs="Segoe UI"/>
+          <w:sz w:val="24"/>
+          <w:szCs w:val="40"/>
+        </w:rPr>
+      </w:pPr>
+      <w:r>
+        <w:rPr>
+          <w:rFonts w:ascii="Segoe UI" w:hAnsi="Segoe UI" w:cs="Segoe UI"/>
+          <w:sz w:val="24"/>
+          <w:szCs w:val="40"/>
+        </w:rPr>
+        <w:t>Hold down the fire button and your weapon will charge for a stronger attack.</w:t>
+      </w:r>
+    </w:p>
+    <w:p>
+      <w:pPr>
+        <w:pStyle w:val="ListParagraph"/>
+        <w:numPr>
+          <w:ilvl w:val="1"/>
+          <w:numId w:val="6"/>
+        </w:numPr>
+        <w:rPr>
+          <w:rFonts w:ascii="Segoe UI" w:hAnsi="Segoe UI" w:cs="Segoe UI"/>
+          <w:sz w:val="24"/>
+          <w:szCs w:val="40"/>
+        </w:rPr>
+      </w:pPr>
+      <w:r>
+        <w:rPr>
+          <w:rFonts w:ascii="Segoe UI" w:hAnsi="Segoe UI" w:cs="Segoe UI"/>
+          <w:sz w:val="24"/>
+          <w:szCs w:val="40"/>
+        </w:rPr>
+        <w:t>Weapon switching</w:t>
+      </w:r>
+    </w:p>
+    <w:p>
+      <w:pPr>
+        <w:pStyle w:val="ListParagraph"/>
+        <w:numPr>
+          <w:ilvl w:val="2"/>
+          <w:numId w:val="6"/>
+        </w:numPr>
+        <w:rPr>
+          <w:rFonts w:ascii="Segoe UI" w:hAnsi="Segoe UI" w:cs="Segoe UI"/>
+          <w:sz w:val="24"/>
+          <w:szCs w:val="40"/>
+        </w:rPr>
+      </w:pPr>
+      <w:r>
+        <w:rPr>
+          <w:rFonts w:ascii="Segoe UI" w:hAnsi="Segoe UI" w:cs="Segoe UI"/>
+          <w:sz w:val="24"/>
+          <w:szCs w:val="40"/>
+        </w:rPr>
+        <w:t>Switching weapons in-game (on the fly).  Cooldown between switching weapons.</w:t>
+      </w:r>
+    </w:p>
+    <w:p>
+      <w:pPr>
+        <w:pStyle w:val="ListParagraph"/>
+        <w:numPr>
+          <w:ilvl w:val="1"/>
+          <w:numId w:val="6"/>
+        </w:numPr>
+        <w:rPr>
+          <w:rFonts w:ascii="Segoe UI" w:hAnsi="Segoe UI" w:cs="Segoe UI"/>
+          <w:sz w:val="24"/>
+          <w:szCs w:val="40"/>
+        </w:rPr>
+      </w:pPr>
+      <w:r>
+        <w:rPr>
+          <w:rFonts w:ascii="Segoe UI" w:hAnsi="Segoe UI" w:cs="Segoe UI"/>
+          <w:sz w:val="24"/>
+          <w:szCs w:val="40"/>
+        </w:rPr>
+        <w:t>Weapon garage</w:t>
+      </w:r>
+    </w:p>
+    <w:p>
+      <w:pPr>
+        <w:pStyle w:val="ListParagraph"/>
+        <w:numPr>
+          <w:ilvl w:val="2"/>
+          <w:numId w:val="6"/>
+        </w:numPr>
+        <w:rPr>
+          <w:rFonts w:ascii="Segoe UI" w:hAnsi="Segoe UI" w:cs="Segoe UI"/>
+          <w:sz w:val="24"/>
+          <w:szCs w:val="40"/>
+        </w:rPr>
+      </w:pPr>
+      <w:r>
+        <w:rPr>
+          <w:rFonts w:ascii="Segoe UI" w:hAnsi="Segoe UI" w:cs="Segoe UI"/>
+          <w:sz w:val="24"/>
+          <w:szCs w:val="40"/>
+        </w:rPr>
+        <w:t>You go to a special garage to equip your ship with weapons, armors, power-ups etc.</w:t>
+      </w:r>
+    </w:p>
+    <w:p>
+      <w:pPr>
+        <w:pStyle w:val="ListParagraph"/>
+        <w:numPr>
+          <w:ilvl w:val="2"/>
+          <w:numId w:val="6"/>
+        </w:numPr>
+        <w:rPr>
+          <w:rFonts w:ascii="Segoe UI" w:hAnsi="Segoe UI" w:cs="Segoe UI"/>
+          <w:sz w:val="24"/>
+          <w:szCs w:val="40"/>
+        </w:rPr>
+      </w:pPr>
+      <w:r>
+        <w:rPr>
+          <w:rFonts w:ascii="Segoe UI" w:hAnsi="Segoe UI" w:cs="Segoe UI"/>
+          <w:sz w:val="24"/>
+          <w:szCs w:val="40"/>
+        </w:rPr>
+        <w:t>You can place the weapons anywhere on your ship.  The weapons will fire from the place you put them.</w:t>
+      </w:r>
+    </w:p>
+    <w:p>
+      <w:pPr>
+        <w:pStyle w:val="ListParagraph"/>
+        <w:numPr>
+          <w:ilvl w:val="1"/>
+          <w:numId w:val="6"/>
+        </w:numPr>
+        <w:rPr>
+          <w:rFonts w:ascii="Segoe UI" w:hAnsi="Segoe UI" w:cs="Segoe UI"/>
+          <w:sz w:val="24"/>
+          <w:szCs w:val="40"/>
+        </w:rPr>
+      </w:pPr>
+      <w:r>
+        <w:rPr>
+          <w:rFonts w:ascii="Segoe UI" w:hAnsi="Segoe UI" w:cs="Segoe UI"/>
+          <w:sz w:val="24"/>
+          <w:szCs w:val="40"/>
+        </w:rPr>
+        <w:t>Some weapons have automatic targeting and will rotate and fire at targets.</w:t>
       </w:r>
     </w:p>
     <w:p>
@@ -4903,29 +5438,122 @@
           <w:sz w:val="24"/>
           <w:szCs w:val="40"/>
         </w:rPr>
-        <w:t>Stats System</w:t>
-      </w:r>
-    </w:p>
-    <w:p>
-      <w:pPr>
-        <w:pStyle w:val="ListParagraph"/>
-        <w:numPr>
-          <w:ilvl w:val="1"/>
-          <w:numId w:val="6"/>
-        </w:numPr>
-        <w:rPr>
-          <w:rFonts w:ascii="Segoe UI" w:hAnsi="Segoe UI" w:cs="Segoe UI"/>
-          <w:sz w:val="24"/>
-          <w:szCs w:val="40"/>
-        </w:rPr>
-      </w:pPr>
-      <w:r>
-        <w:rPr>
-          <w:rFonts w:ascii="Segoe UI" w:hAnsi="Segoe UI" w:cs="Segoe UI"/>
-          <w:sz w:val="24"/>
-          <w:szCs w:val="40"/>
-        </w:rPr>
-        <w:t>The player comes with default stats can later be upgraded or changed in various ways.</w:t>
+        <w:t>Collect</w:t>
+      </w:r>
+    </w:p>
+    <w:p>
+      <w:pPr>
+        <w:pStyle w:val="ListParagraph"/>
+        <w:numPr>
+          <w:ilvl w:val="1"/>
+          <w:numId w:val="6"/>
+        </w:numPr>
+        <w:rPr>
+          <w:rFonts w:ascii="Segoe UI" w:hAnsi="Segoe UI" w:cs="Segoe UI"/>
+          <w:b/>
+          <w:sz w:val="24"/>
+          <w:szCs w:val="40"/>
+        </w:rPr>
+      </w:pPr>
+      <w:r>
+        <w:rPr>
+          <w:rFonts w:ascii="Segoe UI" w:hAnsi="Segoe UI" w:cs="Segoe UI"/>
+          <w:sz w:val="24"/>
+          <w:szCs w:val="40"/>
+        </w:rPr>
+        <w:t>When you kill enemies they will leave behind items to collect that can do various things.</w:t>
+      </w:r>
+    </w:p>
+    <w:p>
+      <w:pPr>
+        <w:pStyle w:val="ListParagraph"/>
+        <w:numPr>
+          <w:ilvl w:val="2"/>
+          <w:numId w:val="6"/>
+        </w:numPr>
+        <w:rPr>
+          <w:rFonts w:ascii="Segoe UI" w:hAnsi="Segoe UI" w:cs="Segoe UI"/>
+          <w:b/>
+          <w:sz w:val="24"/>
+          <w:szCs w:val="40"/>
+        </w:rPr>
+      </w:pPr>
+      <w:r>
+        <w:rPr>
+          <w:rFonts w:ascii="Segoe UI" w:hAnsi="Segoe UI" w:cs="Segoe UI"/>
+          <w:sz w:val="24"/>
+          <w:szCs w:val="40"/>
+        </w:rPr>
+        <w:t>Increase score</w:t>
+      </w:r>
+    </w:p>
+    <w:p>
+      <w:pPr>
+        <w:pStyle w:val="ListParagraph"/>
+        <w:numPr>
+          <w:ilvl w:val="2"/>
+          <w:numId w:val="6"/>
+        </w:numPr>
+        <w:rPr>
+          <w:rFonts w:ascii="Segoe UI" w:hAnsi="Segoe UI" w:cs="Segoe UI"/>
+          <w:b/>
+          <w:sz w:val="24"/>
+          <w:szCs w:val="40"/>
+        </w:rPr>
+      </w:pPr>
+      <w:r>
+        <w:rPr>
+          <w:rFonts w:ascii="Segoe UI" w:hAnsi="Segoe UI" w:cs="Segoe UI"/>
+          <w:sz w:val="24"/>
+          <w:szCs w:val="40"/>
+        </w:rPr>
+        <w:t>Power-ups</w:t>
+      </w:r>
+    </w:p>
+    <w:p>
+      <w:pPr>
+        <w:pStyle w:val="ListParagraph"/>
+        <w:numPr>
+          <w:ilvl w:val="2"/>
+          <w:numId w:val="6"/>
+        </w:numPr>
+        <w:rPr>
+          <w:rFonts w:ascii="Segoe UI" w:hAnsi="Segoe UI" w:cs="Segoe UI"/>
+          <w:b/>
+          <w:sz w:val="24"/>
+          <w:szCs w:val="40"/>
+        </w:rPr>
+      </w:pPr>
+      <w:r>
+        <w:rPr>
+          <w:rFonts w:ascii="Segoe UI" w:hAnsi="Segoe UI" w:cs="Segoe UI"/>
+          <w:sz w:val="24"/>
+          <w:szCs w:val="40"/>
+        </w:rPr>
+        <w:t>Think of medals from those 1940’s plane games</w:t>
+      </w:r>
+    </w:p>
+    <w:p>
+      <w:pPr>
+        <w:pStyle w:val="ListParagraph"/>
+        <w:numPr>
+          <w:ilvl w:val="1"/>
+          <w:numId w:val="6"/>
+        </w:numPr>
+        <w:rPr>
+          <w:rFonts w:ascii="Segoe UI" w:hAnsi="Segoe UI" w:cs="Segoe UI"/>
+          <w:b/>
+          <w:sz w:val="24"/>
+          <w:szCs w:val="40"/>
+        </w:rPr>
+      </w:pPr>
+      <w:r>
+        <w:rPr>
+          <w:rFonts w:ascii="Segoe UI" w:hAnsi="Segoe UI" w:cs="Segoe UI"/>
+          <w:sz w:val="24"/>
+          <w:szCs w:val="40"/>
+        </w:rPr>
+        <w:t>Random (or not random but pre-set) power-ups and coins scattered about to collect.</w:t>
       </w:r>
     </w:p>
     <w:p>
@@ -4949,121 +5577,164 @@
           <w:sz w:val="24"/>
           <w:szCs w:val="40"/>
         </w:rPr>
-        <w:t>Upgrades</w:t>
-      </w:r>
-    </w:p>
-    <w:p>
-      <w:pPr>
-        <w:pStyle w:val="ListParagraph"/>
-        <w:numPr>
-          <w:ilvl w:val="1"/>
-          <w:numId w:val="6"/>
-        </w:numPr>
-        <w:rPr>
-          <w:rFonts w:ascii="Segoe UI" w:hAnsi="Segoe UI" w:cs="Segoe UI"/>
-          <w:sz w:val="24"/>
-          <w:szCs w:val="40"/>
-        </w:rPr>
-      </w:pPr>
-      <w:r>
-        <w:rPr>
-          <w:rFonts w:ascii="Segoe UI" w:hAnsi="Segoe UI" w:cs="Segoe UI"/>
-          <w:sz w:val="24"/>
-          <w:szCs w:val="40"/>
-        </w:rPr>
-        <w:t>The ability to upgrade your ship.</w:t>
-      </w:r>
-    </w:p>
-    <w:p>
-      <w:pPr>
-        <w:pStyle w:val="ListParagraph"/>
-        <w:numPr>
-          <w:ilvl w:val="1"/>
-          <w:numId w:val="6"/>
-        </w:numPr>
-        <w:rPr>
-          <w:rFonts w:ascii="Segoe UI" w:hAnsi="Segoe UI" w:cs="Segoe UI"/>
-          <w:sz w:val="24"/>
-          <w:szCs w:val="40"/>
-        </w:rPr>
-      </w:pPr>
-      <w:r>
-        <w:rPr>
-          <w:rFonts w:ascii="Segoe UI" w:hAnsi="Segoe UI" w:cs="Segoe UI"/>
-          <w:sz w:val="24"/>
-          <w:szCs w:val="40"/>
-        </w:rPr>
-        <w:t>Upgrades can be similar to the old SNES side-shooter plane game that had those “options” around the plane that are like AI.</w:t>
-      </w:r>
-      <w:r>
-        <w:rPr>
-          <w:rFonts w:ascii="Segoe UI" w:hAnsi="Segoe UI" w:cs="Segoe UI"/>
-          <w:sz w:val="24"/>
-          <w:szCs w:val="40"/>
-        </w:rPr>
-        <w:t xml:space="preserve"> (</w:t>
-      </w:r>
-      <w:proofErr w:type="spellStart"/>
-      <w:r>
-        <w:rPr>
-          <w:rFonts w:ascii="Segoe UI" w:hAnsi="Segoe UI" w:cs="Segoe UI"/>
-          <w:sz w:val="24"/>
-          <w:szCs w:val="40"/>
-        </w:rPr>
-        <w:t>Gradius</w:t>
-      </w:r>
-      <w:proofErr w:type="spellEnd"/>
-      <w:r>
-        <w:rPr>
-          <w:rFonts w:ascii="Segoe UI" w:hAnsi="Segoe UI" w:cs="Segoe UI"/>
-          <w:sz w:val="24"/>
-          <w:szCs w:val="40"/>
-        </w:rPr>
-        <w:t>)</w:t>
-      </w:r>
-    </w:p>
-    <w:p>
-      <w:pPr>
-        <w:pStyle w:val="ListParagraph"/>
-        <w:numPr>
-          <w:ilvl w:val="1"/>
-          <w:numId w:val="6"/>
-        </w:numPr>
-        <w:rPr>
-          <w:rFonts w:ascii="Segoe UI" w:hAnsi="Segoe UI" w:cs="Segoe UI"/>
-          <w:sz w:val="24"/>
-          <w:szCs w:val="40"/>
-        </w:rPr>
-      </w:pPr>
-      <w:r>
-        <w:rPr>
-          <w:rFonts w:ascii="Segoe UI" w:hAnsi="Segoe UI" w:cs="Segoe UI"/>
-          <w:sz w:val="24"/>
-          <w:szCs w:val="40"/>
-        </w:rPr>
-        <w:t>Upgrades can be visual upgrades.  The exchanging of parts of the ship.  Upgrading a gun to a missile shooter.</w:t>
-      </w:r>
-    </w:p>
-    <w:p>
-      <w:pPr>
-        <w:pStyle w:val="ListParagraph"/>
-        <w:numPr>
-          <w:ilvl w:val="1"/>
-          <w:numId w:val="6"/>
-        </w:numPr>
-        <w:rPr>
-          <w:rFonts w:ascii="Segoe UI" w:hAnsi="Segoe UI" w:cs="Segoe UI"/>
-          <w:sz w:val="24"/>
-          <w:szCs w:val="40"/>
-        </w:rPr>
-      </w:pPr>
-      <w:r>
-        <w:rPr>
-          <w:rFonts w:ascii="Segoe UI" w:hAnsi="Segoe UI" w:cs="Segoe UI"/>
-          <w:sz w:val="24"/>
-          <w:szCs w:val="40"/>
-        </w:rPr>
-        <w:t>Upgrades can be similar to the game Armored Core.  The user can build their ship from various parts.</w:t>
+        <w:t>Advanced Level Select</w:t>
+      </w:r>
+    </w:p>
+    <w:p>
+      <w:pPr>
+        <w:pStyle w:val="ListParagraph"/>
+        <w:numPr>
+          <w:ilvl w:val="1"/>
+          <w:numId w:val="6"/>
+        </w:numPr>
+        <w:rPr>
+          <w:rFonts w:ascii="Segoe UI" w:hAnsi="Segoe UI" w:cs="Segoe UI"/>
+          <w:sz w:val="24"/>
+          <w:szCs w:val="40"/>
+        </w:rPr>
+      </w:pPr>
+      <w:r>
+        <w:rPr>
+          <w:rFonts w:ascii="Segoe UI" w:hAnsi="Segoe UI" w:cs="Segoe UI"/>
+          <w:sz w:val="24"/>
+          <w:szCs w:val="40"/>
+        </w:rPr>
+        <w:t xml:space="preserve">When you start the game you go to a level select.  The level select is like a galaxy screen in Star Fox.  Each level will be different.  The basic levels are like Galaga.  </w:t>
+      </w:r>
+    </w:p>
+    <w:p>
+      <w:pPr>
+        <w:pStyle w:val="ListParagraph"/>
+        <w:numPr>
+          <w:ilvl w:val="1"/>
+          <w:numId w:val="6"/>
+        </w:numPr>
+        <w:rPr>
+          <w:rFonts w:ascii="Segoe UI" w:hAnsi="Segoe UI" w:cs="Segoe UI"/>
+          <w:sz w:val="24"/>
+          <w:szCs w:val="40"/>
+        </w:rPr>
+      </w:pPr>
+      <w:r>
+        <w:rPr>
+          <w:rFonts w:ascii="Segoe UI" w:hAnsi="Segoe UI" w:cs="Segoe UI"/>
+          <w:sz w:val="24"/>
+          <w:szCs w:val="40"/>
+        </w:rPr>
+        <w:t xml:space="preserve">Some levels will be free roam type levels.  </w:t>
+      </w:r>
+    </w:p>
+    <w:p>
+      <w:pPr>
+        <w:pStyle w:val="ListParagraph"/>
+        <w:numPr>
+          <w:ilvl w:val="1"/>
+          <w:numId w:val="6"/>
+        </w:numPr>
+        <w:rPr>
+          <w:rFonts w:ascii="Segoe UI" w:hAnsi="Segoe UI" w:cs="Segoe UI"/>
+          <w:sz w:val="24"/>
+          <w:szCs w:val="40"/>
+        </w:rPr>
+      </w:pPr>
+      <w:r>
+        <w:rPr>
+          <w:rFonts w:ascii="Segoe UI" w:hAnsi="Segoe UI" w:cs="Segoe UI"/>
+          <w:sz w:val="24"/>
+          <w:szCs w:val="40"/>
+        </w:rPr>
+        <w:t>There will be secret levels.</w:t>
+      </w:r>
+    </w:p>
+    <w:p>
+      <w:pPr>
+        <w:pStyle w:val="ListParagraph"/>
+        <w:numPr>
+          <w:ilvl w:val="1"/>
+          <w:numId w:val="6"/>
+        </w:numPr>
+        <w:rPr>
+          <w:rFonts w:ascii="Segoe UI" w:hAnsi="Segoe UI" w:cs="Segoe UI"/>
+          <w:sz w:val="24"/>
+          <w:szCs w:val="40"/>
+        </w:rPr>
+      </w:pPr>
+      <w:r>
+        <w:rPr>
+          <w:rFonts w:ascii="Segoe UI" w:hAnsi="Segoe UI" w:cs="Segoe UI"/>
+          <w:sz w:val="24"/>
+          <w:szCs w:val="40"/>
+        </w:rPr>
+        <w:t>You can choose multiple paths.</w:t>
+      </w:r>
+    </w:p>
+    <w:p>
+      <w:pPr>
+        <w:pStyle w:val="ListParagraph"/>
+        <w:numPr>
+          <w:ilvl w:val="1"/>
+          <w:numId w:val="6"/>
+        </w:numPr>
+        <w:rPr>
+          <w:rFonts w:ascii="Segoe UI" w:hAnsi="Segoe UI" w:cs="Segoe UI"/>
+          <w:sz w:val="24"/>
+          <w:szCs w:val="40"/>
+        </w:rPr>
+      </w:pPr>
+      <w:r>
+        <w:rPr>
+          <w:rFonts w:ascii="Segoe UI" w:hAnsi="Segoe UI" w:cs="Segoe UI"/>
+          <w:sz w:val="24"/>
+          <w:szCs w:val="40"/>
+        </w:rPr>
+        <w:t>This will have to break the design of an endless level game.</w:t>
+      </w:r>
+    </w:p>
+    <w:p>
+      <w:pPr>
+        <w:pStyle w:val="ListParagraph"/>
+        <w:numPr>
+          <w:ilvl w:val="0"/>
+          <w:numId w:val="6"/>
+        </w:numPr>
+        <w:rPr>
+          <w:rFonts w:ascii="Segoe UI" w:hAnsi="Segoe UI" w:cs="Segoe UI"/>
+          <w:b/>
+          <w:sz w:val="24"/>
+          <w:szCs w:val="40"/>
+        </w:rPr>
+      </w:pPr>
+      <w:r>
+        <w:rPr>
+          <w:rFonts w:ascii="Segoe UI" w:hAnsi="Segoe UI" w:cs="Segoe UI"/>
+          <w:b/>
+          <w:sz w:val="24"/>
+          <w:szCs w:val="40"/>
+        </w:rPr>
+        <w:lastRenderedPageBreak/>
+        <w:t>Game Modes</w:t>
+      </w:r>
+    </w:p>
+    <w:p>
+      <w:pPr>
+        <w:pStyle w:val="ListParagraph"/>
+        <w:numPr>
+          <w:ilvl w:val="1"/>
+          <w:numId w:val="6"/>
+        </w:numPr>
+        <w:rPr>
+          <w:rFonts w:ascii="Segoe UI" w:hAnsi="Segoe UI" w:cs="Segoe UI"/>
+          <w:sz w:val="24"/>
+          <w:szCs w:val="40"/>
+        </w:rPr>
+      </w:pPr>
+      <w:r>
+        <w:rPr>
+          <w:rFonts w:ascii="Segoe UI" w:hAnsi="Segoe UI" w:cs="Segoe UI"/>
+          <w:sz w:val="24"/>
+          <w:szCs w:val="40"/>
+        </w:rPr>
+        <w:t>Endless</w:t>
       </w:r>
     </w:p>
     <w:p>
@@ -5085,8 +5756,59 @@
           <w:sz w:val="24"/>
           <w:szCs w:val="40"/>
         </w:rPr>
-        <w:lastRenderedPageBreak/>
-        <w:t>Body</w:t>
+        <w:t>Features</w:t>
+      </w:r>
+      <w:r>
+        <w:rPr>
+          <w:rFonts w:ascii="Segoe UI" w:hAnsi="Segoe UI" w:cs="Segoe UI"/>
+          <w:sz w:val="24"/>
+          <w:szCs w:val="40"/>
+        </w:rPr>
+        <w:t xml:space="preserve"> top scores for endless mode which is separate from other game modes.</w:t>
+      </w:r>
+    </w:p>
+    <w:p>
+      <w:pPr>
+        <w:pStyle w:val="ListParagraph"/>
+        <w:numPr>
+          <w:ilvl w:val="1"/>
+          <w:numId w:val="6"/>
+        </w:numPr>
+        <w:rPr>
+          <w:rFonts w:ascii="Segoe UI" w:hAnsi="Segoe UI" w:cs="Segoe UI"/>
+          <w:sz w:val="24"/>
+          <w:szCs w:val="40"/>
+        </w:rPr>
+      </w:pPr>
+      <w:r>
+        <w:rPr>
+          <w:rFonts w:ascii="Segoe UI" w:hAnsi="Segoe UI" w:cs="Segoe UI"/>
+          <w:sz w:val="24"/>
+          <w:szCs w:val="40"/>
+        </w:rPr>
+        <w:t>Story mode</w:t>
+      </w:r>
+    </w:p>
+    <w:p>
+      <w:pPr>
+        <w:pStyle w:val="ListParagraph"/>
+        <w:numPr>
+          <w:ilvl w:val="1"/>
+          <w:numId w:val="6"/>
+        </w:numPr>
+        <w:rPr>
+          <w:rFonts w:ascii="Segoe UI" w:hAnsi="Segoe UI" w:cs="Segoe UI"/>
+          <w:sz w:val="24"/>
+          <w:szCs w:val="40"/>
+        </w:rPr>
+      </w:pPr>
+      <w:r>
+        <w:rPr>
+          <w:rFonts w:ascii="Segoe UI" w:hAnsi="Segoe UI" w:cs="Segoe UI"/>
+          <w:sz w:val="24"/>
+          <w:szCs w:val="40"/>
+        </w:rPr>
+        <w:t>Perma-Death (possible branch off game idea here)</w:t>
       </w:r>
     </w:p>
     <w:p>
@@ -5108,7 +5830,7 @@
           <w:sz w:val="24"/>
           <w:szCs w:val="40"/>
         </w:rPr>
-        <w:t>Weapons</w:t>
+        <w:t>You have 1 life.</w:t>
       </w:r>
     </w:p>
     <w:p>
@@ -5130,7 +5852,7 @@
           <w:sz w:val="24"/>
           <w:szCs w:val="40"/>
         </w:rPr>
-        <w:t>Boosters</w:t>
+        <w:t>You go through different levels. Killing enemies, waves, collecting stuff, possibly even doing quests.</w:t>
       </w:r>
     </w:p>
     <w:p>
@@ -5152,7 +5874,7 @@
           <w:sz w:val="24"/>
           <w:szCs w:val="40"/>
         </w:rPr>
-        <w:t>Wings</w:t>
+        <w:t>Each play through progresses your character some.  You can see all your stats.</w:t>
       </w:r>
     </w:p>
     <w:p>
@@ -5174,29 +5896,7 @@
           <w:sz w:val="24"/>
           <w:szCs w:val="40"/>
         </w:rPr>
-        <w:t>Fuel</w:t>
-      </w:r>
-    </w:p>
-    <w:p>
-      <w:pPr>
-        <w:pStyle w:val="ListParagraph"/>
-        <w:numPr>
-          <w:ilvl w:val="1"/>
-          <w:numId w:val="6"/>
-        </w:numPr>
-        <w:rPr>
-          <w:rFonts w:ascii="Segoe UI" w:hAnsi="Segoe UI" w:cs="Segoe UI"/>
-          <w:sz w:val="24"/>
-          <w:szCs w:val="40"/>
-        </w:rPr>
-      </w:pPr>
-      <w:r>
-        <w:rPr>
-          <w:rFonts w:ascii="Segoe UI" w:hAnsi="Segoe UI" w:cs="Segoe UI"/>
-          <w:sz w:val="24"/>
-          <w:szCs w:val="40"/>
-        </w:rPr>
-        <w:t>There can be various different parts to mix and choose that boost overall stats.</w:t>
+        <w:t>Can choose a character type, kind of like an rpg.</w:t>
       </w:r>
     </w:p>
     <w:p>
@@ -5220,1195 +5920,6 @@
           <w:sz w:val="24"/>
           <w:szCs w:val="40"/>
         </w:rPr>
-        <w:t>In-Game Store</w:t>
-      </w:r>
-    </w:p>
-    <w:p>
-      <w:pPr>
-        <w:pStyle w:val="ListParagraph"/>
-        <w:numPr>
-          <w:ilvl w:val="1"/>
-          <w:numId w:val="6"/>
-        </w:numPr>
-        <w:rPr>
-          <w:rFonts w:ascii="Segoe UI" w:hAnsi="Segoe UI" w:cs="Segoe UI"/>
-          <w:b/>
-          <w:sz w:val="24"/>
-          <w:szCs w:val="40"/>
-        </w:rPr>
-      </w:pPr>
-      <w:r>
-        <w:rPr>
-          <w:rFonts w:ascii="Segoe UI" w:hAnsi="Segoe UI" w:cs="Segoe UI"/>
-          <w:sz w:val="24"/>
-          <w:szCs w:val="40"/>
-        </w:rPr>
-        <w:t>An in-game store to buy power-ups.</w:t>
-      </w:r>
-    </w:p>
-    <w:p>
-      <w:pPr>
-        <w:pStyle w:val="ListParagraph"/>
-        <w:numPr>
-          <w:ilvl w:val="2"/>
-          <w:numId w:val="6"/>
-        </w:numPr>
-        <w:rPr>
-          <w:rFonts w:ascii="Segoe UI" w:hAnsi="Segoe UI" w:cs="Segoe UI"/>
-          <w:sz w:val="24"/>
-          <w:szCs w:val="40"/>
-        </w:rPr>
-      </w:pPr>
-      <w:r>
-        <w:rPr>
-          <w:rFonts w:ascii="Segoe UI" w:hAnsi="Segoe UI" w:cs="Segoe UI"/>
-          <w:sz w:val="24"/>
-          <w:szCs w:val="40"/>
-        </w:rPr>
-        <w:t>Move speed</w:t>
-      </w:r>
-    </w:p>
-    <w:p>
-      <w:pPr>
-        <w:pStyle w:val="ListParagraph"/>
-        <w:numPr>
-          <w:ilvl w:val="2"/>
-          <w:numId w:val="6"/>
-        </w:numPr>
-        <w:rPr>
-          <w:rFonts w:ascii="Segoe UI" w:hAnsi="Segoe UI" w:cs="Segoe UI"/>
-          <w:sz w:val="24"/>
-          <w:szCs w:val="40"/>
-        </w:rPr>
-      </w:pPr>
-      <w:r>
-        <w:rPr>
-          <w:rFonts w:ascii="Segoe UI" w:hAnsi="Segoe UI" w:cs="Segoe UI"/>
-          <w:sz w:val="24"/>
-          <w:szCs w:val="40"/>
-        </w:rPr>
-        <w:t>Lives</w:t>
-      </w:r>
-    </w:p>
-    <w:p>
-      <w:pPr>
-        <w:pStyle w:val="ListParagraph"/>
-        <w:numPr>
-          <w:ilvl w:val="2"/>
-          <w:numId w:val="6"/>
-        </w:numPr>
-        <w:rPr>
-          <w:rFonts w:ascii="Segoe UI" w:hAnsi="Segoe UI" w:cs="Segoe UI"/>
-          <w:sz w:val="24"/>
-          <w:szCs w:val="40"/>
-        </w:rPr>
-      </w:pPr>
-      <w:r>
-        <w:rPr>
-          <w:rFonts w:ascii="Segoe UI" w:hAnsi="Segoe UI" w:cs="Segoe UI"/>
-          <w:sz w:val="24"/>
-          <w:szCs w:val="40"/>
-        </w:rPr>
-        <w:t>Projectile speed</w:t>
-      </w:r>
-    </w:p>
-    <w:p>
-      <w:pPr>
-        <w:pStyle w:val="ListParagraph"/>
-        <w:numPr>
-          <w:ilvl w:val="2"/>
-          <w:numId w:val="6"/>
-        </w:numPr>
-        <w:rPr>
-          <w:rFonts w:ascii="Segoe UI" w:hAnsi="Segoe UI" w:cs="Segoe UI"/>
-          <w:sz w:val="24"/>
-          <w:szCs w:val="40"/>
-        </w:rPr>
-      </w:pPr>
-      <w:r>
-        <w:rPr>
-          <w:rFonts w:ascii="Segoe UI" w:hAnsi="Segoe UI" w:cs="Segoe UI"/>
-          <w:sz w:val="24"/>
-          <w:szCs w:val="40"/>
-        </w:rPr>
-        <w:t>Projectile damage</w:t>
-      </w:r>
-    </w:p>
-    <w:p>
-      <w:pPr>
-        <w:pStyle w:val="ListParagraph"/>
-        <w:numPr>
-          <w:ilvl w:val="2"/>
-          <w:numId w:val="6"/>
-        </w:numPr>
-        <w:rPr>
-          <w:rFonts w:ascii="Segoe UI" w:hAnsi="Segoe UI" w:cs="Segoe UI"/>
-          <w:sz w:val="24"/>
-          <w:szCs w:val="40"/>
-        </w:rPr>
-      </w:pPr>
-      <w:r>
-        <w:rPr>
-          <w:rFonts w:ascii="Segoe UI" w:hAnsi="Segoe UI" w:cs="Segoe UI"/>
-          <w:sz w:val="24"/>
-          <w:szCs w:val="40"/>
-        </w:rPr>
-        <w:t>Shield packs</w:t>
-      </w:r>
-    </w:p>
-    <w:p>
-      <w:pPr>
-        <w:pStyle w:val="ListParagraph"/>
-        <w:numPr>
-          <w:ilvl w:val="0"/>
-          <w:numId w:val="6"/>
-        </w:numPr>
-        <w:rPr>
-          <w:rFonts w:ascii="Segoe UI" w:hAnsi="Segoe UI" w:cs="Segoe UI"/>
-          <w:b/>
-          <w:sz w:val="24"/>
-          <w:szCs w:val="40"/>
-        </w:rPr>
-      </w:pPr>
-      <w:r>
-        <w:rPr>
-          <w:rFonts w:ascii="Segoe UI" w:hAnsi="Segoe UI" w:cs="Segoe UI"/>
-          <w:b/>
-          <w:sz w:val="24"/>
-          <w:szCs w:val="40"/>
-        </w:rPr>
-        <w:t>Animation</w:t>
-      </w:r>
-      <w:r>
-        <w:rPr>
-          <w:rFonts w:ascii="Segoe UI" w:hAnsi="Segoe UI" w:cs="Segoe UI"/>
-          <w:b/>
-          <w:sz w:val="24"/>
-          <w:szCs w:val="40"/>
-        </w:rPr>
-        <w:t>s</w:t>
-      </w:r>
-    </w:p>
-    <w:p>
-      <w:pPr>
-        <w:pStyle w:val="ListParagraph"/>
-        <w:numPr>
-          <w:ilvl w:val="1"/>
-          <w:numId w:val="6"/>
-        </w:numPr>
-        <w:rPr>
-          <w:rFonts w:ascii="Segoe UI" w:hAnsi="Segoe UI" w:cs="Segoe UI"/>
-          <w:sz w:val="24"/>
-          <w:szCs w:val="40"/>
-        </w:rPr>
-      </w:pPr>
-      <w:r>
-        <w:rPr>
-          <w:rFonts w:ascii="Segoe UI" w:hAnsi="Segoe UI" w:cs="Segoe UI"/>
-          <w:sz w:val="24"/>
-          <w:szCs w:val="40"/>
-        </w:rPr>
-        <w:t>Enemies</w:t>
-      </w:r>
-    </w:p>
-    <w:p>
-      <w:pPr>
-        <w:pStyle w:val="ListParagraph"/>
-        <w:numPr>
-          <w:ilvl w:val="2"/>
-          <w:numId w:val="6"/>
-        </w:numPr>
-        <w:rPr>
-          <w:rFonts w:ascii="Segoe UI" w:hAnsi="Segoe UI" w:cs="Segoe UI"/>
-          <w:sz w:val="24"/>
-          <w:szCs w:val="40"/>
-        </w:rPr>
-      </w:pPr>
-      <w:r>
-        <w:rPr>
-          <w:rFonts w:ascii="Segoe UI" w:hAnsi="Segoe UI" w:cs="Segoe UI"/>
-          <w:sz w:val="24"/>
-          <w:szCs w:val="40"/>
-        </w:rPr>
-        <w:t>Particle trails</w:t>
-      </w:r>
-    </w:p>
-    <w:p>
-      <w:pPr>
-        <w:pStyle w:val="ListParagraph"/>
-        <w:numPr>
-          <w:ilvl w:val="1"/>
-          <w:numId w:val="6"/>
-        </w:numPr>
-        <w:rPr>
-          <w:rFonts w:ascii="Segoe UI" w:hAnsi="Segoe UI" w:cs="Segoe UI"/>
-          <w:sz w:val="24"/>
-          <w:szCs w:val="40"/>
-        </w:rPr>
-      </w:pPr>
-      <w:r>
-        <w:rPr>
-          <w:rFonts w:ascii="Segoe UI" w:hAnsi="Segoe UI" w:cs="Segoe UI"/>
-          <w:sz w:val="24"/>
-          <w:szCs w:val="40"/>
-        </w:rPr>
-        <w:t>Player</w:t>
-      </w:r>
-    </w:p>
-    <w:p>
-      <w:pPr>
-        <w:pStyle w:val="ListParagraph"/>
-        <w:numPr>
-          <w:ilvl w:val="2"/>
-          <w:numId w:val="6"/>
-        </w:numPr>
-        <w:rPr>
-          <w:rFonts w:ascii="Segoe UI" w:hAnsi="Segoe UI" w:cs="Segoe UI"/>
-          <w:sz w:val="24"/>
-          <w:szCs w:val="40"/>
-        </w:rPr>
-      </w:pPr>
-      <w:r>
-        <w:rPr>
-          <w:rFonts w:ascii="Segoe UI" w:hAnsi="Segoe UI" w:cs="Segoe UI"/>
-          <w:sz w:val="24"/>
-          <w:szCs w:val="40"/>
-        </w:rPr>
-        <w:t>Fire trails</w:t>
-      </w:r>
-    </w:p>
-    <w:p>
-      <w:pPr>
-        <w:pStyle w:val="ListParagraph"/>
-        <w:numPr>
-          <w:ilvl w:val="1"/>
-          <w:numId w:val="6"/>
-        </w:numPr>
-        <w:rPr>
-          <w:rFonts w:ascii="Segoe UI" w:hAnsi="Segoe UI" w:cs="Segoe UI"/>
-          <w:sz w:val="24"/>
-          <w:szCs w:val="40"/>
-        </w:rPr>
-      </w:pPr>
-      <w:r>
-        <w:rPr>
-          <w:rFonts w:ascii="Segoe UI" w:hAnsi="Segoe UI" w:cs="Segoe UI"/>
-          <w:sz w:val="24"/>
-          <w:szCs w:val="40"/>
-        </w:rPr>
-        <w:t>Background</w:t>
-      </w:r>
-    </w:p>
-    <w:p>
-      <w:pPr>
-        <w:pStyle w:val="ListParagraph"/>
-        <w:numPr>
-          <w:ilvl w:val="2"/>
-          <w:numId w:val="6"/>
-        </w:numPr>
-        <w:rPr>
-          <w:rFonts w:ascii="Segoe UI" w:hAnsi="Segoe UI" w:cs="Segoe UI"/>
-          <w:sz w:val="24"/>
-          <w:szCs w:val="40"/>
-        </w:rPr>
-      </w:pPr>
-      <w:r>
-        <w:rPr>
-          <w:rFonts w:ascii="Segoe UI" w:hAnsi="Segoe UI" w:cs="Segoe UI"/>
-          <w:sz w:val="24"/>
-          <w:szCs w:val="40"/>
-        </w:rPr>
-        <w:t>Animated</w:t>
-      </w:r>
-    </w:p>
-    <w:p>
-      <w:pPr>
-        <w:pStyle w:val="ListParagraph"/>
-        <w:numPr>
-          <w:ilvl w:val="2"/>
-          <w:numId w:val="6"/>
-        </w:numPr>
-        <w:rPr>
-          <w:rFonts w:ascii="Segoe UI" w:hAnsi="Segoe UI" w:cs="Segoe UI"/>
-          <w:sz w:val="24"/>
-          <w:szCs w:val="40"/>
-        </w:rPr>
-      </w:pPr>
-      <w:r>
-        <w:rPr>
-          <w:rFonts w:ascii="Segoe UI" w:hAnsi="Segoe UI" w:cs="Segoe UI"/>
-          <w:sz w:val="24"/>
-          <w:szCs w:val="40"/>
-        </w:rPr>
-        <w:t>Flickering stars/lights</w:t>
-      </w:r>
-    </w:p>
-    <w:p>
-      <w:pPr>
-        <w:pStyle w:val="ListParagraph"/>
-        <w:numPr>
-          <w:ilvl w:val="2"/>
-          <w:numId w:val="6"/>
-        </w:numPr>
-        <w:rPr>
-          <w:rFonts w:ascii="Segoe UI" w:hAnsi="Segoe UI" w:cs="Segoe UI"/>
-          <w:sz w:val="24"/>
-          <w:szCs w:val="40"/>
-        </w:rPr>
-      </w:pPr>
-      <w:r>
-        <w:rPr>
-          <w:rFonts w:ascii="Segoe UI" w:hAnsi="Segoe UI" w:cs="Segoe UI"/>
-          <w:sz w:val="24"/>
-          <w:szCs w:val="40"/>
-        </w:rPr>
-        <w:t>Scrolling stars/asteroids</w:t>
-      </w:r>
-    </w:p>
-    <w:p>
-      <w:pPr>
-        <w:pStyle w:val="ListParagraph"/>
-        <w:numPr>
-          <w:ilvl w:val="0"/>
-          <w:numId w:val="6"/>
-        </w:numPr>
-        <w:rPr>
-          <w:rFonts w:ascii="Segoe UI" w:hAnsi="Segoe UI" w:cs="Segoe UI"/>
-          <w:b/>
-          <w:sz w:val="24"/>
-          <w:szCs w:val="40"/>
-        </w:rPr>
-      </w:pPr>
-      <w:r>
-        <w:rPr>
-          <w:rFonts w:ascii="Segoe UI" w:hAnsi="Segoe UI" w:cs="Segoe UI"/>
-          <w:b/>
-          <w:sz w:val="24"/>
-          <w:szCs w:val="40"/>
-        </w:rPr>
-        <w:t>Weapon S</w:t>
-      </w:r>
-      <w:r>
-        <w:rPr>
-          <w:rFonts w:ascii="Segoe UI" w:hAnsi="Segoe UI" w:cs="Segoe UI"/>
-          <w:b/>
-          <w:sz w:val="24"/>
-          <w:szCs w:val="40"/>
-        </w:rPr>
-        <w:t xml:space="preserve">ystem </w:t>
-      </w:r>
-    </w:p>
-    <w:p>
-      <w:pPr>
-        <w:pStyle w:val="ListParagraph"/>
-        <w:numPr>
-          <w:ilvl w:val="1"/>
-          <w:numId w:val="6"/>
-        </w:numPr>
-        <w:rPr>
-          <w:rFonts w:ascii="Segoe UI" w:hAnsi="Segoe UI" w:cs="Segoe UI"/>
-          <w:sz w:val="24"/>
-          <w:szCs w:val="40"/>
-        </w:rPr>
-      </w:pPr>
-      <w:r>
-        <w:rPr>
-          <w:rFonts w:ascii="Segoe UI" w:hAnsi="Segoe UI" w:cs="Segoe UI"/>
-          <w:sz w:val="24"/>
-          <w:szCs w:val="40"/>
-        </w:rPr>
-        <w:t>S</w:t>
-      </w:r>
-      <w:r>
-        <w:rPr>
-          <w:rFonts w:ascii="Segoe UI" w:hAnsi="Segoe UI" w:cs="Segoe UI"/>
-          <w:sz w:val="24"/>
-          <w:szCs w:val="40"/>
-        </w:rPr>
-        <w:t xml:space="preserve">imilar to </w:t>
-      </w:r>
-      <w:proofErr w:type="spellStart"/>
-      <w:r>
-        <w:rPr>
-          <w:rFonts w:ascii="Segoe UI" w:hAnsi="Segoe UI" w:cs="Segoe UI"/>
-          <w:sz w:val="24"/>
-          <w:szCs w:val="40"/>
-        </w:rPr>
-        <w:t>Gradius</w:t>
-      </w:r>
-      <w:proofErr w:type="spellEnd"/>
-      <w:r>
-        <w:rPr>
-          <w:rFonts w:ascii="Segoe UI" w:hAnsi="Segoe UI" w:cs="Segoe UI"/>
-          <w:sz w:val="24"/>
-          <w:szCs w:val="40"/>
-        </w:rPr>
-        <w:t xml:space="preserve"> that only allowed choices of weapons, more can unlock as time goes on.  Weapon switching is real time but there is a cool down every time you switch weapons then the player is unable to switch.</w:t>
-      </w:r>
-    </w:p>
-    <w:p>
-      <w:pPr>
-        <w:pStyle w:val="ListParagraph"/>
-        <w:numPr>
-          <w:ilvl w:val="1"/>
-          <w:numId w:val="6"/>
-        </w:numPr>
-        <w:rPr>
-          <w:rFonts w:ascii="Segoe UI" w:hAnsi="Segoe UI" w:cs="Segoe UI"/>
-          <w:sz w:val="24"/>
-          <w:szCs w:val="40"/>
-        </w:rPr>
-      </w:pPr>
-      <w:r>
-        <w:rPr>
-          <w:rFonts w:ascii="Segoe UI" w:hAnsi="Segoe UI" w:cs="Segoe UI"/>
-          <w:sz w:val="24"/>
-          <w:szCs w:val="40"/>
-        </w:rPr>
-        <w:t>Weapon Charging</w:t>
-      </w:r>
-    </w:p>
-    <w:p>
-      <w:pPr>
-        <w:pStyle w:val="ListParagraph"/>
-        <w:numPr>
-          <w:ilvl w:val="2"/>
-          <w:numId w:val="6"/>
-        </w:numPr>
-        <w:rPr>
-          <w:rFonts w:ascii="Segoe UI" w:hAnsi="Segoe UI" w:cs="Segoe UI"/>
-          <w:sz w:val="24"/>
-          <w:szCs w:val="40"/>
-        </w:rPr>
-      </w:pPr>
-      <w:r>
-        <w:rPr>
-          <w:rFonts w:ascii="Segoe UI" w:hAnsi="Segoe UI" w:cs="Segoe UI"/>
-          <w:sz w:val="24"/>
-          <w:szCs w:val="40"/>
-        </w:rPr>
-        <w:t>Hold down the fire button and your weapon will charge for a stronger attack.</w:t>
-      </w:r>
-    </w:p>
-    <w:p>
-      <w:pPr>
-        <w:pStyle w:val="ListParagraph"/>
-        <w:numPr>
-          <w:ilvl w:val="1"/>
-          <w:numId w:val="6"/>
-        </w:numPr>
-        <w:rPr>
-          <w:rFonts w:ascii="Segoe UI" w:hAnsi="Segoe UI" w:cs="Segoe UI"/>
-          <w:sz w:val="24"/>
-          <w:szCs w:val="40"/>
-        </w:rPr>
-      </w:pPr>
-      <w:r>
-        <w:rPr>
-          <w:rFonts w:ascii="Segoe UI" w:hAnsi="Segoe UI" w:cs="Segoe UI"/>
-          <w:sz w:val="24"/>
-          <w:szCs w:val="40"/>
-        </w:rPr>
-        <w:t>Weapon switching</w:t>
-      </w:r>
-    </w:p>
-    <w:p>
-      <w:pPr>
-        <w:pStyle w:val="ListParagraph"/>
-        <w:numPr>
-          <w:ilvl w:val="2"/>
-          <w:numId w:val="6"/>
-        </w:numPr>
-        <w:rPr>
-          <w:rFonts w:ascii="Segoe UI" w:hAnsi="Segoe UI" w:cs="Segoe UI"/>
-          <w:sz w:val="24"/>
-          <w:szCs w:val="40"/>
-        </w:rPr>
-      </w:pPr>
-      <w:r>
-        <w:rPr>
-          <w:rFonts w:ascii="Segoe UI" w:hAnsi="Segoe UI" w:cs="Segoe UI"/>
-          <w:sz w:val="24"/>
-          <w:szCs w:val="40"/>
-        </w:rPr>
-        <w:t xml:space="preserve">Switching weapons in-game (on the fly).  </w:t>
-      </w:r>
-      <w:proofErr w:type="spellStart"/>
-      <w:r>
-        <w:rPr>
-          <w:rFonts w:ascii="Segoe UI" w:hAnsi="Segoe UI" w:cs="Segoe UI"/>
-          <w:sz w:val="24"/>
-          <w:szCs w:val="40"/>
-        </w:rPr>
-        <w:t>Cooldown</w:t>
-      </w:r>
-      <w:proofErr w:type="spellEnd"/>
-      <w:r>
-        <w:rPr>
-          <w:rFonts w:ascii="Segoe UI" w:hAnsi="Segoe UI" w:cs="Segoe UI"/>
-          <w:sz w:val="24"/>
-          <w:szCs w:val="40"/>
-        </w:rPr>
-        <w:t xml:space="preserve"> between switching weapons.</w:t>
-      </w:r>
-    </w:p>
-    <w:p>
-      <w:pPr>
-        <w:pStyle w:val="ListParagraph"/>
-        <w:numPr>
-          <w:ilvl w:val="1"/>
-          <w:numId w:val="6"/>
-        </w:numPr>
-        <w:rPr>
-          <w:rFonts w:ascii="Segoe UI" w:hAnsi="Segoe UI" w:cs="Segoe UI"/>
-          <w:sz w:val="24"/>
-          <w:szCs w:val="40"/>
-        </w:rPr>
-      </w:pPr>
-      <w:r>
-        <w:rPr>
-          <w:rFonts w:ascii="Segoe UI" w:hAnsi="Segoe UI" w:cs="Segoe UI"/>
-          <w:sz w:val="24"/>
-          <w:szCs w:val="40"/>
-        </w:rPr>
-        <w:t>Weapon garage</w:t>
-      </w:r>
-    </w:p>
-    <w:p>
-      <w:pPr>
-        <w:pStyle w:val="ListParagraph"/>
-        <w:numPr>
-          <w:ilvl w:val="2"/>
-          <w:numId w:val="6"/>
-        </w:numPr>
-        <w:rPr>
-          <w:rFonts w:ascii="Segoe UI" w:hAnsi="Segoe UI" w:cs="Segoe UI"/>
-          <w:sz w:val="24"/>
-          <w:szCs w:val="40"/>
-        </w:rPr>
-      </w:pPr>
-      <w:r>
-        <w:rPr>
-          <w:rFonts w:ascii="Segoe UI" w:hAnsi="Segoe UI" w:cs="Segoe UI"/>
-          <w:sz w:val="24"/>
-          <w:szCs w:val="40"/>
-        </w:rPr>
-        <w:lastRenderedPageBreak/>
-        <w:t>You go to a special garage to equip your ship with weapons, armors, power-ups etc.</w:t>
-      </w:r>
-    </w:p>
-    <w:p>
-      <w:pPr>
-        <w:pStyle w:val="ListParagraph"/>
-        <w:numPr>
-          <w:ilvl w:val="2"/>
-          <w:numId w:val="6"/>
-        </w:numPr>
-        <w:rPr>
-          <w:rFonts w:ascii="Segoe UI" w:hAnsi="Segoe UI" w:cs="Segoe UI"/>
-          <w:sz w:val="24"/>
-          <w:szCs w:val="40"/>
-        </w:rPr>
-      </w:pPr>
-      <w:r>
-        <w:rPr>
-          <w:rFonts w:ascii="Segoe UI" w:hAnsi="Segoe UI" w:cs="Segoe UI"/>
-          <w:sz w:val="24"/>
-          <w:szCs w:val="40"/>
-        </w:rPr>
-        <w:t>You can place the weapons anywhere on your ship.  The weapons will fire from the place you put them.</w:t>
-      </w:r>
-    </w:p>
-    <w:p>
-      <w:pPr>
-        <w:pStyle w:val="ListParagraph"/>
-        <w:numPr>
-          <w:ilvl w:val="1"/>
-          <w:numId w:val="6"/>
-        </w:numPr>
-        <w:rPr>
-          <w:rFonts w:ascii="Segoe UI" w:hAnsi="Segoe UI" w:cs="Segoe UI"/>
-          <w:sz w:val="24"/>
-          <w:szCs w:val="40"/>
-        </w:rPr>
-      </w:pPr>
-      <w:r>
-        <w:rPr>
-          <w:rFonts w:ascii="Segoe UI" w:hAnsi="Segoe UI" w:cs="Segoe UI"/>
-          <w:sz w:val="24"/>
-          <w:szCs w:val="40"/>
-        </w:rPr>
-        <w:t>Some weapons have automatic targeting and will rotate and fire at targets.</w:t>
-      </w:r>
-    </w:p>
-    <w:p>
-      <w:pPr>
-        <w:pStyle w:val="ListParagraph"/>
-        <w:numPr>
-          <w:ilvl w:val="0"/>
-          <w:numId w:val="6"/>
-        </w:numPr>
-        <w:rPr>
-          <w:rFonts w:ascii="Segoe UI" w:hAnsi="Segoe UI" w:cs="Segoe UI"/>
-          <w:b/>
-          <w:sz w:val="24"/>
-          <w:szCs w:val="40"/>
-        </w:rPr>
-      </w:pPr>
-      <w:r>
-        <w:rPr>
-          <w:rFonts w:ascii="Segoe UI" w:hAnsi="Segoe UI" w:cs="Segoe UI"/>
-          <w:b/>
-          <w:sz w:val="24"/>
-          <w:szCs w:val="40"/>
-        </w:rPr>
-        <w:t>Collect</w:t>
-      </w:r>
-    </w:p>
-    <w:p>
-      <w:pPr>
-        <w:pStyle w:val="ListParagraph"/>
-        <w:numPr>
-          <w:ilvl w:val="1"/>
-          <w:numId w:val="6"/>
-        </w:numPr>
-        <w:rPr>
-          <w:rFonts w:ascii="Segoe UI" w:hAnsi="Segoe UI" w:cs="Segoe UI"/>
-          <w:b/>
-          <w:sz w:val="24"/>
-          <w:szCs w:val="40"/>
-        </w:rPr>
-      </w:pPr>
-      <w:r>
-        <w:rPr>
-          <w:rFonts w:ascii="Segoe UI" w:hAnsi="Segoe UI" w:cs="Segoe UI"/>
-          <w:sz w:val="24"/>
-          <w:szCs w:val="40"/>
-        </w:rPr>
-        <w:t>When you kill enemies they will leave behind items to collect that can do various things.</w:t>
-      </w:r>
-    </w:p>
-    <w:p>
-      <w:pPr>
-        <w:pStyle w:val="ListParagraph"/>
-        <w:numPr>
-          <w:ilvl w:val="2"/>
-          <w:numId w:val="6"/>
-        </w:numPr>
-        <w:rPr>
-          <w:rFonts w:ascii="Segoe UI" w:hAnsi="Segoe UI" w:cs="Segoe UI"/>
-          <w:b/>
-          <w:sz w:val="24"/>
-          <w:szCs w:val="40"/>
-        </w:rPr>
-      </w:pPr>
-      <w:r>
-        <w:rPr>
-          <w:rFonts w:ascii="Segoe UI" w:hAnsi="Segoe UI" w:cs="Segoe UI"/>
-          <w:sz w:val="24"/>
-          <w:szCs w:val="40"/>
-        </w:rPr>
-        <w:t>Increase score</w:t>
-      </w:r>
-    </w:p>
-    <w:p>
-      <w:pPr>
-        <w:pStyle w:val="ListParagraph"/>
-        <w:numPr>
-          <w:ilvl w:val="2"/>
-          <w:numId w:val="6"/>
-        </w:numPr>
-        <w:rPr>
-          <w:rFonts w:ascii="Segoe UI" w:hAnsi="Segoe UI" w:cs="Segoe UI"/>
-          <w:b/>
-          <w:sz w:val="24"/>
-          <w:szCs w:val="40"/>
-        </w:rPr>
-      </w:pPr>
-      <w:r>
-        <w:rPr>
-          <w:rFonts w:ascii="Segoe UI" w:hAnsi="Segoe UI" w:cs="Segoe UI"/>
-          <w:sz w:val="24"/>
-          <w:szCs w:val="40"/>
-        </w:rPr>
-        <w:t>Power-ups</w:t>
-      </w:r>
-    </w:p>
-    <w:p>
-      <w:pPr>
-        <w:pStyle w:val="ListParagraph"/>
-        <w:numPr>
-          <w:ilvl w:val="2"/>
-          <w:numId w:val="6"/>
-        </w:numPr>
-        <w:rPr>
-          <w:rFonts w:ascii="Segoe UI" w:hAnsi="Segoe UI" w:cs="Segoe UI"/>
-          <w:b/>
-          <w:sz w:val="24"/>
-          <w:szCs w:val="40"/>
-        </w:rPr>
-      </w:pPr>
-      <w:r>
-        <w:rPr>
-          <w:rFonts w:ascii="Segoe UI" w:hAnsi="Segoe UI" w:cs="Segoe UI"/>
-          <w:sz w:val="24"/>
-          <w:szCs w:val="40"/>
-        </w:rPr>
-        <w:t>Think of medals from those 1940’s plane games</w:t>
-      </w:r>
-    </w:p>
-    <w:p>
-      <w:pPr>
-        <w:pStyle w:val="ListParagraph"/>
-        <w:numPr>
-          <w:ilvl w:val="1"/>
-          <w:numId w:val="6"/>
-        </w:numPr>
-        <w:rPr>
-          <w:rFonts w:ascii="Segoe UI" w:hAnsi="Segoe UI" w:cs="Segoe UI"/>
-          <w:b/>
-          <w:sz w:val="24"/>
-          <w:szCs w:val="40"/>
-        </w:rPr>
-      </w:pPr>
-      <w:r>
-        <w:rPr>
-          <w:rFonts w:ascii="Segoe UI" w:hAnsi="Segoe UI" w:cs="Segoe UI"/>
-          <w:sz w:val="24"/>
-          <w:szCs w:val="40"/>
-        </w:rPr>
-        <w:t>Random (or not random but pre-set) power-ups and coins scattered about to collect.</w:t>
-      </w:r>
-    </w:p>
-    <w:p>
-      <w:pPr>
-        <w:pStyle w:val="ListParagraph"/>
-        <w:numPr>
-          <w:ilvl w:val="0"/>
-          <w:numId w:val="6"/>
-        </w:numPr>
-        <w:rPr>
-          <w:rFonts w:ascii="Segoe UI" w:hAnsi="Segoe UI" w:cs="Segoe UI"/>
-          <w:b/>
-          <w:sz w:val="24"/>
-          <w:szCs w:val="40"/>
-        </w:rPr>
-      </w:pPr>
-      <w:r>
-        <w:rPr>
-          <w:rFonts w:ascii="Segoe UI" w:hAnsi="Segoe UI" w:cs="Segoe UI"/>
-          <w:b/>
-          <w:sz w:val="24"/>
-          <w:szCs w:val="40"/>
-        </w:rPr>
-        <w:t>Advanced Level Select</w:t>
-      </w:r>
-    </w:p>
-    <w:p>
-      <w:pPr>
-        <w:pStyle w:val="ListParagraph"/>
-        <w:numPr>
-          <w:ilvl w:val="1"/>
-          <w:numId w:val="6"/>
-        </w:numPr>
-        <w:rPr>
-          <w:rFonts w:ascii="Segoe UI" w:hAnsi="Segoe UI" w:cs="Segoe UI"/>
-          <w:sz w:val="24"/>
-          <w:szCs w:val="40"/>
-        </w:rPr>
-      </w:pPr>
-      <w:r>
-        <w:rPr>
-          <w:rFonts w:ascii="Segoe UI" w:hAnsi="Segoe UI" w:cs="Segoe UI"/>
-          <w:sz w:val="24"/>
-          <w:szCs w:val="40"/>
-        </w:rPr>
-        <w:t xml:space="preserve">When you start the game you go to a level select.  The level select is like a galaxy screen in Star Fox.  Each level will be different.  The basic levels are like </w:t>
-      </w:r>
-      <w:proofErr w:type="spellStart"/>
-      <w:r>
-        <w:rPr>
-          <w:rFonts w:ascii="Segoe UI" w:hAnsi="Segoe UI" w:cs="Segoe UI"/>
-          <w:sz w:val="24"/>
-          <w:szCs w:val="40"/>
-        </w:rPr>
-        <w:t>Galaga</w:t>
-      </w:r>
-      <w:proofErr w:type="spellEnd"/>
-      <w:r>
-        <w:rPr>
-          <w:rFonts w:ascii="Segoe UI" w:hAnsi="Segoe UI" w:cs="Segoe UI"/>
-          <w:sz w:val="24"/>
-          <w:szCs w:val="40"/>
-        </w:rPr>
-        <w:t xml:space="preserve">.  </w:t>
-      </w:r>
-    </w:p>
-    <w:p>
-      <w:pPr>
-        <w:pStyle w:val="ListParagraph"/>
-        <w:numPr>
-          <w:ilvl w:val="1"/>
-          <w:numId w:val="6"/>
-        </w:numPr>
-        <w:rPr>
-          <w:rFonts w:ascii="Segoe UI" w:hAnsi="Segoe UI" w:cs="Segoe UI"/>
-          <w:sz w:val="24"/>
-          <w:szCs w:val="40"/>
-        </w:rPr>
-      </w:pPr>
-      <w:r>
-        <w:rPr>
-          <w:rFonts w:ascii="Segoe UI" w:hAnsi="Segoe UI" w:cs="Segoe UI"/>
-          <w:sz w:val="24"/>
-          <w:szCs w:val="40"/>
-        </w:rPr>
-        <w:t xml:space="preserve">Some levels will be free roam type levels.  </w:t>
-      </w:r>
-    </w:p>
-    <w:p>
-      <w:pPr>
-        <w:pStyle w:val="ListParagraph"/>
-        <w:numPr>
-          <w:ilvl w:val="1"/>
-          <w:numId w:val="6"/>
-        </w:numPr>
-        <w:rPr>
-          <w:rFonts w:ascii="Segoe UI" w:hAnsi="Segoe UI" w:cs="Segoe UI"/>
-          <w:sz w:val="24"/>
-          <w:szCs w:val="40"/>
-        </w:rPr>
-      </w:pPr>
-      <w:r>
-        <w:rPr>
-          <w:rFonts w:ascii="Segoe UI" w:hAnsi="Segoe UI" w:cs="Segoe UI"/>
-          <w:sz w:val="24"/>
-          <w:szCs w:val="40"/>
-        </w:rPr>
-        <w:t>There will be secret levels.</w:t>
-      </w:r>
-    </w:p>
-    <w:p>
-      <w:pPr>
-        <w:pStyle w:val="ListParagraph"/>
-        <w:numPr>
-          <w:ilvl w:val="1"/>
-          <w:numId w:val="6"/>
-        </w:numPr>
-        <w:rPr>
-          <w:rFonts w:ascii="Segoe UI" w:hAnsi="Segoe UI" w:cs="Segoe UI"/>
-          <w:sz w:val="24"/>
-          <w:szCs w:val="40"/>
-        </w:rPr>
-      </w:pPr>
-      <w:r>
-        <w:rPr>
-          <w:rFonts w:ascii="Segoe UI" w:hAnsi="Segoe UI" w:cs="Segoe UI"/>
-          <w:sz w:val="24"/>
-          <w:szCs w:val="40"/>
-        </w:rPr>
-        <w:t>You can choose multiple paths.</w:t>
-      </w:r>
-    </w:p>
-    <w:p>
-      <w:pPr>
-        <w:pStyle w:val="ListParagraph"/>
-        <w:numPr>
-          <w:ilvl w:val="1"/>
-          <w:numId w:val="6"/>
-        </w:numPr>
-        <w:rPr>
-          <w:rFonts w:ascii="Segoe UI" w:hAnsi="Segoe UI" w:cs="Segoe UI"/>
-          <w:sz w:val="24"/>
-          <w:szCs w:val="40"/>
-        </w:rPr>
-      </w:pPr>
-      <w:r>
-        <w:rPr>
-          <w:rFonts w:ascii="Segoe UI" w:hAnsi="Segoe UI" w:cs="Segoe UI"/>
-          <w:sz w:val="24"/>
-          <w:szCs w:val="40"/>
-        </w:rPr>
-        <w:t>This will have to break the design of an endless level game.</w:t>
-      </w:r>
-    </w:p>
-    <w:p>
-      <w:pPr>
-        <w:pStyle w:val="ListParagraph"/>
-        <w:numPr>
-          <w:ilvl w:val="0"/>
-          <w:numId w:val="6"/>
-        </w:numPr>
-        <w:rPr>
-          <w:rFonts w:ascii="Segoe UI" w:hAnsi="Segoe UI" w:cs="Segoe UI"/>
-          <w:b/>
-          <w:sz w:val="24"/>
-          <w:szCs w:val="40"/>
-        </w:rPr>
-      </w:pPr>
-      <w:r>
-        <w:rPr>
-          <w:rFonts w:ascii="Segoe UI" w:hAnsi="Segoe UI" w:cs="Segoe UI"/>
-          <w:b/>
-          <w:sz w:val="24"/>
-          <w:szCs w:val="40"/>
-        </w:rPr>
-        <w:t>Game Modes</w:t>
-      </w:r>
-    </w:p>
-    <w:p>
-      <w:pPr>
-        <w:pStyle w:val="ListParagraph"/>
-        <w:numPr>
-          <w:ilvl w:val="1"/>
-          <w:numId w:val="6"/>
-        </w:numPr>
-        <w:rPr>
-          <w:rFonts w:ascii="Segoe UI" w:hAnsi="Segoe UI" w:cs="Segoe UI"/>
-          <w:sz w:val="24"/>
-          <w:szCs w:val="40"/>
-        </w:rPr>
-      </w:pPr>
-      <w:r>
-        <w:rPr>
-          <w:rFonts w:ascii="Segoe UI" w:hAnsi="Segoe UI" w:cs="Segoe UI"/>
-          <w:sz w:val="24"/>
-          <w:szCs w:val="40"/>
-        </w:rPr>
-        <w:t>Endless</w:t>
-      </w:r>
-    </w:p>
-    <w:p>
-      <w:pPr>
-        <w:pStyle w:val="ListParagraph"/>
-        <w:numPr>
-          <w:ilvl w:val="2"/>
-          <w:numId w:val="6"/>
-        </w:numPr>
-        <w:rPr>
-          <w:rFonts w:ascii="Segoe UI" w:hAnsi="Segoe UI" w:cs="Segoe UI"/>
-          <w:sz w:val="24"/>
-          <w:szCs w:val="40"/>
-        </w:rPr>
-      </w:pPr>
-      <w:r>
-        <w:rPr>
-          <w:rFonts w:ascii="Segoe UI" w:hAnsi="Segoe UI" w:cs="Segoe UI"/>
-          <w:sz w:val="24"/>
-          <w:szCs w:val="40"/>
-        </w:rPr>
-        <w:t>Features</w:t>
-      </w:r>
-      <w:r>
-        <w:rPr>
-          <w:rFonts w:ascii="Segoe UI" w:hAnsi="Segoe UI" w:cs="Segoe UI"/>
-          <w:sz w:val="24"/>
-          <w:szCs w:val="40"/>
-        </w:rPr>
-        <w:t xml:space="preserve"> top scores for endless mode which is separate from other game modes.</w:t>
-      </w:r>
-    </w:p>
-    <w:p>
-      <w:pPr>
-        <w:pStyle w:val="ListParagraph"/>
-        <w:numPr>
-          <w:ilvl w:val="1"/>
-          <w:numId w:val="6"/>
-        </w:numPr>
-        <w:rPr>
-          <w:rFonts w:ascii="Segoe UI" w:hAnsi="Segoe UI" w:cs="Segoe UI"/>
-          <w:sz w:val="24"/>
-          <w:szCs w:val="40"/>
-        </w:rPr>
-      </w:pPr>
-      <w:r>
-        <w:rPr>
-          <w:rFonts w:ascii="Segoe UI" w:hAnsi="Segoe UI" w:cs="Segoe UI"/>
-          <w:sz w:val="24"/>
-          <w:szCs w:val="40"/>
-        </w:rPr>
-        <w:t>Story mode</w:t>
-      </w:r>
-    </w:p>
-    <w:p>
-      <w:pPr>
-        <w:pStyle w:val="ListParagraph"/>
-        <w:numPr>
-          <w:ilvl w:val="1"/>
-          <w:numId w:val="6"/>
-        </w:numPr>
-        <w:rPr>
-          <w:rFonts w:ascii="Segoe UI" w:hAnsi="Segoe UI" w:cs="Segoe UI"/>
-          <w:sz w:val="24"/>
-          <w:szCs w:val="40"/>
-        </w:rPr>
-      </w:pPr>
-      <w:proofErr w:type="spellStart"/>
-      <w:r>
-        <w:rPr>
-          <w:rFonts w:ascii="Segoe UI" w:hAnsi="Segoe UI" w:cs="Segoe UI"/>
-          <w:sz w:val="24"/>
-          <w:szCs w:val="40"/>
-        </w:rPr>
-        <w:t>Perma</w:t>
-      </w:r>
-      <w:proofErr w:type="spellEnd"/>
-      <w:r>
-        <w:rPr>
-          <w:rFonts w:ascii="Segoe UI" w:hAnsi="Segoe UI" w:cs="Segoe UI"/>
-          <w:sz w:val="24"/>
-          <w:szCs w:val="40"/>
-        </w:rPr>
-        <w:t>-Death (possible branch off game idea here)</w:t>
-      </w:r>
-    </w:p>
-    <w:p>
-      <w:pPr>
-        <w:pStyle w:val="ListParagraph"/>
-        <w:numPr>
-          <w:ilvl w:val="2"/>
-          <w:numId w:val="6"/>
-        </w:numPr>
-        <w:rPr>
-          <w:rFonts w:ascii="Segoe UI" w:hAnsi="Segoe UI" w:cs="Segoe UI"/>
-          <w:sz w:val="24"/>
-          <w:szCs w:val="40"/>
-        </w:rPr>
-      </w:pPr>
-      <w:r>
-        <w:rPr>
-          <w:rFonts w:ascii="Segoe UI" w:hAnsi="Segoe UI" w:cs="Segoe UI"/>
-          <w:sz w:val="24"/>
-          <w:szCs w:val="40"/>
-        </w:rPr>
-        <w:t>You have 1 life.</w:t>
-      </w:r>
-    </w:p>
-    <w:p>
-      <w:pPr>
-        <w:pStyle w:val="ListParagraph"/>
-        <w:numPr>
-          <w:ilvl w:val="2"/>
-          <w:numId w:val="6"/>
-        </w:numPr>
-        <w:rPr>
-          <w:rFonts w:ascii="Segoe UI" w:hAnsi="Segoe UI" w:cs="Segoe UI"/>
-          <w:sz w:val="24"/>
-          <w:szCs w:val="40"/>
-        </w:rPr>
-      </w:pPr>
-      <w:r>
-        <w:rPr>
-          <w:rFonts w:ascii="Segoe UI" w:hAnsi="Segoe UI" w:cs="Segoe UI"/>
-          <w:sz w:val="24"/>
-          <w:szCs w:val="40"/>
-        </w:rPr>
-        <w:t>You go through different levels. Killing enemies, waves, collecting stuff, possibly even doing quests.</w:t>
-      </w:r>
-    </w:p>
-    <w:p>
-      <w:pPr>
-        <w:pStyle w:val="ListParagraph"/>
-        <w:numPr>
-          <w:ilvl w:val="2"/>
-          <w:numId w:val="6"/>
-        </w:numPr>
-        <w:rPr>
-          <w:rFonts w:ascii="Segoe UI" w:hAnsi="Segoe UI" w:cs="Segoe UI"/>
-          <w:sz w:val="24"/>
-          <w:szCs w:val="40"/>
-        </w:rPr>
-      </w:pPr>
-      <w:r>
-        <w:rPr>
-          <w:rFonts w:ascii="Segoe UI" w:hAnsi="Segoe UI" w:cs="Segoe UI"/>
-          <w:sz w:val="24"/>
-          <w:szCs w:val="40"/>
-        </w:rPr>
-        <w:t xml:space="preserve">Each </w:t>
-      </w:r>
-      <w:proofErr w:type="gramStart"/>
-      <w:r>
-        <w:rPr>
-          <w:rFonts w:ascii="Segoe UI" w:hAnsi="Segoe UI" w:cs="Segoe UI"/>
-          <w:sz w:val="24"/>
-          <w:szCs w:val="40"/>
-        </w:rPr>
-        <w:t>play</w:t>
-      </w:r>
-      <w:proofErr w:type="gramEnd"/>
-      <w:r>
-        <w:rPr>
-          <w:rFonts w:ascii="Segoe UI" w:hAnsi="Segoe UI" w:cs="Segoe UI"/>
-          <w:sz w:val="24"/>
-          <w:szCs w:val="40"/>
-        </w:rPr>
-        <w:t xml:space="preserve"> through progresses your character some.  You can see all your stats.</w:t>
-      </w:r>
-    </w:p>
-    <w:p>
-      <w:pPr>
-        <w:pStyle w:val="ListParagraph"/>
-        <w:numPr>
-          <w:ilvl w:val="2"/>
-          <w:numId w:val="6"/>
-        </w:numPr>
-        <w:rPr>
-          <w:rFonts w:ascii="Segoe UI" w:hAnsi="Segoe UI" w:cs="Segoe UI"/>
-          <w:sz w:val="24"/>
-          <w:szCs w:val="40"/>
-        </w:rPr>
-      </w:pPr>
-      <w:r>
-        <w:rPr>
-          <w:rFonts w:ascii="Segoe UI" w:hAnsi="Segoe UI" w:cs="Segoe UI"/>
-          <w:sz w:val="24"/>
-          <w:szCs w:val="40"/>
-        </w:rPr>
-        <w:t xml:space="preserve">Can choose a character type, kind of like an </w:t>
-      </w:r>
-      <w:proofErr w:type="spellStart"/>
-      <w:proofErr w:type="gramStart"/>
-      <w:r>
-        <w:rPr>
-          <w:rFonts w:ascii="Segoe UI" w:hAnsi="Segoe UI" w:cs="Segoe UI"/>
-          <w:sz w:val="24"/>
-          <w:szCs w:val="40"/>
-        </w:rPr>
-        <w:t>rpg</w:t>
-      </w:r>
-      <w:proofErr w:type="spellEnd"/>
-      <w:proofErr w:type="gramEnd"/>
-      <w:r>
-        <w:rPr>
-          <w:rFonts w:ascii="Segoe UI" w:hAnsi="Segoe UI" w:cs="Segoe UI"/>
-          <w:sz w:val="24"/>
-          <w:szCs w:val="40"/>
-        </w:rPr>
-        <w:t>.</w:t>
-      </w:r>
-    </w:p>
-    <w:p>
-      <w:pPr>
-        <w:pStyle w:val="ListParagraph"/>
-        <w:numPr>
-          <w:ilvl w:val="0"/>
-          <w:numId w:val="6"/>
-        </w:numPr>
-        <w:rPr>
-          <w:rFonts w:ascii="Segoe UI" w:hAnsi="Segoe UI" w:cs="Segoe UI"/>
-          <w:b/>
-          <w:sz w:val="24"/>
-          <w:szCs w:val="40"/>
-        </w:rPr>
-      </w:pPr>
-      <w:r>
-        <w:rPr>
-          <w:rFonts w:ascii="Segoe UI" w:hAnsi="Segoe UI" w:cs="Segoe UI"/>
-          <w:b/>
-          <w:sz w:val="24"/>
-          <w:szCs w:val="40"/>
-        </w:rPr>
         <w:t>Achievements</w:t>
       </w:r>
     </w:p>
@@ -6431,44 +5942,7 @@
           <w:sz w:val="24"/>
           <w:szCs w:val="40"/>
         </w:rPr>
-        <w:lastRenderedPageBreak/>
-        <w:t xml:space="preserve">Implement if applicable; this is going to be based on the website </w:t>
-      </w:r>
-      <w:proofErr w:type="gramStart"/>
-      <w:r>
-        <w:rPr>
-          <w:rFonts w:ascii="Segoe UI" w:hAnsi="Segoe UI" w:cs="Segoe UI"/>
-          <w:sz w:val="24"/>
-          <w:szCs w:val="40"/>
-        </w:rPr>
-        <w:t>its</w:t>
-      </w:r>
-      <w:proofErr w:type="gramEnd"/>
-      <w:r>
-        <w:rPr>
-          <w:rFonts w:ascii="Segoe UI" w:hAnsi="Segoe UI" w:cs="Segoe UI"/>
-          <w:sz w:val="24"/>
-          <w:szCs w:val="40"/>
-        </w:rPr>
-        <w:t xml:space="preserve"> uploaded to.  Each site has </w:t>
-      </w:r>
-      <w:proofErr w:type="gramStart"/>
-      <w:r>
-        <w:rPr>
-          <w:rFonts w:ascii="Segoe UI" w:hAnsi="Segoe UI" w:cs="Segoe UI"/>
-          <w:sz w:val="24"/>
-          <w:szCs w:val="40"/>
-        </w:rPr>
-        <w:t>their own</w:t>
-      </w:r>
-      <w:proofErr w:type="gramEnd"/>
-      <w:r>
-        <w:rPr>
-          <w:rFonts w:ascii="Segoe UI" w:hAnsi="Segoe UI" w:cs="Segoe UI"/>
-          <w:sz w:val="24"/>
-          <w:szCs w:val="40"/>
-        </w:rPr>
-        <w:t xml:space="preserve"> </w:t>
+        <w:t xml:space="preserve">Implement if applicable; this is going to be based on the website its uploaded to.  Each site has their own </w:t>
       </w:r>
       <w:r>
         <w:rPr>
@@ -7993,7 +7467,7 @@
         <w:rFonts w:ascii="Symbol" w:hAnsi="Symbol" w:hint="default"/>
       </w:rPr>
     </w:lvl>
-    <w:lvl w:ilvl="1" w:tplc="04090003" w:tentative="1">
+    <w:lvl w:ilvl="1" w:tplc="04090003">
       <w:start w:val="1"/>
       <w:numFmt w:val="bullet"/>
       <w:lvlText w:val="o"/>
@@ -9165,7 +8639,7 @@
 </file>
 
 <file path=customXml/itemProps1.xml><?xml version="1.0" encoding="utf-8"?>
-<ds:datastoreItem xmlns:ds="http://schemas.openxmlformats.org/officeDocument/2006/customXml" ds:itemID="{F62B02DE-EBAE-4C63-9E53-9DB34ACFE9BF}">
+<ds:datastoreItem xmlns:ds="http://schemas.openxmlformats.org/officeDocument/2006/customXml" ds:itemID="{F2360016-C908-45AC-A723-0AC21FFD9CEB}">
   <ds:schemaRefs>
     <ds:schemaRef ds:uri="http://schemas.openxmlformats.org/officeDocument/2006/bibliography"/>
   </ds:schemaRefs>

</xml_diff>

<commit_message>
draw call anxiety fixed, updated default key display in options, game is done; no new stuff will be added; maybe bug fixes here and there; game is too hard lol
</commit_message>
<xml_diff>
--- a/Galaga/assets/Galaga Design Document.docx
+++ b/Galaga/assets/Galaga Design Document.docx
@@ -234,6 +234,14 @@
           <w:szCs w:val="24"/>
         </w:rPr>
       </w:pPr>
+      <w:r>
+        <w:rPr>
+          <w:rFonts w:ascii="Segoe UI" w:hAnsi="Segoe UI" w:cs="Segoe UI"/>
+          <w:sz w:val="24"/>
+          <w:szCs w:val="24"/>
+        </w:rPr>
+        <w:t>Go through GDD to finalize changes.</w:t>
+      </w:r>
     </w:p>
     <w:p>
       <w:pPr>
@@ -802,6 +810,340 @@
         <w:rPr>
           <w:rFonts w:ascii="Segoe UI" w:hAnsi="Segoe UI" w:cs="Segoe UI"/>
           <w:sz w:val="24"/>
+        </w:rPr>
+      </w:pPr>
+      <w:r>
+        <w:rPr>
+          <w:rFonts w:ascii="Segoe UI" w:hAnsi="Segoe UI" w:cs="Segoe UI"/>
+          <w:sz w:val="24"/>
+        </w:rPr>
+        <w:t xml:space="preserve">Check </w:t>
+      </w:r>
+      <w:proofErr w:type="spellStart"/>
+      <w:r>
+        <w:rPr>
+          <w:rFonts w:ascii="Segoe UI" w:hAnsi="Segoe UI" w:cs="Segoe UI"/>
+          <w:sz w:val="24"/>
+        </w:rPr>
+        <w:t>Galaga</w:t>
+      </w:r>
+      <w:proofErr w:type="spellEnd"/>
+      <w:r>
+        <w:rPr>
+          <w:rFonts w:ascii="Segoe UI" w:hAnsi="Segoe UI" w:cs="Segoe UI"/>
+          <w:sz w:val="24"/>
+        </w:rPr>
+        <w:t xml:space="preserve"> .</w:t>
+      </w:r>
+      <w:proofErr w:type="spellStart"/>
+      <w:proofErr w:type="gramStart"/>
+      <w:r>
+        <w:rPr>
+          <w:rFonts w:ascii="Segoe UI" w:hAnsi="Segoe UI" w:cs="Segoe UI"/>
+          <w:sz w:val="24"/>
+        </w:rPr>
+        <w:t>setUpStarling</w:t>
+      </w:r>
+      <w:proofErr w:type="spellEnd"/>
+      <w:r>
+        <w:rPr>
+          <w:rFonts w:ascii="Segoe UI" w:hAnsi="Segoe UI" w:cs="Segoe UI"/>
+          <w:sz w:val="24"/>
+        </w:rPr>
+        <w:t>(</w:t>
+      </w:r>
+      <w:proofErr w:type="gramEnd"/>
+      <w:r>
+        <w:rPr>
+          <w:rFonts w:ascii="Segoe UI" w:hAnsi="Segoe UI" w:cs="Segoe UI"/>
+          <w:sz w:val="24"/>
+        </w:rPr>
+        <w:t>true), see if the enemies are counted as being drawn by Starling.</w:t>
+      </w:r>
+    </w:p>
+    <w:p>
+      <w:pPr>
+        <w:pStyle w:val="ListParagraph"/>
+        <w:numPr>
+          <w:ilvl w:val="1"/>
+          <w:numId w:val="11"/>
+        </w:numPr>
+        <w:rPr>
+          <w:rFonts w:ascii="Segoe UI" w:hAnsi="Segoe UI" w:cs="Segoe UI"/>
+          <w:sz w:val="24"/>
+          <w:szCs w:val="24"/>
+        </w:rPr>
+      </w:pPr>
+      <w:r>
+        <w:rPr>
+          <w:rFonts w:ascii="Segoe UI" w:hAnsi="Segoe UI" w:cs="Segoe UI"/>
+          <w:sz w:val="24"/>
+          <w:szCs w:val="24"/>
+        </w:rPr>
+        <w:t>According to the draw call debug; they are not being drawn to the GPU.</w:t>
+      </w:r>
+    </w:p>
+    <w:p>
+      <w:pPr>
+        <w:pStyle w:val="ListParagraph"/>
+        <w:numPr>
+          <w:ilvl w:val="0"/>
+          <w:numId w:val="11"/>
+        </w:numPr>
+        <w:rPr>
+          <w:rFonts w:ascii="Segoe UI" w:hAnsi="Segoe UI" w:cs="Segoe UI"/>
+          <w:sz w:val="24"/>
+          <w:szCs w:val="24"/>
+        </w:rPr>
+      </w:pPr>
+      <w:r>
+        <w:rPr>
+          <w:rFonts w:ascii="Segoe UI" w:hAnsi="Segoe UI" w:cs="Segoe UI"/>
+          <w:sz w:val="24"/>
+          <w:szCs w:val="24"/>
+        </w:rPr>
+        <w:t xml:space="preserve">Find out why objects are not being drawn to GPU or maybe I’m mistaken on how the Starling draw call display works.  Best way is to create a mock test; testing </w:t>
+      </w:r>
+      <w:proofErr w:type="spellStart"/>
+      <w:r>
+        <w:rPr>
+          <w:rFonts w:ascii="Segoe UI" w:hAnsi="Segoe UI" w:cs="Segoe UI"/>
+          <w:sz w:val="24"/>
+          <w:szCs w:val="24"/>
+        </w:rPr>
+        <w:lastRenderedPageBreak/>
+        <w:t>CitrusSprite</w:t>
+      </w:r>
+      <w:proofErr w:type="spellEnd"/>
+      <w:r>
+        <w:rPr>
+          <w:rFonts w:ascii="Segoe UI" w:hAnsi="Segoe UI" w:cs="Segoe UI"/>
+          <w:sz w:val="24"/>
+          <w:szCs w:val="24"/>
+        </w:rPr>
+        <w:t xml:space="preserve"> with Starling has shown draw calls appear. Test </w:t>
+      </w:r>
+      <w:proofErr w:type="spellStart"/>
+      <w:r>
+        <w:rPr>
+          <w:rFonts w:ascii="Segoe UI" w:hAnsi="Segoe UI" w:cs="Segoe UI"/>
+          <w:sz w:val="24"/>
+          <w:szCs w:val="24"/>
+        </w:rPr>
+        <w:t>CitrusEngingStarling</w:t>
+      </w:r>
+      <w:proofErr w:type="spellEnd"/>
+      <w:r>
+        <w:rPr>
+          <w:rFonts w:ascii="Segoe UI" w:hAnsi="Segoe UI" w:cs="Segoe UI"/>
+          <w:sz w:val="24"/>
+          <w:szCs w:val="24"/>
+        </w:rPr>
+        <w:t xml:space="preserve"> with Starling Sprites separately.</w:t>
+      </w:r>
+    </w:p>
+    <w:p>
+      <w:pPr>
+        <w:pStyle w:val="ListParagraph"/>
+        <w:numPr>
+          <w:ilvl w:val="1"/>
+          <w:numId w:val="11"/>
+        </w:numPr>
+        <w:rPr>
+          <w:rFonts w:ascii="Segoe UI" w:hAnsi="Segoe UI" w:cs="Segoe UI"/>
+          <w:sz w:val="24"/>
+          <w:szCs w:val="24"/>
+        </w:rPr>
+      </w:pPr>
+      <w:r>
+        <w:rPr>
+          <w:rFonts w:ascii="Segoe UI" w:hAnsi="Segoe UI" w:cs="Segoe UI"/>
+          <w:sz w:val="24"/>
+          <w:szCs w:val="24"/>
+        </w:rPr>
+        <w:t>Mock test shows that all Starling Sprites are being drawn to the GPU.</w:t>
+      </w:r>
+    </w:p>
+    <w:p>
+      <w:pPr>
+        <w:pStyle w:val="ListParagraph"/>
+        <w:numPr>
+          <w:ilvl w:val="1"/>
+          <w:numId w:val="11"/>
+        </w:numPr>
+        <w:rPr>
+          <w:rFonts w:ascii="Segoe UI" w:hAnsi="Segoe UI" w:cs="Segoe UI"/>
+          <w:sz w:val="24"/>
+          <w:szCs w:val="24"/>
+        </w:rPr>
+      </w:pPr>
+      <w:r>
+        <w:rPr>
+          <w:rFonts w:ascii="Segoe UI" w:hAnsi="Segoe UI" w:cs="Segoe UI"/>
+          <w:sz w:val="24"/>
+          <w:szCs w:val="24"/>
+        </w:rPr>
+        <w:t xml:space="preserve">From a </w:t>
+      </w:r>
+      <w:proofErr w:type="spellStart"/>
+      <w:r>
+        <w:rPr>
+          <w:rFonts w:ascii="Segoe UI" w:hAnsi="Segoe UI" w:cs="Segoe UI"/>
+          <w:sz w:val="24"/>
+          <w:szCs w:val="24"/>
+        </w:rPr>
+        <w:t>StarlingState</w:t>
+      </w:r>
+      <w:proofErr w:type="spellEnd"/>
+      <w:r>
+        <w:rPr>
+          <w:rFonts w:ascii="Segoe UI" w:hAnsi="Segoe UI" w:cs="Segoe UI"/>
+          <w:sz w:val="24"/>
+          <w:szCs w:val="24"/>
+        </w:rPr>
+        <w:t xml:space="preserve"> using </w:t>
+      </w:r>
+      <w:proofErr w:type="spellStart"/>
+      <w:proofErr w:type="gramStart"/>
+      <w:r>
+        <w:rPr>
+          <w:rFonts w:ascii="Segoe UI" w:hAnsi="Segoe UI" w:cs="Segoe UI"/>
+          <w:sz w:val="24"/>
+          <w:szCs w:val="24"/>
+        </w:rPr>
+        <w:t>this.addChild</w:t>
+      </w:r>
+      <w:proofErr w:type="spellEnd"/>
+      <w:r>
+        <w:rPr>
+          <w:rFonts w:ascii="Segoe UI" w:hAnsi="Segoe UI" w:cs="Segoe UI"/>
+          <w:sz w:val="24"/>
+          <w:szCs w:val="24"/>
+        </w:rPr>
+        <w:t>(</w:t>
+      </w:r>
+      <w:proofErr w:type="gramEnd"/>
+      <w:r>
+        <w:rPr>
+          <w:rFonts w:ascii="Segoe UI" w:hAnsi="Segoe UI" w:cs="Segoe UI"/>
+          <w:sz w:val="24"/>
+          <w:szCs w:val="24"/>
+        </w:rPr>
+        <w:t>new Enemy()); it is being drawn to the GPU.</w:t>
+      </w:r>
+    </w:p>
+    <w:p>
+      <w:pPr>
+        <w:pStyle w:val="ListParagraph"/>
+        <w:numPr>
+          <w:ilvl w:val="1"/>
+          <w:numId w:val="11"/>
+        </w:numPr>
+        <w:rPr>
+          <w:rFonts w:ascii="Segoe UI" w:hAnsi="Segoe UI" w:cs="Segoe UI"/>
+          <w:sz w:val="24"/>
+          <w:szCs w:val="24"/>
+        </w:rPr>
+      </w:pPr>
+      <w:r>
+        <w:rPr>
+          <w:rFonts w:ascii="Segoe UI" w:hAnsi="Segoe UI" w:cs="Segoe UI"/>
+          <w:sz w:val="24"/>
+          <w:szCs w:val="24"/>
+        </w:rPr>
+        <w:t>Do a test with just starling and .</w:t>
+      </w:r>
+      <w:proofErr w:type="spellStart"/>
+      <w:r>
+        <w:rPr>
+          <w:rFonts w:ascii="Segoe UI" w:hAnsi="Segoe UI" w:cs="Segoe UI"/>
+          <w:sz w:val="24"/>
+          <w:szCs w:val="24"/>
+        </w:rPr>
+        <w:t>showStats</w:t>
+      </w:r>
+      <w:proofErr w:type="spellEnd"/>
+      <w:r>
+        <w:rPr>
+          <w:rFonts w:ascii="Segoe UI" w:hAnsi="Segoe UI" w:cs="Segoe UI"/>
+          <w:sz w:val="24"/>
+          <w:szCs w:val="24"/>
+        </w:rPr>
+        <w:t xml:space="preserve"> enabled.</w:t>
+      </w:r>
+    </w:p>
+    <w:p>
+      <w:pPr>
+        <w:pStyle w:val="ListParagraph"/>
+        <w:numPr>
+          <w:ilvl w:val="1"/>
+          <w:numId w:val="11"/>
+        </w:numPr>
+        <w:rPr>
+          <w:rFonts w:ascii="Segoe UI" w:hAnsi="Segoe UI" w:cs="Segoe UI"/>
+          <w:sz w:val="24"/>
+          <w:szCs w:val="24"/>
+        </w:rPr>
+      </w:pPr>
+      <w:r>
+        <w:rPr>
+          <w:rFonts w:ascii="Segoe UI" w:hAnsi="Segoe UI" w:cs="Segoe UI"/>
+          <w:sz w:val="24"/>
+          <w:szCs w:val="24"/>
+        </w:rPr>
+        <w:t xml:space="preserve">Why in </w:t>
+      </w:r>
+      <w:proofErr w:type="spellStart"/>
+      <w:r>
+        <w:rPr>
+          <w:rFonts w:ascii="Segoe UI" w:hAnsi="Segoe UI" w:cs="Segoe UI"/>
+          <w:sz w:val="24"/>
+          <w:szCs w:val="24"/>
+        </w:rPr>
+        <w:t>Galaga</w:t>
+      </w:r>
+      <w:proofErr w:type="spellEnd"/>
+      <w:r>
+        <w:rPr>
+          <w:rFonts w:ascii="Segoe UI" w:hAnsi="Segoe UI" w:cs="Segoe UI"/>
+          <w:sz w:val="24"/>
+          <w:szCs w:val="24"/>
+        </w:rPr>
+        <w:t xml:space="preserve"> project are Starling Sprites not being shown in stats as drawn triangles?  Outside this project anything drawn using Starling Sprites is drawn as triangle.</w:t>
+      </w:r>
+    </w:p>
+    <w:p>
+      <w:pPr>
+        <w:pStyle w:val="ListParagraph"/>
+        <w:numPr>
+          <w:ilvl w:val="1"/>
+          <w:numId w:val="11"/>
+        </w:numPr>
+        <w:rPr>
+          <w:rFonts w:ascii="Segoe UI" w:hAnsi="Segoe UI" w:cs="Segoe UI"/>
+          <w:sz w:val="24"/>
+          <w:szCs w:val="24"/>
+        </w:rPr>
+      </w:pPr>
+      <w:r>
+        <w:rPr>
+          <w:rFonts w:ascii="Segoe UI" w:hAnsi="Segoe UI" w:cs="Segoe UI"/>
+          <w:sz w:val="24"/>
+          <w:szCs w:val="24"/>
+        </w:rPr>
+        <w:t>Holy moly; thought of this completely wrong.  The reason there are increased draw calls is because I am using a new texture for each object.  If I reuse the texture then the draw calls will be reduced to a single call for that texture. See tips.docx.</w:t>
+      </w:r>
+    </w:p>
+    <w:p>
+      <w:pPr>
+        <w:pStyle w:val="ListParagraph"/>
+        <w:numPr>
+          <w:ilvl w:val="0"/>
+          <w:numId w:val="11"/>
+        </w:numPr>
+        <w:rPr>
+          <w:rFonts w:ascii="Segoe UI" w:hAnsi="Segoe UI" w:cs="Segoe UI"/>
+          <w:sz w:val="24"/>
           <w:szCs w:val="24"/>
         </w:rPr>
       </w:pPr>
@@ -886,7 +1228,6 @@
           <w:sz w:val="24"/>
           <w:szCs w:val="24"/>
         </w:rPr>
-        <w:lastRenderedPageBreak/>
         <w:t>Calculate the proper speed that the enemies should move down the screen.  Should it be a set integer value?  Or it doesn’t matter?</w:t>
       </w:r>
     </w:p>
@@ -1179,6 +1520,7 @@
         <w:rPr>
           <w:rFonts w:ascii="Segoe UI" w:hAnsi="Segoe UI" w:cs="Segoe UI"/>
         </w:rPr>
+        <w:lastRenderedPageBreak/>
         <w:t>Disadvantages</w:t>
       </w:r>
     </w:p>
@@ -1576,7 +1918,6 @@
         <w:rPr>
           <w:rFonts w:ascii="Segoe UI" w:hAnsi="Segoe UI" w:cs="Segoe UI"/>
         </w:rPr>
-        <w:lastRenderedPageBreak/>
         <w:t>C#</w:t>
       </w:r>
     </w:p>
@@ -1766,6 +2107,7 @@
         <w:rPr>
           <w:rFonts w:ascii="Segoe UI" w:hAnsi="Segoe UI" w:cs="Segoe UI"/>
         </w:rPr>
+        <w:lastRenderedPageBreak/>
         <w:t xml:space="preserve">Although </w:t>
       </w:r>
       <w:proofErr w:type="spellStart"/>
@@ -1992,7 +2334,6 @@
         <w:rPr>
           <w:rFonts w:ascii="Segoe UI" w:hAnsi="Segoe UI" w:cs="Segoe UI"/>
         </w:rPr>
-        <w:lastRenderedPageBreak/>
         <w:t>Game Mechanics</w:t>
       </w:r>
     </w:p>
@@ -2309,6 +2650,7 @@
         <w:rPr>
           <w:rFonts w:ascii="Segoe UI" w:hAnsi="Segoe UI" w:cs="Segoe UI"/>
         </w:rPr>
+        <w:lastRenderedPageBreak/>
         <w:t>Cant</w:t>
       </w:r>
       <w:proofErr w:type="spellEnd"/>
@@ -2634,7 +2976,6 @@
         <w:rPr>
           <w:rFonts w:ascii="Segoe UI" w:hAnsi="Segoe UI" w:cs="Segoe UI"/>
         </w:rPr>
-        <w:lastRenderedPageBreak/>
         <w:t>HUD</w:t>
       </w:r>
     </w:p>
@@ -2953,6 +3294,7 @@
         <w:rPr>
           <w:rFonts w:ascii="Segoe UI" w:hAnsi="Segoe UI" w:cs="Segoe UI"/>
         </w:rPr>
+        <w:lastRenderedPageBreak/>
         <w:t>D – right</w:t>
       </w:r>
     </w:p>
@@ -3287,7 +3629,6 @@
         <w:rPr>
           <w:rFonts w:ascii="Segoe UI" w:hAnsi="Segoe UI" w:cs="Segoe UI"/>
         </w:rPr>
-        <w:lastRenderedPageBreak/>
         <w:t>Enemies travel down the screen slowly and then as the game progresses they get faster.  Enemies spawn with a certain speed so they don’t get faster themselves but are spawned with their downward speed.</w:t>
       </w:r>
     </w:p>
@@ -3576,6 +3917,7 @@
         <w:rPr>
           <w:rFonts w:ascii="Segoe UI" w:hAnsi="Segoe UI" w:cs="Segoe UI"/>
         </w:rPr>
+        <w:lastRenderedPageBreak/>
         <w:t>Moves downward</w:t>
       </w:r>
       <w:r>
@@ -3958,7 +4300,6 @@
         <w:rPr>
           <w:rFonts w:ascii="Segoe UI" w:hAnsi="Segoe UI" w:cs="Segoe UI"/>
         </w:rPr>
-        <w:lastRenderedPageBreak/>
         <w:t>When appears on screen (?)</w:t>
       </w:r>
     </w:p>
@@ -4295,6 +4636,7 @@
           <w:sz w:val="24"/>
           <w:szCs w:val="40"/>
         </w:rPr>
+        <w:lastRenderedPageBreak/>
         <w:t>Start image</w:t>
       </w:r>
     </w:p>
@@ -4696,7 +5038,6 @@
           <w:sz w:val="24"/>
           <w:szCs w:val="40"/>
         </w:rPr>
-        <w:lastRenderedPageBreak/>
         <w:t>This is a compilation of noteworthy things I discovered and may want to remember.</w:t>
       </w:r>
     </w:p>
@@ -4965,6 +5306,7 @@
           <w:sz w:val="24"/>
           <w:szCs w:val="40"/>
         </w:rPr>
+        <w:lastRenderedPageBreak/>
         <w:t>Maps</w:t>
       </w:r>
     </w:p>
@@ -5314,7 +5656,6 @@
           <w:sz w:val="24"/>
           <w:szCs w:val="40"/>
         </w:rPr>
-        <w:lastRenderedPageBreak/>
         <w:t>Problems:  Since the game is “infinite” the background will h</w:t>
       </w:r>
       <w:r>
@@ -5497,25 +5838,7 @@
           <w:sz w:val="24"/>
           <w:szCs w:val="40"/>
         </w:rPr>
-        <w:t xml:space="preserve"> (</w:t>
-      </w:r>
-      <w:proofErr w:type="spellStart"/>
-      <w:r>
-        <w:rPr>
-          <w:rFonts w:ascii="Segoe UI" w:hAnsi="Segoe UI" w:cs="Segoe UI"/>
-          <w:sz w:val="24"/>
-          <w:szCs w:val="40"/>
-        </w:rPr>
-        <w:t>Gradius</w:t>
-      </w:r>
-      <w:proofErr w:type="spellEnd"/>
-      <w:r>
-        <w:rPr>
-          <w:rFonts w:ascii="Segoe UI" w:hAnsi="Segoe UI" w:cs="Segoe UI"/>
-          <w:sz w:val="24"/>
-          <w:szCs w:val="40"/>
-        </w:rPr>
-        <w:t>)</w:t>
+        <w:t xml:space="preserve"> (Gradius)</w:t>
       </w:r>
     </w:p>
     <w:p>
@@ -5559,6 +5882,7 @@
           <w:sz w:val="24"/>
           <w:szCs w:val="40"/>
         </w:rPr>
+        <w:lastRenderedPageBreak/>
         <w:t>Upgrades can be similar to the game Armored Core.  The user can build their ship from various parts.</w:t>
       </w:r>
     </w:p>
@@ -5969,7 +6293,6 @@
           <w:sz w:val="24"/>
           <w:szCs w:val="40"/>
         </w:rPr>
-        <w:lastRenderedPageBreak/>
         <w:t>Fire trails</w:t>
       </w:r>
     </w:p>
@@ -6121,25 +6444,7 @@
           <w:sz w:val="24"/>
           <w:szCs w:val="40"/>
         </w:rPr>
-        <w:t xml:space="preserve">imilar to </w:t>
-      </w:r>
-      <w:proofErr w:type="spellStart"/>
-      <w:r>
-        <w:rPr>
-          <w:rFonts w:ascii="Segoe UI" w:hAnsi="Segoe UI" w:cs="Segoe UI"/>
-          <w:sz w:val="24"/>
-          <w:szCs w:val="40"/>
-        </w:rPr>
-        <w:t>Gradius</w:t>
-      </w:r>
-      <w:proofErr w:type="spellEnd"/>
-      <w:r>
-        <w:rPr>
-          <w:rFonts w:ascii="Segoe UI" w:hAnsi="Segoe UI" w:cs="Segoe UI"/>
-          <w:sz w:val="24"/>
-          <w:szCs w:val="40"/>
-        </w:rPr>
-        <w:t xml:space="preserve"> that only allowed choices of weapons, more can unlock as time goes on.  Weapon switching is real time but there is a cool down every time you switch weapons then the player is unable to switch.</w:t>
+        <w:t>imilar to Gradius that only allowed choices of weapons, more can unlock as time goes on.  Weapon switching is real time but there is a cool down every time you switch weapons then the player is unable to switch.</w:t>
       </w:r>
     </w:p>
     <w:p>
@@ -6267,6 +6572,7 @@
           <w:sz w:val="24"/>
           <w:szCs w:val="40"/>
         </w:rPr>
+        <w:lastRenderedPageBreak/>
         <w:t>Weapon garage</w:t>
       </w:r>
     </w:p>
@@ -6612,7 +6918,6 @@
           <w:sz w:val="24"/>
           <w:szCs w:val="40"/>
         </w:rPr>
-        <w:lastRenderedPageBreak/>
         <w:t>There will be secret levels.</w:t>
       </w:r>
     </w:p>
@@ -6937,6 +7242,7 @@
           <w:sz w:val="24"/>
           <w:szCs w:val="40"/>
         </w:rPr>
+        <w:lastRenderedPageBreak/>
         <w:t>Achievements</w:t>
       </w:r>
     </w:p>
@@ -7409,7 +7715,6 @@
           <w:sz w:val="24"/>
           <w:szCs w:val="40"/>
         </w:rPr>
-        <w:lastRenderedPageBreak/>
         <w:t>Effects when picking up power-ups, coins</w:t>
       </w:r>
     </w:p>
@@ -9693,7 +9998,7 @@
 </file>
 
 <file path=customXml/itemProps1.xml><?xml version="1.0" encoding="utf-8"?>
-<ds:datastoreItem xmlns:ds="http://schemas.openxmlformats.org/officeDocument/2006/customXml" ds:itemID="{885584C3-8BEE-465B-A97A-6F27E0869446}">
+<ds:datastoreItem xmlns:ds="http://schemas.openxmlformats.org/officeDocument/2006/customXml" ds:itemID="{9B8F3730-2541-49AC-B1A9-7C39545402A8}">
   <ds:schemaRefs>
     <ds:schemaRef ds:uri="http://schemas.openxmlformats.org/officeDocument/2006/bibliography"/>
   </ds:schemaRefs>

</xml_diff>